<commit_message>
Kapitel Bundle Verfahren schreiben
</commit_message>
<xml_diff>
--- a/Kalender.docx
+++ b/Kalender.docx
@@ -1882,7 +1882,23 @@
                 <w:rFonts w:ascii="Calibri" w:eastAsia="Times New Roman" w:hAnsi="Calibri" w:cs="Times New Roman"/>
                 <w:lang w:eastAsia="de-DE"/>
               </w:rPr>
-              <w:t> </w:t>
+              <w:t>Schreiben</w:t>
+            </w:r>
+          </w:p>
+          <w:p>
+            <w:pPr>
+              <w:spacing w:after="0" w:line="240" w:lineRule="auto"/>
+              <w:rPr>
+                <w:rFonts w:ascii="Calibri" w:eastAsia="Times New Roman" w:hAnsi="Calibri" w:cs="Times New Roman"/>
+                <w:lang w:eastAsia="de-DE"/>
+              </w:rPr>
+            </w:pPr>
+            <w:r>
+              <w:rPr>
+                <w:rFonts w:ascii="Calibri" w:eastAsia="Times New Roman" w:hAnsi="Calibri" w:cs="Times New Roman"/>
+                <w:lang w:eastAsia="de-DE"/>
+              </w:rPr>
+              <w:t>Noll</w:t>
             </w:r>
           </w:p>
         </w:tc>
@@ -2072,6 +2088,7 @@
               <w:bottom w:val="single" w:sz="8" w:space="0" w:color="A3A3A3"/>
               <w:right w:val="single" w:sz="8" w:space="0" w:color="A3A3A3"/>
             </w:tcBorders>
+            <w:shd w:val="clear" w:color="auto" w:fill="D9D9D9" w:themeFill="background1" w:themeFillShade="D9"/>
             <w:tcMar>
               <w:top w:w="80" w:type="dxa"/>
               <w:left w:w="80" w:type="dxa"/>
@@ -2106,6 +2123,7 @@
               <w:bottom w:val="single" w:sz="8" w:space="0" w:color="A3A3A3"/>
               <w:right w:val="single" w:sz="8" w:space="0" w:color="A3A3A3"/>
             </w:tcBorders>
+            <w:shd w:val="clear" w:color="auto" w:fill="D9D9D9" w:themeFill="background1" w:themeFillShade="D9"/>
             <w:tcMar>
               <w:top w:w="80" w:type="dxa"/>
               <w:left w:w="80" w:type="dxa"/>
@@ -2140,28 +2158,36 @@
               <w:bottom w:val="single" w:sz="8" w:space="0" w:color="A3A3A3"/>
               <w:right w:val="single" w:sz="8" w:space="0" w:color="A3A3A3"/>
             </w:tcBorders>
-            <w:tcMar>
-              <w:top w:w="80" w:type="dxa"/>
-              <w:left w:w="80" w:type="dxa"/>
-              <w:bottom w:w="80" w:type="dxa"/>
-              <w:right w:w="80" w:type="dxa"/>
-            </w:tcMar>
-            <w:hideMark/>
-          </w:tcPr>
-          <w:p>
-            <w:pPr>
-              <w:spacing w:after="0" w:line="240" w:lineRule="auto"/>
-              <w:rPr>
-                <w:rFonts w:ascii="Calibri" w:eastAsia="Times New Roman" w:hAnsi="Calibri" w:cs="Times New Roman"/>
-                <w:lang w:eastAsia="de-DE"/>
-              </w:rPr>
-            </w:pPr>
-            <w:r>
-              <w:rPr>
-                <w:rFonts w:ascii="Calibri" w:eastAsia="Times New Roman" w:hAnsi="Calibri" w:cs="Times New Roman"/>
-                <w:lang w:eastAsia="de-DE"/>
-              </w:rPr>
-              <w:t> </w:t>
+            <w:shd w:val="clear" w:color="auto" w:fill="D9D9D9" w:themeFill="background1" w:themeFillShade="D9"/>
+            <w:tcMar>
+              <w:top w:w="80" w:type="dxa"/>
+              <w:left w:w="80" w:type="dxa"/>
+              <w:bottom w:w="80" w:type="dxa"/>
+              <w:right w:w="80" w:type="dxa"/>
+            </w:tcMar>
+            <w:hideMark/>
+          </w:tcPr>
+          <w:p>
+            <w:pPr>
+              <w:spacing w:after="0" w:line="240" w:lineRule="auto"/>
+              <w:rPr>
+                <w:rFonts w:ascii="Calibri" w:eastAsia="Times New Roman" w:hAnsi="Calibri" w:cs="Times New Roman"/>
+                <w:lang w:eastAsia="de-DE"/>
+              </w:rPr>
+            </w:pPr>
+            <w:r>
+              <w:rPr>
+                <w:rFonts w:ascii="Calibri" w:eastAsia="Times New Roman" w:hAnsi="Calibri" w:cs="Times New Roman"/>
+                <w:lang w:eastAsia="de-DE"/>
+              </w:rPr>
+              <w:t> </w:t>
+            </w:r>
+            <w:r>
+              <w:rPr>
+                <w:rFonts w:ascii="Calibri" w:eastAsia="Times New Roman" w:hAnsi="Calibri" w:cs="Times New Roman"/>
+                <w:lang w:eastAsia="de-DE"/>
+              </w:rPr>
+              <w:t>Schreiben</w:t>
             </w:r>
           </w:p>
         </w:tc>
@@ -2174,6 +2200,7 @@
               <w:bottom w:val="single" w:sz="8" w:space="0" w:color="A3A3A3"/>
               <w:right w:val="single" w:sz="8" w:space="0" w:color="A3A3A3"/>
             </w:tcBorders>
+            <w:shd w:val="clear" w:color="auto" w:fill="D9D9D9" w:themeFill="background1" w:themeFillShade="D9"/>
             <w:tcMar>
               <w:top w:w="80" w:type="dxa"/>
               <w:left w:w="80" w:type="dxa"/>
@@ -2236,8 +2263,13 @@
               </w:rPr>
               <w:t>Getan:</w:t>
             </w:r>
-            <w:bookmarkStart w:id="0" w:name="_GoBack"/>
-            <w:bookmarkEnd w:id="0"/>
+            <w:r>
+              <w:rPr>
+                <w:rFonts w:ascii="Calibri" w:eastAsia="Times New Roman" w:hAnsi="Calibri" w:cs="Times New Roman"/>
+                <w:lang w:eastAsia="de-DE"/>
+              </w:rPr>
+              <w:t xml:space="preserve"> Kapitel weiter schreiben</w:t>
+            </w:r>
           </w:p>
         </w:tc>
       </w:tr>
@@ -2345,6 +2377,13 @@
               </w:rPr>
               <w:t> </w:t>
             </w:r>
+            <w:r>
+              <w:rPr>
+                <w:rFonts w:ascii="Calibri" w:eastAsia="Times New Roman" w:hAnsi="Calibri" w:cs="Times New Roman"/>
+                <w:lang w:eastAsia="de-DE"/>
+              </w:rPr>
+              <w:t>Schreiben</w:t>
+            </w:r>
           </w:p>
         </w:tc>
         <w:tc>
@@ -2377,8 +2416,10 @@
                 <w:rFonts w:ascii="Calibri" w:eastAsia="Times New Roman" w:hAnsi="Calibri" w:cs="Times New Roman"/>
                 <w:lang w:eastAsia="de-DE"/>
               </w:rPr>
-              <w:t> </w:t>
-            </w:r>
+              <w:t>Getan:</w:t>
+            </w:r>
+            <w:bookmarkStart w:id="0" w:name="_GoBack"/>
+            <w:bookmarkEnd w:id="0"/>
           </w:p>
         </w:tc>
       </w:tr>

</xml_diff>

<commit_message>
bearbeitung Masterarbeit weiter, Kapitel aufschreiben
</commit_message>
<xml_diff>
--- a/Kalender.docx
+++ b/Kalender.docx
@@ -25,13 +25,45 @@
         <w:ind w:left="426" w:hanging="426"/>
       </w:pPr>
       <w:r>
-        <w:t xml:space="preserve">Wie funktioniert boundedness von \eta? </w:t>
+        <w:t xml:space="preserve">Wie funktioniert </w:t>
+      </w:r>
+      <w:proofErr w:type="spellStart"/>
+      <w:r>
+        <w:t>boundedness</w:t>
+      </w:r>
+      <w:proofErr w:type="spellEnd"/>
+      <w:r>
+        <w:t xml:space="preserve"> von \</w:t>
+      </w:r>
+      <w:proofErr w:type="spellStart"/>
+      <w:r>
+        <w:t>eta</w:t>
+      </w:r>
+      <w:proofErr w:type="spellEnd"/>
+      <w:r>
+        <w:t xml:space="preserve">? </w:t>
       </w:r>
       <w:r>
         <w:sym w:font="Wingdings" w:char="F0E0"/>
       </w:r>
       <w:r>
-        <w:t xml:space="preserve"> beschränktes Gebiet? Auch für exact paper möglich?</w:t>
+        <w:t xml:space="preserve"> beschränktes Gebiet? Auch für </w:t>
+      </w:r>
+      <w:proofErr w:type="spellStart"/>
+      <w:r>
+        <w:t>exact</w:t>
+      </w:r>
+      <w:proofErr w:type="spellEnd"/>
+      <w:r>
+        <w:t xml:space="preserve"> </w:t>
+      </w:r>
+      <w:proofErr w:type="spellStart"/>
+      <w:r>
+        <w:t>paper</w:t>
+      </w:r>
+      <w:proofErr w:type="spellEnd"/>
+      <w:r>
+        <w:t xml:space="preserve"> möglich?</w:t>
       </w:r>
       <w:r>
         <w:t xml:space="preserve"> </w:t>
@@ -40,10 +72,29 @@
         <w:sym w:font="Wingdings" w:char="F0E0"/>
       </w:r>
       <w:r>
-        <w:t xml:space="preserve"> wieder raus und nur Kommentar zu nur Subgradienten inexact???</w:t>
+        <w:t xml:space="preserve"> wieder raus und nur Kommentar zu nur Subgradienten </w:t>
       </w:r>
-      <w:bookmarkStart w:id="0" w:name="_GoBack"/>
-      <w:bookmarkEnd w:id="0"/>
+      <w:proofErr w:type="spellStart"/>
+      <w:r>
+        <w:t>inexact</w:t>
+      </w:r>
+      <w:proofErr w:type="spellEnd"/>
+      <w:r>
+        <w:t>???</w:t>
+      </w:r>
+    </w:p>
+    <w:p>
+      <w:pPr>
+        <w:pStyle w:val="Listenabsatz"/>
+        <w:numPr>
+          <w:ilvl w:val="0"/>
+          <w:numId w:val="4"/>
+        </w:numPr>
+        <w:ind w:left="426" w:hanging="426"/>
+      </w:pPr>
+      <w:r>
+        <w:t>Ausdrucken und zu jedem Absatz schreiben, was die Aussage ist. Überprüfen ob dies mit dem übereinstimmt, was der Absatz wirklich aussagt</w:t>
+      </w:r>
     </w:p>
     <w:p>
       <w:pPr>
@@ -79,8 +130,63 @@
         </w:numPr>
         <w:ind w:left="851"/>
       </w:pPr>
+      <w:proofErr w:type="spellStart"/>
       <w:r>
-        <w:t>Conv-inex aufscheiben</w:t>
+        <w:t>Conv-inex</w:t>
+      </w:r>
+      <w:proofErr w:type="spellEnd"/>
+      <w:r>
+        <w:t xml:space="preserve"> </w:t>
+      </w:r>
+      <w:proofErr w:type="spellStart"/>
+      <w:r>
+        <w:t>aufscheiben</w:t>
+      </w:r>
+      <w:proofErr w:type="spellEnd"/>
+    </w:p>
+    <w:p>
+      <w:pPr>
+        <w:pStyle w:val="Listenabsatz"/>
+        <w:numPr>
+          <w:ilvl w:val="1"/>
+          <w:numId w:val="2"/>
+        </w:numPr>
+        <w:ind w:left="851"/>
+      </w:pPr>
+      <w:r>
+        <w:t xml:space="preserve">Bei Zitationen: schauen, ob Technical </w:t>
+      </w:r>
+      <w:proofErr w:type="spellStart"/>
+      <w:r>
+        <w:t>Reprts</w:t>
+      </w:r>
+      <w:proofErr w:type="spellEnd"/>
+      <w:r>
+        <w:t xml:space="preserve"> dabei sind</w:t>
+      </w:r>
+      <w:r>
+        <w:t xml:space="preserve">; </w:t>
+      </w:r>
+      <w:proofErr w:type="spellStart"/>
+      <w:r>
+        <w:t>allg</w:t>
+      </w:r>
+      <w:proofErr w:type="spellEnd"/>
+      <w:r>
+        <w:t xml:space="preserve"> überprüfen</w:t>
+      </w:r>
+    </w:p>
+    <w:p>
+      <w:pPr>
+        <w:pStyle w:val="Listenabsatz"/>
+        <w:numPr>
+          <w:ilvl w:val="1"/>
+          <w:numId w:val="2"/>
+        </w:numPr>
+        <w:ind w:left="851"/>
+      </w:pPr>
+      <w:r>
+        <w:t>Gliederung der Arbeit durch Unterüberschriften (überprüfen: gleichmäßig?)</w:t>
       </w:r>
     </w:p>
     <w:p>
@@ -118,7 +224,15 @@
         <w:ind w:left="851"/>
       </w:pPr>
       <w:r>
-        <w:t>Möglichkeit bei mehr Parametern: eigenen Datensatz duplizieren und noise drauf</w:t>
+        <w:t xml:space="preserve">Möglichkeit bei mehr Parametern: eigenen Datensatz duplizieren und </w:t>
+      </w:r>
+      <w:proofErr w:type="spellStart"/>
+      <w:r>
+        <w:t>noise</w:t>
+      </w:r>
+      <w:proofErr w:type="spellEnd"/>
+      <w:r>
+        <w:t xml:space="preserve"> drauf</w:t>
       </w:r>
     </w:p>
     <w:p>
@@ -273,7 +387,23 @@
         <w:ind w:left="851"/>
       </w:pPr>
       <w:r>
-        <w:t>Unter Annahme, dass Teile diffbar, diese Ableiten, nicht diffbare Teile approximieren</w:t>
+        <w:t xml:space="preserve">Unter Annahme, dass Teile </w:t>
+      </w:r>
+      <w:proofErr w:type="spellStart"/>
+      <w:r>
+        <w:t>diffbar</w:t>
+      </w:r>
+      <w:proofErr w:type="spellEnd"/>
+      <w:r>
+        <w:t xml:space="preserve">, diese Ableiten, nicht </w:t>
+      </w:r>
+      <w:proofErr w:type="spellStart"/>
+      <w:r>
+        <w:t>diffbare</w:t>
+      </w:r>
+      <w:proofErr w:type="spellEnd"/>
+      <w:r>
+        <w:t xml:space="preserve"> Teile approximieren</w:t>
       </w:r>
     </w:p>
     <w:p>
@@ -295,7 +425,46 @@
         </w:numPr>
       </w:pPr>
       <w:r>
-        <w:t>Hare Algo</w:t>
+        <w:t xml:space="preserve">Hare </w:t>
+      </w:r>
+      <w:proofErr w:type="spellStart"/>
+      <w:r>
+        <w:t>Algo</w:t>
+      </w:r>
+      <w:proofErr w:type="spellEnd"/>
+    </w:p>
+    <w:p>
+      <w:pPr>
+        <w:pStyle w:val="Listenabsatz"/>
+        <w:numPr>
+          <w:ilvl w:val="1"/>
+          <w:numId w:val="2"/>
+        </w:numPr>
+        <w:ind w:left="851"/>
+      </w:pPr>
+      <w:proofErr w:type="spellStart"/>
+      <w:r>
+        <w:t>Stopping</w:t>
+      </w:r>
+      <w:proofErr w:type="spellEnd"/>
+      <w:r>
+        <w:t xml:space="preserve"> </w:t>
+      </w:r>
+      <w:proofErr w:type="spellStart"/>
+      <w:r>
+        <w:t>condition</w:t>
+      </w:r>
+      <w:proofErr w:type="spellEnd"/>
+      <w:r>
+        <w:t xml:space="preserve"> aus in </w:t>
+      </w:r>
+      <w:proofErr w:type="spellStart"/>
+      <w:r>
+        <w:t>depth</w:t>
+      </w:r>
+      <w:proofErr w:type="spellEnd"/>
+      <w:r>
+        <w:t xml:space="preserve"> genauer anschauen und testen (auch für Noll)</w:t>
       </w:r>
     </w:p>
     <w:p>
@@ -308,7 +477,15 @@
         <w:ind w:left="851"/>
       </w:pPr>
       <w:r>
-        <w:t>Stopping condition aus in depth genauer anschauen und testen (auch für Noll)</w:t>
+        <w:t>Notation für nicht konvexes \</w:t>
+      </w:r>
+      <w:proofErr w:type="spellStart"/>
+      <w:r>
+        <w:t>eps</w:t>
+      </w:r>
+      <w:proofErr w:type="spellEnd"/>
+      <w:r>
+        <w:t>-subdifferential</w:t>
       </w:r>
     </w:p>
     <w:p>
@@ -321,16 +498,33 @@
         <w:ind w:left="851"/>
       </w:pPr>
       <w:r>
-        <w:t>Notation für nicht konvexes \eps-subdifferential</w:t>
+        <w:t xml:space="preserve">Noch </w:t>
       </w:r>
       <w:r>
-        <w:t xml:space="preserve"> </w:t>
+        <w:t xml:space="preserve">mal Aussage für asymptotisch </w:t>
+      </w:r>
+      <w:r>
+        <w:t xml:space="preserve">verschwindenden Fehler anschauen </w:t>
       </w:r>
       <w:r>
         <w:sym w:font="Wingdings" w:char="F0E0"/>
       </w:r>
       <w:r>
-        <w:t xml:space="preserve"> siehe Noll: Absatz 2: Preparations</w:t>
+        <w:t xml:space="preserve"> Theo 6.2 in </w:t>
+      </w:r>
+      <w:proofErr w:type="spellStart"/>
+      <w:r>
+        <w:t>d</w:t>
+      </w:r>
+      <w:r>
+        <w:t>e</w:t>
+      </w:r>
+      <w:r>
+        <w:t>pth</w:t>
+      </w:r>
+      <w:proofErr w:type="spellEnd"/>
+      <w:r>
+        <w:t>-Paper beachten</w:t>
       </w:r>
     </w:p>
     <w:p>
@@ -355,7 +549,31 @@
         <w:ind w:left="851"/>
       </w:pPr>
       <w:r>
-        <w:t>Genaueres zu asymptotically vanishing error???</w:t>
+        <w:t xml:space="preserve">Genaueres zu </w:t>
+      </w:r>
+      <w:proofErr w:type="spellStart"/>
+      <w:r>
+        <w:t>asymptotically</w:t>
+      </w:r>
+      <w:proofErr w:type="spellEnd"/>
+      <w:r>
+        <w:t xml:space="preserve"> </w:t>
+      </w:r>
+      <w:proofErr w:type="spellStart"/>
+      <w:r>
+        <w:t>vanishing</w:t>
+      </w:r>
+      <w:proofErr w:type="spellEnd"/>
+      <w:r>
+        <w:t xml:space="preserve"> </w:t>
+      </w:r>
+      <w:proofErr w:type="spellStart"/>
+      <w:r>
+        <w:t>error</w:t>
+      </w:r>
+      <w:proofErr w:type="spellEnd"/>
+      <w:r>
+        <w:t>???</w:t>
       </w:r>
     </w:p>
     <w:p>
@@ -382,8 +600,8 @@
       <w:tblGrid>
         <w:gridCol w:w="1164"/>
         <w:gridCol w:w="586"/>
-        <w:gridCol w:w="1097"/>
-        <w:gridCol w:w="5831"/>
+        <w:gridCol w:w="1102"/>
+        <w:gridCol w:w="5826"/>
       </w:tblGrid>
       <w:tr>
         <w:trPr>
@@ -520,12 +738,21 @@
                 <w:lang w:eastAsia="de-DE"/>
               </w:rPr>
             </w:pPr>
-            <w:r>
-              <w:rPr>
-                <w:rFonts w:ascii="Calibri" w:eastAsia="Times New Roman" w:hAnsi="Calibri" w:cs="Times New Roman"/>
-                <w:lang w:eastAsia="de-DE"/>
-              </w:rPr>
-              <w:t>To Do</w:t>
+            <w:proofErr w:type="spellStart"/>
+            <w:r>
+              <w:rPr>
+                <w:rFonts w:ascii="Calibri" w:eastAsia="Times New Roman" w:hAnsi="Calibri" w:cs="Times New Roman"/>
+                <w:lang w:eastAsia="de-DE"/>
+              </w:rPr>
+              <w:t>To</w:t>
+            </w:r>
+            <w:proofErr w:type="spellEnd"/>
+            <w:r>
+              <w:rPr>
+                <w:rFonts w:ascii="Calibri" w:eastAsia="Times New Roman" w:hAnsi="Calibri" w:cs="Times New Roman"/>
+                <w:lang w:eastAsia="de-DE"/>
+              </w:rPr>
+              <w:t xml:space="preserve"> Do</w:t>
             </w:r>
           </w:p>
         </w:tc>
@@ -635,13 +862,6 @@
                 <w:rFonts w:ascii="Calibri" w:eastAsia="Times New Roman" w:hAnsi="Calibri" w:cs="Times New Roman"/>
                 <w:lang w:eastAsia="de-DE"/>
               </w:rPr>
-              <w:t> </w:t>
-            </w:r>
-            <w:r>
-              <w:rPr>
-                <w:rFonts w:ascii="Calibri" w:eastAsia="Times New Roman" w:hAnsi="Calibri" w:cs="Times New Roman"/>
-                <w:lang w:eastAsia="de-DE"/>
-              </w:rPr>
               <w:t>Noll</w:t>
             </w:r>
           </w:p>
@@ -863,13 +1083,6 @@
                 <w:rFonts w:ascii="Calibri" w:eastAsia="Times New Roman" w:hAnsi="Calibri" w:cs="Times New Roman"/>
                 <w:lang w:eastAsia="de-DE"/>
               </w:rPr>
-              <w:t> </w:t>
-            </w:r>
-            <w:r>
-              <w:rPr>
-                <w:rFonts w:ascii="Calibri" w:eastAsia="Times New Roman" w:hAnsi="Calibri" w:cs="Times New Roman"/>
-                <w:lang w:eastAsia="de-DE"/>
-              </w:rPr>
               <w:t>Noll</w:t>
             </w:r>
           </w:p>
@@ -921,8 +1134,25 @@
                 <w:rFonts w:ascii="Calibri" w:eastAsia="Times New Roman" w:hAnsi="Calibri" w:cs="Times New Roman"/>
                 <w:lang w:eastAsia="de-DE"/>
               </w:rPr>
+              <w:lastRenderedPageBreak/>
               <w:tab/>
-              <w:t>\delta definiert</w:t>
+              <w:t>\</w:t>
+            </w:r>
+            <w:proofErr w:type="spellStart"/>
+            <w:r>
+              <w:rPr>
+                <w:rFonts w:ascii="Calibri" w:eastAsia="Times New Roman" w:hAnsi="Calibri" w:cs="Times New Roman"/>
+                <w:lang w:eastAsia="de-DE"/>
+              </w:rPr>
+              <w:t>delta</w:t>
+            </w:r>
+            <w:proofErr w:type="spellEnd"/>
+            <w:r>
+              <w:rPr>
+                <w:rFonts w:ascii="Calibri" w:eastAsia="Times New Roman" w:hAnsi="Calibri" w:cs="Times New Roman"/>
+                <w:lang w:eastAsia="de-DE"/>
+              </w:rPr>
+              <w:t xml:space="preserve"> definiert</w:t>
             </w:r>
           </w:p>
           <w:p>
@@ -939,7 +1169,39 @@
                 <w:lang w:eastAsia="de-DE"/>
               </w:rPr>
               <w:tab/>
-              <w:t>Test mit neuem Stopping criterion (</w:t>
+              <w:t xml:space="preserve">Test mit neuem </w:t>
+            </w:r>
+            <w:proofErr w:type="spellStart"/>
+            <w:r>
+              <w:rPr>
+                <w:rFonts w:ascii="Calibri" w:eastAsia="Times New Roman" w:hAnsi="Calibri" w:cs="Times New Roman"/>
+                <w:lang w:eastAsia="de-DE"/>
+              </w:rPr>
+              <w:t>Stopping</w:t>
+            </w:r>
+            <w:proofErr w:type="spellEnd"/>
+            <w:r>
+              <w:rPr>
+                <w:rFonts w:ascii="Calibri" w:eastAsia="Times New Roman" w:hAnsi="Calibri" w:cs="Times New Roman"/>
+                <w:lang w:eastAsia="de-DE"/>
+              </w:rPr>
+              <w:t xml:space="preserve"> </w:t>
+            </w:r>
+            <w:proofErr w:type="spellStart"/>
+            <w:r>
+              <w:rPr>
+                <w:rFonts w:ascii="Calibri" w:eastAsia="Times New Roman" w:hAnsi="Calibri" w:cs="Times New Roman"/>
+                <w:lang w:eastAsia="de-DE"/>
+              </w:rPr>
+              <w:t>criterion</w:t>
+            </w:r>
+            <w:proofErr w:type="spellEnd"/>
+            <w:r>
+              <w:rPr>
+                <w:rFonts w:ascii="Calibri" w:eastAsia="Times New Roman" w:hAnsi="Calibri" w:cs="Times New Roman"/>
+                <w:lang w:eastAsia="de-DE"/>
+              </w:rPr>
+              <w:t xml:space="preserve"> (</w:t>
             </w:r>
             <w:r>
               <w:rPr>
@@ -993,6 +1255,7 @@
                 <w:rFonts w:ascii="Calibri" w:eastAsia="Times New Roman" w:hAnsi="Calibri" w:cs="Times New Roman"/>
                 <w:lang w:eastAsia="de-DE"/>
               </w:rPr>
+              <w:lastRenderedPageBreak/>
               <w:t>21.04.2017</w:t>
             </w:r>
           </w:p>
@@ -1058,13 +1321,6 @@
                 <w:lang w:eastAsia="de-DE"/>
               </w:rPr>
             </w:pPr>
-            <w:r>
-              <w:rPr>
-                <w:rFonts w:ascii="Calibri" w:eastAsia="Times New Roman" w:hAnsi="Calibri" w:cs="Times New Roman"/>
-                <w:lang w:eastAsia="de-DE"/>
-              </w:rPr>
-              <w:t> </w:t>
-            </w:r>
             <w:r>
               <w:rPr>
                 <w:rFonts w:ascii="Calibri" w:eastAsia="Times New Roman" w:hAnsi="Calibri" w:cs="Times New Roman"/>
@@ -1137,7 +1393,39 @@
                 <w:lang w:eastAsia="de-DE"/>
               </w:rPr>
               <w:tab/>
-              <w:t>Überlegung lim inf t im Q-Fall</w:t>
+              <w:t xml:space="preserve">Überlegung </w:t>
+            </w:r>
+            <w:proofErr w:type="spellStart"/>
+            <w:r>
+              <w:rPr>
+                <w:rFonts w:ascii="Calibri" w:eastAsia="Times New Roman" w:hAnsi="Calibri" w:cs="Times New Roman"/>
+                <w:lang w:eastAsia="de-DE"/>
+              </w:rPr>
+              <w:t>lim</w:t>
+            </w:r>
+            <w:proofErr w:type="spellEnd"/>
+            <w:r>
+              <w:rPr>
+                <w:rFonts w:ascii="Calibri" w:eastAsia="Times New Roman" w:hAnsi="Calibri" w:cs="Times New Roman"/>
+                <w:lang w:eastAsia="de-DE"/>
+              </w:rPr>
+              <w:t xml:space="preserve"> </w:t>
+            </w:r>
+            <w:proofErr w:type="spellStart"/>
+            <w:r>
+              <w:rPr>
+                <w:rFonts w:ascii="Calibri" w:eastAsia="Times New Roman" w:hAnsi="Calibri" w:cs="Times New Roman"/>
+                <w:lang w:eastAsia="de-DE"/>
+              </w:rPr>
+              <w:t>inf</w:t>
+            </w:r>
+            <w:proofErr w:type="spellEnd"/>
+            <w:r>
+              <w:rPr>
+                <w:rFonts w:ascii="Calibri" w:eastAsia="Times New Roman" w:hAnsi="Calibri" w:cs="Times New Roman"/>
+                <w:lang w:eastAsia="de-DE"/>
+              </w:rPr>
+              <w:t xml:space="preserve"> t im Q-Fall</w:t>
             </w:r>
           </w:p>
         </w:tc>
@@ -1242,13 +1530,6 @@
                 <w:lang w:eastAsia="de-DE"/>
               </w:rPr>
             </w:pPr>
-            <w:r>
-              <w:rPr>
-                <w:rFonts w:ascii="Calibri" w:eastAsia="Times New Roman" w:hAnsi="Calibri" w:cs="Times New Roman"/>
-                <w:lang w:eastAsia="de-DE"/>
-              </w:rPr>
-              <w:t> </w:t>
-            </w:r>
           </w:p>
         </w:tc>
         <w:tc>
@@ -1322,7 +1603,6 @@
                 <w:rFonts w:ascii="Calibri" w:eastAsia="Times New Roman" w:hAnsi="Calibri" w:cs="Times New Roman"/>
                 <w:lang w:eastAsia="de-DE"/>
               </w:rPr>
-              <w:lastRenderedPageBreak/>
               <w:t>23.04.2017</w:t>
             </w:r>
           </w:p>
@@ -1388,13 +1668,6 @@
                 <w:lang w:eastAsia="de-DE"/>
               </w:rPr>
             </w:pPr>
-            <w:r>
-              <w:rPr>
-                <w:rFonts w:ascii="Calibri" w:eastAsia="Times New Roman" w:hAnsi="Calibri" w:cs="Times New Roman"/>
-                <w:lang w:eastAsia="de-DE"/>
-              </w:rPr>
-              <w:t> </w:t>
-            </w:r>
           </w:p>
         </w:tc>
         <w:tc>
@@ -1538,13 +1811,6 @@
                 <w:rFonts w:ascii="Calibri" w:eastAsia="Times New Roman" w:hAnsi="Calibri" w:cs="Times New Roman"/>
                 <w:lang w:eastAsia="de-DE"/>
               </w:rPr>
-              <w:t> </w:t>
-            </w:r>
-            <w:r>
-              <w:rPr>
-                <w:rFonts w:ascii="Calibri" w:eastAsia="Times New Roman" w:hAnsi="Calibri" w:cs="Times New Roman"/>
-                <w:lang w:eastAsia="de-DE"/>
-              </w:rPr>
               <w:t>Noll</w:t>
             </w:r>
           </w:p>
@@ -1707,13 +1973,6 @@
                 <w:rFonts w:ascii="Calibri" w:eastAsia="Times New Roman" w:hAnsi="Calibri" w:cs="Times New Roman"/>
                 <w:lang w:eastAsia="de-DE"/>
               </w:rPr>
-              <w:t> </w:t>
-            </w:r>
-            <w:r>
-              <w:rPr>
-                <w:rFonts w:ascii="Calibri" w:eastAsia="Times New Roman" w:hAnsi="Calibri" w:cs="Times New Roman"/>
-                <w:lang w:eastAsia="de-DE"/>
-              </w:rPr>
               <w:t>Noll</w:t>
             </w:r>
           </w:p>
@@ -1996,7 +2255,23 @@
                 <w:lang w:eastAsia="de-DE"/>
               </w:rPr>
               <w:tab/>
-              <w:t xml:space="preserve">Algorithmus für Q bounded ändern </w:t>
+              <w:t xml:space="preserve">Algorithmus für Q </w:t>
+            </w:r>
+            <w:proofErr w:type="spellStart"/>
+            <w:r>
+              <w:rPr>
+                <w:rFonts w:ascii="Calibri" w:eastAsia="Times New Roman" w:hAnsi="Calibri" w:cs="Times New Roman"/>
+                <w:lang w:eastAsia="de-DE"/>
+              </w:rPr>
+              <w:t>bounded</w:t>
+            </w:r>
+            <w:proofErr w:type="spellEnd"/>
+            <w:r>
+              <w:rPr>
+                <w:rFonts w:ascii="Calibri" w:eastAsia="Times New Roman" w:hAnsi="Calibri" w:cs="Times New Roman"/>
+                <w:lang w:eastAsia="de-DE"/>
+              </w:rPr>
+              <w:t xml:space="preserve"> ändern </w:t>
             </w:r>
           </w:p>
           <w:p>
@@ -2058,7 +2333,23 @@
                 <w:rFonts w:ascii="Calibri" w:eastAsia="Times New Roman" w:hAnsi="Calibri" w:cs="Times New Roman"/>
                 <w:lang w:eastAsia="de-DE"/>
               </w:rPr>
-              <w:t>Q bound geändert</w:t>
+              <w:t xml:space="preserve">Q </w:t>
+            </w:r>
+            <w:proofErr w:type="spellStart"/>
+            <w:r>
+              <w:rPr>
+                <w:rFonts w:ascii="Calibri" w:eastAsia="Times New Roman" w:hAnsi="Calibri" w:cs="Times New Roman"/>
+                <w:lang w:eastAsia="de-DE"/>
+              </w:rPr>
+              <w:t>bound</w:t>
+            </w:r>
+            <w:proofErr w:type="spellEnd"/>
+            <w:r>
+              <w:rPr>
+                <w:rFonts w:ascii="Calibri" w:eastAsia="Times New Roman" w:hAnsi="Calibri" w:cs="Times New Roman"/>
+                <w:lang w:eastAsia="de-DE"/>
+              </w:rPr>
+              <w:t xml:space="preserve"> geändert</w:t>
             </w:r>
           </w:p>
           <w:p>
@@ -2185,13 +2476,6 @@
                 <w:rFonts w:ascii="Calibri" w:eastAsia="Times New Roman" w:hAnsi="Calibri" w:cs="Times New Roman"/>
                 <w:lang w:eastAsia="de-DE"/>
               </w:rPr>
-              <w:t> </w:t>
-            </w:r>
-            <w:r>
-              <w:rPr>
-                <w:rFonts w:ascii="Calibri" w:eastAsia="Times New Roman" w:hAnsi="Calibri" w:cs="Times New Roman"/>
-                <w:lang w:eastAsia="de-DE"/>
-              </w:rPr>
               <w:t>Schreiben</w:t>
             </w:r>
           </w:p>
@@ -2245,12 +2529,21 @@
                 <w:lang w:eastAsia="de-DE"/>
               </w:rPr>
             </w:pPr>
-            <w:r>
-              <w:rPr>
-                <w:rFonts w:ascii="Calibri" w:eastAsia="Times New Roman" w:hAnsi="Calibri" w:cs="Times New Roman"/>
-                <w:lang w:eastAsia="de-DE"/>
-              </w:rPr>
-              <w:t>To Do: Kapitel weiter schreiben</w:t>
+            <w:proofErr w:type="spellStart"/>
+            <w:r>
+              <w:rPr>
+                <w:rFonts w:ascii="Calibri" w:eastAsia="Times New Roman" w:hAnsi="Calibri" w:cs="Times New Roman"/>
+                <w:lang w:eastAsia="de-DE"/>
+              </w:rPr>
+              <w:t>To</w:t>
+            </w:r>
+            <w:proofErr w:type="spellEnd"/>
+            <w:r>
+              <w:rPr>
+                <w:rFonts w:ascii="Calibri" w:eastAsia="Times New Roman" w:hAnsi="Calibri" w:cs="Times New Roman"/>
+                <w:lang w:eastAsia="de-DE"/>
+              </w:rPr>
+              <w:t xml:space="preserve"> Do: Kapitel weiter schreiben</w:t>
             </w:r>
           </w:p>
           <w:p>
@@ -2280,7 +2573,23 @@
                 <w:rFonts w:ascii="Calibri" w:eastAsia="Times New Roman" w:hAnsi="Calibri" w:cs="Times New Roman"/>
                 <w:lang w:eastAsia="de-DE"/>
               </w:rPr>
-              <w:t xml:space="preserve"> (bundle-Verfahren)</w:t>
+              <w:t xml:space="preserve"> (</w:t>
+            </w:r>
+            <w:proofErr w:type="spellStart"/>
+            <w:r>
+              <w:rPr>
+                <w:rFonts w:ascii="Calibri" w:eastAsia="Times New Roman" w:hAnsi="Calibri" w:cs="Times New Roman"/>
+                <w:lang w:eastAsia="de-DE"/>
+              </w:rPr>
+              <w:t>bundle</w:t>
+            </w:r>
+            <w:proofErr w:type="spellEnd"/>
+            <w:r>
+              <w:rPr>
+                <w:rFonts w:ascii="Calibri" w:eastAsia="Times New Roman" w:hAnsi="Calibri" w:cs="Times New Roman"/>
+                <w:lang w:eastAsia="de-DE"/>
+              </w:rPr>
+              <w:t>-Verfahren)</w:t>
             </w:r>
           </w:p>
         </w:tc>
@@ -2390,13 +2699,6 @@
                 <w:rFonts w:ascii="Calibri" w:eastAsia="Times New Roman" w:hAnsi="Calibri" w:cs="Times New Roman"/>
                 <w:lang w:eastAsia="de-DE"/>
               </w:rPr>
-              <w:t> </w:t>
-            </w:r>
-            <w:r>
-              <w:rPr>
-                <w:rFonts w:ascii="Calibri" w:eastAsia="Times New Roman" w:hAnsi="Calibri" w:cs="Times New Roman"/>
-                <w:lang w:eastAsia="de-DE"/>
-              </w:rPr>
               <w:t>Schreiben</w:t>
             </w:r>
           </w:p>
@@ -2439,7 +2741,39 @@
                 <w:rFonts w:ascii="Calibri" w:eastAsia="Times New Roman" w:hAnsi="Calibri" w:cs="Times New Roman"/>
                 <w:lang w:eastAsia="de-DE"/>
               </w:rPr>
-              <w:t xml:space="preserve"> Kapitel weiter schreiben (augmented bundle)</w:t>
+              <w:t xml:space="preserve"> Kapitel weiter schreiben (</w:t>
+            </w:r>
+            <w:proofErr w:type="spellStart"/>
+            <w:r>
+              <w:rPr>
+                <w:rFonts w:ascii="Calibri" w:eastAsia="Times New Roman" w:hAnsi="Calibri" w:cs="Times New Roman"/>
+                <w:lang w:eastAsia="de-DE"/>
+              </w:rPr>
+              <w:t>augmented</w:t>
+            </w:r>
+            <w:proofErr w:type="spellEnd"/>
+            <w:r>
+              <w:rPr>
+                <w:rFonts w:ascii="Calibri" w:eastAsia="Times New Roman" w:hAnsi="Calibri" w:cs="Times New Roman"/>
+                <w:lang w:eastAsia="de-DE"/>
+              </w:rPr>
+              <w:t xml:space="preserve"> </w:t>
+            </w:r>
+            <w:proofErr w:type="spellStart"/>
+            <w:r>
+              <w:rPr>
+                <w:rFonts w:ascii="Calibri" w:eastAsia="Times New Roman" w:hAnsi="Calibri" w:cs="Times New Roman"/>
+                <w:lang w:eastAsia="de-DE"/>
+              </w:rPr>
+              <w:t>bundle</w:t>
+            </w:r>
+            <w:proofErr w:type="spellEnd"/>
+            <w:r>
+              <w:rPr>
+                <w:rFonts w:ascii="Calibri" w:eastAsia="Times New Roman" w:hAnsi="Calibri" w:cs="Times New Roman"/>
+                <w:lang w:eastAsia="de-DE"/>
+              </w:rPr>
+              <w:t>)</w:t>
             </w:r>
           </w:p>
         </w:tc>
@@ -2839,7 +3173,7 @@
                 <w:rFonts w:ascii="Calibri" w:eastAsia="Times New Roman" w:hAnsi="Calibri" w:cs="Times New Roman"/>
                 <w:lang w:eastAsia="de-DE"/>
               </w:rPr>
-              <w:t> </w:t>
+              <w:t>Schreiben</w:t>
             </w:r>
           </w:p>
         </w:tc>
@@ -2984,67 +3318,100 @@
                 <w:rFonts w:ascii="Calibri" w:eastAsia="Times New Roman" w:hAnsi="Calibri" w:cs="Times New Roman"/>
                 <w:lang w:eastAsia="de-DE"/>
               </w:rPr>
+              <w:t>Schreiben, Hare</w:t>
+            </w:r>
+          </w:p>
+        </w:tc>
+        <w:tc>
+          <w:tcPr>
+            <w:tcW w:w="3447" w:type="pct"/>
+            <w:tcBorders>
+              <w:top w:val="single" w:sz="8" w:space="0" w:color="A3A3A3"/>
+              <w:left w:val="single" w:sz="8" w:space="0" w:color="A3A3A3"/>
+              <w:bottom w:val="single" w:sz="8" w:space="0" w:color="A3A3A3"/>
+              <w:right w:val="single" w:sz="8" w:space="0" w:color="A3A3A3"/>
+            </w:tcBorders>
+            <w:shd w:val="clear" w:color="auto" w:fill="D9D9D9" w:themeFill="background1" w:themeFillShade="D9"/>
+            <w:tcMar>
+              <w:top w:w="80" w:type="dxa"/>
+              <w:left w:w="80" w:type="dxa"/>
+              <w:bottom w:w="80" w:type="dxa"/>
+              <w:right w:w="80" w:type="dxa"/>
+            </w:tcMar>
+            <w:hideMark/>
+          </w:tcPr>
+          <w:p>
+            <w:pPr>
+              <w:spacing w:after="0" w:line="240" w:lineRule="auto"/>
+              <w:rPr>
+                <w:rFonts w:ascii="Calibri" w:eastAsia="Times New Roman" w:hAnsi="Calibri" w:cs="Times New Roman"/>
+                <w:lang w:val="en-US" w:eastAsia="de-DE"/>
+              </w:rPr>
+            </w:pPr>
+            <w:r>
+              <w:rPr>
+                <w:rFonts w:ascii="Calibri" w:eastAsia="Times New Roman" w:hAnsi="Calibri" w:cs="Times New Roman"/>
+                <w:lang w:val="en-US" w:eastAsia="de-DE"/>
+              </w:rPr>
               <w:t> </w:t>
             </w:r>
-          </w:p>
-        </w:tc>
-        <w:tc>
-          <w:tcPr>
-            <w:tcW w:w="3447" w:type="pct"/>
-            <w:tcBorders>
-              <w:top w:val="single" w:sz="8" w:space="0" w:color="A3A3A3"/>
-              <w:left w:val="single" w:sz="8" w:space="0" w:color="A3A3A3"/>
-              <w:bottom w:val="single" w:sz="8" w:space="0" w:color="A3A3A3"/>
-              <w:right w:val="single" w:sz="8" w:space="0" w:color="A3A3A3"/>
-            </w:tcBorders>
-            <w:shd w:val="clear" w:color="auto" w:fill="D9D9D9" w:themeFill="background1" w:themeFillShade="D9"/>
-            <w:tcMar>
-              <w:top w:w="80" w:type="dxa"/>
-              <w:left w:w="80" w:type="dxa"/>
-              <w:bottom w:w="80" w:type="dxa"/>
-              <w:right w:w="80" w:type="dxa"/>
-            </w:tcMar>
-            <w:hideMark/>
-          </w:tcPr>
-          <w:p>
-            <w:pPr>
-              <w:spacing w:after="0" w:line="240" w:lineRule="auto"/>
+            <w:r>
               <w:rPr>
                 <w:rFonts w:ascii="Calibri" w:eastAsia="Times New Roman" w:hAnsi="Calibri" w:cs="Times New Roman"/>
                 <w:lang w:val="en-US" w:eastAsia="de-DE"/>
               </w:rPr>
-            </w:pPr>
+              <w:t xml:space="preserve">To Do: </w:t>
+            </w:r>
+            <w:proofErr w:type="spellStart"/>
             <w:r>
               <w:rPr>
                 <w:rFonts w:ascii="Calibri" w:eastAsia="Times New Roman" w:hAnsi="Calibri" w:cs="Times New Roman"/>
                 <w:lang w:val="en-US" w:eastAsia="de-DE"/>
               </w:rPr>
-              <w:t> </w:t>
-            </w:r>
-            <w:r>
+              <w:t>Schwedisch</w:t>
+            </w:r>
+            <w:proofErr w:type="spellEnd"/>
+          </w:p>
+          <w:p>
+            <w:pPr>
+              <w:spacing w:after="0" w:line="240" w:lineRule="auto"/>
               <w:rPr>
                 <w:rFonts w:ascii="Calibri" w:eastAsia="Times New Roman" w:hAnsi="Calibri" w:cs="Times New Roman"/>
                 <w:lang w:val="en-US" w:eastAsia="de-DE"/>
               </w:rPr>
-              <w:t>To Do: Schwedisch</w:t>
-            </w:r>
-          </w:p>
-          <w:p>
-            <w:pPr>
-              <w:spacing w:after="0" w:line="240" w:lineRule="auto"/>
+            </w:pPr>
+            <w:r>
               <w:rPr>
                 <w:rFonts w:ascii="Calibri" w:eastAsia="Times New Roman" w:hAnsi="Calibri" w:cs="Times New Roman"/>
                 <w:lang w:val="en-US" w:eastAsia="de-DE"/>
               </w:rPr>
-            </w:pPr>
+              <w:tab/>
+            </w:r>
+            <w:proofErr w:type="spellStart"/>
             <w:r>
               <w:rPr>
                 <w:rFonts w:ascii="Calibri" w:eastAsia="Times New Roman" w:hAnsi="Calibri" w:cs="Times New Roman"/>
                 <w:lang w:val="en-US" w:eastAsia="de-DE"/>
               </w:rPr>
-              <w:tab/>
-              <w:t>Asymptotische Fehler</w:t>
-            </w:r>
+              <w:t>Asymptotische</w:t>
+            </w:r>
+            <w:proofErr w:type="spellEnd"/>
+            <w:r>
+              <w:rPr>
+                <w:rFonts w:ascii="Calibri" w:eastAsia="Times New Roman" w:hAnsi="Calibri" w:cs="Times New Roman"/>
+                <w:lang w:val="en-US" w:eastAsia="de-DE"/>
+              </w:rPr>
+              <w:t xml:space="preserve"> </w:t>
+            </w:r>
+            <w:proofErr w:type="spellStart"/>
+            <w:r>
+              <w:rPr>
+                <w:rFonts w:ascii="Calibri" w:eastAsia="Times New Roman" w:hAnsi="Calibri" w:cs="Times New Roman"/>
+                <w:lang w:val="en-US" w:eastAsia="de-DE"/>
+              </w:rPr>
+              <w:t>Fehler</w:t>
+            </w:r>
+            <w:proofErr w:type="spellEnd"/>
           </w:p>
           <w:p>
             <w:pPr>
@@ -3071,34 +3438,68 @@
                 <w:lang w:val="en-US" w:eastAsia="de-DE"/>
               </w:rPr>
             </w:pPr>
+            <w:proofErr w:type="spellStart"/>
             <w:r>
               <w:rPr>
                 <w:rFonts w:ascii="Calibri" w:eastAsia="Times New Roman" w:hAnsi="Calibri" w:cs="Times New Roman"/>
                 <w:lang w:val="en-US" w:eastAsia="de-DE"/>
               </w:rPr>
-              <w:t xml:space="preserve">Getan: </w:t>
-            </w:r>
+              <w:t>Getan</w:t>
+            </w:r>
+            <w:proofErr w:type="spellEnd"/>
             <w:r>
               <w:rPr>
                 <w:rFonts w:ascii="Calibri" w:eastAsia="Times New Roman" w:hAnsi="Calibri" w:cs="Times New Roman"/>
                 <w:lang w:val="en-US" w:eastAsia="de-DE"/>
               </w:rPr>
-              <w:t>gelesen: bird’S-eye view on bundle methods</w:t>
-            </w:r>
-          </w:p>
-          <w:p>
-            <w:pPr>
-              <w:spacing w:after="0" w:line="240" w:lineRule="auto"/>
-              <w:rPr>
-                <w:rFonts w:ascii="Calibri" w:eastAsia="Times New Roman" w:hAnsi="Calibri" w:cs="Times New Roman"/>
-                <w:lang w:eastAsia="de-DE"/>
-              </w:rPr>
-            </w:pPr>
+              <w:t xml:space="preserve">: </w:t>
+            </w:r>
+            <w:proofErr w:type="spellStart"/>
             <w:r>
               <w:rPr>
                 <w:rFonts w:ascii="Calibri" w:eastAsia="Times New Roman" w:hAnsi="Calibri" w:cs="Times New Roman"/>
                 <w:lang w:val="en-US" w:eastAsia="de-DE"/>
               </w:rPr>
+              <w:t>gelesen</w:t>
+            </w:r>
+            <w:proofErr w:type="spellEnd"/>
+            <w:r>
+              <w:rPr>
+                <w:rFonts w:ascii="Calibri" w:eastAsia="Times New Roman" w:hAnsi="Calibri" w:cs="Times New Roman"/>
+                <w:lang w:val="en-US" w:eastAsia="de-DE"/>
+              </w:rPr>
+              <w:t xml:space="preserve">: </w:t>
+            </w:r>
+            <w:proofErr w:type="spellStart"/>
+            <w:r>
+              <w:rPr>
+                <w:rFonts w:ascii="Calibri" w:eastAsia="Times New Roman" w:hAnsi="Calibri" w:cs="Times New Roman"/>
+                <w:lang w:val="en-US" w:eastAsia="de-DE"/>
+              </w:rPr>
+              <w:t>bird’S-eye</w:t>
+            </w:r>
+            <w:proofErr w:type="spellEnd"/>
+            <w:r>
+              <w:rPr>
+                <w:rFonts w:ascii="Calibri" w:eastAsia="Times New Roman" w:hAnsi="Calibri" w:cs="Times New Roman"/>
+                <w:lang w:val="en-US" w:eastAsia="de-DE"/>
+              </w:rPr>
+              <w:t xml:space="preserve"> view on bundle methods</w:t>
+            </w:r>
+          </w:p>
+          <w:p>
+            <w:pPr>
+              <w:spacing w:after="0" w:line="240" w:lineRule="auto"/>
+              <w:rPr>
+                <w:rFonts w:ascii="Calibri" w:eastAsia="Times New Roman" w:hAnsi="Calibri" w:cs="Times New Roman"/>
+                <w:lang w:eastAsia="de-DE"/>
+              </w:rPr>
+            </w:pPr>
+            <w:r>
+              <w:rPr>
+                <w:rFonts w:ascii="Calibri" w:eastAsia="Times New Roman" w:hAnsi="Calibri" w:cs="Times New Roman"/>
+                <w:lang w:val="en-US" w:eastAsia="de-DE"/>
+              </w:rPr>
               <w:tab/>
             </w:r>
             <w:r>
@@ -3120,8 +3521,33 @@
                 <w:rFonts w:ascii="Calibri" w:eastAsia="Times New Roman" w:hAnsi="Calibri" w:cs="Times New Roman"/>
                 <w:lang w:eastAsia="de-DE"/>
               </w:rPr>
-              <w:t xml:space="preserve"> assumption on errors</w:t>
-            </w:r>
+              <w:t xml:space="preserve"> </w:t>
+            </w:r>
+            <w:proofErr w:type="spellStart"/>
+            <w:r>
+              <w:rPr>
+                <w:rFonts w:ascii="Calibri" w:eastAsia="Times New Roman" w:hAnsi="Calibri" w:cs="Times New Roman"/>
+                <w:lang w:eastAsia="de-DE"/>
+              </w:rPr>
+              <w:t>assumption</w:t>
+            </w:r>
+            <w:proofErr w:type="spellEnd"/>
+            <w:r>
+              <w:rPr>
+                <w:rFonts w:ascii="Calibri" w:eastAsia="Times New Roman" w:hAnsi="Calibri" w:cs="Times New Roman"/>
+                <w:lang w:eastAsia="de-DE"/>
+              </w:rPr>
+              <w:t xml:space="preserve"> on </w:t>
+            </w:r>
+            <w:proofErr w:type="spellStart"/>
+            <w:r>
+              <w:rPr>
+                <w:rFonts w:ascii="Calibri" w:eastAsia="Times New Roman" w:hAnsi="Calibri" w:cs="Times New Roman"/>
+                <w:lang w:eastAsia="de-DE"/>
+              </w:rPr>
+              <w:t>errors</w:t>
+            </w:r>
+            <w:proofErr w:type="spellEnd"/>
           </w:p>
           <w:p>
             <w:pPr>
@@ -3247,7 +3673,7 @@
                 <w:rFonts w:ascii="Calibri" w:eastAsia="Times New Roman" w:hAnsi="Calibri" w:cs="Times New Roman"/>
                 <w:lang w:eastAsia="de-DE"/>
               </w:rPr>
-              <w:t> </w:t>
+              <w:t>Schreiben</w:t>
             </w:r>
           </w:p>
         </w:tc>
@@ -3277,12 +3703,37 @@
                 <w:lang w:eastAsia="de-DE"/>
               </w:rPr>
             </w:pPr>
-            <w:r>
-              <w:rPr>
-                <w:rFonts w:ascii="Calibri" w:eastAsia="Times New Roman" w:hAnsi="Calibri" w:cs="Times New Roman"/>
-                <w:lang w:eastAsia="de-DE"/>
-              </w:rPr>
-              <w:t>To Do: depth-paper lesen</w:t>
+            <w:proofErr w:type="spellStart"/>
+            <w:r>
+              <w:rPr>
+                <w:rFonts w:ascii="Calibri" w:eastAsia="Times New Roman" w:hAnsi="Calibri" w:cs="Times New Roman"/>
+                <w:lang w:eastAsia="de-DE"/>
+              </w:rPr>
+              <w:t>To</w:t>
+            </w:r>
+            <w:proofErr w:type="spellEnd"/>
+            <w:r>
+              <w:rPr>
+                <w:rFonts w:ascii="Calibri" w:eastAsia="Times New Roman" w:hAnsi="Calibri" w:cs="Times New Roman"/>
+                <w:lang w:eastAsia="de-DE"/>
+              </w:rPr>
+              <w:t xml:space="preserve"> Do: </w:t>
+            </w:r>
+            <w:proofErr w:type="spellStart"/>
+            <w:r>
+              <w:rPr>
+                <w:rFonts w:ascii="Calibri" w:eastAsia="Times New Roman" w:hAnsi="Calibri" w:cs="Times New Roman"/>
+                <w:lang w:eastAsia="de-DE"/>
+              </w:rPr>
+              <w:t>depth</w:t>
+            </w:r>
+            <w:proofErr w:type="spellEnd"/>
+            <w:r>
+              <w:rPr>
+                <w:rFonts w:ascii="Calibri" w:eastAsia="Times New Roman" w:hAnsi="Calibri" w:cs="Times New Roman"/>
+                <w:lang w:eastAsia="de-DE"/>
+              </w:rPr>
+              <w:t>-paper lesen</w:t>
             </w:r>
           </w:p>
           <w:p>
@@ -3305,7 +3756,23 @@
                 <w:rFonts w:ascii="Calibri" w:eastAsia="Times New Roman" w:hAnsi="Calibri" w:cs="Times New Roman"/>
                 <w:lang w:eastAsia="de-DE"/>
               </w:rPr>
-              <w:t>1-2 weitere paper zum Thema lesen</w:t>
+              <w:t xml:space="preserve">1-2 weitere </w:t>
+            </w:r>
+            <w:proofErr w:type="spellStart"/>
+            <w:r>
+              <w:rPr>
+                <w:rFonts w:ascii="Calibri" w:eastAsia="Times New Roman" w:hAnsi="Calibri" w:cs="Times New Roman"/>
+                <w:lang w:eastAsia="de-DE"/>
+              </w:rPr>
+              <w:t>paper</w:t>
+            </w:r>
+            <w:proofErr w:type="spellEnd"/>
+            <w:r>
+              <w:rPr>
+                <w:rFonts w:ascii="Calibri" w:eastAsia="Times New Roman" w:hAnsi="Calibri" w:cs="Times New Roman"/>
+                <w:lang w:eastAsia="de-DE"/>
+              </w:rPr>
+              <w:t xml:space="preserve"> zum Thema lesen</w:t>
             </w:r>
           </w:p>
           <w:p>
@@ -3346,12 +3813,37 @@
               </w:rPr>
               <w:tab/>
             </w:r>
-            <w:r>
-              <w:rPr>
-                <w:rFonts w:ascii="Calibri" w:eastAsia="Times New Roman" w:hAnsi="Calibri" w:cs="Times New Roman"/>
-                <w:lang w:eastAsia="de-DE"/>
-              </w:rPr>
-              <w:t>assumption on errors und asymptotischer Fehler aufgeschrieben</w:t>
+            <w:proofErr w:type="spellStart"/>
+            <w:r>
+              <w:rPr>
+                <w:rFonts w:ascii="Calibri" w:eastAsia="Times New Roman" w:hAnsi="Calibri" w:cs="Times New Roman"/>
+                <w:lang w:eastAsia="de-DE"/>
+              </w:rPr>
+              <w:t>assumption</w:t>
+            </w:r>
+            <w:proofErr w:type="spellEnd"/>
+            <w:r>
+              <w:rPr>
+                <w:rFonts w:ascii="Calibri" w:eastAsia="Times New Roman" w:hAnsi="Calibri" w:cs="Times New Roman"/>
+                <w:lang w:eastAsia="de-DE"/>
+              </w:rPr>
+              <w:t xml:space="preserve"> on </w:t>
+            </w:r>
+            <w:proofErr w:type="spellStart"/>
+            <w:r>
+              <w:rPr>
+                <w:rFonts w:ascii="Calibri" w:eastAsia="Times New Roman" w:hAnsi="Calibri" w:cs="Times New Roman"/>
+                <w:lang w:eastAsia="de-DE"/>
+              </w:rPr>
+              <w:t>errors</w:t>
+            </w:r>
+            <w:proofErr w:type="spellEnd"/>
+            <w:r>
+              <w:rPr>
+                <w:rFonts w:ascii="Calibri" w:eastAsia="Times New Roman" w:hAnsi="Calibri" w:cs="Times New Roman"/>
+                <w:lang w:eastAsia="de-DE"/>
+              </w:rPr>
+              <w:t xml:space="preserve"> und asymptotischer Fehler aufgeschrieben</w:t>
             </w:r>
           </w:p>
           <w:p>
@@ -3659,12 +4151,21 @@
                 <w:lang w:eastAsia="de-DE"/>
               </w:rPr>
             </w:pPr>
-            <w:r>
-              <w:rPr>
-                <w:rFonts w:ascii="Calibri" w:eastAsia="Times New Roman" w:hAnsi="Calibri" w:cs="Times New Roman"/>
-                <w:lang w:eastAsia="de-DE"/>
-              </w:rPr>
-              <w:t>Mella Geburtstag</w:t>
+            <w:proofErr w:type="spellStart"/>
+            <w:r>
+              <w:rPr>
+                <w:rFonts w:ascii="Calibri" w:eastAsia="Times New Roman" w:hAnsi="Calibri" w:cs="Times New Roman"/>
+                <w:lang w:eastAsia="de-DE"/>
+              </w:rPr>
+              <w:t>Mella</w:t>
+            </w:r>
+            <w:proofErr w:type="spellEnd"/>
+            <w:r>
+              <w:rPr>
+                <w:rFonts w:ascii="Calibri" w:eastAsia="Times New Roman" w:hAnsi="Calibri" w:cs="Times New Roman"/>
+                <w:lang w:eastAsia="de-DE"/>
+              </w:rPr>
+              <w:t xml:space="preserve"> Geburtstag</w:t>
             </w:r>
           </w:p>
         </w:tc>
@@ -3704,6 +4205,7 @@
                 <w:rFonts w:ascii="Calibri" w:eastAsia="Times New Roman" w:hAnsi="Calibri" w:cs="Times New Roman"/>
                 <w:lang w:eastAsia="de-DE"/>
               </w:rPr>
+              <w:lastRenderedPageBreak/>
               <w:t>06.05.2017</w:t>
             </w:r>
           </w:p>
@@ -3979,6 +4481,7 @@
               <w:bottom w:val="single" w:sz="8" w:space="0" w:color="A3A3A3"/>
               <w:right w:val="single" w:sz="8" w:space="0" w:color="A3A3A3"/>
             </w:tcBorders>
+            <w:shd w:val="clear" w:color="auto" w:fill="D9D9D9" w:themeFill="background1" w:themeFillShade="D9"/>
             <w:tcMar>
               <w:top w:w="80" w:type="dxa"/>
               <w:left w:w="80" w:type="dxa"/>
@@ -4013,6 +4516,7 @@
               <w:bottom w:val="single" w:sz="8" w:space="0" w:color="A3A3A3"/>
               <w:right w:val="single" w:sz="8" w:space="0" w:color="A3A3A3"/>
             </w:tcBorders>
+            <w:shd w:val="clear" w:color="auto" w:fill="D9D9D9" w:themeFill="background1" w:themeFillShade="D9"/>
             <w:tcMar>
               <w:top w:w="80" w:type="dxa"/>
               <w:left w:w="80" w:type="dxa"/>
@@ -4047,28 +4551,29 @@
               <w:bottom w:val="single" w:sz="8" w:space="0" w:color="A3A3A3"/>
               <w:right w:val="single" w:sz="8" w:space="0" w:color="A3A3A3"/>
             </w:tcBorders>
-            <w:tcMar>
-              <w:top w:w="80" w:type="dxa"/>
-              <w:left w:w="80" w:type="dxa"/>
-              <w:bottom w:w="80" w:type="dxa"/>
-              <w:right w:w="80" w:type="dxa"/>
-            </w:tcMar>
-            <w:hideMark/>
-          </w:tcPr>
-          <w:p>
-            <w:pPr>
-              <w:spacing w:after="0" w:line="240" w:lineRule="auto"/>
-              <w:rPr>
-                <w:rFonts w:ascii="Calibri" w:eastAsia="Times New Roman" w:hAnsi="Calibri" w:cs="Times New Roman"/>
-                <w:lang w:eastAsia="de-DE"/>
-              </w:rPr>
-            </w:pPr>
-            <w:r>
-              <w:rPr>
-                <w:rFonts w:ascii="Calibri" w:eastAsia="Times New Roman" w:hAnsi="Calibri" w:cs="Times New Roman"/>
-                <w:lang w:eastAsia="de-DE"/>
-              </w:rPr>
-              <w:t> </w:t>
+            <w:shd w:val="clear" w:color="auto" w:fill="D9D9D9" w:themeFill="background1" w:themeFillShade="D9"/>
+            <w:tcMar>
+              <w:top w:w="80" w:type="dxa"/>
+              <w:left w:w="80" w:type="dxa"/>
+              <w:bottom w:w="80" w:type="dxa"/>
+              <w:right w:w="80" w:type="dxa"/>
+            </w:tcMar>
+            <w:hideMark/>
+          </w:tcPr>
+          <w:p>
+            <w:pPr>
+              <w:spacing w:after="0" w:line="240" w:lineRule="auto"/>
+              <w:rPr>
+                <w:rFonts w:ascii="Calibri" w:eastAsia="Times New Roman" w:hAnsi="Calibri" w:cs="Times New Roman"/>
+                <w:lang w:eastAsia="de-DE"/>
+              </w:rPr>
+            </w:pPr>
+            <w:r>
+              <w:rPr>
+                <w:rFonts w:ascii="Calibri" w:eastAsia="Times New Roman" w:hAnsi="Calibri" w:cs="Times New Roman"/>
+                <w:lang w:eastAsia="de-DE"/>
+              </w:rPr>
+              <w:t>Schreiben</w:t>
             </w:r>
           </w:p>
         </w:tc>
@@ -4081,28 +4586,45 @@
               <w:bottom w:val="single" w:sz="8" w:space="0" w:color="A3A3A3"/>
               <w:right w:val="single" w:sz="8" w:space="0" w:color="A3A3A3"/>
             </w:tcBorders>
-            <w:tcMar>
-              <w:top w:w="80" w:type="dxa"/>
-              <w:left w:w="80" w:type="dxa"/>
-              <w:bottom w:w="80" w:type="dxa"/>
-              <w:right w:w="80" w:type="dxa"/>
-            </w:tcMar>
-            <w:hideMark/>
-          </w:tcPr>
-          <w:p>
-            <w:pPr>
-              <w:spacing w:after="0" w:line="240" w:lineRule="auto"/>
-              <w:rPr>
-                <w:rFonts w:ascii="Calibri" w:eastAsia="Times New Roman" w:hAnsi="Calibri" w:cs="Times New Roman"/>
-                <w:lang w:eastAsia="de-DE"/>
-              </w:rPr>
-            </w:pPr>
-            <w:r>
-              <w:rPr>
-                <w:rFonts w:ascii="Calibri" w:eastAsia="Times New Roman" w:hAnsi="Calibri" w:cs="Times New Roman"/>
-                <w:lang w:eastAsia="de-DE"/>
-              </w:rPr>
-              <w:t> </w:t>
+            <w:shd w:val="clear" w:color="auto" w:fill="D9D9D9" w:themeFill="background1" w:themeFillShade="D9"/>
+            <w:tcMar>
+              <w:top w:w="80" w:type="dxa"/>
+              <w:left w:w="80" w:type="dxa"/>
+              <w:bottom w:w="80" w:type="dxa"/>
+              <w:right w:w="80" w:type="dxa"/>
+            </w:tcMar>
+            <w:hideMark/>
+          </w:tcPr>
+          <w:p>
+            <w:pPr>
+              <w:spacing w:after="0" w:line="240" w:lineRule="auto"/>
+              <w:rPr>
+                <w:rFonts w:ascii="Calibri" w:eastAsia="Times New Roman" w:hAnsi="Calibri" w:cs="Times New Roman"/>
+                <w:lang w:eastAsia="de-DE"/>
+              </w:rPr>
+            </w:pPr>
+            <w:r>
+              <w:rPr>
+                <w:rFonts w:ascii="Calibri" w:eastAsia="Times New Roman" w:hAnsi="Calibri" w:cs="Times New Roman"/>
+                <w:lang w:eastAsia="de-DE"/>
+              </w:rPr>
+              <w:t xml:space="preserve">Getan: Definitionen </w:t>
+            </w:r>
+            <w:proofErr w:type="spellStart"/>
+            <w:r>
+              <w:rPr>
+                <w:rFonts w:ascii="Calibri" w:eastAsia="Times New Roman" w:hAnsi="Calibri" w:cs="Times New Roman"/>
+                <w:lang w:eastAsia="de-DE"/>
+              </w:rPr>
+              <w:t>eps</w:t>
+            </w:r>
+            <w:proofErr w:type="spellEnd"/>
+            <w:r>
+              <w:rPr>
+                <w:rFonts w:ascii="Calibri" w:eastAsia="Times New Roman" w:hAnsi="Calibri" w:cs="Times New Roman"/>
+                <w:lang w:eastAsia="de-DE"/>
+              </w:rPr>
+              <w:t>-subdifferential rausgesucht</w:t>
             </w:r>
           </w:p>
         </w:tc>
@@ -4120,6 +4642,7 @@
               <w:bottom w:val="single" w:sz="8" w:space="0" w:color="A3A3A3"/>
               <w:right w:val="single" w:sz="8" w:space="0" w:color="A3A3A3"/>
             </w:tcBorders>
+            <w:shd w:val="clear" w:color="auto" w:fill="D9D9D9" w:themeFill="background1" w:themeFillShade="D9"/>
             <w:tcMar>
               <w:top w:w="80" w:type="dxa"/>
               <w:left w:w="80" w:type="dxa"/>
@@ -4154,6 +4677,7 @@
               <w:bottom w:val="single" w:sz="8" w:space="0" w:color="A3A3A3"/>
               <w:right w:val="single" w:sz="8" w:space="0" w:color="A3A3A3"/>
             </w:tcBorders>
+            <w:shd w:val="clear" w:color="auto" w:fill="D9D9D9" w:themeFill="background1" w:themeFillShade="D9"/>
             <w:tcMar>
               <w:top w:w="80" w:type="dxa"/>
               <w:left w:w="80" w:type="dxa"/>
@@ -4188,29 +4712,55 @@
               <w:bottom w:val="single" w:sz="8" w:space="0" w:color="A3A3A3"/>
               <w:right w:val="single" w:sz="8" w:space="0" w:color="A3A3A3"/>
             </w:tcBorders>
-            <w:tcMar>
-              <w:top w:w="80" w:type="dxa"/>
-              <w:left w:w="80" w:type="dxa"/>
-              <w:bottom w:w="80" w:type="dxa"/>
-              <w:right w:w="80" w:type="dxa"/>
-            </w:tcMar>
-            <w:hideMark/>
-          </w:tcPr>
-          <w:p>
-            <w:pPr>
-              <w:spacing w:after="0" w:line="240" w:lineRule="auto"/>
-              <w:rPr>
-                <w:rFonts w:ascii="Calibri" w:eastAsia="Times New Roman" w:hAnsi="Calibri" w:cs="Times New Roman"/>
-                <w:lang w:eastAsia="de-DE"/>
-              </w:rPr>
-            </w:pPr>
-            <w:r>
-              <w:rPr>
-                <w:rFonts w:ascii="Calibri" w:eastAsia="Times New Roman" w:hAnsi="Calibri" w:cs="Times New Roman"/>
-                <w:lang w:eastAsia="de-DE"/>
-              </w:rPr>
-              <w:t> </w:t>
-            </w:r>
+            <w:shd w:val="clear" w:color="auto" w:fill="D9D9D9" w:themeFill="background1" w:themeFillShade="D9"/>
+            <w:tcMar>
+              <w:top w:w="80" w:type="dxa"/>
+              <w:left w:w="80" w:type="dxa"/>
+              <w:bottom w:w="80" w:type="dxa"/>
+              <w:right w:w="80" w:type="dxa"/>
+            </w:tcMar>
+            <w:hideMark/>
+          </w:tcPr>
+          <w:p>
+            <w:pPr>
+              <w:spacing w:after="0" w:line="240" w:lineRule="auto"/>
+              <w:rPr>
+                <w:rFonts w:ascii="Calibri" w:eastAsia="Times New Roman" w:hAnsi="Calibri" w:cs="Times New Roman"/>
+                <w:lang w:eastAsia="de-DE"/>
+              </w:rPr>
+            </w:pPr>
+            <w:proofErr w:type="spellStart"/>
+            <w:r>
+              <w:rPr>
+                <w:rFonts w:ascii="Calibri" w:eastAsia="Times New Roman" w:hAnsi="Calibri" w:cs="Times New Roman"/>
+                <w:lang w:eastAsia="de-DE"/>
+              </w:rPr>
+              <w:t>C</w:t>
+            </w:r>
+            <w:r>
+              <w:rPr>
+                <w:rFonts w:ascii="Calibri" w:eastAsia="Times New Roman" w:hAnsi="Calibri" w:cs="Times New Roman"/>
+                <w:lang w:eastAsia="de-DE"/>
+              </w:rPr>
+              <w:t>onv</w:t>
+            </w:r>
+            <w:proofErr w:type="spellEnd"/>
+            <w:r>
+              <w:rPr>
+                <w:rFonts w:ascii="Calibri" w:eastAsia="Times New Roman" w:hAnsi="Calibri" w:cs="Times New Roman"/>
+                <w:lang w:eastAsia="de-DE"/>
+              </w:rPr>
+              <w:t xml:space="preserve"> </w:t>
+            </w:r>
+            <w:proofErr w:type="spellStart"/>
+            <w:r>
+              <w:rPr>
+                <w:rFonts w:ascii="Calibri" w:eastAsia="Times New Roman" w:hAnsi="Calibri" w:cs="Times New Roman"/>
+                <w:lang w:eastAsia="de-DE"/>
+              </w:rPr>
+              <w:t>inex</w:t>
+            </w:r>
+            <w:proofErr w:type="spellEnd"/>
           </w:p>
         </w:tc>
         <w:tc>
@@ -4222,28 +4772,120 @@
               <w:bottom w:val="single" w:sz="8" w:space="0" w:color="A3A3A3"/>
               <w:right w:val="single" w:sz="8" w:space="0" w:color="A3A3A3"/>
             </w:tcBorders>
-            <w:tcMar>
-              <w:top w:w="80" w:type="dxa"/>
-              <w:left w:w="80" w:type="dxa"/>
-              <w:bottom w:w="80" w:type="dxa"/>
-              <w:right w:w="80" w:type="dxa"/>
-            </w:tcMar>
-            <w:hideMark/>
-          </w:tcPr>
-          <w:p>
-            <w:pPr>
-              <w:spacing w:after="0" w:line="240" w:lineRule="auto"/>
-              <w:rPr>
-                <w:rFonts w:ascii="Calibri" w:eastAsia="Times New Roman" w:hAnsi="Calibri" w:cs="Times New Roman"/>
-                <w:lang w:eastAsia="de-DE"/>
-              </w:rPr>
-            </w:pPr>
-            <w:r>
-              <w:rPr>
-                <w:rFonts w:ascii="Calibri" w:eastAsia="Times New Roman" w:hAnsi="Calibri" w:cs="Times New Roman"/>
-                <w:lang w:eastAsia="de-DE"/>
-              </w:rPr>
-              <w:t> </w:t>
+            <w:shd w:val="clear" w:color="auto" w:fill="D9D9D9" w:themeFill="background1" w:themeFillShade="D9"/>
+            <w:tcMar>
+              <w:top w:w="80" w:type="dxa"/>
+              <w:left w:w="80" w:type="dxa"/>
+              <w:bottom w:w="80" w:type="dxa"/>
+              <w:right w:w="80" w:type="dxa"/>
+            </w:tcMar>
+            <w:hideMark/>
+          </w:tcPr>
+          <w:p>
+            <w:pPr>
+              <w:spacing w:after="0" w:line="240" w:lineRule="auto"/>
+              <w:rPr>
+                <w:rFonts w:ascii="Calibri" w:eastAsia="Times New Roman" w:hAnsi="Calibri" w:cs="Times New Roman"/>
+                <w:lang w:eastAsia="de-DE"/>
+              </w:rPr>
+            </w:pPr>
+            <w:proofErr w:type="spellStart"/>
+            <w:r>
+              <w:rPr>
+                <w:rFonts w:ascii="Calibri" w:eastAsia="Times New Roman" w:hAnsi="Calibri" w:cs="Times New Roman"/>
+                <w:lang w:eastAsia="de-DE"/>
+              </w:rPr>
+              <w:t>To</w:t>
+            </w:r>
+            <w:proofErr w:type="spellEnd"/>
+            <w:r>
+              <w:rPr>
+                <w:rFonts w:ascii="Calibri" w:eastAsia="Times New Roman" w:hAnsi="Calibri" w:cs="Times New Roman"/>
+                <w:lang w:eastAsia="de-DE"/>
+              </w:rPr>
+              <w:t xml:space="preserve"> Do: </w:t>
+            </w:r>
+            <w:proofErr w:type="spellStart"/>
+            <w:r>
+              <w:rPr>
+                <w:rFonts w:ascii="Calibri" w:eastAsia="Times New Roman" w:hAnsi="Calibri" w:cs="Times New Roman"/>
+                <w:lang w:eastAsia="de-DE"/>
+              </w:rPr>
+              <w:t>eta</w:t>
+            </w:r>
+            <w:proofErr w:type="spellEnd"/>
+            <w:r>
+              <w:rPr>
+                <w:rFonts w:ascii="Calibri" w:eastAsia="Times New Roman" w:hAnsi="Calibri" w:cs="Times New Roman"/>
+                <w:lang w:eastAsia="de-DE"/>
+              </w:rPr>
+              <w:t>-Absatz Korrigieren</w:t>
+            </w:r>
+          </w:p>
+          <w:p>
+            <w:pPr>
+              <w:spacing w:after="0" w:line="240" w:lineRule="auto"/>
+              <w:rPr>
+                <w:rFonts w:ascii="Calibri" w:eastAsia="Times New Roman" w:hAnsi="Calibri" w:cs="Times New Roman"/>
+                <w:lang w:eastAsia="de-DE"/>
+              </w:rPr>
+            </w:pPr>
+            <w:r>
+              <w:rPr>
+                <w:rFonts w:ascii="Calibri" w:eastAsia="Times New Roman" w:hAnsi="Calibri" w:cs="Times New Roman"/>
+                <w:lang w:eastAsia="de-DE"/>
+              </w:rPr>
+              <w:t xml:space="preserve">Getan: </w:t>
+            </w:r>
+            <w:proofErr w:type="spellStart"/>
+            <w:r>
+              <w:rPr>
+                <w:rFonts w:ascii="Calibri" w:eastAsia="Times New Roman" w:hAnsi="Calibri" w:cs="Times New Roman"/>
+                <w:lang w:eastAsia="de-DE"/>
+              </w:rPr>
+              <w:t>eta</w:t>
+            </w:r>
+            <w:proofErr w:type="spellEnd"/>
+            <w:r>
+              <w:rPr>
+                <w:rFonts w:ascii="Calibri" w:eastAsia="Times New Roman" w:hAnsi="Calibri" w:cs="Times New Roman"/>
+                <w:lang w:eastAsia="de-DE"/>
+              </w:rPr>
+              <w:t>-Absatz ausgerechnet</w:t>
+            </w:r>
+          </w:p>
+          <w:p>
+            <w:pPr>
+              <w:spacing w:after="0" w:line="240" w:lineRule="auto"/>
+              <w:rPr>
+                <w:rFonts w:ascii="Calibri" w:eastAsia="Times New Roman" w:hAnsi="Calibri" w:cs="Times New Roman"/>
+                <w:lang w:eastAsia="de-DE"/>
+              </w:rPr>
+            </w:pPr>
+            <w:r>
+              <w:rPr>
+                <w:rFonts w:ascii="Calibri" w:eastAsia="Times New Roman" w:hAnsi="Calibri" w:cs="Times New Roman"/>
+                <w:lang w:eastAsia="de-DE"/>
+              </w:rPr>
+              <w:tab/>
+              <w:t>Paper gelesen</w:t>
+            </w:r>
+          </w:p>
+          <w:p>
+            <w:pPr>
+              <w:spacing w:after="0" w:line="240" w:lineRule="auto"/>
+              <w:rPr>
+                <w:rFonts w:ascii="Calibri" w:eastAsia="Times New Roman" w:hAnsi="Calibri" w:cs="Times New Roman"/>
+                <w:lang w:eastAsia="de-DE"/>
+              </w:rPr>
+            </w:pPr>
+            <w:r>
+              <w:rPr>
+                <w:rFonts w:ascii="Calibri" w:eastAsia="Times New Roman" w:hAnsi="Calibri" w:cs="Times New Roman"/>
+                <w:lang w:eastAsia="de-DE"/>
+              </w:rPr>
+              <w:tab/>
+              <w:t>Fehlerabschätzung im konvexen Fall angeschaut</w:t>
             </w:r>
           </w:p>
         </w:tc>
@@ -4261,6 +4903,7 @@
               <w:bottom w:val="single" w:sz="8" w:space="0" w:color="A3A3A3"/>
               <w:right w:val="single" w:sz="8" w:space="0" w:color="A3A3A3"/>
             </w:tcBorders>
+            <w:shd w:val="clear" w:color="auto" w:fill="D9D9D9" w:themeFill="background1" w:themeFillShade="D9"/>
             <w:tcMar>
               <w:top w:w="80" w:type="dxa"/>
               <w:left w:w="80" w:type="dxa"/>
@@ -4295,6 +4938,7 @@
               <w:bottom w:val="single" w:sz="8" w:space="0" w:color="A3A3A3"/>
               <w:right w:val="single" w:sz="8" w:space="0" w:color="A3A3A3"/>
             </w:tcBorders>
+            <w:shd w:val="clear" w:color="auto" w:fill="D9D9D9" w:themeFill="background1" w:themeFillShade="D9"/>
             <w:tcMar>
               <w:top w:w="80" w:type="dxa"/>
               <w:left w:w="80" w:type="dxa"/>
@@ -4329,29 +4973,48 @@
               <w:bottom w:val="single" w:sz="8" w:space="0" w:color="A3A3A3"/>
               <w:right w:val="single" w:sz="8" w:space="0" w:color="A3A3A3"/>
             </w:tcBorders>
-            <w:tcMar>
-              <w:top w:w="80" w:type="dxa"/>
-              <w:left w:w="80" w:type="dxa"/>
-              <w:bottom w:w="80" w:type="dxa"/>
-              <w:right w:w="80" w:type="dxa"/>
-            </w:tcMar>
-            <w:hideMark/>
-          </w:tcPr>
-          <w:p>
-            <w:pPr>
-              <w:spacing w:after="0" w:line="240" w:lineRule="auto"/>
-              <w:rPr>
-                <w:rFonts w:ascii="Calibri" w:eastAsia="Times New Roman" w:hAnsi="Calibri" w:cs="Times New Roman"/>
-                <w:lang w:eastAsia="de-DE"/>
-              </w:rPr>
-            </w:pPr>
-            <w:r>
-              <w:rPr>
-                <w:rFonts w:ascii="Calibri" w:eastAsia="Times New Roman" w:hAnsi="Calibri" w:cs="Times New Roman"/>
-                <w:lang w:eastAsia="de-DE"/>
-              </w:rPr>
-              <w:t> </w:t>
-            </w:r>
+            <w:shd w:val="clear" w:color="auto" w:fill="D9D9D9" w:themeFill="background1" w:themeFillShade="D9"/>
+            <w:tcMar>
+              <w:top w:w="80" w:type="dxa"/>
+              <w:left w:w="80" w:type="dxa"/>
+              <w:bottom w:w="80" w:type="dxa"/>
+              <w:right w:w="80" w:type="dxa"/>
+            </w:tcMar>
+            <w:hideMark/>
+          </w:tcPr>
+          <w:p>
+            <w:pPr>
+              <w:spacing w:after="0" w:line="240" w:lineRule="auto"/>
+              <w:rPr>
+                <w:rFonts w:ascii="Calibri" w:eastAsia="Times New Roman" w:hAnsi="Calibri" w:cs="Times New Roman"/>
+                <w:lang w:eastAsia="de-DE"/>
+              </w:rPr>
+            </w:pPr>
+            <w:proofErr w:type="spellStart"/>
+            <w:r>
+              <w:rPr>
+                <w:rFonts w:ascii="Calibri" w:eastAsia="Times New Roman" w:hAnsi="Calibri" w:cs="Times New Roman"/>
+                <w:lang w:eastAsia="de-DE"/>
+              </w:rPr>
+              <w:t>Conv</w:t>
+            </w:r>
+            <w:proofErr w:type="spellEnd"/>
+            <w:r>
+              <w:rPr>
+                <w:rFonts w:ascii="Calibri" w:eastAsia="Times New Roman" w:hAnsi="Calibri" w:cs="Times New Roman"/>
+                <w:lang w:eastAsia="de-DE"/>
+              </w:rPr>
+              <w:t xml:space="preserve"> </w:t>
+            </w:r>
+            <w:proofErr w:type="spellStart"/>
+            <w:r>
+              <w:rPr>
+                <w:rFonts w:ascii="Calibri" w:eastAsia="Times New Roman" w:hAnsi="Calibri" w:cs="Times New Roman"/>
+                <w:lang w:eastAsia="de-DE"/>
+              </w:rPr>
+              <w:t>inex</w:t>
+            </w:r>
+            <w:proofErr w:type="spellEnd"/>
           </w:p>
         </w:tc>
         <w:tc>
@@ -4363,31 +5026,206 @@
               <w:bottom w:val="single" w:sz="8" w:space="0" w:color="A3A3A3"/>
               <w:right w:val="single" w:sz="8" w:space="0" w:color="A3A3A3"/>
             </w:tcBorders>
-            <w:tcMar>
-              <w:top w:w="80" w:type="dxa"/>
-              <w:left w:w="80" w:type="dxa"/>
-              <w:bottom w:w="80" w:type="dxa"/>
-              <w:right w:w="80" w:type="dxa"/>
-            </w:tcMar>
-            <w:hideMark/>
-          </w:tcPr>
-          <w:p>
-            <w:pPr>
-              <w:spacing w:after="0" w:line="240" w:lineRule="auto"/>
-              <w:rPr>
-                <w:rFonts w:ascii="Calibri" w:eastAsia="Times New Roman" w:hAnsi="Calibri" w:cs="Times New Roman"/>
-                <w:lang w:eastAsia="de-DE"/>
-              </w:rPr>
-            </w:pPr>
-            <w:r>
-              <w:rPr>
-                <w:rFonts w:ascii="Calibri" w:eastAsia="Times New Roman" w:hAnsi="Calibri" w:cs="Times New Roman"/>
-                <w:lang w:eastAsia="de-DE"/>
-              </w:rPr>
-              <w:t>RiVo Umwelt</w:t>
-            </w:r>
-          </w:p>
-        </w:tc>
+            <w:shd w:val="clear" w:color="auto" w:fill="D9D9D9" w:themeFill="background1" w:themeFillShade="D9"/>
+            <w:tcMar>
+              <w:top w:w="80" w:type="dxa"/>
+              <w:left w:w="80" w:type="dxa"/>
+              <w:bottom w:w="80" w:type="dxa"/>
+              <w:right w:w="80" w:type="dxa"/>
+            </w:tcMar>
+            <w:hideMark/>
+          </w:tcPr>
+          <w:p>
+            <w:pPr>
+              <w:spacing w:after="0" w:line="240" w:lineRule="auto"/>
+              <w:rPr>
+                <w:rFonts w:ascii="Calibri" w:eastAsia="Times New Roman" w:hAnsi="Calibri" w:cs="Times New Roman"/>
+                <w:lang w:eastAsia="de-DE"/>
+              </w:rPr>
+            </w:pPr>
+            <w:proofErr w:type="spellStart"/>
+            <w:r>
+              <w:rPr>
+                <w:rFonts w:ascii="Calibri" w:eastAsia="Times New Roman" w:hAnsi="Calibri" w:cs="Times New Roman"/>
+                <w:lang w:eastAsia="de-DE"/>
+              </w:rPr>
+              <w:t>R</w:t>
+            </w:r>
+            <w:r>
+              <w:rPr>
+                <w:rFonts w:ascii="Calibri" w:eastAsia="Times New Roman" w:hAnsi="Calibri" w:cs="Times New Roman"/>
+                <w:lang w:eastAsia="de-DE"/>
+              </w:rPr>
+              <w:t>iVo</w:t>
+            </w:r>
+            <w:proofErr w:type="spellEnd"/>
+            <w:r>
+              <w:rPr>
+                <w:rFonts w:ascii="Calibri" w:eastAsia="Times New Roman" w:hAnsi="Calibri" w:cs="Times New Roman"/>
+                <w:lang w:eastAsia="de-DE"/>
+              </w:rPr>
+              <w:t xml:space="preserve"> Umwelt</w:t>
+            </w:r>
+          </w:p>
+          <w:p>
+            <w:pPr>
+              <w:spacing w:after="0" w:line="240" w:lineRule="auto"/>
+              <w:rPr>
+                <w:rFonts w:ascii="Calibri" w:eastAsia="Times New Roman" w:hAnsi="Calibri" w:cs="Times New Roman"/>
+                <w:lang w:eastAsia="de-DE"/>
+              </w:rPr>
+            </w:pPr>
+            <w:proofErr w:type="spellStart"/>
+            <w:r>
+              <w:rPr>
+                <w:rFonts w:ascii="Calibri" w:eastAsia="Times New Roman" w:hAnsi="Calibri" w:cs="Times New Roman"/>
+                <w:lang w:eastAsia="de-DE"/>
+              </w:rPr>
+              <w:t>To</w:t>
+            </w:r>
+            <w:proofErr w:type="spellEnd"/>
+            <w:r>
+              <w:rPr>
+                <w:rFonts w:ascii="Calibri" w:eastAsia="Times New Roman" w:hAnsi="Calibri" w:cs="Times New Roman"/>
+                <w:lang w:eastAsia="de-DE"/>
+              </w:rPr>
+              <w:t xml:space="preserve"> Do: Beweis Fehlerabschätzung genereller Fehler</w:t>
+            </w:r>
+          </w:p>
+          <w:p>
+            <w:pPr>
+              <w:spacing w:after="0" w:line="240" w:lineRule="auto"/>
+              <w:rPr>
+                <w:rFonts w:ascii="Calibri" w:eastAsia="Times New Roman" w:hAnsi="Calibri" w:cs="Times New Roman"/>
+                <w:lang w:eastAsia="de-DE"/>
+              </w:rPr>
+            </w:pPr>
+            <w:r>
+              <w:rPr>
+                <w:rFonts w:ascii="Calibri" w:eastAsia="Times New Roman" w:hAnsi="Calibri" w:cs="Times New Roman"/>
+                <w:lang w:eastAsia="de-DE"/>
+              </w:rPr>
+              <w:tab/>
+              <w:t xml:space="preserve">Beweis Fehlerabschätzung </w:t>
+            </w:r>
+            <w:proofErr w:type="spellStart"/>
+            <w:r>
+              <w:rPr>
+                <w:rFonts w:ascii="Calibri" w:eastAsia="Times New Roman" w:hAnsi="Calibri" w:cs="Times New Roman"/>
+                <w:lang w:eastAsia="de-DE"/>
+              </w:rPr>
+              <w:t>lower</w:t>
+            </w:r>
+            <w:proofErr w:type="spellEnd"/>
+            <w:r>
+              <w:rPr>
+                <w:rFonts w:ascii="Calibri" w:eastAsia="Times New Roman" w:hAnsi="Calibri" w:cs="Times New Roman"/>
+                <w:lang w:eastAsia="de-DE"/>
+              </w:rPr>
+              <w:t xml:space="preserve"> Model</w:t>
+            </w:r>
+          </w:p>
+          <w:p>
+            <w:pPr>
+              <w:spacing w:after="0" w:line="240" w:lineRule="auto"/>
+              <w:rPr>
+                <w:rFonts w:ascii="Calibri" w:eastAsia="Times New Roman" w:hAnsi="Calibri" w:cs="Times New Roman"/>
+                <w:lang w:eastAsia="de-DE"/>
+              </w:rPr>
+            </w:pPr>
+            <w:r>
+              <w:rPr>
+                <w:rFonts w:ascii="Calibri" w:eastAsia="Times New Roman" w:hAnsi="Calibri" w:cs="Times New Roman"/>
+                <w:lang w:eastAsia="de-DE"/>
+              </w:rPr>
+              <w:tab/>
+              <w:t>Zusammenfassung: welche Fehler, welche Abschätzungen, welche Strategien</w:t>
+            </w:r>
+          </w:p>
+          <w:p>
+            <w:pPr>
+              <w:spacing w:after="0" w:line="240" w:lineRule="auto"/>
+              <w:rPr>
+                <w:rFonts w:ascii="Calibri" w:eastAsia="Times New Roman" w:hAnsi="Calibri" w:cs="Times New Roman"/>
+                <w:lang w:eastAsia="de-DE"/>
+              </w:rPr>
+            </w:pPr>
+            <w:r>
+              <w:rPr>
+                <w:rFonts w:ascii="Calibri" w:eastAsia="Times New Roman" w:hAnsi="Calibri" w:cs="Times New Roman"/>
+                <w:lang w:eastAsia="de-DE"/>
+              </w:rPr>
+              <w:t xml:space="preserve">Getan: </w:t>
+            </w:r>
+            <w:proofErr w:type="spellStart"/>
+            <w:r>
+              <w:rPr>
+                <w:rFonts w:ascii="Calibri" w:eastAsia="Times New Roman" w:hAnsi="Calibri" w:cs="Times New Roman"/>
+                <w:lang w:eastAsia="de-DE"/>
+              </w:rPr>
+              <w:t>Conv</w:t>
+            </w:r>
+            <w:proofErr w:type="spellEnd"/>
+            <w:r>
+              <w:rPr>
+                <w:rFonts w:ascii="Calibri" w:eastAsia="Times New Roman" w:hAnsi="Calibri" w:cs="Times New Roman"/>
+                <w:lang w:eastAsia="de-DE"/>
+              </w:rPr>
+              <w:t xml:space="preserve"> </w:t>
+            </w:r>
+            <w:proofErr w:type="spellStart"/>
+            <w:r>
+              <w:rPr>
+                <w:rFonts w:ascii="Calibri" w:eastAsia="Times New Roman" w:hAnsi="Calibri" w:cs="Times New Roman"/>
+                <w:lang w:eastAsia="de-DE"/>
+              </w:rPr>
+              <w:t>inex</w:t>
+            </w:r>
+            <w:proofErr w:type="spellEnd"/>
+            <w:r>
+              <w:rPr>
+                <w:rFonts w:ascii="Calibri" w:eastAsia="Times New Roman" w:hAnsi="Calibri" w:cs="Times New Roman"/>
+                <w:lang w:eastAsia="de-DE"/>
+              </w:rPr>
+              <w:t xml:space="preserve"> </w:t>
+            </w:r>
+            <w:proofErr w:type="spellStart"/>
+            <w:r>
+              <w:rPr>
+                <w:rFonts w:ascii="Calibri" w:eastAsia="Times New Roman" w:hAnsi="Calibri" w:cs="Times New Roman"/>
+                <w:lang w:eastAsia="de-DE"/>
+              </w:rPr>
+              <w:t>Stategien</w:t>
+            </w:r>
+            <w:proofErr w:type="spellEnd"/>
+            <w:r>
+              <w:rPr>
+                <w:rFonts w:ascii="Calibri" w:eastAsia="Times New Roman" w:hAnsi="Calibri" w:cs="Times New Roman"/>
+                <w:lang w:eastAsia="de-DE"/>
+              </w:rPr>
+              <w:t xml:space="preserve"> durchgeschaut</w:t>
+            </w:r>
+          </w:p>
+          <w:p>
+            <w:pPr>
+              <w:spacing w:after="0" w:line="240" w:lineRule="auto"/>
+              <w:rPr>
+                <w:rFonts w:ascii="Calibri" w:eastAsia="Times New Roman" w:hAnsi="Calibri" w:cs="Times New Roman"/>
+                <w:lang w:eastAsia="de-DE"/>
+              </w:rPr>
+            </w:pPr>
+            <w:r>
+              <w:rPr>
+                <w:rFonts w:ascii="Calibri" w:eastAsia="Times New Roman" w:hAnsi="Calibri" w:cs="Times New Roman"/>
+                <w:lang w:eastAsia="de-DE"/>
+              </w:rPr>
+              <w:tab/>
+              <w:t>Paper rausgesucht</w:t>
+            </w:r>
+          </w:p>
+        </w:tc>
+        <w:bookmarkStart w:id="0" w:name="_GoBack"/>
+        <w:bookmarkEnd w:id="0"/>
       </w:tr>
       <w:tr>
         <w:trPr>
@@ -4402,28 +5240,28 @@
               <w:bottom w:val="single" w:sz="8" w:space="0" w:color="A3A3A3"/>
               <w:right w:val="single" w:sz="8" w:space="0" w:color="A3A3A3"/>
             </w:tcBorders>
-            <w:tcMar>
-              <w:top w:w="80" w:type="dxa"/>
-              <w:left w:w="80" w:type="dxa"/>
-              <w:bottom w:w="80" w:type="dxa"/>
-              <w:right w:w="80" w:type="dxa"/>
-            </w:tcMar>
-            <w:hideMark/>
-          </w:tcPr>
-          <w:p>
-            <w:pPr>
-              <w:spacing w:after="0" w:line="240" w:lineRule="auto"/>
-              <w:rPr>
-                <w:rFonts w:ascii="Calibri" w:eastAsia="Times New Roman" w:hAnsi="Calibri" w:cs="Times New Roman"/>
-                <w:lang w:eastAsia="de-DE"/>
-              </w:rPr>
-            </w:pPr>
-            <w:r>
-              <w:rPr>
-                <w:rFonts w:ascii="Calibri" w:eastAsia="Times New Roman" w:hAnsi="Calibri" w:cs="Times New Roman"/>
-                <w:lang w:eastAsia="de-DE"/>
-              </w:rPr>
-              <w:lastRenderedPageBreak/>
+            <w:shd w:val="clear" w:color="auto" w:fill="D9D9D9" w:themeFill="background1" w:themeFillShade="D9"/>
+            <w:tcMar>
+              <w:top w:w="80" w:type="dxa"/>
+              <w:left w:w="80" w:type="dxa"/>
+              <w:bottom w:w="80" w:type="dxa"/>
+              <w:right w:w="80" w:type="dxa"/>
+            </w:tcMar>
+            <w:hideMark/>
+          </w:tcPr>
+          <w:p>
+            <w:pPr>
+              <w:spacing w:after="0" w:line="240" w:lineRule="auto"/>
+              <w:rPr>
+                <w:rFonts w:ascii="Calibri" w:eastAsia="Times New Roman" w:hAnsi="Calibri" w:cs="Times New Roman"/>
+                <w:lang w:eastAsia="de-DE"/>
+              </w:rPr>
+            </w:pPr>
+            <w:r>
+              <w:rPr>
+                <w:rFonts w:ascii="Calibri" w:eastAsia="Times New Roman" w:hAnsi="Calibri" w:cs="Times New Roman"/>
+                <w:lang w:eastAsia="de-DE"/>
+              </w:rPr>
               <w:t>11.05.2017</w:t>
             </w:r>
           </w:p>
@@ -4437,6 +5275,7 @@
               <w:bottom w:val="single" w:sz="8" w:space="0" w:color="A3A3A3"/>
               <w:right w:val="single" w:sz="8" w:space="0" w:color="A3A3A3"/>
             </w:tcBorders>
+            <w:shd w:val="clear" w:color="auto" w:fill="D9D9D9" w:themeFill="background1" w:themeFillShade="D9"/>
             <w:tcMar>
               <w:top w:w="80" w:type="dxa"/>
               <w:left w:w="80" w:type="dxa"/>
@@ -4471,29 +5310,48 @@
               <w:bottom w:val="single" w:sz="8" w:space="0" w:color="A3A3A3"/>
               <w:right w:val="single" w:sz="8" w:space="0" w:color="A3A3A3"/>
             </w:tcBorders>
-            <w:tcMar>
-              <w:top w:w="80" w:type="dxa"/>
-              <w:left w:w="80" w:type="dxa"/>
-              <w:bottom w:w="80" w:type="dxa"/>
-              <w:right w:w="80" w:type="dxa"/>
-            </w:tcMar>
-            <w:hideMark/>
-          </w:tcPr>
-          <w:p>
-            <w:pPr>
-              <w:spacing w:after="0" w:line="240" w:lineRule="auto"/>
-              <w:rPr>
-                <w:rFonts w:ascii="Calibri" w:eastAsia="Times New Roman" w:hAnsi="Calibri" w:cs="Times New Roman"/>
-                <w:lang w:eastAsia="de-DE"/>
-              </w:rPr>
-            </w:pPr>
-            <w:r>
-              <w:rPr>
-                <w:rFonts w:ascii="Calibri" w:eastAsia="Times New Roman" w:hAnsi="Calibri" w:cs="Times New Roman"/>
-                <w:lang w:eastAsia="de-DE"/>
-              </w:rPr>
-              <w:t> </w:t>
-            </w:r>
+            <w:shd w:val="clear" w:color="auto" w:fill="D9D9D9" w:themeFill="background1" w:themeFillShade="D9"/>
+            <w:tcMar>
+              <w:top w:w="80" w:type="dxa"/>
+              <w:left w:w="80" w:type="dxa"/>
+              <w:bottom w:w="80" w:type="dxa"/>
+              <w:right w:w="80" w:type="dxa"/>
+            </w:tcMar>
+            <w:hideMark/>
+          </w:tcPr>
+          <w:p>
+            <w:pPr>
+              <w:spacing w:after="0" w:line="240" w:lineRule="auto"/>
+              <w:rPr>
+                <w:rFonts w:ascii="Calibri" w:eastAsia="Times New Roman" w:hAnsi="Calibri" w:cs="Times New Roman"/>
+                <w:lang w:eastAsia="de-DE"/>
+              </w:rPr>
+            </w:pPr>
+            <w:proofErr w:type="spellStart"/>
+            <w:r>
+              <w:rPr>
+                <w:rFonts w:ascii="Calibri" w:eastAsia="Times New Roman" w:hAnsi="Calibri" w:cs="Times New Roman"/>
+                <w:lang w:eastAsia="de-DE"/>
+              </w:rPr>
+              <w:t>Conv</w:t>
+            </w:r>
+            <w:proofErr w:type="spellEnd"/>
+            <w:r>
+              <w:rPr>
+                <w:rFonts w:ascii="Calibri" w:eastAsia="Times New Roman" w:hAnsi="Calibri" w:cs="Times New Roman"/>
+                <w:lang w:eastAsia="de-DE"/>
+              </w:rPr>
+              <w:t xml:space="preserve"> </w:t>
+            </w:r>
+            <w:proofErr w:type="spellStart"/>
+            <w:r>
+              <w:rPr>
+                <w:rFonts w:ascii="Calibri" w:eastAsia="Times New Roman" w:hAnsi="Calibri" w:cs="Times New Roman"/>
+                <w:lang w:eastAsia="de-DE"/>
+              </w:rPr>
+              <w:t>inex</w:t>
+            </w:r>
+            <w:proofErr w:type="spellEnd"/>
           </w:p>
         </w:tc>
         <w:tc>
@@ -4505,6 +5363,7 @@
               <w:bottom w:val="single" w:sz="8" w:space="0" w:color="A3A3A3"/>
               <w:right w:val="single" w:sz="8" w:space="0" w:color="A3A3A3"/>
             </w:tcBorders>
+            <w:shd w:val="clear" w:color="auto" w:fill="D9D9D9" w:themeFill="background1" w:themeFillShade="D9"/>
             <w:tcMar>
               <w:top w:w="80" w:type="dxa"/>
               <w:left w:w="80" w:type="dxa"/>
@@ -4527,6 +5386,70 @@
                 <w:lang w:eastAsia="de-DE"/>
               </w:rPr>
               <w:t>Schwedisch B2</w:t>
+            </w:r>
+          </w:p>
+          <w:p>
+            <w:pPr>
+              <w:spacing w:after="0" w:line="240" w:lineRule="auto"/>
+              <w:rPr>
+                <w:rFonts w:ascii="Calibri" w:eastAsia="Times New Roman" w:hAnsi="Calibri" w:cs="Times New Roman"/>
+                <w:lang w:eastAsia="de-DE"/>
+              </w:rPr>
+            </w:pPr>
+            <w:r>
+              <w:rPr>
+                <w:rFonts w:ascii="Calibri" w:eastAsia="Times New Roman" w:hAnsi="Calibri" w:cs="Times New Roman"/>
+                <w:lang w:eastAsia="de-DE"/>
+              </w:rPr>
+              <w:t xml:space="preserve">Getan: </w:t>
+            </w:r>
+            <w:proofErr w:type="spellStart"/>
+            <w:r>
+              <w:rPr>
+                <w:rFonts w:ascii="Calibri" w:eastAsia="Times New Roman" w:hAnsi="Calibri" w:cs="Times New Roman"/>
+                <w:lang w:eastAsia="de-DE"/>
+              </w:rPr>
+              <w:t>Convex</w:t>
+            </w:r>
+            <w:proofErr w:type="spellEnd"/>
+            <w:r>
+              <w:rPr>
+                <w:rFonts w:ascii="Calibri" w:eastAsia="Times New Roman" w:hAnsi="Calibri" w:cs="Times New Roman"/>
+                <w:lang w:eastAsia="de-DE"/>
+              </w:rPr>
+              <w:t xml:space="preserve"> </w:t>
+            </w:r>
+            <w:proofErr w:type="spellStart"/>
+            <w:r>
+              <w:rPr>
+                <w:rFonts w:ascii="Calibri" w:eastAsia="Times New Roman" w:hAnsi="Calibri" w:cs="Times New Roman"/>
+                <w:lang w:eastAsia="de-DE"/>
+              </w:rPr>
+              <w:t>inex</w:t>
+            </w:r>
+            <w:proofErr w:type="spellEnd"/>
+            <w:r>
+              <w:rPr>
+                <w:rFonts w:ascii="Calibri" w:eastAsia="Times New Roman" w:hAnsi="Calibri" w:cs="Times New Roman"/>
+                <w:lang w:eastAsia="de-DE"/>
+              </w:rPr>
+              <w:t xml:space="preserve"> soweit fertig</w:t>
+            </w:r>
+          </w:p>
+          <w:p>
+            <w:pPr>
+              <w:spacing w:after="0" w:line="240" w:lineRule="auto"/>
+              <w:rPr>
+                <w:rFonts w:ascii="Calibri" w:eastAsia="Times New Roman" w:hAnsi="Calibri" w:cs="Times New Roman"/>
+                <w:lang w:eastAsia="de-DE"/>
+              </w:rPr>
+            </w:pPr>
+            <w:r>
+              <w:rPr>
+                <w:rFonts w:ascii="Calibri" w:eastAsia="Times New Roman" w:hAnsi="Calibri" w:cs="Times New Roman"/>
+                <w:lang w:eastAsia="de-DE"/>
+              </w:rPr>
+              <w:tab/>
             </w:r>
           </w:p>
         </w:tc>
@@ -4628,6 +5551,33 @@
                 <w:lang w:eastAsia="de-DE"/>
               </w:rPr>
             </w:pPr>
+          </w:p>
+        </w:tc>
+        <w:tc>
+          <w:tcPr>
+            <w:tcW w:w="3447" w:type="pct"/>
+            <w:tcBorders>
+              <w:top w:val="single" w:sz="8" w:space="0" w:color="A3A3A3"/>
+              <w:left w:val="single" w:sz="8" w:space="0" w:color="A3A3A3"/>
+              <w:bottom w:val="single" w:sz="8" w:space="0" w:color="A3A3A3"/>
+              <w:right w:val="single" w:sz="8" w:space="0" w:color="A3A3A3"/>
+            </w:tcBorders>
+            <w:tcMar>
+              <w:top w:w="80" w:type="dxa"/>
+              <w:left w:w="80" w:type="dxa"/>
+              <w:bottom w:w="80" w:type="dxa"/>
+              <w:right w:w="80" w:type="dxa"/>
+            </w:tcMar>
+            <w:hideMark/>
+          </w:tcPr>
+          <w:p>
+            <w:pPr>
+              <w:spacing w:after="0" w:line="240" w:lineRule="auto"/>
+              <w:rPr>
+                <w:rFonts w:ascii="Calibri" w:eastAsia="Times New Roman" w:hAnsi="Calibri" w:cs="Times New Roman"/>
+                <w:lang w:eastAsia="de-DE"/>
+              </w:rPr>
+            </w:pPr>
             <w:r>
               <w:rPr>
                 <w:rFonts w:ascii="Calibri" w:eastAsia="Times New Roman" w:hAnsi="Calibri" w:cs="Times New Roman"/>
@@ -4635,39 +5585,101 @@
               </w:rPr>
               <w:t> </w:t>
             </w:r>
-          </w:p>
-        </w:tc>
-        <w:tc>
-          <w:tcPr>
-            <w:tcW w:w="3447" w:type="pct"/>
-            <w:tcBorders>
-              <w:top w:val="single" w:sz="8" w:space="0" w:color="A3A3A3"/>
-              <w:left w:val="single" w:sz="8" w:space="0" w:color="A3A3A3"/>
-              <w:bottom w:val="single" w:sz="8" w:space="0" w:color="A3A3A3"/>
-              <w:right w:val="single" w:sz="8" w:space="0" w:color="A3A3A3"/>
-            </w:tcBorders>
-            <w:tcMar>
-              <w:top w:w="80" w:type="dxa"/>
-              <w:left w:w="80" w:type="dxa"/>
-              <w:bottom w:w="80" w:type="dxa"/>
-              <w:right w:w="80" w:type="dxa"/>
-            </w:tcMar>
-            <w:hideMark/>
-          </w:tcPr>
-          <w:p>
-            <w:pPr>
-              <w:spacing w:after="0" w:line="240" w:lineRule="auto"/>
-              <w:rPr>
-                <w:rFonts w:ascii="Calibri" w:eastAsia="Times New Roman" w:hAnsi="Calibri" w:cs="Times New Roman"/>
-                <w:lang w:eastAsia="de-DE"/>
-              </w:rPr>
-            </w:pPr>
-            <w:r>
-              <w:rPr>
-                <w:rFonts w:ascii="Calibri" w:eastAsia="Times New Roman" w:hAnsi="Calibri" w:cs="Times New Roman"/>
-                <w:lang w:eastAsia="de-DE"/>
-              </w:rPr>
-              <w:t> </w:t>
+            <w:proofErr w:type="spellStart"/>
+            <w:r>
+              <w:rPr>
+                <w:rFonts w:ascii="Calibri" w:eastAsia="Times New Roman" w:hAnsi="Calibri" w:cs="Times New Roman"/>
+                <w:lang w:eastAsia="de-DE"/>
+              </w:rPr>
+              <w:t>To</w:t>
+            </w:r>
+            <w:proofErr w:type="spellEnd"/>
+            <w:r>
+              <w:rPr>
+                <w:rFonts w:ascii="Calibri" w:eastAsia="Times New Roman" w:hAnsi="Calibri" w:cs="Times New Roman"/>
+                <w:lang w:eastAsia="de-DE"/>
+              </w:rPr>
+              <w:t xml:space="preserve"> Do: Ergebnisse für konvexe Zielfunktion in Algorithmus anschauen</w:t>
+            </w:r>
+          </w:p>
+          <w:p>
+            <w:pPr>
+              <w:spacing w:after="0" w:line="240" w:lineRule="auto"/>
+              <w:rPr>
+                <w:rFonts w:ascii="Calibri" w:eastAsia="Times New Roman" w:hAnsi="Calibri" w:cs="Times New Roman"/>
+                <w:lang w:eastAsia="de-DE"/>
+              </w:rPr>
+            </w:pPr>
+            <w:r>
+              <w:rPr>
+                <w:rFonts w:ascii="Calibri" w:eastAsia="Times New Roman" w:hAnsi="Calibri" w:cs="Times New Roman"/>
+                <w:lang w:eastAsia="de-DE"/>
+              </w:rPr>
+              <w:tab/>
+              <w:t>Versuchen Harr in</w:t>
+            </w:r>
+            <w:r>
+              <w:rPr>
+                <w:rFonts w:ascii="Calibri" w:eastAsia="Times New Roman" w:hAnsi="Calibri" w:cs="Times New Roman"/>
+                <w:lang w:eastAsia="de-DE"/>
+              </w:rPr>
+              <w:t xml:space="preserve"> </w:t>
+            </w:r>
+            <w:proofErr w:type="spellStart"/>
+            <w:r>
+              <w:rPr>
+                <w:rFonts w:ascii="Calibri" w:eastAsia="Times New Roman" w:hAnsi="Calibri" w:cs="Times New Roman"/>
+                <w:lang w:eastAsia="de-DE"/>
+              </w:rPr>
+              <w:t>depth</w:t>
+            </w:r>
+            <w:proofErr w:type="spellEnd"/>
+            <w:r>
+              <w:rPr>
+                <w:rFonts w:ascii="Calibri" w:eastAsia="Times New Roman" w:hAnsi="Calibri" w:cs="Times New Roman"/>
+                <w:lang w:eastAsia="de-DE"/>
+              </w:rPr>
+              <w:t xml:space="preserve"> </w:t>
+            </w:r>
+            <w:proofErr w:type="spellStart"/>
+            <w:r>
+              <w:rPr>
+                <w:rFonts w:ascii="Calibri" w:eastAsia="Times New Roman" w:hAnsi="Calibri" w:cs="Times New Roman"/>
+                <w:lang w:eastAsia="de-DE"/>
+              </w:rPr>
+              <w:t>schema</w:t>
+            </w:r>
+            <w:proofErr w:type="spellEnd"/>
+            <w:r>
+              <w:rPr>
+                <w:rFonts w:ascii="Calibri" w:eastAsia="Times New Roman" w:hAnsi="Calibri" w:cs="Times New Roman"/>
+                <w:lang w:eastAsia="de-DE"/>
+              </w:rPr>
+              <w:t xml:space="preserve"> einzupassen</w:t>
+            </w:r>
+            <w:r>
+              <w:rPr>
+                <w:rFonts w:ascii="Calibri" w:eastAsia="Times New Roman" w:hAnsi="Calibri" w:cs="Times New Roman"/>
+                <w:lang w:eastAsia="de-DE"/>
+              </w:rPr>
+              <w:t xml:space="preserve"> </w:t>
+            </w:r>
+          </w:p>
+          <w:p>
+            <w:pPr>
+              <w:spacing w:after="0" w:line="240" w:lineRule="auto"/>
+              <w:rPr>
+                <w:rFonts w:ascii="Calibri" w:eastAsia="Times New Roman" w:hAnsi="Calibri" w:cs="Times New Roman"/>
+                <w:lang w:eastAsia="de-DE"/>
+              </w:rPr>
+            </w:pPr>
+            <w:r>
+              <w:rPr>
+                <w:rFonts w:ascii="Calibri" w:eastAsia="Times New Roman" w:hAnsi="Calibri" w:cs="Times New Roman"/>
+                <w:lang w:eastAsia="de-DE"/>
+              </w:rPr>
+              <w:tab/>
+              <w:t>Absatz verschwindender Fehler noch mal anschauen</w:t>
             </w:r>
           </w:p>
         </w:tc>
@@ -4772,13 +5784,6 @@
                 <w:lang w:eastAsia="de-DE"/>
               </w:rPr>
             </w:pPr>
-            <w:r>
-              <w:rPr>
-                <w:rFonts w:ascii="Calibri" w:eastAsia="Times New Roman" w:hAnsi="Calibri" w:cs="Times New Roman"/>
-                <w:lang w:eastAsia="de-DE"/>
-              </w:rPr>
-              <w:t> </w:t>
-            </w:r>
           </w:p>
         </w:tc>
         <w:tc>
@@ -4917,13 +5922,6 @@
                 <w:lang w:eastAsia="de-DE"/>
               </w:rPr>
             </w:pPr>
-            <w:r>
-              <w:rPr>
-                <w:rFonts w:ascii="Calibri" w:eastAsia="Times New Roman" w:hAnsi="Calibri" w:cs="Times New Roman"/>
-                <w:lang w:eastAsia="de-DE"/>
-              </w:rPr>
-              <w:t> </w:t>
-            </w:r>
           </w:p>
         </w:tc>
         <w:tc>
@@ -5059,6 +6057,65 @@
                 <w:lang w:eastAsia="de-DE"/>
               </w:rPr>
             </w:pPr>
+          </w:p>
+        </w:tc>
+        <w:tc>
+          <w:tcPr>
+            <w:tcW w:w="3447" w:type="pct"/>
+            <w:tcBorders>
+              <w:top w:val="single" w:sz="8" w:space="0" w:color="A3A3A3"/>
+              <w:left w:val="single" w:sz="8" w:space="0" w:color="A3A3A3"/>
+              <w:bottom w:val="single" w:sz="8" w:space="0" w:color="A3A3A3"/>
+              <w:right w:val="single" w:sz="8" w:space="0" w:color="A3A3A3"/>
+            </w:tcBorders>
+            <w:tcMar>
+              <w:top w:w="80" w:type="dxa"/>
+              <w:left w:w="80" w:type="dxa"/>
+              <w:bottom w:w="80" w:type="dxa"/>
+              <w:right w:w="80" w:type="dxa"/>
+            </w:tcMar>
+            <w:hideMark/>
+          </w:tcPr>
+          <w:p>
+            <w:pPr>
+              <w:spacing w:after="0" w:line="240" w:lineRule="auto"/>
+              <w:rPr>
+                <w:rFonts w:ascii="Calibri" w:eastAsia="Times New Roman" w:hAnsi="Calibri" w:cs="Times New Roman"/>
+                <w:lang w:eastAsia="de-DE"/>
+              </w:rPr>
+            </w:pPr>
+            <w:proofErr w:type="spellStart"/>
+            <w:r>
+              <w:rPr>
+                <w:rFonts w:ascii="Calibri" w:eastAsia="Times New Roman" w:hAnsi="Calibri" w:cs="Times New Roman"/>
+                <w:lang w:eastAsia="de-DE"/>
+              </w:rPr>
+              <w:t>Conv</w:t>
+            </w:r>
+            <w:proofErr w:type="spellEnd"/>
+            <w:r>
+              <w:rPr>
+                <w:rFonts w:ascii="Calibri" w:eastAsia="Times New Roman" w:hAnsi="Calibri" w:cs="Times New Roman"/>
+                <w:lang w:eastAsia="de-DE"/>
+              </w:rPr>
+              <w:t xml:space="preserve"> </w:t>
+            </w:r>
+            <w:proofErr w:type="spellStart"/>
+            <w:r>
+              <w:rPr>
+                <w:rFonts w:ascii="Calibri" w:eastAsia="Times New Roman" w:hAnsi="Calibri" w:cs="Times New Roman"/>
+                <w:lang w:eastAsia="de-DE"/>
+              </w:rPr>
+              <w:t>inex</w:t>
+            </w:r>
+            <w:proofErr w:type="spellEnd"/>
+            <w:r>
+              <w:rPr>
+                <w:rFonts w:ascii="Calibri" w:eastAsia="Times New Roman" w:hAnsi="Calibri" w:cs="Times New Roman"/>
+                <w:lang w:eastAsia="de-DE"/>
+              </w:rPr>
+              <w:t>. Fertig machen!!!</w:t>
+            </w:r>
             <w:r>
               <w:rPr>
                 <w:rFonts w:ascii="Calibri" w:eastAsia="Times New Roman" w:hAnsi="Calibri" w:cs="Times New Roman"/>
@@ -5067,38 +6124,29 @@
               <w:t> </w:t>
             </w:r>
           </w:p>
-        </w:tc>
-        <w:tc>
-          <w:tcPr>
-            <w:tcW w:w="3447" w:type="pct"/>
-            <w:tcBorders>
-              <w:top w:val="single" w:sz="8" w:space="0" w:color="A3A3A3"/>
-              <w:left w:val="single" w:sz="8" w:space="0" w:color="A3A3A3"/>
-              <w:bottom w:val="single" w:sz="8" w:space="0" w:color="A3A3A3"/>
-              <w:right w:val="single" w:sz="8" w:space="0" w:color="A3A3A3"/>
-            </w:tcBorders>
-            <w:tcMar>
-              <w:top w:w="80" w:type="dxa"/>
-              <w:left w:w="80" w:type="dxa"/>
-              <w:bottom w:w="80" w:type="dxa"/>
-              <w:right w:w="80" w:type="dxa"/>
-            </w:tcMar>
-            <w:hideMark/>
-          </w:tcPr>
-          <w:p>
-            <w:pPr>
-              <w:spacing w:after="0" w:line="240" w:lineRule="auto"/>
-              <w:rPr>
-                <w:rFonts w:ascii="Calibri" w:eastAsia="Times New Roman" w:hAnsi="Calibri" w:cs="Times New Roman"/>
-                <w:lang w:eastAsia="de-DE"/>
-              </w:rPr>
-            </w:pPr>
-            <w:r>
-              <w:rPr>
-                <w:rFonts w:ascii="Calibri" w:eastAsia="Times New Roman" w:hAnsi="Calibri" w:cs="Times New Roman"/>
-                <w:lang w:eastAsia="de-DE"/>
-              </w:rPr>
-              <w:t> </w:t>
+          <w:p>
+            <w:pPr>
+              <w:spacing w:after="0" w:line="240" w:lineRule="auto"/>
+              <w:rPr>
+                <w:rFonts w:ascii="Calibri" w:eastAsia="Times New Roman" w:hAnsi="Calibri" w:cs="Times New Roman"/>
+                <w:lang w:eastAsia="de-DE"/>
+              </w:rPr>
+            </w:pPr>
+            <w:proofErr w:type="spellStart"/>
+            <w:r>
+              <w:rPr>
+                <w:rFonts w:ascii="Calibri" w:eastAsia="Times New Roman" w:hAnsi="Calibri" w:cs="Times New Roman"/>
+                <w:lang w:eastAsia="de-DE"/>
+              </w:rPr>
+              <w:t>To</w:t>
+            </w:r>
+            <w:proofErr w:type="spellEnd"/>
+            <w:r>
+              <w:rPr>
+                <w:rFonts w:ascii="Calibri" w:eastAsia="Times New Roman" w:hAnsi="Calibri" w:cs="Times New Roman"/>
+                <w:lang w:eastAsia="de-DE"/>
+              </w:rPr>
+              <w:t xml:space="preserve"> Do: mit Simon bisherigen Stand durchgehen</w:t>
             </w:r>
           </w:p>
         </w:tc>
@@ -5203,13 +6251,6 @@
                 <w:lang w:eastAsia="de-DE"/>
               </w:rPr>
             </w:pPr>
-            <w:r>
-              <w:rPr>
-                <w:rFonts w:ascii="Calibri" w:eastAsia="Times New Roman" w:hAnsi="Calibri" w:cs="Times New Roman"/>
-                <w:lang w:eastAsia="de-DE"/>
-              </w:rPr>
-              <w:t> </w:t>
-            </w:r>
           </w:p>
         </w:tc>
         <w:tc>
@@ -5352,6 +6393,33 @@
                 <w:lang w:eastAsia="de-DE"/>
               </w:rPr>
             </w:pPr>
+          </w:p>
+        </w:tc>
+        <w:tc>
+          <w:tcPr>
+            <w:tcW w:w="3447" w:type="pct"/>
+            <w:tcBorders>
+              <w:top w:val="single" w:sz="8" w:space="0" w:color="A3A3A3"/>
+              <w:left w:val="single" w:sz="8" w:space="0" w:color="A3A3A3"/>
+              <w:bottom w:val="single" w:sz="8" w:space="0" w:color="A3A3A3"/>
+              <w:right w:val="single" w:sz="8" w:space="0" w:color="A3A3A3"/>
+            </w:tcBorders>
+            <w:tcMar>
+              <w:top w:w="80" w:type="dxa"/>
+              <w:left w:w="80" w:type="dxa"/>
+              <w:bottom w:w="80" w:type="dxa"/>
+              <w:right w:w="80" w:type="dxa"/>
+            </w:tcMar>
+            <w:hideMark/>
+          </w:tcPr>
+          <w:p>
+            <w:pPr>
+              <w:spacing w:after="0" w:line="240" w:lineRule="auto"/>
+              <w:rPr>
+                <w:rFonts w:ascii="Calibri" w:eastAsia="Times New Roman" w:hAnsi="Calibri" w:cs="Times New Roman"/>
+                <w:lang w:eastAsia="de-DE"/>
+              </w:rPr>
+            </w:pPr>
             <w:r>
               <w:rPr>
                 <w:rFonts w:ascii="Calibri" w:eastAsia="Times New Roman" w:hAnsi="Calibri" w:cs="Times New Roman"/>
@@ -5359,39 +6427,21 @@
               </w:rPr>
               <w:t> </w:t>
             </w:r>
-          </w:p>
-        </w:tc>
-        <w:tc>
-          <w:tcPr>
-            <w:tcW w:w="3447" w:type="pct"/>
-            <w:tcBorders>
-              <w:top w:val="single" w:sz="8" w:space="0" w:color="A3A3A3"/>
-              <w:left w:val="single" w:sz="8" w:space="0" w:color="A3A3A3"/>
-              <w:bottom w:val="single" w:sz="8" w:space="0" w:color="A3A3A3"/>
-              <w:right w:val="single" w:sz="8" w:space="0" w:color="A3A3A3"/>
-            </w:tcBorders>
-            <w:tcMar>
-              <w:top w:w="80" w:type="dxa"/>
-              <w:left w:w="80" w:type="dxa"/>
-              <w:bottom w:w="80" w:type="dxa"/>
-              <w:right w:w="80" w:type="dxa"/>
-            </w:tcMar>
-            <w:hideMark/>
-          </w:tcPr>
-          <w:p>
-            <w:pPr>
-              <w:spacing w:after="0" w:line="240" w:lineRule="auto"/>
-              <w:rPr>
-                <w:rFonts w:ascii="Calibri" w:eastAsia="Times New Roman" w:hAnsi="Calibri" w:cs="Times New Roman"/>
-                <w:lang w:eastAsia="de-DE"/>
-              </w:rPr>
-            </w:pPr>
-            <w:r>
-              <w:rPr>
-                <w:rFonts w:ascii="Calibri" w:eastAsia="Times New Roman" w:hAnsi="Calibri" w:cs="Times New Roman"/>
-                <w:lang w:eastAsia="de-DE"/>
-              </w:rPr>
-              <w:t> </w:t>
+            <w:proofErr w:type="spellStart"/>
+            <w:r>
+              <w:rPr>
+                <w:rFonts w:ascii="Calibri" w:eastAsia="Times New Roman" w:hAnsi="Calibri" w:cs="Times New Roman"/>
+                <w:lang w:eastAsia="de-DE"/>
+              </w:rPr>
+              <w:t>To</w:t>
+            </w:r>
+            <w:proofErr w:type="spellEnd"/>
+            <w:r>
+              <w:rPr>
+                <w:rFonts w:ascii="Calibri" w:eastAsia="Times New Roman" w:hAnsi="Calibri" w:cs="Times New Roman"/>
+                <w:lang w:eastAsia="de-DE"/>
+              </w:rPr>
+              <w:t xml:space="preserve"> Do: mit Simon alles bis (exklusive) Noll durchgehen</w:t>
             </w:r>
           </w:p>
         </w:tc>
@@ -5493,13 +6543,6 @@
                 <w:lang w:eastAsia="de-DE"/>
               </w:rPr>
             </w:pPr>
-            <w:r>
-              <w:rPr>
-                <w:rFonts w:ascii="Calibri" w:eastAsia="Times New Roman" w:hAnsi="Calibri" w:cs="Times New Roman"/>
-                <w:lang w:eastAsia="de-DE"/>
-              </w:rPr>
-              <w:t> </w:t>
-            </w:r>
           </w:p>
         </w:tc>
         <w:tc>
@@ -5634,13 +6677,6 @@
                 <w:lang w:eastAsia="de-DE"/>
               </w:rPr>
             </w:pPr>
-            <w:r>
-              <w:rPr>
-                <w:rFonts w:ascii="Calibri" w:eastAsia="Times New Roman" w:hAnsi="Calibri" w:cs="Times New Roman"/>
-                <w:lang w:eastAsia="de-DE"/>
-              </w:rPr>
-              <w:t> </w:t>
-            </w:r>
           </w:p>
         </w:tc>
         <w:tc>
@@ -5778,13 +6814,6 @@
                 <w:lang w:eastAsia="de-DE"/>
               </w:rPr>
             </w:pPr>
-            <w:r>
-              <w:rPr>
-                <w:rFonts w:ascii="Calibri" w:eastAsia="Times New Roman" w:hAnsi="Calibri" w:cs="Times New Roman"/>
-                <w:lang w:eastAsia="de-DE"/>
-              </w:rPr>
-              <w:t> </w:t>
-            </w:r>
           </w:p>
         </w:tc>
         <w:tc>
@@ -5923,13 +6952,6 @@
                 <w:lang w:eastAsia="de-DE"/>
               </w:rPr>
             </w:pPr>
-            <w:r>
-              <w:rPr>
-                <w:rFonts w:ascii="Calibri" w:eastAsia="Times New Roman" w:hAnsi="Calibri" w:cs="Times New Roman"/>
-                <w:lang w:eastAsia="de-DE"/>
-              </w:rPr>
-              <w:t> </w:t>
-            </w:r>
           </w:p>
         </w:tc>
         <w:tc>
@@ -6072,13 +7094,6 @@
                 <w:lang w:eastAsia="de-DE"/>
               </w:rPr>
             </w:pPr>
-            <w:r>
-              <w:rPr>
-                <w:rFonts w:ascii="Calibri" w:eastAsia="Times New Roman" w:hAnsi="Calibri" w:cs="Times New Roman"/>
-                <w:lang w:eastAsia="de-DE"/>
-              </w:rPr>
-              <w:t> </w:t>
-            </w:r>
           </w:p>
         </w:tc>
         <w:tc>
@@ -6213,13 +7228,6 @@
                 <w:lang w:eastAsia="de-DE"/>
               </w:rPr>
             </w:pPr>
-            <w:r>
-              <w:rPr>
-                <w:rFonts w:ascii="Calibri" w:eastAsia="Times New Roman" w:hAnsi="Calibri" w:cs="Times New Roman"/>
-                <w:lang w:eastAsia="de-DE"/>
-              </w:rPr>
-              <w:t> </w:t>
-            </w:r>
           </w:p>
         </w:tc>
         <w:tc>
@@ -6354,13 +7362,6 @@
                 <w:lang w:eastAsia="de-DE"/>
               </w:rPr>
             </w:pPr>
-            <w:r>
-              <w:rPr>
-                <w:rFonts w:ascii="Calibri" w:eastAsia="Times New Roman" w:hAnsi="Calibri" w:cs="Times New Roman"/>
-                <w:lang w:eastAsia="de-DE"/>
-              </w:rPr>
-              <w:t> </w:t>
-            </w:r>
           </w:p>
         </w:tc>
         <w:tc>
@@ -6498,13 +7499,6 @@
                 <w:lang w:eastAsia="de-DE"/>
               </w:rPr>
             </w:pPr>
-            <w:r>
-              <w:rPr>
-                <w:rFonts w:ascii="Calibri" w:eastAsia="Times New Roman" w:hAnsi="Calibri" w:cs="Times New Roman"/>
-                <w:lang w:eastAsia="de-DE"/>
-              </w:rPr>
-              <w:t> </w:t>
-            </w:r>
           </w:p>
         </w:tc>
         <w:tc>
@@ -6643,13 +7637,6 @@
                 <w:lang w:eastAsia="de-DE"/>
               </w:rPr>
             </w:pPr>
-            <w:r>
-              <w:rPr>
-                <w:rFonts w:ascii="Calibri" w:eastAsia="Times New Roman" w:hAnsi="Calibri" w:cs="Times New Roman"/>
-                <w:lang w:eastAsia="de-DE"/>
-              </w:rPr>
-              <w:t> </w:t>
-            </w:r>
           </w:p>
         </w:tc>
         <w:tc>
@@ -6788,13 +7775,6 @@
                 <w:lang w:eastAsia="de-DE"/>
               </w:rPr>
             </w:pPr>
-            <w:r>
-              <w:rPr>
-                <w:rFonts w:ascii="Calibri" w:eastAsia="Times New Roman" w:hAnsi="Calibri" w:cs="Times New Roman"/>
-                <w:lang w:eastAsia="de-DE"/>
-              </w:rPr>
-              <w:t> </w:t>
-            </w:r>
           </w:p>
         </w:tc>
         <w:tc>
@@ -6875,6 +7855,7 @@
                 <w:rFonts w:ascii="Calibri" w:eastAsia="Times New Roman" w:hAnsi="Calibri" w:cs="Times New Roman"/>
                 <w:lang w:eastAsia="de-DE"/>
               </w:rPr>
+              <w:lastRenderedPageBreak/>
               <w:t>28.05.2017</w:t>
             </w:r>
           </w:p>
@@ -6940,13 +7921,6 @@
                 <w:lang w:eastAsia="de-DE"/>
               </w:rPr>
             </w:pPr>
-            <w:r>
-              <w:rPr>
-                <w:rFonts w:ascii="Calibri" w:eastAsia="Times New Roman" w:hAnsi="Calibri" w:cs="Times New Roman"/>
-                <w:lang w:eastAsia="de-DE"/>
-              </w:rPr>
-              <w:t> </w:t>
-            </w:r>
           </w:p>
         </w:tc>
         <w:tc>
@@ -7092,13 +8066,6 @@
                 <w:lang w:eastAsia="de-DE"/>
               </w:rPr>
             </w:pPr>
-            <w:r>
-              <w:rPr>
-                <w:rFonts w:ascii="Calibri" w:eastAsia="Times New Roman" w:hAnsi="Calibri" w:cs="Times New Roman"/>
-                <w:lang w:eastAsia="de-DE"/>
-              </w:rPr>
-              <w:t> </w:t>
-            </w:r>
           </w:p>
         </w:tc>
         <w:tc>
@@ -7234,13 +8201,6 @@
                 <w:lang w:eastAsia="de-DE"/>
               </w:rPr>
             </w:pPr>
-            <w:r>
-              <w:rPr>
-                <w:rFonts w:ascii="Calibri" w:eastAsia="Times New Roman" w:hAnsi="Calibri" w:cs="Times New Roman"/>
-                <w:lang w:eastAsia="de-DE"/>
-              </w:rPr>
-              <w:t> </w:t>
-            </w:r>
           </w:p>
         </w:tc>
         <w:tc>
@@ -7375,13 +8335,6 @@
                 <w:lang w:eastAsia="de-DE"/>
               </w:rPr>
             </w:pPr>
-            <w:r>
-              <w:rPr>
-                <w:rFonts w:ascii="Calibri" w:eastAsia="Times New Roman" w:hAnsi="Calibri" w:cs="Times New Roman"/>
-                <w:lang w:eastAsia="de-DE"/>
-              </w:rPr>
-              <w:t> </w:t>
-            </w:r>
           </w:p>
         </w:tc>
         <w:tc>
@@ -7466,6 +8419,7 @@
               <w:bottom w:val="single" w:sz="8" w:space="0" w:color="A3A3A3"/>
               <w:right w:val="single" w:sz="8" w:space="0" w:color="A3A3A3"/>
             </w:tcBorders>
+            <w:shd w:val="clear" w:color="auto" w:fill="943634" w:themeFill="accent2" w:themeFillShade="BF"/>
             <w:tcMar>
               <w:top w:w="80" w:type="dxa"/>
               <w:left w:w="80" w:type="dxa"/>
@@ -7516,13 +8470,6 @@
                 <w:lang w:eastAsia="de-DE"/>
               </w:rPr>
             </w:pPr>
-            <w:r>
-              <w:rPr>
-                <w:rFonts w:ascii="Calibri" w:eastAsia="Times New Roman" w:hAnsi="Calibri" w:cs="Times New Roman"/>
-                <w:lang w:eastAsia="de-DE"/>
-              </w:rPr>
-              <w:t> </w:t>
-            </w:r>
           </w:p>
         </w:tc>
         <w:tc>
@@ -7664,13 +8611,6 @@
                 <w:lang w:eastAsia="de-DE"/>
               </w:rPr>
             </w:pPr>
-            <w:r>
-              <w:rPr>
-                <w:rFonts w:ascii="Calibri" w:eastAsia="Times New Roman" w:hAnsi="Calibri" w:cs="Times New Roman"/>
-                <w:lang w:eastAsia="de-DE"/>
-              </w:rPr>
-              <w:t> </w:t>
-            </w:r>
           </w:p>
         </w:tc>
         <w:tc>
@@ -7808,13 +8748,6 @@
                 <w:lang w:eastAsia="de-DE"/>
               </w:rPr>
             </w:pPr>
-            <w:r>
-              <w:rPr>
-                <w:rFonts w:ascii="Calibri" w:eastAsia="Times New Roman" w:hAnsi="Calibri" w:cs="Times New Roman"/>
-                <w:lang w:eastAsia="de-DE"/>
-              </w:rPr>
-              <w:t> </w:t>
-            </w:r>
           </w:p>
         </w:tc>
         <w:tc>
@@ -7953,13 +8886,6 @@
                 <w:lang w:eastAsia="de-DE"/>
               </w:rPr>
             </w:pPr>
-            <w:r>
-              <w:rPr>
-                <w:rFonts w:ascii="Calibri" w:eastAsia="Times New Roman" w:hAnsi="Calibri" w:cs="Times New Roman"/>
-                <w:lang w:eastAsia="de-DE"/>
-              </w:rPr>
-              <w:t> </w:t>
-            </w:r>
           </w:p>
         </w:tc>
         <w:tc>
@@ -8095,13 +9021,6 @@
                 <w:lang w:eastAsia="de-DE"/>
               </w:rPr>
             </w:pPr>
-            <w:r>
-              <w:rPr>
-                <w:rFonts w:ascii="Calibri" w:eastAsia="Times New Roman" w:hAnsi="Calibri" w:cs="Times New Roman"/>
-                <w:lang w:eastAsia="de-DE"/>
-              </w:rPr>
-              <w:t> </w:t>
-            </w:r>
           </w:p>
         </w:tc>
         <w:tc>
@@ -8152,6 +9071,7 @@
               <w:bottom w:val="single" w:sz="8" w:space="0" w:color="A3A3A3"/>
               <w:right w:val="single" w:sz="8" w:space="0" w:color="A3A3A3"/>
             </w:tcBorders>
+            <w:shd w:val="clear" w:color="auto" w:fill="92D050"/>
             <w:tcMar>
               <w:top w:w="80" w:type="dxa"/>
               <w:left w:w="80" w:type="dxa"/>
@@ -8236,13 +9156,6 @@
                 <w:lang w:eastAsia="de-DE"/>
               </w:rPr>
             </w:pPr>
-            <w:r>
-              <w:rPr>
-                <w:rFonts w:ascii="Calibri" w:eastAsia="Times New Roman" w:hAnsi="Calibri" w:cs="Times New Roman"/>
-                <w:lang w:eastAsia="de-DE"/>
-              </w:rPr>
-              <w:t> </w:t>
-            </w:r>
           </w:p>
         </w:tc>
         <w:tc>
@@ -8377,13 +9290,6 @@
                 <w:lang w:eastAsia="de-DE"/>
               </w:rPr>
             </w:pPr>
-            <w:r>
-              <w:rPr>
-                <w:rFonts w:ascii="Calibri" w:eastAsia="Times New Roman" w:hAnsi="Calibri" w:cs="Times New Roman"/>
-                <w:lang w:eastAsia="de-DE"/>
-              </w:rPr>
-              <w:t> </w:t>
-            </w:r>
           </w:p>
         </w:tc>
         <w:tc>
@@ -8518,13 +9424,6 @@
                 <w:lang w:eastAsia="de-DE"/>
               </w:rPr>
             </w:pPr>
-            <w:r>
-              <w:rPr>
-                <w:rFonts w:ascii="Calibri" w:eastAsia="Times New Roman" w:hAnsi="Calibri" w:cs="Times New Roman"/>
-                <w:lang w:eastAsia="de-DE"/>
-              </w:rPr>
-              <w:t> </w:t>
-            </w:r>
           </w:p>
         </w:tc>
         <w:tc>
@@ -8666,13 +9565,6 @@
                 <w:lang w:eastAsia="de-DE"/>
               </w:rPr>
             </w:pPr>
-            <w:r>
-              <w:rPr>
-                <w:rFonts w:ascii="Calibri" w:eastAsia="Times New Roman" w:hAnsi="Calibri" w:cs="Times New Roman"/>
-                <w:lang w:eastAsia="de-DE"/>
-              </w:rPr>
-              <w:t> </w:t>
-            </w:r>
           </w:p>
         </w:tc>
         <w:tc>
@@ -8810,13 +9702,6 @@
                 <w:lang w:eastAsia="de-DE"/>
               </w:rPr>
             </w:pPr>
-            <w:r>
-              <w:rPr>
-                <w:rFonts w:ascii="Calibri" w:eastAsia="Times New Roman" w:hAnsi="Calibri" w:cs="Times New Roman"/>
-                <w:lang w:eastAsia="de-DE"/>
-              </w:rPr>
-              <w:t> </w:t>
-            </w:r>
           </w:p>
         </w:tc>
         <w:tc>
@@ -8890,7 +9775,6 @@
                 <w:rFonts w:ascii="Calibri" w:eastAsia="Times New Roman" w:hAnsi="Calibri" w:cs="Times New Roman"/>
                 <w:lang w:eastAsia="de-DE"/>
               </w:rPr>
-              <w:lastRenderedPageBreak/>
               <w:t>11.06.2017</w:t>
             </w:r>
           </w:p>
@@ -8956,13 +9840,6 @@
                 <w:lang w:eastAsia="de-DE"/>
               </w:rPr>
             </w:pPr>
-            <w:r>
-              <w:rPr>
-                <w:rFonts w:ascii="Calibri" w:eastAsia="Times New Roman" w:hAnsi="Calibri" w:cs="Times New Roman"/>
-                <w:lang w:eastAsia="de-DE"/>
-              </w:rPr>
-              <w:t> </w:t>
-            </w:r>
           </w:p>
         </w:tc>
         <w:tc>
@@ -9098,13 +9975,6 @@
                 <w:lang w:eastAsia="de-DE"/>
               </w:rPr>
             </w:pPr>
-            <w:r>
-              <w:rPr>
-                <w:rFonts w:ascii="Calibri" w:eastAsia="Times New Roman" w:hAnsi="Calibri" w:cs="Times New Roman"/>
-                <w:lang w:eastAsia="de-DE"/>
-              </w:rPr>
-              <w:t> </w:t>
-            </w:r>
           </w:p>
         </w:tc>
         <w:tc>
@@ -9239,13 +10109,6 @@
                 <w:lang w:eastAsia="de-DE"/>
               </w:rPr>
             </w:pPr>
-            <w:r>
-              <w:rPr>
-                <w:rFonts w:ascii="Calibri" w:eastAsia="Times New Roman" w:hAnsi="Calibri" w:cs="Times New Roman"/>
-                <w:lang w:eastAsia="de-DE"/>
-              </w:rPr>
-              <w:t> </w:t>
-            </w:r>
           </w:p>
         </w:tc>
         <w:tc>
@@ -9380,13 +10243,6 @@
                 <w:lang w:eastAsia="de-DE"/>
               </w:rPr>
             </w:pPr>
-            <w:r>
-              <w:rPr>
-                <w:rFonts w:ascii="Calibri" w:eastAsia="Times New Roman" w:hAnsi="Calibri" w:cs="Times New Roman"/>
-                <w:lang w:eastAsia="de-DE"/>
-              </w:rPr>
-              <w:t> </w:t>
-            </w:r>
           </w:p>
         </w:tc>
         <w:tc>
@@ -9521,13 +10377,6 @@
                 <w:lang w:eastAsia="de-DE"/>
               </w:rPr>
             </w:pPr>
-            <w:r>
-              <w:rPr>
-                <w:rFonts w:ascii="Calibri" w:eastAsia="Times New Roman" w:hAnsi="Calibri" w:cs="Times New Roman"/>
-                <w:lang w:eastAsia="de-DE"/>
-              </w:rPr>
-              <w:t> </w:t>
-            </w:r>
           </w:p>
         </w:tc>
         <w:tc>
@@ -9669,13 +10518,6 @@
                 <w:lang w:eastAsia="de-DE"/>
               </w:rPr>
             </w:pPr>
-            <w:r>
-              <w:rPr>
-                <w:rFonts w:ascii="Calibri" w:eastAsia="Times New Roman" w:hAnsi="Calibri" w:cs="Times New Roman"/>
-                <w:lang w:eastAsia="de-DE"/>
-              </w:rPr>
-              <w:t> </w:t>
-            </w:r>
           </w:p>
         </w:tc>
         <w:tc>
@@ -9813,13 +10655,6 @@
                 <w:lang w:eastAsia="de-DE"/>
               </w:rPr>
             </w:pPr>
-            <w:r>
-              <w:rPr>
-                <w:rFonts w:ascii="Calibri" w:eastAsia="Times New Roman" w:hAnsi="Calibri" w:cs="Times New Roman"/>
-                <w:lang w:eastAsia="de-DE"/>
-              </w:rPr>
-              <w:t> </w:t>
-            </w:r>
           </w:p>
         </w:tc>
         <w:tc>
@@ -9958,13 +10793,6 @@
                 <w:lang w:eastAsia="de-DE"/>
               </w:rPr>
             </w:pPr>
-            <w:r>
-              <w:rPr>
-                <w:rFonts w:ascii="Calibri" w:eastAsia="Times New Roman" w:hAnsi="Calibri" w:cs="Times New Roman"/>
-                <w:lang w:eastAsia="de-DE"/>
-              </w:rPr>
-              <w:t> </w:t>
-            </w:r>
           </w:p>
         </w:tc>
         <w:tc>
@@ -10100,13 +10928,6 @@
                 <w:lang w:eastAsia="de-DE"/>
               </w:rPr>
             </w:pPr>
-            <w:r>
-              <w:rPr>
-                <w:rFonts w:ascii="Calibri" w:eastAsia="Times New Roman" w:hAnsi="Calibri" w:cs="Times New Roman"/>
-                <w:lang w:eastAsia="de-DE"/>
-              </w:rPr>
-              <w:t> </w:t>
-            </w:r>
           </w:p>
         </w:tc>
         <w:tc>
@@ -10241,13 +11062,6 @@
                 <w:lang w:eastAsia="de-DE"/>
               </w:rPr>
             </w:pPr>
-            <w:r>
-              <w:rPr>
-                <w:rFonts w:ascii="Calibri" w:eastAsia="Times New Roman" w:hAnsi="Calibri" w:cs="Times New Roman"/>
-                <w:lang w:eastAsia="de-DE"/>
-              </w:rPr>
-              <w:t> </w:t>
-            </w:r>
           </w:p>
         </w:tc>
         <w:tc>
@@ -10382,13 +11196,6 @@
                 <w:lang w:eastAsia="de-DE"/>
               </w:rPr>
             </w:pPr>
-            <w:r>
-              <w:rPr>
-                <w:rFonts w:ascii="Calibri" w:eastAsia="Times New Roman" w:hAnsi="Calibri" w:cs="Times New Roman"/>
-                <w:lang w:eastAsia="de-DE"/>
-              </w:rPr>
-              <w:t> </w:t>
-            </w:r>
           </w:p>
         </w:tc>
         <w:tc>
@@ -10523,13 +11330,6 @@
                 <w:lang w:eastAsia="de-DE"/>
               </w:rPr>
             </w:pPr>
-            <w:r>
-              <w:rPr>
-                <w:rFonts w:ascii="Calibri" w:eastAsia="Times New Roman" w:hAnsi="Calibri" w:cs="Times New Roman"/>
-                <w:lang w:eastAsia="de-DE"/>
-              </w:rPr>
-              <w:t> </w:t>
-            </w:r>
           </w:p>
         </w:tc>
         <w:tc>
@@ -10671,13 +11471,6 @@
                 <w:lang w:eastAsia="de-DE"/>
               </w:rPr>
             </w:pPr>
-            <w:r>
-              <w:rPr>
-                <w:rFonts w:ascii="Calibri" w:eastAsia="Times New Roman" w:hAnsi="Calibri" w:cs="Times New Roman"/>
-                <w:lang w:eastAsia="de-DE"/>
-              </w:rPr>
-              <w:t> </w:t>
-            </w:r>
           </w:p>
         </w:tc>
         <w:tc>
@@ -10815,13 +11608,6 @@
                 <w:lang w:eastAsia="de-DE"/>
               </w:rPr>
             </w:pPr>
-            <w:r>
-              <w:rPr>
-                <w:rFonts w:ascii="Calibri" w:eastAsia="Times New Roman" w:hAnsi="Calibri" w:cs="Times New Roman"/>
-                <w:lang w:eastAsia="de-DE"/>
-              </w:rPr>
-              <w:t> </w:t>
-            </w:r>
           </w:p>
         </w:tc>
         <w:tc>
@@ -10960,13 +11746,6 @@
                 <w:lang w:eastAsia="de-DE"/>
               </w:rPr>
             </w:pPr>
-            <w:r>
-              <w:rPr>
-                <w:rFonts w:ascii="Calibri" w:eastAsia="Times New Roman" w:hAnsi="Calibri" w:cs="Times New Roman"/>
-                <w:lang w:eastAsia="de-DE"/>
-              </w:rPr>
-              <w:t> </w:t>
-            </w:r>
           </w:p>
         </w:tc>
         <w:tc>
@@ -11102,13 +11881,6 @@
                 <w:lang w:eastAsia="de-DE"/>
               </w:rPr>
             </w:pPr>
-            <w:r>
-              <w:rPr>
-                <w:rFonts w:ascii="Calibri" w:eastAsia="Times New Roman" w:hAnsi="Calibri" w:cs="Times New Roman"/>
-                <w:lang w:eastAsia="de-DE"/>
-              </w:rPr>
-              <w:t> </w:t>
-            </w:r>
           </w:p>
         </w:tc>
         <w:tc>
@@ -11243,13 +12015,6 @@
                 <w:lang w:eastAsia="de-DE"/>
               </w:rPr>
             </w:pPr>
-            <w:r>
-              <w:rPr>
-                <w:rFonts w:ascii="Calibri" w:eastAsia="Times New Roman" w:hAnsi="Calibri" w:cs="Times New Roman"/>
-                <w:lang w:eastAsia="de-DE"/>
-              </w:rPr>
-              <w:t> </w:t>
-            </w:r>
           </w:p>
         </w:tc>
         <w:tc>
@@ -11321,6 +12086,7 @@
                 <w:rFonts w:ascii="Calibri" w:eastAsia="Times New Roman" w:hAnsi="Calibri" w:cs="Times New Roman"/>
                 <w:lang w:eastAsia="de-DE"/>
               </w:rPr>
+              <w:lastRenderedPageBreak/>
               <w:t>28.06.2017</w:t>
             </w:r>
           </w:p>
@@ -11384,13 +12150,6 @@
                 <w:lang w:eastAsia="de-DE"/>
               </w:rPr>
             </w:pPr>
-            <w:r>
-              <w:rPr>
-                <w:rFonts w:ascii="Calibri" w:eastAsia="Times New Roman" w:hAnsi="Calibri" w:cs="Times New Roman"/>
-                <w:lang w:eastAsia="de-DE"/>
-              </w:rPr>
-              <w:t> </w:t>
-            </w:r>
           </w:p>
         </w:tc>
         <w:tc>
@@ -11418,12 +12177,21 @@
                 <w:lang w:eastAsia="de-DE"/>
               </w:rPr>
             </w:pPr>
-            <w:r>
-              <w:rPr>
-                <w:rFonts w:ascii="Calibri" w:eastAsia="Times New Roman" w:hAnsi="Calibri" w:cs="Times New Roman"/>
-                <w:lang w:eastAsia="de-DE"/>
-              </w:rPr>
-              <w:t>RiVo Umwelt</w:t>
+            <w:proofErr w:type="spellStart"/>
+            <w:r>
+              <w:rPr>
+                <w:rFonts w:ascii="Calibri" w:eastAsia="Times New Roman" w:hAnsi="Calibri" w:cs="Times New Roman"/>
+                <w:lang w:eastAsia="de-DE"/>
+              </w:rPr>
+              <w:t>RiVo</w:t>
+            </w:r>
+            <w:proofErr w:type="spellEnd"/>
+            <w:r>
+              <w:rPr>
+                <w:rFonts w:ascii="Calibri" w:eastAsia="Times New Roman" w:hAnsi="Calibri" w:cs="Times New Roman"/>
+                <w:lang w:eastAsia="de-DE"/>
+              </w:rPr>
+              <w:t xml:space="preserve"> Umwelt</w:t>
             </w:r>
           </w:p>
         </w:tc>
@@ -11525,13 +12293,6 @@
                 <w:lang w:eastAsia="de-DE"/>
               </w:rPr>
             </w:pPr>
-            <w:r>
-              <w:rPr>
-                <w:rFonts w:ascii="Calibri" w:eastAsia="Times New Roman" w:hAnsi="Calibri" w:cs="Times New Roman"/>
-                <w:lang w:eastAsia="de-DE"/>
-              </w:rPr>
-              <w:t> </w:t>
-            </w:r>
           </w:p>
         </w:tc>
         <w:tc>
@@ -11666,13 +12427,6 @@
                 <w:lang w:eastAsia="de-DE"/>
               </w:rPr>
             </w:pPr>
-            <w:r>
-              <w:rPr>
-                <w:rFonts w:ascii="Calibri" w:eastAsia="Times New Roman" w:hAnsi="Calibri" w:cs="Times New Roman"/>
-                <w:lang w:eastAsia="de-DE"/>
-              </w:rPr>
-              <w:t> </w:t>
-            </w:r>
           </w:p>
         </w:tc>
         <w:tc>
@@ -11810,6 +12564,34 @@
                 <w:lang w:eastAsia="de-DE"/>
               </w:rPr>
             </w:pPr>
+          </w:p>
+        </w:tc>
+        <w:tc>
+          <w:tcPr>
+            <w:tcW w:w="3447" w:type="pct"/>
+            <w:tcBorders>
+              <w:top w:val="single" w:sz="8" w:space="0" w:color="A3A3A3"/>
+              <w:left w:val="single" w:sz="8" w:space="0" w:color="A3A3A3"/>
+              <w:bottom w:val="single" w:sz="8" w:space="0" w:color="A3A3A3"/>
+              <w:right w:val="single" w:sz="8" w:space="0" w:color="A3A3A3"/>
+            </w:tcBorders>
+            <w:shd w:val="clear" w:color="auto" w:fill="CCC0D9" w:themeFill="accent4" w:themeFillTint="66"/>
+            <w:tcMar>
+              <w:top w:w="80" w:type="dxa"/>
+              <w:left w:w="80" w:type="dxa"/>
+              <w:bottom w:w="80" w:type="dxa"/>
+              <w:right w:w="80" w:type="dxa"/>
+            </w:tcMar>
+            <w:hideMark/>
+          </w:tcPr>
+          <w:p>
+            <w:pPr>
+              <w:spacing w:after="0" w:line="240" w:lineRule="auto"/>
+              <w:rPr>
+                <w:rFonts w:ascii="Calibri" w:eastAsia="Times New Roman" w:hAnsi="Calibri" w:cs="Times New Roman"/>
+                <w:lang w:eastAsia="de-DE"/>
+              </w:rPr>
+            </w:pPr>
             <w:r>
               <w:rPr>
                 <w:rFonts w:ascii="Calibri" w:eastAsia="Times New Roman" w:hAnsi="Calibri" w:cs="Times New Roman"/>
@@ -11817,41 +12599,7 @@
               </w:rPr>
               <w:t> </w:t>
             </w:r>
-          </w:p>
-        </w:tc>
-        <w:tc>
-          <w:tcPr>
-            <w:tcW w:w="3447" w:type="pct"/>
-            <w:tcBorders>
-              <w:top w:val="single" w:sz="8" w:space="0" w:color="A3A3A3"/>
-              <w:left w:val="single" w:sz="8" w:space="0" w:color="A3A3A3"/>
-              <w:bottom w:val="single" w:sz="8" w:space="0" w:color="A3A3A3"/>
-              <w:right w:val="single" w:sz="8" w:space="0" w:color="A3A3A3"/>
-            </w:tcBorders>
-            <w:shd w:val="clear" w:color="auto" w:fill="CCC0D9" w:themeFill="accent4" w:themeFillTint="66"/>
-            <w:tcMar>
-              <w:top w:w="80" w:type="dxa"/>
-              <w:left w:w="80" w:type="dxa"/>
-              <w:bottom w:w="80" w:type="dxa"/>
-              <w:right w:w="80" w:type="dxa"/>
-            </w:tcMar>
-            <w:hideMark/>
-          </w:tcPr>
-          <w:p>
-            <w:pPr>
-              <w:spacing w:after="0" w:line="240" w:lineRule="auto"/>
-              <w:rPr>
-                <w:rFonts w:ascii="Calibri" w:eastAsia="Times New Roman" w:hAnsi="Calibri" w:cs="Times New Roman"/>
-                <w:lang w:eastAsia="de-DE"/>
-              </w:rPr>
-            </w:pPr>
-            <w:r>
-              <w:rPr>
-                <w:rFonts w:ascii="Calibri" w:eastAsia="Times New Roman" w:hAnsi="Calibri" w:cs="Times New Roman"/>
-                <w:lang w:eastAsia="de-DE"/>
-              </w:rPr>
-              <w:t> </w:t>
-            </w:r>
+            <w:proofErr w:type="spellStart"/>
             <w:r>
               <w:rPr>
                 <w:rFonts w:ascii="Calibri" w:eastAsia="Times New Roman" w:hAnsi="Calibri" w:cs="Times New Roman"/>
@@ -11859,6 +12607,7 @@
               </w:rPr>
               <w:t>LaHo</w:t>
             </w:r>
+            <w:proofErr w:type="spellEnd"/>
           </w:p>
         </w:tc>
       </w:tr>
@@ -11962,6 +12711,34 @@
                 <w:lang w:eastAsia="de-DE"/>
               </w:rPr>
             </w:pPr>
+          </w:p>
+        </w:tc>
+        <w:tc>
+          <w:tcPr>
+            <w:tcW w:w="3447" w:type="pct"/>
+            <w:tcBorders>
+              <w:top w:val="single" w:sz="8" w:space="0" w:color="A3A3A3"/>
+              <w:left w:val="single" w:sz="8" w:space="0" w:color="A3A3A3"/>
+              <w:bottom w:val="single" w:sz="8" w:space="0" w:color="A3A3A3"/>
+              <w:right w:val="single" w:sz="8" w:space="0" w:color="A3A3A3"/>
+            </w:tcBorders>
+            <w:shd w:val="clear" w:color="auto" w:fill="CCC0D9" w:themeFill="accent4" w:themeFillTint="66"/>
+            <w:tcMar>
+              <w:top w:w="80" w:type="dxa"/>
+              <w:left w:w="80" w:type="dxa"/>
+              <w:bottom w:w="80" w:type="dxa"/>
+              <w:right w:w="80" w:type="dxa"/>
+            </w:tcMar>
+            <w:hideMark/>
+          </w:tcPr>
+          <w:p>
+            <w:pPr>
+              <w:spacing w:after="0" w:line="240" w:lineRule="auto"/>
+              <w:rPr>
+                <w:rFonts w:ascii="Calibri" w:eastAsia="Times New Roman" w:hAnsi="Calibri" w:cs="Times New Roman"/>
+                <w:lang w:eastAsia="de-DE"/>
+              </w:rPr>
+            </w:pPr>
             <w:r>
               <w:rPr>
                 <w:rFonts w:ascii="Calibri" w:eastAsia="Times New Roman" w:hAnsi="Calibri" w:cs="Times New Roman"/>
@@ -11969,41 +12746,7 @@
               </w:rPr>
               <w:t> </w:t>
             </w:r>
-          </w:p>
-        </w:tc>
-        <w:tc>
-          <w:tcPr>
-            <w:tcW w:w="3447" w:type="pct"/>
-            <w:tcBorders>
-              <w:top w:val="single" w:sz="8" w:space="0" w:color="A3A3A3"/>
-              <w:left w:val="single" w:sz="8" w:space="0" w:color="A3A3A3"/>
-              <w:bottom w:val="single" w:sz="8" w:space="0" w:color="A3A3A3"/>
-              <w:right w:val="single" w:sz="8" w:space="0" w:color="A3A3A3"/>
-            </w:tcBorders>
-            <w:shd w:val="clear" w:color="auto" w:fill="CCC0D9" w:themeFill="accent4" w:themeFillTint="66"/>
-            <w:tcMar>
-              <w:top w:w="80" w:type="dxa"/>
-              <w:left w:w="80" w:type="dxa"/>
-              <w:bottom w:w="80" w:type="dxa"/>
-              <w:right w:w="80" w:type="dxa"/>
-            </w:tcMar>
-            <w:hideMark/>
-          </w:tcPr>
-          <w:p>
-            <w:pPr>
-              <w:spacing w:after="0" w:line="240" w:lineRule="auto"/>
-              <w:rPr>
-                <w:rFonts w:ascii="Calibri" w:eastAsia="Times New Roman" w:hAnsi="Calibri" w:cs="Times New Roman"/>
-                <w:lang w:eastAsia="de-DE"/>
-              </w:rPr>
-            </w:pPr>
-            <w:r>
-              <w:rPr>
-                <w:rFonts w:ascii="Calibri" w:eastAsia="Times New Roman" w:hAnsi="Calibri" w:cs="Times New Roman"/>
-                <w:lang w:eastAsia="de-DE"/>
-              </w:rPr>
-              <w:t> </w:t>
-            </w:r>
+            <w:proofErr w:type="spellStart"/>
             <w:r>
               <w:rPr>
                 <w:rFonts w:ascii="Calibri" w:eastAsia="Times New Roman" w:hAnsi="Calibri" w:cs="Times New Roman"/>
@@ -12011,6 +12754,7 @@
               </w:rPr>
               <w:t>LaHo</w:t>
             </w:r>
+            <w:proofErr w:type="spellEnd"/>
           </w:p>
         </w:tc>
       </w:tr>
@@ -12061,6 +12805,7 @@
               <w:bottom w:val="single" w:sz="8" w:space="0" w:color="A3A3A3"/>
               <w:right w:val="single" w:sz="8" w:space="0" w:color="A3A3A3"/>
             </w:tcBorders>
+            <w:shd w:val="clear" w:color="auto" w:fill="943634" w:themeFill="accent2" w:themeFillShade="BF"/>
             <w:tcMar>
               <w:top w:w="80" w:type="dxa"/>
               <w:left w:w="80" w:type="dxa"/>
@@ -12111,13 +12856,6 @@
                 <w:lang w:eastAsia="de-DE"/>
               </w:rPr>
             </w:pPr>
-            <w:r>
-              <w:rPr>
-                <w:rFonts w:ascii="Calibri" w:eastAsia="Times New Roman" w:hAnsi="Calibri" w:cs="Times New Roman"/>
-                <w:lang w:eastAsia="de-DE"/>
-              </w:rPr>
-              <w:t> </w:t>
-            </w:r>
           </w:p>
         </w:tc>
         <w:tc>
@@ -12252,13 +12990,6 @@
                 <w:lang w:eastAsia="de-DE"/>
               </w:rPr>
             </w:pPr>
-            <w:r>
-              <w:rPr>
-                <w:rFonts w:ascii="Calibri" w:eastAsia="Times New Roman" w:hAnsi="Calibri" w:cs="Times New Roman"/>
-                <w:lang w:eastAsia="de-DE"/>
-              </w:rPr>
-              <w:t> </w:t>
-            </w:r>
           </w:p>
         </w:tc>
         <w:tc>
@@ -12393,13 +13124,6 @@
                 <w:lang w:eastAsia="de-DE"/>
               </w:rPr>
             </w:pPr>
-            <w:r>
-              <w:rPr>
-                <w:rFonts w:ascii="Calibri" w:eastAsia="Times New Roman" w:hAnsi="Calibri" w:cs="Times New Roman"/>
-                <w:lang w:eastAsia="de-DE"/>
-              </w:rPr>
-              <w:t> </w:t>
-            </w:r>
           </w:p>
         </w:tc>
         <w:tc>
@@ -12534,13 +13258,6 @@
                 <w:lang w:eastAsia="de-DE"/>
               </w:rPr>
             </w:pPr>
-            <w:r>
-              <w:rPr>
-                <w:rFonts w:ascii="Calibri" w:eastAsia="Times New Roman" w:hAnsi="Calibri" w:cs="Times New Roman"/>
-                <w:lang w:eastAsia="de-DE"/>
-              </w:rPr>
-              <w:t> </w:t>
-            </w:r>
           </w:p>
         </w:tc>
         <w:tc>
@@ -12675,13 +13392,6 @@
                 <w:lang w:eastAsia="de-DE"/>
               </w:rPr>
             </w:pPr>
-            <w:r>
-              <w:rPr>
-                <w:rFonts w:ascii="Calibri" w:eastAsia="Times New Roman" w:hAnsi="Calibri" w:cs="Times New Roman"/>
-                <w:lang w:eastAsia="de-DE"/>
-              </w:rPr>
-              <w:t> </w:t>
-            </w:r>
           </w:p>
         </w:tc>
         <w:tc>
@@ -12819,6 +13529,34 @@
                 <w:lang w:eastAsia="de-DE"/>
               </w:rPr>
             </w:pPr>
+          </w:p>
+        </w:tc>
+        <w:tc>
+          <w:tcPr>
+            <w:tcW w:w="3447" w:type="pct"/>
+            <w:tcBorders>
+              <w:top w:val="single" w:sz="8" w:space="0" w:color="A3A3A3"/>
+              <w:left w:val="single" w:sz="8" w:space="0" w:color="A3A3A3"/>
+              <w:bottom w:val="single" w:sz="8" w:space="0" w:color="A3A3A3"/>
+              <w:right w:val="single" w:sz="8" w:space="0" w:color="A3A3A3"/>
+            </w:tcBorders>
+            <w:shd w:val="clear" w:color="auto" w:fill="B6DDE8" w:themeFill="accent5" w:themeFillTint="66"/>
+            <w:tcMar>
+              <w:top w:w="80" w:type="dxa"/>
+              <w:left w:w="80" w:type="dxa"/>
+              <w:bottom w:w="80" w:type="dxa"/>
+              <w:right w:w="80" w:type="dxa"/>
+            </w:tcMar>
+            <w:hideMark/>
+          </w:tcPr>
+          <w:p>
+            <w:pPr>
+              <w:spacing w:after="0" w:line="240" w:lineRule="auto"/>
+              <w:rPr>
+                <w:rFonts w:ascii="Calibri" w:eastAsia="Times New Roman" w:hAnsi="Calibri" w:cs="Times New Roman"/>
+                <w:lang w:eastAsia="de-DE"/>
+              </w:rPr>
+            </w:pPr>
             <w:r>
               <w:rPr>
                 <w:rFonts w:ascii="Calibri" w:eastAsia="Times New Roman" w:hAnsi="Calibri" w:cs="Times New Roman"/>
@@ -12826,41 +13564,7 @@
               </w:rPr>
               <w:t> </w:t>
             </w:r>
-          </w:p>
-        </w:tc>
-        <w:tc>
-          <w:tcPr>
-            <w:tcW w:w="3447" w:type="pct"/>
-            <w:tcBorders>
-              <w:top w:val="single" w:sz="8" w:space="0" w:color="A3A3A3"/>
-              <w:left w:val="single" w:sz="8" w:space="0" w:color="A3A3A3"/>
-              <w:bottom w:val="single" w:sz="8" w:space="0" w:color="A3A3A3"/>
-              <w:right w:val="single" w:sz="8" w:space="0" w:color="A3A3A3"/>
-            </w:tcBorders>
-            <w:shd w:val="clear" w:color="auto" w:fill="B6DDE8" w:themeFill="accent5" w:themeFillTint="66"/>
-            <w:tcMar>
-              <w:top w:w="80" w:type="dxa"/>
-              <w:left w:w="80" w:type="dxa"/>
-              <w:bottom w:w="80" w:type="dxa"/>
-              <w:right w:w="80" w:type="dxa"/>
-            </w:tcMar>
-            <w:hideMark/>
-          </w:tcPr>
-          <w:p>
-            <w:pPr>
-              <w:spacing w:after="0" w:line="240" w:lineRule="auto"/>
-              <w:rPr>
-                <w:rFonts w:ascii="Calibri" w:eastAsia="Times New Roman" w:hAnsi="Calibri" w:cs="Times New Roman"/>
-                <w:lang w:eastAsia="de-DE"/>
-              </w:rPr>
-            </w:pPr>
-            <w:r>
-              <w:rPr>
-                <w:rFonts w:ascii="Calibri" w:eastAsia="Times New Roman" w:hAnsi="Calibri" w:cs="Times New Roman"/>
-                <w:lang w:eastAsia="de-DE"/>
-              </w:rPr>
-              <w:t> </w:t>
-            </w:r>
+            <w:proofErr w:type="spellStart"/>
             <w:r>
               <w:rPr>
                 <w:rFonts w:ascii="Calibri" w:eastAsia="Times New Roman" w:hAnsi="Calibri" w:cs="Times New Roman"/>
@@ -12868,6 +13572,7 @@
               </w:rPr>
               <w:t>LaHo</w:t>
             </w:r>
+            <w:proofErr w:type="spellEnd"/>
           </w:p>
         </w:tc>
       </w:tr>
@@ -12971,6 +13676,34 @@
                 <w:lang w:eastAsia="de-DE"/>
               </w:rPr>
             </w:pPr>
+          </w:p>
+        </w:tc>
+        <w:tc>
+          <w:tcPr>
+            <w:tcW w:w="3447" w:type="pct"/>
+            <w:tcBorders>
+              <w:top w:val="single" w:sz="8" w:space="0" w:color="A3A3A3"/>
+              <w:left w:val="single" w:sz="8" w:space="0" w:color="A3A3A3"/>
+              <w:bottom w:val="single" w:sz="8" w:space="0" w:color="A3A3A3"/>
+              <w:right w:val="single" w:sz="8" w:space="0" w:color="A3A3A3"/>
+            </w:tcBorders>
+            <w:shd w:val="clear" w:color="auto" w:fill="B6DDE8" w:themeFill="accent5" w:themeFillTint="66"/>
+            <w:tcMar>
+              <w:top w:w="80" w:type="dxa"/>
+              <w:left w:w="80" w:type="dxa"/>
+              <w:bottom w:w="80" w:type="dxa"/>
+              <w:right w:w="80" w:type="dxa"/>
+            </w:tcMar>
+            <w:hideMark/>
+          </w:tcPr>
+          <w:p>
+            <w:pPr>
+              <w:spacing w:after="0" w:line="240" w:lineRule="auto"/>
+              <w:rPr>
+                <w:rFonts w:ascii="Calibri" w:eastAsia="Times New Roman" w:hAnsi="Calibri" w:cs="Times New Roman"/>
+                <w:lang w:eastAsia="de-DE"/>
+              </w:rPr>
+            </w:pPr>
             <w:r>
               <w:rPr>
                 <w:rFonts w:ascii="Calibri" w:eastAsia="Times New Roman" w:hAnsi="Calibri" w:cs="Times New Roman"/>
@@ -12978,41 +13711,7 @@
               </w:rPr>
               <w:t> </w:t>
             </w:r>
-          </w:p>
-        </w:tc>
-        <w:tc>
-          <w:tcPr>
-            <w:tcW w:w="3447" w:type="pct"/>
-            <w:tcBorders>
-              <w:top w:val="single" w:sz="8" w:space="0" w:color="A3A3A3"/>
-              <w:left w:val="single" w:sz="8" w:space="0" w:color="A3A3A3"/>
-              <w:bottom w:val="single" w:sz="8" w:space="0" w:color="A3A3A3"/>
-              <w:right w:val="single" w:sz="8" w:space="0" w:color="A3A3A3"/>
-            </w:tcBorders>
-            <w:shd w:val="clear" w:color="auto" w:fill="B6DDE8" w:themeFill="accent5" w:themeFillTint="66"/>
-            <w:tcMar>
-              <w:top w:w="80" w:type="dxa"/>
-              <w:left w:w="80" w:type="dxa"/>
-              <w:bottom w:w="80" w:type="dxa"/>
-              <w:right w:w="80" w:type="dxa"/>
-            </w:tcMar>
-            <w:hideMark/>
-          </w:tcPr>
-          <w:p>
-            <w:pPr>
-              <w:spacing w:after="0" w:line="240" w:lineRule="auto"/>
-              <w:rPr>
-                <w:rFonts w:ascii="Calibri" w:eastAsia="Times New Roman" w:hAnsi="Calibri" w:cs="Times New Roman"/>
-                <w:lang w:eastAsia="de-DE"/>
-              </w:rPr>
-            </w:pPr>
-            <w:r>
-              <w:rPr>
-                <w:rFonts w:ascii="Calibri" w:eastAsia="Times New Roman" w:hAnsi="Calibri" w:cs="Times New Roman"/>
-                <w:lang w:eastAsia="de-DE"/>
-              </w:rPr>
-              <w:t> </w:t>
-            </w:r>
+            <w:proofErr w:type="spellStart"/>
             <w:r>
               <w:rPr>
                 <w:rFonts w:ascii="Calibri" w:eastAsia="Times New Roman" w:hAnsi="Calibri" w:cs="Times New Roman"/>
@@ -13020,6 +13719,7 @@
               </w:rPr>
               <w:t>LaHo</w:t>
             </w:r>
+            <w:proofErr w:type="spellEnd"/>
           </w:p>
         </w:tc>
       </w:tr>
@@ -13120,13 +13820,6 @@
                 <w:lang w:eastAsia="de-DE"/>
               </w:rPr>
             </w:pPr>
-            <w:r>
-              <w:rPr>
-                <w:rFonts w:ascii="Calibri" w:eastAsia="Times New Roman" w:hAnsi="Calibri" w:cs="Times New Roman"/>
-                <w:lang w:eastAsia="de-DE"/>
-              </w:rPr>
-              <w:t> </w:t>
-            </w:r>
           </w:p>
         </w:tc>
         <w:tc>
@@ -13261,13 +13954,6 @@
                 <w:lang w:eastAsia="de-DE"/>
               </w:rPr>
             </w:pPr>
-            <w:r>
-              <w:rPr>
-                <w:rFonts w:ascii="Calibri" w:eastAsia="Times New Roman" w:hAnsi="Calibri" w:cs="Times New Roman"/>
-                <w:lang w:eastAsia="de-DE"/>
-              </w:rPr>
-              <w:t> </w:t>
-            </w:r>
           </w:p>
         </w:tc>
         <w:tc>
@@ -13339,7 +14025,6 @@
                 <w:rFonts w:ascii="Calibri" w:eastAsia="Times New Roman" w:hAnsi="Calibri" w:cs="Times New Roman"/>
                 <w:lang w:eastAsia="de-DE"/>
               </w:rPr>
-              <w:lastRenderedPageBreak/>
               <w:t>12.07.2017</w:t>
             </w:r>
           </w:p>
@@ -13403,13 +14088,6 @@
                 <w:lang w:eastAsia="de-DE"/>
               </w:rPr>
             </w:pPr>
-            <w:r>
-              <w:rPr>
-                <w:rFonts w:ascii="Calibri" w:eastAsia="Times New Roman" w:hAnsi="Calibri" w:cs="Times New Roman"/>
-                <w:lang w:eastAsia="de-DE"/>
-              </w:rPr>
-              <w:t> </w:t>
-            </w:r>
           </w:p>
         </w:tc>
         <w:tc>
@@ -13481,7 +14159,14 @@
                 <w:rFonts w:ascii="Calibri" w:eastAsia="Times New Roman" w:hAnsi="Calibri" w:cs="Times New Roman"/>
                 <w:lang w:eastAsia="de-DE"/>
               </w:rPr>
-              <w:t>13.07.2017</w:t>
+              <w:t>1</w:t>
+            </w:r>
+            <w:r>
+              <w:rPr>
+                <w:rFonts w:ascii="Calibri" w:eastAsia="Times New Roman" w:hAnsi="Calibri" w:cs="Times New Roman"/>
+                <w:lang w:eastAsia="de-DE"/>
+              </w:rPr>
+              <w:t>3.07.2017</w:t>
             </w:r>
           </w:p>
         </w:tc>
@@ -13544,13 +14229,6 @@
                 <w:lang w:eastAsia="de-DE"/>
               </w:rPr>
             </w:pPr>
-            <w:r>
-              <w:rPr>
-                <w:rFonts w:ascii="Calibri" w:eastAsia="Times New Roman" w:hAnsi="Calibri" w:cs="Times New Roman"/>
-                <w:lang w:eastAsia="de-DE"/>
-              </w:rPr>
-              <w:t> </w:t>
-            </w:r>
           </w:p>
         </w:tc>
         <w:tc>
@@ -13685,13 +14363,6 @@
                 <w:lang w:eastAsia="de-DE"/>
               </w:rPr>
             </w:pPr>
-            <w:r>
-              <w:rPr>
-                <w:rFonts w:ascii="Calibri" w:eastAsia="Times New Roman" w:hAnsi="Calibri" w:cs="Times New Roman"/>
-                <w:lang w:eastAsia="de-DE"/>
-              </w:rPr>
-              <w:t> </w:t>
-            </w:r>
           </w:p>
         </w:tc>
         <w:tc>
@@ -13834,13 +14505,6 @@
                 <w:rFonts w:ascii="Calibri" w:eastAsia="Times New Roman" w:hAnsi="Calibri" w:cs="Times New Roman"/>
                 <w:lang w:eastAsia="de-DE"/>
               </w:rPr>
-              <w:t> </w:t>
-            </w:r>
-            <w:r>
-              <w:rPr>
-                <w:rFonts w:ascii="Calibri" w:eastAsia="Times New Roman" w:hAnsi="Calibri" w:cs="Times New Roman"/>
-                <w:lang w:eastAsia="de-DE"/>
-              </w:rPr>
               <w:t>Ende</w:t>
             </w:r>
           </w:p>
@@ -13993,13 +14657,6 @@
                 <w:rFonts w:ascii="Calibri" w:eastAsia="Times New Roman" w:hAnsi="Calibri" w:cs="Times New Roman"/>
                 <w:lang w:eastAsia="de-DE"/>
               </w:rPr>
-              <w:t> </w:t>
-            </w:r>
-            <w:r>
-              <w:rPr>
-                <w:rFonts w:ascii="Calibri" w:eastAsia="Times New Roman" w:hAnsi="Calibri" w:cs="Times New Roman"/>
-                <w:lang w:eastAsia="de-DE"/>
-              </w:rPr>
               <w:t>Ende</w:t>
             </w:r>
           </w:p>
@@ -14149,13 +14806,6 @@
                 <w:rFonts w:ascii="Calibri" w:eastAsia="Times New Roman" w:hAnsi="Calibri" w:cs="Times New Roman"/>
                 <w:lang w:eastAsia="de-DE"/>
               </w:rPr>
-              <w:t> </w:t>
-            </w:r>
-            <w:r>
-              <w:rPr>
-                <w:rFonts w:ascii="Calibri" w:eastAsia="Times New Roman" w:hAnsi="Calibri" w:cs="Times New Roman"/>
-                <w:lang w:eastAsia="de-DE"/>
-              </w:rPr>
               <w:t>Ende</w:t>
             </w:r>
           </w:p>
@@ -14304,13 +14954,6 @@
                 <w:rFonts w:ascii="Calibri" w:eastAsia="Times New Roman" w:hAnsi="Calibri" w:cs="Times New Roman"/>
                 <w:lang w:eastAsia="de-DE"/>
               </w:rPr>
-              <w:t> </w:t>
-            </w:r>
-            <w:r>
-              <w:rPr>
-                <w:rFonts w:ascii="Calibri" w:eastAsia="Times New Roman" w:hAnsi="Calibri" w:cs="Times New Roman"/>
-                <w:lang w:eastAsia="de-DE"/>
-              </w:rPr>
               <w:t>Ende</w:t>
             </w:r>
           </w:p>
@@ -14452,13 +15095,6 @@
                 <w:rFonts w:ascii="Calibri" w:eastAsia="Times New Roman" w:hAnsi="Calibri" w:cs="Times New Roman"/>
                 <w:lang w:eastAsia="de-DE"/>
               </w:rPr>
-              <w:t> </w:t>
-            </w:r>
-            <w:r>
-              <w:rPr>
-                <w:rFonts w:ascii="Calibri" w:eastAsia="Times New Roman" w:hAnsi="Calibri" w:cs="Times New Roman"/>
-                <w:lang w:eastAsia="de-DE"/>
-              </w:rPr>
               <w:t>Ende</w:t>
             </w:r>
           </w:p>
@@ -14600,13 +15236,6 @@
                 <w:rFonts w:ascii="Calibri" w:eastAsia="Times New Roman" w:hAnsi="Calibri" w:cs="Times New Roman"/>
                 <w:lang w:eastAsia="de-DE"/>
               </w:rPr>
-              <w:t> </w:t>
-            </w:r>
-            <w:r>
-              <w:rPr>
-                <w:rFonts w:ascii="Calibri" w:eastAsia="Times New Roman" w:hAnsi="Calibri" w:cs="Times New Roman"/>
-                <w:lang w:eastAsia="de-DE"/>
-              </w:rPr>
               <w:t>Ende</w:t>
             </w:r>
           </w:p>
@@ -14748,13 +15377,6 @@
                 <w:rFonts w:ascii="Calibri" w:eastAsia="Times New Roman" w:hAnsi="Calibri" w:cs="Times New Roman"/>
                 <w:lang w:eastAsia="de-DE"/>
               </w:rPr>
-              <w:t> </w:t>
-            </w:r>
-            <w:r>
-              <w:rPr>
-                <w:rFonts w:ascii="Calibri" w:eastAsia="Times New Roman" w:hAnsi="Calibri" w:cs="Times New Roman"/>
-                <w:lang w:eastAsia="de-DE"/>
-              </w:rPr>
               <w:t>Ende</w:t>
             </w:r>
           </w:p>
@@ -14899,13 +15521,6 @@
                 <w:rFonts w:ascii="Calibri" w:eastAsia="Times New Roman" w:hAnsi="Calibri" w:cs="Times New Roman"/>
                 <w:lang w:eastAsia="de-DE"/>
               </w:rPr>
-              <w:t> </w:t>
-            </w:r>
-            <w:r>
-              <w:rPr>
-                <w:rFonts w:ascii="Calibri" w:eastAsia="Times New Roman" w:hAnsi="Calibri" w:cs="Times New Roman"/>
-                <w:lang w:eastAsia="de-DE"/>
-              </w:rPr>
               <w:t>Ende</w:t>
             </w:r>
           </w:p>
@@ -15058,13 +15673,6 @@
                 <w:rFonts w:ascii="Calibri" w:eastAsia="Times New Roman" w:hAnsi="Calibri" w:cs="Times New Roman"/>
                 <w:lang w:eastAsia="de-DE"/>
               </w:rPr>
-              <w:t> </w:t>
-            </w:r>
-            <w:r>
-              <w:rPr>
-                <w:rFonts w:ascii="Calibri" w:eastAsia="Times New Roman" w:hAnsi="Calibri" w:cs="Times New Roman"/>
-                <w:lang w:eastAsia="de-DE"/>
-              </w:rPr>
               <w:t>Ende</w:t>
             </w:r>
           </w:p>
@@ -15214,13 +15822,6 @@
                 <w:rFonts w:ascii="Calibri" w:eastAsia="Times New Roman" w:hAnsi="Calibri" w:cs="Times New Roman"/>
                 <w:lang w:eastAsia="de-DE"/>
               </w:rPr>
-              <w:t> </w:t>
-            </w:r>
-            <w:r>
-              <w:rPr>
-                <w:rFonts w:ascii="Calibri" w:eastAsia="Times New Roman" w:hAnsi="Calibri" w:cs="Times New Roman"/>
-                <w:lang w:eastAsia="de-DE"/>
-              </w:rPr>
               <w:t>Ende</w:t>
             </w:r>
           </w:p>
@@ -15362,13 +15963,6 @@
                 <w:rFonts w:ascii="Calibri" w:eastAsia="Times New Roman" w:hAnsi="Calibri" w:cs="Times New Roman"/>
                 <w:lang w:eastAsia="de-DE"/>
               </w:rPr>
-              <w:t> </w:t>
-            </w:r>
-            <w:r>
-              <w:rPr>
-                <w:rFonts w:ascii="Calibri" w:eastAsia="Times New Roman" w:hAnsi="Calibri" w:cs="Times New Roman"/>
-                <w:lang w:eastAsia="de-DE"/>
-              </w:rPr>
               <w:t>Ende</w:t>
             </w:r>
           </w:p>
@@ -15510,13 +16104,6 @@
                 <w:rFonts w:ascii="Calibri" w:eastAsia="Times New Roman" w:hAnsi="Calibri" w:cs="Times New Roman"/>
                 <w:lang w:eastAsia="de-DE"/>
               </w:rPr>
-              <w:t> </w:t>
-            </w:r>
-            <w:r>
-              <w:rPr>
-                <w:rFonts w:ascii="Calibri" w:eastAsia="Times New Roman" w:hAnsi="Calibri" w:cs="Times New Roman"/>
-                <w:lang w:eastAsia="de-DE"/>
-              </w:rPr>
               <w:t>Ende</w:t>
             </w:r>
           </w:p>
@@ -15653,13 +16240,6 @@
                 <w:lang w:eastAsia="de-DE"/>
               </w:rPr>
             </w:pPr>
-            <w:r>
-              <w:rPr>
-                <w:rFonts w:ascii="Calibri" w:eastAsia="Times New Roman" w:hAnsi="Calibri" w:cs="Times New Roman"/>
-                <w:lang w:eastAsia="de-DE"/>
-              </w:rPr>
-              <w:t> </w:t>
-            </w:r>
           </w:p>
         </w:tc>
         <w:tc>
@@ -15794,13 +16374,6 @@
                 <w:lang w:eastAsia="de-DE"/>
               </w:rPr>
             </w:pPr>
-            <w:r>
-              <w:rPr>
-                <w:rFonts w:ascii="Calibri" w:eastAsia="Times New Roman" w:hAnsi="Calibri" w:cs="Times New Roman"/>
-                <w:lang w:eastAsia="de-DE"/>
-              </w:rPr>
-              <w:t> </w:t>
-            </w:r>
           </w:p>
         </w:tc>
         <w:tc>
@@ -15873,6 +16446,7 @@
                 <w:rFonts w:ascii="Calibri" w:eastAsia="Times New Roman" w:hAnsi="Calibri" w:cs="Times New Roman"/>
                 <w:lang w:eastAsia="de-DE"/>
               </w:rPr>
+              <w:lastRenderedPageBreak/>
               <w:t>29.07.2017</w:t>
             </w:r>
           </w:p>
@@ -15938,13 +16512,6 @@
                 <w:lang w:eastAsia="de-DE"/>
               </w:rPr>
             </w:pPr>
-            <w:r>
-              <w:rPr>
-                <w:rFonts w:ascii="Calibri" w:eastAsia="Times New Roman" w:hAnsi="Calibri" w:cs="Times New Roman"/>
-                <w:lang w:eastAsia="de-DE"/>
-              </w:rPr>
-              <w:t> </w:t>
-            </w:r>
           </w:p>
         </w:tc>
         <w:tc>
@@ -16083,13 +16650,6 @@
                 <w:lang w:eastAsia="de-DE"/>
               </w:rPr>
             </w:pPr>
-            <w:r>
-              <w:rPr>
-                <w:rFonts w:ascii="Calibri" w:eastAsia="Times New Roman" w:hAnsi="Calibri" w:cs="Times New Roman"/>
-                <w:lang w:eastAsia="de-DE"/>
-              </w:rPr>
-              <w:t> </w:t>
-            </w:r>
           </w:p>
         </w:tc>
         <w:tc>
@@ -16225,13 +16785,6 @@
                 <w:lang w:eastAsia="de-DE"/>
               </w:rPr>
             </w:pPr>
-            <w:r>
-              <w:rPr>
-                <w:rFonts w:ascii="Calibri" w:eastAsia="Times New Roman" w:hAnsi="Calibri" w:cs="Times New Roman"/>
-                <w:lang w:eastAsia="de-DE"/>
-              </w:rPr>
-              <w:t> </w:t>
-            </w:r>
             <w:r>
               <w:rPr>
                 <w:rFonts w:ascii="Calibri" w:eastAsia="Times New Roman" w:hAnsi="Calibri" w:cs="Times New Roman"/>

</xml_diff>

<commit_message>
weiter shreiben; bis Noll soweit fertig
</commit_message>
<xml_diff>
--- a/Kalender.docx
+++ b/Kalender.docx
@@ -5346,8 +5346,6 @@
               </w:rPr>
               <w:t>schreiben</w:t>
             </w:r>
-            <w:bookmarkStart w:id="0" w:name="_GoBack"/>
-            <w:bookmarkEnd w:id="0"/>
           </w:p>
         </w:tc>
         <w:tc>
@@ -5885,6 +5883,41 @@
               <w:t>To Do: mit Simon alles bis (exklusive) Noll durchgehen</w:t>
             </w:r>
           </w:p>
+          <w:p>
+            <w:pPr>
+              <w:spacing w:after="0" w:line="240" w:lineRule="auto"/>
+              <w:rPr>
+                <w:rFonts w:ascii="Calibri" w:eastAsia="Times New Roman" w:hAnsi="Calibri" w:cs="Times New Roman"/>
+                <w:lang w:eastAsia="de-DE"/>
+              </w:rPr>
+            </w:pPr>
+            <w:r>
+              <w:rPr>
+                <w:rFonts w:ascii="Calibri" w:eastAsia="Times New Roman" w:hAnsi="Calibri" w:cs="Times New Roman"/>
+                <w:lang w:eastAsia="de-DE"/>
+              </w:rPr>
+              <w:tab/>
+              <w:t>Was alles neu definieren in Hare-section???</w:t>
+            </w:r>
+          </w:p>
+          <w:p>
+            <w:pPr>
+              <w:spacing w:after="0" w:line="240" w:lineRule="auto"/>
+              <w:rPr>
+                <w:rFonts w:ascii="Calibri" w:eastAsia="Times New Roman" w:hAnsi="Calibri" w:cs="Times New Roman"/>
+                <w:lang w:eastAsia="de-DE"/>
+              </w:rPr>
+            </w:pPr>
+            <w:r>
+              <w:rPr>
+                <w:rFonts w:ascii="Calibri" w:eastAsia="Times New Roman" w:hAnsi="Calibri" w:cs="Times New Roman"/>
+                <w:lang w:eastAsia="de-DE"/>
+              </w:rPr>
+              <w:t>Getan:</w:t>
+            </w:r>
+            <w:bookmarkStart w:id="0" w:name="_GoBack"/>
+            <w:bookmarkEnd w:id="0"/>
+          </w:p>
         </w:tc>
       </w:tr>
       <w:tr>
@@ -6465,6 +6498,7 @@
                 <w:rFonts w:ascii="Calibri" w:eastAsia="Times New Roman" w:hAnsi="Calibri" w:cs="Times New Roman"/>
                 <w:lang w:eastAsia="de-DE"/>
               </w:rPr>
+              <w:lastRenderedPageBreak/>
               <w:t>22.05.2017</w:t>
             </w:r>
           </w:p>
@@ -6733,7 +6767,6 @@
                 <w:rFonts w:ascii="Calibri" w:eastAsia="Times New Roman" w:hAnsi="Calibri" w:cs="Times New Roman"/>
                 <w:lang w:eastAsia="de-DE"/>
               </w:rPr>
-              <w:lastRenderedPageBreak/>
               <w:t>24.05.2017</w:t>
             </w:r>
           </w:p>
@@ -10656,6 +10689,7 @@
                 <w:rFonts w:ascii="Calibri" w:eastAsia="Times New Roman" w:hAnsi="Calibri" w:cs="Times New Roman"/>
                 <w:lang w:eastAsia="de-DE"/>
               </w:rPr>
+              <w:lastRenderedPageBreak/>
               <w:t>22.06.2017</w:t>
             </w:r>
           </w:p>
@@ -10917,7 +10951,6 @@
                 <w:rFonts w:ascii="Calibri" w:eastAsia="Times New Roman" w:hAnsi="Calibri" w:cs="Times New Roman"/>
                 <w:lang w:eastAsia="de-DE"/>
               </w:rPr>
-              <w:lastRenderedPageBreak/>
               <w:t>24.06.2017</w:t>
             </w:r>
           </w:p>
@@ -14952,6 +14985,7 @@
                 <w:rFonts w:ascii="Calibri" w:eastAsia="Times New Roman" w:hAnsi="Calibri" w:cs="Times New Roman"/>
                 <w:lang w:eastAsia="de-DE"/>
               </w:rPr>
+              <w:lastRenderedPageBreak/>
               <w:t>23.07.2017</w:t>
             </w:r>
           </w:p>
@@ -15244,7 +15278,6 @@
                 <w:rFonts w:ascii="Calibri" w:eastAsia="Times New Roman" w:hAnsi="Calibri" w:cs="Times New Roman"/>
                 <w:lang w:eastAsia="de-DE"/>
               </w:rPr>
-              <w:lastRenderedPageBreak/>
               <w:t>25.07.2017</w:t>
             </w:r>
           </w:p>

</xml_diff>

<commit_message>
Bilevel Anwendung Tests zu covtype Data
</commit_message>
<xml_diff>
--- a/Kalender.docx
+++ b/Kalender.docx
@@ -10205,8 +10205,6 @@
               </w:rPr>
               <w:t> </w:t>
             </w:r>
-            <w:bookmarkStart w:id="0" w:name="_GoBack"/>
-            <w:bookmarkEnd w:id="0"/>
           </w:p>
         </w:tc>
       </w:tr>
@@ -10664,6 +10662,7 @@
               <w:bottom w:val="single" w:sz="8" w:space="0" w:color="A3A3A3"/>
               <w:right w:val="single" w:sz="8" w:space="0" w:color="A3A3A3"/>
             </w:tcBorders>
+            <w:shd w:val="clear" w:color="auto" w:fill="D9D9D9" w:themeFill="background1" w:themeFillShade="D9"/>
             <w:tcMar>
               <w:top w:w="80" w:type="dxa"/>
               <w:left w:w="80" w:type="dxa"/>
@@ -10698,6 +10697,7 @@
               <w:bottom w:val="single" w:sz="8" w:space="0" w:color="A3A3A3"/>
               <w:right w:val="single" w:sz="8" w:space="0" w:color="A3A3A3"/>
             </w:tcBorders>
+            <w:shd w:val="clear" w:color="auto" w:fill="D9D9D9" w:themeFill="background1" w:themeFillShade="D9"/>
             <w:tcMar>
               <w:top w:w="80" w:type="dxa"/>
               <w:left w:w="80" w:type="dxa"/>
@@ -10732,6 +10732,7 @@
               <w:bottom w:val="single" w:sz="8" w:space="0" w:color="A3A3A3"/>
               <w:right w:val="single" w:sz="8" w:space="0" w:color="A3A3A3"/>
             </w:tcBorders>
+            <w:shd w:val="clear" w:color="auto" w:fill="D9D9D9" w:themeFill="background1" w:themeFillShade="D9"/>
             <w:tcMar>
               <w:top w:w="80" w:type="dxa"/>
               <w:left w:w="80" w:type="dxa"/>
@@ -10759,6 +10760,7 @@
               <w:bottom w:val="single" w:sz="8" w:space="0" w:color="A3A3A3"/>
               <w:right w:val="single" w:sz="8" w:space="0" w:color="A3A3A3"/>
             </w:tcBorders>
+            <w:shd w:val="clear" w:color="auto" w:fill="D9D9D9" w:themeFill="background1" w:themeFillShade="D9"/>
             <w:tcMar>
               <w:top w:w="80" w:type="dxa"/>
               <w:left w:w="80" w:type="dxa"/>
@@ -10798,7 +10800,7 @@
               <w:bottom w:val="single" w:sz="8" w:space="0" w:color="A3A3A3"/>
               <w:right w:val="single" w:sz="8" w:space="0" w:color="A3A3A3"/>
             </w:tcBorders>
-            <w:shd w:val="clear" w:color="auto" w:fill="B6DDE8" w:themeFill="accent5" w:themeFillTint="66"/>
+            <w:shd w:val="clear" w:color="auto" w:fill="D9D9D9" w:themeFill="background1" w:themeFillShade="D9"/>
             <w:tcMar>
               <w:top w:w="80" w:type="dxa"/>
               <w:left w:w="80" w:type="dxa"/>
@@ -10833,7 +10835,7 @@
               <w:bottom w:val="single" w:sz="8" w:space="0" w:color="A3A3A3"/>
               <w:right w:val="single" w:sz="8" w:space="0" w:color="A3A3A3"/>
             </w:tcBorders>
-            <w:shd w:val="clear" w:color="auto" w:fill="B6DDE8" w:themeFill="accent5" w:themeFillTint="66"/>
+            <w:shd w:val="clear" w:color="auto" w:fill="D9D9D9" w:themeFill="background1" w:themeFillShade="D9"/>
             <w:tcMar>
               <w:top w:w="80" w:type="dxa"/>
               <w:left w:w="80" w:type="dxa"/>
@@ -10868,7 +10870,7 @@
               <w:bottom w:val="single" w:sz="8" w:space="0" w:color="A3A3A3"/>
               <w:right w:val="single" w:sz="8" w:space="0" w:color="A3A3A3"/>
             </w:tcBorders>
-            <w:shd w:val="clear" w:color="auto" w:fill="B6DDE8" w:themeFill="accent5" w:themeFillTint="66"/>
+            <w:shd w:val="clear" w:color="auto" w:fill="D9D9D9" w:themeFill="background1" w:themeFillShade="D9"/>
             <w:tcMar>
               <w:top w:w="80" w:type="dxa"/>
               <w:left w:w="80" w:type="dxa"/>
@@ -10896,7 +10898,7 @@
               <w:bottom w:val="single" w:sz="8" w:space="0" w:color="A3A3A3"/>
               <w:right w:val="single" w:sz="8" w:space="0" w:color="A3A3A3"/>
             </w:tcBorders>
-            <w:shd w:val="clear" w:color="auto" w:fill="B6DDE8" w:themeFill="accent5" w:themeFillTint="66"/>
+            <w:shd w:val="clear" w:color="auto" w:fill="D9D9D9" w:themeFill="background1" w:themeFillShade="D9"/>
             <w:tcMar>
               <w:top w:w="80" w:type="dxa"/>
               <w:left w:w="80" w:type="dxa"/>
@@ -10936,7 +10938,7 @@
               <w:bottom w:val="single" w:sz="8" w:space="0" w:color="A3A3A3"/>
               <w:right w:val="single" w:sz="8" w:space="0" w:color="A3A3A3"/>
             </w:tcBorders>
-            <w:shd w:val="clear" w:color="auto" w:fill="B6DDE8" w:themeFill="accent5" w:themeFillTint="66"/>
+            <w:shd w:val="clear" w:color="auto" w:fill="D9D9D9" w:themeFill="background1" w:themeFillShade="D9"/>
             <w:tcMar>
               <w:top w:w="80" w:type="dxa"/>
               <w:left w:w="80" w:type="dxa"/>
@@ -10971,7 +10973,7 @@
               <w:bottom w:val="single" w:sz="8" w:space="0" w:color="A3A3A3"/>
               <w:right w:val="single" w:sz="8" w:space="0" w:color="A3A3A3"/>
             </w:tcBorders>
-            <w:shd w:val="clear" w:color="auto" w:fill="B6DDE8" w:themeFill="accent5" w:themeFillTint="66"/>
+            <w:shd w:val="clear" w:color="auto" w:fill="D9D9D9" w:themeFill="background1" w:themeFillShade="D9"/>
             <w:tcMar>
               <w:top w:w="80" w:type="dxa"/>
               <w:left w:w="80" w:type="dxa"/>
@@ -11006,7 +11008,7 @@
               <w:bottom w:val="single" w:sz="8" w:space="0" w:color="A3A3A3"/>
               <w:right w:val="single" w:sz="8" w:space="0" w:color="A3A3A3"/>
             </w:tcBorders>
-            <w:shd w:val="clear" w:color="auto" w:fill="B6DDE8" w:themeFill="accent5" w:themeFillTint="66"/>
+            <w:shd w:val="clear" w:color="auto" w:fill="D9D9D9" w:themeFill="background1" w:themeFillShade="D9"/>
             <w:tcMar>
               <w:top w:w="80" w:type="dxa"/>
               <w:left w:w="80" w:type="dxa"/>
@@ -11034,7 +11036,7 @@
               <w:bottom w:val="single" w:sz="8" w:space="0" w:color="A3A3A3"/>
               <w:right w:val="single" w:sz="8" w:space="0" w:color="A3A3A3"/>
             </w:tcBorders>
-            <w:shd w:val="clear" w:color="auto" w:fill="B6DDE8" w:themeFill="accent5" w:themeFillTint="66"/>
+            <w:shd w:val="clear" w:color="auto" w:fill="D9D9D9" w:themeFill="background1" w:themeFillShade="D9"/>
             <w:tcMar>
               <w:top w:w="80" w:type="dxa"/>
               <w:left w:w="80" w:type="dxa"/>
@@ -11074,22 +11076,24 @@
               <w:bottom w:val="single" w:sz="8" w:space="0" w:color="A3A3A3"/>
               <w:right w:val="single" w:sz="8" w:space="0" w:color="A3A3A3"/>
             </w:tcBorders>
-            <w:tcMar>
-              <w:top w:w="80" w:type="dxa"/>
-              <w:left w:w="80" w:type="dxa"/>
-              <w:bottom w:w="80" w:type="dxa"/>
-              <w:right w:w="80" w:type="dxa"/>
-            </w:tcMar>
-            <w:hideMark/>
-          </w:tcPr>
-          <w:p>
-            <w:pPr>
-              <w:spacing w:after="0" w:line="240" w:lineRule="auto"/>
-              <w:rPr>
-                <w:rFonts w:ascii="Calibri" w:eastAsia="Times New Roman" w:hAnsi="Calibri" w:cs="Times New Roman"/>
-                <w:lang w:eastAsia="de-DE"/>
-              </w:rPr>
-            </w:pPr>
+            <w:shd w:val="clear" w:color="auto" w:fill="D9D9D9" w:themeFill="background1" w:themeFillShade="D9"/>
+            <w:tcMar>
+              <w:top w:w="80" w:type="dxa"/>
+              <w:left w:w="80" w:type="dxa"/>
+              <w:bottom w:w="80" w:type="dxa"/>
+              <w:right w:w="80" w:type="dxa"/>
+            </w:tcMar>
+            <w:hideMark/>
+          </w:tcPr>
+          <w:p>
+            <w:pPr>
+              <w:spacing w:after="0" w:line="240" w:lineRule="auto"/>
+              <w:rPr>
+                <w:rFonts w:ascii="Calibri" w:eastAsia="Times New Roman" w:hAnsi="Calibri" w:cs="Times New Roman"/>
+                <w:lang w:eastAsia="de-DE"/>
+              </w:rPr>
+            </w:pPr>
+            <w:bookmarkStart w:id="0" w:name="_GoBack" w:colFirst="0" w:colLast="3"/>
             <w:r>
               <w:rPr>
                 <w:rFonts w:ascii="Calibri" w:eastAsia="Times New Roman" w:hAnsi="Calibri" w:cs="Times New Roman"/>
@@ -11108,6 +11112,7 @@
               <w:bottom w:val="single" w:sz="8" w:space="0" w:color="A3A3A3"/>
               <w:right w:val="single" w:sz="8" w:space="0" w:color="A3A3A3"/>
             </w:tcBorders>
+            <w:shd w:val="clear" w:color="auto" w:fill="D9D9D9" w:themeFill="background1" w:themeFillShade="D9"/>
             <w:tcMar>
               <w:top w:w="80" w:type="dxa"/>
               <w:left w:w="80" w:type="dxa"/>
@@ -11142,22 +11147,30 @@
               <w:bottom w:val="single" w:sz="8" w:space="0" w:color="A3A3A3"/>
               <w:right w:val="single" w:sz="8" w:space="0" w:color="A3A3A3"/>
             </w:tcBorders>
-            <w:tcMar>
-              <w:top w:w="80" w:type="dxa"/>
-              <w:left w:w="80" w:type="dxa"/>
-              <w:bottom w:w="80" w:type="dxa"/>
-              <w:right w:w="80" w:type="dxa"/>
-            </w:tcMar>
-            <w:hideMark/>
-          </w:tcPr>
-          <w:p>
-            <w:pPr>
-              <w:spacing w:after="0" w:line="240" w:lineRule="auto"/>
-              <w:rPr>
-                <w:rFonts w:ascii="Calibri" w:eastAsia="Times New Roman" w:hAnsi="Calibri" w:cs="Times New Roman"/>
-                <w:lang w:eastAsia="de-DE"/>
-              </w:rPr>
-            </w:pPr>
+            <w:shd w:val="clear" w:color="auto" w:fill="D9D9D9" w:themeFill="background1" w:themeFillShade="D9"/>
+            <w:tcMar>
+              <w:top w:w="80" w:type="dxa"/>
+              <w:left w:w="80" w:type="dxa"/>
+              <w:bottom w:w="80" w:type="dxa"/>
+              <w:right w:w="80" w:type="dxa"/>
+            </w:tcMar>
+            <w:hideMark/>
+          </w:tcPr>
+          <w:p>
+            <w:pPr>
+              <w:spacing w:after="0" w:line="240" w:lineRule="auto"/>
+              <w:rPr>
+                <w:rFonts w:ascii="Calibri" w:eastAsia="Times New Roman" w:hAnsi="Calibri" w:cs="Times New Roman"/>
+                <w:lang w:eastAsia="de-DE"/>
+              </w:rPr>
+            </w:pPr>
+            <w:r>
+              <w:rPr>
+                <w:rFonts w:ascii="Calibri" w:eastAsia="Times New Roman" w:hAnsi="Calibri" w:cs="Times New Roman"/>
+                <w:lang w:eastAsia="de-DE"/>
+              </w:rPr>
+              <w:t>Anwendung</w:t>
+            </w:r>
           </w:p>
         </w:tc>
         <w:tc>
@@ -11169,28 +11182,349 @@
               <w:bottom w:val="single" w:sz="8" w:space="0" w:color="A3A3A3"/>
               <w:right w:val="single" w:sz="8" w:space="0" w:color="A3A3A3"/>
             </w:tcBorders>
-            <w:tcMar>
-              <w:top w:w="80" w:type="dxa"/>
-              <w:left w:w="80" w:type="dxa"/>
-              <w:bottom w:w="80" w:type="dxa"/>
-              <w:right w:w="80" w:type="dxa"/>
-            </w:tcMar>
-            <w:hideMark/>
-          </w:tcPr>
-          <w:p>
-            <w:pPr>
-              <w:spacing w:after="0" w:line="240" w:lineRule="auto"/>
-              <w:rPr>
-                <w:rFonts w:ascii="Calibri" w:eastAsia="Times New Roman" w:hAnsi="Calibri" w:cs="Times New Roman"/>
-                <w:lang w:eastAsia="de-DE"/>
-              </w:rPr>
-            </w:pPr>
+            <w:shd w:val="clear" w:color="auto" w:fill="D9D9D9" w:themeFill="background1" w:themeFillShade="D9"/>
+            <w:tcMar>
+              <w:top w:w="80" w:type="dxa"/>
+              <w:left w:w="80" w:type="dxa"/>
+              <w:bottom w:w="80" w:type="dxa"/>
+              <w:right w:w="80" w:type="dxa"/>
+            </w:tcMar>
+            <w:hideMark/>
+          </w:tcPr>
+          <w:p>
+            <w:pPr>
+              <w:spacing w:after="0" w:line="240" w:lineRule="auto"/>
+              <w:rPr>
+                <w:rFonts w:ascii="Calibri" w:eastAsia="Times New Roman" w:hAnsi="Calibri" w:cs="Times New Roman"/>
+                <w:lang w:eastAsia="de-DE"/>
+              </w:rPr>
+            </w:pPr>
+            <w:r>
+              <w:rPr>
+                <w:rFonts w:ascii="Calibri" w:eastAsia="Times New Roman" w:hAnsi="Calibri" w:cs="Times New Roman"/>
+                <w:lang w:eastAsia="de-DE"/>
+              </w:rPr>
+              <w:t>Getan: Termin Beratung</w:t>
+            </w:r>
+          </w:p>
+          <w:p>
+            <w:pPr>
+              <w:spacing w:after="0" w:line="240" w:lineRule="auto"/>
+              <w:rPr>
+                <w:rFonts w:ascii="Calibri" w:eastAsia="Times New Roman" w:hAnsi="Calibri" w:cs="Times New Roman"/>
+                <w:lang w:eastAsia="de-DE"/>
+              </w:rPr>
+            </w:pPr>
+            <w:r>
+              <w:rPr>
+                <w:rFonts w:ascii="Calibri" w:eastAsia="Times New Roman" w:hAnsi="Calibri" w:cs="Times New Roman"/>
+                <w:lang w:eastAsia="de-DE"/>
+              </w:rPr>
+              <w:tab/>
+              <w:t>Mails an Lukas und Andre</w:t>
+            </w:r>
+          </w:p>
+          <w:p>
+            <w:pPr>
+              <w:spacing w:after="0" w:line="240" w:lineRule="auto"/>
+              <w:rPr>
+                <w:rFonts w:ascii="Calibri" w:eastAsia="Times New Roman" w:hAnsi="Calibri" w:cs="Times New Roman"/>
+                <w:lang w:eastAsia="de-DE"/>
+              </w:rPr>
+            </w:pPr>
+            <w:r>
+              <w:rPr>
+                <w:rFonts w:ascii="Calibri" w:eastAsia="Times New Roman" w:hAnsi="Calibri" w:cs="Times New Roman"/>
+                <w:lang w:eastAsia="de-DE"/>
+              </w:rPr>
+              <w:tab/>
+              <w:t xml:space="preserve">Tests mit </w:t>
+            </w:r>
+            <w:proofErr w:type="spellStart"/>
+            <w:r>
+              <w:rPr>
+                <w:rFonts w:ascii="Calibri" w:eastAsia="Times New Roman" w:hAnsi="Calibri" w:cs="Times New Roman"/>
+                <w:lang w:eastAsia="de-DE"/>
+              </w:rPr>
+              <w:t>Covtype</w:t>
+            </w:r>
+            <w:proofErr w:type="spellEnd"/>
+            <w:r>
+              <w:rPr>
+                <w:rFonts w:ascii="Calibri" w:eastAsia="Times New Roman" w:hAnsi="Calibri" w:cs="Times New Roman"/>
+                <w:lang w:eastAsia="de-DE"/>
+              </w:rPr>
+              <w:t>-Data</w:t>
+            </w:r>
+            <w:r>
+              <w:rPr>
+                <w:rFonts w:ascii="Calibri" w:eastAsia="Times New Roman" w:hAnsi="Calibri" w:cs="Times New Roman"/>
+                <w:lang w:eastAsia="de-DE"/>
+              </w:rPr>
+              <w:br/>
+            </w:r>
+            <w:r>
+              <w:rPr>
+                <w:rFonts w:ascii="Calibri" w:eastAsia="Times New Roman" w:hAnsi="Calibri" w:cs="Times New Roman"/>
+                <w:lang w:eastAsia="de-DE"/>
+              </w:rPr>
+              <w:tab/>
+              <w:t>Bestandsaufnahme Masterarbeit</w:t>
+            </w:r>
             <w:r>
               <w:rPr>
                 <w:rFonts w:ascii="Calibri" w:eastAsia="Times New Roman" w:hAnsi="Calibri" w:cs="Times New Roman"/>
                 <w:lang w:eastAsia="de-DE"/>
               </w:rPr>
               <w:t> </w:t>
+            </w:r>
+          </w:p>
+          <w:p>
+            <w:pPr>
+              <w:spacing w:after="0" w:line="240" w:lineRule="auto"/>
+              <w:rPr>
+                <w:rFonts w:ascii="Calibri" w:eastAsia="Times New Roman" w:hAnsi="Calibri" w:cs="Times New Roman"/>
+                <w:lang w:eastAsia="de-DE"/>
+              </w:rPr>
+            </w:pPr>
+            <w:r>
+              <w:rPr>
+                <w:rFonts w:ascii="Calibri" w:eastAsia="Times New Roman" w:hAnsi="Calibri" w:cs="Times New Roman"/>
+                <w:lang w:eastAsia="de-DE"/>
+              </w:rPr>
+              <w:t xml:space="preserve">Noch 24 Tage für Noll und </w:t>
+            </w:r>
+            <w:proofErr w:type="spellStart"/>
+            <w:r>
+              <w:rPr>
+                <w:rFonts w:ascii="Calibri" w:eastAsia="Times New Roman" w:hAnsi="Calibri" w:cs="Times New Roman"/>
+                <w:lang w:eastAsia="de-DE"/>
+              </w:rPr>
+              <w:t>Bilevel</w:t>
+            </w:r>
+            <w:proofErr w:type="spellEnd"/>
+          </w:p>
+        </w:tc>
+      </w:tr>
+      <w:bookmarkEnd w:id="0"/>
+      <w:tr>
+        <w:trPr>
+          <w:trHeight w:val="269"/>
+        </w:trPr>
+        <w:tc>
+          <w:tcPr>
+            <w:tcW w:w="641" w:type="pct"/>
+            <w:tcBorders>
+              <w:top w:val="single" w:sz="8" w:space="0" w:color="A3A3A3"/>
+              <w:left w:val="single" w:sz="8" w:space="0" w:color="A3A3A3"/>
+              <w:bottom w:val="single" w:sz="8" w:space="0" w:color="A3A3A3"/>
+              <w:right w:val="single" w:sz="8" w:space="0" w:color="A3A3A3"/>
+            </w:tcBorders>
+            <w:tcMar>
+              <w:top w:w="80" w:type="dxa"/>
+              <w:left w:w="80" w:type="dxa"/>
+              <w:bottom w:w="80" w:type="dxa"/>
+              <w:right w:w="80" w:type="dxa"/>
+            </w:tcMar>
+            <w:hideMark/>
+          </w:tcPr>
+          <w:p>
+            <w:pPr>
+              <w:spacing w:after="0" w:line="240" w:lineRule="auto"/>
+              <w:rPr>
+                <w:rFonts w:ascii="Calibri" w:eastAsia="Times New Roman" w:hAnsi="Calibri" w:cs="Times New Roman"/>
+                <w:lang w:eastAsia="de-DE"/>
+              </w:rPr>
+            </w:pPr>
+            <w:r>
+              <w:rPr>
+                <w:rFonts w:ascii="Calibri" w:eastAsia="Times New Roman" w:hAnsi="Calibri" w:cs="Times New Roman"/>
+                <w:lang w:eastAsia="de-DE"/>
+              </w:rPr>
+              <w:t>13.06.2017</w:t>
+            </w:r>
+          </w:p>
+        </w:tc>
+        <w:tc>
+          <w:tcPr>
+            <w:tcW w:w="309" w:type="pct"/>
+            <w:tcBorders>
+              <w:top w:val="single" w:sz="8" w:space="0" w:color="A3A3A3"/>
+              <w:left w:val="single" w:sz="8" w:space="0" w:color="A3A3A3"/>
+              <w:bottom w:val="single" w:sz="8" w:space="0" w:color="A3A3A3"/>
+              <w:right w:val="single" w:sz="8" w:space="0" w:color="A3A3A3"/>
+            </w:tcBorders>
+            <w:tcMar>
+              <w:top w:w="80" w:type="dxa"/>
+              <w:left w:w="80" w:type="dxa"/>
+              <w:bottom w:w="80" w:type="dxa"/>
+              <w:right w:w="80" w:type="dxa"/>
+            </w:tcMar>
+            <w:hideMark/>
+          </w:tcPr>
+          <w:p>
+            <w:pPr>
+              <w:spacing w:after="0" w:line="240" w:lineRule="auto"/>
+              <w:rPr>
+                <w:rFonts w:ascii="Calibri" w:eastAsia="Times New Roman" w:hAnsi="Calibri" w:cs="Times New Roman"/>
+                <w:lang w:eastAsia="de-DE"/>
+              </w:rPr>
+            </w:pPr>
+            <w:r>
+              <w:rPr>
+                <w:rFonts w:ascii="Calibri" w:eastAsia="Times New Roman" w:hAnsi="Calibri" w:cs="Times New Roman"/>
+                <w:lang w:eastAsia="de-DE"/>
+              </w:rPr>
+              <w:t>48</w:t>
+            </w:r>
+          </w:p>
+        </w:tc>
+        <w:tc>
+          <w:tcPr>
+            <w:tcW w:w="603" w:type="pct"/>
+            <w:tcBorders>
+              <w:top w:val="single" w:sz="8" w:space="0" w:color="A3A3A3"/>
+              <w:left w:val="single" w:sz="8" w:space="0" w:color="A3A3A3"/>
+              <w:bottom w:val="single" w:sz="8" w:space="0" w:color="A3A3A3"/>
+              <w:right w:val="single" w:sz="8" w:space="0" w:color="A3A3A3"/>
+            </w:tcBorders>
+            <w:tcMar>
+              <w:top w:w="80" w:type="dxa"/>
+              <w:left w:w="80" w:type="dxa"/>
+              <w:bottom w:w="80" w:type="dxa"/>
+              <w:right w:w="80" w:type="dxa"/>
+            </w:tcMar>
+            <w:hideMark/>
+          </w:tcPr>
+          <w:p>
+            <w:pPr>
+              <w:spacing w:after="0" w:line="240" w:lineRule="auto"/>
+              <w:rPr>
+                <w:rFonts w:ascii="Calibri" w:eastAsia="Times New Roman" w:hAnsi="Calibri" w:cs="Times New Roman"/>
+                <w:lang w:eastAsia="de-DE"/>
+              </w:rPr>
+            </w:pPr>
+          </w:p>
+        </w:tc>
+        <w:tc>
+          <w:tcPr>
+            <w:tcW w:w="3447" w:type="pct"/>
+            <w:tcBorders>
+              <w:top w:val="single" w:sz="8" w:space="0" w:color="A3A3A3"/>
+              <w:left w:val="single" w:sz="8" w:space="0" w:color="A3A3A3"/>
+              <w:bottom w:val="single" w:sz="8" w:space="0" w:color="A3A3A3"/>
+              <w:right w:val="single" w:sz="8" w:space="0" w:color="A3A3A3"/>
+            </w:tcBorders>
+            <w:tcMar>
+              <w:top w:w="80" w:type="dxa"/>
+              <w:left w:w="80" w:type="dxa"/>
+              <w:bottom w:w="80" w:type="dxa"/>
+              <w:right w:w="80" w:type="dxa"/>
+            </w:tcMar>
+            <w:hideMark/>
+          </w:tcPr>
+          <w:p>
+            <w:pPr>
+              <w:spacing w:after="0" w:line="240" w:lineRule="auto"/>
+              <w:rPr>
+                <w:rFonts w:ascii="Calibri" w:eastAsia="Times New Roman" w:hAnsi="Calibri" w:cs="Times New Roman"/>
+                <w:lang w:eastAsia="de-DE"/>
+              </w:rPr>
+            </w:pPr>
+            <w:r>
+              <w:rPr>
+                <w:rFonts w:ascii="Calibri" w:eastAsia="Times New Roman" w:hAnsi="Calibri" w:cs="Times New Roman"/>
+                <w:lang w:eastAsia="de-DE"/>
+              </w:rPr>
+              <w:t> </w:t>
+            </w:r>
+            <w:proofErr w:type="spellStart"/>
+            <w:r>
+              <w:rPr>
+                <w:rFonts w:ascii="Calibri" w:eastAsia="Times New Roman" w:hAnsi="Calibri" w:cs="Times New Roman"/>
+                <w:lang w:eastAsia="de-DE"/>
+              </w:rPr>
+              <w:t>To</w:t>
+            </w:r>
+            <w:proofErr w:type="spellEnd"/>
+            <w:r>
+              <w:rPr>
+                <w:rFonts w:ascii="Calibri" w:eastAsia="Times New Roman" w:hAnsi="Calibri" w:cs="Times New Roman"/>
+                <w:lang w:eastAsia="de-DE"/>
+              </w:rPr>
+              <w:t xml:space="preserve"> Do: Datensatz für weitere Test raussuchen</w:t>
+            </w:r>
+            <w:r>
+              <w:rPr>
+                <w:rFonts w:ascii="Calibri" w:eastAsia="Times New Roman" w:hAnsi="Calibri" w:cs="Times New Roman"/>
+                <w:lang w:eastAsia="de-DE"/>
+              </w:rPr>
+              <w:br/>
+            </w:r>
+            <w:r>
+              <w:rPr>
+                <w:rFonts w:ascii="Calibri" w:eastAsia="Times New Roman" w:hAnsi="Calibri" w:cs="Times New Roman"/>
+                <w:lang w:eastAsia="de-DE"/>
+              </w:rPr>
+              <w:tab/>
+              <w:t xml:space="preserve">dafür: an Downloadort nach </w:t>
+            </w:r>
+            <w:proofErr w:type="spellStart"/>
+            <w:r>
+              <w:rPr>
+                <w:rFonts w:ascii="Calibri" w:eastAsia="Times New Roman" w:hAnsi="Calibri" w:cs="Times New Roman"/>
+                <w:lang w:eastAsia="de-DE"/>
+              </w:rPr>
+              <w:t>Papern</w:t>
+            </w:r>
+            <w:proofErr w:type="spellEnd"/>
+            <w:r>
+              <w:rPr>
+                <w:rFonts w:ascii="Calibri" w:eastAsia="Times New Roman" w:hAnsi="Calibri" w:cs="Times New Roman"/>
+                <w:lang w:eastAsia="de-DE"/>
+              </w:rPr>
+              <w:t xml:space="preserve"> schauen</w:t>
+            </w:r>
+          </w:p>
+          <w:p>
+            <w:pPr>
+              <w:spacing w:after="0" w:line="240" w:lineRule="auto"/>
+              <w:rPr>
+                <w:rFonts w:ascii="Calibri" w:eastAsia="Times New Roman" w:hAnsi="Calibri" w:cs="Times New Roman"/>
+                <w:lang w:eastAsia="de-DE"/>
+              </w:rPr>
+            </w:pPr>
+            <w:r>
+              <w:rPr>
+                <w:rFonts w:ascii="Calibri" w:eastAsia="Times New Roman" w:hAnsi="Calibri" w:cs="Times New Roman"/>
+                <w:lang w:eastAsia="de-DE"/>
+              </w:rPr>
+              <w:tab/>
+              <w:t>Algorithmus anschauen für Moore Regression</w:t>
+            </w:r>
+            <w:r>
+              <w:rPr>
+                <w:rFonts w:ascii="Calibri" w:eastAsia="Times New Roman" w:hAnsi="Calibri" w:cs="Times New Roman"/>
+                <w:lang w:eastAsia="de-DE"/>
+              </w:rPr>
+              <w:br/>
+              <w:t>wenn noch Zeit: Regression Testen</w:t>
+            </w:r>
+          </w:p>
+          <w:p>
+            <w:pPr>
+              <w:spacing w:after="0" w:line="240" w:lineRule="auto"/>
+              <w:rPr>
+                <w:rFonts w:ascii="Calibri" w:eastAsia="Times New Roman" w:hAnsi="Calibri" w:cs="Times New Roman"/>
+                <w:lang w:eastAsia="de-DE"/>
+              </w:rPr>
+            </w:pPr>
+            <w:r>
+              <w:rPr>
+                <w:rFonts w:ascii="Calibri" w:eastAsia="Times New Roman" w:hAnsi="Calibri" w:cs="Times New Roman"/>
+                <w:lang w:eastAsia="de-DE"/>
+              </w:rPr>
+              <w:t>15:00: Termin Lukas</w:t>
             </w:r>
           </w:p>
         </w:tc>
@@ -11229,7 +11563,7 @@
                 <w:rFonts w:ascii="Calibri" w:eastAsia="Times New Roman" w:hAnsi="Calibri" w:cs="Times New Roman"/>
                 <w:lang w:eastAsia="de-DE"/>
               </w:rPr>
-              <w:t>13.06.2017</w:t>
+              <w:t>14.06.2017</w:t>
             </w:r>
           </w:p>
         </w:tc>
@@ -11263,7 +11597,7 @@
                 <w:rFonts w:ascii="Calibri" w:eastAsia="Times New Roman" w:hAnsi="Calibri" w:cs="Times New Roman"/>
                 <w:lang w:eastAsia="de-DE"/>
               </w:rPr>
-              <w:t>48</w:t>
+              <w:t>47</w:t>
             </w:r>
           </w:p>
         </w:tc>
@@ -11363,7 +11697,7 @@
                 <w:rFonts w:ascii="Calibri" w:eastAsia="Times New Roman" w:hAnsi="Calibri" w:cs="Times New Roman"/>
                 <w:lang w:eastAsia="de-DE"/>
               </w:rPr>
-              <w:t>14.06.2017</w:t>
+              <w:t>15.06.2017</w:t>
             </w:r>
           </w:p>
         </w:tc>
@@ -11397,7 +11731,7 @@
                 <w:rFonts w:ascii="Calibri" w:eastAsia="Times New Roman" w:hAnsi="Calibri" w:cs="Times New Roman"/>
                 <w:lang w:eastAsia="de-DE"/>
               </w:rPr>
-              <w:t>47</w:t>
+              <w:t>46</w:t>
             </w:r>
           </w:p>
         </w:tc>
@@ -11443,23 +11777,15 @@
               <w:bottom w:w="80" w:type="dxa"/>
               <w:right w:w="80" w:type="dxa"/>
             </w:tcMar>
-            <w:hideMark/>
-          </w:tcPr>
-          <w:p>
-            <w:pPr>
-              <w:spacing w:after="0" w:line="240" w:lineRule="auto"/>
-              <w:rPr>
-                <w:rFonts w:ascii="Calibri" w:eastAsia="Times New Roman" w:hAnsi="Calibri" w:cs="Times New Roman"/>
-                <w:lang w:eastAsia="de-DE"/>
-              </w:rPr>
-            </w:pPr>
-            <w:r>
-              <w:rPr>
-                <w:rFonts w:ascii="Calibri" w:eastAsia="Times New Roman" w:hAnsi="Calibri" w:cs="Times New Roman"/>
-                <w:lang w:eastAsia="de-DE"/>
-              </w:rPr>
-              <w:t> </w:t>
-            </w:r>
+          </w:tcPr>
+          <w:p>
+            <w:pPr>
+              <w:spacing w:after="0" w:line="240" w:lineRule="auto"/>
+              <w:rPr>
+                <w:rFonts w:ascii="Calibri" w:eastAsia="Times New Roman" w:hAnsi="Calibri" w:cs="Times New Roman"/>
+                <w:lang w:eastAsia="de-DE"/>
+              </w:rPr>
+            </w:pPr>
           </w:p>
         </w:tc>
       </w:tr>
@@ -11497,7 +11823,7 @@
                 <w:rFonts w:ascii="Calibri" w:eastAsia="Times New Roman" w:hAnsi="Calibri" w:cs="Times New Roman"/>
                 <w:lang w:eastAsia="de-DE"/>
               </w:rPr>
-              <w:t>15.06.2017</w:t>
+              <w:t>16.06.2017</w:t>
             </w:r>
           </w:p>
         </w:tc>
@@ -11531,7 +11857,7 @@
                 <w:rFonts w:ascii="Calibri" w:eastAsia="Times New Roman" w:hAnsi="Calibri" w:cs="Times New Roman"/>
                 <w:lang w:eastAsia="de-DE"/>
               </w:rPr>
-              <w:t>46</w:t>
+              <w:t>45</w:t>
             </w:r>
           </w:p>
         </w:tc>
@@ -11577,15 +11903,23 @@
               <w:bottom w:w="80" w:type="dxa"/>
               <w:right w:w="80" w:type="dxa"/>
             </w:tcMar>
-          </w:tcPr>
-          <w:p>
-            <w:pPr>
-              <w:spacing w:after="0" w:line="240" w:lineRule="auto"/>
-              <w:rPr>
-                <w:rFonts w:ascii="Calibri" w:eastAsia="Times New Roman" w:hAnsi="Calibri" w:cs="Times New Roman"/>
-                <w:lang w:eastAsia="de-DE"/>
-              </w:rPr>
-            </w:pPr>
+            <w:hideMark/>
+          </w:tcPr>
+          <w:p>
+            <w:pPr>
+              <w:spacing w:after="0" w:line="240" w:lineRule="auto"/>
+              <w:rPr>
+                <w:rFonts w:ascii="Calibri" w:eastAsia="Times New Roman" w:hAnsi="Calibri" w:cs="Times New Roman"/>
+                <w:lang w:eastAsia="de-DE"/>
+              </w:rPr>
+            </w:pPr>
+            <w:r>
+              <w:rPr>
+                <w:rFonts w:ascii="Calibri" w:eastAsia="Times New Roman" w:hAnsi="Calibri" w:cs="Times New Roman"/>
+                <w:lang w:eastAsia="de-DE"/>
+              </w:rPr>
+              <w:t> </w:t>
+            </w:r>
           </w:p>
         </w:tc>
       </w:tr>
@@ -11602,28 +11936,29 @@
               <w:bottom w:val="single" w:sz="8" w:space="0" w:color="A3A3A3"/>
               <w:right w:val="single" w:sz="8" w:space="0" w:color="A3A3A3"/>
             </w:tcBorders>
-            <w:tcMar>
-              <w:top w:w="80" w:type="dxa"/>
-              <w:left w:w="80" w:type="dxa"/>
-              <w:bottom w:w="80" w:type="dxa"/>
-              <w:right w:w="80" w:type="dxa"/>
-            </w:tcMar>
-            <w:hideMark/>
-          </w:tcPr>
-          <w:p>
-            <w:pPr>
-              <w:spacing w:after="0" w:line="240" w:lineRule="auto"/>
-              <w:rPr>
-                <w:rFonts w:ascii="Calibri" w:eastAsia="Times New Roman" w:hAnsi="Calibri" w:cs="Times New Roman"/>
-                <w:lang w:eastAsia="de-DE"/>
-              </w:rPr>
-            </w:pPr>
-            <w:r>
-              <w:rPr>
-                <w:rFonts w:ascii="Calibri" w:eastAsia="Times New Roman" w:hAnsi="Calibri" w:cs="Times New Roman"/>
-                <w:lang w:eastAsia="de-DE"/>
-              </w:rPr>
-              <w:t>16.06.2017</w:t>
+            <w:shd w:val="clear" w:color="auto" w:fill="B6DDE8" w:themeFill="accent5" w:themeFillTint="66"/>
+            <w:tcMar>
+              <w:top w:w="80" w:type="dxa"/>
+              <w:left w:w="80" w:type="dxa"/>
+              <w:bottom w:w="80" w:type="dxa"/>
+              <w:right w:w="80" w:type="dxa"/>
+            </w:tcMar>
+            <w:hideMark/>
+          </w:tcPr>
+          <w:p>
+            <w:pPr>
+              <w:spacing w:after="0" w:line="240" w:lineRule="auto"/>
+              <w:rPr>
+                <w:rFonts w:ascii="Calibri" w:eastAsia="Times New Roman" w:hAnsi="Calibri" w:cs="Times New Roman"/>
+                <w:lang w:eastAsia="de-DE"/>
+              </w:rPr>
+            </w:pPr>
+            <w:r>
+              <w:rPr>
+                <w:rFonts w:ascii="Calibri" w:eastAsia="Times New Roman" w:hAnsi="Calibri" w:cs="Times New Roman"/>
+                <w:lang w:eastAsia="de-DE"/>
+              </w:rPr>
+              <w:t>17.06.2017</w:t>
             </w:r>
           </w:p>
         </w:tc>
@@ -11636,28 +11971,29 @@
               <w:bottom w:val="single" w:sz="8" w:space="0" w:color="A3A3A3"/>
               <w:right w:val="single" w:sz="8" w:space="0" w:color="A3A3A3"/>
             </w:tcBorders>
-            <w:tcMar>
-              <w:top w:w="80" w:type="dxa"/>
-              <w:left w:w="80" w:type="dxa"/>
-              <w:bottom w:w="80" w:type="dxa"/>
-              <w:right w:w="80" w:type="dxa"/>
-            </w:tcMar>
-            <w:hideMark/>
-          </w:tcPr>
-          <w:p>
-            <w:pPr>
-              <w:spacing w:after="0" w:line="240" w:lineRule="auto"/>
-              <w:rPr>
-                <w:rFonts w:ascii="Calibri" w:eastAsia="Times New Roman" w:hAnsi="Calibri" w:cs="Times New Roman"/>
-                <w:lang w:eastAsia="de-DE"/>
-              </w:rPr>
-            </w:pPr>
-            <w:r>
-              <w:rPr>
-                <w:rFonts w:ascii="Calibri" w:eastAsia="Times New Roman" w:hAnsi="Calibri" w:cs="Times New Roman"/>
-                <w:lang w:eastAsia="de-DE"/>
-              </w:rPr>
-              <w:t>45</w:t>
+            <w:shd w:val="clear" w:color="auto" w:fill="B6DDE8" w:themeFill="accent5" w:themeFillTint="66"/>
+            <w:tcMar>
+              <w:top w:w="80" w:type="dxa"/>
+              <w:left w:w="80" w:type="dxa"/>
+              <w:bottom w:w="80" w:type="dxa"/>
+              <w:right w:w="80" w:type="dxa"/>
+            </w:tcMar>
+            <w:hideMark/>
+          </w:tcPr>
+          <w:p>
+            <w:pPr>
+              <w:spacing w:after="0" w:line="240" w:lineRule="auto"/>
+              <w:rPr>
+                <w:rFonts w:ascii="Calibri" w:eastAsia="Times New Roman" w:hAnsi="Calibri" w:cs="Times New Roman"/>
+                <w:lang w:eastAsia="de-DE"/>
+              </w:rPr>
+            </w:pPr>
+            <w:r>
+              <w:rPr>
+                <w:rFonts w:ascii="Calibri" w:eastAsia="Times New Roman" w:hAnsi="Calibri" w:cs="Times New Roman"/>
+                <w:lang w:eastAsia="de-DE"/>
+              </w:rPr>
+              <w:t>44</w:t>
             </w:r>
           </w:p>
         </w:tc>
@@ -11670,6 +12006,7 @@
               <w:bottom w:val="single" w:sz="8" w:space="0" w:color="A3A3A3"/>
               <w:right w:val="single" w:sz="8" w:space="0" w:color="A3A3A3"/>
             </w:tcBorders>
+            <w:shd w:val="clear" w:color="auto" w:fill="B6DDE8" w:themeFill="accent5" w:themeFillTint="66"/>
             <w:tcMar>
               <w:top w:w="80" w:type="dxa"/>
               <w:left w:w="80" w:type="dxa"/>
@@ -11697,6 +12034,7 @@
               <w:bottom w:val="single" w:sz="8" w:space="0" w:color="A3A3A3"/>
               <w:right w:val="single" w:sz="8" w:space="0" w:color="A3A3A3"/>
             </w:tcBorders>
+            <w:shd w:val="clear" w:color="auto" w:fill="B6DDE8" w:themeFill="accent5" w:themeFillTint="66"/>
             <w:tcMar>
               <w:top w:w="80" w:type="dxa"/>
               <w:left w:w="80" w:type="dxa"/>
@@ -11758,7 +12096,7 @@
                 <w:rFonts w:ascii="Calibri" w:eastAsia="Times New Roman" w:hAnsi="Calibri" w:cs="Times New Roman"/>
                 <w:lang w:eastAsia="de-DE"/>
               </w:rPr>
-              <w:t>17.06.2017</w:t>
+              <w:t>18.06.2017</w:t>
             </w:r>
           </w:p>
         </w:tc>
@@ -11793,7 +12131,7 @@
                 <w:rFonts w:ascii="Calibri" w:eastAsia="Times New Roman" w:hAnsi="Calibri" w:cs="Times New Roman"/>
                 <w:lang w:eastAsia="de-DE"/>
               </w:rPr>
-              <w:t>44</w:t>
+              <w:t>43</w:t>
             </w:r>
           </w:p>
         </w:tc>
@@ -11874,29 +12212,28 @@
               <w:bottom w:val="single" w:sz="8" w:space="0" w:color="A3A3A3"/>
               <w:right w:val="single" w:sz="8" w:space="0" w:color="A3A3A3"/>
             </w:tcBorders>
-            <w:shd w:val="clear" w:color="auto" w:fill="B6DDE8" w:themeFill="accent5" w:themeFillTint="66"/>
-            <w:tcMar>
-              <w:top w:w="80" w:type="dxa"/>
-              <w:left w:w="80" w:type="dxa"/>
-              <w:bottom w:w="80" w:type="dxa"/>
-              <w:right w:w="80" w:type="dxa"/>
-            </w:tcMar>
-            <w:hideMark/>
-          </w:tcPr>
-          <w:p>
-            <w:pPr>
-              <w:spacing w:after="0" w:line="240" w:lineRule="auto"/>
-              <w:rPr>
-                <w:rFonts w:ascii="Calibri" w:eastAsia="Times New Roman" w:hAnsi="Calibri" w:cs="Times New Roman"/>
-                <w:lang w:eastAsia="de-DE"/>
-              </w:rPr>
-            </w:pPr>
-            <w:r>
-              <w:rPr>
-                <w:rFonts w:ascii="Calibri" w:eastAsia="Times New Roman" w:hAnsi="Calibri" w:cs="Times New Roman"/>
-                <w:lang w:eastAsia="de-DE"/>
-              </w:rPr>
-              <w:t>18.06.2017</w:t>
+            <w:tcMar>
+              <w:top w:w="80" w:type="dxa"/>
+              <w:left w:w="80" w:type="dxa"/>
+              <w:bottom w:w="80" w:type="dxa"/>
+              <w:right w:w="80" w:type="dxa"/>
+            </w:tcMar>
+            <w:hideMark/>
+          </w:tcPr>
+          <w:p>
+            <w:pPr>
+              <w:spacing w:after="0" w:line="240" w:lineRule="auto"/>
+              <w:rPr>
+                <w:rFonts w:ascii="Calibri" w:eastAsia="Times New Roman" w:hAnsi="Calibri" w:cs="Times New Roman"/>
+                <w:lang w:eastAsia="de-DE"/>
+              </w:rPr>
+            </w:pPr>
+            <w:r>
+              <w:rPr>
+                <w:rFonts w:ascii="Calibri" w:eastAsia="Times New Roman" w:hAnsi="Calibri" w:cs="Times New Roman"/>
+                <w:lang w:eastAsia="de-DE"/>
+              </w:rPr>
+              <w:t>19.06.2017</w:t>
             </w:r>
           </w:p>
         </w:tc>
@@ -11909,29 +12246,28 @@
               <w:bottom w:val="single" w:sz="8" w:space="0" w:color="A3A3A3"/>
               <w:right w:val="single" w:sz="8" w:space="0" w:color="A3A3A3"/>
             </w:tcBorders>
-            <w:shd w:val="clear" w:color="auto" w:fill="B6DDE8" w:themeFill="accent5" w:themeFillTint="66"/>
-            <w:tcMar>
-              <w:top w:w="80" w:type="dxa"/>
-              <w:left w:w="80" w:type="dxa"/>
-              <w:bottom w:w="80" w:type="dxa"/>
-              <w:right w:w="80" w:type="dxa"/>
-            </w:tcMar>
-            <w:hideMark/>
-          </w:tcPr>
-          <w:p>
-            <w:pPr>
-              <w:spacing w:after="0" w:line="240" w:lineRule="auto"/>
-              <w:rPr>
-                <w:rFonts w:ascii="Calibri" w:eastAsia="Times New Roman" w:hAnsi="Calibri" w:cs="Times New Roman"/>
-                <w:lang w:eastAsia="de-DE"/>
-              </w:rPr>
-            </w:pPr>
-            <w:r>
-              <w:rPr>
-                <w:rFonts w:ascii="Calibri" w:eastAsia="Times New Roman" w:hAnsi="Calibri" w:cs="Times New Roman"/>
-                <w:lang w:eastAsia="de-DE"/>
-              </w:rPr>
-              <w:t>43</w:t>
+            <w:tcMar>
+              <w:top w:w="80" w:type="dxa"/>
+              <w:left w:w="80" w:type="dxa"/>
+              <w:bottom w:w="80" w:type="dxa"/>
+              <w:right w:w="80" w:type="dxa"/>
+            </w:tcMar>
+            <w:hideMark/>
+          </w:tcPr>
+          <w:p>
+            <w:pPr>
+              <w:spacing w:after="0" w:line="240" w:lineRule="auto"/>
+              <w:rPr>
+                <w:rFonts w:ascii="Calibri" w:eastAsia="Times New Roman" w:hAnsi="Calibri" w:cs="Times New Roman"/>
+                <w:lang w:eastAsia="de-DE"/>
+              </w:rPr>
+            </w:pPr>
+            <w:r>
+              <w:rPr>
+                <w:rFonts w:ascii="Calibri" w:eastAsia="Times New Roman" w:hAnsi="Calibri" w:cs="Times New Roman"/>
+                <w:lang w:eastAsia="de-DE"/>
+              </w:rPr>
+              <w:t>42</w:t>
             </w:r>
           </w:p>
         </w:tc>
@@ -11944,7 +12280,6 @@
               <w:bottom w:val="single" w:sz="8" w:space="0" w:color="A3A3A3"/>
               <w:right w:val="single" w:sz="8" w:space="0" w:color="A3A3A3"/>
             </w:tcBorders>
-            <w:shd w:val="clear" w:color="auto" w:fill="B6DDE8" w:themeFill="accent5" w:themeFillTint="66"/>
             <w:tcMar>
               <w:top w:w="80" w:type="dxa"/>
               <w:left w:w="80" w:type="dxa"/>
@@ -11972,7 +12307,6 @@
               <w:bottom w:val="single" w:sz="8" w:space="0" w:color="A3A3A3"/>
               <w:right w:val="single" w:sz="8" w:space="0" w:color="A3A3A3"/>
             </w:tcBorders>
-            <w:shd w:val="clear" w:color="auto" w:fill="B6DDE8" w:themeFill="accent5" w:themeFillTint="66"/>
             <w:tcMar>
               <w:top w:w="80" w:type="dxa"/>
               <w:left w:w="80" w:type="dxa"/>
@@ -12033,7 +12367,7 @@
                 <w:rFonts w:ascii="Calibri" w:eastAsia="Times New Roman" w:hAnsi="Calibri" w:cs="Times New Roman"/>
                 <w:lang w:eastAsia="de-DE"/>
               </w:rPr>
-              <w:t>19.06.2017</w:t>
+              <w:t>20.06.2017</w:t>
             </w:r>
           </w:p>
         </w:tc>
@@ -12067,7 +12401,7 @@
                 <w:rFonts w:ascii="Calibri" w:eastAsia="Times New Roman" w:hAnsi="Calibri" w:cs="Times New Roman"/>
                 <w:lang w:eastAsia="de-DE"/>
               </w:rPr>
-              <w:t>42</w:t>
+              <w:t>41</w:t>
             </w:r>
           </w:p>
         </w:tc>
@@ -12167,7 +12501,7 @@
                 <w:rFonts w:ascii="Calibri" w:eastAsia="Times New Roman" w:hAnsi="Calibri" w:cs="Times New Roman"/>
                 <w:lang w:eastAsia="de-DE"/>
               </w:rPr>
-              <w:t>20.06.2017</w:t>
+              <w:t>21.06.2017</w:t>
             </w:r>
           </w:p>
         </w:tc>
@@ -12201,7 +12535,7 @@
                 <w:rFonts w:ascii="Calibri" w:eastAsia="Times New Roman" w:hAnsi="Calibri" w:cs="Times New Roman"/>
                 <w:lang w:eastAsia="de-DE"/>
               </w:rPr>
-              <w:t>41</w:t>
+              <w:t>40</w:t>
             </w:r>
           </w:p>
         </w:tc>
@@ -12301,7 +12635,7 @@
                 <w:rFonts w:ascii="Calibri" w:eastAsia="Times New Roman" w:hAnsi="Calibri" w:cs="Times New Roman"/>
                 <w:lang w:eastAsia="de-DE"/>
               </w:rPr>
-              <w:t>21.06.2017</w:t>
+              <w:t>22.06.2017</w:t>
             </w:r>
           </w:p>
         </w:tc>
@@ -12335,7 +12669,7 @@
                 <w:rFonts w:ascii="Calibri" w:eastAsia="Times New Roman" w:hAnsi="Calibri" w:cs="Times New Roman"/>
                 <w:lang w:eastAsia="de-DE"/>
               </w:rPr>
-              <w:t>40</w:t>
+              <w:t>39</w:t>
             </w:r>
           </w:p>
         </w:tc>
@@ -12381,23 +12715,15 @@
               <w:bottom w:w="80" w:type="dxa"/>
               <w:right w:w="80" w:type="dxa"/>
             </w:tcMar>
-            <w:hideMark/>
-          </w:tcPr>
-          <w:p>
-            <w:pPr>
-              <w:spacing w:after="0" w:line="240" w:lineRule="auto"/>
-              <w:rPr>
-                <w:rFonts w:ascii="Calibri" w:eastAsia="Times New Roman" w:hAnsi="Calibri" w:cs="Times New Roman"/>
-                <w:lang w:eastAsia="de-DE"/>
-              </w:rPr>
-            </w:pPr>
-            <w:r>
-              <w:rPr>
-                <w:rFonts w:ascii="Calibri" w:eastAsia="Times New Roman" w:hAnsi="Calibri" w:cs="Times New Roman"/>
-                <w:lang w:eastAsia="de-DE"/>
-              </w:rPr>
-              <w:t> </w:t>
-            </w:r>
+          </w:tcPr>
+          <w:p>
+            <w:pPr>
+              <w:spacing w:after="0" w:line="240" w:lineRule="auto"/>
+              <w:rPr>
+                <w:rFonts w:ascii="Calibri" w:eastAsia="Times New Roman" w:hAnsi="Calibri" w:cs="Times New Roman"/>
+                <w:lang w:eastAsia="de-DE"/>
+              </w:rPr>
+            </w:pPr>
           </w:p>
         </w:tc>
       </w:tr>
@@ -12435,7 +12761,7 @@
                 <w:rFonts w:ascii="Calibri" w:eastAsia="Times New Roman" w:hAnsi="Calibri" w:cs="Times New Roman"/>
                 <w:lang w:eastAsia="de-DE"/>
               </w:rPr>
-              <w:t>22.06.2017</w:t>
+              <w:t>23.06.2017</w:t>
             </w:r>
           </w:p>
         </w:tc>
@@ -12469,7 +12795,7 @@
                 <w:rFonts w:ascii="Calibri" w:eastAsia="Times New Roman" w:hAnsi="Calibri" w:cs="Times New Roman"/>
                 <w:lang w:eastAsia="de-DE"/>
               </w:rPr>
-              <w:t>39</w:t>
+              <w:t>38</w:t>
             </w:r>
           </w:p>
         </w:tc>
@@ -12515,15 +12841,23 @@
               <w:bottom w:w="80" w:type="dxa"/>
               <w:right w:w="80" w:type="dxa"/>
             </w:tcMar>
-          </w:tcPr>
-          <w:p>
-            <w:pPr>
-              <w:spacing w:after="0" w:line="240" w:lineRule="auto"/>
-              <w:rPr>
-                <w:rFonts w:ascii="Calibri" w:eastAsia="Times New Roman" w:hAnsi="Calibri" w:cs="Times New Roman"/>
-                <w:lang w:eastAsia="de-DE"/>
-              </w:rPr>
-            </w:pPr>
+            <w:hideMark/>
+          </w:tcPr>
+          <w:p>
+            <w:pPr>
+              <w:spacing w:after="0" w:line="240" w:lineRule="auto"/>
+              <w:rPr>
+                <w:rFonts w:ascii="Calibri" w:eastAsia="Times New Roman" w:hAnsi="Calibri" w:cs="Times New Roman"/>
+                <w:lang w:eastAsia="de-DE"/>
+              </w:rPr>
+            </w:pPr>
+            <w:r>
+              <w:rPr>
+                <w:rFonts w:ascii="Calibri" w:eastAsia="Times New Roman" w:hAnsi="Calibri" w:cs="Times New Roman"/>
+                <w:lang w:eastAsia="de-DE"/>
+              </w:rPr>
+              <w:t> </w:t>
+            </w:r>
           </w:p>
         </w:tc>
       </w:tr>
@@ -12540,28 +12874,29 @@
               <w:bottom w:val="single" w:sz="8" w:space="0" w:color="A3A3A3"/>
               <w:right w:val="single" w:sz="8" w:space="0" w:color="A3A3A3"/>
             </w:tcBorders>
-            <w:tcMar>
-              <w:top w:w="80" w:type="dxa"/>
-              <w:left w:w="80" w:type="dxa"/>
-              <w:bottom w:w="80" w:type="dxa"/>
-              <w:right w:w="80" w:type="dxa"/>
-            </w:tcMar>
-            <w:hideMark/>
-          </w:tcPr>
-          <w:p>
-            <w:pPr>
-              <w:spacing w:after="0" w:line="240" w:lineRule="auto"/>
-              <w:rPr>
-                <w:rFonts w:ascii="Calibri" w:eastAsia="Times New Roman" w:hAnsi="Calibri" w:cs="Times New Roman"/>
-                <w:lang w:eastAsia="de-DE"/>
-              </w:rPr>
-            </w:pPr>
-            <w:r>
-              <w:rPr>
-                <w:rFonts w:ascii="Calibri" w:eastAsia="Times New Roman" w:hAnsi="Calibri" w:cs="Times New Roman"/>
-                <w:lang w:eastAsia="de-DE"/>
-              </w:rPr>
-              <w:t>23.06.2017</w:t>
+            <w:shd w:val="clear" w:color="auto" w:fill="B6DDE8" w:themeFill="accent5" w:themeFillTint="66"/>
+            <w:tcMar>
+              <w:top w:w="80" w:type="dxa"/>
+              <w:left w:w="80" w:type="dxa"/>
+              <w:bottom w:w="80" w:type="dxa"/>
+              <w:right w:w="80" w:type="dxa"/>
+            </w:tcMar>
+            <w:hideMark/>
+          </w:tcPr>
+          <w:p>
+            <w:pPr>
+              <w:spacing w:after="0" w:line="240" w:lineRule="auto"/>
+              <w:rPr>
+                <w:rFonts w:ascii="Calibri" w:eastAsia="Times New Roman" w:hAnsi="Calibri" w:cs="Times New Roman"/>
+                <w:lang w:eastAsia="de-DE"/>
+              </w:rPr>
+            </w:pPr>
+            <w:r>
+              <w:rPr>
+                <w:rFonts w:ascii="Calibri" w:eastAsia="Times New Roman" w:hAnsi="Calibri" w:cs="Times New Roman"/>
+                <w:lang w:eastAsia="de-DE"/>
+              </w:rPr>
+              <w:t>24.06.2017</w:t>
             </w:r>
           </w:p>
         </w:tc>
@@ -12574,28 +12909,29 @@
               <w:bottom w:val="single" w:sz="8" w:space="0" w:color="A3A3A3"/>
               <w:right w:val="single" w:sz="8" w:space="0" w:color="A3A3A3"/>
             </w:tcBorders>
-            <w:tcMar>
-              <w:top w:w="80" w:type="dxa"/>
-              <w:left w:w="80" w:type="dxa"/>
-              <w:bottom w:w="80" w:type="dxa"/>
-              <w:right w:w="80" w:type="dxa"/>
-            </w:tcMar>
-            <w:hideMark/>
-          </w:tcPr>
-          <w:p>
-            <w:pPr>
-              <w:spacing w:after="0" w:line="240" w:lineRule="auto"/>
-              <w:rPr>
-                <w:rFonts w:ascii="Calibri" w:eastAsia="Times New Roman" w:hAnsi="Calibri" w:cs="Times New Roman"/>
-                <w:lang w:eastAsia="de-DE"/>
-              </w:rPr>
-            </w:pPr>
-            <w:r>
-              <w:rPr>
-                <w:rFonts w:ascii="Calibri" w:eastAsia="Times New Roman" w:hAnsi="Calibri" w:cs="Times New Roman"/>
-                <w:lang w:eastAsia="de-DE"/>
-              </w:rPr>
-              <w:t>38</w:t>
+            <w:shd w:val="clear" w:color="auto" w:fill="B6DDE8" w:themeFill="accent5" w:themeFillTint="66"/>
+            <w:tcMar>
+              <w:top w:w="80" w:type="dxa"/>
+              <w:left w:w="80" w:type="dxa"/>
+              <w:bottom w:w="80" w:type="dxa"/>
+              <w:right w:w="80" w:type="dxa"/>
+            </w:tcMar>
+            <w:hideMark/>
+          </w:tcPr>
+          <w:p>
+            <w:pPr>
+              <w:spacing w:after="0" w:line="240" w:lineRule="auto"/>
+              <w:rPr>
+                <w:rFonts w:ascii="Calibri" w:eastAsia="Times New Roman" w:hAnsi="Calibri" w:cs="Times New Roman"/>
+                <w:lang w:eastAsia="de-DE"/>
+              </w:rPr>
+            </w:pPr>
+            <w:r>
+              <w:rPr>
+                <w:rFonts w:ascii="Calibri" w:eastAsia="Times New Roman" w:hAnsi="Calibri" w:cs="Times New Roman"/>
+                <w:lang w:eastAsia="de-DE"/>
+              </w:rPr>
+              <w:t>37</w:t>
             </w:r>
           </w:p>
         </w:tc>
@@ -12608,6 +12944,7 @@
               <w:bottom w:val="single" w:sz="8" w:space="0" w:color="A3A3A3"/>
               <w:right w:val="single" w:sz="8" w:space="0" w:color="A3A3A3"/>
             </w:tcBorders>
+            <w:shd w:val="clear" w:color="auto" w:fill="B6DDE8" w:themeFill="accent5" w:themeFillTint="66"/>
             <w:tcMar>
               <w:top w:w="80" w:type="dxa"/>
               <w:left w:w="80" w:type="dxa"/>
@@ -12635,6 +12972,7 @@
               <w:bottom w:val="single" w:sz="8" w:space="0" w:color="A3A3A3"/>
               <w:right w:val="single" w:sz="8" w:space="0" w:color="A3A3A3"/>
             </w:tcBorders>
+            <w:shd w:val="clear" w:color="auto" w:fill="B6DDE8" w:themeFill="accent5" w:themeFillTint="66"/>
             <w:tcMar>
               <w:top w:w="80" w:type="dxa"/>
               <w:left w:w="80" w:type="dxa"/>
@@ -12696,7 +13034,7 @@
                 <w:rFonts w:ascii="Calibri" w:eastAsia="Times New Roman" w:hAnsi="Calibri" w:cs="Times New Roman"/>
                 <w:lang w:eastAsia="de-DE"/>
               </w:rPr>
-              <w:t>24.06.2017</w:t>
+              <w:t>25.06.2017</w:t>
             </w:r>
           </w:p>
         </w:tc>
@@ -12731,7 +13069,7 @@
                 <w:rFonts w:ascii="Calibri" w:eastAsia="Times New Roman" w:hAnsi="Calibri" w:cs="Times New Roman"/>
                 <w:lang w:eastAsia="de-DE"/>
               </w:rPr>
-              <w:t>37</w:t>
+              <w:t>36</w:t>
             </w:r>
           </w:p>
         </w:tc>
@@ -12812,29 +13150,28 @@
               <w:bottom w:val="single" w:sz="8" w:space="0" w:color="A3A3A3"/>
               <w:right w:val="single" w:sz="8" w:space="0" w:color="A3A3A3"/>
             </w:tcBorders>
-            <w:shd w:val="clear" w:color="auto" w:fill="B6DDE8" w:themeFill="accent5" w:themeFillTint="66"/>
-            <w:tcMar>
-              <w:top w:w="80" w:type="dxa"/>
-              <w:left w:w="80" w:type="dxa"/>
-              <w:bottom w:w="80" w:type="dxa"/>
-              <w:right w:w="80" w:type="dxa"/>
-            </w:tcMar>
-            <w:hideMark/>
-          </w:tcPr>
-          <w:p>
-            <w:pPr>
-              <w:spacing w:after="0" w:line="240" w:lineRule="auto"/>
-              <w:rPr>
-                <w:rFonts w:ascii="Calibri" w:eastAsia="Times New Roman" w:hAnsi="Calibri" w:cs="Times New Roman"/>
-                <w:lang w:eastAsia="de-DE"/>
-              </w:rPr>
-            </w:pPr>
-            <w:r>
-              <w:rPr>
-                <w:rFonts w:ascii="Calibri" w:eastAsia="Times New Roman" w:hAnsi="Calibri" w:cs="Times New Roman"/>
-                <w:lang w:eastAsia="de-DE"/>
-              </w:rPr>
-              <w:t>25.06.2017</w:t>
+            <w:tcMar>
+              <w:top w:w="80" w:type="dxa"/>
+              <w:left w:w="80" w:type="dxa"/>
+              <w:bottom w:w="80" w:type="dxa"/>
+              <w:right w:w="80" w:type="dxa"/>
+            </w:tcMar>
+            <w:hideMark/>
+          </w:tcPr>
+          <w:p>
+            <w:pPr>
+              <w:spacing w:after="0" w:line="240" w:lineRule="auto"/>
+              <w:rPr>
+                <w:rFonts w:ascii="Calibri" w:eastAsia="Times New Roman" w:hAnsi="Calibri" w:cs="Times New Roman"/>
+                <w:lang w:eastAsia="de-DE"/>
+              </w:rPr>
+            </w:pPr>
+            <w:r>
+              <w:rPr>
+                <w:rFonts w:ascii="Calibri" w:eastAsia="Times New Roman" w:hAnsi="Calibri" w:cs="Times New Roman"/>
+                <w:lang w:eastAsia="de-DE"/>
+              </w:rPr>
+              <w:t>26.06.2017</w:t>
             </w:r>
           </w:p>
         </w:tc>
@@ -12847,29 +13184,28 @@
               <w:bottom w:val="single" w:sz="8" w:space="0" w:color="A3A3A3"/>
               <w:right w:val="single" w:sz="8" w:space="0" w:color="A3A3A3"/>
             </w:tcBorders>
-            <w:shd w:val="clear" w:color="auto" w:fill="B6DDE8" w:themeFill="accent5" w:themeFillTint="66"/>
-            <w:tcMar>
-              <w:top w:w="80" w:type="dxa"/>
-              <w:left w:w="80" w:type="dxa"/>
-              <w:bottom w:w="80" w:type="dxa"/>
-              <w:right w:w="80" w:type="dxa"/>
-            </w:tcMar>
-            <w:hideMark/>
-          </w:tcPr>
-          <w:p>
-            <w:pPr>
-              <w:spacing w:after="0" w:line="240" w:lineRule="auto"/>
-              <w:rPr>
-                <w:rFonts w:ascii="Calibri" w:eastAsia="Times New Roman" w:hAnsi="Calibri" w:cs="Times New Roman"/>
-                <w:lang w:eastAsia="de-DE"/>
-              </w:rPr>
-            </w:pPr>
-            <w:r>
-              <w:rPr>
-                <w:rFonts w:ascii="Calibri" w:eastAsia="Times New Roman" w:hAnsi="Calibri" w:cs="Times New Roman"/>
-                <w:lang w:eastAsia="de-DE"/>
-              </w:rPr>
-              <w:t>36</w:t>
+            <w:tcMar>
+              <w:top w:w="80" w:type="dxa"/>
+              <w:left w:w="80" w:type="dxa"/>
+              <w:bottom w:w="80" w:type="dxa"/>
+              <w:right w:w="80" w:type="dxa"/>
+            </w:tcMar>
+            <w:hideMark/>
+          </w:tcPr>
+          <w:p>
+            <w:pPr>
+              <w:spacing w:after="0" w:line="240" w:lineRule="auto"/>
+              <w:rPr>
+                <w:rFonts w:ascii="Calibri" w:eastAsia="Times New Roman" w:hAnsi="Calibri" w:cs="Times New Roman"/>
+                <w:lang w:eastAsia="de-DE"/>
+              </w:rPr>
+            </w:pPr>
+            <w:r>
+              <w:rPr>
+                <w:rFonts w:ascii="Calibri" w:eastAsia="Times New Roman" w:hAnsi="Calibri" w:cs="Times New Roman"/>
+                <w:lang w:eastAsia="de-DE"/>
+              </w:rPr>
+              <w:t>35</w:t>
             </w:r>
           </w:p>
         </w:tc>
@@ -12882,7 +13218,6 @@
               <w:bottom w:val="single" w:sz="8" w:space="0" w:color="A3A3A3"/>
               <w:right w:val="single" w:sz="8" w:space="0" w:color="A3A3A3"/>
             </w:tcBorders>
-            <w:shd w:val="clear" w:color="auto" w:fill="B6DDE8" w:themeFill="accent5" w:themeFillTint="66"/>
             <w:tcMar>
               <w:top w:w="80" w:type="dxa"/>
               <w:left w:w="80" w:type="dxa"/>
@@ -12910,7 +13245,6 @@
               <w:bottom w:val="single" w:sz="8" w:space="0" w:color="A3A3A3"/>
               <w:right w:val="single" w:sz="8" w:space="0" w:color="A3A3A3"/>
             </w:tcBorders>
-            <w:shd w:val="clear" w:color="auto" w:fill="B6DDE8" w:themeFill="accent5" w:themeFillTint="66"/>
             <w:tcMar>
               <w:top w:w="80" w:type="dxa"/>
               <w:left w:w="80" w:type="dxa"/>
@@ -12933,6 +13267,29 @@
                 <w:lang w:eastAsia="de-DE"/>
               </w:rPr>
               <w:t> </w:t>
+            </w:r>
+            <w:r>
+              <w:rPr>
+                <w:rFonts w:ascii="Calibri" w:eastAsia="Times New Roman" w:hAnsi="Calibri" w:cs="Times New Roman"/>
+                <w:lang w:eastAsia="de-DE"/>
+              </w:rPr>
+              <w:t>Spätestens jetzt Q-Algorithmus fertig machen</w:t>
+            </w:r>
+          </w:p>
+          <w:p>
+            <w:pPr>
+              <w:spacing w:after="0" w:line="240" w:lineRule="auto"/>
+              <w:rPr>
+                <w:rFonts w:ascii="Calibri" w:eastAsia="Times New Roman" w:hAnsi="Calibri" w:cs="Times New Roman"/>
+                <w:lang w:eastAsia="de-DE"/>
+              </w:rPr>
+            </w:pPr>
+            <w:r>
+              <w:rPr>
+                <w:rFonts w:ascii="Calibri" w:eastAsia="Times New Roman" w:hAnsi="Calibri" w:cs="Times New Roman"/>
+                <w:lang w:eastAsia="de-DE"/>
+              </w:rPr>
+              <w:t>Anwendung sollte jetzt fertig sein!</w:t>
             </w:r>
           </w:p>
         </w:tc>
@@ -12971,7 +13328,7 @@
                 <w:rFonts w:ascii="Calibri" w:eastAsia="Times New Roman" w:hAnsi="Calibri" w:cs="Times New Roman"/>
                 <w:lang w:eastAsia="de-DE"/>
               </w:rPr>
-              <w:t>26.06.2017</w:t>
+              <w:t>27.06.2017</w:t>
             </w:r>
           </w:p>
         </w:tc>
@@ -13005,7 +13362,7 @@
                 <w:rFonts w:ascii="Calibri" w:eastAsia="Times New Roman" w:hAnsi="Calibri" w:cs="Times New Roman"/>
                 <w:lang w:eastAsia="de-DE"/>
               </w:rPr>
-              <w:t>35</w:t>
+              <w:t>34</w:t>
             </w:r>
           </w:p>
         </w:tc>
@@ -13067,29 +13424,6 @@
                 <w:lang w:eastAsia="de-DE"/>
               </w:rPr>
               <w:t> </w:t>
-            </w:r>
-            <w:r>
-              <w:rPr>
-                <w:rFonts w:ascii="Calibri" w:eastAsia="Times New Roman" w:hAnsi="Calibri" w:cs="Times New Roman"/>
-                <w:lang w:eastAsia="de-DE"/>
-              </w:rPr>
-              <w:t>Spätestens jetzt Q-Algorithmus fertig machen</w:t>
-            </w:r>
-          </w:p>
-          <w:p>
-            <w:pPr>
-              <w:spacing w:after="0" w:line="240" w:lineRule="auto"/>
-              <w:rPr>
-                <w:rFonts w:ascii="Calibri" w:eastAsia="Times New Roman" w:hAnsi="Calibri" w:cs="Times New Roman"/>
-                <w:lang w:eastAsia="de-DE"/>
-              </w:rPr>
-            </w:pPr>
-            <w:r>
-              <w:rPr>
-                <w:rFonts w:ascii="Calibri" w:eastAsia="Times New Roman" w:hAnsi="Calibri" w:cs="Times New Roman"/>
-                <w:lang w:eastAsia="de-DE"/>
-              </w:rPr>
-              <w:t>Anwendung sollte jetzt fertig sein!</w:t>
             </w:r>
           </w:p>
         </w:tc>
@@ -13128,7 +13462,7 @@
                 <w:rFonts w:ascii="Calibri" w:eastAsia="Times New Roman" w:hAnsi="Calibri" w:cs="Times New Roman"/>
                 <w:lang w:eastAsia="de-DE"/>
               </w:rPr>
-              <w:t>27.06.2017</w:t>
+              <w:t>28.06.2017</w:t>
             </w:r>
           </w:p>
         </w:tc>
@@ -13162,7 +13496,7 @@
                 <w:rFonts w:ascii="Calibri" w:eastAsia="Times New Roman" w:hAnsi="Calibri" w:cs="Times New Roman"/>
                 <w:lang w:eastAsia="de-DE"/>
               </w:rPr>
-              <w:t>34</w:t>
+              <w:t>33</w:t>
             </w:r>
           </w:p>
         </w:tc>
@@ -13218,12 +13552,21 @@
                 <w:lang w:eastAsia="de-DE"/>
               </w:rPr>
             </w:pPr>
-            <w:r>
-              <w:rPr>
-                <w:rFonts w:ascii="Calibri" w:eastAsia="Times New Roman" w:hAnsi="Calibri" w:cs="Times New Roman"/>
-                <w:lang w:eastAsia="de-DE"/>
-              </w:rPr>
-              <w:t> </w:t>
+            <w:proofErr w:type="spellStart"/>
+            <w:r>
+              <w:rPr>
+                <w:rFonts w:ascii="Calibri" w:eastAsia="Times New Roman" w:hAnsi="Calibri" w:cs="Times New Roman"/>
+                <w:lang w:eastAsia="de-DE"/>
+              </w:rPr>
+              <w:t>RiVo</w:t>
+            </w:r>
+            <w:proofErr w:type="spellEnd"/>
+            <w:r>
+              <w:rPr>
+                <w:rFonts w:ascii="Calibri" w:eastAsia="Times New Roman" w:hAnsi="Calibri" w:cs="Times New Roman"/>
+                <w:lang w:eastAsia="de-DE"/>
+              </w:rPr>
+              <w:t xml:space="preserve"> Umwelt</w:t>
             </w:r>
           </w:p>
         </w:tc>
@@ -13262,7 +13605,7 @@
                 <w:rFonts w:ascii="Calibri" w:eastAsia="Times New Roman" w:hAnsi="Calibri" w:cs="Times New Roman"/>
                 <w:lang w:eastAsia="de-DE"/>
               </w:rPr>
-              <w:t>28.06.2017</w:t>
+              <w:t>29.06.2017</w:t>
             </w:r>
           </w:p>
         </w:tc>
@@ -13296,7 +13639,7 @@
                 <w:rFonts w:ascii="Calibri" w:eastAsia="Times New Roman" w:hAnsi="Calibri" w:cs="Times New Roman"/>
                 <w:lang w:eastAsia="de-DE"/>
               </w:rPr>
-              <w:t>33</w:t>
+              <w:t>32</w:t>
             </w:r>
           </w:p>
         </w:tc>
@@ -13342,32 +13685,15 @@
               <w:bottom w:w="80" w:type="dxa"/>
               <w:right w:w="80" w:type="dxa"/>
             </w:tcMar>
-            <w:hideMark/>
-          </w:tcPr>
-          <w:p>
-            <w:pPr>
-              <w:spacing w:after="0" w:line="240" w:lineRule="auto"/>
-              <w:rPr>
-                <w:rFonts w:ascii="Calibri" w:eastAsia="Times New Roman" w:hAnsi="Calibri" w:cs="Times New Roman"/>
-                <w:lang w:eastAsia="de-DE"/>
-              </w:rPr>
-            </w:pPr>
-            <w:proofErr w:type="spellStart"/>
-            <w:r>
-              <w:rPr>
-                <w:rFonts w:ascii="Calibri" w:eastAsia="Times New Roman" w:hAnsi="Calibri" w:cs="Times New Roman"/>
-                <w:lang w:eastAsia="de-DE"/>
-              </w:rPr>
-              <w:t>RiVo</w:t>
-            </w:r>
-            <w:proofErr w:type="spellEnd"/>
-            <w:r>
-              <w:rPr>
-                <w:rFonts w:ascii="Calibri" w:eastAsia="Times New Roman" w:hAnsi="Calibri" w:cs="Times New Roman"/>
-                <w:lang w:eastAsia="de-DE"/>
-              </w:rPr>
-              <w:t xml:space="preserve"> Umwelt</w:t>
-            </w:r>
+          </w:tcPr>
+          <w:p>
+            <w:pPr>
+              <w:spacing w:after="0" w:line="240" w:lineRule="auto"/>
+              <w:rPr>
+                <w:rFonts w:ascii="Calibri" w:eastAsia="Times New Roman" w:hAnsi="Calibri" w:cs="Times New Roman"/>
+                <w:lang w:eastAsia="de-DE"/>
+              </w:rPr>
+            </w:pPr>
           </w:p>
         </w:tc>
       </w:tr>
@@ -13405,7 +13731,7 @@
                 <w:rFonts w:ascii="Calibri" w:eastAsia="Times New Roman" w:hAnsi="Calibri" w:cs="Times New Roman"/>
                 <w:lang w:eastAsia="de-DE"/>
               </w:rPr>
-              <w:t>29.06.2017</w:t>
+              <w:t>30.06.2017</w:t>
             </w:r>
           </w:p>
         </w:tc>
@@ -13439,7 +13765,7 @@
                 <w:rFonts w:ascii="Calibri" w:eastAsia="Times New Roman" w:hAnsi="Calibri" w:cs="Times New Roman"/>
                 <w:lang w:eastAsia="de-DE"/>
               </w:rPr>
-              <w:t>32</w:t>
+              <w:t>31</w:t>
             </w:r>
           </w:p>
         </w:tc>
@@ -13485,15 +13811,23 @@
               <w:bottom w:w="80" w:type="dxa"/>
               <w:right w:w="80" w:type="dxa"/>
             </w:tcMar>
-          </w:tcPr>
-          <w:p>
-            <w:pPr>
-              <w:spacing w:after="0" w:line="240" w:lineRule="auto"/>
-              <w:rPr>
-                <w:rFonts w:ascii="Calibri" w:eastAsia="Times New Roman" w:hAnsi="Calibri" w:cs="Times New Roman"/>
-                <w:lang w:eastAsia="de-DE"/>
-              </w:rPr>
-            </w:pPr>
+            <w:hideMark/>
+          </w:tcPr>
+          <w:p>
+            <w:pPr>
+              <w:spacing w:after="0" w:line="240" w:lineRule="auto"/>
+              <w:rPr>
+                <w:rFonts w:ascii="Calibri" w:eastAsia="Times New Roman" w:hAnsi="Calibri" w:cs="Times New Roman"/>
+                <w:lang w:eastAsia="de-DE"/>
+              </w:rPr>
+            </w:pPr>
+            <w:r>
+              <w:rPr>
+                <w:rFonts w:ascii="Calibri" w:eastAsia="Times New Roman" w:hAnsi="Calibri" w:cs="Times New Roman"/>
+                <w:lang w:eastAsia="de-DE"/>
+              </w:rPr>
+              <w:t> </w:t>
+            </w:r>
           </w:p>
         </w:tc>
       </w:tr>
@@ -13510,28 +13844,30 @@
               <w:bottom w:val="single" w:sz="8" w:space="0" w:color="A3A3A3"/>
               <w:right w:val="single" w:sz="8" w:space="0" w:color="A3A3A3"/>
             </w:tcBorders>
-            <w:tcMar>
-              <w:top w:w="80" w:type="dxa"/>
-              <w:left w:w="80" w:type="dxa"/>
-              <w:bottom w:w="80" w:type="dxa"/>
-              <w:right w:w="80" w:type="dxa"/>
-            </w:tcMar>
-            <w:hideMark/>
-          </w:tcPr>
-          <w:p>
-            <w:pPr>
-              <w:spacing w:after="0" w:line="240" w:lineRule="auto"/>
-              <w:rPr>
-                <w:rFonts w:ascii="Calibri" w:eastAsia="Times New Roman" w:hAnsi="Calibri" w:cs="Times New Roman"/>
-                <w:lang w:eastAsia="de-DE"/>
-              </w:rPr>
-            </w:pPr>
-            <w:r>
-              <w:rPr>
-                <w:rFonts w:ascii="Calibri" w:eastAsia="Times New Roman" w:hAnsi="Calibri" w:cs="Times New Roman"/>
-                <w:lang w:eastAsia="de-DE"/>
-              </w:rPr>
-              <w:t>30.06.2017</w:t>
+            <w:shd w:val="clear" w:color="auto" w:fill="CCC0D9" w:themeFill="accent4" w:themeFillTint="66"/>
+            <w:tcMar>
+              <w:top w:w="80" w:type="dxa"/>
+              <w:left w:w="80" w:type="dxa"/>
+              <w:bottom w:w="80" w:type="dxa"/>
+              <w:right w:w="80" w:type="dxa"/>
+            </w:tcMar>
+            <w:hideMark/>
+          </w:tcPr>
+          <w:p>
+            <w:pPr>
+              <w:spacing w:after="0" w:line="240" w:lineRule="auto"/>
+              <w:rPr>
+                <w:rFonts w:ascii="Calibri" w:eastAsia="Times New Roman" w:hAnsi="Calibri" w:cs="Times New Roman"/>
+                <w:lang w:eastAsia="de-DE"/>
+              </w:rPr>
+            </w:pPr>
+            <w:r>
+              <w:rPr>
+                <w:rFonts w:ascii="Calibri" w:eastAsia="Times New Roman" w:hAnsi="Calibri" w:cs="Times New Roman"/>
+                <w:lang w:eastAsia="de-DE"/>
+              </w:rPr>
+              <w:lastRenderedPageBreak/>
+              <w:t>01.07.2017</w:t>
             </w:r>
           </w:p>
         </w:tc>
@@ -13544,28 +13880,29 @@
               <w:bottom w:val="single" w:sz="8" w:space="0" w:color="A3A3A3"/>
               <w:right w:val="single" w:sz="8" w:space="0" w:color="A3A3A3"/>
             </w:tcBorders>
-            <w:tcMar>
-              <w:top w:w="80" w:type="dxa"/>
-              <w:left w:w="80" w:type="dxa"/>
-              <w:bottom w:w="80" w:type="dxa"/>
-              <w:right w:w="80" w:type="dxa"/>
-            </w:tcMar>
-            <w:hideMark/>
-          </w:tcPr>
-          <w:p>
-            <w:pPr>
-              <w:spacing w:after="0" w:line="240" w:lineRule="auto"/>
-              <w:rPr>
-                <w:rFonts w:ascii="Calibri" w:eastAsia="Times New Roman" w:hAnsi="Calibri" w:cs="Times New Roman"/>
-                <w:lang w:eastAsia="de-DE"/>
-              </w:rPr>
-            </w:pPr>
-            <w:r>
-              <w:rPr>
-                <w:rFonts w:ascii="Calibri" w:eastAsia="Times New Roman" w:hAnsi="Calibri" w:cs="Times New Roman"/>
-                <w:lang w:eastAsia="de-DE"/>
-              </w:rPr>
-              <w:t>31</w:t>
+            <w:shd w:val="clear" w:color="auto" w:fill="CCC0D9" w:themeFill="accent4" w:themeFillTint="66"/>
+            <w:tcMar>
+              <w:top w:w="80" w:type="dxa"/>
+              <w:left w:w="80" w:type="dxa"/>
+              <w:bottom w:w="80" w:type="dxa"/>
+              <w:right w:w="80" w:type="dxa"/>
+            </w:tcMar>
+            <w:hideMark/>
+          </w:tcPr>
+          <w:p>
+            <w:pPr>
+              <w:spacing w:after="0" w:line="240" w:lineRule="auto"/>
+              <w:rPr>
+                <w:rFonts w:ascii="Calibri" w:eastAsia="Times New Roman" w:hAnsi="Calibri" w:cs="Times New Roman"/>
+                <w:lang w:eastAsia="de-DE"/>
+              </w:rPr>
+            </w:pPr>
+            <w:r>
+              <w:rPr>
+                <w:rFonts w:ascii="Calibri" w:eastAsia="Times New Roman" w:hAnsi="Calibri" w:cs="Times New Roman"/>
+                <w:lang w:eastAsia="de-DE"/>
+              </w:rPr>
+              <w:t>30</w:t>
             </w:r>
           </w:p>
         </w:tc>
@@ -13578,6 +13915,7 @@
               <w:bottom w:val="single" w:sz="8" w:space="0" w:color="A3A3A3"/>
               <w:right w:val="single" w:sz="8" w:space="0" w:color="A3A3A3"/>
             </w:tcBorders>
+            <w:shd w:val="clear" w:color="auto" w:fill="CCC0D9" w:themeFill="accent4" w:themeFillTint="66"/>
             <w:tcMar>
               <w:top w:w="80" w:type="dxa"/>
               <w:left w:w="80" w:type="dxa"/>
@@ -13605,6 +13943,7 @@
               <w:bottom w:val="single" w:sz="8" w:space="0" w:color="A3A3A3"/>
               <w:right w:val="single" w:sz="8" w:space="0" w:color="A3A3A3"/>
             </w:tcBorders>
+            <w:shd w:val="clear" w:color="auto" w:fill="CCC0D9" w:themeFill="accent4" w:themeFillTint="66"/>
             <w:tcMar>
               <w:top w:w="80" w:type="dxa"/>
               <w:left w:w="80" w:type="dxa"/>
@@ -13628,6 +13967,15 @@
               </w:rPr>
               <w:t> </w:t>
             </w:r>
+            <w:proofErr w:type="spellStart"/>
+            <w:r>
+              <w:rPr>
+                <w:rFonts w:ascii="Calibri" w:eastAsia="Times New Roman" w:hAnsi="Calibri" w:cs="Times New Roman"/>
+                <w:lang w:eastAsia="de-DE"/>
+              </w:rPr>
+              <w:t>LaHo</w:t>
+            </w:r>
+            <w:proofErr w:type="spellEnd"/>
           </w:p>
         </w:tc>
       </w:tr>
@@ -13666,7 +14014,7 @@
                 <w:rFonts w:ascii="Calibri" w:eastAsia="Times New Roman" w:hAnsi="Calibri" w:cs="Times New Roman"/>
                 <w:lang w:eastAsia="de-DE"/>
               </w:rPr>
-              <w:t>01.07.2017</w:t>
+              <w:t>02.07.2017</w:t>
             </w:r>
           </w:p>
         </w:tc>
@@ -13701,7 +14049,7 @@
                 <w:rFonts w:ascii="Calibri" w:eastAsia="Times New Roman" w:hAnsi="Calibri" w:cs="Times New Roman"/>
                 <w:lang w:eastAsia="de-DE"/>
               </w:rPr>
-              <w:t>30</w:t>
+              <w:t>29</w:t>
             </w:r>
           </w:p>
         </w:tc>
@@ -13791,29 +14139,28 @@
               <w:bottom w:val="single" w:sz="8" w:space="0" w:color="A3A3A3"/>
               <w:right w:val="single" w:sz="8" w:space="0" w:color="A3A3A3"/>
             </w:tcBorders>
-            <w:shd w:val="clear" w:color="auto" w:fill="CCC0D9" w:themeFill="accent4" w:themeFillTint="66"/>
-            <w:tcMar>
-              <w:top w:w="80" w:type="dxa"/>
-              <w:left w:w="80" w:type="dxa"/>
-              <w:bottom w:w="80" w:type="dxa"/>
-              <w:right w:w="80" w:type="dxa"/>
-            </w:tcMar>
-            <w:hideMark/>
-          </w:tcPr>
-          <w:p>
-            <w:pPr>
-              <w:spacing w:after="0" w:line="240" w:lineRule="auto"/>
-              <w:rPr>
-                <w:rFonts w:ascii="Calibri" w:eastAsia="Times New Roman" w:hAnsi="Calibri" w:cs="Times New Roman"/>
-                <w:lang w:eastAsia="de-DE"/>
-              </w:rPr>
-            </w:pPr>
-            <w:r>
-              <w:rPr>
-                <w:rFonts w:ascii="Calibri" w:eastAsia="Times New Roman" w:hAnsi="Calibri" w:cs="Times New Roman"/>
-                <w:lang w:eastAsia="de-DE"/>
-              </w:rPr>
-              <w:t>02.07.2017</w:t>
+            <w:tcMar>
+              <w:top w:w="80" w:type="dxa"/>
+              <w:left w:w="80" w:type="dxa"/>
+              <w:bottom w:w="80" w:type="dxa"/>
+              <w:right w:w="80" w:type="dxa"/>
+            </w:tcMar>
+            <w:hideMark/>
+          </w:tcPr>
+          <w:p>
+            <w:pPr>
+              <w:spacing w:after="0" w:line="240" w:lineRule="auto"/>
+              <w:rPr>
+                <w:rFonts w:ascii="Calibri" w:eastAsia="Times New Roman" w:hAnsi="Calibri" w:cs="Times New Roman"/>
+                <w:lang w:eastAsia="de-DE"/>
+              </w:rPr>
+            </w:pPr>
+            <w:r>
+              <w:rPr>
+                <w:rFonts w:ascii="Calibri" w:eastAsia="Times New Roman" w:hAnsi="Calibri" w:cs="Times New Roman"/>
+                <w:lang w:eastAsia="de-DE"/>
+              </w:rPr>
+              <w:t>03.07.2017</w:t>
             </w:r>
           </w:p>
         </w:tc>
@@ -13826,29 +14173,29 @@
               <w:bottom w:val="single" w:sz="8" w:space="0" w:color="A3A3A3"/>
               <w:right w:val="single" w:sz="8" w:space="0" w:color="A3A3A3"/>
             </w:tcBorders>
-            <w:shd w:val="clear" w:color="auto" w:fill="CCC0D9" w:themeFill="accent4" w:themeFillTint="66"/>
-            <w:tcMar>
-              <w:top w:w="80" w:type="dxa"/>
-              <w:left w:w="80" w:type="dxa"/>
-              <w:bottom w:w="80" w:type="dxa"/>
-              <w:right w:w="80" w:type="dxa"/>
-            </w:tcMar>
-            <w:hideMark/>
-          </w:tcPr>
-          <w:p>
-            <w:pPr>
-              <w:spacing w:after="0" w:line="240" w:lineRule="auto"/>
-              <w:rPr>
-                <w:rFonts w:ascii="Calibri" w:eastAsia="Times New Roman" w:hAnsi="Calibri" w:cs="Times New Roman"/>
-                <w:lang w:eastAsia="de-DE"/>
-              </w:rPr>
-            </w:pPr>
-            <w:r>
-              <w:rPr>
-                <w:rFonts w:ascii="Calibri" w:eastAsia="Times New Roman" w:hAnsi="Calibri" w:cs="Times New Roman"/>
-                <w:lang w:eastAsia="de-DE"/>
-              </w:rPr>
-              <w:t>29</w:t>
+            <w:shd w:val="clear" w:color="auto" w:fill="943634" w:themeFill="accent2" w:themeFillShade="BF"/>
+            <w:tcMar>
+              <w:top w:w="80" w:type="dxa"/>
+              <w:left w:w="80" w:type="dxa"/>
+              <w:bottom w:w="80" w:type="dxa"/>
+              <w:right w:w="80" w:type="dxa"/>
+            </w:tcMar>
+            <w:hideMark/>
+          </w:tcPr>
+          <w:p>
+            <w:pPr>
+              <w:spacing w:after="0" w:line="240" w:lineRule="auto"/>
+              <w:rPr>
+                <w:rFonts w:ascii="Calibri" w:eastAsia="Times New Roman" w:hAnsi="Calibri" w:cs="Times New Roman"/>
+                <w:lang w:eastAsia="de-DE"/>
+              </w:rPr>
+            </w:pPr>
+            <w:r>
+              <w:rPr>
+                <w:rFonts w:ascii="Calibri" w:eastAsia="Times New Roman" w:hAnsi="Calibri" w:cs="Times New Roman"/>
+                <w:lang w:eastAsia="de-DE"/>
+              </w:rPr>
+              <w:t>28</w:t>
             </w:r>
           </w:p>
         </w:tc>
@@ -13861,7 +14208,6 @@
               <w:bottom w:val="single" w:sz="8" w:space="0" w:color="A3A3A3"/>
               <w:right w:val="single" w:sz="8" w:space="0" w:color="A3A3A3"/>
             </w:tcBorders>
-            <w:shd w:val="clear" w:color="auto" w:fill="CCC0D9" w:themeFill="accent4" w:themeFillTint="66"/>
             <w:tcMar>
               <w:top w:w="80" w:type="dxa"/>
               <w:left w:w="80" w:type="dxa"/>
@@ -13889,7 +14235,6 @@
               <w:bottom w:val="single" w:sz="8" w:space="0" w:color="A3A3A3"/>
               <w:right w:val="single" w:sz="8" w:space="0" w:color="A3A3A3"/>
             </w:tcBorders>
-            <w:shd w:val="clear" w:color="auto" w:fill="CCC0D9" w:themeFill="accent4" w:themeFillTint="66"/>
             <w:tcMar>
               <w:top w:w="80" w:type="dxa"/>
               <w:left w:w="80" w:type="dxa"/>
@@ -13913,15 +14258,6 @@
               </w:rPr>
               <w:t> </w:t>
             </w:r>
-            <w:proofErr w:type="spellStart"/>
-            <w:r>
-              <w:rPr>
-                <w:rFonts w:ascii="Calibri" w:eastAsia="Times New Roman" w:hAnsi="Calibri" w:cs="Times New Roman"/>
-                <w:lang w:eastAsia="de-DE"/>
-              </w:rPr>
-              <w:t>LaHo</w:t>
-            </w:r>
-            <w:proofErr w:type="spellEnd"/>
           </w:p>
         </w:tc>
       </w:tr>
@@ -13959,7 +14295,7 @@
                 <w:rFonts w:ascii="Calibri" w:eastAsia="Times New Roman" w:hAnsi="Calibri" w:cs="Times New Roman"/>
                 <w:lang w:eastAsia="de-DE"/>
               </w:rPr>
-              <w:t>03.07.2017</w:t>
+              <w:t>04.07.2017</w:t>
             </w:r>
           </w:p>
         </w:tc>
@@ -13972,29 +14308,28 @@
               <w:bottom w:val="single" w:sz="8" w:space="0" w:color="A3A3A3"/>
               <w:right w:val="single" w:sz="8" w:space="0" w:color="A3A3A3"/>
             </w:tcBorders>
-            <w:shd w:val="clear" w:color="auto" w:fill="943634" w:themeFill="accent2" w:themeFillShade="BF"/>
-            <w:tcMar>
-              <w:top w:w="80" w:type="dxa"/>
-              <w:left w:w="80" w:type="dxa"/>
-              <w:bottom w:w="80" w:type="dxa"/>
-              <w:right w:w="80" w:type="dxa"/>
-            </w:tcMar>
-            <w:hideMark/>
-          </w:tcPr>
-          <w:p>
-            <w:pPr>
-              <w:spacing w:after="0" w:line="240" w:lineRule="auto"/>
-              <w:rPr>
-                <w:rFonts w:ascii="Calibri" w:eastAsia="Times New Roman" w:hAnsi="Calibri" w:cs="Times New Roman"/>
-                <w:lang w:eastAsia="de-DE"/>
-              </w:rPr>
-            </w:pPr>
-            <w:r>
-              <w:rPr>
-                <w:rFonts w:ascii="Calibri" w:eastAsia="Times New Roman" w:hAnsi="Calibri" w:cs="Times New Roman"/>
-                <w:lang w:eastAsia="de-DE"/>
-              </w:rPr>
-              <w:t>28</w:t>
+            <w:tcMar>
+              <w:top w:w="80" w:type="dxa"/>
+              <w:left w:w="80" w:type="dxa"/>
+              <w:bottom w:w="80" w:type="dxa"/>
+              <w:right w:w="80" w:type="dxa"/>
+            </w:tcMar>
+            <w:hideMark/>
+          </w:tcPr>
+          <w:p>
+            <w:pPr>
+              <w:spacing w:after="0" w:line="240" w:lineRule="auto"/>
+              <w:rPr>
+                <w:rFonts w:ascii="Calibri" w:eastAsia="Times New Roman" w:hAnsi="Calibri" w:cs="Times New Roman"/>
+                <w:lang w:eastAsia="de-DE"/>
+              </w:rPr>
+            </w:pPr>
+            <w:r>
+              <w:rPr>
+                <w:rFonts w:ascii="Calibri" w:eastAsia="Times New Roman" w:hAnsi="Calibri" w:cs="Times New Roman"/>
+                <w:lang w:eastAsia="de-DE"/>
+              </w:rPr>
+              <w:t>27</w:t>
             </w:r>
           </w:p>
         </w:tc>
@@ -14094,7 +14429,7 @@
                 <w:rFonts w:ascii="Calibri" w:eastAsia="Times New Roman" w:hAnsi="Calibri" w:cs="Times New Roman"/>
                 <w:lang w:eastAsia="de-DE"/>
               </w:rPr>
-              <w:t>04.07.2017</w:t>
+              <w:t>05.07.2017</w:t>
             </w:r>
           </w:p>
         </w:tc>
@@ -14128,7 +14463,7 @@
                 <w:rFonts w:ascii="Calibri" w:eastAsia="Times New Roman" w:hAnsi="Calibri" w:cs="Times New Roman"/>
                 <w:lang w:eastAsia="de-DE"/>
               </w:rPr>
-              <w:t>27</w:t>
+              <w:t>26</w:t>
             </w:r>
           </w:p>
         </w:tc>
@@ -14228,7 +14563,7 @@
                 <w:rFonts w:ascii="Calibri" w:eastAsia="Times New Roman" w:hAnsi="Calibri" w:cs="Times New Roman"/>
                 <w:lang w:eastAsia="de-DE"/>
               </w:rPr>
-              <w:t>05.07.2017</w:t>
+              <w:t>06.07.2017</w:t>
             </w:r>
           </w:p>
         </w:tc>
@@ -14262,7 +14597,7 @@
                 <w:rFonts w:ascii="Calibri" w:eastAsia="Times New Roman" w:hAnsi="Calibri" w:cs="Times New Roman"/>
                 <w:lang w:eastAsia="de-DE"/>
               </w:rPr>
-              <w:t>26</w:t>
+              <w:t>25</w:t>
             </w:r>
           </w:p>
         </w:tc>
@@ -14362,8 +14697,7 @@
                 <w:rFonts w:ascii="Calibri" w:eastAsia="Times New Roman" w:hAnsi="Calibri" w:cs="Times New Roman"/>
                 <w:lang w:eastAsia="de-DE"/>
               </w:rPr>
-              <w:lastRenderedPageBreak/>
-              <w:t>06.07.2017</w:t>
+              <w:t>07.07.2017</w:t>
             </w:r>
           </w:p>
         </w:tc>
@@ -14397,7 +14731,7 @@
                 <w:rFonts w:ascii="Calibri" w:eastAsia="Times New Roman" w:hAnsi="Calibri" w:cs="Times New Roman"/>
                 <w:lang w:eastAsia="de-DE"/>
               </w:rPr>
-              <w:t>25</w:t>
+              <w:t>24</w:t>
             </w:r>
           </w:p>
         </w:tc>
@@ -14476,28 +14810,29 @@
               <w:bottom w:val="single" w:sz="8" w:space="0" w:color="A3A3A3"/>
               <w:right w:val="single" w:sz="8" w:space="0" w:color="A3A3A3"/>
             </w:tcBorders>
-            <w:tcMar>
-              <w:top w:w="80" w:type="dxa"/>
-              <w:left w:w="80" w:type="dxa"/>
-              <w:bottom w:w="80" w:type="dxa"/>
-              <w:right w:w="80" w:type="dxa"/>
-            </w:tcMar>
-            <w:hideMark/>
-          </w:tcPr>
-          <w:p>
-            <w:pPr>
-              <w:spacing w:after="0" w:line="240" w:lineRule="auto"/>
-              <w:rPr>
-                <w:rFonts w:ascii="Calibri" w:eastAsia="Times New Roman" w:hAnsi="Calibri" w:cs="Times New Roman"/>
-                <w:lang w:eastAsia="de-DE"/>
-              </w:rPr>
-            </w:pPr>
-            <w:r>
-              <w:rPr>
-                <w:rFonts w:ascii="Calibri" w:eastAsia="Times New Roman" w:hAnsi="Calibri" w:cs="Times New Roman"/>
-                <w:lang w:eastAsia="de-DE"/>
-              </w:rPr>
-              <w:t>07.07.2017</w:t>
+            <w:shd w:val="clear" w:color="auto" w:fill="B6DDE8" w:themeFill="accent5" w:themeFillTint="66"/>
+            <w:tcMar>
+              <w:top w:w="80" w:type="dxa"/>
+              <w:left w:w="80" w:type="dxa"/>
+              <w:bottom w:w="80" w:type="dxa"/>
+              <w:right w:w="80" w:type="dxa"/>
+            </w:tcMar>
+            <w:hideMark/>
+          </w:tcPr>
+          <w:p>
+            <w:pPr>
+              <w:spacing w:after="0" w:line="240" w:lineRule="auto"/>
+              <w:rPr>
+                <w:rFonts w:ascii="Calibri" w:eastAsia="Times New Roman" w:hAnsi="Calibri" w:cs="Times New Roman"/>
+                <w:lang w:eastAsia="de-DE"/>
+              </w:rPr>
+            </w:pPr>
+            <w:r>
+              <w:rPr>
+                <w:rFonts w:ascii="Calibri" w:eastAsia="Times New Roman" w:hAnsi="Calibri" w:cs="Times New Roman"/>
+                <w:lang w:eastAsia="de-DE"/>
+              </w:rPr>
+              <w:t>08.07.2017</w:t>
             </w:r>
           </w:p>
         </w:tc>
@@ -14510,28 +14845,29 @@
               <w:bottom w:val="single" w:sz="8" w:space="0" w:color="A3A3A3"/>
               <w:right w:val="single" w:sz="8" w:space="0" w:color="A3A3A3"/>
             </w:tcBorders>
-            <w:tcMar>
-              <w:top w:w="80" w:type="dxa"/>
-              <w:left w:w="80" w:type="dxa"/>
-              <w:bottom w:w="80" w:type="dxa"/>
-              <w:right w:w="80" w:type="dxa"/>
-            </w:tcMar>
-            <w:hideMark/>
-          </w:tcPr>
-          <w:p>
-            <w:pPr>
-              <w:spacing w:after="0" w:line="240" w:lineRule="auto"/>
-              <w:rPr>
-                <w:rFonts w:ascii="Calibri" w:eastAsia="Times New Roman" w:hAnsi="Calibri" w:cs="Times New Roman"/>
-                <w:lang w:eastAsia="de-DE"/>
-              </w:rPr>
-            </w:pPr>
-            <w:r>
-              <w:rPr>
-                <w:rFonts w:ascii="Calibri" w:eastAsia="Times New Roman" w:hAnsi="Calibri" w:cs="Times New Roman"/>
-                <w:lang w:eastAsia="de-DE"/>
-              </w:rPr>
-              <w:t>24</w:t>
+            <w:shd w:val="clear" w:color="auto" w:fill="B6DDE8" w:themeFill="accent5" w:themeFillTint="66"/>
+            <w:tcMar>
+              <w:top w:w="80" w:type="dxa"/>
+              <w:left w:w="80" w:type="dxa"/>
+              <w:bottom w:w="80" w:type="dxa"/>
+              <w:right w:w="80" w:type="dxa"/>
+            </w:tcMar>
+            <w:hideMark/>
+          </w:tcPr>
+          <w:p>
+            <w:pPr>
+              <w:spacing w:after="0" w:line="240" w:lineRule="auto"/>
+              <w:rPr>
+                <w:rFonts w:ascii="Calibri" w:eastAsia="Times New Roman" w:hAnsi="Calibri" w:cs="Times New Roman"/>
+                <w:lang w:eastAsia="de-DE"/>
+              </w:rPr>
+            </w:pPr>
+            <w:r>
+              <w:rPr>
+                <w:rFonts w:ascii="Calibri" w:eastAsia="Times New Roman" w:hAnsi="Calibri" w:cs="Times New Roman"/>
+                <w:lang w:eastAsia="de-DE"/>
+              </w:rPr>
+              <w:t>23</w:t>
             </w:r>
           </w:p>
         </w:tc>
@@ -14544,6 +14880,7 @@
               <w:bottom w:val="single" w:sz="8" w:space="0" w:color="A3A3A3"/>
               <w:right w:val="single" w:sz="8" w:space="0" w:color="A3A3A3"/>
             </w:tcBorders>
+            <w:shd w:val="clear" w:color="auto" w:fill="B6DDE8" w:themeFill="accent5" w:themeFillTint="66"/>
             <w:tcMar>
               <w:top w:w="80" w:type="dxa"/>
               <w:left w:w="80" w:type="dxa"/>
@@ -14571,6 +14908,7 @@
               <w:bottom w:val="single" w:sz="8" w:space="0" w:color="A3A3A3"/>
               <w:right w:val="single" w:sz="8" w:space="0" w:color="A3A3A3"/>
             </w:tcBorders>
+            <w:shd w:val="clear" w:color="auto" w:fill="B6DDE8" w:themeFill="accent5" w:themeFillTint="66"/>
             <w:tcMar>
               <w:top w:w="80" w:type="dxa"/>
               <w:left w:w="80" w:type="dxa"/>
@@ -14594,6 +14932,15 @@
               </w:rPr>
               <w:t> </w:t>
             </w:r>
+            <w:proofErr w:type="spellStart"/>
+            <w:r>
+              <w:rPr>
+                <w:rFonts w:ascii="Calibri" w:eastAsia="Times New Roman" w:hAnsi="Calibri" w:cs="Times New Roman"/>
+                <w:lang w:eastAsia="de-DE"/>
+              </w:rPr>
+              <w:t>LaHo</w:t>
+            </w:r>
+            <w:proofErr w:type="spellEnd"/>
           </w:p>
         </w:tc>
       </w:tr>
@@ -14632,7 +14979,7 @@
                 <w:rFonts w:ascii="Calibri" w:eastAsia="Times New Roman" w:hAnsi="Calibri" w:cs="Times New Roman"/>
                 <w:lang w:eastAsia="de-DE"/>
               </w:rPr>
-              <w:t>08.07.2017</w:t>
+              <w:t>09.07.2017</w:t>
             </w:r>
           </w:p>
         </w:tc>
@@ -14667,7 +15014,7 @@
                 <w:rFonts w:ascii="Calibri" w:eastAsia="Times New Roman" w:hAnsi="Calibri" w:cs="Times New Roman"/>
                 <w:lang w:eastAsia="de-DE"/>
               </w:rPr>
-              <w:t>23</w:t>
+              <w:t>22</w:t>
             </w:r>
           </w:p>
         </w:tc>
@@ -14757,29 +15104,28 @@
               <w:bottom w:val="single" w:sz="8" w:space="0" w:color="A3A3A3"/>
               <w:right w:val="single" w:sz="8" w:space="0" w:color="A3A3A3"/>
             </w:tcBorders>
-            <w:shd w:val="clear" w:color="auto" w:fill="B6DDE8" w:themeFill="accent5" w:themeFillTint="66"/>
-            <w:tcMar>
-              <w:top w:w="80" w:type="dxa"/>
-              <w:left w:w="80" w:type="dxa"/>
-              <w:bottom w:w="80" w:type="dxa"/>
-              <w:right w:w="80" w:type="dxa"/>
-            </w:tcMar>
-            <w:hideMark/>
-          </w:tcPr>
-          <w:p>
-            <w:pPr>
-              <w:spacing w:after="0" w:line="240" w:lineRule="auto"/>
-              <w:rPr>
-                <w:rFonts w:ascii="Calibri" w:eastAsia="Times New Roman" w:hAnsi="Calibri" w:cs="Times New Roman"/>
-                <w:lang w:eastAsia="de-DE"/>
-              </w:rPr>
-            </w:pPr>
-            <w:r>
-              <w:rPr>
-                <w:rFonts w:ascii="Calibri" w:eastAsia="Times New Roman" w:hAnsi="Calibri" w:cs="Times New Roman"/>
-                <w:lang w:eastAsia="de-DE"/>
-              </w:rPr>
-              <w:t>09.07.2017</w:t>
+            <w:tcMar>
+              <w:top w:w="80" w:type="dxa"/>
+              <w:left w:w="80" w:type="dxa"/>
+              <w:bottom w:w="80" w:type="dxa"/>
+              <w:right w:w="80" w:type="dxa"/>
+            </w:tcMar>
+            <w:hideMark/>
+          </w:tcPr>
+          <w:p>
+            <w:pPr>
+              <w:spacing w:after="0" w:line="240" w:lineRule="auto"/>
+              <w:rPr>
+                <w:rFonts w:ascii="Calibri" w:eastAsia="Times New Roman" w:hAnsi="Calibri" w:cs="Times New Roman"/>
+                <w:lang w:eastAsia="de-DE"/>
+              </w:rPr>
+            </w:pPr>
+            <w:r>
+              <w:rPr>
+                <w:rFonts w:ascii="Calibri" w:eastAsia="Times New Roman" w:hAnsi="Calibri" w:cs="Times New Roman"/>
+                <w:lang w:eastAsia="de-DE"/>
+              </w:rPr>
+              <w:t>10.07.2017</w:t>
             </w:r>
           </w:p>
         </w:tc>
@@ -14792,29 +15138,28 @@
               <w:bottom w:val="single" w:sz="8" w:space="0" w:color="A3A3A3"/>
               <w:right w:val="single" w:sz="8" w:space="0" w:color="A3A3A3"/>
             </w:tcBorders>
-            <w:shd w:val="clear" w:color="auto" w:fill="B6DDE8" w:themeFill="accent5" w:themeFillTint="66"/>
-            <w:tcMar>
-              <w:top w:w="80" w:type="dxa"/>
-              <w:left w:w="80" w:type="dxa"/>
-              <w:bottom w:w="80" w:type="dxa"/>
-              <w:right w:w="80" w:type="dxa"/>
-            </w:tcMar>
-            <w:hideMark/>
-          </w:tcPr>
-          <w:p>
-            <w:pPr>
-              <w:spacing w:after="0" w:line="240" w:lineRule="auto"/>
-              <w:rPr>
-                <w:rFonts w:ascii="Calibri" w:eastAsia="Times New Roman" w:hAnsi="Calibri" w:cs="Times New Roman"/>
-                <w:lang w:eastAsia="de-DE"/>
-              </w:rPr>
-            </w:pPr>
-            <w:r>
-              <w:rPr>
-                <w:rFonts w:ascii="Calibri" w:eastAsia="Times New Roman" w:hAnsi="Calibri" w:cs="Times New Roman"/>
-                <w:lang w:eastAsia="de-DE"/>
-              </w:rPr>
-              <w:t>22</w:t>
+            <w:tcMar>
+              <w:top w:w="80" w:type="dxa"/>
+              <w:left w:w="80" w:type="dxa"/>
+              <w:bottom w:w="80" w:type="dxa"/>
+              <w:right w:w="80" w:type="dxa"/>
+            </w:tcMar>
+            <w:hideMark/>
+          </w:tcPr>
+          <w:p>
+            <w:pPr>
+              <w:spacing w:after="0" w:line="240" w:lineRule="auto"/>
+              <w:rPr>
+                <w:rFonts w:ascii="Calibri" w:eastAsia="Times New Roman" w:hAnsi="Calibri" w:cs="Times New Roman"/>
+                <w:lang w:eastAsia="de-DE"/>
+              </w:rPr>
+            </w:pPr>
+            <w:r>
+              <w:rPr>
+                <w:rFonts w:ascii="Calibri" w:eastAsia="Times New Roman" w:hAnsi="Calibri" w:cs="Times New Roman"/>
+                <w:lang w:eastAsia="de-DE"/>
+              </w:rPr>
+              <w:t>21</w:t>
             </w:r>
           </w:p>
         </w:tc>
@@ -14827,7 +15172,6 @@
               <w:bottom w:val="single" w:sz="8" w:space="0" w:color="A3A3A3"/>
               <w:right w:val="single" w:sz="8" w:space="0" w:color="A3A3A3"/>
             </w:tcBorders>
-            <w:shd w:val="clear" w:color="auto" w:fill="B6DDE8" w:themeFill="accent5" w:themeFillTint="66"/>
             <w:tcMar>
               <w:top w:w="80" w:type="dxa"/>
               <w:left w:w="80" w:type="dxa"/>
@@ -14855,7 +15199,6 @@
               <w:bottom w:val="single" w:sz="8" w:space="0" w:color="A3A3A3"/>
               <w:right w:val="single" w:sz="8" w:space="0" w:color="A3A3A3"/>
             </w:tcBorders>
-            <w:shd w:val="clear" w:color="auto" w:fill="B6DDE8" w:themeFill="accent5" w:themeFillTint="66"/>
             <w:tcMar>
               <w:top w:w="80" w:type="dxa"/>
               <w:left w:w="80" w:type="dxa"/>
@@ -14879,15 +15222,6 @@
               </w:rPr>
               <w:t> </w:t>
             </w:r>
-            <w:proofErr w:type="spellStart"/>
-            <w:r>
-              <w:rPr>
-                <w:rFonts w:ascii="Calibri" w:eastAsia="Times New Roman" w:hAnsi="Calibri" w:cs="Times New Roman"/>
-                <w:lang w:eastAsia="de-DE"/>
-              </w:rPr>
-              <w:t>LaHo</w:t>
-            </w:r>
-            <w:proofErr w:type="spellEnd"/>
           </w:p>
         </w:tc>
       </w:tr>
@@ -14925,7 +15259,7 @@
                 <w:rFonts w:ascii="Calibri" w:eastAsia="Times New Roman" w:hAnsi="Calibri" w:cs="Times New Roman"/>
                 <w:lang w:eastAsia="de-DE"/>
               </w:rPr>
-              <w:t>10.07.2017</w:t>
+              <w:t>11.07.2017</w:t>
             </w:r>
           </w:p>
         </w:tc>
@@ -14959,7 +15293,7 @@
                 <w:rFonts w:ascii="Calibri" w:eastAsia="Times New Roman" w:hAnsi="Calibri" w:cs="Times New Roman"/>
                 <w:lang w:eastAsia="de-DE"/>
               </w:rPr>
-              <w:t>21</w:t>
+              <w:t>20</w:t>
             </w:r>
           </w:p>
         </w:tc>
@@ -15059,7 +15393,7 @@
                 <w:rFonts w:ascii="Calibri" w:eastAsia="Times New Roman" w:hAnsi="Calibri" w:cs="Times New Roman"/>
                 <w:lang w:eastAsia="de-DE"/>
               </w:rPr>
-              <w:t>11.07.2017</w:t>
+              <w:t>12.07.2017</w:t>
             </w:r>
           </w:p>
         </w:tc>
@@ -15093,7 +15427,7 @@
                 <w:rFonts w:ascii="Calibri" w:eastAsia="Times New Roman" w:hAnsi="Calibri" w:cs="Times New Roman"/>
                 <w:lang w:eastAsia="de-DE"/>
               </w:rPr>
-              <w:t>20</w:t>
+              <w:t>19</w:t>
             </w:r>
           </w:p>
         </w:tc>
@@ -15193,7 +15527,14 @@
                 <w:rFonts w:ascii="Calibri" w:eastAsia="Times New Roman" w:hAnsi="Calibri" w:cs="Times New Roman"/>
                 <w:lang w:eastAsia="de-DE"/>
               </w:rPr>
-              <w:t>12.07.2017</w:t>
+              <w:t>1</w:t>
+            </w:r>
+            <w:r>
+              <w:rPr>
+                <w:rFonts w:ascii="Calibri" w:eastAsia="Times New Roman" w:hAnsi="Calibri" w:cs="Times New Roman"/>
+                <w:lang w:eastAsia="de-DE"/>
+              </w:rPr>
+              <w:t>3.07.2017</w:t>
             </w:r>
           </w:p>
         </w:tc>
@@ -15227,7 +15568,7 @@
                 <w:rFonts w:ascii="Calibri" w:eastAsia="Times New Roman" w:hAnsi="Calibri" w:cs="Times New Roman"/>
                 <w:lang w:eastAsia="de-DE"/>
               </w:rPr>
-              <w:t>19</w:t>
+              <w:t>18</w:t>
             </w:r>
           </w:p>
         </w:tc>
@@ -15289,6 +15630,54 @@
                 <w:lang w:eastAsia="de-DE"/>
               </w:rPr>
               <w:t> </w:t>
+            </w:r>
+            <w:proofErr w:type="spellStart"/>
+            <w:r>
+              <w:rPr>
+                <w:rFonts w:ascii="Calibri" w:eastAsia="Times New Roman" w:hAnsi="Calibri" w:cs="Times New Roman"/>
+                <w:lang w:eastAsia="de-DE"/>
+              </w:rPr>
+              <w:t>ToDo</w:t>
+            </w:r>
+            <w:proofErr w:type="spellEnd"/>
+            <w:r>
+              <w:rPr>
+                <w:rFonts w:ascii="Calibri" w:eastAsia="Times New Roman" w:hAnsi="Calibri" w:cs="Times New Roman"/>
+                <w:lang w:eastAsia="de-DE"/>
+              </w:rPr>
+              <w:t xml:space="preserve">: </w:t>
+            </w:r>
+            <w:proofErr w:type="spellStart"/>
+            <w:r>
+              <w:rPr>
+                <w:rFonts w:ascii="Calibri" w:eastAsia="Times New Roman" w:hAnsi="Calibri" w:cs="Times New Roman"/>
+                <w:lang w:eastAsia="de-DE"/>
+              </w:rPr>
+              <w:t>Formalia</w:t>
+            </w:r>
+            <w:proofErr w:type="spellEnd"/>
+            <w:r>
+              <w:rPr>
+                <w:rFonts w:ascii="Calibri" w:eastAsia="Times New Roman" w:hAnsi="Calibri" w:cs="Times New Roman"/>
+                <w:lang w:eastAsia="de-DE"/>
+              </w:rPr>
+              <w:t xml:space="preserve"> ausbessern (unter Punkt </w:t>
+            </w:r>
+            <w:proofErr w:type="spellStart"/>
+            <w:r>
+              <w:rPr>
+                <w:rFonts w:ascii="Calibri" w:eastAsia="Times New Roman" w:hAnsi="Calibri" w:cs="Times New Roman"/>
+                <w:lang w:eastAsia="de-DE"/>
+              </w:rPr>
+              <w:t>Formalia</w:t>
+            </w:r>
+            <w:proofErr w:type="spellEnd"/>
+            <w:r>
+              <w:rPr>
+                <w:rFonts w:ascii="Calibri" w:eastAsia="Times New Roman" w:hAnsi="Calibri" w:cs="Times New Roman"/>
+                <w:lang w:eastAsia="de-DE"/>
+              </w:rPr>
+              <w:t>)</w:t>
             </w:r>
           </w:p>
         </w:tc>
@@ -15327,14 +15716,7 @@
                 <w:rFonts w:ascii="Calibri" w:eastAsia="Times New Roman" w:hAnsi="Calibri" w:cs="Times New Roman"/>
                 <w:lang w:eastAsia="de-DE"/>
               </w:rPr>
-              <w:t>1</w:t>
-            </w:r>
-            <w:r>
-              <w:rPr>
-                <w:rFonts w:ascii="Calibri" w:eastAsia="Times New Roman" w:hAnsi="Calibri" w:cs="Times New Roman"/>
-                <w:lang w:eastAsia="de-DE"/>
-              </w:rPr>
-              <w:t>3.07.2017</w:t>
+              <w:t>14.07.2017</w:t>
             </w:r>
           </w:p>
         </w:tc>
@@ -15368,7 +15750,7 @@
                 <w:rFonts w:ascii="Calibri" w:eastAsia="Times New Roman" w:hAnsi="Calibri" w:cs="Times New Roman"/>
                 <w:lang w:eastAsia="de-DE"/>
               </w:rPr>
-              <w:t>18</w:t>
+              <w:t>17</w:t>
             </w:r>
           </w:p>
         </w:tc>
@@ -15430,54 +15812,6 @@
                 <w:lang w:eastAsia="de-DE"/>
               </w:rPr>
               <w:t> </w:t>
-            </w:r>
-            <w:proofErr w:type="spellStart"/>
-            <w:r>
-              <w:rPr>
-                <w:rFonts w:ascii="Calibri" w:eastAsia="Times New Roman" w:hAnsi="Calibri" w:cs="Times New Roman"/>
-                <w:lang w:eastAsia="de-DE"/>
-              </w:rPr>
-              <w:t>ToDo</w:t>
-            </w:r>
-            <w:proofErr w:type="spellEnd"/>
-            <w:r>
-              <w:rPr>
-                <w:rFonts w:ascii="Calibri" w:eastAsia="Times New Roman" w:hAnsi="Calibri" w:cs="Times New Roman"/>
-                <w:lang w:eastAsia="de-DE"/>
-              </w:rPr>
-              <w:t xml:space="preserve">: </w:t>
-            </w:r>
-            <w:proofErr w:type="spellStart"/>
-            <w:r>
-              <w:rPr>
-                <w:rFonts w:ascii="Calibri" w:eastAsia="Times New Roman" w:hAnsi="Calibri" w:cs="Times New Roman"/>
-                <w:lang w:eastAsia="de-DE"/>
-              </w:rPr>
-              <w:t>Formalia</w:t>
-            </w:r>
-            <w:proofErr w:type="spellEnd"/>
-            <w:r>
-              <w:rPr>
-                <w:rFonts w:ascii="Calibri" w:eastAsia="Times New Roman" w:hAnsi="Calibri" w:cs="Times New Roman"/>
-                <w:lang w:eastAsia="de-DE"/>
-              </w:rPr>
-              <w:t xml:space="preserve"> ausbessern (unter Punkt </w:t>
-            </w:r>
-            <w:proofErr w:type="spellStart"/>
-            <w:r>
-              <w:rPr>
-                <w:rFonts w:ascii="Calibri" w:eastAsia="Times New Roman" w:hAnsi="Calibri" w:cs="Times New Roman"/>
-                <w:lang w:eastAsia="de-DE"/>
-              </w:rPr>
-              <w:t>Formalia</w:t>
-            </w:r>
-            <w:proofErr w:type="spellEnd"/>
-            <w:r>
-              <w:rPr>
-                <w:rFonts w:ascii="Calibri" w:eastAsia="Times New Roman" w:hAnsi="Calibri" w:cs="Times New Roman"/>
-                <w:lang w:eastAsia="de-DE"/>
-              </w:rPr>
-              <w:t>)</w:t>
             </w:r>
           </w:p>
         </w:tc>
@@ -15495,28 +15829,29 @@
               <w:bottom w:val="single" w:sz="8" w:space="0" w:color="A3A3A3"/>
               <w:right w:val="single" w:sz="8" w:space="0" w:color="A3A3A3"/>
             </w:tcBorders>
-            <w:tcMar>
-              <w:top w:w="80" w:type="dxa"/>
-              <w:left w:w="80" w:type="dxa"/>
-              <w:bottom w:w="80" w:type="dxa"/>
-              <w:right w:w="80" w:type="dxa"/>
-            </w:tcMar>
-            <w:hideMark/>
-          </w:tcPr>
-          <w:p>
-            <w:pPr>
-              <w:spacing w:after="0" w:line="240" w:lineRule="auto"/>
-              <w:rPr>
-                <w:rFonts w:ascii="Calibri" w:eastAsia="Times New Roman" w:hAnsi="Calibri" w:cs="Times New Roman"/>
-                <w:lang w:eastAsia="de-DE"/>
-              </w:rPr>
-            </w:pPr>
-            <w:r>
-              <w:rPr>
-                <w:rFonts w:ascii="Calibri" w:eastAsia="Times New Roman" w:hAnsi="Calibri" w:cs="Times New Roman"/>
-                <w:lang w:eastAsia="de-DE"/>
-              </w:rPr>
-              <w:t>14.07.2017</w:t>
+            <w:shd w:val="clear" w:color="auto" w:fill="CCC0D9" w:themeFill="accent4" w:themeFillTint="66"/>
+            <w:tcMar>
+              <w:top w:w="80" w:type="dxa"/>
+              <w:left w:w="80" w:type="dxa"/>
+              <w:bottom w:w="80" w:type="dxa"/>
+              <w:right w:w="80" w:type="dxa"/>
+            </w:tcMar>
+            <w:hideMark/>
+          </w:tcPr>
+          <w:p>
+            <w:pPr>
+              <w:spacing w:after="0" w:line="240" w:lineRule="auto"/>
+              <w:rPr>
+                <w:rFonts w:ascii="Calibri" w:eastAsia="Times New Roman" w:hAnsi="Calibri" w:cs="Times New Roman"/>
+                <w:lang w:eastAsia="de-DE"/>
+              </w:rPr>
+            </w:pPr>
+            <w:r>
+              <w:rPr>
+                <w:rFonts w:ascii="Calibri" w:eastAsia="Times New Roman" w:hAnsi="Calibri" w:cs="Times New Roman"/>
+                <w:lang w:eastAsia="de-DE"/>
+              </w:rPr>
+              <w:t>15.07.2017</w:t>
             </w:r>
           </w:p>
         </w:tc>
@@ -15529,28 +15864,29 @@
               <w:bottom w:val="single" w:sz="8" w:space="0" w:color="A3A3A3"/>
               <w:right w:val="single" w:sz="8" w:space="0" w:color="A3A3A3"/>
             </w:tcBorders>
-            <w:tcMar>
-              <w:top w:w="80" w:type="dxa"/>
-              <w:left w:w="80" w:type="dxa"/>
-              <w:bottom w:w="80" w:type="dxa"/>
-              <w:right w:w="80" w:type="dxa"/>
-            </w:tcMar>
-            <w:hideMark/>
-          </w:tcPr>
-          <w:p>
-            <w:pPr>
-              <w:spacing w:after="0" w:line="240" w:lineRule="auto"/>
-              <w:rPr>
-                <w:rFonts w:ascii="Calibri" w:eastAsia="Times New Roman" w:hAnsi="Calibri" w:cs="Times New Roman"/>
-                <w:lang w:eastAsia="de-DE"/>
-              </w:rPr>
-            </w:pPr>
-            <w:r>
-              <w:rPr>
-                <w:rFonts w:ascii="Calibri" w:eastAsia="Times New Roman" w:hAnsi="Calibri" w:cs="Times New Roman"/>
-                <w:lang w:eastAsia="de-DE"/>
-              </w:rPr>
-              <w:t>17</w:t>
+            <w:shd w:val="clear" w:color="auto" w:fill="CCC0D9" w:themeFill="accent4" w:themeFillTint="66"/>
+            <w:tcMar>
+              <w:top w:w="80" w:type="dxa"/>
+              <w:left w:w="80" w:type="dxa"/>
+              <w:bottom w:w="80" w:type="dxa"/>
+              <w:right w:w="80" w:type="dxa"/>
+            </w:tcMar>
+            <w:hideMark/>
+          </w:tcPr>
+          <w:p>
+            <w:pPr>
+              <w:spacing w:after="0" w:line="240" w:lineRule="auto"/>
+              <w:rPr>
+                <w:rFonts w:ascii="Calibri" w:eastAsia="Times New Roman" w:hAnsi="Calibri" w:cs="Times New Roman"/>
+                <w:lang w:eastAsia="de-DE"/>
+              </w:rPr>
+            </w:pPr>
+            <w:r>
+              <w:rPr>
+                <w:rFonts w:ascii="Calibri" w:eastAsia="Times New Roman" w:hAnsi="Calibri" w:cs="Times New Roman"/>
+                <w:lang w:eastAsia="de-DE"/>
+              </w:rPr>
+              <w:t>16</w:t>
             </w:r>
           </w:p>
         </w:tc>
@@ -15563,22 +15899,30 @@
               <w:bottom w:val="single" w:sz="8" w:space="0" w:color="A3A3A3"/>
               <w:right w:val="single" w:sz="8" w:space="0" w:color="A3A3A3"/>
             </w:tcBorders>
-            <w:tcMar>
-              <w:top w:w="80" w:type="dxa"/>
-              <w:left w:w="80" w:type="dxa"/>
-              <w:bottom w:w="80" w:type="dxa"/>
-              <w:right w:w="80" w:type="dxa"/>
-            </w:tcMar>
-            <w:hideMark/>
-          </w:tcPr>
-          <w:p>
-            <w:pPr>
-              <w:spacing w:after="0" w:line="240" w:lineRule="auto"/>
-              <w:rPr>
-                <w:rFonts w:ascii="Calibri" w:eastAsia="Times New Roman" w:hAnsi="Calibri" w:cs="Times New Roman"/>
-                <w:lang w:eastAsia="de-DE"/>
-              </w:rPr>
-            </w:pPr>
+            <w:shd w:val="clear" w:color="auto" w:fill="CCC0D9" w:themeFill="accent4" w:themeFillTint="66"/>
+            <w:tcMar>
+              <w:top w:w="80" w:type="dxa"/>
+              <w:left w:w="80" w:type="dxa"/>
+              <w:bottom w:w="80" w:type="dxa"/>
+              <w:right w:w="80" w:type="dxa"/>
+            </w:tcMar>
+            <w:hideMark/>
+          </w:tcPr>
+          <w:p>
+            <w:pPr>
+              <w:spacing w:after="0" w:line="240" w:lineRule="auto"/>
+              <w:rPr>
+                <w:rFonts w:ascii="Calibri" w:eastAsia="Times New Roman" w:hAnsi="Calibri" w:cs="Times New Roman"/>
+                <w:lang w:eastAsia="de-DE"/>
+              </w:rPr>
+            </w:pPr>
+            <w:r>
+              <w:rPr>
+                <w:rFonts w:ascii="Calibri" w:eastAsia="Times New Roman" w:hAnsi="Calibri" w:cs="Times New Roman"/>
+                <w:lang w:eastAsia="de-DE"/>
+              </w:rPr>
+              <w:t>Ende</w:t>
+            </w:r>
           </w:p>
         </w:tc>
         <w:tc>
@@ -15590,6 +15934,7 @@
               <w:bottom w:val="single" w:sz="8" w:space="0" w:color="A3A3A3"/>
               <w:right w:val="single" w:sz="8" w:space="0" w:color="A3A3A3"/>
             </w:tcBorders>
+            <w:shd w:val="clear" w:color="auto" w:fill="CCC0D9" w:themeFill="accent4" w:themeFillTint="66"/>
             <w:tcMar>
               <w:top w:w="80" w:type="dxa"/>
               <w:left w:w="80" w:type="dxa"/>
@@ -15612,6 +15957,13 @@
                 <w:lang w:eastAsia="de-DE"/>
               </w:rPr>
               <w:t> </w:t>
+            </w:r>
+            <w:r>
+              <w:rPr>
+                <w:rFonts w:ascii="Calibri" w:eastAsia="Times New Roman" w:hAnsi="Calibri" w:cs="Times New Roman"/>
+                <w:lang w:eastAsia="de-DE"/>
+              </w:rPr>
+              <w:t>Wise Guys</w:t>
             </w:r>
           </w:p>
         </w:tc>
@@ -15629,29 +15981,29 @@
               <w:bottom w:val="single" w:sz="8" w:space="0" w:color="A3A3A3"/>
               <w:right w:val="single" w:sz="8" w:space="0" w:color="A3A3A3"/>
             </w:tcBorders>
-            <w:shd w:val="clear" w:color="auto" w:fill="CCC0D9" w:themeFill="accent4" w:themeFillTint="66"/>
-            <w:tcMar>
-              <w:top w:w="80" w:type="dxa"/>
-              <w:left w:w="80" w:type="dxa"/>
-              <w:bottom w:w="80" w:type="dxa"/>
-              <w:right w:w="80" w:type="dxa"/>
-            </w:tcMar>
-            <w:hideMark/>
-          </w:tcPr>
-          <w:p>
-            <w:pPr>
-              <w:spacing w:after="0" w:line="240" w:lineRule="auto"/>
-              <w:rPr>
-                <w:rFonts w:ascii="Calibri" w:eastAsia="Times New Roman" w:hAnsi="Calibri" w:cs="Times New Roman"/>
-                <w:lang w:eastAsia="de-DE"/>
-              </w:rPr>
-            </w:pPr>
-            <w:r>
-              <w:rPr>
-                <w:rFonts w:ascii="Calibri" w:eastAsia="Times New Roman" w:hAnsi="Calibri" w:cs="Times New Roman"/>
-                <w:lang w:eastAsia="de-DE"/>
-              </w:rPr>
-              <w:t>15.07.2017</w:t>
+            <w:shd w:val="clear" w:color="auto" w:fill="B6DDE8" w:themeFill="accent5" w:themeFillTint="66"/>
+            <w:tcMar>
+              <w:top w:w="80" w:type="dxa"/>
+              <w:left w:w="80" w:type="dxa"/>
+              <w:bottom w:w="80" w:type="dxa"/>
+              <w:right w:w="80" w:type="dxa"/>
+            </w:tcMar>
+            <w:hideMark/>
+          </w:tcPr>
+          <w:p>
+            <w:pPr>
+              <w:spacing w:after="0" w:line="240" w:lineRule="auto"/>
+              <w:rPr>
+                <w:rFonts w:ascii="Calibri" w:eastAsia="Times New Roman" w:hAnsi="Calibri" w:cs="Times New Roman"/>
+                <w:lang w:eastAsia="de-DE"/>
+              </w:rPr>
+            </w:pPr>
+            <w:r>
+              <w:rPr>
+                <w:rFonts w:ascii="Calibri" w:eastAsia="Times New Roman" w:hAnsi="Calibri" w:cs="Times New Roman"/>
+                <w:lang w:eastAsia="de-DE"/>
+              </w:rPr>
+              <w:t>16.07.2017</w:t>
             </w:r>
           </w:p>
         </w:tc>
@@ -15664,29 +16016,29 @@
               <w:bottom w:val="single" w:sz="8" w:space="0" w:color="A3A3A3"/>
               <w:right w:val="single" w:sz="8" w:space="0" w:color="A3A3A3"/>
             </w:tcBorders>
-            <w:shd w:val="clear" w:color="auto" w:fill="CCC0D9" w:themeFill="accent4" w:themeFillTint="66"/>
-            <w:tcMar>
-              <w:top w:w="80" w:type="dxa"/>
-              <w:left w:w="80" w:type="dxa"/>
-              <w:bottom w:w="80" w:type="dxa"/>
-              <w:right w:w="80" w:type="dxa"/>
-            </w:tcMar>
-            <w:hideMark/>
-          </w:tcPr>
-          <w:p>
-            <w:pPr>
-              <w:spacing w:after="0" w:line="240" w:lineRule="auto"/>
-              <w:rPr>
-                <w:rFonts w:ascii="Calibri" w:eastAsia="Times New Roman" w:hAnsi="Calibri" w:cs="Times New Roman"/>
-                <w:lang w:eastAsia="de-DE"/>
-              </w:rPr>
-            </w:pPr>
-            <w:r>
-              <w:rPr>
-                <w:rFonts w:ascii="Calibri" w:eastAsia="Times New Roman" w:hAnsi="Calibri" w:cs="Times New Roman"/>
-                <w:lang w:eastAsia="de-DE"/>
-              </w:rPr>
-              <w:t>16</w:t>
+            <w:shd w:val="clear" w:color="auto" w:fill="B6DDE8" w:themeFill="accent5" w:themeFillTint="66"/>
+            <w:tcMar>
+              <w:top w:w="80" w:type="dxa"/>
+              <w:left w:w="80" w:type="dxa"/>
+              <w:bottom w:w="80" w:type="dxa"/>
+              <w:right w:w="80" w:type="dxa"/>
+            </w:tcMar>
+            <w:hideMark/>
+          </w:tcPr>
+          <w:p>
+            <w:pPr>
+              <w:spacing w:after="0" w:line="240" w:lineRule="auto"/>
+              <w:rPr>
+                <w:rFonts w:ascii="Calibri" w:eastAsia="Times New Roman" w:hAnsi="Calibri" w:cs="Times New Roman"/>
+                <w:lang w:eastAsia="de-DE"/>
+              </w:rPr>
+            </w:pPr>
+            <w:r>
+              <w:rPr>
+                <w:rFonts w:ascii="Calibri" w:eastAsia="Times New Roman" w:hAnsi="Calibri" w:cs="Times New Roman"/>
+                <w:lang w:eastAsia="de-DE"/>
+              </w:rPr>
+              <w:t>15</w:t>
             </w:r>
           </w:p>
         </w:tc>
@@ -15699,7 +16051,7 @@
               <w:bottom w:val="single" w:sz="8" w:space="0" w:color="A3A3A3"/>
               <w:right w:val="single" w:sz="8" w:space="0" w:color="A3A3A3"/>
             </w:tcBorders>
-            <w:shd w:val="clear" w:color="auto" w:fill="CCC0D9" w:themeFill="accent4" w:themeFillTint="66"/>
+            <w:shd w:val="clear" w:color="auto" w:fill="B6DDE8" w:themeFill="accent5" w:themeFillTint="66"/>
             <w:tcMar>
               <w:top w:w="80" w:type="dxa"/>
               <w:left w:w="80" w:type="dxa"/>
@@ -15734,7 +16086,7 @@
               <w:bottom w:val="single" w:sz="8" w:space="0" w:color="A3A3A3"/>
               <w:right w:val="single" w:sz="8" w:space="0" w:color="A3A3A3"/>
             </w:tcBorders>
-            <w:shd w:val="clear" w:color="auto" w:fill="CCC0D9" w:themeFill="accent4" w:themeFillTint="66"/>
+            <w:shd w:val="clear" w:color="auto" w:fill="B6DDE8" w:themeFill="accent5" w:themeFillTint="66"/>
             <w:tcMar>
               <w:top w:w="80" w:type="dxa"/>
               <w:left w:w="80" w:type="dxa"/>
@@ -15763,7 +16115,7 @@
                 <w:rFonts w:ascii="Calibri" w:eastAsia="Times New Roman" w:hAnsi="Calibri" w:cs="Times New Roman"/>
                 <w:lang w:eastAsia="de-DE"/>
               </w:rPr>
-              <w:t>Wise Guys</w:t>
+              <w:t>Andere Korrektur lesen lassen</w:t>
             </w:r>
           </w:p>
         </w:tc>
@@ -15781,29 +16133,28 @@
               <w:bottom w:val="single" w:sz="8" w:space="0" w:color="A3A3A3"/>
               <w:right w:val="single" w:sz="8" w:space="0" w:color="A3A3A3"/>
             </w:tcBorders>
-            <w:shd w:val="clear" w:color="auto" w:fill="B6DDE8" w:themeFill="accent5" w:themeFillTint="66"/>
-            <w:tcMar>
-              <w:top w:w="80" w:type="dxa"/>
-              <w:left w:w="80" w:type="dxa"/>
-              <w:bottom w:w="80" w:type="dxa"/>
-              <w:right w:w="80" w:type="dxa"/>
-            </w:tcMar>
-            <w:hideMark/>
-          </w:tcPr>
-          <w:p>
-            <w:pPr>
-              <w:spacing w:after="0" w:line="240" w:lineRule="auto"/>
-              <w:rPr>
-                <w:rFonts w:ascii="Calibri" w:eastAsia="Times New Roman" w:hAnsi="Calibri" w:cs="Times New Roman"/>
-                <w:lang w:eastAsia="de-DE"/>
-              </w:rPr>
-            </w:pPr>
-            <w:r>
-              <w:rPr>
-                <w:rFonts w:ascii="Calibri" w:eastAsia="Times New Roman" w:hAnsi="Calibri" w:cs="Times New Roman"/>
-                <w:lang w:eastAsia="de-DE"/>
-              </w:rPr>
-              <w:t>16.07.2017</w:t>
+            <w:tcMar>
+              <w:top w:w="80" w:type="dxa"/>
+              <w:left w:w="80" w:type="dxa"/>
+              <w:bottom w:w="80" w:type="dxa"/>
+              <w:right w:w="80" w:type="dxa"/>
+            </w:tcMar>
+            <w:hideMark/>
+          </w:tcPr>
+          <w:p>
+            <w:pPr>
+              <w:spacing w:after="0" w:line="240" w:lineRule="auto"/>
+              <w:rPr>
+                <w:rFonts w:ascii="Calibri" w:eastAsia="Times New Roman" w:hAnsi="Calibri" w:cs="Times New Roman"/>
+                <w:lang w:eastAsia="de-DE"/>
+              </w:rPr>
+            </w:pPr>
+            <w:r>
+              <w:rPr>
+                <w:rFonts w:ascii="Calibri" w:eastAsia="Times New Roman" w:hAnsi="Calibri" w:cs="Times New Roman"/>
+                <w:lang w:eastAsia="de-DE"/>
+              </w:rPr>
+              <w:t>17.07.2017</w:t>
             </w:r>
           </w:p>
         </w:tc>
@@ -15816,29 +16167,28 @@
               <w:bottom w:val="single" w:sz="8" w:space="0" w:color="A3A3A3"/>
               <w:right w:val="single" w:sz="8" w:space="0" w:color="A3A3A3"/>
             </w:tcBorders>
-            <w:shd w:val="clear" w:color="auto" w:fill="B6DDE8" w:themeFill="accent5" w:themeFillTint="66"/>
-            <w:tcMar>
-              <w:top w:w="80" w:type="dxa"/>
-              <w:left w:w="80" w:type="dxa"/>
-              <w:bottom w:w="80" w:type="dxa"/>
-              <w:right w:w="80" w:type="dxa"/>
-            </w:tcMar>
-            <w:hideMark/>
-          </w:tcPr>
-          <w:p>
-            <w:pPr>
-              <w:spacing w:after="0" w:line="240" w:lineRule="auto"/>
-              <w:rPr>
-                <w:rFonts w:ascii="Calibri" w:eastAsia="Times New Roman" w:hAnsi="Calibri" w:cs="Times New Roman"/>
-                <w:lang w:eastAsia="de-DE"/>
-              </w:rPr>
-            </w:pPr>
-            <w:r>
-              <w:rPr>
-                <w:rFonts w:ascii="Calibri" w:eastAsia="Times New Roman" w:hAnsi="Calibri" w:cs="Times New Roman"/>
-                <w:lang w:eastAsia="de-DE"/>
-              </w:rPr>
-              <w:t>15</w:t>
+            <w:tcMar>
+              <w:top w:w="80" w:type="dxa"/>
+              <w:left w:w="80" w:type="dxa"/>
+              <w:bottom w:w="80" w:type="dxa"/>
+              <w:right w:w="80" w:type="dxa"/>
+            </w:tcMar>
+            <w:hideMark/>
+          </w:tcPr>
+          <w:p>
+            <w:pPr>
+              <w:spacing w:after="0" w:line="240" w:lineRule="auto"/>
+              <w:rPr>
+                <w:rFonts w:ascii="Calibri" w:eastAsia="Times New Roman" w:hAnsi="Calibri" w:cs="Times New Roman"/>
+                <w:lang w:eastAsia="de-DE"/>
+              </w:rPr>
+            </w:pPr>
+            <w:r>
+              <w:rPr>
+                <w:rFonts w:ascii="Calibri" w:eastAsia="Times New Roman" w:hAnsi="Calibri" w:cs="Times New Roman"/>
+                <w:lang w:eastAsia="de-DE"/>
+              </w:rPr>
+              <w:t>14</w:t>
             </w:r>
           </w:p>
         </w:tc>
@@ -15851,7 +16201,6 @@
               <w:bottom w:val="single" w:sz="8" w:space="0" w:color="A3A3A3"/>
               <w:right w:val="single" w:sz="8" w:space="0" w:color="A3A3A3"/>
             </w:tcBorders>
-            <w:shd w:val="clear" w:color="auto" w:fill="B6DDE8" w:themeFill="accent5" w:themeFillTint="66"/>
             <w:tcMar>
               <w:top w:w="80" w:type="dxa"/>
               <w:left w:w="80" w:type="dxa"/>
@@ -15886,7 +16235,6 @@
               <w:bottom w:val="single" w:sz="8" w:space="0" w:color="A3A3A3"/>
               <w:right w:val="single" w:sz="8" w:space="0" w:color="A3A3A3"/>
             </w:tcBorders>
-            <w:shd w:val="clear" w:color="auto" w:fill="B6DDE8" w:themeFill="accent5" w:themeFillTint="66"/>
             <w:tcMar>
               <w:top w:w="80" w:type="dxa"/>
               <w:left w:w="80" w:type="dxa"/>
@@ -15915,7 +16263,46 @@
                 <w:rFonts w:ascii="Calibri" w:eastAsia="Times New Roman" w:hAnsi="Calibri" w:cs="Times New Roman"/>
                 <w:lang w:eastAsia="de-DE"/>
               </w:rPr>
-              <w:t>Andere Korrektur lesen lassen</w:t>
+              <w:t>Korrekturlesen und Fehler ausbessern</w:t>
+            </w:r>
+          </w:p>
+          <w:p>
+            <w:pPr>
+              <w:spacing w:after="0" w:line="240" w:lineRule="auto"/>
+              <w:rPr>
+                <w:rFonts w:ascii="Calibri" w:eastAsia="Times New Roman" w:hAnsi="Calibri" w:cs="Times New Roman"/>
+                <w:lang w:eastAsia="de-DE"/>
+              </w:rPr>
+            </w:pPr>
+            <w:proofErr w:type="spellStart"/>
+            <w:r>
+              <w:rPr>
+                <w:rFonts w:ascii="Calibri" w:eastAsia="Times New Roman" w:hAnsi="Calibri" w:cs="Times New Roman"/>
+                <w:lang w:eastAsia="de-DE"/>
+              </w:rPr>
+              <w:t>To</w:t>
+            </w:r>
+            <w:proofErr w:type="spellEnd"/>
+            <w:r>
+              <w:rPr>
+                <w:rFonts w:ascii="Calibri" w:eastAsia="Times New Roman" w:hAnsi="Calibri" w:cs="Times New Roman"/>
+                <w:lang w:eastAsia="de-DE"/>
+              </w:rPr>
+              <w:t xml:space="preserve"> Do: Einleitung </w:t>
+            </w:r>
+            <w:r>
+              <w:rPr>
+                <w:rFonts w:ascii="Calibri" w:eastAsia="Times New Roman" w:hAnsi="Calibri" w:cs="Times New Roman"/>
+                <w:lang w:eastAsia="de-DE"/>
+              </w:rPr>
+              <w:sym w:font="Wingdings" w:char="F0E0"/>
+            </w:r>
+            <w:r>
+              <w:rPr>
+                <w:rFonts w:ascii="Calibri" w:eastAsia="Times New Roman" w:hAnsi="Calibri" w:cs="Times New Roman"/>
+                <w:lang w:eastAsia="de-DE"/>
+              </w:rPr>
+              <w:t xml:space="preserve"> wenn fertig gleich lesen lassen</w:t>
             </w:r>
           </w:p>
         </w:tc>
@@ -15954,7 +16341,7 @@
                 <w:rFonts w:ascii="Calibri" w:eastAsia="Times New Roman" w:hAnsi="Calibri" w:cs="Times New Roman"/>
                 <w:lang w:eastAsia="de-DE"/>
               </w:rPr>
-              <w:t>17.07.2017</w:t>
+              <w:t>18.07.2017</w:t>
             </w:r>
           </w:p>
         </w:tc>
@@ -15988,7 +16375,7 @@
                 <w:rFonts w:ascii="Calibri" w:eastAsia="Times New Roman" w:hAnsi="Calibri" w:cs="Times New Roman"/>
                 <w:lang w:eastAsia="de-DE"/>
               </w:rPr>
-              <w:t>14</w:t>
+              <w:t>13</w:t>
             </w:r>
           </w:p>
         </w:tc>
@@ -16058,12 +16445,35 @@
               </w:rPr>
               <w:t> </w:t>
             </w:r>
-            <w:r>
-              <w:rPr>
-                <w:rFonts w:ascii="Calibri" w:eastAsia="Times New Roman" w:hAnsi="Calibri" w:cs="Times New Roman"/>
-                <w:lang w:eastAsia="de-DE"/>
-              </w:rPr>
-              <w:t>Korrekturlesen und Fehler ausbessern</w:t>
+            <w:proofErr w:type="spellStart"/>
+            <w:r>
+              <w:rPr>
+                <w:rFonts w:ascii="Calibri" w:eastAsia="Times New Roman" w:hAnsi="Calibri" w:cs="Times New Roman"/>
+                <w:lang w:eastAsia="de-DE"/>
+              </w:rPr>
+              <w:t>To</w:t>
+            </w:r>
+            <w:proofErr w:type="spellEnd"/>
+            <w:r>
+              <w:rPr>
+                <w:rFonts w:ascii="Calibri" w:eastAsia="Times New Roman" w:hAnsi="Calibri" w:cs="Times New Roman"/>
+                <w:lang w:eastAsia="de-DE"/>
+              </w:rPr>
+              <w:t xml:space="preserve"> Do: Diskussion schreiben </w:t>
+            </w:r>
+            <w:r>
+              <w:rPr>
+                <w:rFonts w:ascii="Calibri" w:eastAsia="Times New Roman" w:hAnsi="Calibri" w:cs="Times New Roman"/>
+                <w:lang w:eastAsia="de-DE"/>
+              </w:rPr>
+              <w:sym w:font="Wingdings" w:char="F0E0"/>
+            </w:r>
+            <w:r>
+              <w:rPr>
+                <w:rFonts w:ascii="Calibri" w:eastAsia="Times New Roman" w:hAnsi="Calibri" w:cs="Times New Roman"/>
+                <w:lang w:eastAsia="de-DE"/>
+              </w:rPr>
+              <w:t xml:space="preserve"> Korrektur lesen lassen</w:t>
             </w:r>
           </w:p>
         </w:tc>
@@ -16102,7 +16512,7 @@
                 <w:rFonts w:ascii="Calibri" w:eastAsia="Times New Roman" w:hAnsi="Calibri" w:cs="Times New Roman"/>
                 <w:lang w:eastAsia="de-DE"/>
               </w:rPr>
-              <w:t>18.07.2017</w:t>
+              <w:t>19.07.2017</w:t>
             </w:r>
           </w:p>
         </w:tc>
@@ -16136,7 +16546,7 @@
                 <w:rFonts w:ascii="Calibri" w:eastAsia="Times New Roman" w:hAnsi="Calibri" w:cs="Times New Roman"/>
                 <w:lang w:eastAsia="de-DE"/>
               </w:rPr>
-              <w:t>13</w:t>
+              <w:t>12</w:t>
             </w:r>
           </w:p>
         </w:tc>
@@ -16205,6 +16615,54 @@
                 <w:lang w:eastAsia="de-DE"/>
               </w:rPr>
               <w:t> </w:t>
+            </w:r>
+            <w:proofErr w:type="spellStart"/>
+            <w:r>
+              <w:rPr>
+                <w:rFonts w:ascii="Calibri" w:eastAsia="Times New Roman" w:hAnsi="Calibri" w:cs="Times New Roman"/>
+                <w:lang w:eastAsia="de-DE"/>
+              </w:rPr>
+              <w:t>To</w:t>
+            </w:r>
+            <w:proofErr w:type="spellEnd"/>
+            <w:r>
+              <w:rPr>
+                <w:rFonts w:ascii="Calibri" w:eastAsia="Times New Roman" w:hAnsi="Calibri" w:cs="Times New Roman"/>
+                <w:lang w:eastAsia="de-DE"/>
+              </w:rPr>
+              <w:t xml:space="preserve"> Do: Abstract</w:t>
+            </w:r>
+          </w:p>
+          <w:p>
+            <w:pPr>
+              <w:spacing w:after="0" w:line="240" w:lineRule="auto"/>
+              <w:rPr>
+                <w:rFonts w:ascii="Calibri" w:eastAsia="Times New Roman" w:hAnsi="Calibri" w:cs="Times New Roman"/>
+                <w:lang w:eastAsia="de-DE"/>
+              </w:rPr>
+            </w:pPr>
+            <w:r>
+              <w:rPr>
+                <w:rFonts w:ascii="Calibri" w:eastAsia="Times New Roman" w:hAnsi="Calibri" w:cs="Times New Roman"/>
+                <w:lang w:eastAsia="de-DE"/>
+              </w:rPr>
+              <w:tab/>
+              <w:t>Deutsche Zusammenfassung</w:t>
+            </w:r>
+            <w:r>
+              <w:rPr>
+                <w:rFonts w:ascii="Calibri" w:eastAsia="Times New Roman" w:hAnsi="Calibri" w:cs="Times New Roman"/>
+                <w:lang w:eastAsia="de-DE"/>
+              </w:rPr>
+              <w:br/>
+            </w:r>
+            <w:r>
+              <w:rPr>
+                <w:rFonts w:ascii="Calibri" w:eastAsia="Times New Roman" w:hAnsi="Calibri" w:cs="Times New Roman"/>
+                <w:lang w:eastAsia="de-DE"/>
+              </w:rPr>
+              <w:tab/>
+              <w:t>Literaturverzeichnis</w:t>
             </w:r>
           </w:p>
         </w:tc>
@@ -16243,7 +16701,7 @@
                 <w:rFonts w:ascii="Calibri" w:eastAsia="Times New Roman" w:hAnsi="Calibri" w:cs="Times New Roman"/>
                 <w:lang w:eastAsia="de-DE"/>
               </w:rPr>
-              <w:t>19.07.2017</w:t>
+              <w:t>20.07.2017</w:t>
             </w:r>
           </w:p>
         </w:tc>
@@ -16277,7 +16735,7 @@
                 <w:rFonts w:ascii="Calibri" w:eastAsia="Times New Roman" w:hAnsi="Calibri" w:cs="Times New Roman"/>
                 <w:lang w:eastAsia="de-DE"/>
               </w:rPr>
-              <w:t>12</w:t>
+              <w:t>11</w:t>
             </w:r>
           </w:p>
         </w:tc>
@@ -16346,6 +16804,22 @@
                 <w:lang w:eastAsia="de-DE"/>
               </w:rPr>
               <w:t> </w:t>
+            </w:r>
+            <w:proofErr w:type="spellStart"/>
+            <w:r>
+              <w:rPr>
+                <w:rFonts w:ascii="Calibri" w:eastAsia="Times New Roman" w:hAnsi="Calibri" w:cs="Times New Roman"/>
+                <w:lang w:eastAsia="de-DE"/>
+              </w:rPr>
+              <w:t>To</w:t>
+            </w:r>
+            <w:proofErr w:type="spellEnd"/>
+            <w:r>
+              <w:rPr>
+                <w:rFonts w:ascii="Calibri" w:eastAsia="Times New Roman" w:hAnsi="Calibri" w:cs="Times New Roman"/>
+                <w:lang w:eastAsia="de-DE"/>
+              </w:rPr>
+              <w:t xml:space="preserve"> Do: Algorithmen für Anhang bearbeiten</w:t>
             </w:r>
           </w:p>
         </w:tc>
@@ -16384,7 +16858,7 @@
                 <w:rFonts w:ascii="Calibri" w:eastAsia="Times New Roman" w:hAnsi="Calibri" w:cs="Times New Roman"/>
                 <w:lang w:eastAsia="de-DE"/>
               </w:rPr>
-              <w:t>20.07.2017</w:t>
+              <w:t>21.07.2017</w:t>
             </w:r>
           </w:p>
         </w:tc>
@@ -16418,7 +16892,7 @@
                 <w:rFonts w:ascii="Calibri" w:eastAsia="Times New Roman" w:hAnsi="Calibri" w:cs="Times New Roman"/>
                 <w:lang w:eastAsia="de-DE"/>
               </w:rPr>
-              <w:t>11</w:t>
+              <w:t>10</w:t>
             </w:r>
           </w:p>
         </w:tc>
@@ -16487,6 +16961,106 @@
                 <w:lang w:eastAsia="de-DE"/>
               </w:rPr>
               <w:t> </w:t>
+            </w:r>
+            <w:proofErr w:type="spellStart"/>
+            <w:r>
+              <w:rPr>
+                <w:rFonts w:ascii="Calibri" w:eastAsia="Times New Roman" w:hAnsi="Calibri" w:cs="Times New Roman"/>
+                <w:lang w:eastAsia="de-DE"/>
+              </w:rPr>
+              <w:t>To</w:t>
+            </w:r>
+            <w:proofErr w:type="spellEnd"/>
+            <w:r>
+              <w:rPr>
+                <w:rFonts w:ascii="Calibri" w:eastAsia="Times New Roman" w:hAnsi="Calibri" w:cs="Times New Roman"/>
+                <w:lang w:eastAsia="de-DE"/>
+              </w:rPr>
+              <w:t xml:space="preserve"> Do: Formatieren</w:t>
+            </w:r>
+            <w:r>
+              <w:rPr>
+                <w:rFonts w:ascii="Calibri" w:eastAsia="Times New Roman" w:hAnsi="Calibri" w:cs="Times New Roman"/>
+                <w:lang w:eastAsia="de-DE"/>
+              </w:rPr>
+              <w:br/>
+            </w:r>
+            <w:r>
+              <w:rPr>
+                <w:rFonts w:ascii="Calibri" w:eastAsia="Times New Roman" w:hAnsi="Calibri" w:cs="Times New Roman"/>
+                <w:lang w:eastAsia="de-DE"/>
+              </w:rPr>
+              <w:tab/>
+            </w:r>
+            <w:proofErr w:type="spellStart"/>
+            <w:r>
+              <w:rPr>
+                <w:rFonts w:ascii="Calibri" w:eastAsia="Times New Roman" w:hAnsi="Calibri" w:cs="Times New Roman"/>
+                <w:lang w:eastAsia="de-DE"/>
+              </w:rPr>
+              <w:t>Formalia</w:t>
+            </w:r>
+            <w:proofErr w:type="spellEnd"/>
+            <w:r>
+              <w:rPr>
+                <w:rFonts w:ascii="Calibri" w:eastAsia="Times New Roman" w:hAnsi="Calibri" w:cs="Times New Roman"/>
+                <w:lang w:eastAsia="de-DE"/>
+              </w:rPr>
+              <w:t xml:space="preserve"> unter Punkt „</w:t>
+            </w:r>
+            <w:proofErr w:type="spellStart"/>
+            <w:r>
+              <w:rPr>
+                <w:rFonts w:ascii="Calibri" w:eastAsia="Times New Roman" w:hAnsi="Calibri" w:cs="Times New Roman"/>
+                <w:lang w:eastAsia="de-DE"/>
+              </w:rPr>
+              <w:t>Formalia</w:t>
+            </w:r>
+            <w:proofErr w:type="spellEnd"/>
+            <w:r>
+              <w:rPr>
+                <w:rFonts w:ascii="Calibri" w:eastAsia="Times New Roman" w:hAnsi="Calibri" w:cs="Times New Roman"/>
+                <w:lang w:eastAsia="de-DE"/>
+              </w:rPr>
+              <w:t>“</w:t>
+            </w:r>
+            <w:r>
+              <w:rPr>
+                <w:rFonts w:ascii="Calibri" w:eastAsia="Times New Roman" w:hAnsi="Calibri" w:cs="Times New Roman"/>
+                <w:lang w:eastAsia="de-DE"/>
+              </w:rPr>
+              <w:br/>
+            </w:r>
+            <w:r>
+              <w:rPr>
+                <w:rFonts w:ascii="Calibri" w:eastAsia="Times New Roman" w:hAnsi="Calibri" w:cs="Times New Roman"/>
+                <w:lang w:eastAsia="de-DE"/>
+              </w:rPr>
+              <w:tab/>
+              <w:t>Verzeichnisse (Tabellen, Bilder, Anhang)</w:t>
+            </w:r>
+          </w:p>
+          <w:p>
+            <w:pPr>
+              <w:spacing w:after="0" w:line="240" w:lineRule="auto"/>
+              <w:rPr>
+                <w:rFonts w:ascii="Calibri" w:eastAsia="Times New Roman" w:hAnsi="Calibri" w:cs="Times New Roman"/>
+                <w:lang w:eastAsia="de-DE"/>
+              </w:rPr>
+            </w:pPr>
+            <w:r>
+              <w:rPr>
+                <w:rFonts w:ascii="Calibri" w:eastAsia="Times New Roman" w:hAnsi="Calibri" w:cs="Times New Roman"/>
+                <w:lang w:eastAsia="de-DE"/>
+              </w:rPr>
+              <w:tab/>
+            </w:r>
+            <w:r>
+              <w:rPr>
+                <w:rFonts w:ascii="Calibri" w:eastAsia="Times New Roman" w:hAnsi="Calibri" w:cs="Times New Roman"/>
+                <w:lang w:eastAsia="de-DE"/>
+              </w:rPr>
+              <w:t>Variablen Liste</w:t>
             </w:r>
           </w:p>
         </w:tc>
@@ -16504,28 +17078,29 @@
               <w:bottom w:val="single" w:sz="8" w:space="0" w:color="A3A3A3"/>
               <w:right w:val="single" w:sz="8" w:space="0" w:color="A3A3A3"/>
             </w:tcBorders>
-            <w:tcMar>
-              <w:top w:w="80" w:type="dxa"/>
-              <w:left w:w="80" w:type="dxa"/>
-              <w:bottom w:w="80" w:type="dxa"/>
-              <w:right w:w="80" w:type="dxa"/>
-            </w:tcMar>
-            <w:hideMark/>
-          </w:tcPr>
-          <w:p>
-            <w:pPr>
-              <w:spacing w:after="0" w:line="240" w:lineRule="auto"/>
-              <w:rPr>
-                <w:rFonts w:ascii="Calibri" w:eastAsia="Times New Roman" w:hAnsi="Calibri" w:cs="Times New Roman"/>
-                <w:lang w:eastAsia="de-DE"/>
-              </w:rPr>
-            </w:pPr>
-            <w:r>
-              <w:rPr>
-                <w:rFonts w:ascii="Calibri" w:eastAsia="Times New Roman" w:hAnsi="Calibri" w:cs="Times New Roman"/>
-                <w:lang w:eastAsia="de-DE"/>
-              </w:rPr>
-              <w:t>21.07.2017</w:t>
+            <w:shd w:val="clear" w:color="auto" w:fill="B6DDE8" w:themeFill="accent5" w:themeFillTint="66"/>
+            <w:tcMar>
+              <w:top w:w="80" w:type="dxa"/>
+              <w:left w:w="80" w:type="dxa"/>
+              <w:bottom w:w="80" w:type="dxa"/>
+              <w:right w:w="80" w:type="dxa"/>
+            </w:tcMar>
+            <w:hideMark/>
+          </w:tcPr>
+          <w:p>
+            <w:pPr>
+              <w:spacing w:after="0" w:line="240" w:lineRule="auto"/>
+              <w:rPr>
+                <w:rFonts w:ascii="Calibri" w:eastAsia="Times New Roman" w:hAnsi="Calibri" w:cs="Times New Roman"/>
+                <w:lang w:eastAsia="de-DE"/>
+              </w:rPr>
+            </w:pPr>
+            <w:r>
+              <w:rPr>
+                <w:rFonts w:ascii="Calibri" w:eastAsia="Times New Roman" w:hAnsi="Calibri" w:cs="Times New Roman"/>
+                <w:lang w:eastAsia="de-DE"/>
+              </w:rPr>
+              <w:t>22.07.2017</w:t>
             </w:r>
           </w:p>
         </w:tc>
@@ -16538,28 +17113,29 @@
               <w:bottom w:val="single" w:sz="8" w:space="0" w:color="A3A3A3"/>
               <w:right w:val="single" w:sz="8" w:space="0" w:color="A3A3A3"/>
             </w:tcBorders>
-            <w:tcMar>
-              <w:top w:w="80" w:type="dxa"/>
-              <w:left w:w="80" w:type="dxa"/>
-              <w:bottom w:w="80" w:type="dxa"/>
-              <w:right w:w="80" w:type="dxa"/>
-            </w:tcMar>
-            <w:hideMark/>
-          </w:tcPr>
-          <w:p>
-            <w:pPr>
-              <w:spacing w:after="0" w:line="240" w:lineRule="auto"/>
-              <w:rPr>
-                <w:rFonts w:ascii="Calibri" w:eastAsia="Times New Roman" w:hAnsi="Calibri" w:cs="Times New Roman"/>
-                <w:lang w:eastAsia="de-DE"/>
-              </w:rPr>
-            </w:pPr>
-            <w:r>
-              <w:rPr>
-                <w:rFonts w:ascii="Calibri" w:eastAsia="Times New Roman" w:hAnsi="Calibri" w:cs="Times New Roman"/>
-                <w:lang w:eastAsia="de-DE"/>
-              </w:rPr>
-              <w:t>10</w:t>
+            <w:shd w:val="clear" w:color="auto" w:fill="B6DDE8" w:themeFill="accent5" w:themeFillTint="66"/>
+            <w:tcMar>
+              <w:top w:w="80" w:type="dxa"/>
+              <w:left w:w="80" w:type="dxa"/>
+              <w:bottom w:w="80" w:type="dxa"/>
+              <w:right w:w="80" w:type="dxa"/>
+            </w:tcMar>
+            <w:hideMark/>
+          </w:tcPr>
+          <w:p>
+            <w:pPr>
+              <w:spacing w:after="0" w:line="240" w:lineRule="auto"/>
+              <w:rPr>
+                <w:rFonts w:ascii="Calibri" w:eastAsia="Times New Roman" w:hAnsi="Calibri" w:cs="Times New Roman"/>
+                <w:lang w:eastAsia="de-DE"/>
+              </w:rPr>
+            </w:pPr>
+            <w:r>
+              <w:rPr>
+                <w:rFonts w:ascii="Calibri" w:eastAsia="Times New Roman" w:hAnsi="Calibri" w:cs="Times New Roman"/>
+                <w:lang w:eastAsia="de-DE"/>
+              </w:rPr>
+              <w:t>9</w:t>
             </w:r>
           </w:p>
         </w:tc>
@@ -16572,6 +17148,7 @@
               <w:bottom w:val="single" w:sz="8" w:space="0" w:color="A3A3A3"/>
               <w:right w:val="single" w:sz="8" w:space="0" w:color="A3A3A3"/>
             </w:tcBorders>
+            <w:shd w:val="clear" w:color="auto" w:fill="B6DDE8" w:themeFill="accent5" w:themeFillTint="66"/>
             <w:tcMar>
               <w:top w:w="80" w:type="dxa"/>
               <w:left w:w="80" w:type="dxa"/>
@@ -16606,22 +17183,30 @@
               <w:bottom w:val="single" w:sz="8" w:space="0" w:color="A3A3A3"/>
               <w:right w:val="single" w:sz="8" w:space="0" w:color="A3A3A3"/>
             </w:tcBorders>
-            <w:tcMar>
-              <w:top w:w="80" w:type="dxa"/>
-              <w:left w:w="80" w:type="dxa"/>
-              <w:bottom w:w="80" w:type="dxa"/>
-              <w:right w:w="80" w:type="dxa"/>
-            </w:tcMar>
-            <w:hideMark/>
-          </w:tcPr>
-          <w:p>
-            <w:pPr>
-              <w:spacing w:after="0" w:line="240" w:lineRule="auto"/>
-              <w:rPr>
-                <w:rFonts w:ascii="Calibri" w:eastAsia="Times New Roman" w:hAnsi="Calibri" w:cs="Times New Roman"/>
-                <w:lang w:eastAsia="de-DE"/>
-              </w:rPr>
-            </w:pPr>
+            <w:shd w:val="clear" w:color="auto" w:fill="B6DDE8" w:themeFill="accent5" w:themeFillTint="66"/>
+            <w:tcMar>
+              <w:top w:w="80" w:type="dxa"/>
+              <w:left w:w="80" w:type="dxa"/>
+              <w:bottom w:w="80" w:type="dxa"/>
+              <w:right w:w="80" w:type="dxa"/>
+            </w:tcMar>
+            <w:hideMark/>
+          </w:tcPr>
+          <w:p>
+            <w:pPr>
+              <w:spacing w:after="0" w:line="240" w:lineRule="auto"/>
+              <w:rPr>
+                <w:rFonts w:ascii="Calibri" w:eastAsia="Times New Roman" w:hAnsi="Calibri" w:cs="Times New Roman"/>
+                <w:lang w:eastAsia="de-DE"/>
+              </w:rPr>
+            </w:pPr>
+            <w:r>
+              <w:rPr>
+                <w:rFonts w:ascii="Calibri" w:eastAsia="Times New Roman" w:hAnsi="Calibri" w:cs="Times New Roman"/>
+                <w:lang w:eastAsia="de-DE"/>
+              </w:rPr>
+              <w:t>Andere Korrektur lesen lassen</w:t>
+            </w:r>
             <w:r>
               <w:rPr>
                 <w:rFonts w:ascii="Calibri" w:eastAsia="Times New Roman" w:hAnsi="Calibri" w:cs="Times New Roman"/>
@@ -16667,7 +17252,7 @@
                 <w:rFonts w:ascii="Calibri" w:eastAsia="Times New Roman" w:hAnsi="Calibri" w:cs="Times New Roman"/>
                 <w:lang w:eastAsia="de-DE"/>
               </w:rPr>
-              <w:t>22.07.2017</w:t>
+              <w:t>23.07.2017</w:t>
             </w:r>
           </w:p>
         </w:tc>
@@ -16702,7 +17287,7 @@
                 <w:rFonts w:ascii="Calibri" w:eastAsia="Times New Roman" w:hAnsi="Calibri" w:cs="Times New Roman"/>
                 <w:lang w:eastAsia="de-DE"/>
               </w:rPr>
-              <w:t>9</w:t>
+              <w:t>8</w:t>
             </w:r>
           </w:p>
         </w:tc>
@@ -16797,29 +17382,28 @@
               <w:bottom w:val="single" w:sz="8" w:space="0" w:color="A3A3A3"/>
               <w:right w:val="single" w:sz="8" w:space="0" w:color="A3A3A3"/>
             </w:tcBorders>
-            <w:shd w:val="clear" w:color="auto" w:fill="B6DDE8" w:themeFill="accent5" w:themeFillTint="66"/>
-            <w:tcMar>
-              <w:top w:w="80" w:type="dxa"/>
-              <w:left w:w="80" w:type="dxa"/>
-              <w:bottom w:w="80" w:type="dxa"/>
-              <w:right w:w="80" w:type="dxa"/>
-            </w:tcMar>
-            <w:hideMark/>
-          </w:tcPr>
-          <w:p>
-            <w:pPr>
-              <w:spacing w:after="0" w:line="240" w:lineRule="auto"/>
-              <w:rPr>
-                <w:rFonts w:ascii="Calibri" w:eastAsia="Times New Roman" w:hAnsi="Calibri" w:cs="Times New Roman"/>
-                <w:lang w:eastAsia="de-DE"/>
-              </w:rPr>
-            </w:pPr>
-            <w:r>
-              <w:rPr>
-                <w:rFonts w:ascii="Calibri" w:eastAsia="Times New Roman" w:hAnsi="Calibri" w:cs="Times New Roman"/>
-                <w:lang w:eastAsia="de-DE"/>
-              </w:rPr>
-              <w:t>23.07.2017</w:t>
+            <w:tcMar>
+              <w:top w:w="80" w:type="dxa"/>
+              <w:left w:w="80" w:type="dxa"/>
+              <w:bottom w:w="80" w:type="dxa"/>
+              <w:right w:w="80" w:type="dxa"/>
+            </w:tcMar>
+            <w:hideMark/>
+          </w:tcPr>
+          <w:p>
+            <w:pPr>
+              <w:spacing w:after="0" w:line="240" w:lineRule="auto"/>
+              <w:rPr>
+                <w:rFonts w:ascii="Calibri" w:eastAsia="Times New Roman" w:hAnsi="Calibri" w:cs="Times New Roman"/>
+                <w:lang w:eastAsia="de-DE"/>
+              </w:rPr>
+            </w:pPr>
+            <w:r>
+              <w:rPr>
+                <w:rFonts w:ascii="Calibri" w:eastAsia="Times New Roman" w:hAnsi="Calibri" w:cs="Times New Roman"/>
+                <w:lang w:eastAsia="de-DE"/>
+              </w:rPr>
+              <w:t>24.07.2017</w:t>
             </w:r>
           </w:p>
         </w:tc>
@@ -16832,29 +17416,28 @@
               <w:bottom w:val="single" w:sz="8" w:space="0" w:color="A3A3A3"/>
               <w:right w:val="single" w:sz="8" w:space="0" w:color="A3A3A3"/>
             </w:tcBorders>
-            <w:shd w:val="clear" w:color="auto" w:fill="B6DDE8" w:themeFill="accent5" w:themeFillTint="66"/>
-            <w:tcMar>
-              <w:top w:w="80" w:type="dxa"/>
-              <w:left w:w="80" w:type="dxa"/>
-              <w:bottom w:w="80" w:type="dxa"/>
-              <w:right w:w="80" w:type="dxa"/>
-            </w:tcMar>
-            <w:hideMark/>
-          </w:tcPr>
-          <w:p>
-            <w:pPr>
-              <w:spacing w:after="0" w:line="240" w:lineRule="auto"/>
-              <w:rPr>
-                <w:rFonts w:ascii="Calibri" w:eastAsia="Times New Roman" w:hAnsi="Calibri" w:cs="Times New Roman"/>
-                <w:lang w:eastAsia="de-DE"/>
-              </w:rPr>
-            </w:pPr>
-            <w:r>
-              <w:rPr>
-                <w:rFonts w:ascii="Calibri" w:eastAsia="Times New Roman" w:hAnsi="Calibri" w:cs="Times New Roman"/>
-                <w:lang w:eastAsia="de-DE"/>
-              </w:rPr>
-              <w:t>8</w:t>
+            <w:tcMar>
+              <w:top w:w="80" w:type="dxa"/>
+              <w:left w:w="80" w:type="dxa"/>
+              <w:bottom w:w="80" w:type="dxa"/>
+              <w:right w:w="80" w:type="dxa"/>
+            </w:tcMar>
+            <w:hideMark/>
+          </w:tcPr>
+          <w:p>
+            <w:pPr>
+              <w:spacing w:after="0" w:line="240" w:lineRule="auto"/>
+              <w:rPr>
+                <w:rFonts w:ascii="Calibri" w:eastAsia="Times New Roman" w:hAnsi="Calibri" w:cs="Times New Roman"/>
+                <w:lang w:eastAsia="de-DE"/>
+              </w:rPr>
+            </w:pPr>
+            <w:r>
+              <w:rPr>
+                <w:rFonts w:ascii="Calibri" w:eastAsia="Times New Roman" w:hAnsi="Calibri" w:cs="Times New Roman"/>
+                <w:lang w:eastAsia="de-DE"/>
+              </w:rPr>
+              <w:t>7</w:t>
             </w:r>
           </w:p>
         </w:tc>
@@ -16867,7 +17450,6 @@
               <w:bottom w:val="single" w:sz="8" w:space="0" w:color="A3A3A3"/>
               <w:right w:val="single" w:sz="8" w:space="0" w:color="A3A3A3"/>
             </w:tcBorders>
-            <w:shd w:val="clear" w:color="auto" w:fill="B6DDE8" w:themeFill="accent5" w:themeFillTint="66"/>
             <w:tcMar>
               <w:top w:w="80" w:type="dxa"/>
               <w:left w:w="80" w:type="dxa"/>
@@ -16902,36 +17484,44 @@
               <w:bottom w:val="single" w:sz="8" w:space="0" w:color="A3A3A3"/>
               <w:right w:val="single" w:sz="8" w:space="0" w:color="A3A3A3"/>
             </w:tcBorders>
-            <w:shd w:val="clear" w:color="auto" w:fill="B6DDE8" w:themeFill="accent5" w:themeFillTint="66"/>
-            <w:tcMar>
-              <w:top w:w="80" w:type="dxa"/>
-              <w:left w:w="80" w:type="dxa"/>
-              <w:bottom w:w="80" w:type="dxa"/>
-              <w:right w:w="80" w:type="dxa"/>
-            </w:tcMar>
-            <w:hideMark/>
-          </w:tcPr>
-          <w:p>
-            <w:pPr>
-              <w:spacing w:after="0" w:line="240" w:lineRule="auto"/>
-              <w:rPr>
-                <w:rFonts w:ascii="Calibri" w:eastAsia="Times New Roman" w:hAnsi="Calibri" w:cs="Times New Roman"/>
-                <w:lang w:eastAsia="de-DE"/>
-              </w:rPr>
-            </w:pPr>
-            <w:r>
-              <w:rPr>
-                <w:rFonts w:ascii="Calibri" w:eastAsia="Times New Roman" w:hAnsi="Calibri" w:cs="Times New Roman"/>
-                <w:lang w:eastAsia="de-DE"/>
-              </w:rPr>
-              <w:t>Andere Korrektur lesen lassen</w:t>
-            </w:r>
+            <w:tcMar>
+              <w:top w:w="80" w:type="dxa"/>
+              <w:left w:w="80" w:type="dxa"/>
+              <w:bottom w:w="80" w:type="dxa"/>
+              <w:right w:w="80" w:type="dxa"/>
+            </w:tcMar>
+            <w:hideMark/>
+          </w:tcPr>
+          <w:p>
+            <w:pPr>
+              <w:spacing w:after="0" w:line="240" w:lineRule="auto"/>
+              <w:rPr>
+                <w:rFonts w:ascii="Calibri" w:eastAsia="Times New Roman" w:hAnsi="Calibri" w:cs="Times New Roman"/>
+                <w:lang w:eastAsia="de-DE"/>
+              </w:rPr>
+            </w:pPr>
             <w:r>
               <w:rPr>
                 <w:rFonts w:ascii="Calibri" w:eastAsia="Times New Roman" w:hAnsi="Calibri" w:cs="Times New Roman"/>
                 <w:lang w:eastAsia="de-DE"/>
               </w:rPr>
               <w:t> </w:t>
+            </w:r>
+            <w:proofErr w:type="spellStart"/>
+            <w:r>
+              <w:rPr>
+                <w:rFonts w:ascii="Calibri" w:eastAsia="Times New Roman" w:hAnsi="Calibri" w:cs="Times New Roman"/>
+                <w:lang w:eastAsia="de-DE"/>
+              </w:rPr>
+              <w:t>To</w:t>
+            </w:r>
+            <w:proofErr w:type="spellEnd"/>
+            <w:r>
+              <w:rPr>
+                <w:rFonts w:ascii="Calibri" w:eastAsia="Times New Roman" w:hAnsi="Calibri" w:cs="Times New Roman"/>
+                <w:lang w:eastAsia="de-DE"/>
+              </w:rPr>
+              <w:t xml:space="preserve"> Do: Bilder erstellen</w:t>
             </w:r>
           </w:p>
         </w:tc>
@@ -16970,7 +17560,7 @@
                 <w:rFonts w:ascii="Calibri" w:eastAsia="Times New Roman" w:hAnsi="Calibri" w:cs="Times New Roman"/>
                 <w:lang w:eastAsia="de-DE"/>
               </w:rPr>
-              <w:t>24.07.2017</w:t>
+              <w:t>25.07.2017</w:t>
             </w:r>
           </w:p>
         </w:tc>
@@ -17004,7 +17594,7 @@
                 <w:rFonts w:ascii="Calibri" w:eastAsia="Times New Roman" w:hAnsi="Calibri" w:cs="Times New Roman"/>
                 <w:lang w:eastAsia="de-DE"/>
               </w:rPr>
-              <w:t>7</w:t>
+              <w:t>6</w:t>
             </w:r>
           </w:p>
         </w:tc>
@@ -17111,7 +17701,7 @@
                 <w:rFonts w:ascii="Calibri" w:eastAsia="Times New Roman" w:hAnsi="Calibri" w:cs="Times New Roman"/>
                 <w:lang w:eastAsia="de-DE"/>
               </w:rPr>
-              <w:t>25.07.2017</w:t>
+              <w:t>26.07.2017</w:t>
             </w:r>
           </w:p>
         </w:tc>
@@ -17145,7 +17735,7 @@
                 <w:rFonts w:ascii="Calibri" w:eastAsia="Times New Roman" w:hAnsi="Calibri" w:cs="Times New Roman"/>
                 <w:lang w:eastAsia="de-DE"/>
               </w:rPr>
-              <w:t>6</w:t>
+              <w:t>5</w:t>
             </w:r>
           </w:p>
         </w:tc>
@@ -17213,7 +17803,7 @@
                 <w:rFonts w:ascii="Calibri" w:eastAsia="Times New Roman" w:hAnsi="Calibri" w:cs="Times New Roman"/>
                 <w:lang w:eastAsia="de-DE"/>
               </w:rPr>
-              <w:t> </w:t>
+              <w:t>Binden lassen</w:t>
             </w:r>
           </w:p>
         </w:tc>
@@ -17252,7 +17842,7 @@
                 <w:rFonts w:ascii="Calibri" w:eastAsia="Times New Roman" w:hAnsi="Calibri" w:cs="Times New Roman"/>
                 <w:lang w:eastAsia="de-DE"/>
               </w:rPr>
-              <w:t>26.07.2017</w:t>
+              <w:t>27.07.2017</w:t>
             </w:r>
           </w:p>
         </w:tc>
@@ -17286,7 +17876,7 @@
                 <w:rFonts w:ascii="Calibri" w:eastAsia="Times New Roman" w:hAnsi="Calibri" w:cs="Times New Roman"/>
                 <w:lang w:eastAsia="de-DE"/>
               </w:rPr>
-              <w:t>5</w:t>
+              <w:t>4</w:t>
             </w:r>
           </w:p>
         </w:tc>
@@ -17315,13 +17905,6 @@
                 <w:lang w:eastAsia="de-DE"/>
               </w:rPr>
             </w:pPr>
-            <w:r>
-              <w:rPr>
-                <w:rFonts w:ascii="Calibri" w:eastAsia="Times New Roman" w:hAnsi="Calibri" w:cs="Times New Roman"/>
-                <w:lang w:eastAsia="de-DE"/>
-              </w:rPr>
-              <w:t>Ende</w:t>
-            </w:r>
           </w:p>
         </w:tc>
         <w:tc>
@@ -17354,7 +17937,7 @@
                 <w:rFonts w:ascii="Calibri" w:eastAsia="Times New Roman" w:hAnsi="Calibri" w:cs="Times New Roman"/>
                 <w:lang w:eastAsia="de-DE"/>
               </w:rPr>
-              <w:t>Binden lassen</w:t>
+              <w:t> </w:t>
             </w:r>
           </w:p>
         </w:tc>
@@ -17393,7 +17976,7 @@
                 <w:rFonts w:ascii="Calibri" w:eastAsia="Times New Roman" w:hAnsi="Calibri" w:cs="Times New Roman"/>
                 <w:lang w:eastAsia="de-DE"/>
               </w:rPr>
-              <w:t>27.07.2017</w:t>
+              <w:t>28.07.2017</w:t>
             </w:r>
           </w:p>
         </w:tc>
@@ -17427,7 +18010,7 @@
                 <w:rFonts w:ascii="Calibri" w:eastAsia="Times New Roman" w:hAnsi="Calibri" w:cs="Times New Roman"/>
                 <w:lang w:eastAsia="de-DE"/>
               </w:rPr>
-              <w:t>4</w:t>
+              <w:t>3</w:t>
             </w:r>
           </w:p>
         </w:tc>
@@ -17506,140 +18089,6 @@
               <w:bottom w:val="single" w:sz="8" w:space="0" w:color="A3A3A3"/>
               <w:right w:val="single" w:sz="8" w:space="0" w:color="A3A3A3"/>
             </w:tcBorders>
-            <w:tcMar>
-              <w:top w:w="80" w:type="dxa"/>
-              <w:left w:w="80" w:type="dxa"/>
-              <w:bottom w:w="80" w:type="dxa"/>
-              <w:right w:w="80" w:type="dxa"/>
-            </w:tcMar>
-            <w:hideMark/>
-          </w:tcPr>
-          <w:p>
-            <w:pPr>
-              <w:spacing w:after="0" w:line="240" w:lineRule="auto"/>
-              <w:rPr>
-                <w:rFonts w:ascii="Calibri" w:eastAsia="Times New Roman" w:hAnsi="Calibri" w:cs="Times New Roman"/>
-                <w:lang w:eastAsia="de-DE"/>
-              </w:rPr>
-            </w:pPr>
-            <w:r>
-              <w:rPr>
-                <w:rFonts w:ascii="Calibri" w:eastAsia="Times New Roman" w:hAnsi="Calibri" w:cs="Times New Roman"/>
-                <w:lang w:eastAsia="de-DE"/>
-              </w:rPr>
-              <w:t>28.07.2017</w:t>
-            </w:r>
-          </w:p>
-        </w:tc>
-        <w:tc>
-          <w:tcPr>
-            <w:tcW w:w="309" w:type="pct"/>
-            <w:tcBorders>
-              <w:top w:val="single" w:sz="8" w:space="0" w:color="A3A3A3"/>
-              <w:left w:val="single" w:sz="8" w:space="0" w:color="A3A3A3"/>
-              <w:bottom w:val="single" w:sz="8" w:space="0" w:color="A3A3A3"/>
-              <w:right w:val="single" w:sz="8" w:space="0" w:color="A3A3A3"/>
-            </w:tcBorders>
-            <w:tcMar>
-              <w:top w:w="80" w:type="dxa"/>
-              <w:left w:w="80" w:type="dxa"/>
-              <w:bottom w:w="80" w:type="dxa"/>
-              <w:right w:w="80" w:type="dxa"/>
-            </w:tcMar>
-            <w:hideMark/>
-          </w:tcPr>
-          <w:p>
-            <w:pPr>
-              <w:spacing w:after="0" w:line="240" w:lineRule="auto"/>
-              <w:rPr>
-                <w:rFonts w:ascii="Calibri" w:eastAsia="Times New Roman" w:hAnsi="Calibri" w:cs="Times New Roman"/>
-                <w:lang w:eastAsia="de-DE"/>
-              </w:rPr>
-            </w:pPr>
-            <w:r>
-              <w:rPr>
-                <w:rFonts w:ascii="Calibri" w:eastAsia="Times New Roman" w:hAnsi="Calibri" w:cs="Times New Roman"/>
-                <w:lang w:eastAsia="de-DE"/>
-              </w:rPr>
-              <w:t>3</w:t>
-            </w:r>
-          </w:p>
-        </w:tc>
-        <w:tc>
-          <w:tcPr>
-            <w:tcW w:w="603" w:type="pct"/>
-            <w:tcBorders>
-              <w:top w:val="single" w:sz="8" w:space="0" w:color="A3A3A3"/>
-              <w:left w:val="single" w:sz="8" w:space="0" w:color="A3A3A3"/>
-              <w:bottom w:val="single" w:sz="8" w:space="0" w:color="A3A3A3"/>
-              <w:right w:val="single" w:sz="8" w:space="0" w:color="A3A3A3"/>
-            </w:tcBorders>
-            <w:tcMar>
-              <w:top w:w="80" w:type="dxa"/>
-              <w:left w:w="80" w:type="dxa"/>
-              <w:bottom w:w="80" w:type="dxa"/>
-              <w:right w:w="80" w:type="dxa"/>
-            </w:tcMar>
-            <w:hideMark/>
-          </w:tcPr>
-          <w:p>
-            <w:pPr>
-              <w:spacing w:after="0" w:line="240" w:lineRule="auto"/>
-              <w:rPr>
-                <w:rFonts w:ascii="Calibri" w:eastAsia="Times New Roman" w:hAnsi="Calibri" w:cs="Times New Roman"/>
-                <w:lang w:eastAsia="de-DE"/>
-              </w:rPr>
-            </w:pPr>
-          </w:p>
-        </w:tc>
-        <w:tc>
-          <w:tcPr>
-            <w:tcW w:w="3447" w:type="pct"/>
-            <w:tcBorders>
-              <w:top w:val="single" w:sz="8" w:space="0" w:color="A3A3A3"/>
-              <w:left w:val="single" w:sz="8" w:space="0" w:color="A3A3A3"/>
-              <w:bottom w:val="single" w:sz="8" w:space="0" w:color="A3A3A3"/>
-              <w:right w:val="single" w:sz="8" w:space="0" w:color="A3A3A3"/>
-            </w:tcBorders>
-            <w:tcMar>
-              <w:top w:w="80" w:type="dxa"/>
-              <w:left w:w="80" w:type="dxa"/>
-              <w:bottom w:w="80" w:type="dxa"/>
-              <w:right w:w="80" w:type="dxa"/>
-            </w:tcMar>
-            <w:hideMark/>
-          </w:tcPr>
-          <w:p>
-            <w:pPr>
-              <w:spacing w:after="0" w:line="240" w:lineRule="auto"/>
-              <w:rPr>
-                <w:rFonts w:ascii="Calibri" w:eastAsia="Times New Roman" w:hAnsi="Calibri" w:cs="Times New Roman"/>
-                <w:lang w:eastAsia="de-DE"/>
-              </w:rPr>
-            </w:pPr>
-            <w:r>
-              <w:rPr>
-                <w:rFonts w:ascii="Calibri" w:eastAsia="Times New Roman" w:hAnsi="Calibri" w:cs="Times New Roman"/>
-                <w:lang w:eastAsia="de-DE"/>
-              </w:rPr>
-              <w:t> </w:t>
-            </w:r>
-          </w:p>
-        </w:tc>
-      </w:tr>
-      <w:tr>
-        <w:trPr>
-          <w:trHeight w:val="269"/>
-        </w:trPr>
-        <w:tc>
-          <w:tcPr>
-            <w:tcW w:w="641" w:type="pct"/>
-            <w:tcBorders>
-              <w:top w:val="single" w:sz="8" w:space="0" w:color="A3A3A3"/>
-              <w:left w:val="single" w:sz="8" w:space="0" w:color="A3A3A3"/>
-              <w:bottom w:val="single" w:sz="8" w:space="0" w:color="A3A3A3"/>
-              <w:right w:val="single" w:sz="8" w:space="0" w:color="A3A3A3"/>
-            </w:tcBorders>
             <w:shd w:val="clear" w:color="auto" w:fill="B6DDE8" w:themeFill="accent5" w:themeFillTint="66"/>
             <w:tcMar>
               <w:top w:w="80" w:type="dxa"/>
@@ -17662,6 +18111,7 @@
                 <w:rFonts w:ascii="Calibri" w:eastAsia="Times New Roman" w:hAnsi="Calibri" w:cs="Times New Roman"/>
                 <w:lang w:eastAsia="de-DE"/>
               </w:rPr>
+              <w:lastRenderedPageBreak/>
               <w:t>29.07.2017</w:t>
             </w:r>
           </w:p>

</xml_diff>

<commit_message>
plots Noll und Anwendung Bilevel
</commit_message>
<xml_diff>
--- a/Kalender.docx
+++ b/Kalender.docx
@@ -8782,6 +8782,13 @@
                 <w:lang w:eastAsia="de-DE"/>
               </w:rPr>
             </w:pPr>
+            <w:r>
+              <w:rPr>
+                <w:rFonts w:ascii="Calibri" w:eastAsia="Times New Roman" w:hAnsi="Calibri" w:cs="Times New Roman"/>
+                <w:lang w:eastAsia="de-DE"/>
+              </w:rPr>
+              <w:t>Noll</w:t>
+            </w:r>
           </w:p>
         </w:tc>
         <w:tc>
@@ -10414,6 +10421,13 @@
                 <w:lang w:eastAsia="de-DE"/>
               </w:rPr>
             </w:pPr>
+            <w:r>
+              <w:rPr>
+                <w:rFonts w:ascii="Calibri" w:eastAsia="Times New Roman" w:hAnsi="Calibri" w:cs="Times New Roman"/>
+                <w:lang w:eastAsia="de-DE"/>
+              </w:rPr>
+              <w:t>Noll, Bilevel</w:t>
+            </w:r>
           </w:p>
         </w:tc>
         <w:tc>
@@ -10758,6 +10772,13 @@
                 <w:lang w:eastAsia="de-DE"/>
               </w:rPr>
             </w:pPr>
+            <w:r>
+              <w:rPr>
+                <w:rFonts w:ascii="Calibri" w:eastAsia="Times New Roman" w:hAnsi="Calibri" w:cs="Times New Roman"/>
+                <w:lang w:eastAsia="de-DE"/>
+              </w:rPr>
+              <w:t>Noll</w:t>
+            </w:r>
           </w:p>
         </w:tc>
         <w:tc>
@@ -11000,6 +11021,13 @@
                 <w:lang w:eastAsia="de-DE"/>
               </w:rPr>
             </w:pPr>
+            <w:r>
+              <w:rPr>
+                <w:rFonts w:ascii="Calibri" w:eastAsia="Times New Roman" w:hAnsi="Calibri" w:cs="Times New Roman"/>
+                <w:lang w:eastAsia="de-DE"/>
+              </w:rPr>
+              <w:t>Noll</w:t>
+            </w:r>
           </w:p>
         </w:tc>
         <w:tc>
@@ -11296,7 +11324,7 @@
               <w:bottom w:val="single" w:sz="8" w:space="0" w:color="A3A3A3"/>
               <w:right w:val="single" w:sz="8" w:space="0" w:color="A3A3A3"/>
             </w:tcBorders>
-            <w:shd w:val="clear" w:color="auto" w:fill="B6DDE8" w:themeFill="accent5" w:themeFillTint="66"/>
+            <w:shd w:val="clear" w:color="auto" w:fill="D9D9D9" w:themeFill="background1" w:themeFillShade="D9"/>
             <w:tcMar>
               <w:top w:w="80" w:type="dxa"/>
               <w:left w:w="80" w:type="dxa"/>
@@ -11331,7 +11359,7 @@
               <w:bottom w:val="single" w:sz="8" w:space="0" w:color="A3A3A3"/>
               <w:right w:val="single" w:sz="8" w:space="0" w:color="A3A3A3"/>
             </w:tcBorders>
-            <w:shd w:val="clear" w:color="auto" w:fill="B6DDE8" w:themeFill="accent5" w:themeFillTint="66"/>
+            <w:shd w:val="clear" w:color="auto" w:fill="D9D9D9" w:themeFill="background1" w:themeFillShade="D9"/>
             <w:tcMar>
               <w:top w:w="80" w:type="dxa"/>
               <w:left w:w="80" w:type="dxa"/>
@@ -11366,23 +11394,30 @@
               <w:bottom w:val="single" w:sz="8" w:space="0" w:color="A3A3A3"/>
               <w:right w:val="single" w:sz="8" w:space="0" w:color="A3A3A3"/>
             </w:tcBorders>
-            <w:shd w:val="clear" w:color="auto" w:fill="B6DDE8" w:themeFill="accent5" w:themeFillTint="66"/>
-            <w:tcMar>
-              <w:top w:w="80" w:type="dxa"/>
-              <w:left w:w="80" w:type="dxa"/>
-              <w:bottom w:w="80" w:type="dxa"/>
-              <w:right w:w="80" w:type="dxa"/>
-            </w:tcMar>
-            <w:hideMark/>
-          </w:tcPr>
-          <w:p>
-            <w:pPr>
-              <w:spacing w:after="0" w:line="240" w:lineRule="auto"/>
-              <w:rPr>
-                <w:rFonts w:ascii="Calibri" w:eastAsia="Times New Roman" w:hAnsi="Calibri" w:cs="Times New Roman"/>
-                <w:lang w:eastAsia="de-DE"/>
-              </w:rPr>
-            </w:pPr>
+            <w:shd w:val="clear" w:color="auto" w:fill="D9D9D9" w:themeFill="background1" w:themeFillShade="D9"/>
+            <w:tcMar>
+              <w:top w:w="80" w:type="dxa"/>
+              <w:left w:w="80" w:type="dxa"/>
+              <w:bottom w:w="80" w:type="dxa"/>
+              <w:right w:w="80" w:type="dxa"/>
+            </w:tcMar>
+            <w:hideMark/>
+          </w:tcPr>
+          <w:p>
+            <w:pPr>
+              <w:spacing w:after="0" w:line="240" w:lineRule="auto"/>
+              <w:rPr>
+                <w:rFonts w:ascii="Calibri" w:eastAsia="Times New Roman" w:hAnsi="Calibri" w:cs="Times New Roman"/>
+                <w:lang w:eastAsia="de-DE"/>
+              </w:rPr>
+            </w:pPr>
+            <w:r>
+              <w:rPr>
+                <w:rFonts w:ascii="Calibri" w:eastAsia="Times New Roman" w:hAnsi="Calibri" w:cs="Times New Roman"/>
+                <w:lang w:eastAsia="de-DE"/>
+              </w:rPr>
+              <w:t>Noll</w:t>
+            </w:r>
           </w:p>
         </w:tc>
         <w:tc>
@@ -11394,7 +11429,7 @@
               <w:bottom w:val="single" w:sz="8" w:space="0" w:color="A3A3A3"/>
               <w:right w:val="single" w:sz="8" w:space="0" w:color="A3A3A3"/>
             </w:tcBorders>
-            <w:shd w:val="clear" w:color="auto" w:fill="B6DDE8" w:themeFill="accent5" w:themeFillTint="66"/>
+            <w:shd w:val="clear" w:color="auto" w:fill="D9D9D9" w:themeFill="background1" w:themeFillShade="D9"/>
             <w:tcMar>
               <w:top w:w="80" w:type="dxa"/>
               <w:left w:w="80" w:type="dxa"/>
@@ -11442,8 +11477,6 @@
               <w:tab/>
               <w:t>Noise Test für Akademisches Testbeispiel gemacht</w:t>
             </w:r>
-            <w:bookmarkStart w:id="0" w:name="_GoBack"/>
-            <w:bookmarkEnd w:id="0"/>
           </w:p>
         </w:tc>
       </w:tr>
@@ -11460,7 +11493,7 @@
               <w:bottom w:val="single" w:sz="8" w:space="0" w:color="A3A3A3"/>
               <w:right w:val="single" w:sz="8" w:space="0" w:color="A3A3A3"/>
             </w:tcBorders>
-            <w:shd w:val="clear" w:color="auto" w:fill="B6DDE8" w:themeFill="accent5" w:themeFillTint="66"/>
+            <w:shd w:val="clear" w:color="auto" w:fill="D9D9D9" w:themeFill="background1" w:themeFillShade="D9"/>
             <w:tcMar>
               <w:top w:w="80" w:type="dxa"/>
               <w:left w:w="80" w:type="dxa"/>
@@ -11496,7 +11529,7 @@
               <w:bottom w:val="single" w:sz="8" w:space="0" w:color="A3A3A3"/>
               <w:right w:val="single" w:sz="8" w:space="0" w:color="A3A3A3"/>
             </w:tcBorders>
-            <w:shd w:val="clear" w:color="auto" w:fill="B6DDE8" w:themeFill="accent5" w:themeFillTint="66"/>
+            <w:shd w:val="clear" w:color="auto" w:fill="D9D9D9" w:themeFill="background1" w:themeFillShade="D9"/>
             <w:tcMar>
               <w:top w:w="80" w:type="dxa"/>
               <w:left w:w="80" w:type="dxa"/>
@@ -11531,23 +11564,30 @@
               <w:bottom w:val="single" w:sz="8" w:space="0" w:color="A3A3A3"/>
               <w:right w:val="single" w:sz="8" w:space="0" w:color="A3A3A3"/>
             </w:tcBorders>
-            <w:shd w:val="clear" w:color="auto" w:fill="B6DDE8" w:themeFill="accent5" w:themeFillTint="66"/>
-            <w:tcMar>
-              <w:top w:w="80" w:type="dxa"/>
-              <w:left w:w="80" w:type="dxa"/>
-              <w:bottom w:w="80" w:type="dxa"/>
-              <w:right w:w="80" w:type="dxa"/>
-            </w:tcMar>
-            <w:hideMark/>
-          </w:tcPr>
-          <w:p>
-            <w:pPr>
-              <w:spacing w:after="0" w:line="240" w:lineRule="auto"/>
-              <w:rPr>
-                <w:rFonts w:ascii="Calibri" w:eastAsia="Times New Roman" w:hAnsi="Calibri" w:cs="Times New Roman"/>
-                <w:lang w:eastAsia="de-DE"/>
-              </w:rPr>
-            </w:pPr>
+            <w:shd w:val="clear" w:color="auto" w:fill="D9D9D9" w:themeFill="background1" w:themeFillShade="D9"/>
+            <w:tcMar>
+              <w:top w:w="80" w:type="dxa"/>
+              <w:left w:w="80" w:type="dxa"/>
+              <w:bottom w:w="80" w:type="dxa"/>
+              <w:right w:w="80" w:type="dxa"/>
+            </w:tcMar>
+            <w:hideMark/>
+          </w:tcPr>
+          <w:p>
+            <w:pPr>
+              <w:spacing w:after="0" w:line="240" w:lineRule="auto"/>
+              <w:rPr>
+                <w:rFonts w:ascii="Calibri" w:eastAsia="Times New Roman" w:hAnsi="Calibri" w:cs="Times New Roman"/>
+                <w:lang w:eastAsia="de-DE"/>
+              </w:rPr>
+            </w:pPr>
+            <w:r>
+              <w:rPr>
+                <w:rFonts w:ascii="Calibri" w:eastAsia="Times New Roman" w:hAnsi="Calibri" w:cs="Times New Roman"/>
+                <w:lang w:eastAsia="de-DE"/>
+              </w:rPr>
+              <w:t>Noll</w:t>
+            </w:r>
           </w:p>
         </w:tc>
         <w:tc>
@@ -11559,7 +11599,7 @@
               <w:bottom w:val="single" w:sz="8" w:space="0" w:color="A3A3A3"/>
               <w:right w:val="single" w:sz="8" w:space="0" w:color="A3A3A3"/>
             </w:tcBorders>
-            <w:shd w:val="clear" w:color="auto" w:fill="B6DDE8" w:themeFill="accent5" w:themeFillTint="66"/>
+            <w:shd w:val="clear" w:color="auto" w:fill="D9D9D9" w:themeFill="background1" w:themeFillShade="D9"/>
             <w:tcMar>
               <w:top w:w="80" w:type="dxa"/>
               <w:left w:w="80" w:type="dxa"/>
@@ -11623,6 +11663,38 @@
               </w:rPr>
               <w:tab/>
               <w:t>Text zu allen Plots schreiben</w:t>
+            </w:r>
+          </w:p>
+          <w:p>
+            <w:pPr>
+              <w:spacing w:after="0" w:line="240" w:lineRule="auto"/>
+              <w:rPr>
+                <w:rFonts w:ascii="Calibri" w:eastAsia="Times New Roman" w:hAnsi="Calibri" w:cs="Times New Roman"/>
+                <w:lang w:eastAsia="de-DE"/>
+              </w:rPr>
+            </w:pPr>
+            <w:r>
+              <w:rPr>
+                <w:rFonts w:ascii="Calibri" w:eastAsia="Times New Roman" w:hAnsi="Calibri" w:cs="Times New Roman"/>
+                <w:lang w:eastAsia="de-DE"/>
+              </w:rPr>
+              <w:t>Getan: Plots weiter gemacht</w:t>
+            </w:r>
+          </w:p>
+          <w:p>
+            <w:pPr>
+              <w:spacing w:after="0" w:line="240" w:lineRule="auto"/>
+              <w:rPr>
+                <w:rFonts w:ascii="Calibri" w:eastAsia="Times New Roman" w:hAnsi="Calibri" w:cs="Times New Roman"/>
+                <w:lang w:eastAsia="de-DE"/>
+              </w:rPr>
+            </w:pPr>
+            <w:r>
+              <w:rPr>
+                <w:rFonts w:ascii="Calibri" w:eastAsia="Times New Roman" w:hAnsi="Calibri" w:cs="Times New Roman"/>
+                <w:lang w:eastAsia="de-DE"/>
+              </w:rPr>
+              <w:t>Noch 19 Tage</w:t>
             </w:r>
           </w:p>
         </w:tc>
@@ -11640,6 +11712,7 @@
               <w:bottom w:val="single" w:sz="8" w:space="0" w:color="A3A3A3"/>
               <w:right w:val="single" w:sz="8" w:space="0" w:color="A3A3A3"/>
             </w:tcBorders>
+            <w:shd w:val="clear" w:color="auto" w:fill="D9D9D9" w:themeFill="background1" w:themeFillShade="D9"/>
             <w:tcMar>
               <w:top w:w="80" w:type="dxa"/>
               <w:left w:w="80" w:type="dxa"/>
@@ -11674,6 +11747,7 @@
               <w:bottom w:val="single" w:sz="8" w:space="0" w:color="A3A3A3"/>
               <w:right w:val="single" w:sz="8" w:space="0" w:color="A3A3A3"/>
             </w:tcBorders>
+            <w:shd w:val="clear" w:color="auto" w:fill="D9D9D9" w:themeFill="background1" w:themeFillShade="D9"/>
             <w:tcMar>
               <w:top w:w="80" w:type="dxa"/>
               <w:left w:w="80" w:type="dxa"/>
@@ -11708,22 +11782,30 @@
               <w:bottom w:val="single" w:sz="8" w:space="0" w:color="A3A3A3"/>
               <w:right w:val="single" w:sz="8" w:space="0" w:color="A3A3A3"/>
             </w:tcBorders>
-            <w:tcMar>
-              <w:top w:w="80" w:type="dxa"/>
-              <w:left w:w="80" w:type="dxa"/>
-              <w:bottom w:w="80" w:type="dxa"/>
-              <w:right w:w="80" w:type="dxa"/>
-            </w:tcMar>
-            <w:hideMark/>
-          </w:tcPr>
-          <w:p>
-            <w:pPr>
-              <w:spacing w:after="0" w:line="240" w:lineRule="auto"/>
-              <w:rPr>
-                <w:rFonts w:ascii="Calibri" w:eastAsia="Times New Roman" w:hAnsi="Calibri" w:cs="Times New Roman"/>
-                <w:lang w:eastAsia="de-DE"/>
-              </w:rPr>
-            </w:pPr>
+            <w:shd w:val="clear" w:color="auto" w:fill="D9D9D9" w:themeFill="background1" w:themeFillShade="D9"/>
+            <w:tcMar>
+              <w:top w:w="80" w:type="dxa"/>
+              <w:left w:w="80" w:type="dxa"/>
+              <w:bottom w:w="80" w:type="dxa"/>
+              <w:right w:w="80" w:type="dxa"/>
+            </w:tcMar>
+            <w:hideMark/>
+          </w:tcPr>
+          <w:p>
+            <w:pPr>
+              <w:spacing w:after="0" w:line="240" w:lineRule="auto"/>
+              <w:rPr>
+                <w:rFonts w:ascii="Calibri" w:eastAsia="Times New Roman" w:hAnsi="Calibri" w:cs="Times New Roman"/>
+                <w:lang w:eastAsia="de-DE"/>
+              </w:rPr>
+            </w:pPr>
+            <w:r>
+              <w:rPr>
+                <w:rFonts w:ascii="Calibri" w:eastAsia="Times New Roman" w:hAnsi="Calibri" w:cs="Times New Roman"/>
+                <w:lang w:eastAsia="de-DE"/>
+              </w:rPr>
+              <w:t>Noll</w:t>
+            </w:r>
           </w:p>
         </w:tc>
         <w:tc>
@@ -11735,6 +11817,7 @@
               <w:bottom w:val="single" w:sz="8" w:space="0" w:color="A3A3A3"/>
               <w:right w:val="single" w:sz="8" w:space="0" w:color="A3A3A3"/>
             </w:tcBorders>
+            <w:shd w:val="clear" w:color="auto" w:fill="D9D9D9" w:themeFill="background1" w:themeFillShade="D9"/>
             <w:tcMar>
               <w:top w:w="80" w:type="dxa"/>
               <w:left w:w="80" w:type="dxa"/>
@@ -11757,6 +11840,68 @@
                 <w:lang w:eastAsia="de-DE"/>
               </w:rPr>
               <w:t> </w:t>
+            </w:r>
+            <w:r>
+              <w:rPr>
+                <w:rFonts w:ascii="Calibri" w:eastAsia="Times New Roman" w:hAnsi="Calibri" w:cs="Times New Roman"/>
+                <w:lang w:eastAsia="de-DE"/>
+              </w:rPr>
+              <w:t>Getan: Algo</w:t>
+            </w:r>
+            <w:r>
+              <w:rPr>
+                <w:rFonts w:ascii="Calibri" w:eastAsia="Times New Roman" w:hAnsi="Calibri" w:cs="Times New Roman"/>
+                <w:lang w:eastAsia="de-DE"/>
+              </w:rPr>
+              <w:t xml:space="preserve"> für Stem Plots richtig gestellt</w:t>
+            </w:r>
+          </w:p>
+          <w:p>
+            <w:pPr>
+              <w:spacing w:after="0" w:line="240" w:lineRule="auto"/>
+              <w:rPr>
+                <w:rFonts w:ascii="Calibri" w:eastAsia="Times New Roman" w:hAnsi="Calibri" w:cs="Times New Roman"/>
+                <w:lang w:eastAsia="de-DE"/>
+              </w:rPr>
+            </w:pPr>
+            <w:r>
+              <w:rPr>
+                <w:rFonts w:ascii="Calibri" w:eastAsia="Times New Roman" w:hAnsi="Calibri" w:cs="Times New Roman"/>
+                <w:lang w:eastAsia="de-DE"/>
+              </w:rPr>
+              <w:tab/>
+              <w:t>Bisschen Q-Kapitel aufgeschrieben</w:t>
+            </w:r>
+            <w:r>
+              <w:rPr>
+                <w:rFonts w:ascii="Calibri" w:eastAsia="Times New Roman" w:hAnsi="Calibri" w:cs="Times New Roman"/>
+                <w:lang w:eastAsia="de-DE"/>
+              </w:rPr>
+              <w:br/>
+            </w:r>
+            <w:r>
+              <w:rPr>
+                <w:rFonts w:ascii="Calibri" w:eastAsia="Times New Roman" w:hAnsi="Calibri" w:cs="Times New Roman"/>
+                <w:lang w:eastAsia="de-DE"/>
+              </w:rPr>
+              <w:tab/>
+              <w:t>alle plots für Q-Kapitel fertiggestellt</w:t>
+            </w:r>
+          </w:p>
+          <w:p>
+            <w:pPr>
+              <w:spacing w:after="0" w:line="240" w:lineRule="auto"/>
+              <w:rPr>
+                <w:rFonts w:ascii="Calibri" w:eastAsia="Times New Roman" w:hAnsi="Calibri" w:cs="Times New Roman"/>
+                <w:lang w:eastAsia="de-DE"/>
+              </w:rPr>
+            </w:pPr>
+            <w:r>
+              <w:rPr>
+                <w:rFonts w:ascii="Calibri" w:eastAsia="Times New Roman" w:hAnsi="Calibri" w:cs="Times New Roman"/>
+                <w:lang w:eastAsia="de-DE"/>
+              </w:rPr>
+              <w:t>Noch 18 Tage</w:t>
             </w:r>
           </w:p>
         </w:tc>
@@ -11858,6 +12003,13 @@
                 <w:lang w:eastAsia="de-DE"/>
               </w:rPr>
             </w:pPr>
+            <w:r>
+              <w:rPr>
+                <w:rFonts w:ascii="Calibri" w:eastAsia="Times New Roman" w:hAnsi="Calibri" w:cs="Times New Roman"/>
+                <w:lang w:eastAsia="de-DE"/>
+              </w:rPr>
+              <w:t>Anwendung</w:t>
+            </w:r>
           </w:p>
         </w:tc>
         <w:tc>
@@ -11892,6 +12044,67 @@
               </w:rPr>
               <w:t> </w:t>
             </w:r>
+            <w:r>
+              <w:rPr>
+                <w:rFonts w:ascii="Calibri" w:eastAsia="Times New Roman" w:hAnsi="Calibri" w:cs="Times New Roman"/>
+                <w:lang w:eastAsia="de-DE"/>
+              </w:rPr>
+              <w:t xml:space="preserve">To Do: </w:t>
+            </w:r>
+            <w:r>
+              <w:rPr>
+                <w:rFonts w:ascii="Calibri" w:eastAsia="Times New Roman" w:hAnsi="Calibri" w:cs="Times New Roman"/>
+                <w:lang w:eastAsia="de-DE"/>
+              </w:rPr>
+              <w:t xml:space="preserve">„0815“-Algortihmus suchen </w:t>
+            </w:r>
+            <w:r>
+              <w:rPr>
+                <w:rFonts w:ascii="Calibri" w:eastAsia="Times New Roman" w:hAnsi="Calibri" w:cs="Times New Roman"/>
+                <w:lang w:eastAsia="de-DE"/>
+              </w:rPr>
+              <w:t xml:space="preserve">und Vergleich mit meinem </w:t>
+            </w:r>
+            <w:r>
+              <w:rPr>
+                <w:rFonts w:ascii="Calibri" w:eastAsia="Times New Roman" w:hAnsi="Calibri" w:cs="Times New Roman"/>
+                <w:lang w:eastAsia="de-DE"/>
+              </w:rPr>
+              <w:sym w:font="Wingdings" w:char="F0E0"/>
+            </w:r>
+            <w:r>
+              <w:rPr>
+                <w:rFonts w:ascii="Calibri" w:eastAsia="Times New Roman" w:hAnsi="Calibri" w:cs="Times New Roman"/>
+                <w:lang w:eastAsia="de-DE"/>
+              </w:rPr>
+              <w:t xml:space="preserve"> Laufzeit, Genauigkeit</w:t>
+            </w:r>
+          </w:p>
+          <w:p>
+            <w:pPr>
+              <w:spacing w:after="0" w:line="240" w:lineRule="auto"/>
+              <w:rPr>
+                <w:rFonts w:ascii="Calibri" w:eastAsia="Times New Roman" w:hAnsi="Calibri" w:cs="Times New Roman"/>
+                <w:lang w:eastAsia="de-DE"/>
+              </w:rPr>
+            </w:pPr>
+            <w:r>
+              <w:rPr>
+                <w:rFonts w:ascii="Calibri" w:eastAsia="Times New Roman" w:hAnsi="Calibri" w:cs="Times New Roman"/>
+                <w:lang w:eastAsia="de-DE"/>
+              </w:rPr>
+              <w:tab/>
+              <w:t>Mail an Andre</w:t>
+            </w:r>
+          </w:p>
+          <w:p>
+            <w:pPr>
+              <w:spacing w:after="0" w:line="240" w:lineRule="auto"/>
+              <w:rPr>
+                <w:rFonts w:ascii="Calibri" w:eastAsia="Times New Roman" w:hAnsi="Calibri" w:cs="Times New Roman"/>
+                <w:lang w:eastAsia="de-DE"/>
+              </w:rPr>
+            </w:pPr>
           </w:p>
         </w:tc>
       </w:tr>
@@ -12696,29 +12909,6 @@
               </w:rPr>
               <w:t> </w:t>
             </w:r>
-            <w:r>
-              <w:rPr>
-                <w:rFonts w:ascii="Calibri" w:eastAsia="Times New Roman" w:hAnsi="Calibri" w:cs="Times New Roman"/>
-                <w:lang w:eastAsia="de-DE"/>
-              </w:rPr>
-              <w:t>Spätestens jetzt Q-Algorithmus fertig machen</w:t>
-            </w:r>
-          </w:p>
-          <w:p>
-            <w:pPr>
-              <w:spacing w:after="0" w:line="240" w:lineRule="auto"/>
-              <w:rPr>
-                <w:rFonts w:ascii="Calibri" w:eastAsia="Times New Roman" w:hAnsi="Calibri" w:cs="Times New Roman"/>
-                <w:lang w:eastAsia="de-DE"/>
-              </w:rPr>
-            </w:pPr>
-            <w:r>
-              <w:rPr>
-                <w:rFonts w:ascii="Calibri" w:eastAsia="Times New Roman" w:hAnsi="Calibri" w:cs="Times New Roman"/>
-                <w:lang w:eastAsia="de-DE"/>
-              </w:rPr>
-              <w:t>Anwendung sollte jetzt fertig sein!</w:t>
-            </w:r>
           </w:p>
         </w:tc>
       </w:tr>
@@ -12853,6 +13043,13 @@
               </w:rPr>
               <w:t> </w:t>
             </w:r>
+            <w:r>
+              <w:rPr>
+                <w:rFonts w:ascii="Calibri" w:eastAsia="Times New Roman" w:hAnsi="Calibri" w:cs="Times New Roman"/>
+                <w:lang w:eastAsia="de-DE"/>
+              </w:rPr>
+              <w:t>Ab jetzt: Theorie zur Anwendung aufschreiben</w:t>
+            </w:r>
           </w:p>
         </w:tc>
       </w:tr>
@@ -13247,6 +13444,39 @@
               </w:rPr>
               <w:t> </w:t>
             </w:r>
+            <w:r>
+              <w:rPr>
+                <w:rFonts w:ascii="Calibri" w:eastAsia="Times New Roman" w:hAnsi="Calibri" w:cs="Times New Roman"/>
+                <w:lang w:eastAsia="de-DE"/>
+              </w:rPr>
+              <w:t>Spätestens jetzt Q-Algorithmus fertig machen</w:t>
+            </w:r>
+          </w:p>
+          <w:p>
+            <w:pPr>
+              <w:spacing w:after="0" w:line="240" w:lineRule="auto"/>
+              <w:rPr>
+                <w:rFonts w:ascii="Calibri" w:eastAsia="Times New Roman" w:hAnsi="Calibri" w:cs="Times New Roman"/>
+                <w:lang w:eastAsia="de-DE"/>
+              </w:rPr>
+            </w:pPr>
+            <w:r>
+              <w:rPr>
+                <w:rFonts w:ascii="Calibri" w:eastAsia="Times New Roman" w:hAnsi="Calibri" w:cs="Times New Roman"/>
+                <w:lang w:eastAsia="de-DE"/>
+              </w:rPr>
+              <w:t>Anwendung sollte jetzt fertig sein!</w:t>
+            </w:r>
+            <w:r>
+              <w:rPr>
+                <w:rFonts w:ascii="Calibri" w:eastAsia="Times New Roman" w:hAnsi="Calibri" w:cs="Times New Roman"/>
+                <w:lang w:eastAsia="de-DE"/>
+              </w:rPr>
+              <w:br/>
+              <w:t>evtl. noch Plots mit u=1.2 vergleichen (Noll, Q)</w:t>
+            </w:r>
+            <w:bookmarkStart w:id="0" w:name="_GoBack"/>
+            <w:bookmarkEnd w:id="0"/>
           </w:p>
         </w:tc>
       </w:tr>
@@ -14803,6 +15033,7 @@
                 <w:rFonts w:ascii="Calibri" w:eastAsia="Times New Roman" w:hAnsi="Calibri" w:cs="Times New Roman"/>
                 <w:lang w:eastAsia="de-DE"/>
               </w:rPr>
+              <w:lastRenderedPageBreak/>
               <w:t>12.07.2017</w:t>
             </w:r>
           </w:p>
@@ -15523,7 +15754,6 @@
                 <w:rFonts w:ascii="Calibri" w:eastAsia="Times New Roman" w:hAnsi="Calibri" w:cs="Times New Roman"/>
                 <w:lang w:eastAsia="de-DE"/>
               </w:rPr>
-              <w:lastRenderedPageBreak/>
               <w:t>17.07.2017</w:t>
             </w:r>
           </w:p>

</xml_diff>

<commit_message>
Machine Learning, Plots, Algorithmen
</commit_message>
<xml_diff>
--- a/Kalender.docx
+++ b/Kalender.docx
@@ -10819,31 +10819,20 @@
                 <w:rFonts w:ascii="Calibri" w:eastAsia="Times New Roman" w:hAnsi="Calibri" w:cs="Times New Roman"/>
                 <w:lang w:eastAsia="de-DE"/>
               </w:rPr>
-              <w:t xml:space="preserve">To Do: </w:t>
-            </w:r>
-            <w:r>
-              <w:rPr>
-                <w:rFonts w:ascii="Calibri" w:eastAsia="Times New Roman" w:hAnsi="Calibri" w:cs="Times New Roman"/>
-                <w:color w:val="FF0000"/>
-                <w:lang w:eastAsia="de-DE"/>
-              </w:rPr>
-              <w:t>noch mal über Skalierung der Zielfunktion in Bilevel-Problem nachdenken</w:t>
-            </w:r>
-          </w:p>
-          <w:p>
-            <w:pPr>
-              <w:spacing w:after="0" w:line="240" w:lineRule="auto"/>
-              <w:rPr>
-                <w:rFonts w:ascii="Calibri" w:eastAsia="Times New Roman" w:hAnsi="Calibri" w:cs="Times New Roman"/>
-                <w:lang w:eastAsia="de-DE"/>
-              </w:rPr>
-            </w:pPr>
-            <w:r>
-              <w:rPr>
-                <w:rFonts w:ascii="Calibri" w:eastAsia="Times New Roman" w:hAnsi="Calibri" w:cs="Times New Roman"/>
-                <w:lang w:eastAsia="de-DE"/>
-              </w:rPr>
-              <w:tab/>
+              <w:t>To Do</w:t>
+            </w:r>
+            <w:r>
+              <w:rPr>
+                <w:rFonts w:ascii="Calibri" w:eastAsia="Times New Roman" w:hAnsi="Calibri" w:cs="Times New Roman"/>
+                <w:lang w:eastAsia="de-DE"/>
+              </w:rPr>
+              <w:t xml:space="preserve">: </w:t>
+            </w:r>
+            <w:r>
+              <w:rPr>
+                <w:rFonts w:ascii="Calibri" w:eastAsia="Times New Roman" w:hAnsi="Calibri" w:cs="Times New Roman"/>
+                <w:lang w:eastAsia="de-DE"/>
+              </w:rPr>
               <w:t>Noll-Algo an akademischer Funktion testen</w:t>
             </w:r>
           </w:p>
@@ -11515,135 +11504,135 @@
                 <w:rFonts w:ascii="Calibri" w:eastAsia="Times New Roman" w:hAnsi="Calibri" w:cs="Times New Roman"/>
                 <w:lang w:eastAsia="de-DE"/>
               </w:rPr>
+              <w:t>18.06.2017</w:t>
+            </w:r>
+          </w:p>
+        </w:tc>
+        <w:tc>
+          <w:tcPr>
+            <w:tcW w:w="309" w:type="pct"/>
+            <w:tcBorders>
+              <w:top w:val="single" w:sz="8" w:space="0" w:color="A3A3A3"/>
+              <w:left w:val="single" w:sz="8" w:space="0" w:color="A3A3A3"/>
+              <w:bottom w:val="single" w:sz="8" w:space="0" w:color="A3A3A3"/>
+              <w:right w:val="single" w:sz="8" w:space="0" w:color="A3A3A3"/>
+            </w:tcBorders>
+            <w:shd w:val="clear" w:color="auto" w:fill="D9D9D9" w:themeFill="background1" w:themeFillShade="D9"/>
+            <w:tcMar>
+              <w:top w:w="80" w:type="dxa"/>
+              <w:left w:w="80" w:type="dxa"/>
+              <w:bottom w:w="80" w:type="dxa"/>
+              <w:right w:w="80" w:type="dxa"/>
+            </w:tcMar>
+            <w:hideMark/>
+          </w:tcPr>
+          <w:p>
+            <w:pPr>
+              <w:spacing w:after="0" w:line="240" w:lineRule="auto"/>
+              <w:rPr>
+                <w:rFonts w:ascii="Calibri" w:eastAsia="Times New Roman" w:hAnsi="Calibri" w:cs="Times New Roman"/>
+                <w:lang w:eastAsia="de-DE"/>
+              </w:rPr>
+            </w:pPr>
+            <w:r>
+              <w:rPr>
+                <w:rFonts w:ascii="Calibri" w:eastAsia="Times New Roman" w:hAnsi="Calibri" w:cs="Times New Roman"/>
+                <w:lang w:eastAsia="de-DE"/>
+              </w:rPr>
+              <w:t>43</w:t>
+            </w:r>
+          </w:p>
+        </w:tc>
+        <w:tc>
+          <w:tcPr>
+            <w:tcW w:w="603" w:type="pct"/>
+            <w:tcBorders>
+              <w:top w:val="single" w:sz="8" w:space="0" w:color="A3A3A3"/>
+              <w:left w:val="single" w:sz="8" w:space="0" w:color="A3A3A3"/>
+              <w:bottom w:val="single" w:sz="8" w:space="0" w:color="A3A3A3"/>
+              <w:right w:val="single" w:sz="8" w:space="0" w:color="A3A3A3"/>
+            </w:tcBorders>
+            <w:shd w:val="clear" w:color="auto" w:fill="D9D9D9" w:themeFill="background1" w:themeFillShade="D9"/>
+            <w:tcMar>
+              <w:top w:w="80" w:type="dxa"/>
+              <w:left w:w="80" w:type="dxa"/>
+              <w:bottom w:w="80" w:type="dxa"/>
+              <w:right w:w="80" w:type="dxa"/>
+            </w:tcMar>
+            <w:hideMark/>
+          </w:tcPr>
+          <w:p>
+            <w:pPr>
+              <w:spacing w:after="0" w:line="240" w:lineRule="auto"/>
+              <w:rPr>
+                <w:rFonts w:ascii="Calibri" w:eastAsia="Times New Roman" w:hAnsi="Calibri" w:cs="Times New Roman"/>
+                <w:lang w:eastAsia="de-DE"/>
+              </w:rPr>
+            </w:pPr>
+            <w:r>
+              <w:rPr>
+                <w:rFonts w:ascii="Calibri" w:eastAsia="Times New Roman" w:hAnsi="Calibri" w:cs="Times New Roman"/>
+                <w:lang w:eastAsia="de-DE"/>
+              </w:rPr>
+              <w:t>Noll</w:t>
+            </w:r>
+          </w:p>
+        </w:tc>
+        <w:tc>
+          <w:tcPr>
+            <w:tcW w:w="3447" w:type="pct"/>
+            <w:tcBorders>
+              <w:top w:val="single" w:sz="8" w:space="0" w:color="A3A3A3"/>
+              <w:left w:val="single" w:sz="8" w:space="0" w:color="A3A3A3"/>
+              <w:bottom w:val="single" w:sz="8" w:space="0" w:color="A3A3A3"/>
+              <w:right w:val="single" w:sz="8" w:space="0" w:color="A3A3A3"/>
+            </w:tcBorders>
+            <w:shd w:val="clear" w:color="auto" w:fill="D9D9D9" w:themeFill="background1" w:themeFillShade="D9"/>
+            <w:tcMar>
+              <w:top w:w="80" w:type="dxa"/>
+              <w:left w:w="80" w:type="dxa"/>
+              <w:bottom w:w="80" w:type="dxa"/>
+              <w:right w:w="80" w:type="dxa"/>
+            </w:tcMar>
+            <w:hideMark/>
+          </w:tcPr>
+          <w:p>
+            <w:pPr>
+              <w:spacing w:after="0" w:line="240" w:lineRule="auto"/>
+              <w:rPr>
+                <w:rFonts w:ascii="Calibri" w:eastAsia="Times New Roman" w:hAnsi="Calibri" w:cs="Times New Roman"/>
+                <w:lang w:eastAsia="de-DE"/>
+              </w:rPr>
+            </w:pPr>
+            <w:r>
+              <w:rPr>
+                <w:rFonts w:ascii="Calibri" w:eastAsia="Times New Roman" w:hAnsi="Calibri" w:cs="Times New Roman"/>
+                <w:lang w:eastAsia="de-DE"/>
+              </w:rPr>
+              <w:t> </w:t>
+            </w:r>
+            <w:r>
+              <w:rPr>
+                <w:rFonts w:ascii="Calibri" w:eastAsia="Times New Roman" w:hAnsi="Calibri" w:cs="Times New Roman"/>
+                <w:lang w:eastAsia="de-DE"/>
+              </w:rPr>
+              <w:t>To Do: Kapitel Noll (Numerik) abschließen</w:t>
+            </w:r>
+          </w:p>
+          <w:p>
+            <w:pPr>
+              <w:spacing w:after="0" w:line="240" w:lineRule="auto"/>
+              <w:rPr>
+                <w:rFonts w:ascii="Calibri" w:eastAsia="Times New Roman" w:hAnsi="Calibri" w:cs="Times New Roman"/>
+                <w:lang w:eastAsia="de-DE"/>
+              </w:rPr>
+            </w:pPr>
+            <w:r>
+              <w:rPr>
+                <w:rFonts w:ascii="Calibri" w:eastAsia="Times New Roman" w:hAnsi="Calibri" w:cs="Times New Roman"/>
+                <w:lang w:eastAsia="de-DE"/>
+              </w:rPr>
               <w:lastRenderedPageBreak/>
-              <w:t>18.06.2017</w:t>
-            </w:r>
-          </w:p>
-        </w:tc>
-        <w:tc>
-          <w:tcPr>
-            <w:tcW w:w="309" w:type="pct"/>
-            <w:tcBorders>
-              <w:top w:val="single" w:sz="8" w:space="0" w:color="A3A3A3"/>
-              <w:left w:val="single" w:sz="8" w:space="0" w:color="A3A3A3"/>
-              <w:bottom w:val="single" w:sz="8" w:space="0" w:color="A3A3A3"/>
-              <w:right w:val="single" w:sz="8" w:space="0" w:color="A3A3A3"/>
-            </w:tcBorders>
-            <w:shd w:val="clear" w:color="auto" w:fill="D9D9D9" w:themeFill="background1" w:themeFillShade="D9"/>
-            <w:tcMar>
-              <w:top w:w="80" w:type="dxa"/>
-              <w:left w:w="80" w:type="dxa"/>
-              <w:bottom w:w="80" w:type="dxa"/>
-              <w:right w:w="80" w:type="dxa"/>
-            </w:tcMar>
-            <w:hideMark/>
-          </w:tcPr>
-          <w:p>
-            <w:pPr>
-              <w:spacing w:after="0" w:line="240" w:lineRule="auto"/>
-              <w:rPr>
-                <w:rFonts w:ascii="Calibri" w:eastAsia="Times New Roman" w:hAnsi="Calibri" w:cs="Times New Roman"/>
-                <w:lang w:eastAsia="de-DE"/>
-              </w:rPr>
-            </w:pPr>
-            <w:r>
-              <w:rPr>
-                <w:rFonts w:ascii="Calibri" w:eastAsia="Times New Roman" w:hAnsi="Calibri" w:cs="Times New Roman"/>
-                <w:lang w:eastAsia="de-DE"/>
-              </w:rPr>
-              <w:t>43</w:t>
-            </w:r>
-          </w:p>
-        </w:tc>
-        <w:tc>
-          <w:tcPr>
-            <w:tcW w:w="603" w:type="pct"/>
-            <w:tcBorders>
-              <w:top w:val="single" w:sz="8" w:space="0" w:color="A3A3A3"/>
-              <w:left w:val="single" w:sz="8" w:space="0" w:color="A3A3A3"/>
-              <w:bottom w:val="single" w:sz="8" w:space="0" w:color="A3A3A3"/>
-              <w:right w:val="single" w:sz="8" w:space="0" w:color="A3A3A3"/>
-            </w:tcBorders>
-            <w:shd w:val="clear" w:color="auto" w:fill="D9D9D9" w:themeFill="background1" w:themeFillShade="D9"/>
-            <w:tcMar>
-              <w:top w:w="80" w:type="dxa"/>
-              <w:left w:w="80" w:type="dxa"/>
-              <w:bottom w:w="80" w:type="dxa"/>
-              <w:right w:w="80" w:type="dxa"/>
-            </w:tcMar>
-            <w:hideMark/>
-          </w:tcPr>
-          <w:p>
-            <w:pPr>
-              <w:spacing w:after="0" w:line="240" w:lineRule="auto"/>
-              <w:rPr>
-                <w:rFonts w:ascii="Calibri" w:eastAsia="Times New Roman" w:hAnsi="Calibri" w:cs="Times New Roman"/>
-                <w:lang w:eastAsia="de-DE"/>
-              </w:rPr>
-            </w:pPr>
-            <w:r>
-              <w:rPr>
-                <w:rFonts w:ascii="Calibri" w:eastAsia="Times New Roman" w:hAnsi="Calibri" w:cs="Times New Roman"/>
-                <w:lang w:eastAsia="de-DE"/>
-              </w:rPr>
-              <w:t>Noll</w:t>
-            </w:r>
-          </w:p>
-        </w:tc>
-        <w:tc>
-          <w:tcPr>
-            <w:tcW w:w="3447" w:type="pct"/>
-            <w:tcBorders>
-              <w:top w:val="single" w:sz="8" w:space="0" w:color="A3A3A3"/>
-              <w:left w:val="single" w:sz="8" w:space="0" w:color="A3A3A3"/>
-              <w:bottom w:val="single" w:sz="8" w:space="0" w:color="A3A3A3"/>
-              <w:right w:val="single" w:sz="8" w:space="0" w:color="A3A3A3"/>
-            </w:tcBorders>
-            <w:shd w:val="clear" w:color="auto" w:fill="D9D9D9" w:themeFill="background1" w:themeFillShade="D9"/>
-            <w:tcMar>
-              <w:top w:w="80" w:type="dxa"/>
-              <w:left w:w="80" w:type="dxa"/>
-              <w:bottom w:w="80" w:type="dxa"/>
-              <w:right w:w="80" w:type="dxa"/>
-            </w:tcMar>
-            <w:hideMark/>
-          </w:tcPr>
-          <w:p>
-            <w:pPr>
-              <w:spacing w:after="0" w:line="240" w:lineRule="auto"/>
-              <w:rPr>
-                <w:rFonts w:ascii="Calibri" w:eastAsia="Times New Roman" w:hAnsi="Calibri" w:cs="Times New Roman"/>
-                <w:lang w:eastAsia="de-DE"/>
-              </w:rPr>
-            </w:pPr>
-            <w:r>
-              <w:rPr>
-                <w:rFonts w:ascii="Calibri" w:eastAsia="Times New Roman" w:hAnsi="Calibri" w:cs="Times New Roman"/>
-                <w:lang w:eastAsia="de-DE"/>
-              </w:rPr>
-              <w:t> </w:t>
-            </w:r>
-            <w:r>
-              <w:rPr>
-                <w:rFonts w:ascii="Calibri" w:eastAsia="Times New Roman" w:hAnsi="Calibri" w:cs="Times New Roman"/>
-                <w:lang w:eastAsia="de-DE"/>
-              </w:rPr>
-              <w:t>To Do: Kapitel Noll (Numerik) abschließen</w:t>
-            </w:r>
-          </w:p>
-          <w:p>
-            <w:pPr>
-              <w:spacing w:after="0" w:line="240" w:lineRule="auto"/>
-              <w:rPr>
-                <w:rFonts w:ascii="Calibri" w:eastAsia="Times New Roman" w:hAnsi="Calibri" w:cs="Times New Roman"/>
-                <w:lang w:eastAsia="de-DE"/>
-              </w:rPr>
-            </w:pPr>
-            <w:r>
-              <w:rPr>
-                <w:rFonts w:ascii="Calibri" w:eastAsia="Times New Roman" w:hAnsi="Calibri" w:cs="Times New Roman"/>
-                <w:lang w:eastAsia="de-DE"/>
-              </w:rPr>
               <w:tab/>
               <w:t>Dazu: große Plots fertig machen</w:t>
             </w:r>
@@ -11734,6 +11723,7 @@
                 <w:rFonts w:ascii="Calibri" w:eastAsia="Times New Roman" w:hAnsi="Calibri" w:cs="Times New Roman"/>
                 <w:lang w:eastAsia="de-DE"/>
               </w:rPr>
+              <w:lastRenderedPageBreak/>
               <w:t>19.06.2017</w:t>
             </w:r>
           </w:p>
@@ -11919,6 +11909,7 @@
               <w:bottom w:val="single" w:sz="8" w:space="0" w:color="A3A3A3"/>
               <w:right w:val="single" w:sz="8" w:space="0" w:color="A3A3A3"/>
             </w:tcBorders>
+            <w:shd w:val="clear" w:color="auto" w:fill="D9D9D9" w:themeFill="background1" w:themeFillShade="D9"/>
             <w:tcMar>
               <w:top w:w="80" w:type="dxa"/>
               <w:left w:w="80" w:type="dxa"/>
@@ -11953,6 +11944,7 @@
               <w:bottom w:val="single" w:sz="8" w:space="0" w:color="A3A3A3"/>
               <w:right w:val="single" w:sz="8" w:space="0" w:color="A3A3A3"/>
             </w:tcBorders>
+            <w:shd w:val="clear" w:color="auto" w:fill="D9D9D9" w:themeFill="background1" w:themeFillShade="D9"/>
             <w:tcMar>
               <w:top w:w="80" w:type="dxa"/>
               <w:left w:w="80" w:type="dxa"/>
@@ -11987,6 +11979,7 @@
               <w:bottom w:val="single" w:sz="8" w:space="0" w:color="A3A3A3"/>
               <w:right w:val="single" w:sz="8" w:space="0" w:color="A3A3A3"/>
             </w:tcBorders>
+            <w:shd w:val="clear" w:color="auto" w:fill="D9D9D9" w:themeFill="background1" w:themeFillShade="D9"/>
             <w:tcMar>
               <w:top w:w="80" w:type="dxa"/>
               <w:left w:w="80" w:type="dxa"/>
@@ -12021,6 +12014,7 @@
               <w:bottom w:val="single" w:sz="8" w:space="0" w:color="A3A3A3"/>
               <w:right w:val="single" w:sz="8" w:space="0" w:color="A3A3A3"/>
             </w:tcBorders>
+            <w:shd w:val="clear" w:color="auto" w:fill="D9D9D9" w:themeFill="background1" w:themeFillShade="D9"/>
             <w:tcMar>
               <w:top w:w="80" w:type="dxa"/>
               <w:left w:w="80" w:type="dxa"/>
@@ -12105,6 +12099,29 @@
                 <w:lang w:eastAsia="de-DE"/>
               </w:rPr>
             </w:pPr>
+            <w:r>
+              <w:rPr>
+                <w:rFonts w:ascii="Calibri" w:eastAsia="Times New Roman" w:hAnsi="Calibri" w:cs="Times New Roman"/>
+                <w:lang w:eastAsia="de-DE"/>
+              </w:rPr>
+              <w:t>Getan: versucht herauszufinden was Optimierung in Bilevel-Anwendung macht</w:t>
+            </w:r>
+          </w:p>
+          <w:p>
+            <w:pPr>
+              <w:spacing w:after="0" w:line="240" w:lineRule="auto"/>
+              <w:rPr>
+                <w:rFonts w:ascii="Calibri" w:eastAsia="Times New Roman" w:hAnsi="Calibri" w:cs="Times New Roman"/>
+                <w:lang w:eastAsia="de-DE"/>
+              </w:rPr>
+            </w:pPr>
+            <w:r>
+              <w:rPr>
+                <w:rFonts w:ascii="Calibri" w:eastAsia="Times New Roman" w:hAnsi="Calibri" w:cs="Times New Roman"/>
+                <w:lang w:eastAsia="de-DE"/>
+              </w:rPr>
+              <w:t>Noch 17 Tage</w:t>
+            </w:r>
           </w:p>
         </w:tc>
       </w:tr>
@@ -12121,6 +12138,7 @@
               <w:bottom w:val="single" w:sz="8" w:space="0" w:color="A3A3A3"/>
               <w:right w:val="single" w:sz="8" w:space="0" w:color="A3A3A3"/>
             </w:tcBorders>
+            <w:shd w:val="clear" w:color="auto" w:fill="D9D9D9" w:themeFill="background1" w:themeFillShade="D9"/>
             <w:tcMar>
               <w:top w:w="80" w:type="dxa"/>
               <w:left w:w="80" w:type="dxa"/>
@@ -12155,6 +12173,7 @@
               <w:bottom w:val="single" w:sz="8" w:space="0" w:color="A3A3A3"/>
               <w:right w:val="single" w:sz="8" w:space="0" w:color="A3A3A3"/>
             </w:tcBorders>
+            <w:shd w:val="clear" w:color="auto" w:fill="D9D9D9" w:themeFill="background1" w:themeFillShade="D9"/>
             <w:tcMar>
               <w:top w:w="80" w:type="dxa"/>
               <w:left w:w="80" w:type="dxa"/>
@@ -12189,22 +12208,30 @@
               <w:bottom w:val="single" w:sz="8" w:space="0" w:color="A3A3A3"/>
               <w:right w:val="single" w:sz="8" w:space="0" w:color="A3A3A3"/>
             </w:tcBorders>
-            <w:tcMar>
-              <w:top w:w="80" w:type="dxa"/>
-              <w:left w:w="80" w:type="dxa"/>
-              <w:bottom w:w="80" w:type="dxa"/>
-              <w:right w:w="80" w:type="dxa"/>
-            </w:tcMar>
-            <w:hideMark/>
-          </w:tcPr>
-          <w:p>
-            <w:pPr>
-              <w:spacing w:after="0" w:line="240" w:lineRule="auto"/>
-              <w:rPr>
-                <w:rFonts w:ascii="Calibri" w:eastAsia="Times New Roman" w:hAnsi="Calibri" w:cs="Times New Roman"/>
-                <w:lang w:eastAsia="de-DE"/>
-              </w:rPr>
-            </w:pPr>
+            <w:shd w:val="clear" w:color="auto" w:fill="D9D9D9" w:themeFill="background1" w:themeFillShade="D9"/>
+            <w:tcMar>
+              <w:top w:w="80" w:type="dxa"/>
+              <w:left w:w="80" w:type="dxa"/>
+              <w:bottom w:w="80" w:type="dxa"/>
+              <w:right w:w="80" w:type="dxa"/>
+            </w:tcMar>
+            <w:hideMark/>
+          </w:tcPr>
+          <w:p>
+            <w:pPr>
+              <w:spacing w:after="0" w:line="240" w:lineRule="auto"/>
+              <w:rPr>
+                <w:rFonts w:ascii="Calibri" w:eastAsia="Times New Roman" w:hAnsi="Calibri" w:cs="Times New Roman"/>
+                <w:lang w:eastAsia="de-DE"/>
+              </w:rPr>
+            </w:pPr>
+            <w:r>
+              <w:rPr>
+                <w:rFonts w:ascii="Calibri" w:eastAsia="Times New Roman" w:hAnsi="Calibri" w:cs="Times New Roman"/>
+                <w:lang w:eastAsia="de-DE"/>
+              </w:rPr>
+              <w:t>Anwendung</w:t>
+            </w:r>
           </w:p>
         </w:tc>
         <w:tc>
@@ -12216,6 +12243,7 @@
               <w:bottom w:val="single" w:sz="8" w:space="0" w:color="A3A3A3"/>
               <w:right w:val="single" w:sz="8" w:space="0" w:color="A3A3A3"/>
             </w:tcBorders>
+            <w:shd w:val="clear" w:color="auto" w:fill="D9D9D9" w:themeFill="background1" w:themeFillShade="D9"/>
             <w:tcMar>
               <w:top w:w="80" w:type="dxa"/>
               <w:left w:w="80" w:type="dxa"/>
@@ -12238,6 +12266,53 @@
                 <w:lang w:eastAsia="de-DE"/>
               </w:rPr>
               <w:t> </w:t>
+            </w:r>
+            <w:r>
+              <w:rPr>
+                <w:rFonts w:ascii="Calibri" w:eastAsia="Times New Roman" w:hAnsi="Calibri" w:cs="Times New Roman"/>
+                <w:lang w:eastAsia="de-DE"/>
+              </w:rPr>
+              <w:t>Getan: Mninima in Hingequad function suchen</w:t>
+            </w:r>
+          </w:p>
+          <w:p>
+            <w:pPr>
+              <w:spacing w:after="0" w:line="240" w:lineRule="auto"/>
+              <w:rPr>
+                <w:rFonts w:ascii="Calibri" w:eastAsia="Times New Roman" w:hAnsi="Calibri" w:cs="Times New Roman"/>
+                <w:lang w:eastAsia="de-DE"/>
+              </w:rPr>
+            </w:pPr>
+            <w:r>
+              <w:rPr>
+                <w:rFonts w:ascii="Calibri" w:eastAsia="Times New Roman" w:hAnsi="Calibri" w:cs="Times New Roman"/>
+                <w:lang w:eastAsia="de-DE"/>
+              </w:rPr>
+              <w:tab/>
+              <w:t>Vergleich der verschiedenen Plots</w:t>
+            </w:r>
+          </w:p>
+          <w:p>
+            <w:pPr>
+              <w:spacing w:after="0" w:line="240" w:lineRule="auto"/>
+              <w:rPr>
+                <w:rFonts w:ascii="Calibri" w:eastAsia="Times New Roman" w:hAnsi="Calibri" w:cs="Times New Roman"/>
+                <w:lang w:eastAsia="de-DE"/>
+              </w:rPr>
+            </w:pPr>
+            <w:r>
+              <w:rPr>
+                <w:rFonts w:ascii="Calibri" w:eastAsia="Times New Roman" w:hAnsi="Calibri" w:cs="Times New Roman"/>
+                <w:lang w:eastAsia="de-DE"/>
+              </w:rPr>
+              <w:t>Noch</w:t>
+            </w:r>
+            <w:r>
+              <w:rPr>
+                <w:rFonts w:ascii="Calibri" w:eastAsia="Times New Roman" w:hAnsi="Calibri" w:cs="Times New Roman"/>
+                <w:lang w:eastAsia="de-DE"/>
+              </w:rPr>
+              <w:t xml:space="preserve"> 16 Tage</w:t>
             </w:r>
           </w:p>
         </w:tc>
@@ -12255,6 +12330,7 @@
               <w:bottom w:val="single" w:sz="8" w:space="0" w:color="A3A3A3"/>
               <w:right w:val="single" w:sz="8" w:space="0" w:color="A3A3A3"/>
             </w:tcBorders>
+            <w:shd w:val="clear" w:color="auto" w:fill="D9D9D9" w:themeFill="background1" w:themeFillShade="D9"/>
             <w:tcMar>
               <w:top w:w="80" w:type="dxa"/>
               <w:left w:w="80" w:type="dxa"/>
@@ -12289,6 +12365,7 @@
               <w:bottom w:val="single" w:sz="8" w:space="0" w:color="A3A3A3"/>
               <w:right w:val="single" w:sz="8" w:space="0" w:color="A3A3A3"/>
             </w:tcBorders>
+            <w:shd w:val="clear" w:color="auto" w:fill="D9D9D9" w:themeFill="background1" w:themeFillShade="D9"/>
             <w:tcMar>
               <w:top w:w="80" w:type="dxa"/>
               <w:left w:w="80" w:type="dxa"/>
@@ -12323,22 +12400,30 @@
               <w:bottom w:val="single" w:sz="8" w:space="0" w:color="A3A3A3"/>
               <w:right w:val="single" w:sz="8" w:space="0" w:color="A3A3A3"/>
             </w:tcBorders>
-            <w:tcMar>
-              <w:top w:w="80" w:type="dxa"/>
-              <w:left w:w="80" w:type="dxa"/>
-              <w:bottom w:w="80" w:type="dxa"/>
-              <w:right w:w="80" w:type="dxa"/>
-            </w:tcMar>
-            <w:hideMark/>
-          </w:tcPr>
-          <w:p>
-            <w:pPr>
-              <w:spacing w:after="0" w:line="240" w:lineRule="auto"/>
-              <w:rPr>
-                <w:rFonts w:ascii="Calibri" w:eastAsia="Times New Roman" w:hAnsi="Calibri" w:cs="Times New Roman"/>
-                <w:lang w:eastAsia="de-DE"/>
-              </w:rPr>
-            </w:pPr>
+            <w:shd w:val="clear" w:color="auto" w:fill="D9D9D9" w:themeFill="background1" w:themeFillShade="D9"/>
+            <w:tcMar>
+              <w:top w:w="80" w:type="dxa"/>
+              <w:left w:w="80" w:type="dxa"/>
+              <w:bottom w:w="80" w:type="dxa"/>
+              <w:right w:w="80" w:type="dxa"/>
+            </w:tcMar>
+            <w:hideMark/>
+          </w:tcPr>
+          <w:p>
+            <w:pPr>
+              <w:spacing w:after="0" w:line="240" w:lineRule="auto"/>
+              <w:rPr>
+                <w:rFonts w:ascii="Calibri" w:eastAsia="Times New Roman" w:hAnsi="Calibri" w:cs="Times New Roman"/>
+                <w:lang w:eastAsia="de-DE"/>
+              </w:rPr>
+            </w:pPr>
+            <w:r>
+              <w:rPr>
+                <w:rFonts w:ascii="Calibri" w:eastAsia="Times New Roman" w:hAnsi="Calibri" w:cs="Times New Roman"/>
+                <w:lang w:eastAsia="de-DE"/>
+              </w:rPr>
+              <w:t>Anwendung</w:t>
+            </w:r>
           </w:p>
         </w:tc>
         <w:tc>
@@ -12350,21 +12435,125 @@
               <w:bottom w:val="single" w:sz="8" w:space="0" w:color="A3A3A3"/>
               <w:right w:val="single" w:sz="8" w:space="0" w:color="A3A3A3"/>
             </w:tcBorders>
-            <w:tcMar>
-              <w:top w:w="80" w:type="dxa"/>
-              <w:left w:w="80" w:type="dxa"/>
-              <w:bottom w:w="80" w:type="dxa"/>
-              <w:right w:w="80" w:type="dxa"/>
-            </w:tcMar>
-          </w:tcPr>
-          <w:p>
-            <w:pPr>
-              <w:spacing w:after="0" w:line="240" w:lineRule="auto"/>
-              <w:rPr>
-                <w:rFonts w:ascii="Calibri" w:eastAsia="Times New Roman" w:hAnsi="Calibri" w:cs="Times New Roman"/>
-                <w:lang w:eastAsia="de-DE"/>
-              </w:rPr>
-            </w:pPr>
+            <w:shd w:val="clear" w:color="auto" w:fill="D9D9D9" w:themeFill="background1" w:themeFillShade="D9"/>
+            <w:tcMar>
+              <w:top w:w="80" w:type="dxa"/>
+              <w:left w:w="80" w:type="dxa"/>
+              <w:bottom w:w="80" w:type="dxa"/>
+              <w:right w:w="80" w:type="dxa"/>
+            </w:tcMar>
+          </w:tcPr>
+          <w:p>
+            <w:pPr>
+              <w:spacing w:after="0" w:line="240" w:lineRule="auto"/>
+              <w:rPr>
+                <w:rFonts w:ascii="Calibri" w:eastAsia="Times New Roman" w:hAnsi="Calibri" w:cs="Times New Roman"/>
+                <w:lang w:eastAsia="de-DE"/>
+              </w:rPr>
+            </w:pPr>
+            <w:r>
+              <w:rPr>
+                <w:rFonts w:ascii="Calibri" w:eastAsia="Times New Roman" w:hAnsi="Calibri" w:cs="Times New Roman"/>
+                <w:lang w:eastAsia="de-DE"/>
+              </w:rPr>
+              <w:t>To Do: Vergleich Mittelung für verschiedene Anzahlen</w:t>
+            </w:r>
+            <w:r>
+              <w:rPr>
+                <w:rFonts w:ascii="Calibri" w:eastAsia="Times New Roman" w:hAnsi="Calibri" w:cs="Times New Roman"/>
+                <w:lang w:eastAsia="de-DE"/>
+              </w:rPr>
+              <w:t xml:space="preserve"> (3,10)</w:t>
+            </w:r>
+            <w:r>
+              <w:rPr>
+                <w:rFonts w:ascii="Calibri" w:eastAsia="Times New Roman" w:hAnsi="Calibri" w:cs="Times New Roman"/>
+                <w:lang w:eastAsia="de-DE"/>
+              </w:rPr>
+              <w:t>, wie gut passen die versch. Ergebnisse zusammen?</w:t>
+            </w:r>
+            <w:r>
+              <w:rPr>
+                <w:rFonts w:ascii="Calibri" w:eastAsia="Times New Roman" w:hAnsi="Calibri" w:cs="Times New Roman"/>
+                <w:lang w:eastAsia="de-DE"/>
+              </w:rPr>
+              <w:br/>
+            </w:r>
+            <w:r>
+              <w:rPr>
+                <w:rFonts w:ascii="Calibri" w:eastAsia="Times New Roman" w:hAnsi="Calibri" w:cs="Times New Roman"/>
+                <w:lang w:eastAsia="de-DE"/>
+              </w:rPr>
+              <w:tab/>
+            </w:r>
+            <w:r>
+              <w:rPr>
+                <w:rFonts w:ascii="Calibri" w:eastAsia="Times New Roman" w:hAnsi="Calibri" w:cs="Times New Roman"/>
+                <w:lang w:eastAsia="de-DE"/>
+              </w:rPr>
+              <w:t xml:space="preserve">minimierung aller vorhandenen Datensätze mit bundle und 0815 </w:t>
+            </w:r>
+            <w:r>
+              <w:rPr>
+                <w:rFonts w:ascii="Calibri" w:eastAsia="Times New Roman" w:hAnsi="Calibri" w:cs="Times New Roman"/>
+                <w:lang w:eastAsia="de-DE"/>
+              </w:rPr>
+              <w:sym w:font="Wingdings" w:char="F0E0"/>
+            </w:r>
+            <w:r>
+              <w:rPr>
+                <w:rFonts w:ascii="Calibri" w:eastAsia="Times New Roman" w:hAnsi="Calibri" w:cs="Times New Roman"/>
+                <w:lang w:eastAsia="de-DE"/>
+              </w:rPr>
+              <w:t xml:space="preserve"> Vergleich mit Plots</w:t>
+            </w:r>
+          </w:p>
+          <w:p>
+            <w:pPr>
+              <w:spacing w:after="0" w:line="240" w:lineRule="auto"/>
+              <w:rPr>
+                <w:rFonts w:ascii="Calibri" w:eastAsia="Times New Roman" w:hAnsi="Calibri" w:cs="Times New Roman"/>
+                <w:lang w:eastAsia="de-DE"/>
+              </w:rPr>
+            </w:pPr>
+            <w:r>
+              <w:rPr>
+                <w:rFonts w:ascii="Calibri" w:eastAsia="Times New Roman" w:hAnsi="Calibri" w:cs="Times New Roman"/>
+                <w:lang w:eastAsia="de-DE"/>
+              </w:rPr>
+              <w:tab/>
+              <w:t xml:space="preserve">Hingequad scheint eigentlich bessere Zielfunktion zu sein… </w:t>
+            </w:r>
+            <w:r>
+              <w:rPr>
+                <w:rFonts w:ascii="Calibri" w:eastAsia="Times New Roman" w:hAnsi="Calibri" w:cs="Times New Roman"/>
+                <w:lang w:eastAsia="de-DE"/>
+              </w:rPr>
+              <w:sym w:font="Wingdings" w:char="F0E0"/>
+            </w:r>
+            <w:r>
+              <w:rPr>
+                <w:rFonts w:ascii="Calibri" w:eastAsia="Times New Roman" w:hAnsi="Calibri" w:cs="Times New Roman"/>
+                <w:lang w:eastAsia="de-DE"/>
+              </w:rPr>
+              <w:t xml:space="preserve"> optimierung mit hingequad im outer level (skaliert mit 100)</w:t>
+            </w:r>
+          </w:p>
+          <w:p>
+            <w:pPr>
+              <w:spacing w:after="0" w:line="240" w:lineRule="auto"/>
+              <w:rPr>
+                <w:rFonts w:ascii="Calibri" w:eastAsia="Times New Roman" w:hAnsi="Calibri" w:cs="Times New Roman"/>
+                <w:lang w:eastAsia="de-DE"/>
+              </w:rPr>
+            </w:pPr>
+            <w:r>
+              <w:rPr>
+                <w:rFonts w:ascii="Calibri" w:eastAsia="Times New Roman" w:hAnsi="Calibri" w:cs="Times New Roman"/>
+                <w:lang w:eastAsia="de-DE"/>
+              </w:rPr>
+              <w:t>Noch 15 Tage</w:t>
+            </w:r>
           </w:p>
         </w:tc>
       </w:tr>
@@ -12381,6 +12570,7 @@
               <w:bottom w:val="single" w:sz="8" w:space="0" w:color="A3A3A3"/>
               <w:right w:val="single" w:sz="8" w:space="0" w:color="A3A3A3"/>
             </w:tcBorders>
+            <w:shd w:val="clear" w:color="auto" w:fill="D9D9D9" w:themeFill="background1" w:themeFillShade="D9"/>
             <w:tcMar>
               <w:top w:w="80" w:type="dxa"/>
               <w:left w:w="80" w:type="dxa"/>
@@ -12415,6 +12605,7 @@
               <w:bottom w:val="single" w:sz="8" w:space="0" w:color="A3A3A3"/>
               <w:right w:val="single" w:sz="8" w:space="0" w:color="A3A3A3"/>
             </w:tcBorders>
+            <w:shd w:val="clear" w:color="auto" w:fill="D9D9D9" w:themeFill="background1" w:themeFillShade="D9"/>
             <w:tcMar>
               <w:top w:w="80" w:type="dxa"/>
               <w:left w:w="80" w:type="dxa"/>
@@ -12449,6 +12640,7 @@
               <w:bottom w:val="single" w:sz="8" w:space="0" w:color="A3A3A3"/>
               <w:right w:val="single" w:sz="8" w:space="0" w:color="A3A3A3"/>
             </w:tcBorders>
+            <w:shd w:val="clear" w:color="auto" w:fill="D9D9D9" w:themeFill="background1" w:themeFillShade="D9"/>
             <w:tcMar>
               <w:top w:w="80" w:type="dxa"/>
               <w:left w:w="80" w:type="dxa"/>
@@ -12476,6 +12668,7 @@
               <w:bottom w:val="single" w:sz="8" w:space="0" w:color="A3A3A3"/>
               <w:right w:val="single" w:sz="8" w:space="0" w:color="A3A3A3"/>
             </w:tcBorders>
+            <w:shd w:val="clear" w:color="auto" w:fill="D9D9D9" w:themeFill="background1" w:themeFillShade="D9"/>
             <w:tcMar>
               <w:top w:w="80" w:type="dxa"/>
               <w:left w:w="80" w:type="dxa"/>
@@ -12498,6 +12691,21 @@
                 <w:lang w:eastAsia="de-DE"/>
               </w:rPr>
               <w:t> </w:t>
+            </w:r>
+            <w:r>
+              <w:rPr>
+                <w:rFonts w:ascii="Calibri" w:eastAsia="Times New Roman" w:hAnsi="Calibri" w:cs="Times New Roman"/>
+                <w:lang w:eastAsia="de-DE"/>
+              </w:rPr>
+              <w:t xml:space="preserve">Getan: erkannt, dass falsche Datensätze genommen wurden </w:t>
+            </w:r>
+            <w:r>
+              <w:rPr>
+                <w:rFonts w:ascii="Calibri" w:eastAsia="Times New Roman" w:hAnsi="Calibri" w:cs="Times New Roman"/>
+                <w:lang w:eastAsia="de-DE"/>
+              </w:rPr>
+              <w:br/>
+              <w:t>Noch 14 Tage</w:t>
             </w:r>
           </w:p>
         </w:tc>
@@ -12515,7 +12723,7 @@
               <w:bottom w:val="single" w:sz="8" w:space="0" w:color="A3A3A3"/>
               <w:right w:val="single" w:sz="8" w:space="0" w:color="A3A3A3"/>
             </w:tcBorders>
-            <w:shd w:val="clear" w:color="auto" w:fill="B6DDE8" w:themeFill="accent5" w:themeFillTint="66"/>
+            <w:shd w:val="clear" w:color="auto" w:fill="D9D9D9" w:themeFill="background1" w:themeFillShade="D9"/>
             <w:tcMar>
               <w:top w:w="80" w:type="dxa"/>
               <w:left w:w="80" w:type="dxa"/>
@@ -12550,7 +12758,7 @@
               <w:bottom w:val="single" w:sz="8" w:space="0" w:color="A3A3A3"/>
               <w:right w:val="single" w:sz="8" w:space="0" w:color="A3A3A3"/>
             </w:tcBorders>
-            <w:shd w:val="clear" w:color="auto" w:fill="B6DDE8" w:themeFill="accent5" w:themeFillTint="66"/>
+            <w:shd w:val="clear" w:color="auto" w:fill="D9D9D9" w:themeFill="background1" w:themeFillShade="D9"/>
             <w:tcMar>
               <w:top w:w="80" w:type="dxa"/>
               <w:left w:w="80" w:type="dxa"/>
@@ -12585,7 +12793,7 @@
               <w:bottom w:val="single" w:sz="8" w:space="0" w:color="A3A3A3"/>
               <w:right w:val="single" w:sz="8" w:space="0" w:color="A3A3A3"/>
             </w:tcBorders>
-            <w:shd w:val="clear" w:color="auto" w:fill="B6DDE8" w:themeFill="accent5" w:themeFillTint="66"/>
+            <w:shd w:val="clear" w:color="auto" w:fill="D9D9D9" w:themeFill="background1" w:themeFillShade="D9"/>
             <w:tcMar>
               <w:top w:w="80" w:type="dxa"/>
               <w:left w:w="80" w:type="dxa"/>
@@ -12613,7 +12821,7 @@
               <w:bottom w:val="single" w:sz="8" w:space="0" w:color="A3A3A3"/>
               <w:right w:val="single" w:sz="8" w:space="0" w:color="A3A3A3"/>
             </w:tcBorders>
-            <w:shd w:val="clear" w:color="auto" w:fill="B6DDE8" w:themeFill="accent5" w:themeFillTint="66"/>
+            <w:shd w:val="clear" w:color="auto" w:fill="D9D9D9" w:themeFill="background1" w:themeFillShade="D9"/>
             <w:tcMar>
               <w:top w:w="80" w:type="dxa"/>
               <w:left w:w="80" w:type="dxa"/>
@@ -12653,7 +12861,7 @@
               <w:bottom w:val="single" w:sz="8" w:space="0" w:color="A3A3A3"/>
               <w:right w:val="single" w:sz="8" w:space="0" w:color="A3A3A3"/>
             </w:tcBorders>
-            <w:shd w:val="clear" w:color="auto" w:fill="B6DDE8" w:themeFill="accent5" w:themeFillTint="66"/>
+            <w:shd w:val="clear" w:color="auto" w:fill="D9D9D9" w:themeFill="background1" w:themeFillShade="D9"/>
             <w:tcMar>
               <w:top w:w="80" w:type="dxa"/>
               <w:left w:w="80" w:type="dxa"/>
@@ -12688,7 +12896,7 @@
               <w:bottom w:val="single" w:sz="8" w:space="0" w:color="A3A3A3"/>
               <w:right w:val="single" w:sz="8" w:space="0" w:color="A3A3A3"/>
             </w:tcBorders>
-            <w:shd w:val="clear" w:color="auto" w:fill="B6DDE8" w:themeFill="accent5" w:themeFillTint="66"/>
+            <w:shd w:val="clear" w:color="auto" w:fill="D9D9D9" w:themeFill="background1" w:themeFillShade="D9"/>
             <w:tcMar>
               <w:top w:w="80" w:type="dxa"/>
               <w:left w:w="80" w:type="dxa"/>
@@ -12723,7 +12931,7 @@
               <w:bottom w:val="single" w:sz="8" w:space="0" w:color="A3A3A3"/>
               <w:right w:val="single" w:sz="8" w:space="0" w:color="A3A3A3"/>
             </w:tcBorders>
-            <w:shd w:val="clear" w:color="auto" w:fill="B6DDE8" w:themeFill="accent5" w:themeFillTint="66"/>
+            <w:shd w:val="clear" w:color="auto" w:fill="D9D9D9" w:themeFill="background1" w:themeFillShade="D9"/>
             <w:tcMar>
               <w:top w:w="80" w:type="dxa"/>
               <w:left w:w="80" w:type="dxa"/>
@@ -12751,7 +12959,7 @@
               <w:bottom w:val="single" w:sz="8" w:space="0" w:color="A3A3A3"/>
               <w:right w:val="single" w:sz="8" w:space="0" w:color="A3A3A3"/>
             </w:tcBorders>
-            <w:shd w:val="clear" w:color="auto" w:fill="B6DDE8" w:themeFill="accent5" w:themeFillTint="66"/>
+            <w:shd w:val="clear" w:color="auto" w:fill="D9D9D9" w:themeFill="background1" w:themeFillShade="D9"/>
             <w:tcMar>
               <w:top w:w="80" w:type="dxa"/>
               <w:left w:w="80" w:type="dxa"/>
@@ -12791,6 +12999,7 @@
               <w:bottom w:val="single" w:sz="8" w:space="0" w:color="A3A3A3"/>
               <w:right w:val="single" w:sz="8" w:space="0" w:color="A3A3A3"/>
             </w:tcBorders>
+            <w:shd w:val="clear" w:color="auto" w:fill="D9D9D9" w:themeFill="background1" w:themeFillShade="D9"/>
             <w:tcMar>
               <w:top w:w="80" w:type="dxa"/>
               <w:left w:w="80" w:type="dxa"/>
@@ -12825,6 +13034,7 @@
               <w:bottom w:val="single" w:sz="8" w:space="0" w:color="A3A3A3"/>
               <w:right w:val="single" w:sz="8" w:space="0" w:color="A3A3A3"/>
             </w:tcBorders>
+            <w:shd w:val="clear" w:color="auto" w:fill="D9D9D9" w:themeFill="background1" w:themeFillShade="D9"/>
             <w:tcMar>
               <w:top w:w="80" w:type="dxa"/>
               <w:left w:w="80" w:type="dxa"/>
@@ -12859,6 +13069,7 @@
               <w:bottom w:val="single" w:sz="8" w:space="0" w:color="A3A3A3"/>
               <w:right w:val="single" w:sz="8" w:space="0" w:color="A3A3A3"/>
             </w:tcBorders>
+            <w:shd w:val="clear" w:color="auto" w:fill="D9D9D9" w:themeFill="background1" w:themeFillShade="D9"/>
             <w:tcMar>
               <w:top w:w="80" w:type="dxa"/>
               <w:left w:w="80" w:type="dxa"/>
@@ -12886,6 +13097,7 @@
               <w:bottom w:val="single" w:sz="8" w:space="0" w:color="A3A3A3"/>
               <w:right w:val="single" w:sz="8" w:space="0" w:color="A3A3A3"/>
             </w:tcBorders>
+            <w:shd w:val="clear" w:color="auto" w:fill="D9D9D9" w:themeFill="background1" w:themeFillShade="D9"/>
             <w:tcMar>
               <w:top w:w="80" w:type="dxa"/>
               <w:left w:w="80" w:type="dxa"/>
@@ -12908,6 +13120,112 @@
                 <w:lang w:eastAsia="de-DE"/>
               </w:rPr>
               <w:t> </w:t>
+            </w:r>
+            <w:r>
+              <w:rPr>
+                <w:rFonts w:ascii="Calibri" w:eastAsia="Times New Roman" w:hAnsi="Calibri" w:cs="Times New Roman"/>
+                <w:lang w:eastAsia="de-DE"/>
+              </w:rPr>
+              <w:t>Getan: Auswertung der Plots mit 100* skalierter Zielfunktion</w:t>
+            </w:r>
+            <w:r>
+              <w:rPr>
+                <w:rFonts w:ascii="Calibri" w:eastAsia="Times New Roman" w:hAnsi="Calibri" w:cs="Times New Roman"/>
+                <w:lang w:eastAsia="de-DE"/>
+              </w:rPr>
+              <w:br/>
+            </w:r>
+            <w:r>
+              <w:rPr>
+                <w:rFonts w:ascii="Calibri" w:eastAsia="Times New Roman" w:hAnsi="Calibri" w:cs="Times New Roman"/>
+                <w:lang w:eastAsia="de-DE"/>
+              </w:rPr>
+              <w:tab/>
+              <w:t>schauen, für welche Datensätze die Minima ungefähr mit bundle bilevel gefunden werden und was 0815 macht</w:t>
+            </w:r>
+            <w:r>
+              <w:rPr>
+                <w:rFonts w:ascii="Calibri" w:eastAsia="Times New Roman" w:hAnsi="Calibri" w:cs="Times New Roman"/>
+                <w:lang w:eastAsia="de-DE"/>
+              </w:rPr>
+              <w:t xml:space="preserve"> (fminsearch, fminbnd)</w:t>
+            </w:r>
+          </w:p>
+          <w:p>
+            <w:pPr>
+              <w:spacing w:after="0" w:line="240" w:lineRule="auto"/>
+              <w:rPr>
+                <w:rFonts w:ascii="Calibri" w:eastAsia="Times New Roman" w:hAnsi="Calibri" w:cs="Times New Roman"/>
+                <w:lang w:eastAsia="de-DE"/>
+              </w:rPr>
+            </w:pPr>
+            <w:r>
+              <w:rPr>
+                <w:rFonts w:ascii="Calibri" w:eastAsia="Times New Roman" w:hAnsi="Calibri" w:cs="Times New Roman"/>
+                <w:lang w:eastAsia="de-DE"/>
+              </w:rPr>
+              <w:tab/>
+            </w:r>
+            <w:r>
+              <w:rPr>
+                <w:rFonts w:ascii="Calibri" w:eastAsia="Times New Roman" w:hAnsi="Calibri" w:cs="Times New Roman"/>
+                <w:lang w:eastAsia="de-DE"/>
+              </w:rPr>
+              <w:t>Anschauen des Problems mit Regression (Moore)</w:t>
+            </w:r>
+          </w:p>
+          <w:p>
+            <w:pPr>
+              <w:spacing w:after="0" w:line="240" w:lineRule="auto"/>
+              <w:rPr>
+                <w:rFonts w:ascii="Calibri" w:eastAsia="Times New Roman" w:hAnsi="Calibri" w:cs="Times New Roman"/>
+                <w:lang w:eastAsia="de-DE"/>
+              </w:rPr>
+            </w:pPr>
+            <w:r>
+              <w:rPr>
+                <w:rFonts w:ascii="Calibri" w:eastAsia="Times New Roman" w:hAnsi="Calibri" w:cs="Times New Roman"/>
+                <w:lang w:eastAsia="de-DE"/>
+              </w:rPr>
+              <w:tab/>
+              <w:t>Gradienten-Test Regression</w:t>
+            </w:r>
+            <w:r>
+              <w:rPr>
+                <w:rFonts w:ascii="Calibri" w:eastAsia="Times New Roman" w:hAnsi="Calibri" w:cs="Times New Roman"/>
+                <w:lang w:eastAsia="de-DE"/>
+              </w:rPr>
+              <w:t xml:space="preserve"> </w:t>
+            </w:r>
+            <w:r>
+              <w:rPr>
+                <w:rFonts w:ascii="Calibri" w:eastAsia="Times New Roman" w:hAnsi="Calibri" w:cs="Times New Roman"/>
+                <w:lang w:eastAsia="de-DE"/>
+              </w:rPr>
+              <w:sym w:font="Wingdings" w:char="F0E0"/>
+            </w:r>
+            <w:r>
+              <w:rPr>
+                <w:rFonts w:ascii="Calibri" w:eastAsia="Times New Roman" w:hAnsi="Calibri" w:cs="Times New Roman"/>
+                <w:lang w:eastAsia="de-DE"/>
+              </w:rPr>
+              <w:t xml:space="preserve"> Funktionen falsch</w:t>
+            </w:r>
+          </w:p>
+          <w:p>
+            <w:pPr>
+              <w:spacing w:after="0" w:line="240" w:lineRule="auto"/>
+              <w:rPr>
+                <w:rFonts w:ascii="Calibri" w:eastAsia="Times New Roman" w:hAnsi="Calibri" w:cs="Times New Roman"/>
+                <w:lang w:eastAsia="de-DE"/>
+              </w:rPr>
+            </w:pPr>
+            <w:r>
+              <w:rPr>
+                <w:rFonts w:ascii="Calibri" w:eastAsia="Times New Roman" w:hAnsi="Calibri" w:cs="Times New Roman"/>
+                <w:lang w:eastAsia="de-DE"/>
+              </w:rPr>
+              <w:t>Noch 13 Tage</w:t>
             </w:r>
           </w:p>
         </w:tc>
@@ -13051,6 +13369,56 @@
               <w:t>Ab jetzt: Theorie zur Anwendung aufschreiben</w:t>
             </w:r>
           </w:p>
+          <w:p>
+            <w:pPr>
+              <w:spacing w:after="0" w:line="240" w:lineRule="auto"/>
+              <w:rPr>
+                <w:rFonts w:ascii="Calibri" w:eastAsia="Times New Roman" w:hAnsi="Calibri" w:cs="Times New Roman"/>
+                <w:lang w:eastAsia="de-DE"/>
+              </w:rPr>
+            </w:pPr>
+            <w:r>
+              <w:rPr>
+                <w:rFonts w:ascii="Calibri" w:eastAsia="Times New Roman" w:hAnsi="Calibri" w:cs="Times New Roman"/>
+                <w:lang w:eastAsia="de-DE"/>
+              </w:rPr>
+              <w:t>Moore Funktionen überprüfen</w:t>
+            </w:r>
+          </w:p>
+          <w:p>
+            <w:pPr>
+              <w:spacing w:after="0" w:line="240" w:lineRule="auto"/>
+              <w:rPr>
+                <w:rFonts w:ascii="Calibri" w:eastAsia="Times New Roman" w:hAnsi="Calibri" w:cs="Times New Roman"/>
+                <w:lang w:eastAsia="de-DE"/>
+              </w:rPr>
+            </w:pPr>
+            <w:r>
+              <w:rPr>
+                <w:rFonts w:ascii="Calibri" w:eastAsia="Times New Roman" w:hAnsi="Calibri" w:cs="Times New Roman"/>
+                <w:lang w:eastAsia="de-DE"/>
+              </w:rPr>
+              <w:t>14:00 Beratung</w:t>
+            </w:r>
+            <w:bookmarkStart w:id="0" w:name="_GoBack"/>
+            <w:bookmarkEnd w:id="0"/>
+          </w:p>
+          <w:p>
+            <w:pPr>
+              <w:spacing w:after="0" w:line="240" w:lineRule="auto"/>
+              <w:rPr>
+                <w:rFonts w:ascii="Calibri" w:eastAsia="Times New Roman" w:hAnsi="Calibri" w:cs="Times New Roman"/>
+                <w:lang w:eastAsia="de-DE"/>
+              </w:rPr>
+            </w:pPr>
+            <w:r>
+              <w:rPr>
+                <w:rFonts w:ascii="Calibri" w:eastAsia="Times New Roman" w:hAnsi="Calibri" w:cs="Times New Roman"/>
+                <w:lang w:eastAsia="de-DE"/>
+              </w:rPr>
+              <w:t>20:00 Garnix</w:t>
+            </w:r>
+          </w:p>
         </w:tc>
       </w:tr>
       <w:tr>
@@ -13473,10 +13841,15 @@
                 <w:lang w:eastAsia="de-DE"/>
               </w:rPr>
               <w:br/>
+            </w:r>
+            <w:r>
+              <w:rPr>
+                <w:rFonts w:ascii="Calibri" w:eastAsia="Times New Roman" w:hAnsi="Calibri" w:cs="Times New Roman"/>
+                <w:lang w:eastAsia="de-DE"/>
+              </w:rPr>
+              <w:lastRenderedPageBreak/>
               <w:t>evtl. noch Plots mit u=1.2 vergleichen (Noll, Q)</w:t>
             </w:r>
-            <w:bookmarkStart w:id="0" w:name="_GoBack"/>
-            <w:bookmarkEnd w:id="0"/>
           </w:p>
         </w:tc>
       </w:tr>
@@ -13515,6 +13888,7 @@
                 <w:rFonts w:ascii="Calibri" w:eastAsia="Times New Roman" w:hAnsi="Calibri" w:cs="Times New Roman"/>
                 <w:lang w:eastAsia="de-DE"/>
               </w:rPr>
+              <w:lastRenderedPageBreak/>
               <w:t>01.07.2017</w:t>
             </w:r>
           </w:p>
@@ -15033,7 +15407,6 @@
                 <w:rFonts w:ascii="Calibri" w:eastAsia="Times New Roman" w:hAnsi="Calibri" w:cs="Times New Roman"/>
                 <w:lang w:eastAsia="de-DE"/>
               </w:rPr>
-              <w:lastRenderedPageBreak/>
               <w:t>12.07.2017</w:t>
             </w:r>
           </w:p>
@@ -17491,6 +17864,7 @@
                 <w:rFonts w:ascii="Calibri" w:eastAsia="Times New Roman" w:hAnsi="Calibri" w:cs="Times New Roman"/>
                 <w:lang w:eastAsia="de-DE"/>
               </w:rPr>
+              <w:lastRenderedPageBreak/>
               <w:t>28.07.2017</w:t>
             </w:r>
           </w:p>

</xml_diff>

<commit_message>
Schreiben, Noll Kapite, Ausbesserungen, Anwendung
</commit_message>
<xml_diff>
--- a/Kalender.docx
+++ b/Kalender.docx
@@ -257,15 +257,70 @@
           <w:numId w:val="6"/>
         </w:numPr>
         <w:ind w:left="851"/>
+        <w:rPr>
+          <w:lang w:val="en-US"/>
+        </w:rPr>
       </w:pPr>
       <w:r>
-        <w:t xml:space="preserve">M (fraction of decrease) </w:t>
+        <w:rPr>
+          <w:lang w:val="en-US"/>
+        </w:rPr>
+        <w:t>M (fraction of decrease) durch \theta ersetzen?!?!</w:t>
+      </w:r>
+    </w:p>
+    <w:p>
+      <w:pPr>
+        <w:pStyle w:val="Listenabsatz"/>
+        <w:numPr>
+          <w:ilvl w:val="0"/>
+          <w:numId w:val="6"/>
+        </w:numPr>
+        <w:ind w:left="851"/>
+      </w:pPr>
+      <w:r>
+        <w:t>2 Pfeile statt einem bei set valued mappings</w:t>
+      </w:r>
+    </w:p>
+    <w:p>
+      <w:pPr>
+        <w:pStyle w:val="Listenabsatz"/>
+        <w:numPr>
+          <w:ilvl w:val="0"/>
+          <w:numId w:val="6"/>
+        </w:numPr>
+        <w:ind w:left="851"/>
+      </w:pPr>
+      <w:r>
+        <w:t>Überprüfen, obe bei Vektoren überall 2 Betragsstriche</w:t>
+      </w:r>
+    </w:p>
+    <w:p>
+      <w:pPr>
+        <w:pStyle w:val="Listenabsatz"/>
+        <w:numPr>
+          <w:ilvl w:val="0"/>
+          <w:numId w:val="6"/>
+        </w:numPr>
+        <w:ind w:left="851"/>
+      </w:pPr>
+      <w:r>
+        <w:t>Prüfen ob überall wo variable „für alle variable \in \R“ steht</w:t>
+      </w:r>
+    </w:p>
+    <w:p>
+      <w:pPr>
+        <w:pStyle w:val="Listenabsatz"/>
+        <w:numPr>
+          <w:ilvl w:val="0"/>
+          <w:numId w:val="6"/>
+        </w:numPr>
+        <w:ind w:left="851"/>
+      </w:pPr>
+      <w:r>
+        <w:t>Strich bie Mengenabteilung: \mid</w:t>
       </w:r>
       <w:bookmarkStart w:id="0" w:name="_GoBack"/>
       <w:bookmarkEnd w:id="0"/>
-      <w:r>
-        <w:t>durch \theta ersetzen?!?!</w:t>
-      </w:r>
     </w:p>
     <w:p>
       <w:pPr>
@@ -374,6 +429,32 @@
       </w:pPr>
       <w:r>
         <w:t>Prüfen ob die zwei möglichen Formen der dw/dlambda Ableitung gleich sind</w:t>
+      </w:r>
+    </w:p>
+    <w:p>
+      <w:pPr>
+        <w:pStyle w:val="Listenabsatz"/>
+        <w:numPr>
+          <w:ilvl w:val="1"/>
+          <w:numId w:val="2"/>
+        </w:numPr>
+        <w:ind w:left="851"/>
+      </w:pPr>
+      <w:r>
+        <w:t>Schauen, ob constrained case möglich mit den generalized inequalities von Robinson</w:t>
+      </w:r>
+    </w:p>
+    <w:p>
+      <w:pPr>
+        <w:pStyle w:val="Listenabsatz"/>
+        <w:numPr>
+          <w:ilvl w:val="1"/>
+          <w:numId w:val="2"/>
+        </w:numPr>
+        <w:ind w:left="851"/>
+      </w:pPr>
+      <w:r>
+        <w:t>Not lambda_0 but lambda-bar</w:t>
       </w:r>
     </w:p>
     <w:p>
@@ -518,6 +599,7 @@
         <w:ind w:left="851"/>
       </w:pPr>
       <w:r>
+        <w:lastRenderedPageBreak/>
         <w:t xml:space="preserve">Z: </w:t>
       </w:r>
       <w:r>
@@ -637,7 +719,6 @@
                 <w:rFonts w:ascii="Calibri" w:eastAsia="Times New Roman" w:hAnsi="Calibri" w:cs="Times New Roman"/>
                 <w:lang w:eastAsia="de-DE"/>
               </w:rPr>
-              <w:lastRenderedPageBreak/>
               <w:t>Datum</w:t>
             </w:r>
           </w:p>
@@ -3068,6 +3149,7 @@
                 <w:rFonts w:ascii="Calibri" w:eastAsia="Times New Roman" w:hAnsi="Calibri" w:cs="Times New Roman"/>
                 <w:lang w:eastAsia="de-DE"/>
               </w:rPr>
+              <w:lastRenderedPageBreak/>
               <w:t>02.05.2017</w:t>
             </w:r>
           </w:p>
@@ -3452,7 +3534,6 @@
                 <w:rFonts w:ascii="Calibri" w:eastAsia="Times New Roman" w:hAnsi="Calibri" w:cs="Times New Roman"/>
                 <w:lang w:eastAsia="de-DE"/>
               </w:rPr>
-              <w:lastRenderedPageBreak/>
               <w:tab/>
             </w:r>
             <w:r>
@@ -3569,7 +3650,6 @@
                 <w:rFonts w:ascii="Calibri" w:eastAsia="Times New Roman" w:hAnsi="Calibri" w:cs="Times New Roman"/>
                 <w:lang w:eastAsia="de-DE"/>
               </w:rPr>
-              <w:lastRenderedPageBreak/>
               <w:t>04.05.2017</w:t>
             </w:r>
           </w:p>
@@ -5827,6 +5907,7 @@
                 <w:rFonts w:ascii="Calibri" w:eastAsia="Times New Roman" w:hAnsi="Calibri" w:cs="Times New Roman"/>
                 <w:lang w:eastAsia="de-DE"/>
               </w:rPr>
+              <w:lastRenderedPageBreak/>
               <w:t>To Do: schon Fertiges weiter korrigieren</w:t>
             </w:r>
           </w:p>
@@ -5934,6 +6015,7 @@
                 <w:rFonts w:ascii="Calibri" w:eastAsia="Times New Roman" w:hAnsi="Calibri" w:cs="Times New Roman"/>
                 <w:lang w:eastAsia="de-DE"/>
               </w:rPr>
+              <w:lastRenderedPageBreak/>
               <w:t>17.05.2017</w:t>
             </w:r>
           </w:p>
@@ -6079,7 +6161,6 @@
                 <w:rFonts w:ascii="Calibri" w:eastAsia="Times New Roman" w:hAnsi="Calibri" w:cs="Times New Roman"/>
                 <w:lang w:eastAsia="de-DE"/>
               </w:rPr>
-              <w:lastRenderedPageBreak/>
               <w:t>Getan:</w:t>
             </w:r>
             <w:r>
@@ -6144,7 +6225,6 @@
                 <w:rFonts w:ascii="Calibri" w:eastAsia="Times New Roman" w:hAnsi="Calibri" w:cs="Times New Roman"/>
                 <w:lang w:eastAsia="de-DE"/>
               </w:rPr>
-              <w:lastRenderedPageBreak/>
               <w:t>18.05.2017</w:t>
             </w:r>
           </w:p>
@@ -8449,6 +8529,7 @@
                 <w:rFonts w:ascii="Calibri" w:eastAsia="Times New Roman" w:hAnsi="Calibri" w:cs="Times New Roman"/>
                 <w:lang w:eastAsia="de-DE"/>
               </w:rPr>
+              <w:lastRenderedPageBreak/>
               <w:t>31.05.2017</w:t>
             </w:r>
           </w:p>
@@ -9166,7 +9247,6 @@
                 <w:rFonts w:ascii="Calibri" w:eastAsia="Times New Roman" w:hAnsi="Calibri" w:cs="Times New Roman"/>
                 <w:lang w:eastAsia="de-DE"/>
               </w:rPr>
-              <w:lastRenderedPageBreak/>
               <w:t>05.06.2017</w:t>
             </w:r>
           </w:p>
@@ -11155,6 +11235,7 @@
                 <w:rFonts w:ascii="Calibri" w:eastAsia="Times New Roman" w:hAnsi="Calibri" w:cs="Times New Roman"/>
                 <w:lang w:eastAsia="de-DE"/>
               </w:rPr>
+              <w:lastRenderedPageBreak/>
               <w:t>Noch 21 Tage</w:t>
             </w:r>
           </w:p>
@@ -11195,6 +11276,7 @@
                 <w:rFonts w:ascii="Calibri" w:eastAsia="Times New Roman" w:hAnsi="Calibri" w:cs="Times New Roman"/>
                 <w:lang w:eastAsia="de-DE"/>
               </w:rPr>
+              <w:lastRenderedPageBreak/>
               <w:t>16.06.2017</w:t>
             </w:r>
           </w:p>
@@ -11653,7 +11735,6 @@
                 <w:rFonts w:ascii="Calibri" w:eastAsia="Times New Roman" w:hAnsi="Calibri" w:cs="Times New Roman"/>
                 <w:lang w:eastAsia="de-DE"/>
               </w:rPr>
-              <w:lastRenderedPageBreak/>
               <w:tab/>
               <w:t>Dazu: große Plots fertig machen</w:t>
             </w:r>
@@ -11744,7 +11825,6 @@
                 <w:rFonts w:ascii="Calibri" w:eastAsia="Times New Roman" w:hAnsi="Calibri" w:cs="Times New Roman"/>
                 <w:lang w:eastAsia="de-DE"/>
               </w:rPr>
-              <w:lastRenderedPageBreak/>
               <w:t>19.06.2017</w:t>
             </w:r>
           </w:p>
@@ -13264,6 +13344,7 @@
               <w:bottom w:val="single" w:sz="8" w:space="0" w:color="A3A3A3"/>
               <w:right w:val="single" w:sz="8" w:space="0" w:color="A3A3A3"/>
             </w:tcBorders>
+            <w:shd w:val="clear" w:color="auto" w:fill="D9D9D9" w:themeFill="background1" w:themeFillShade="D9"/>
             <w:tcMar>
               <w:top w:w="80" w:type="dxa"/>
               <w:left w:w="80" w:type="dxa"/>
@@ -13298,6 +13379,7 @@
               <w:bottom w:val="single" w:sz="8" w:space="0" w:color="A3A3A3"/>
               <w:right w:val="single" w:sz="8" w:space="0" w:color="A3A3A3"/>
             </w:tcBorders>
+            <w:shd w:val="clear" w:color="auto" w:fill="D9D9D9" w:themeFill="background1" w:themeFillShade="D9"/>
             <w:tcMar>
               <w:top w:w="80" w:type="dxa"/>
               <w:left w:w="80" w:type="dxa"/>
@@ -13332,6 +13414,7 @@
               <w:bottom w:val="single" w:sz="8" w:space="0" w:color="A3A3A3"/>
               <w:right w:val="single" w:sz="8" w:space="0" w:color="A3A3A3"/>
             </w:tcBorders>
+            <w:shd w:val="clear" w:color="auto" w:fill="D9D9D9" w:themeFill="background1" w:themeFillShade="D9"/>
             <w:tcMar>
               <w:top w:w="80" w:type="dxa"/>
               <w:left w:w="80" w:type="dxa"/>
@@ -13359,6 +13442,7 @@
               <w:bottom w:val="single" w:sz="8" w:space="0" w:color="A3A3A3"/>
               <w:right w:val="single" w:sz="8" w:space="0" w:color="A3A3A3"/>
             </w:tcBorders>
+            <w:shd w:val="clear" w:color="auto" w:fill="D9D9D9" w:themeFill="background1" w:themeFillShade="D9"/>
             <w:tcMar>
               <w:top w:w="80" w:type="dxa"/>
               <w:left w:w="80" w:type="dxa"/>
@@ -13426,6 +13510,7 @@
                 <w:color w:val="FF0000"/>
                 <w:lang w:eastAsia="de-DE"/>
               </w:rPr>
+              <w:lastRenderedPageBreak/>
               <w:t>Moore Funktionen überprüfen</w:t>
             </w:r>
           </w:p>
@@ -13476,27 +13561,29 @@
               <w:bottom w:val="single" w:sz="8" w:space="0" w:color="A3A3A3"/>
               <w:right w:val="single" w:sz="8" w:space="0" w:color="A3A3A3"/>
             </w:tcBorders>
-            <w:tcMar>
-              <w:top w:w="80" w:type="dxa"/>
-              <w:left w:w="80" w:type="dxa"/>
-              <w:bottom w:w="80" w:type="dxa"/>
-              <w:right w:w="80" w:type="dxa"/>
-            </w:tcMar>
-            <w:hideMark/>
-          </w:tcPr>
-          <w:p>
-            <w:pPr>
-              <w:spacing w:after="0" w:line="240" w:lineRule="auto"/>
-              <w:rPr>
-                <w:rFonts w:ascii="Calibri" w:eastAsia="Times New Roman" w:hAnsi="Calibri" w:cs="Times New Roman"/>
-                <w:lang w:eastAsia="de-DE"/>
-              </w:rPr>
-            </w:pPr>
-            <w:r>
-              <w:rPr>
-                <w:rFonts w:ascii="Calibri" w:eastAsia="Times New Roman" w:hAnsi="Calibri" w:cs="Times New Roman"/>
-                <w:lang w:eastAsia="de-DE"/>
-              </w:rPr>
+            <w:shd w:val="clear" w:color="auto" w:fill="D9D9D9" w:themeFill="background1" w:themeFillShade="D9"/>
+            <w:tcMar>
+              <w:top w:w="80" w:type="dxa"/>
+              <w:left w:w="80" w:type="dxa"/>
+              <w:bottom w:w="80" w:type="dxa"/>
+              <w:right w:w="80" w:type="dxa"/>
+            </w:tcMar>
+            <w:hideMark/>
+          </w:tcPr>
+          <w:p>
+            <w:pPr>
+              <w:spacing w:after="0" w:line="240" w:lineRule="auto"/>
+              <w:rPr>
+                <w:rFonts w:ascii="Calibri" w:eastAsia="Times New Roman" w:hAnsi="Calibri" w:cs="Times New Roman"/>
+                <w:lang w:eastAsia="de-DE"/>
+              </w:rPr>
+            </w:pPr>
+            <w:r>
+              <w:rPr>
+                <w:rFonts w:ascii="Calibri" w:eastAsia="Times New Roman" w:hAnsi="Calibri" w:cs="Times New Roman"/>
+                <w:lang w:eastAsia="de-DE"/>
+              </w:rPr>
+              <w:lastRenderedPageBreak/>
               <w:t>28.06.2017</w:t>
             </w:r>
           </w:p>
@@ -13510,6 +13597,7 @@
               <w:bottom w:val="single" w:sz="8" w:space="0" w:color="A3A3A3"/>
               <w:right w:val="single" w:sz="8" w:space="0" w:color="A3A3A3"/>
             </w:tcBorders>
+            <w:shd w:val="clear" w:color="auto" w:fill="D9D9D9" w:themeFill="background1" w:themeFillShade="D9"/>
             <w:tcMar>
               <w:top w:w="80" w:type="dxa"/>
               <w:left w:w="80" w:type="dxa"/>
@@ -13544,6 +13632,7 @@
               <w:bottom w:val="single" w:sz="8" w:space="0" w:color="A3A3A3"/>
               <w:right w:val="single" w:sz="8" w:space="0" w:color="A3A3A3"/>
             </w:tcBorders>
+            <w:shd w:val="clear" w:color="auto" w:fill="D9D9D9" w:themeFill="background1" w:themeFillShade="D9"/>
             <w:tcMar>
               <w:top w:w="80" w:type="dxa"/>
               <w:left w:w="80" w:type="dxa"/>
@@ -13571,14 +13660,68 @@
               <w:bottom w:val="single" w:sz="8" w:space="0" w:color="A3A3A3"/>
               <w:right w:val="single" w:sz="8" w:space="0" w:color="A3A3A3"/>
             </w:tcBorders>
-            <w:tcMar>
-              <w:top w:w="80" w:type="dxa"/>
-              <w:left w:w="80" w:type="dxa"/>
-              <w:bottom w:w="80" w:type="dxa"/>
-              <w:right w:w="80" w:type="dxa"/>
-            </w:tcMar>
-            <w:hideMark/>
-          </w:tcPr>
+            <w:shd w:val="clear" w:color="auto" w:fill="D9D9D9" w:themeFill="background1" w:themeFillShade="D9"/>
+            <w:tcMar>
+              <w:top w:w="80" w:type="dxa"/>
+              <w:left w:w="80" w:type="dxa"/>
+              <w:bottom w:w="80" w:type="dxa"/>
+              <w:right w:w="80" w:type="dxa"/>
+            </w:tcMar>
+            <w:hideMark/>
+          </w:tcPr>
+          <w:p>
+            <w:pPr>
+              <w:spacing w:after="0" w:line="240" w:lineRule="auto"/>
+              <w:rPr>
+                <w:rFonts w:ascii="Calibri" w:eastAsia="Times New Roman" w:hAnsi="Calibri" w:cs="Times New Roman"/>
+                <w:lang w:eastAsia="de-DE"/>
+              </w:rPr>
+            </w:pPr>
+            <w:r>
+              <w:rPr>
+                <w:rFonts w:ascii="Calibri" w:eastAsia="Times New Roman" w:hAnsi="Calibri" w:cs="Times New Roman"/>
+                <w:lang w:eastAsia="de-DE"/>
+              </w:rPr>
+              <w:t>Getan: Verbes</w:t>
+            </w:r>
+            <w:r>
+              <w:rPr>
+                <w:rFonts w:ascii="Calibri" w:eastAsia="Times New Roman" w:hAnsi="Calibri" w:cs="Times New Roman"/>
+                <w:lang w:eastAsia="de-DE"/>
+              </w:rPr>
+              <w:t>serungen Lukas eingearbeitet (wei</w:t>
+            </w:r>
+            <w:r>
+              <w:rPr>
+                <w:rFonts w:ascii="Calibri" w:eastAsia="Times New Roman" w:hAnsi="Calibri" w:cs="Times New Roman"/>
+                <w:lang w:eastAsia="de-DE"/>
+              </w:rPr>
+              <w:t>ter)</w:t>
+            </w:r>
+          </w:p>
+          <w:p>
+            <w:pPr>
+              <w:spacing w:after="0" w:line="240" w:lineRule="auto"/>
+              <w:rPr>
+                <w:rFonts w:ascii="Calibri" w:eastAsia="Times New Roman" w:hAnsi="Calibri" w:cs="Times New Roman"/>
+                <w:lang w:eastAsia="de-DE"/>
+              </w:rPr>
+            </w:pPr>
+            <w:r>
+              <w:rPr>
+                <w:rFonts w:ascii="Calibri" w:eastAsia="Times New Roman" w:hAnsi="Calibri" w:cs="Times New Roman"/>
+                <w:lang w:eastAsia="de-DE"/>
+              </w:rPr>
+              <w:tab/>
+            </w:r>
+            <w:r>
+              <w:rPr>
+                <w:rFonts w:ascii="Calibri" w:eastAsia="Times New Roman" w:hAnsi="Calibri" w:cs="Times New Roman"/>
+                <w:lang w:eastAsia="de-DE"/>
+              </w:rPr>
+              <w:t>Heraussuchen und aufschreiben: Kettenregel, IFT nonsmooth</w:t>
+            </w:r>
+          </w:p>
           <w:p>
             <w:pPr>
               <w:spacing w:after="0" w:line="240" w:lineRule="auto"/>
@@ -13593,6 +13736,29 @@
                 <w:lang w:eastAsia="de-DE"/>
               </w:rPr>
               <w:t>RiVo Umwelt</w:t>
+            </w:r>
+          </w:p>
+          <w:p>
+            <w:pPr>
+              <w:spacing w:after="0" w:line="240" w:lineRule="auto"/>
+              <w:rPr>
+                <w:rFonts w:ascii="Calibri" w:eastAsia="Times New Roman" w:hAnsi="Calibri" w:cs="Times New Roman"/>
+                <w:lang w:eastAsia="de-DE"/>
+              </w:rPr>
+            </w:pPr>
+            <w:r>
+              <w:rPr>
+                <w:rFonts w:ascii="Calibri" w:eastAsia="Times New Roman" w:hAnsi="Calibri" w:cs="Times New Roman"/>
+                <w:lang w:eastAsia="de-DE"/>
+              </w:rPr>
+              <w:t xml:space="preserve">Noch </w:t>
+            </w:r>
+            <w:r>
+              <w:rPr>
+                <w:rFonts w:ascii="Calibri" w:eastAsia="Times New Roman" w:hAnsi="Calibri" w:cs="Times New Roman"/>
+                <w:lang w:eastAsia="de-DE"/>
+              </w:rPr>
+              <w:t>11 Tage</w:t>
             </w:r>
           </w:p>
         </w:tc>
@@ -13875,7 +14041,6 @@
                 <w:rFonts w:ascii="Calibri" w:eastAsia="Times New Roman" w:hAnsi="Calibri" w:cs="Times New Roman"/>
                 <w:lang w:eastAsia="de-DE"/>
               </w:rPr>
-              <w:lastRenderedPageBreak/>
               <w:t>Anwendung sollte jetzt fertig sein!</w:t>
             </w:r>
             <w:r>
@@ -13924,7 +14089,6 @@
                 <w:rFonts w:ascii="Calibri" w:eastAsia="Times New Roman" w:hAnsi="Calibri" w:cs="Times New Roman"/>
                 <w:lang w:eastAsia="de-DE"/>
               </w:rPr>
-              <w:lastRenderedPageBreak/>
               <w:t>01.07.2017</w:t>
             </w:r>
           </w:p>
@@ -16954,6 +17118,7 @@
                 <w:rFonts w:ascii="Calibri" w:eastAsia="Times New Roman" w:hAnsi="Calibri" w:cs="Times New Roman"/>
                 <w:lang w:eastAsia="de-DE"/>
               </w:rPr>
+              <w:lastRenderedPageBreak/>
               <w:tab/>
               <w:t>Formalia unter Punkt „Formalia“</w:t>
             </w:r>
@@ -17033,6 +17198,7 @@
                 <w:rFonts w:ascii="Calibri" w:eastAsia="Times New Roman" w:hAnsi="Calibri" w:cs="Times New Roman"/>
                 <w:lang w:eastAsia="de-DE"/>
               </w:rPr>
+              <w:lastRenderedPageBreak/>
               <w:t>22.07.2017</w:t>
             </w:r>
           </w:p>
@@ -17766,7 +17932,6 @@
                 <w:rFonts w:ascii="Calibri" w:eastAsia="Times New Roman" w:hAnsi="Calibri" w:cs="Times New Roman"/>
                 <w:lang w:eastAsia="de-DE"/>
               </w:rPr>
-              <w:lastRenderedPageBreak/>
               <w:t>27.07.2017</w:t>
             </w:r>
           </w:p>

</xml_diff>

<commit_message>
Verbesserungen + Weiterschreiben Latex
</commit_message>
<xml_diff>
--- a/Kalender.docx
+++ b/Kalender.docx
@@ -56,6 +56,33 @@
         </w:rPr>
         <w:t>Aufgaben:</w:t>
       </w:r>
+    </w:p>
+    <w:p>
+      <w:pPr>
+        <w:pStyle w:val="Listenabsatz"/>
+        <w:numPr>
+          <w:ilvl w:val="0"/>
+          <w:numId w:val="5"/>
+        </w:numPr>
+      </w:pPr>
+      <w:r>
+        <w:t>Peliminaries</w:t>
+      </w:r>
+    </w:p>
+    <w:p>
+      <w:pPr>
+        <w:pStyle w:val="Listenabsatz"/>
+        <w:numPr>
+          <w:ilvl w:val="1"/>
+          <w:numId w:val="5"/>
+        </w:numPr>
+        <w:ind w:left="851"/>
+      </w:pPr>
+      <w:r>
+        <w:t>Vektorungleichung Komponentenweise</w:t>
+      </w:r>
+      <w:bookmarkStart w:id="0" w:name="_GoBack"/>
+      <w:bookmarkEnd w:id="0"/>
     </w:p>
     <w:p>
       <w:pPr>
@@ -319,8 +346,6 @@
       <w:r>
         <w:t>Strich bie Mengenabteilung: \mid</w:t>
       </w:r>
-      <w:bookmarkStart w:id="0" w:name="_GoBack"/>
-      <w:bookmarkEnd w:id="0"/>
     </w:p>
     <w:p>
       <w:pPr>
@@ -574,6 +599,7 @@
         <w:ind w:left="851"/>
       </w:pPr>
       <w:r>
+        <w:lastRenderedPageBreak/>
         <w:t>Auf glatter Funktion testen und mit Hare vergleichen</w:t>
       </w:r>
     </w:p>
@@ -599,7 +625,6 @@
         <w:ind w:left="851"/>
       </w:pPr>
       <w:r>
-        <w:lastRenderedPageBreak/>
         <w:t xml:space="preserve">Z: </w:t>
       </w:r>
       <w:r>
@@ -3004,6 +3029,7 @@
                 <w:rFonts w:ascii="Calibri" w:eastAsia="Times New Roman" w:hAnsi="Calibri" w:cs="Times New Roman"/>
                 <w:lang w:eastAsia="de-DE"/>
               </w:rPr>
+              <w:lastRenderedPageBreak/>
               <w:t>01.05.2017</w:t>
             </w:r>
           </w:p>
@@ -3149,7 +3175,6 @@
                 <w:rFonts w:ascii="Calibri" w:eastAsia="Times New Roman" w:hAnsi="Calibri" w:cs="Times New Roman"/>
                 <w:lang w:eastAsia="de-DE"/>
               </w:rPr>
-              <w:lastRenderedPageBreak/>
               <w:t>02.05.2017</w:t>
             </w:r>
           </w:p>
@@ -5732,6 +5757,7 @@
                 <w:rFonts w:ascii="Calibri" w:eastAsia="Times New Roman" w:hAnsi="Calibri" w:cs="Times New Roman"/>
                 <w:lang w:eastAsia="de-DE"/>
               </w:rPr>
+              <w:lastRenderedPageBreak/>
               <w:tab/>
             </w:r>
             <w:r>
@@ -5779,6 +5805,7 @@
                 <w:rFonts w:ascii="Calibri" w:eastAsia="Times New Roman" w:hAnsi="Calibri" w:cs="Times New Roman"/>
                 <w:lang w:eastAsia="de-DE"/>
               </w:rPr>
+              <w:lastRenderedPageBreak/>
               <w:t>16.05.2017</w:t>
             </w:r>
           </w:p>
@@ -5907,7 +5934,6 @@
                 <w:rFonts w:ascii="Calibri" w:eastAsia="Times New Roman" w:hAnsi="Calibri" w:cs="Times New Roman"/>
                 <w:lang w:eastAsia="de-DE"/>
               </w:rPr>
-              <w:lastRenderedPageBreak/>
               <w:t>To Do: schon Fertiges weiter korrigieren</w:t>
             </w:r>
           </w:p>
@@ -6015,7 +6041,6 @@
                 <w:rFonts w:ascii="Calibri" w:eastAsia="Times New Roman" w:hAnsi="Calibri" w:cs="Times New Roman"/>
                 <w:lang w:eastAsia="de-DE"/>
               </w:rPr>
-              <w:lastRenderedPageBreak/>
               <w:t>17.05.2017</w:t>
             </w:r>
           </w:p>
@@ -8471,6 +8496,7 @@
                 <w:rFonts w:ascii="Calibri" w:eastAsia="Times New Roman" w:hAnsi="Calibri" w:cs="Times New Roman"/>
                 <w:lang w:eastAsia="de-DE"/>
               </w:rPr>
+              <w:lastRenderedPageBreak/>
               <w:tab/>
               <w:t>Datensätze heruntergeladen/bearbeitet</w:t>
             </w:r>
@@ -11180,6 +11206,7 @@
                 <w:rFonts w:ascii="Calibri" w:eastAsia="Times New Roman" w:hAnsi="Calibri" w:cs="Times New Roman"/>
                 <w:lang w:eastAsia="de-DE"/>
               </w:rPr>
+              <w:lastRenderedPageBreak/>
               <w:tab/>
               <w:t>Tests für inexakte Information</w:t>
             </w:r>
@@ -11235,7 +11262,6 @@
                 <w:rFonts w:ascii="Calibri" w:eastAsia="Times New Roman" w:hAnsi="Calibri" w:cs="Times New Roman"/>
                 <w:lang w:eastAsia="de-DE"/>
               </w:rPr>
-              <w:lastRenderedPageBreak/>
               <w:t>Noch 21 Tage</w:t>
             </w:r>
           </w:p>
@@ -13366,6 +13392,7 @@
                 <w:rFonts w:ascii="Calibri" w:eastAsia="Times New Roman" w:hAnsi="Calibri" w:cs="Times New Roman"/>
                 <w:lang w:eastAsia="de-DE"/>
               </w:rPr>
+              <w:lastRenderedPageBreak/>
               <w:t>27.06.2017</w:t>
             </w:r>
           </w:p>
@@ -13510,7 +13537,6 @@
                 <w:color w:val="FF0000"/>
                 <w:lang w:eastAsia="de-DE"/>
               </w:rPr>
-              <w:lastRenderedPageBreak/>
               <w:t>Moore Funktionen überprüfen</w:t>
             </w:r>
           </w:p>
@@ -13583,7 +13609,6 @@
                 <w:rFonts w:ascii="Calibri" w:eastAsia="Times New Roman" w:hAnsi="Calibri" w:cs="Times New Roman"/>
                 <w:lang w:eastAsia="de-DE"/>
               </w:rPr>
-              <w:lastRenderedPageBreak/>
               <w:t>28.06.2017</w:t>
             </w:r>
           </w:p>
@@ -13886,6 +13911,63 @@
                 <w:lang w:eastAsia="de-DE"/>
               </w:rPr>
             </w:pPr>
+            <w:r>
+              <w:rPr>
+                <w:rFonts w:ascii="Calibri" w:eastAsia="Times New Roman" w:hAnsi="Calibri" w:cs="Times New Roman"/>
+                <w:lang w:eastAsia="de-DE"/>
+              </w:rPr>
+              <w:t>Getan: Paper gelesen IFT (halb)</w:t>
+            </w:r>
+          </w:p>
+          <w:p>
+            <w:pPr>
+              <w:spacing w:after="0" w:line="240" w:lineRule="auto"/>
+              <w:rPr>
+                <w:rFonts w:ascii="Calibri" w:eastAsia="Times New Roman" w:hAnsi="Calibri" w:cs="Times New Roman"/>
+                <w:lang w:eastAsia="de-DE"/>
+              </w:rPr>
+            </w:pPr>
+            <w:r>
+              <w:rPr>
+                <w:rFonts w:ascii="Calibri" w:eastAsia="Times New Roman" w:hAnsi="Calibri" w:cs="Times New Roman"/>
+                <w:lang w:eastAsia="de-DE"/>
+              </w:rPr>
+              <w:tab/>
+              <w:t>Verbesserungen Lukas einarbeiten</w:t>
+            </w:r>
+          </w:p>
+          <w:p>
+            <w:pPr>
+              <w:spacing w:after="0" w:line="240" w:lineRule="auto"/>
+              <w:rPr>
+                <w:rFonts w:ascii="Calibri" w:eastAsia="Times New Roman" w:hAnsi="Calibri" w:cs="Times New Roman"/>
+                <w:lang w:eastAsia="de-DE"/>
+              </w:rPr>
+            </w:pPr>
+            <w:r>
+              <w:rPr>
+                <w:rFonts w:ascii="Calibri" w:eastAsia="Times New Roman" w:hAnsi="Calibri" w:cs="Times New Roman"/>
+                <w:lang w:eastAsia="de-DE"/>
+              </w:rPr>
+              <w:tab/>
+              <w:t>Aufschreiben Q-Update</w:t>
+            </w:r>
+          </w:p>
+          <w:p>
+            <w:pPr>
+              <w:spacing w:after="0" w:line="240" w:lineRule="auto"/>
+              <w:rPr>
+                <w:rFonts w:ascii="Calibri" w:eastAsia="Times New Roman" w:hAnsi="Calibri" w:cs="Times New Roman"/>
+                <w:lang w:eastAsia="de-DE"/>
+              </w:rPr>
+            </w:pPr>
+            <w:r>
+              <w:rPr>
+                <w:rFonts w:ascii="Calibri" w:eastAsia="Times New Roman" w:hAnsi="Calibri" w:cs="Times New Roman"/>
+                <w:lang w:eastAsia="de-DE"/>
+              </w:rPr>
+              <w:t>Noch 10 Tage</w:t>
+            </w:r>
           </w:p>
         </w:tc>
       </w:tr>
@@ -16792,6 +16874,7 @@
                 <w:rFonts w:ascii="Calibri" w:eastAsia="Times New Roman" w:hAnsi="Calibri" w:cs="Times New Roman"/>
                 <w:lang w:eastAsia="de-DE"/>
               </w:rPr>
+              <w:lastRenderedPageBreak/>
               <w:tab/>
               <w:t>Deutsche Zusammenfassung</w:t>
             </w:r>
@@ -16847,6 +16930,7 @@
                 <w:rFonts w:ascii="Calibri" w:eastAsia="Times New Roman" w:hAnsi="Calibri" w:cs="Times New Roman"/>
                 <w:lang w:eastAsia="de-DE"/>
               </w:rPr>
+              <w:lastRenderedPageBreak/>
               <w:t>20.07.2017</w:t>
             </w:r>
           </w:p>
@@ -17118,7 +17202,6 @@
                 <w:rFonts w:ascii="Calibri" w:eastAsia="Times New Roman" w:hAnsi="Calibri" w:cs="Times New Roman"/>
                 <w:lang w:eastAsia="de-DE"/>
               </w:rPr>
-              <w:lastRenderedPageBreak/>
               <w:tab/>
               <w:t>Formalia unter Punkt „Formalia“</w:t>
             </w:r>
@@ -17198,7 +17281,6 @@
                 <w:rFonts w:ascii="Calibri" w:eastAsia="Times New Roman" w:hAnsi="Calibri" w:cs="Times New Roman"/>
                 <w:lang w:eastAsia="de-DE"/>
               </w:rPr>
-              <w:lastRenderedPageBreak/>
               <w:t>22.07.2017</w:t>
             </w:r>
           </w:p>
@@ -19057,22 +19139,22 @@
     </w:lvl>
   </w:abstractNum>
   <w:abstractNum w:abstractNumId="4">
-    <w:nsid w:val="59C807CA"/>
+    <w:nsid w:val="4F9958EB"/>
     <w:multiLevelType w:val="hybridMultilevel"/>
-    <w:tmpl w:val="904C3236"/>
+    <w:tmpl w:val="D03AF310"/>
     <w:lvl w:ilvl="0" w:tplc="04070001">
       <w:start w:val="1"/>
       <w:numFmt w:val="bullet"/>
       <w:lvlText w:val=""/>
       <w:lvlJc w:val="left"/>
       <w:pPr>
-        <w:ind w:left="405" w:hanging="360"/>
+        <w:ind w:left="720" w:hanging="360"/>
       </w:pPr>
       <w:rPr>
         <w:rFonts w:ascii="Symbol" w:hAnsi="Symbol" w:hint="default"/>
       </w:rPr>
     </w:lvl>
-    <w:lvl w:ilvl="1" w:tplc="04070003">
+    <w:lvl w:ilvl="1" w:tplc="04070003" w:tentative="1">
       <w:start w:val="1"/>
       <w:numFmt w:val="bullet"/>
       <w:lvlText w:val="o"/>
@@ -19170,6 +19252,119 @@
     </w:lvl>
   </w:abstractNum>
   <w:abstractNum w:abstractNumId="5">
+    <w:nsid w:val="59C807CA"/>
+    <w:multiLevelType w:val="hybridMultilevel"/>
+    <w:tmpl w:val="223CDB24"/>
+    <w:lvl w:ilvl="0" w:tplc="04070001">
+      <w:start w:val="1"/>
+      <w:numFmt w:val="bullet"/>
+      <w:lvlText w:val=""/>
+      <w:lvlJc w:val="left"/>
+      <w:pPr>
+        <w:ind w:left="405" w:hanging="360"/>
+      </w:pPr>
+      <w:rPr>
+        <w:rFonts w:ascii="Symbol" w:hAnsi="Symbol" w:hint="default"/>
+      </w:rPr>
+    </w:lvl>
+    <w:lvl w:ilvl="1" w:tplc="A2B46486">
+      <w:start w:val="1"/>
+      <w:numFmt w:val="bullet"/>
+      <w:lvlText w:val="­"/>
+      <w:lvlJc w:val="left"/>
+      <w:pPr>
+        <w:ind w:left="1440" w:hanging="360"/>
+      </w:pPr>
+      <w:rPr>
+        <w:rFonts w:ascii="Courier New" w:hAnsi="Courier New" w:hint="default"/>
+      </w:rPr>
+    </w:lvl>
+    <w:lvl w:ilvl="2" w:tplc="04070005" w:tentative="1">
+      <w:start w:val="1"/>
+      <w:numFmt w:val="bullet"/>
+      <w:lvlText w:val=""/>
+      <w:lvlJc w:val="left"/>
+      <w:pPr>
+        <w:ind w:left="2160" w:hanging="360"/>
+      </w:pPr>
+      <w:rPr>
+        <w:rFonts w:ascii="Wingdings" w:hAnsi="Wingdings" w:hint="default"/>
+      </w:rPr>
+    </w:lvl>
+    <w:lvl w:ilvl="3" w:tplc="04070001" w:tentative="1">
+      <w:start w:val="1"/>
+      <w:numFmt w:val="bullet"/>
+      <w:lvlText w:val=""/>
+      <w:lvlJc w:val="left"/>
+      <w:pPr>
+        <w:ind w:left="2880" w:hanging="360"/>
+      </w:pPr>
+      <w:rPr>
+        <w:rFonts w:ascii="Symbol" w:hAnsi="Symbol" w:hint="default"/>
+      </w:rPr>
+    </w:lvl>
+    <w:lvl w:ilvl="4" w:tplc="04070003" w:tentative="1">
+      <w:start w:val="1"/>
+      <w:numFmt w:val="bullet"/>
+      <w:lvlText w:val="o"/>
+      <w:lvlJc w:val="left"/>
+      <w:pPr>
+        <w:ind w:left="3600" w:hanging="360"/>
+      </w:pPr>
+      <w:rPr>
+        <w:rFonts w:ascii="Courier New" w:hAnsi="Courier New" w:cs="Courier New" w:hint="default"/>
+      </w:rPr>
+    </w:lvl>
+    <w:lvl w:ilvl="5" w:tplc="04070005" w:tentative="1">
+      <w:start w:val="1"/>
+      <w:numFmt w:val="bullet"/>
+      <w:lvlText w:val=""/>
+      <w:lvlJc w:val="left"/>
+      <w:pPr>
+        <w:ind w:left="4320" w:hanging="360"/>
+      </w:pPr>
+      <w:rPr>
+        <w:rFonts w:ascii="Wingdings" w:hAnsi="Wingdings" w:hint="default"/>
+      </w:rPr>
+    </w:lvl>
+    <w:lvl w:ilvl="6" w:tplc="04070001" w:tentative="1">
+      <w:start w:val="1"/>
+      <w:numFmt w:val="bullet"/>
+      <w:lvlText w:val=""/>
+      <w:lvlJc w:val="left"/>
+      <w:pPr>
+        <w:ind w:left="5040" w:hanging="360"/>
+      </w:pPr>
+      <w:rPr>
+        <w:rFonts w:ascii="Symbol" w:hAnsi="Symbol" w:hint="default"/>
+      </w:rPr>
+    </w:lvl>
+    <w:lvl w:ilvl="7" w:tplc="04070003" w:tentative="1">
+      <w:start w:val="1"/>
+      <w:numFmt w:val="bullet"/>
+      <w:lvlText w:val="o"/>
+      <w:lvlJc w:val="left"/>
+      <w:pPr>
+        <w:ind w:left="5760" w:hanging="360"/>
+      </w:pPr>
+      <w:rPr>
+        <w:rFonts w:ascii="Courier New" w:hAnsi="Courier New" w:cs="Courier New" w:hint="default"/>
+      </w:rPr>
+    </w:lvl>
+    <w:lvl w:ilvl="8" w:tplc="04070005" w:tentative="1">
+      <w:start w:val="1"/>
+      <w:numFmt w:val="bullet"/>
+      <w:lvlText w:val=""/>
+      <w:lvlJc w:val="left"/>
+      <w:pPr>
+        <w:ind w:left="6480" w:hanging="360"/>
+      </w:pPr>
+      <w:rPr>
+        <w:rFonts w:ascii="Wingdings" w:hAnsi="Wingdings" w:hint="default"/>
+      </w:rPr>
+    </w:lvl>
+  </w:abstractNum>
+  <w:abstractNum w:abstractNumId="6">
     <w:nsid w:val="6AE7772F"/>
     <w:multiLevelType w:val="hybridMultilevel"/>
     <w:tmpl w:val="6438210A"/>
@@ -19282,7 +19477,7 @@
       </w:rPr>
     </w:lvl>
   </w:abstractNum>
-  <w:abstractNum w:abstractNumId="6">
+  <w:abstractNum w:abstractNumId="7">
     <w:nsid w:val="7C32604A"/>
     <w:multiLevelType w:val="hybridMultilevel"/>
     <w:tmpl w:val="9E6C3CE8"/>
@@ -19399,7 +19594,7 @@
     <w:abstractNumId w:val="1"/>
   </w:num>
   <w:num w:numId="2">
-    <w:abstractNumId w:val="5"/>
+    <w:abstractNumId w:val="6"/>
   </w:num>
   <w:num w:numId="3">
     <w:abstractNumId w:val="3"/>
@@ -19408,13 +19603,16 @@
     <w:abstractNumId w:val="0"/>
   </w:num>
   <w:num w:numId="5">
-    <w:abstractNumId w:val="4"/>
+    <w:abstractNumId w:val="5"/>
   </w:num>
   <w:num w:numId="6">
     <w:abstractNumId w:val="2"/>
   </w:num>
   <w:num w:numId="7">
-    <w:abstractNumId w:val="6"/>
+    <w:abstractNumId w:val="7"/>
+  </w:num>
+  <w:num w:numId="8">
+    <w:abstractNumId w:val="4"/>
   </w:num>
 </w:numbering>
 </file>

</xml_diff>

<commit_message>
schreiben Arbei, Bilder Ferrier Polynome
</commit_message>
<xml_diff>
--- a/Kalender.docx
+++ b/Kalender.docx
@@ -81,8 +81,6 @@
       <w:r>
         <w:t>Vektorungleichung Komponentenweise</w:t>
       </w:r>
-      <w:bookmarkStart w:id="0" w:name="_GoBack"/>
-      <w:bookmarkEnd w:id="0"/>
     </w:p>
     <w:p>
       <w:pPr>
@@ -352,6 +350,21 @@
         <w:pStyle w:val="Listenabsatz"/>
         <w:numPr>
           <w:ilvl w:val="0"/>
+          <w:numId w:val="6"/>
+        </w:numPr>
+        <w:ind w:left="851"/>
+      </w:pPr>
+      <w:r>
+        <w:t>Selbe Farben, symbole für verschiedenen Algos bei den Plots</w:t>
+      </w:r>
+      <w:bookmarkStart w:id="0" w:name="_GoBack"/>
+      <w:bookmarkEnd w:id="0"/>
+    </w:p>
+    <w:p>
+      <w:pPr>
+        <w:pStyle w:val="Listenabsatz"/>
+        <w:numPr>
+          <w:ilvl w:val="0"/>
           <w:numId w:val="2"/>
         </w:numPr>
       </w:pPr>
@@ -586,6 +599,7 @@
         <w:ind w:left="851"/>
       </w:pPr>
       <w:r>
+        <w:lastRenderedPageBreak/>
         <w:t>Unter Annahme, dass Teile diffbar, diese Ableiten, nicht diffbare Teile approximieren</w:t>
       </w:r>
     </w:p>
@@ -599,7 +613,6 @@
         <w:ind w:left="851"/>
       </w:pPr>
       <w:r>
-        <w:lastRenderedPageBreak/>
         <w:t>Auf glatter Funktion testen und mit Hare vergleichen</w:t>
       </w:r>
     </w:p>
@@ -13801,6 +13814,7 @@
               <w:bottom w:val="single" w:sz="8" w:space="0" w:color="A3A3A3"/>
               <w:right w:val="single" w:sz="8" w:space="0" w:color="A3A3A3"/>
             </w:tcBorders>
+            <w:shd w:val="clear" w:color="auto" w:fill="D9D9D9" w:themeFill="background1" w:themeFillShade="D9"/>
             <w:tcMar>
               <w:top w:w="80" w:type="dxa"/>
               <w:left w:w="80" w:type="dxa"/>
@@ -13835,6 +13849,7 @@
               <w:bottom w:val="single" w:sz="8" w:space="0" w:color="A3A3A3"/>
               <w:right w:val="single" w:sz="8" w:space="0" w:color="A3A3A3"/>
             </w:tcBorders>
+            <w:shd w:val="clear" w:color="auto" w:fill="D9D9D9" w:themeFill="background1" w:themeFillShade="D9"/>
             <w:tcMar>
               <w:top w:w="80" w:type="dxa"/>
               <w:left w:w="80" w:type="dxa"/>
@@ -13869,6 +13884,7 @@
               <w:bottom w:val="single" w:sz="8" w:space="0" w:color="A3A3A3"/>
               <w:right w:val="single" w:sz="8" w:space="0" w:color="A3A3A3"/>
             </w:tcBorders>
+            <w:shd w:val="clear" w:color="auto" w:fill="D9D9D9" w:themeFill="background1" w:themeFillShade="D9"/>
             <w:tcMar>
               <w:top w:w="80" w:type="dxa"/>
               <w:left w:w="80" w:type="dxa"/>
@@ -13896,6 +13912,7 @@
               <w:bottom w:val="single" w:sz="8" w:space="0" w:color="A3A3A3"/>
               <w:right w:val="single" w:sz="8" w:space="0" w:color="A3A3A3"/>
             </w:tcBorders>
+            <w:shd w:val="clear" w:color="auto" w:fill="D9D9D9" w:themeFill="background1" w:themeFillShade="D9"/>
             <w:tcMar>
               <w:top w:w="80" w:type="dxa"/>
               <w:left w:w="80" w:type="dxa"/>
@@ -13984,6 +14001,7 @@
               <w:bottom w:val="single" w:sz="8" w:space="0" w:color="A3A3A3"/>
               <w:right w:val="single" w:sz="8" w:space="0" w:color="A3A3A3"/>
             </w:tcBorders>
+            <w:shd w:val="clear" w:color="auto" w:fill="D9D9D9" w:themeFill="background1" w:themeFillShade="D9"/>
             <w:tcMar>
               <w:top w:w="80" w:type="dxa"/>
               <w:left w:w="80" w:type="dxa"/>
@@ -14018,6 +14036,7 @@
               <w:bottom w:val="single" w:sz="8" w:space="0" w:color="A3A3A3"/>
               <w:right w:val="single" w:sz="8" w:space="0" w:color="A3A3A3"/>
             </w:tcBorders>
+            <w:shd w:val="clear" w:color="auto" w:fill="D9D9D9" w:themeFill="background1" w:themeFillShade="D9"/>
             <w:tcMar>
               <w:top w:w="80" w:type="dxa"/>
               <w:left w:w="80" w:type="dxa"/>
@@ -14052,6 +14071,7 @@
               <w:bottom w:val="single" w:sz="8" w:space="0" w:color="A3A3A3"/>
               <w:right w:val="single" w:sz="8" w:space="0" w:color="A3A3A3"/>
             </w:tcBorders>
+            <w:shd w:val="clear" w:color="auto" w:fill="D9D9D9" w:themeFill="background1" w:themeFillShade="D9"/>
             <w:tcMar>
               <w:top w:w="80" w:type="dxa"/>
               <w:left w:w="80" w:type="dxa"/>
@@ -14079,6 +14099,7 @@
               <w:bottom w:val="single" w:sz="8" w:space="0" w:color="A3A3A3"/>
               <w:right w:val="single" w:sz="8" w:space="0" w:color="A3A3A3"/>
             </w:tcBorders>
+            <w:shd w:val="clear" w:color="auto" w:fill="D9D9D9" w:themeFill="background1" w:themeFillShade="D9"/>
             <w:tcMar>
               <w:top w:w="80" w:type="dxa"/>
               <w:left w:w="80" w:type="dxa"/>
@@ -14149,7 +14170,7 @@
               <w:bottom w:val="single" w:sz="8" w:space="0" w:color="A3A3A3"/>
               <w:right w:val="single" w:sz="8" w:space="0" w:color="A3A3A3"/>
             </w:tcBorders>
-            <w:shd w:val="clear" w:color="auto" w:fill="CCC0D9" w:themeFill="accent4" w:themeFillTint="66"/>
+            <w:shd w:val="clear" w:color="auto" w:fill="D9D9D9" w:themeFill="background1" w:themeFillShade="D9"/>
             <w:tcMar>
               <w:top w:w="80" w:type="dxa"/>
               <w:left w:w="80" w:type="dxa"/>
@@ -14184,7 +14205,7 @@
               <w:bottom w:val="single" w:sz="8" w:space="0" w:color="A3A3A3"/>
               <w:right w:val="single" w:sz="8" w:space="0" w:color="A3A3A3"/>
             </w:tcBorders>
-            <w:shd w:val="clear" w:color="auto" w:fill="CCC0D9" w:themeFill="accent4" w:themeFillTint="66"/>
+            <w:shd w:val="clear" w:color="auto" w:fill="D9D9D9" w:themeFill="background1" w:themeFillShade="D9"/>
             <w:tcMar>
               <w:top w:w="80" w:type="dxa"/>
               <w:left w:w="80" w:type="dxa"/>
@@ -14219,7 +14240,7 @@
               <w:bottom w:val="single" w:sz="8" w:space="0" w:color="A3A3A3"/>
               <w:right w:val="single" w:sz="8" w:space="0" w:color="A3A3A3"/>
             </w:tcBorders>
-            <w:shd w:val="clear" w:color="auto" w:fill="CCC0D9" w:themeFill="accent4" w:themeFillTint="66"/>
+            <w:shd w:val="clear" w:color="auto" w:fill="D9D9D9" w:themeFill="background1" w:themeFillShade="D9"/>
             <w:tcMar>
               <w:top w:w="80" w:type="dxa"/>
               <w:left w:w="80" w:type="dxa"/>
@@ -14247,23 +14268,30 @@
               <w:bottom w:val="single" w:sz="8" w:space="0" w:color="A3A3A3"/>
               <w:right w:val="single" w:sz="8" w:space="0" w:color="A3A3A3"/>
             </w:tcBorders>
-            <w:shd w:val="clear" w:color="auto" w:fill="CCC0D9" w:themeFill="accent4" w:themeFillTint="66"/>
-            <w:tcMar>
-              <w:top w:w="80" w:type="dxa"/>
-              <w:left w:w="80" w:type="dxa"/>
-              <w:bottom w:w="80" w:type="dxa"/>
-              <w:right w:w="80" w:type="dxa"/>
-            </w:tcMar>
-            <w:hideMark/>
-          </w:tcPr>
-          <w:p>
-            <w:pPr>
-              <w:spacing w:after="0" w:line="240" w:lineRule="auto"/>
-              <w:rPr>
-                <w:rFonts w:ascii="Calibri" w:eastAsia="Times New Roman" w:hAnsi="Calibri" w:cs="Times New Roman"/>
-                <w:lang w:eastAsia="de-DE"/>
-              </w:rPr>
-            </w:pPr>
+            <w:shd w:val="clear" w:color="auto" w:fill="D9D9D9" w:themeFill="background1" w:themeFillShade="D9"/>
+            <w:tcMar>
+              <w:top w:w="80" w:type="dxa"/>
+              <w:left w:w="80" w:type="dxa"/>
+              <w:bottom w:w="80" w:type="dxa"/>
+              <w:right w:w="80" w:type="dxa"/>
+            </w:tcMar>
+            <w:hideMark/>
+          </w:tcPr>
+          <w:p>
+            <w:pPr>
+              <w:spacing w:after="0" w:line="240" w:lineRule="auto"/>
+              <w:rPr>
+                <w:rFonts w:ascii="Calibri" w:eastAsia="Times New Roman" w:hAnsi="Calibri" w:cs="Times New Roman"/>
+                <w:lang w:eastAsia="de-DE"/>
+              </w:rPr>
+            </w:pPr>
+            <w:r>
+              <w:rPr>
+                <w:rFonts w:ascii="Calibri" w:eastAsia="Times New Roman" w:hAnsi="Calibri" w:cs="Times New Roman"/>
+                <w:lang w:eastAsia="de-DE"/>
+              </w:rPr>
+              <w:t xml:space="preserve">Getan: IFT für nichtglatte Funktionen </w:t>
+            </w:r>
             <w:r>
               <w:rPr>
                 <w:rFonts w:ascii="Calibri" w:eastAsia="Times New Roman" w:hAnsi="Calibri" w:cs="Times New Roman"/>
@@ -14271,6 +14299,15 @@
               </w:rPr>
               <w:t> </w:t>
             </w:r>
+          </w:p>
+          <w:p>
+            <w:pPr>
+              <w:spacing w:after="0" w:line="240" w:lineRule="auto"/>
+              <w:rPr>
+                <w:rFonts w:ascii="Calibri" w:eastAsia="Times New Roman" w:hAnsi="Calibri" w:cs="Times New Roman"/>
+                <w:lang w:eastAsia="de-DE"/>
+              </w:rPr>
+            </w:pPr>
             <w:r>
               <w:rPr>
                 <w:rFonts w:ascii="Calibri" w:eastAsia="Times New Roman" w:hAnsi="Calibri" w:cs="Times New Roman"/>
@@ -14294,7 +14331,7 @@
               <w:bottom w:val="single" w:sz="8" w:space="0" w:color="A3A3A3"/>
               <w:right w:val="single" w:sz="8" w:space="0" w:color="A3A3A3"/>
             </w:tcBorders>
-            <w:shd w:val="clear" w:color="auto" w:fill="CCC0D9" w:themeFill="accent4" w:themeFillTint="66"/>
+            <w:shd w:val="clear" w:color="auto" w:fill="D9D9D9" w:themeFill="background1" w:themeFillShade="D9"/>
             <w:tcMar>
               <w:top w:w="80" w:type="dxa"/>
               <w:left w:w="80" w:type="dxa"/>
@@ -14329,7 +14366,7 @@
               <w:bottom w:val="single" w:sz="8" w:space="0" w:color="A3A3A3"/>
               <w:right w:val="single" w:sz="8" w:space="0" w:color="A3A3A3"/>
             </w:tcBorders>
-            <w:shd w:val="clear" w:color="auto" w:fill="CCC0D9" w:themeFill="accent4" w:themeFillTint="66"/>
+            <w:shd w:val="clear" w:color="auto" w:fill="D9D9D9" w:themeFill="background1" w:themeFillShade="D9"/>
             <w:tcMar>
               <w:top w:w="80" w:type="dxa"/>
               <w:left w:w="80" w:type="dxa"/>
@@ -14364,7 +14401,7 @@
               <w:bottom w:val="single" w:sz="8" w:space="0" w:color="A3A3A3"/>
               <w:right w:val="single" w:sz="8" w:space="0" w:color="A3A3A3"/>
             </w:tcBorders>
-            <w:shd w:val="clear" w:color="auto" w:fill="CCC0D9" w:themeFill="accent4" w:themeFillTint="66"/>
+            <w:shd w:val="clear" w:color="auto" w:fill="D9D9D9" w:themeFill="background1" w:themeFillShade="D9"/>
             <w:tcMar>
               <w:top w:w="80" w:type="dxa"/>
               <w:left w:w="80" w:type="dxa"/>
@@ -14392,7 +14429,7 @@
               <w:bottom w:val="single" w:sz="8" w:space="0" w:color="A3A3A3"/>
               <w:right w:val="single" w:sz="8" w:space="0" w:color="A3A3A3"/>
             </w:tcBorders>
-            <w:shd w:val="clear" w:color="auto" w:fill="CCC0D9" w:themeFill="accent4" w:themeFillTint="66"/>
+            <w:shd w:val="clear" w:color="auto" w:fill="D9D9D9" w:themeFill="background1" w:themeFillShade="D9"/>
             <w:tcMar>
               <w:top w:w="80" w:type="dxa"/>
               <w:left w:w="80" w:type="dxa"/>
@@ -14558,6 +14595,13 @@
               </w:rPr>
               <w:t> </w:t>
             </w:r>
+            <w:r>
+              <w:rPr>
+                <w:rFonts w:ascii="Calibri" w:eastAsia="Times New Roman" w:hAnsi="Calibri" w:cs="Times New Roman"/>
+                <w:lang w:eastAsia="de-DE"/>
+              </w:rPr>
+              <w:t>Noch 6 Tage</w:t>
+            </w:r>
           </w:p>
         </w:tc>
       </w:tr>
@@ -16749,6 +16793,7 @@
                 <w:rFonts w:ascii="Calibri" w:eastAsia="Times New Roman" w:hAnsi="Calibri" w:cs="Times New Roman"/>
                 <w:lang w:eastAsia="de-DE"/>
               </w:rPr>
+              <w:lastRenderedPageBreak/>
               <w:t>19.07.2017</w:t>
             </w:r>
           </w:p>
@@ -16874,7 +16919,6 @@
                 <w:rFonts w:ascii="Calibri" w:eastAsia="Times New Roman" w:hAnsi="Calibri" w:cs="Times New Roman"/>
                 <w:lang w:eastAsia="de-DE"/>
               </w:rPr>
-              <w:lastRenderedPageBreak/>
               <w:tab/>
               <w:t>Deutsche Zusammenfassung</w:t>
             </w:r>
@@ -16930,7 +16974,6 @@
                 <w:rFonts w:ascii="Calibri" w:eastAsia="Times New Roman" w:hAnsi="Calibri" w:cs="Times New Roman"/>
                 <w:lang w:eastAsia="de-DE"/>
               </w:rPr>
-              <w:lastRenderedPageBreak/>
               <w:t>20.07.2017</w:t>
             </w:r>
           </w:p>

</xml_diff>

<commit_message>
Neues Q, Tests, Plots in Latex
</commit_message>
<xml_diff>
--- a/Kalender.docx
+++ b/Kalender.docx
@@ -357,8 +357,6 @@
       <w:r>
         <w:t>Selbe Farben, symbole für verschiedenen Algos bei den Plots</w:t>
       </w:r>
-      <w:bookmarkStart w:id="0" w:name="_GoBack"/>
-      <w:bookmarkEnd w:id="0"/>
     </w:p>
     <w:p>
       <w:pPr>
@@ -14476,6 +14474,7 @@
               <w:bottom w:val="single" w:sz="8" w:space="0" w:color="A3A3A3"/>
               <w:right w:val="single" w:sz="8" w:space="0" w:color="A3A3A3"/>
             </w:tcBorders>
+            <w:shd w:val="clear" w:color="auto" w:fill="D9D9D9" w:themeFill="background1" w:themeFillShade="D9"/>
             <w:tcMar>
               <w:top w:w="80" w:type="dxa"/>
               <w:left w:w="80" w:type="dxa"/>
@@ -14510,7 +14509,7 @@
               <w:bottom w:val="single" w:sz="8" w:space="0" w:color="A3A3A3"/>
               <w:right w:val="single" w:sz="8" w:space="0" w:color="A3A3A3"/>
             </w:tcBorders>
-            <w:shd w:val="clear" w:color="auto" w:fill="943634" w:themeFill="accent2" w:themeFillShade="BF"/>
+            <w:shd w:val="clear" w:color="auto" w:fill="D9D9D9" w:themeFill="background1" w:themeFillShade="D9"/>
             <w:tcMar>
               <w:top w:w="80" w:type="dxa"/>
               <w:left w:w="80" w:type="dxa"/>
@@ -14545,6 +14544,7 @@
               <w:bottom w:val="single" w:sz="8" w:space="0" w:color="A3A3A3"/>
               <w:right w:val="single" w:sz="8" w:space="0" w:color="A3A3A3"/>
             </w:tcBorders>
+            <w:shd w:val="clear" w:color="auto" w:fill="D9D9D9" w:themeFill="background1" w:themeFillShade="D9"/>
             <w:tcMar>
               <w:top w:w="80" w:type="dxa"/>
               <w:left w:w="80" w:type="dxa"/>
@@ -14572,29 +14572,39 @@
               <w:bottom w:val="single" w:sz="8" w:space="0" w:color="A3A3A3"/>
               <w:right w:val="single" w:sz="8" w:space="0" w:color="A3A3A3"/>
             </w:tcBorders>
-            <w:tcMar>
-              <w:top w:w="80" w:type="dxa"/>
-              <w:left w:w="80" w:type="dxa"/>
-              <w:bottom w:w="80" w:type="dxa"/>
-              <w:right w:w="80" w:type="dxa"/>
-            </w:tcMar>
-            <w:hideMark/>
-          </w:tcPr>
-          <w:p>
-            <w:pPr>
-              <w:spacing w:after="0" w:line="240" w:lineRule="auto"/>
-              <w:rPr>
-                <w:rFonts w:ascii="Calibri" w:eastAsia="Times New Roman" w:hAnsi="Calibri" w:cs="Times New Roman"/>
-                <w:lang w:eastAsia="de-DE"/>
-              </w:rPr>
-            </w:pPr>
-            <w:r>
-              <w:rPr>
-                <w:rFonts w:ascii="Calibri" w:eastAsia="Times New Roman" w:hAnsi="Calibri" w:cs="Times New Roman"/>
-                <w:lang w:eastAsia="de-DE"/>
-              </w:rPr>
-              <w:t> </w:t>
-            </w:r>
+            <w:shd w:val="clear" w:color="auto" w:fill="D9D9D9" w:themeFill="background1" w:themeFillShade="D9"/>
+            <w:tcMar>
+              <w:top w:w="80" w:type="dxa"/>
+              <w:left w:w="80" w:type="dxa"/>
+              <w:bottom w:w="80" w:type="dxa"/>
+              <w:right w:w="80" w:type="dxa"/>
+            </w:tcMar>
+            <w:hideMark/>
+          </w:tcPr>
+          <w:p>
+            <w:pPr>
+              <w:spacing w:after="0" w:line="240" w:lineRule="auto"/>
+              <w:rPr>
+                <w:rFonts w:ascii="Calibri" w:eastAsia="Times New Roman" w:hAnsi="Calibri" w:cs="Times New Roman"/>
+                <w:lang w:eastAsia="de-DE"/>
+              </w:rPr>
+            </w:pPr>
+            <w:r>
+              <w:rPr>
+                <w:rFonts w:ascii="Calibri" w:eastAsia="Times New Roman" w:hAnsi="Calibri" w:cs="Times New Roman"/>
+                <w:lang w:eastAsia="de-DE"/>
+              </w:rPr>
+              <w:t>Getan: IFT-Satz weiter angeschaut</w:t>
+            </w:r>
+          </w:p>
+          <w:p>
+            <w:pPr>
+              <w:spacing w:after="0" w:line="240" w:lineRule="auto"/>
+              <w:rPr>
+                <w:rFonts w:ascii="Calibri" w:eastAsia="Times New Roman" w:hAnsi="Calibri" w:cs="Times New Roman"/>
+                <w:lang w:eastAsia="de-DE"/>
+              </w:rPr>
+            </w:pPr>
             <w:r>
               <w:rPr>
                 <w:rFonts w:ascii="Calibri" w:eastAsia="Times New Roman" w:hAnsi="Calibri" w:cs="Times New Roman"/>
@@ -14618,6 +14628,7 @@
               <w:bottom w:val="single" w:sz="8" w:space="0" w:color="A3A3A3"/>
               <w:right w:val="single" w:sz="8" w:space="0" w:color="A3A3A3"/>
             </w:tcBorders>
+            <w:shd w:val="clear" w:color="auto" w:fill="D9D9D9" w:themeFill="background1" w:themeFillShade="D9"/>
             <w:tcMar>
               <w:top w:w="80" w:type="dxa"/>
               <w:left w:w="80" w:type="dxa"/>
@@ -14652,6 +14663,7 @@
               <w:bottom w:val="single" w:sz="8" w:space="0" w:color="A3A3A3"/>
               <w:right w:val="single" w:sz="8" w:space="0" w:color="A3A3A3"/>
             </w:tcBorders>
+            <w:shd w:val="clear" w:color="auto" w:fill="D9D9D9" w:themeFill="background1" w:themeFillShade="D9"/>
             <w:tcMar>
               <w:top w:w="80" w:type="dxa"/>
               <w:left w:w="80" w:type="dxa"/>
@@ -14686,6 +14698,7 @@
               <w:bottom w:val="single" w:sz="8" w:space="0" w:color="A3A3A3"/>
               <w:right w:val="single" w:sz="8" w:space="0" w:color="A3A3A3"/>
             </w:tcBorders>
+            <w:shd w:val="clear" w:color="auto" w:fill="D9D9D9" w:themeFill="background1" w:themeFillShade="D9"/>
             <w:tcMar>
               <w:top w:w="80" w:type="dxa"/>
               <w:left w:w="80" w:type="dxa"/>
@@ -14713,28 +14726,78 @@
               <w:bottom w:val="single" w:sz="8" w:space="0" w:color="A3A3A3"/>
               <w:right w:val="single" w:sz="8" w:space="0" w:color="A3A3A3"/>
             </w:tcBorders>
-            <w:tcMar>
-              <w:top w:w="80" w:type="dxa"/>
-              <w:left w:w="80" w:type="dxa"/>
-              <w:bottom w:w="80" w:type="dxa"/>
-              <w:right w:w="80" w:type="dxa"/>
-            </w:tcMar>
-            <w:hideMark/>
-          </w:tcPr>
-          <w:p>
-            <w:pPr>
-              <w:spacing w:after="0" w:line="240" w:lineRule="auto"/>
-              <w:rPr>
-                <w:rFonts w:ascii="Calibri" w:eastAsia="Times New Roman" w:hAnsi="Calibri" w:cs="Times New Roman"/>
-                <w:lang w:eastAsia="de-DE"/>
-              </w:rPr>
-            </w:pPr>
-            <w:r>
-              <w:rPr>
-                <w:rFonts w:ascii="Calibri" w:eastAsia="Times New Roman" w:hAnsi="Calibri" w:cs="Times New Roman"/>
-                <w:lang w:eastAsia="de-DE"/>
-              </w:rPr>
-              <w:t> </w:t>
+            <w:shd w:val="clear" w:color="auto" w:fill="D9D9D9" w:themeFill="background1" w:themeFillShade="D9"/>
+            <w:tcMar>
+              <w:top w:w="80" w:type="dxa"/>
+              <w:left w:w="80" w:type="dxa"/>
+              <w:bottom w:w="80" w:type="dxa"/>
+              <w:right w:w="80" w:type="dxa"/>
+            </w:tcMar>
+            <w:hideMark/>
+          </w:tcPr>
+          <w:p>
+            <w:pPr>
+              <w:spacing w:after="0" w:line="240" w:lineRule="auto"/>
+              <w:rPr>
+                <w:rFonts w:ascii="Calibri" w:eastAsia="Times New Roman" w:hAnsi="Calibri" w:cs="Times New Roman"/>
+                <w:lang w:eastAsia="de-DE"/>
+              </w:rPr>
+            </w:pPr>
+            <w:r>
+              <w:rPr>
+                <w:rFonts w:ascii="Calibri" w:eastAsia="Times New Roman" w:hAnsi="Calibri" w:cs="Times New Roman"/>
+                <w:lang w:eastAsia="de-DE"/>
+              </w:rPr>
+              <w:t>Getan: Plots schön</w:t>
+            </w:r>
+            <w:r>
+              <w:rPr>
+                <w:rFonts w:ascii="Calibri" w:eastAsia="Times New Roman" w:hAnsi="Calibri" w:cs="Times New Roman"/>
+                <w:lang w:eastAsia="de-DE"/>
+              </w:rPr>
+              <w:br/>
+            </w:r>
+            <w:r>
+              <w:rPr>
+                <w:rFonts w:ascii="Calibri" w:eastAsia="Times New Roman" w:hAnsi="Calibri" w:cs="Times New Roman"/>
+                <w:lang w:eastAsia="de-DE"/>
+              </w:rPr>
+              <w:tab/>
+              <w:t>neue Variation für Q-Update</w:t>
+            </w:r>
+          </w:p>
+          <w:p>
+            <w:pPr>
+              <w:spacing w:after="0" w:line="240" w:lineRule="auto"/>
+              <w:rPr>
+                <w:rFonts w:ascii="Calibri" w:eastAsia="Times New Roman" w:hAnsi="Calibri" w:cs="Times New Roman"/>
+                <w:lang w:eastAsia="de-DE"/>
+              </w:rPr>
+            </w:pPr>
+            <w:r>
+              <w:rPr>
+                <w:rFonts w:ascii="Calibri" w:eastAsia="Times New Roman" w:hAnsi="Calibri" w:cs="Times New Roman"/>
+                <w:lang w:eastAsia="de-DE"/>
+              </w:rPr>
+              <w:t>Test laufen lassen</w:t>
+            </w:r>
+            <w:bookmarkStart w:id="0" w:name="_GoBack"/>
+            <w:bookmarkEnd w:id="0"/>
+          </w:p>
+          <w:p>
+            <w:pPr>
+              <w:spacing w:after="0" w:line="240" w:lineRule="auto"/>
+              <w:rPr>
+                <w:rFonts w:ascii="Calibri" w:eastAsia="Times New Roman" w:hAnsi="Calibri" w:cs="Times New Roman"/>
+                <w:lang w:eastAsia="de-DE"/>
+              </w:rPr>
+            </w:pPr>
+            <w:r>
+              <w:rPr>
+                <w:rFonts w:ascii="Calibri" w:eastAsia="Times New Roman" w:hAnsi="Calibri" w:cs="Times New Roman"/>
+                <w:lang w:eastAsia="de-DE"/>
+              </w:rPr>
+              <w:t>Noch 5 Tage</w:t>
             </w:r>
           </w:p>
         </w:tc>
@@ -16578,6 +16641,7 @@
                 <w:rFonts w:ascii="Calibri" w:eastAsia="Times New Roman" w:hAnsi="Calibri" w:cs="Times New Roman"/>
                 <w:lang w:eastAsia="de-DE"/>
               </w:rPr>
+              <w:lastRenderedPageBreak/>
               <w:t xml:space="preserve">To Do: Einleitung </w:t>
             </w:r>
             <w:r>
@@ -16631,6 +16695,7 @@
                 <w:rFonts w:ascii="Calibri" w:eastAsia="Times New Roman" w:hAnsi="Calibri" w:cs="Times New Roman"/>
                 <w:lang w:eastAsia="de-DE"/>
               </w:rPr>
+              <w:lastRenderedPageBreak/>
               <w:t>18.07.2017</w:t>
             </w:r>
           </w:p>
@@ -16793,7 +16858,6 @@
                 <w:rFonts w:ascii="Calibri" w:eastAsia="Times New Roman" w:hAnsi="Calibri" w:cs="Times New Roman"/>
                 <w:lang w:eastAsia="de-DE"/>
               </w:rPr>
-              <w:lastRenderedPageBreak/>
               <w:t>19.07.2017</w:t>
             </w:r>
           </w:p>

</xml_diff>

<commit_message>
Plots fertig, serious steps Beweis verbessert
</commit_message>
<xml_diff>
--- a/Kalender.docx
+++ b/Kalender.docx
@@ -29,19 +29,6 @@
       </w:r>
       <w:r>
         <w:t>„partielles Subdifferential“? Notation???</w:t>
-      </w:r>
-    </w:p>
-    <w:p>
-      <w:pPr>
-        <w:pStyle w:val="Listenabsatz"/>
-        <w:numPr>
-          <w:ilvl w:val="0"/>
-          <w:numId w:val="7"/>
-        </w:numPr>
-        <w:ind w:left="426"/>
-      </w:pPr>
-      <w:r>
-        <w:t>Was soll jetzt mit Q-Algorithmus passieren?</w:t>
       </w:r>
     </w:p>
     <w:p>
@@ -192,6 +179,19 @@
       </w:r>
       <w:r>
         <w:t xml:space="preserve"> einheitlich</w:t>
+      </w:r>
+    </w:p>
+    <w:p>
+      <w:pPr>
+        <w:pStyle w:val="Listenabsatz"/>
+        <w:numPr>
+          <w:ilvl w:val="0"/>
+          <w:numId w:val="6"/>
+        </w:numPr>
+        <w:ind w:left="851"/>
+      </w:pPr>
+      <w:r>
+        <w:t>Definieren wie Folgen aufgeschrieben sind</w:t>
       </w:r>
     </w:p>
     <w:p>
@@ -14781,8 +14781,6 @@
               </w:rPr>
               <w:t>Test laufen lassen</w:t>
             </w:r>
-            <w:bookmarkStart w:id="0" w:name="_GoBack"/>
-            <w:bookmarkEnd w:id="0"/>
           </w:p>
           <w:p>
             <w:pPr>
@@ -14933,6 +14931,74 @@
               </w:rPr>
               <w:t> </w:t>
             </w:r>
+            <w:r>
+              <w:rPr>
+                <w:rFonts w:ascii="Calibri" w:eastAsia="Times New Roman" w:hAnsi="Calibri" w:cs="Times New Roman"/>
+                <w:lang w:eastAsia="de-DE"/>
+              </w:rPr>
+              <w:t xml:space="preserve">Getan: </w:t>
+            </w:r>
+            <w:r>
+              <w:rPr>
+                <w:rFonts w:ascii="Calibri" w:eastAsia="Times New Roman" w:hAnsi="Calibri" w:cs="Times New Roman"/>
+                <w:lang w:eastAsia="de-DE"/>
+              </w:rPr>
+              <w:t>Verbesserungen weiter</w:t>
+            </w:r>
+          </w:p>
+          <w:p>
+            <w:pPr>
+              <w:spacing w:after="0" w:line="240" w:lineRule="auto"/>
+              <w:rPr>
+                <w:rFonts w:ascii="Calibri" w:eastAsia="Times New Roman" w:hAnsi="Calibri" w:cs="Times New Roman"/>
+                <w:lang w:eastAsia="de-DE"/>
+              </w:rPr>
+            </w:pPr>
+            <w:r>
+              <w:rPr>
+                <w:rFonts w:ascii="Calibri" w:eastAsia="Times New Roman" w:hAnsi="Calibri" w:cs="Times New Roman"/>
+                <w:lang w:eastAsia="de-DE"/>
+              </w:rPr>
+              <w:tab/>
+            </w:r>
+            <w:r>
+              <w:rPr>
+                <w:rFonts w:ascii="Calibri" w:eastAsia="Times New Roman" w:hAnsi="Calibri" w:cs="Times New Roman"/>
+                <w:lang w:eastAsia="de-DE"/>
+              </w:rPr>
+              <w:t>Plots fertig</w:t>
+            </w:r>
+            <w:r>
+              <w:rPr>
+                <w:rFonts w:ascii="Calibri" w:eastAsia="Times New Roman" w:hAnsi="Calibri" w:cs="Times New Roman"/>
+                <w:lang w:eastAsia="de-DE"/>
+              </w:rPr>
+              <w:t xml:space="preserve"> </w:t>
+            </w:r>
+          </w:p>
+          <w:p>
+            <w:pPr>
+              <w:spacing w:after="0" w:line="240" w:lineRule="auto"/>
+              <w:rPr>
+                <w:rFonts w:ascii="Calibri" w:eastAsia="Times New Roman" w:hAnsi="Calibri" w:cs="Times New Roman"/>
+                <w:lang w:eastAsia="de-DE"/>
+              </w:rPr>
+            </w:pPr>
+            <w:r>
+              <w:rPr>
+                <w:rFonts w:ascii="Calibri" w:eastAsia="Times New Roman" w:hAnsi="Calibri" w:cs="Times New Roman"/>
+                <w:lang w:eastAsia="de-DE"/>
+              </w:rPr>
+              <w:tab/>
+              <w:t>Beweis serious steps verbessert</w:t>
+            </w:r>
+            <w:r>
+              <w:rPr>
+                <w:rFonts w:ascii="Calibri" w:eastAsia="Times New Roman" w:hAnsi="Calibri" w:cs="Times New Roman"/>
+                <w:lang w:eastAsia="de-DE"/>
+              </w:rPr>
+              <w:t xml:space="preserve"> </w:t>
+            </w:r>
           </w:p>
         </w:tc>
       </w:tr>
@@ -15067,6 +15133,30 @@
               </w:rPr>
               <w:t> </w:t>
             </w:r>
+            <w:r>
+              <w:rPr>
+                <w:rFonts w:ascii="Calibri" w:eastAsia="Times New Roman" w:hAnsi="Calibri" w:cs="Times New Roman"/>
+                <w:lang w:eastAsia="de-DE"/>
+              </w:rPr>
+              <w:t>To Do: Beweis Null steps verbessern</w:t>
+            </w:r>
+          </w:p>
+          <w:p>
+            <w:pPr>
+              <w:spacing w:after="0" w:line="240" w:lineRule="auto"/>
+              <w:rPr>
+                <w:rFonts w:ascii="Calibri" w:eastAsia="Times New Roman" w:hAnsi="Calibri" w:cs="Times New Roman"/>
+                <w:lang w:eastAsia="de-DE"/>
+              </w:rPr>
+            </w:pPr>
+            <w:r>
+              <w:rPr>
+                <w:rFonts w:ascii="Calibri" w:eastAsia="Times New Roman" w:hAnsi="Calibri" w:cs="Times New Roman"/>
+                <w:lang w:eastAsia="de-DE"/>
+              </w:rPr>
+              <w:tab/>
+              <w:t>Q Kapitel schreiben</w:t>
+            </w:r>
           </w:p>
         </w:tc>
       </w:tr>
@@ -15201,6 +15291,13 @@
               </w:rPr>
               <w:t> </w:t>
             </w:r>
+            <w:r>
+              <w:rPr>
+                <w:rFonts w:ascii="Calibri" w:eastAsia="Times New Roman" w:hAnsi="Calibri" w:cs="Times New Roman"/>
+                <w:lang w:eastAsia="de-DE"/>
+              </w:rPr>
+              <w:t>Fertig mit Q-Kapitel!!!</w:t>
+            </w:r>
           </w:p>
         </w:tc>
       </w:tr>
@@ -15347,6 +15444,22 @@
               <w:t>LaHo</w:t>
             </w:r>
           </w:p>
+          <w:p>
+            <w:pPr>
+              <w:spacing w:after="0" w:line="240" w:lineRule="auto"/>
+              <w:rPr>
+                <w:rFonts w:ascii="Calibri" w:eastAsia="Times New Roman" w:hAnsi="Calibri" w:cs="Times New Roman"/>
+                <w:lang w:eastAsia="de-DE"/>
+              </w:rPr>
+            </w:pPr>
+            <w:r>
+              <w:rPr>
+                <w:rFonts w:ascii="Calibri" w:eastAsia="Times New Roman" w:hAnsi="Calibri" w:cs="Times New Roman"/>
+                <w:lang w:eastAsia="de-DE"/>
+              </w:rPr>
+              <w:t>Anwendung?</w:t>
+            </w:r>
+          </w:p>
         </w:tc>
       </w:tr>
       <w:tr>
@@ -15492,6 +15605,24 @@
               <w:t>LaHo</w:t>
             </w:r>
           </w:p>
+          <w:p>
+            <w:pPr>
+              <w:spacing w:after="0" w:line="240" w:lineRule="auto"/>
+              <w:rPr>
+                <w:rFonts w:ascii="Calibri" w:eastAsia="Times New Roman" w:hAnsi="Calibri" w:cs="Times New Roman"/>
+                <w:lang w:eastAsia="de-DE"/>
+              </w:rPr>
+            </w:pPr>
+            <w:r>
+              <w:rPr>
+                <w:rFonts w:ascii="Calibri" w:eastAsia="Times New Roman" w:hAnsi="Calibri" w:cs="Times New Roman"/>
+                <w:lang w:eastAsia="de-DE"/>
+              </w:rPr>
+              <w:t>Anwendung?</w:t>
+            </w:r>
+            <w:bookmarkStart w:id="0" w:name="_GoBack"/>
+            <w:bookmarkEnd w:id="0"/>
+          </w:p>
         </w:tc>
       </w:tr>
       <w:tr>
@@ -15625,6 +15756,13 @@
               </w:rPr>
               <w:t> </w:t>
             </w:r>
+            <w:r>
+              <w:rPr>
+                <w:rFonts w:ascii="Calibri" w:eastAsia="Times New Roman" w:hAnsi="Calibri" w:cs="Times New Roman"/>
+                <w:lang w:eastAsia="de-DE"/>
+              </w:rPr>
+              <w:t>Anwendung!!!</w:t>
+            </w:r>
           </w:p>
         </w:tc>
       </w:tr>
@@ -15893,6 +16031,13 @@
               </w:rPr>
               <w:t> </w:t>
             </w:r>
+            <w:r>
+              <w:rPr>
+                <w:rFonts w:ascii="Calibri" w:eastAsia="Times New Roman" w:hAnsi="Calibri" w:cs="Times New Roman"/>
+                <w:lang w:eastAsia="de-DE"/>
+              </w:rPr>
+              <w:t>Fertig mit Anwendung</w:t>
+            </w:r>
           </w:p>
         </w:tc>
       </w:tr>
@@ -16213,6 +16358,7 @@
                 <w:rFonts w:ascii="Calibri" w:eastAsia="Times New Roman" w:hAnsi="Calibri" w:cs="Times New Roman"/>
                 <w:lang w:eastAsia="de-DE"/>
               </w:rPr>
+              <w:lastRenderedPageBreak/>
               <w:t>15.07.2017</w:t>
             </w:r>
           </w:p>
@@ -16641,7 +16787,6 @@
                 <w:rFonts w:ascii="Calibri" w:eastAsia="Times New Roman" w:hAnsi="Calibri" w:cs="Times New Roman"/>
                 <w:lang w:eastAsia="de-DE"/>
               </w:rPr>
-              <w:lastRenderedPageBreak/>
               <w:t xml:space="preserve">To Do: Einleitung </w:t>
             </w:r>
             <w:r>
@@ -16695,7 +16840,6 @@
                 <w:rFonts w:ascii="Calibri" w:eastAsia="Times New Roman" w:hAnsi="Calibri" w:cs="Times New Roman"/>
                 <w:lang w:eastAsia="de-DE"/>
               </w:rPr>
-              <w:lastRenderedPageBreak/>
               <w:t>18.07.2017</w:t>
             </w:r>
           </w:p>

</xml_diff>

<commit_message>
weiter Verbesserunge, Anwendung, Beweis
</commit_message>
<xml_diff>
--- a/Kalender.docx
+++ b/Kalender.docx
@@ -94,98 +94,7 @@
         <w:ind w:left="851"/>
       </w:pPr>
       <w:r>
-        <w:t>Literaturverzeichnis:</w:t>
-      </w:r>
-    </w:p>
-    <w:p>
-      <w:pPr>
-        <w:pStyle w:val="Listenabsatz"/>
-        <w:numPr>
-          <w:ilvl w:val="1"/>
-          <w:numId w:val="6"/>
-        </w:numPr>
-        <w:ind w:left="1418"/>
-      </w:pPr>
-      <w:r>
-        <w:t>Einheitlich!!!</w:t>
-      </w:r>
-    </w:p>
-    <w:p>
-      <w:pPr>
-        <w:pStyle w:val="Listenabsatz"/>
-        <w:numPr>
-          <w:ilvl w:val="1"/>
-          <w:numId w:val="6"/>
-        </w:numPr>
-        <w:ind w:left="1418"/>
-      </w:pPr>
-      <w:r>
-        <w:t>Rechtschreibfehler in Titeln, Namen….</w:t>
-      </w:r>
-    </w:p>
-    <w:p>
-      <w:pPr>
-        <w:pStyle w:val="Listenabsatz"/>
-        <w:numPr>
-          <w:ilvl w:val="1"/>
-          <w:numId w:val="6"/>
-        </w:numPr>
-        <w:ind w:left="1418"/>
-      </w:pPr>
-      <w:r>
-        <w:t>Art des Verzeichnisses aussuchen</w:t>
-      </w:r>
-    </w:p>
-    <w:p>
-      <w:pPr>
-        <w:pStyle w:val="Listenabsatz"/>
-        <w:numPr>
-          <w:ilvl w:val="1"/>
-          <w:numId w:val="6"/>
-        </w:numPr>
-        <w:ind w:left="1418"/>
-      </w:pPr>
-      <w:r>
-        <w:t>Schauen wo noch Technichal Reports dabei</w:t>
-      </w:r>
-    </w:p>
-    <w:p>
-      <w:pPr>
-        <w:pStyle w:val="Listenabsatz"/>
-        <w:numPr>
-          <w:ilvl w:val="1"/>
-          <w:numId w:val="6"/>
-        </w:numPr>
-        <w:ind w:left="1418"/>
-      </w:pPr>
-      <w:r>
-        <w:t>Citations exportieren wo möglich (Springer…)</w:t>
-      </w:r>
-    </w:p>
-    <w:p>
-      <w:pPr>
-        <w:pStyle w:val="Listenabsatz"/>
-        <w:numPr>
-          <w:ilvl w:val="0"/>
-          <w:numId w:val="6"/>
-        </w:numPr>
-        <w:ind w:left="851"/>
-      </w:pPr>
-      <w:r>
         <w:t>Einheitlicher Abstand/Untergliederung der Überschriften</w:t>
-      </w:r>
-    </w:p>
-    <w:p>
-      <w:pPr>
-        <w:pStyle w:val="Listenabsatz"/>
-        <w:numPr>
-          <w:ilvl w:val="0"/>
-          <w:numId w:val="6"/>
-        </w:numPr>
-        <w:ind w:left="851"/>
-      </w:pPr>
-      <w:r>
-        <w:t>Algorithmen ordentlich</w:t>
       </w:r>
     </w:p>
     <w:p>
@@ -212,22 +121,6 @@
       </w:pPr>
       <w:r>
         <w:t>2 Pfeile statt einem bei set valued mappings</w:t>
-      </w:r>
-    </w:p>
-    <w:p>
-      <w:pPr>
-        <w:pStyle w:val="Listenabsatz"/>
-        <w:numPr>
-          <w:ilvl w:val="0"/>
-          <w:numId w:val="6"/>
-        </w:numPr>
-        <w:ind w:left="851"/>
-      </w:pPr>
-      <w:r>
-        <w:t>Überprüfen, ob</w:t>
-      </w:r>
-      <w:r>
-        <w:t xml:space="preserve"> bei Vektoren überall 2 Betragsstriche</w:t>
       </w:r>
     </w:p>
     <w:p>
@@ -274,10 +167,10 @@
         <w:ind w:left="851"/>
       </w:pPr>
       <w:r>
-        <w:t>Kommentar</w:t>
+        <w:t xml:space="preserve"> </w:t>
       </w:r>
       <w:r>
-        <w:t xml:space="preserve"> zu lower-C^2 Funktionen in Preliminaries</w:t>
+        <w:t>(Offene) mengen als \Omega</w:t>
       </w:r>
     </w:p>
     <w:p>
@@ -290,8 +183,10 @@
         <w:ind w:left="851"/>
       </w:pPr>
       <w:r>
-        <w:t>(Offene) mengen als \Omega</w:t>
+        <w:t>Alle subscript Wörter in kursiv</w:t>
       </w:r>
+      <w:bookmarkStart w:id="0" w:name="_GoBack"/>
+      <w:bookmarkEnd w:id="0"/>
     </w:p>
     <w:p>
       <w:pPr>
@@ -418,123 +313,6 @@
     <w:p>
       <w:pPr>
         <w:pStyle w:val="Listenabsatz"/>
-        <w:numPr>
-          <w:ilvl w:val="0"/>
-          <w:numId w:val="2"/>
-        </w:numPr>
-      </w:pPr>
-      <w:r>
-        <w:t>Noll</w:t>
-      </w:r>
-    </w:p>
-    <w:p>
-      <w:pPr>
-        <w:pStyle w:val="Listenabsatz"/>
-        <w:numPr>
-          <w:ilvl w:val="1"/>
-          <w:numId w:val="2"/>
-        </w:numPr>
-        <w:ind w:left="851"/>
-      </w:pPr>
-      <w:r>
-        <w:t>Besseres BFGS-Update durchbessere Subgradienten</w:t>
-      </w:r>
-    </w:p>
-    <w:p>
-      <w:pPr>
-        <w:pStyle w:val="Listenabsatz"/>
-        <w:numPr>
-          <w:ilvl w:val="1"/>
-          <w:numId w:val="2"/>
-        </w:numPr>
-        <w:ind w:left="851"/>
-      </w:pPr>
-      <w:r>
-        <w:t>Unter Annahme, dass Teile diffbar, diese Ableiten, nicht diffbare Teile approximieren</w:t>
-      </w:r>
-    </w:p>
-    <w:p>
-      <w:pPr>
-        <w:pStyle w:val="Listenabsatz"/>
-        <w:numPr>
-          <w:ilvl w:val="0"/>
-          <w:numId w:val="2"/>
-        </w:numPr>
-      </w:pPr>
-      <w:r>
-        <w:t>Hare Algo</w:t>
-      </w:r>
-    </w:p>
-    <w:p>
-      <w:pPr>
-        <w:pStyle w:val="Listenabsatz"/>
-        <w:numPr>
-          <w:ilvl w:val="1"/>
-          <w:numId w:val="2"/>
-        </w:numPr>
-        <w:ind w:left="851"/>
-      </w:pPr>
-      <w:r>
-        <w:t xml:space="preserve">Z: </w:t>
-      </w:r>
-      <w:r>
-        <w:t>Stopping condition aus in depth genauer anschauen und testen (auch für Noll)</w:t>
-      </w:r>
-    </w:p>
-    <w:p>
-      <w:pPr>
-        <w:pStyle w:val="Listenabsatz"/>
-        <w:numPr>
-          <w:ilvl w:val="1"/>
-          <w:numId w:val="2"/>
-        </w:numPr>
-        <w:ind w:left="851"/>
-      </w:pPr>
-      <w:r>
-        <w:t>Verhalten von eta kommentieren (in Zusammenhang mit Anwendung?)</w:t>
-      </w:r>
-    </w:p>
-    <w:p>
-      <w:pPr>
-        <w:pStyle w:val="Listenabsatz"/>
-        <w:numPr>
-          <w:ilvl w:val="0"/>
-          <w:numId w:val="2"/>
-        </w:numPr>
-      </w:pPr>
-      <w:r>
-        <w:t>Zukunftsmöglichkeiten</w:t>
-      </w:r>
-    </w:p>
-    <w:p>
-      <w:pPr>
-        <w:pStyle w:val="Listenabsatz"/>
-        <w:numPr>
-          <w:ilvl w:val="1"/>
-          <w:numId w:val="2"/>
-        </w:numPr>
-        <w:ind w:left="851"/>
-      </w:pPr>
-      <w:r>
-        <w:t>Genaueres zu asymptotically vanishing error???</w:t>
-      </w:r>
-    </w:p>
-    <w:p>
-      <w:pPr>
-        <w:pStyle w:val="Listenabsatz"/>
-        <w:numPr>
-          <w:ilvl w:val="1"/>
-          <w:numId w:val="2"/>
-        </w:numPr>
-        <w:ind w:left="851"/>
-      </w:pPr>
-      <w:r>
-        <w:t>Beweis depth-Paper möglich?</w:t>
-      </w:r>
-    </w:p>
-    <w:p>
-      <w:pPr>
-        <w:pStyle w:val="Listenabsatz"/>
         <w:ind w:left="851"/>
       </w:pPr>
     </w:p>
@@ -594,7 +372,6 @@
                 <w:rFonts w:ascii="Calibri" w:eastAsia="Times New Roman" w:hAnsi="Calibri" w:cs="Times New Roman"/>
                 <w:lang w:eastAsia="de-DE"/>
               </w:rPr>
-              <w:lastRenderedPageBreak/>
               <w:t>Datum</w:t>
             </w:r>
           </w:p>
@@ -1728,6 +1505,7 @@
                 <w:rFonts w:ascii="Calibri" w:eastAsia="Times New Roman" w:hAnsi="Calibri" w:cs="Times New Roman"/>
                 <w:lang w:eastAsia="de-DE"/>
               </w:rPr>
+              <w:lastRenderedPageBreak/>
               <w:tab/>
               <w:t>Beweis ein wenig aufgeschrieben</w:t>
             </w:r>
@@ -1769,6 +1547,7 @@
                 <w:rFonts w:ascii="Calibri" w:eastAsia="Times New Roman" w:hAnsi="Calibri" w:cs="Times New Roman"/>
                 <w:lang w:eastAsia="de-DE"/>
               </w:rPr>
+              <w:lastRenderedPageBreak/>
               <w:t>25.04.2017</w:t>
             </w:r>
           </w:p>
@@ -3409,7 +3188,6 @@
                 <w:rFonts w:ascii="Calibri" w:eastAsia="Times New Roman" w:hAnsi="Calibri" w:cs="Times New Roman"/>
                 <w:lang w:eastAsia="de-DE"/>
               </w:rPr>
-              <w:lastRenderedPageBreak/>
               <w:tab/>
             </w:r>
             <w:r>
@@ -3526,7 +3304,6 @@
                 <w:rFonts w:ascii="Calibri" w:eastAsia="Times New Roman" w:hAnsi="Calibri" w:cs="Times New Roman"/>
                 <w:lang w:eastAsia="de-DE"/>
               </w:rPr>
-              <w:lastRenderedPageBreak/>
               <w:t>04.05.2017</w:t>
             </w:r>
           </w:p>
@@ -4596,6 +4373,7 @@
                 <w:rFonts w:ascii="Calibri" w:eastAsia="Times New Roman" w:hAnsi="Calibri" w:cs="Times New Roman"/>
                 <w:lang w:eastAsia="de-DE"/>
               </w:rPr>
+              <w:lastRenderedPageBreak/>
               <w:t>To Do: Beweis Fehlerabschätzung genereller Fehler</w:t>
             </w:r>
           </w:p>
@@ -4710,6 +4488,7 @@
                 <w:rFonts w:ascii="Calibri" w:eastAsia="Times New Roman" w:hAnsi="Calibri" w:cs="Times New Roman"/>
                 <w:lang w:eastAsia="de-DE"/>
               </w:rPr>
+              <w:lastRenderedPageBreak/>
               <w:t>11.05.2017</w:t>
             </w:r>
           </w:p>
@@ -6036,7 +5815,6 @@
                 <w:rFonts w:ascii="Calibri" w:eastAsia="Times New Roman" w:hAnsi="Calibri" w:cs="Times New Roman"/>
                 <w:lang w:eastAsia="de-DE"/>
               </w:rPr>
-              <w:lastRenderedPageBreak/>
               <w:t>Getan:</w:t>
             </w:r>
             <w:r>
@@ -6101,7 +5879,6 @@
                 <w:rFonts w:ascii="Calibri" w:eastAsia="Times New Roman" w:hAnsi="Calibri" w:cs="Times New Roman"/>
                 <w:lang w:eastAsia="de-DE"/>
               </w:rPr>
-              <w:lastRenderedPageBreak/>
               <w:t>18.05.2017</w:t>
             </w:r>
           </w:p>
@@ -7252,6 +7029,7 @@
                 <w:rFonts w:ascii="Calibri" w:eastAsia="Times New Roman" w:hAnsi="Calibri" w:cs="Times New Roman"/>
                 <w:lang w:eastAsia="de-DE"/>
               </w:rPr>
+              <w:lastRenderedPageBreak/>
               <w:tab/>
               <w:t>Theorie dazu suchen</w:t>
             </w:r>
@@ -7415,6 +7193,7 @@
                 <w:rFonts w:ascii="Calibri" w:eastAsia="Times New Roman" w:hAnsi="Calibri" w:cs="Times New Roman"/>
                 <w:lang w:eastAsia="de-DE"/>
               </w:rPr>
+              <w:lastRenderedPageBreak/>
               <w:t>25.05.2017</w:t>
             </w:r>
           </w:p>
@@ -9123,7 +8902,6 @@
                 <w:rFonts w:ascii="Calibri" w:eastAsia="Times New Roman" w:hAnsi="Calibri" w:cs="Times New Roman"/>
                 <w:lang w:eastAsia="de-DE"/>
               </w:rPr>
-              <w:lastRenderedPageBreak/>
               <w:t>05.06.2017</w:t>
             </w:r>
           </w:p>
@@ -10477,6 +10255,7 @@
                 <w:rFonts w:ascii="Calibri" w:eastAsia="Times New Roman" w:hAnsi="Calibri" w:cs="Times New Roman"/>
                 <w:lang w:eastAsia="de-DE"/>
               </w:rPr>
+              <w:lastRenderedPageBreak/>
               <w:tab/>
               <w:t>Algorithmus anschauen für Moore Regression</w:t>
             </w:r>
@@ -10685,6 +10464,7 @@
                 <w:rFonts w:ascii="Calibri" w:eastAsia="Times New Roman" w:hAnsi="Calibri" w:cs="Times New Roman"/>
                 <w:lang w:eastAsia="de-DE"/>
               </w:rPr>
+              <w:lastRenderedPageBreak/>
               <w:t>14.06.2017</w:t>
             </w:r>
           </w:p>
@@ -11610,7 +11390,6 @@
                 <w:rFonts w:ascii="Calibri" w:eastAsia="Times New Roman" w:hAnsi="Calibri" w:cs="Times New Roman"/>
                 <w:lang w:eastAsia="de-DE"/>
               </w:rPr>
-              <w:lastRenderedPageBreak/>
               <w:tab/>
               <w:t>Dazu: große Plots fertig machen</w:t>
             </w:r>
@@ -11701,7 +11480,6 @@
                 <w:rFonts w:ascii="Calibri" w:eastAsia="Times New Roman" w:hAnsi="Calibri" w:cs="Times New Roman"/>
                 <w:lang w:eastAsia="de-DE"/>
               </w:rPr>
-              <w:lastRenderedPageBreak/>
               <w:t>19.06.2017</w:t>
             </w:r>
           </w:p>
@@ -12330,6 +12108,7 @@
                 <w:rFonts w:ascii="Calibri" w:eastAsia="Times New Roman" w:hAnsi="Calibri" w:cs="Times New Roman"/>
                 <w:lang w:eastAsia="de-DE"/>
               </w:rPr>
+              <w:lastRenderedPageBreak/>
               <w:t>22.06.2017</w:t>
             </w:r>
           </w:p>
@@ -13626,7 +13405,6 @@
                 <w:rFonts w:ascii="Calibri" w:eastAsia="Times New Roman" w:hAnsi="Calibri" w:cs="Times New Roman"/>
                 <w:lang w:eastAsia="de-DE"/>
               </w:rPr>
-              <w:lastRenderedPageBreak/>
               <w:t xml:space="preserve">Noch </w:t>
             </w:r>
             <w:r>
@@ -13674,7 +13452,6 @@
                 <w:rFonts w:ascii="Calibri" w:eastAsia="Times New Roman" w:hAnsi="Calibri" w:cs="Times New Roman"/>
                 <w:lang w:eastAsia="de-DE"/>
               </w:rPr>
-              <w:lastRenderedPageBreak/>
               <w:t>29.06.2017</w:t>
             </w:r>
           </w:p>
@@ -14636,6 +14413,7 @@
                 <w:rFonts w:ascii="Calibri" w:eastAsia="Times New Roman" w:hAnsi="Calibri" w:cs="Times New Roman"/>
                 <w:lang w:eastAsia="de-DE"/>
               </w:rPr>
+              <w:lastRenderedPageBreak/>
               <w:t>Noch 5 Tage</w:t>
             </w:r>
           </w:p>
@@ -14676,6 +14454,7 @@
                 <w:rFonts w:ascii="Calibri" w:eastAsia="Times New Roman" w:hAnsi="Calibri" w:cs="Times New Roman"/>
                 <w:lang w:eastAsia="de-DE"/>
               </w:rPr>
+              <w:lastRenderedPageBreak/>
               <w:t>05.07.2017</w:t>
             </w:r>
           </w:p>
@@ -16122,7 +15901,6 @@
                 <w:rFonts w:ascii="Calibri" w:eastAsia="Times New Roman" w:hAnsi="Calibri" w:cs="Times New Roman"/>
                 <w:lang w:eastAsia="de-DE"/>
               </w:rPr>
-              <w:lastRenderedPageBreak/>
               <w:t>Formalia weiter ausgebessert</w:t>
             </w:r>
           </w:p>
@@ -16163,7 +15941,6 @@
                 <w:rFonts w:ascii="Calibri" w:eastAsia="Times New Roman" w:hAnsi="Calibri" w:cs="Times New Roman"/>
                 <w:lang w:eastAsia="de-DE"/>
               </w:rPr>
-              <w:lastRenderedPageBreak/>
               <w:t>12.07.2017</w:t>
             </w:r>
           </w:p>
@@ -17230,6 +17007,7 @@
                 <w:rFonts w:ascii="Calibri" w:eastAsia="Times New Roman" w:hAnsi="Calibri" w:cs="Times New Roman"/>
                 <w:lang w:eastAsia="de-DE"/>
               </w:rPr>
+              <w:lastRenderedPageBreak/>
               <w:t>18.07.2017</w:t>
             </w:r>
           </w:p>
@@ -17381,6 +17159,7 @@
               <w:bottom w:val="single" w:sz="8" w:space="0" w:color="A3A3A3"/>
               <w:right w:val="single" w:sz="8" w:space="0" w:color="A3A3A3"/>
             </w:tcBorders>
+            <w:shd w:val="clear" w:color="auto" w:fill="D9D9D9" w:themeFill="background1" w:themeFillShade="D9"/>
             <w:tcMar>
               <w:top w:w="80" w:type="dxa"/>
               <w:left w:w="80" w:type="dxa"/>
@@ -17415,6 +17194,7 @@
               <w:bottom w:val="single" w:sz="8" w:space="0" w:color="A3A3A3"/>
               <w:right w:val="single" w:sz="8" w:space="0" w:color="A3A3A3"/>
             </w:tcBorders>
+            <w:shd w:val="clear" w:color="auto" w:fill="D9D9D9" w:themeFill="background1" w:themeFillShade="D9"/>
             <w:tcMar>
               <w:top w:w="80" w:type="dxa"/>
               <w:left w:w="80" w:type="dxa"/>
@@ -17449,6 +17229,7 @@
               <w:bottom w:val="single" w:sz="8" w:space="0" w:color="A3A3A3"/>
               <w:right w:val="single" w:sz="8" w:space="0" w:color="A3A3A3"/>
             </w:tcBorders>
+            <w:shd w:val="clear" w:color="auto" w:fill="D9D9D9" w:themeFill="background1" w:themeFillShade="D9"/>
             <w:tcMar>
               <w:top w:w="80" w:type="dxa"/>
               <w:left w:w="80" w:type="dxa"/>
@@ -17483,6 +17264,7 @@
               <w:bottom w:val="single" w:sz="8" w:space="0" w:color="A3A3A3"/>
               <w:right w:val="single" w:sz="8" w:space="0" w:color="A3A3A3"/>
             </w:tcBorders>
+            <w:shd w:val="clear" w:color="auto" w:fill="D9D9D9" w:themeFill="background1" w:themeFillShade="D9"/>
             <w:tcMar>
               <w:top w:w="80" w:type="dxa"/>
               <w:left w:w="80" w:type="dxa"/>
@@ -17511,10 +17293,15 @@
                 <w:rFonts w:ascii="Calibri" w:eastAsia="Times New Roman" w:hAnsi="Calibri" w:cs="Times New Roman"/>
                 <w:lang w:eastAsia="de-DE"/>
               </w:rPr>
-              <w:t>Anwendung datensätze erstellt</w:t>
-            </w:r>
-            <w:bookmarkStart w:id="0" w:name="_GoBack"/>
-            <w:bookmarkEnd w:id="0"/>
+              <w:t>Anwendung D</w:t>
+            </w:r>
+            <w:r>
+              <w:rPr>
+                <w:rFonts w:ascii="Calibri" w:eastAsia="Times New Roman" w:hAnsi="Calibri" w:cs="Times New Roman"/>
+                <w:lang w:eastAsia="de-DE"/>
+              </w:rPr>
+              <w:t>atensätze erstellt</w:t>
+            </w:r>
           </w:p>
         </w:tc>
       </w:tr>
@@ -17531,6 +17318,7 @@
               <w:bottom w:val="single" w:sz="8" w:space="0" w:color="A3A3A3"/>
               <w:right w:val="single" w:sz="8" w:space="0" w:color="A3A3A3"/>
             </w:tcBorders>
+            <w:shd w:val="clear" w:color="auto" w:fill="D9D9D9" w:themeFill="background1" w:themeFillShade="D9"/>
             <w:tcMar>
               <w:top w:w="80" w:type="dxa"/>
               <w:left w:w="80" w:type="dxa"/>
@@ -17565,6 +17353,7 @@
               <w:bottom w:val="single" w:sz="8" w:space="0" w:color="A3A3A3"/>
               <w:right w:val="single" w:sz="8" w:space="0" w:color="A3A3A3"/>
             </w:tcBorders>
+            <w:shd w:val="clear" w:color="auto" w:fill="D9D9D9" w:themeFill="background1" w:themeFillShade="D9"/>
             <w:tcMar>
               <w:top w:w="80" w:type="dxa"/>
               <w:left w:w="80" w:type="dxa"/>
@@ -17599,6 +17388,7 @@
               <w:bottom w:val="single" w:sz="8" w:space="0" w:color="A3A3A3"/>
               <w:right w:val="single" w:sz="8" w:space="0" w:color="A3A3A3"/>
             </w:tcBorders>
+            <w:shd w:val="clear" w:color="auto" w:fill="D9D9D9" w:themeFill="background1" w:themeFillShade="D9"/>
             <w:tcMar>
               <w:top w:w="80" w:type="dxa"/>
               <w:left w:w="80" w:type="dxa"/>
@@ -17633,82 +17423,29 @@
               <w:bottom w:val="single" w:sz="8" w:space="0" w:color="A3A3A3"/>
               <w:right w:val="single" w:sz="8" w:space="0" w:color="A3A3A3"/>
             </w:tcBorders>
-            <w:tcMar>
-              <w:top w:w="80" w:type="dxa"/>
-              <w:left w:w="80" w:type="dxa"/>
-              <w:bottom w:w="80" w:type="dxa"/>
-              <w:right w:w="80" w:type="dxa"/>
-            </w:tcMar>
-            <w:hideMark/>
-          </w:tcPr>
-          <w:p>
-            <w:pPr>
-              <w:spacing w:after="0" w:line="240" w:lineRule="auto"/>
-              <w:rPr>
-                <w:rFonts w:ascii="Calibri" w:eastAsia="Times New Roman" w:hAnsi="Calibri" w:cs="Times New Roman"/>
-                <w:lang w:eastAsia="de-DE"/>
-              </w:rPr>
-            </w:pPr>
-            <w:r>
-              <w:rPr>
-                <w:rFonts w:ascii="Calibri" w:eastAsia="Times New Roman" w:hAnsi="Calibri" w:cs="Times New Roman"/>
-                <w:lang w:eastAsia="de-DE"/>
-              </w:rPr>
-              <w:t> </w:t>
-            </w:r>
-            <w:r>
-              <w:rPr>
-                <w:rFonts w:ascii="Calibri" w:eastAsia="Times New Roman" w:hAnsi="Calibri" w:cs="Times New Roman"/>
-                <w:lang w:eastAsia="de-DE"/>
-              </w:rPr>
-              <w:t>To Do: Formatieren</w:t>
-            </w:r>
-            <w:r>
-              <w:rPr>
-                <w:rFonts w:ascii="Calibri" w:eastAsia="Times New Roman" w:hAnsi="Calibri" w:cs="Times New Roman"/>
-                <w:lang w:eastAsia="de-DE"/>
-              </w:rPr>
-              <w:br/>
-            </w:r>
-            <w:r>
-              <w:rPr>
-                <w:rFonts w:ascii="Calibri" w:eastAsia="Times New Roman" w:hAnsi="Calibri" w:cs="Times New Roman"/>
-                <w:lang w:eastAsia="de-DE"/>
-              </w:rPr>
-              <w:tab/>
-              <w:t>Formalia unter Punkt „Formalia“</w:t>
-            </w:r>
-            <w:r>
-              <w:rPr>
-                <w:rFonts w:ascii="Calibri" w:eastAsia="Times New Roman" w:hAnsi="Calibri" w:cs="Times New Roman"/>
-                <w:lang w:eastAsia="de-DE"/>
-              </w:rPr>
-              <w:br/>
-            </w:r>
-            <w:r>
-              <w:rPr>
-                <w:rFonts w:ascii="Calibri" w:eastAsia="Times New Roman" w:hAnsi="Calibri" w:cs="Times New Roman"/>
-                <w:lang w:eastAsia="de-DE"/>
-              </w:rPr>
-              <w:tab/>
-              <w:t>Verzeichnisse (Tabellen, Bilder, Anhang)</w:t>
-            </w:r>
-          </w:p>
-          <w:p>
-            <w:pPr>
-              <w:spacing w:after="0" w:line="240" w:lineRule="auto"/>
-              <w:rPr>
-                <w:rFonts w:ascii="Calibri" w:eastAsia="Times New Roman" w:hAnsi="Calibri" w:cs="Times New Roman"/>
-                <w:lang w:eastAsia="de-DE"/>
-              </w:rPr>
-            </w:pPr>
-            <w:r>
-              <w:rPr>
-                <w:rFonts w:ascii="Calibri" w:eastAsia="Times New Roman" w:hAnsi="Calibri" w:cs="Times New Roman"/>
-                <w:lang w:eastAsia="de-DE"/>
-              </w:rPr>
-              <w:tab/>
-              <w:t>Variablen Liste</w:t>
+            <w:shd w:val="clear" w:color="auto" w:fill="D9D9D9" w:themeFill="background1" w:themeFillShade="D9"/>
+            <w:tcMar>
+              <w:top w:w="80" w:type="dxa"/>
+              <w:left w:w="80" w:type="dxa"/>
+              <w:bottom w:w="80" w:type="dxa"/>
+              <w:right w:w="80" w:type="dxa"/>
+            </w:tcMar>
+            <w:hideMark/>
+          </w:tcPr>
+          <w:p>
+            <w:pPr>
+              <w:spacing w:after="0" w:line="240" w:lineRule="auto"/>
+              <w:rPr>
+                <w:rFonts w:ascii="Calibri" w:eastAsia="Times New Roman" w:hAnsi="Calibri" w:cs="Times New Roman"/>
+                <w:lang w:eastAsia="de-DE"/>
+              </w:rPr>
+            </w:pPr>
+            <w:r>
+              <w:rPr>
+                <w:rFonts w:ascii="Calibri" w:eastAsia="Times New Roman" w:hAnsi="Calibri" w:cs="Times New Roman"/>
+                <w:lang w:eastAsia="de-DE"/>
+              </w:rPr>
+              <w:t>Getan: Anwendung</w:t>
             </w:r>
           </w:p>
         </w:tc>
@@ -17726,6 +17463,7 @@
               <w:bottom w:val="single" w:sz="8" w:space="0" w:color="A3A3A3"/>
               <w:right w:val="single" w:sz="8" w:space="0" w:color="A3A3A3"/>
             </w:tcBorders>
+            <w:shd w:val="clear" w:color="auto" w:fill="D9D9D9" w:themeFill="background1" w:themeFillShade="D9"/>
             <w:tcMar>
               <w:top w:w="80" w:type="dxa"/>
               <w:left w:w="80" w:type="dxa"/>
@@ -17760,6 +17498,7 @@
               <w:bottom w:val="single" w:sz="8" w:space="0" w:color="A3A3A3"/>
               <w:right w:val="single" w:sz="8" w:space="0" w:color="A3A3A3"/>
             </w:tcBorders>
+            <w:shd w:val="clear" w:color="auto" w:fill="D9D9D9" w:themeFill="background1" w:themeFillShade="D9"/>
             <w:tcMar>
               <w:top w:w="80" w:type="dxa"/>
               <w:left w:w="80" w:type="dxa"/>
@@ -17794,6 +17533,7 @@
               <w:bottom w:val="single" w:sz="8" w:space="0" w:color="A3A3A3"/>
               <w:right w:val="single" w:sz="8" w:space="0" w:color="A3A3A3"/>
             </w:tcBorders>
+            <w:shd w:val="clear" w:color="auto" w:fill="D9D9D9" w:themeFill="background1" w:themeFillShade="D9"/>
             <w:tcMar>
               <w:top w:w="80" w:type="dxa"/>
               <w:left w:w="80" w:type="dxa"/>
@@ -17828,6 +17568,7 @@
               <w:bottom w:val="single" w:sz="8" w:space="0" w:color="A3A3A3"/>
               <w:right w:val="single" w:sz="8" w:space="0" w:color="A3A3A3"/>
             </w:tcBorders>
+            <w:shd w:val="clear" w:color="auto" w:fill="D9D9D9" w:themeFill="background1" w:themeFillShade="D9"/>
             <w:tcMar>
               <w:top w:w="80" w:type="dxa"/>
               <w:left w:w="80" w:type="dxa"/>
@@ -17856,37 +17597,7 @@
                 <w:rFonts w:ascii="Calibri" w:eastAsia="Times New Roman" w:hAnsi="Calibri" w:cs="Times New Roman"/>
                 <w:lang w:eastAsia="de-DE"/>
               </w:rPr>
-              <w:t>To Do: Bilder erstellen</w:t>
-            </w:r>
-            <w:r>
-              <w:rPr>
-                <w:rFonts w:ascii="Calibri" w:eastAsia="Times New Roman" w:hAnsi="Calibri" w:cs="Times New Roman"/>
-                <w:lang w:eastAsia="de-DE"/>
-              </w:rPr>
-              <w:t xml:space="preserve"> </w:t>
-            </w:r>
-          </w:p>
-          <w:p>
-            <w:pPr>
-              <w:spacing w:after="0" w:line="240" w:lineRule="auto"/>
-              <w:rPr>
-                <w:rFonts w:ascii="Calibri" w:eastAsia="Times New Roman" w:hAnsi="Calibri" w:cs="Times New Roman"/>
-                <w:lang w:eastAsia="de-DE"/>
-              </w:rPr>
-            </w:pPr>
-            <w:r>
-              <w:rPr>
-                <w:rFonts w:ascii="Calibri" w:eastAsia="Times New Roman" w:hAnsi="Calibri" w:cs="Times New Roman"/>
-                <w:lang w:eastAsia="de-DE"/>
-              </w:rPr>
-              <w:tab/>
-            </w:r>
-            <w:r>
-              <w:rPr>
-                <w:rFonts w:ascii="Calibri" w:eastAsia="Times New Roman" w:hAnsi="Calibri" w:cs="Times New Roman"/>
-                <w:lang w:eastAsia="de-DE"/>
-              </w:rPr>
-              <w:t>Algorithmen für Anhang bearbeiten</w:t>
+              <w:t>Getan: Anwendung</w:t>
             </w:r>
           </w:p>
         </w:tc>
@@ -17904,7 +17615,7 @@
               <w:bottom w:val="single" w:sz="8" w:space="0" w:color="A3A3A3"/>
               <w:right w:val="single" w:sz="8" w:space="0" w:color="A3A3A3"/>
             </w:tcBorders>
-            <w:shd w:val="clear" w:color="auto" w:fill="B6DDE8" w:themeFill="accent5" w:themeFillTint="66"/>
+            <w:shd w:val="clear" w:color="auto" w:fill="D9D9D9" w:themeFill="background1" w:themeFillShade="D9"/>
             <w:tcMar>
               <w:top w:w="80" w:type="dxa"/>
               <w:left w:w="80" w:type="dxa"/>
@@ -17939,7 +17650,7 @@
               <w:bottom w:val="single" w:sz="8" w:space="0" w:color="A3A3A3"/>
               <w:right w:val="single" w:sz="8" w:space="0" w:color="A3A3A3"/>
             </w:tcBorders>
-            <w:shd w:val="clear" w:color="auto" w:fill="B6DDE8" w:themeFill="accent5" w:themeFillTint="66"/>
+            <w:shd w:val="clear" w:color="auto" w:fill="D9D9D9" w:themeFill="background1" w:themeFillShade="D9"/>
             <w:tcMar>
               <w:top w:w="80" w:type="dxa"/>
               <w:left w:w="80" w:type="dxa"/>
@@ -17974,7 +17685,7 @@
               <w:bottom w:val="single" w:sz="8" w:space="0" w:color="A3A3A3"/>
               <w:right w:val="single" w:sz="8" w:space="0" w:color="A3A3A3"/>
             </w:tcBorders>
-            <w:shd w:val="clear" w:color="auto" w:fill="B6DDE8" w:themeFill="accent5" w:themeFillTint="66"/>
+            <w:shd w:val="clear" w:color="auto" w:fill="D9D9D9" w:themeFill="background1" w:themeFillShade="D9"/>
             <w:tcMar>
               <w:top w:w="80" w:type="dxa"/>
               <w:left w:w="80" w:type="dxa"/>
@@ -18009,36 +17720,29 @@
               <w:bottom w:val="single" w:sz="8" w:space="0" w:color="A3A3A3"/>
               <w:right w:val="single" w:sz="8" w:space="0" w:color="A3A3A3"/>
             </w:tcBorders>
-            <w:shd w:val="clear" w:color="auto" w:fill="B6DDE8" w:themeFill="accent5" w:themeFillTint="66"/>
-            <w:tcMar>
-              <w:top w:w="80" w:type="dxa"/>
-              <w:left w:w="80" w:type="dxa"/>
-              <w:bottom w:w="80" w:type="dxa"/>
-              <w:right w:w="80" w:type="dxa"/>
-            </w:tcMar>
-            <w:hideMark/>
-          </w:tcPr>
-          <w:p>
-            <w:pPr>
-              <w:spacing w:after="0" w:line="240" w:lineRule="auto"/>
-              <w:rPr>
-                <w:rFonts w:ascii="Calibri" w:eastAsia="Times New Roman" w:hAnsi="Calibri" w:cs="Times New Roman"/>
-                <w:lang w:eastAsia="de-DE"/>
-              </w:rPr>
-            </w:pPr>
-            <w:r>
-              <w:rPr>
-                <w:rFonts w:ascii="Calibri" w:eastAsia="Times New Roman" w:hAnsi="Calibri" w:cs="Times New Roman"/>
-                <w:lang w:eastAsia="de-DE"/>
-              </w:rPr>
-              <w:t>Andere Korrektur lesen lassen</w:t>
-            </w:r>
-            <w:r>
-              <w:rPr>
-                <w:rFonts w:ascii="Calibri" w:eastAsia="Times New Roman" w:hAnsi="Calibri" w:cs="Times New Roman"/>
-                <w:lang w:eastAsia="de-DE"/>
-              </w:rPr>
-              <w:t> </w:t>
+            <w:shd w:val="clear" w:color="auto" w:fill="D9D9D9" w:themeFill="background1" w:themeFillShade="D9"/>
+            <w:tcMar>
+              <w:top w:w="80" w:type="dxa"/>
+              <w:left w:w="80" w:type="dxa"/>
+              <w:bottom w:w="80" w:type="dxa"/>
+              <w:right w:w="80" w:type="dxa"/>
+            </w:tcMar>
+            <w:hideMark/>
+          </w:tcPr>
+          <w:p>
+            <w:pPr>
+              <w:spacing w:after="0" w:line="240" w:lineRule="auto"/>
+              <w:rPr>
+                <w:rFonts w:ascii="Calibri" w:eastAsia="Times New Roman" w:hAnsi="Calibri" w:cs="Times New Roman"/>
+                <w:lang w:eastAsia="de-DE"/>
+              </w:rPr>
+            </w:pPr>
+            <w:r>
+              <w:rPr>
+                <w:rFonts w:ascii="Calibri" w:eastAsia="Times New Roman" w:hAnsi="Calibri" w:cs="Times New Roman"/>
+                <w:lang w:eastAsia="de-DE"/>
+              </w:rPr>
+              <w:t>Getan: Verbesserung Beweis</w:t>
             </w:r>
           </w:p>
         </w:tc>
@@ -18183,7 +17887,7 @@
                 <w:rFonts w:ascii="Calibri" w:eastAsia="Times New Roman" w:hAnsi="Calibri" w:cs="Times New Roman"/>
                 <w:lang w:eastAsia="de-DE"/>
               </w:rPr>
-              <w:t>Andere Korrektur lesen lassen</w:t>
+              <w:t>Getan: Anwendung</w:t>
             </w:r>
             <w:r>
               <w:rPr>
@@ -18788,7 +18492,21 @@
                 <w:lang w:eastAsia="de-DE"/>
               </w:rPr>
               <w:tab/>
-              <w:t xml:space="preserve">Wichtig: Noll-Algo jetzt auch in ANwnedung </w:t>
+              <w:t>Wichtig:</w:t>
+            </w:r>
+            <w:r>
+              <w:rPr>
+                <w:rFonts w:ascii="Calibri" w:eastAsia="Times New Roman" w:hAnsi="Calibri" w:cs="Times New Roman"/>
+                <w:lang w:eastAsia="de-DE"/>
+              </w:rPr>
+              <w:t xml:space="preserve"> Noll-Algo jetzt auch in An</w:t>
+            </w:r>
+            <w:r>
+              <w:rPr>
+                <w:rFonts w:ascii="Calibri" w:eastAsia="Times New Roman" w:hAnsi="Calibri" w:cs="Times New Roman"/>
+                <w:lang w:eastAsia="de-DE"/>
+              </w:rPr>
+              <w:t xml:space="preserve">wnedung </w:t>
             </w:r>
             <w:r>
               <w:rPr>
@@ -18803,6 +18521,47 @@
                 <w:lang w:eastAsia="de-DE"/>
               </w:rPr>
               <w:t xml:space="preserve"> überall rein (Zusammenfassung, …)</w:t>
+            </w:r>
+          </w:p>
+          <w:p>
+            <w:pPr>
+              <w:spacing w:after="0" w:line="240" w:lineRule="auto"/>
+              <w:rPr>
+                <w:rFonts w:ascii="Calibri" w:eastAsia="Times New Roman" w:hAnsi="Calibri" w:cs="Times New Roman"/>
+                <w:lang w:eastAsia="de-DE"/>
+              </w:rPr>
+            </w:pPr>
+            <w:r>
+              <w:rPr>
+                <w:rFonts w:ascii="Calibri" w:eastAsia="Times New Roman" w:hAnsi="Calibri" w:cs="Times New Roman"/>
+                <w:lang w:eastAsia="de-DE"/>
+              </w:rPr>
+              <w:tab/>
+              <w:t>Bil</w:t>
+            </w:r>
+            <w:r>
+              <w:rPr>
+                <w:rFonts w:ascii="Calibri" w:eastAsia="Times New Roman" w:hAnsi="Calibri" w:cs="Times New Roman"/>
+                <w:lang w:eastAsia="de-DE"/>
+              </w:rPr>
+              <w:t xml:space="preserve">der erstellen </w:t>
+            </w:r>
+          </w:p>
+          <w:p>
+            <w:pPr>
+              <w:spacing w:after="0" w:line="240" w:lineRule="auto"/>
+              <w:rPr>
+                <w:rFonts w:ascii="Calibri" w:eastAsia="Times New Roman" w:hAnsi="Calibri" w:cs="Times New Roman"/>
+                <w:lang w:eastAsia="de-DE"/>
+              </w:rPr>
+            </w:pPr>
+            <w:r>
+              <w:rPr>
+                <w:rFonts w:ascii="Calibri" w:eastAsia="Times New Roman" w:hAnsi="Calibri" w:cs="Times New Roman"/>
+                <w:lang w:eastAsia="de-DE"/>
+              </w:rPr>
+              <w:tab/>
+              <w:t>Algorithmen für Anhang bearbeiten</w:t>
             </w:r>
           </w:p>
         </w:tc>
@@ -18935,6 +18694,74 @@
                 <w:rFonts w:ascii="Calibri" w:eastAsia="Times New Roman" w:hAnsi="Calibri" w:cs="Times New Roman"/>
                 <w:lang w:eastAsia="de-DE"/>
               </w:rPr>
+              <w:t>To Do: Formatieren</w:t>
+            </w:r>
+            <w:r>
+              <w:rPr>
+                <w:rFonts w:ascii="Calibri" w:eastAsia="Times New Roman" w:hAnsi="Calibri" w:cs="Times New Roman"/>
+                <w:lang w:eastAsia="de-DE"/>
+              </w:rPr>
+              <w:br/>
+            </w:r>
+            <w:r>
+              <w:rPr>
+                <w:rFonts w:ascii="Calibri" w:eastAsia="Times New Roman" w:hAnsi="Calibri" w:cs="Times New Roman"/>
+                <w:lang w:eastAsia="de-DE"/>
+              </w:rPr>
+              <w:tab/>
+              <w:t>Formalia unter Punkt „Formalia“</w:t>
+            </w:r>
+            <w:r>
+              <w:rPr>
+                <w:rFonts w:ascii="Calibri" w:eastAsia="Times New Roman" w:hAnsi="Calibri" w:cs="Times New Roman"/>
+                <w:lang w:eastAsia="de-DE"/>
+              </w:rPr>
+              <w:br/>
+            </w:r>
+            <w:r>
+              <w:rPr>
+                <w:rFonts w:ascii="Calibri" w:eastAsia="Times New Roman" w:hAnsi="Calibri" w:cs="Times New Roman"/>
+                <w:lang w:eastAsia="de-DE"/>
+              </w:rPr>
+              <w:tab/>
+              <w:t>Verzeichnisse (Tabellen, Bilder, Anhang)</w:t>
+            </w:r>
+          </w:p>
+          <w:p>
+            <w:pPr>
+              <w:spacing w:after="0" w:line="240" w:lineRule="auto"/>
+              <w:rPr>
+                <w:rFonts w:ascii="Calibri" w:eastAsia="Times New Roman" w:hAnsi="Calibri" w:cs="Times New Roman"/>
+                <w:lang w:eastAsia="de-DE"/>
+              </w:rPr>
+            </w:pPr>
+            <w:r>
+              <w:rPr>
+                <w:rFonts w:ascii="Calibri" w:eastAsia="Times New Roman" w:hAnsi="Calibri" w:cs="Times New Roman"/>
+                <w:lang w:eastAsia="de-DE"/>
+              </w:rPr>
+              <w:tab/>
+              <w:t>Variablen Liste</w:t>
+            </w:r>
+            <w:r>
+              <w:rPr>
+                <w:rFonts w:ascii="Calibri" w:eastAsia="Times New Roman" w:hAnsi="Calibri" w:cs="Times New Roman"/>
+                <w:lang w:eastAsia="de-DE"/>
+              </w:rPr>
+              <w:t xml:space="preserve"> </w:t>
+            </w:r>
+            <w:r>
+              <w:rPr>
+                <w:rFonts w:ascii="Calibri" w:eastAsia="Times New Roman" w:hAnsi="Calibri" w:cs="Times New Roman"/>
+                <w:lang w:eastAsia="de-DE"/>
+              </w:rPr>
+              <w:br/>
+            </w:r>
+            <w:r>
+              <w:rPr>
+                <w:rFonts w:ascii="Calibri" w:eastAsia="Times New Roman" w:hAnsi="Calibri" w:cs="Times New Roman"/>
+                <w:lang w:eastAsia="de-DE"/>
+              </w:rPr>
               <w:t>Binden lassen</w:t>
             </w:r>
           </w:p>
@@ -19067,6 +18894,13 @@
                 <w:lang w:eastAsia="de-DE"/>
               </w:rPr>
             </w:pPr>
+            <w:r>
+              <w:rPr>
+                <w:rFonts w:ascii="Calibri" w:eastAsia="Times New Roman" w:hAnsi="Calibri" w:cs="Times New Roman"/>
+                <w:lang w:eastAsia="de-DE"/>
+              </w:rPr>
+              <w:t>Binden lassen</w:t>
+            </w:r>
           </w:p>
         </w:tc>
       </w:tr>
@@ -19352,9 +19186,6 @@
     <w:p>
       <w:pPr>
         <w:jc w:val="both"/>
-        <w:rPr>
-          <w:lang w:val="en-US"/>
-        </w:rPr>
       </w:pPr>
     </w:p>
     <w:sectPr>

</xml_diff>

<commit_message>
Lemma 5 for aggregation technique
</commit_message>
<xml_diff>
--- a/Kalender.docx
+++ b/Kalender.docx
@@ -13,22 +13,6 @@
           <w:b/>
         </w:rPr>
         <w:t>Fragen:</w:t>
-      </w:r>
-    </w:p>
-    <w:p>
-      <w:pPr>
-        <w:pStyle w:val="Listenabsatz"/>
-        <w:numPr>
-          <w:ilvl w:val="0"/>
-          <w:numId w:val="7"/>
-        </w:numPr>
-        <w:ind w:left="426"/>
-      </w:pPr>
-      <w:r>
-        <w:t xml:space="preserve">Gibt es ein </w:t>
-      </w:r>
-      <w:r>
-        <w:t>„partielles Subdifferential“? Notation???</w:t>
       </w:r>
     </w:p>
     <w:p>
@@ -52,34 +36,11 @@
           <w:numId w:val="5"/>
         </w:numPr>
       </w:pPr>
-      <w:r>
-        <w:t>Peliminaries</w:t>
-      </w:r>
-    </w:p>
-    <w:p>
-      <w:pPr>
-        <w:pStyle w:val="Listenabsatz"/>
-        <w:numPr>
-          <w:ilvl w:val="1"/>
-          <w:numId w:val="5"/>
-        </w:numPr>
-        <w:ind w:left="851"/>
-      </w:pPr>
-      <w:r>
-        <w:t>Vektorungleichung Komponentenweise</w:t>
-      </w:r>
-    </w:p>
-    <w:p>
-      <w:pPr>
-        <w:pStyle w:val="Listenabsatz"/>
-        <w:numPr>
-          <w:ilvl w:val="0"/>
-          <w:numId w:val="5"/>
-        </w:numPr>
-      </w:pPr>
+      <w:proofErr w:type="spellStart"/>
       <w:r>
         <w:t>Formalia</w:t>
       </w:r>
+      <w:proofErr w:type="spellEnd"/>
       <w:r>
         <w:t>:</w:t>
       </w:r>
@@ -107,6 +68,164 @@
         <w:ind w:left="851"/>
       </w:pPr>
       <w:r>
+        <w:t xml:space="preserve">Chapter vs. </w:t>
+      </w:r>
+      <w:proofErr w:type="spellStart"/>
+      <w:r>
+        <w:t>Section</w:t>
+      </w:r>
+      <w:proofErr w:type="spellEnd"/>
+      <w:r>
+        <w:t xml:space="preserve"> anschauen</w:t>
+      </w:r>
+    </w:p>
+    <w:p>
+      <w:pPr>
+        <w:pStyle w:val="Listenabsatz"/>
+        <w:numPr>
+          <w:ilvl w:val="0"/>
+          <w:numId w:val="6"/>
+        </w:numPr>
+        <w:ind w:left="851"/>
+      </w:pPr>
+      <w:r>
+        <w:t>Vektoren in Runde klammern</w:t>
+      </w:r>
+    </w:p>
+    <w:p>
+      <w:pPr>
+        <w:pStyle w:val="Listenabsatz"/>
+        <w:numPr>
+          <w:ilvl w:val="0"/>
+          <w:numId w:val="6"/>
+        </w:numPr>
+        <w:ind w:left="851"/>
+      </w:pPr>
+      <w:proofErr w:type="spellStart"/>
+      <w:r>
+        <w:t>Subscript</w:t>
+      </w:r>
+      <w:proofErr w:type="spellEnd"/>
+      <w:r>
+        <w:t xml:space="preserve"> </w:t>
+      </w:r>
+      <w:proofErr w:type="spellStart"/>
+      <w:r>
+        <w:t>text</w:t>
+      </w:r>
+      <w:proofErr w:type="spellEnd"/>
+      <w:r>
+        <w:t xml:space="preserve"> einheitlich</w:t>
+      </w:r>
+    </w:p>
+    <w:p>
+      <w:pPr>
+        <w:pStyle w:val="Listenabsatz"/>
+        <w:numPr>
+          <w:ilvl w:val="0"/>
+          <w:numId w:val="6"/>
+        </w:numPr>
+        <w:ind w:left="851"/>
+      </w:pPr>
+      <w:r>
+        <w:t>SVMs ohne Apostroph</w:t>
+      </w:r>
+    </w:p>
+    <w:p>
+      <w:pPr>
+        <w:pStyle w:val="Listenabsatz"/>
+        <w:numPr>
+          <w:ilvl w:val="0"/>
+          <w:numId w:val="6"/>
+        </w:numPr>
+        <w:ind w:left="851"/>
+      </w:pPr>
+      <w:r>
+        <w:t>n</w:t>
+      </w:r>
+      <w:r>
+        <w:t>=</w:t>
+      </w:r>
+      <w:proofErr w:type="spellStart"/>
+      <w:r>
+        <w:t>feat</w:t>
+      </w:r>
+      <w:proofErr w:type="spellEnd"/>
+      <w:r>
+        <w:t xml:space="preserve"> im Feature </w:t>
+      </w:r>
+      <w:proofErr w:type="spellStart"/>
+      <w:r>
+        <w:t>space</w:t>
+      </w:r>
+      <w:proofErr w:type="spellEnd"/>
+      <w:r>
+        <w:t xml:space="preserve"> </w:t>
+      </w:r>
+      <w:r>
+        <w:sym w:font="Wingdings" w:char="F0E0"/>
+      </w:r>
+      <w:r>
+        <w:t xml:space="preserve"> ausbessern</w:t>
+      </w:r>
+      <w:bookmarkStart w:id="0" w:name="_GoBack"/>
+      <w:bookmarkEnd w:id="0"/>
+    </w:p>
+    <w:p>
+      <w:pPr>
+        <w:pStyle w:val="Listenabsatz"/>
+        <w:numPr>
+          <w:ilvl w:val="0"/>
+          <w:numId w:val="6"/>
+        </w:numPr>
+        <w:ind w:left="851"/>
+      </w:pPr>
+      <w:r>
+        <w:t xml:space="preserve">kontrollieren, ob </w:t>
+      </w:r>
+      <w:proofErr w:type="spellStart"/>
+      <w:r>
+        <w:t>datensatz</w:t>
+      </w:r>
+      <w:proofErr w:type="spellEnd"/>
+      <w:r>
+        <w:t xml:space="preserve"> als </w:t>
+      </w:r>
+      <w:proofErr w:type="spellStart"/>
+      <w:r>
+        <w:t>matrixa</w:t>
+      </w:r>
+      <w:proofErr w:type="spellEnd"/>
+      <w:r>
+        <w:t xml:space="preserve"> </w:t>
+      </w:r>
+      <w:proofErr w:type="spellStart"/>
+      <w:r>
+        <w:t>xuh</w:t>
+      </w:r>
+      <w:proofErr w:type="spellEnd"/>
+      <w:r>
+        <w:t xml:space="preserve"> gebraucht wird, dann in </w:t>
+      </w:r>
+      <w:proofErr w:type="spellStart"/>
+      <w:r>
+        <w:t>Natiotaion</w:t>
+      </w:r>
+      <w:proofErr w:type="spellEnd"/>
+      <w:r>
+        <w:t xml:space="preserve"> definieren</w:t>
+      </w:r>
+    </w:p>
+    <w:p>
+      <w:pPr>
+        <w:pStyle w:val="Listenabsatz"/>
+        <w:numPr>
+          <w:ilvl w:val="0"/>
+          <w:numId w:val="6"/>
+        </w:numPr>
+        <w:ind w:left="851"/>
+      </w:pPr>
+      <w:r>
         <w:t>:= statt =???</w:t>
       </w:r>
     </w:p>
@@ -120,8 +239,29 @@
         <w:ind w:left="851"/>
       </w:pPr>
       <w:r>
-        <w:t>2 Pfeile statt einem bei set valued mappings</w:t>
+        <w:t xml:space="preserve">2 Pfeile statt einem bei </w:t>
       </w:r>
+      <w:proofErr w:type="spellStart"/>
+      <w:r>
+        <w:t>set</w:t>
+      </w:r>
+      <w:proofErr w:type="spellEnd"/>
+      <w:r>
+        <w:t xml:space="preserve"> </w:t>
+      </w:r>
+      <w:proofErr w:type="spellStart"/>
+      <w:r>
+        <w:t>valued</w:t>
+      </w:r>
+      <w:proofErr w:type="spellEnd"/>
+      <w:r>
+        <w:t xml:space="preserve"> </w:t>
+      </w:r>
+      <w:proofErr w:type="spellStart"/>
+      <w:r>
+        <w:t>mappings</w:t>
+      </w:r>
+      <w:proofErr w:type="spellEnd"/>
     </w:p>
     <w:p>
       <w:pPr>
@@ -146,7 +286,31 @@
         <w:ind w:left="851"/>
       </w:pPr>
       <w:r>
-        <w:t xml:space="preserve">Größe der Norm/betrags/mid striche mit \vert anpassen, siehe auch </w:t>
+        <w:t>Größe der Norm/</w:t>
+      </w:r>
+      <w:proofErr w:type="spellStart"/>
+      <w:r>
+        <w:t>betrags</w:t>
+      </w:r>
+      <w:proofErr w:type="spellEnd"/>
+      <w:r>
+        <w:t>/</w:t>
+      </w:r>
+      <w:proofErr w:type="spellStart"/>
+      <w:r>
+        <w:t>mid</w:t>
+      </w:r>
+      <w:proofErr w:type="spellEnd"/>
+      <w:r>
+        <w:t xml:space="preserve"> striche mit \</w:t>
+      </w:r>
+      <w:proofErr w:type="spellStart"/>
+      <w:r>
+        <w:t>vert</w:t>
+      </w:r>
+      <w:proofErr w:type="spellEnd"/>
+      <w:r>
+        <w:t xml:space="preserve"> anpassen, siehe auch </w:t>
       </w:r>
       <w:hyperlink r:id="rId6" w:history="1">
         <w:r>
@@ -179,7 +343,15 @@
         <w:sym w:font="Wingdings" w:char="F0E0"/>
       </w:r>
       <w:r>
-        <w:t xml:space="preserve"> alles als U, \Omega schon in Bilevel besetzt</w:t>
+        <w:t xml:space="preserve"> alles als U, \Omega schon in </w:t>
+      </w:r>
+      <w:proofErr w:type="spellStart"/>
+      <w:r>
+        <w:t>Bilevel</w:t>
+      </w:r>
+      <w:proofErr w:type="spellEnd"/>
+      <w:r>
+        <w:t xml:space="preserve"> besetzt</w:t>
       </w:r>
     </w:p>
     <w:p>
@@ -192,7 +364,69 @@
         <w:ind w:left="851"/>
       </w:pPr>
       <w:r>
-        <w:t>Alle subscript Wörter in kursiv</w:t>
+        <w:t xml:space="preserve">Alle </w:t>
+      </w:r>
+      <w:proofErr w:type="spellStart"/>
+      <w:r>
+        <w:t>subscript</w:t>
+      </w:r>
+      <w:proofErr w:type="spellEnd"/>
+      <w:r>
+        <w:t xml:space="preserve"> Wörter in kursiv</w:t>
+      </w:r>
+    </w:p>
+    <w:p>
+      <w:pPr>
+        <w:pStyle w:val="Listenabsatz"/>
+        <w:numPr>
+          <w:ilvl w:val="0"/>
+          <w:numId w:val="6"/>
+        </w:numPr>
+        <w:ind w:left="851"/>
+      </w:pPr>
+      <w:proofErr w:type="spellStart"/>
+      <w:r>
+        <w:t>Delta^t</w:t>
+      </w:r>
+      <w:proofErr w:type="spellEnd"/>
+    </w:p>
+    <w:p>
+      <w:pPr>
+        <w:pStyle w:val="Listenabsatz"/>
+        <w:numPr>
+          <w:ilvl w:val="0"/>
+          <w:numId w:val="6"/>
+        </w:numPr>
+        <w:ind w:left="851"/>
+      </w:pPr>
+      <w:r>
+        <w:t xml:space="preserve">Q in </w:t>
+      </w:r>
+      <w:proofErr w:type="spellStart"/>
+      <w:r>
+        <w:t>ul_subprob</w:t>
+      </w:r>
+      <w:proofErr w:type="spellEnd"/>
+    </w:p>
+    <w:p>
+      <w:pPr>
+        <w:pStyle w:val="Listenabsatz"/>
+        <w:numPr>
+          <w:ilvl w:val="0"/>
+          <w:numId w:val="6"/>
+        </w:numPr>
+        <w:ind w:left="851"/>
+      </w:pPr>
+      <w:r>
+        <w:t xml:space="preserve">Anwendung nicht vergessen, dass </w:t>
+      </w:r>
+      <w:proofErr w:type="spellStart"/>
+      <w:r>
+        <w:t>funktion</w:t>
+      </w:r>
+      <w:proofErr w:type="spellEnd"/>
+      <w:r>
+        <w:t xml:space="preserve"> skaliert ist</w:t>
       </w:r>
     </w:p>
     <w:p>
@@ -205,7 +439,15 @@
         <w:ind w:left="851"/>
       </w:pPr>
       <w:r>
-        <w:t>Delta^t</w:t>
+        <w:t xml:space="preserve">Bei Anwendung dazuschreiben dass nun </w:t>
+      </w:r>
+      <w:proofErr w:type="spellStart"/>
+      <w:r>
+        <w:t>x^i</w:t>
+      </w:r>
+      <w:proofErr w:type="spellEnd"/>
+      <w:r>
+        <w:t xml:space="preserve"> Datensamples und nicht mehr Iterierte</w:t>
       </w:r>
     </w:p>
     <w:p>
@@ -217,50 +459,30 @@
         </w:numPr>
         <w:ind w:left="851"/>
       </w:pPr>
+      <w:proofErr w:type="spellStart"/>
       <w:r>
-        <w:t>Q in ul_subprob</w:t>
+        <w:t>Align+split</w:t>
       </w:r>
-    </w:p>
-    <w:p>
-      <w:pPr>
-        <w:pStyle w:val="Listenabsatz"/>
-        <w:numPr>
-          <w:ilvl w:val="0"/>
-          <w:numId w:val="6"/>
-        </w:numPr>
-        <w:ind w:left="851"/>
-      </w:pPr>
+      <w:proofErr w:type="spellEnd"/>
       <w:r>
-        <w:t>Anwendung nicht vergessen, dass funktion skaliert ist</w:t>
+        <w:t xml:space="preserve"> anstatt </w:t>
       </w:r>
-    </w:p>
-    <w:p>
-      <w:pPr>
-        <w:pStyle w:val="Listenabsatz"/>
-        <w:numPr>
-          <w:ilvl w:val="0"/>
-          <w:numId w:val="6"/>
-        </w:numPr>
-        <w:ind w:left="851"/>
-      </w:pPr>
+      <w:proofErr w:type="spellStart"/>
       <w:r>
-        <w:t>Bei Anwendung dazuschreiben dass nun x^i Datensamples und nicht mehr Iterierte</w:t>
+        <w:t>equation+split</w:t>
       </w:r>
-    </w:p>
-    <w:p>
-      <w:pPr>
-        <w:pStyle w:val="Listenabsatz"/>
-        <w:numPr>
-          <w:ilvl w:val="0"/>
-          <w:numId w:val="6"/>
-        </w:numPr>
-        <w:ind w:left="851"/>
-      </w:pPr>
+      <w:proofErr w:type="spellEnd"/>
       <w:r>
-        <w:t>Align+split anstatt equation+split, wenn Seitenumbruch in Gleichiungssystem erwünscht</w:t>
+        <w:t xml:space="preserve">, wenn Seitenumbruch in </w:t>
       </w:r>
-      <w:bookmarkStart w:id="0" w:name="_GoBack"/>
-      <w:bookmarkEnd w:id="0"/>
+      <w:proofErr w:type="spellStart"/>
+      <w:r>
+        <w:t>Gleichiungssystem</w:t>
+      </w:r>
+      <w:proofErr w:type="spellEnd"/>
+      <w:r>
+        <w:t xml:space="preserve"> erwünscht</w:t>
+      </w:r>
     </w:p>
     <w:p>
       <w:pPr>
@@ -323,7 +545,15 @@
         <w:ind w:left="851"/>
       </w:pPr>
       <w:r>
-        <w:t>Möglichkeit bei mehr Parametern: eigenen Datensatz duplizieren und noise drauf</w:t>
+        <w:t xml:space="preserve">Möglichkeit bei mehr Parametern: eigenen Datensatz duplizieren und </w:t>
+      </w:r>
+      <w:proofErr w:type="spellStart"/>
+      <w:r>
+        <w:t>noise</w:t>
+      </w:r>
+      <w:proofErr w:type="spellEnd"/>
+      <w:r>
+        <w:t xml:space="preserve"> drauf</w:t>
       </w:r>
     </w:p>
     <w:p>
@@ -355,7 +585,23 @@
         <w:ind w:left="851"/>
       </w:pPr>
       <w:r>
-        <w:t>Prüfen ob die zwei möglichen Formen der dw/dlambda Ableitung gleich sind</w:t>
+        <w:t xml:space="preserve">Prüfen ob die zwei möglichen Formen der </w:t>
+      </w:r>
+      <w:proofErr w:type="spellStart"/>
+      <w:r>
+        <w:t>dw</w:t>
+      </w:r>
+      <w:proofErr w:type="spellEnd"/>
+      <w:r>
+        <w:t>/</w:t>
+      </w:r>
+      <w:proofErr w:type="spellStart"/>
+      <w:r>
+        <w:t>dlambda</w:t>
+      </w:r>
+      <w:proofErr w:type="spellEnd"/>
+      <w:r>
+        <w:t xml:space="preserve"> Ableitung gleich sind</w:t>
       </w:r>
     </w:p>
     <w:p>
@@ -368,7 +614,39 @@
         <w:ind w:left="851"/>
       </w:pPr>
       <w:r>
-        <w:t>Schauen, ob constrained case möglich mit den generalized inequalities von Robinson</w:t>
+        <w:t xml:space="preserve">Schauen, ob </w:t>
+      </w:r>
+      <w:proofErr w:type="spellStart"/>
+      <w:r>
+        <w:t>constrained</w:t>
+      </w:r>
+      <w:proofErr w:type="spellEnd"/>
+      <w:r>
+        <w:t xml:space="preserve"> </w:t>
+      </w:r>
+      <w:proofErr w:type="spellStart"/>
+      <w:r>
+        <w:t>case</w:t>
+      </w:r>
+      <w:proofErr w:type="spellEnd"/>
+      <w:r>
+        <w:t xml:space="preserve"> möglich mit den </w:t>
+      </w:r>
+      <w:proofErr w:type="spellStart"/>
+      <w:r>
+        <w:t>generalized</w:t>
+      </w:r>
+      <w:proofErr w:type="spellEnd"/>
+      <w:r>
+        <w:t xml:space="preserve"> </w:t>
+      </w:r>
+      <w:proofErr w:type="spellStart"/>
+      <w:r>
+        <w:t>inequalities</w:t>
+      </w:r>
+      <w:proofErr w:type="spellEnd"/>
+      <w:r>
+        <w:t xml:space="preserve"> von Robinson</w:t>
       </w:r>
     </w:p>
     <w:p>
@@ -546,12 +824,21 @@
                 <w:lang w:eastAsia="de-DE"/>
               </w:rPr>
             </w:pPr>
-            <w:r>
-              <w:rPr>
-                <w:rFonts w:ascii="Calibri" w:eastAsia="Times New Roman" w:hAnsi="Calibri" w:cs="Times New Roman"/>
-                <w:lang w:eastAsia="de-DE"/>
-              </w:rPr>
-              <w:t>To Do</w:t>
+            <w:proofErr w:type="spellStart"/>
+            <w:r>
+              <w:rPr>
+                <w:rFonts w:ascii="Calibri" w:eastAsia="Times New Roman" w:hAnsi="Calibri" w:cs="Times New Roman"/>
+                <w:lang w:eastAsia="de-DE"/>
+              </w:rPr>
+              <w:t>To</w:t>
+            </w:r>
+            <w:proofErr w:type="spellEnd"/>
+            <w:r>
+              <w:rPr>
+                <w:rFonts w:ascii="Calibri" w:eastAsia="Times New Roman" w:hAnsi="Calibri" w:cs="Times New Roman"/>
+                <w:lang w:eastAsia="de-DE"/>
+              </w:rPr>
+              <w:t xml:space="preserve"> Do</w:t>
             </w:r>
           </w:p>
         </w:tc>
@@ -934,7 +1221,23 @@
                 <w:lang w:eastAsia="de-DE"/>
               </w:rPr>
               <w:tab/>
-              <w:t>\delta definiert</w:t>
+              <w:t>\</w:t>
+            </w:r>
+            <w:proofErr w:type="spellStart"/>
+            <w:r>
+              <w:rPr>
+                <w:rFonts w:ascii="Calibri" w:eastAsia="Times New Roman" w:hAnsi="Calibri" w:cs="Times New Roman"/>
+                <w:lang w:eastAsia="de-DE"/>
+              </w:rPr>
+              <w:t>delta</w:t>
+            </w:r>
+            <w:proofErr w:type="spellEnd"/>
+            <w:r>
+              <w:rPr>
+                <w:rFonts w:ascii="Calibri" w:eastAsia="Times New Roman" w:hAnsi="Calibri" w:cs="Times New Roman"/>
+                <w:lang w:eastAsia="de-DE"/>
+              </w:rPr>
+              <w:t xml:space="preserve"> definiert</w:t>
             </w:r>
           </w:p>
           <w:p>
@@ -951,7 +1254,39 @@
                 <w:lang w:eastAsia="de-DE"/>
               </w:rPr>
               <w:tab/>
-              <w:t>Test mit neuem Stopping criterion (</w:t>
+              <w:t xml:space="preserve">Test mit neuem </w:t>
+            </w:r>
+            <w:proofErr w:type="spellStart"/>
+            <w:r>
+              <w:rPr>
+                <w:rFonts w:ascii="Calibri" w:eastAsia="Times New Roman" w:hAnsi="Calibri" w:cs="Times New Roman"/>
+                <w:lang w:eastAsia="de-DE"/>
+              </w:rPr>
+              <w:t>Stopping</w:t>
+            </w:r>
+            <w:proofErr w:type="spellEnd"/>
+            <w:r>
+              <w:rPr>
+                <w:rFonts w:ascii="Calibri" w:eastAsia="Times New Roman" w:hAnsi="Calibri" w:cs="Times New Roman"/>
+                <w:lang w:eastAsia="de-DE"/>
+              </w:rPr>
+              <w:t xml:space="preserve"> </w:t>
+            </w:r>
+            <w:proofErr w:type="spellStart"/>
+            <w:r>
+              <w:rPr>
+                <w:rFonts w:ascii="Calibri" w:eastAsia="Times New Roman" w:hAnsi="Calibri" w:cs="Times New Roman"/>
+                <w:lang w:eastAsia="de-DE"/>
+              </w:rPr>
+              <w:t>criterion</w:t>
+            </w:r>
+            <w:proofErr w:type="spellEnd"/>
+            <w:r>
+              <w:rPr>
+                <w:rFonts w:ascii="Calibri" w:eastAsia="Times New Roman" w:hAnsi="Calibri" w:cs="Times New Roman"/>
+                <w:lang w:eastAsia="de-DE"/>
+              </w:rPr>
+              <w:t xml:space="preserve"> (</w:t>
             </w:r>
             <w:r>
               <w:rPr>
@@ -1005,6 +1340,7 @@
                 <w:rFonts w:ascii="Calibri" w:eastAsia="Times New Roman" w:hAnsi="Calibri" w:cs="Times New Roman"/>
                 <w:lang w:eastAsia="de-DE"/>
               </w:rPr>
+              <w:lastRenderedPageBreak/>
               <w:t>21.04.2017</w:t>
             </w:r>
           </w:p>
@@ -1141,9 +1477,40 @@
                 <w:rFonts w:ascii="Calibri" w:eastAsia="Times New Roman" w:hAnsi="Calibri" w:cs="Times New Roman"/>
                 <w:lang w:eastAsia="de-DE"/>
               </w:rPr>
-              <w:lastRenderedPageBreak/>
               <w:tab/>
-              <w:t>Überlegung lim inf t im Q-Fall</w:t>
+              <w:t xml:space="preserve">Überlegung </w:t>
+            </w:r>
+            <w:proofErr w:type="spellStart"/>
+            <w:r>
+              <w:rPr>
+                <w:rFonts w:ascii="Calibri" w:eastAsia="Times New Roman" w:hAnsi="Calibri" w:cs="Times New Roman"/>
+                <w:lang w:eastAsia="de-DE"/>
+              </w:rPr>
+              <w:t>lim</w:t>
+            </w:r>
+            <w:proofErr w:type="spellEnd"/>
+            <w:r>
+              <w:rPr>
+                <w:rFonts w:ascii="Calibri" w:eastAsia="Times New Roman" w:hAnsi="Calibri" w:cs="Times New Roman"/>
+                <w:lang w:eastAsia="de-DE"/>
+              </w:rPr>
+              <w:t xml:space="preserve"> </w:t>
+            </w:r>
+            <w:proofErr w:type="spellStart"/>
+            <w:r>
+              <w:rPr>
+                <w:rFonts w:ascii="Calibri" w:eastAsia="Times New Roman" w:hAnsi="Calibri" w:cs="Times New Roman"/>
+                <w:lang w:eastAsia="de-DE"/>
+              </w:rPr>
+              <w:t>inf</w:t>
+            </w:r>
+            <w:proofErr w:type="spellEnd"/>
+            <w:r>
+              <w:rPr>
+                <w:rFonts w:ascii="Calibri" w:eastAsia="Times New Roman" w:hAnsi="Calibri" w:cs="Times New Roman"/>
+                <w:lang w:eastAsia="de-DE"/>
+              </w:rPr>
+              <w:t xml:space="preserve"> t im Q-Fall</w:t>
             </w:r>
           </w:p>
         </w:tc>
@@ -1183,7 +1550,6 @@
                 <w:rFonts w:ascii="Calibri" w:eastAsia="Times New Roman" w:hAnsi="Calibri" w:cs="Times New Roman"/>
                 <w:lang w:eastAsia="de-DE"/>
               </w:rPr>
-              <w:lastRenderedPageBreak/>
               <w:t>22.04.2017</w:t>
             </w:r>
           </w:p>
@@ -1974,7 +2340,23 @@
                 <w:lang w:eastAsia="de-DE"/>
               </w:rPr>
               <w:tab/>
-              <w:t xml:space="preserve">Algorithmus für Q bounded ändern </w:t>
+              <w:t xml:space="preserve">Algorithmus für Q </w:t>
+            </w:r>
+            <w:proofErr w:type="spellStart"/>
+            <w:r>
+              <w:rPr>
+                <w:rFonts w:ascii="Calibri" w:eastAsia="Times New Roman" w:hAnsi="Calibri" w:cs="Times New Roman"/>
+                <w:lang w:eastAsia="de-DE"/>
+              </w:rPr>
+              <w:t>bounded</w:t>
+            </w:r>
+            <w:proofErr w:type="spellEnd"/>
+            <w:r>
+              <w:rPr>
+                <w:rFonts w:ascii="Calibri" w:eastAsia="Times New Roman" w:hAnsi="Calibri" w:cs="Times New Roman"/>
+                <w:lang w:eastAsia="de-DE"/>
+              </w:rPr>
+              <w:t xml:space="preserve"> ändern </w:t>
             </w:r>
           </w:p>
           <w:p>
@@ -2036,7 +2418,23 @@
                 <w:rFonts w:ascii="Calibri" w:eastAsia="Times New Roman" w:hAnsi="Calibri" w:cs="Times New Roman"/>
                 <w:lang w:eastAsia="de-DE"/>
               </w:rPr>
-              <w:t>Q bound geändert</w:t>
+              <w:t xml:space="preserve">Q </w:t>
+            </w:r>
+            <w:proofErr w:type="spellStart"/>
+            <w:r>
+              <w:rPr>
+                <w:rFonts w:ascii="Calibri" w:eastAsia="Times New Roman" w:hAnsi="Calibri" w:cs="Times New Roman"/>
+                <w:lang w:eastAsia="de-DE"/>
+              </w:rPr>
+              <w:t>bound</w:t>
+            </w:r>
+            <w:proofErr w:type="spellEnd"/>
+            <w:r>
+              <w:rPr>
+                <w:rFonts w:ascii="Calibri" w:eastAsia="Times New Roman" w:hAnsi="Calibri" w:cs="Times New Roman"/>
+                <w:lang w:eastAsia="de-DE"/>
+              </w:rPr>
+              <w:t xml:space="preserve"> geändert</w:t>
             </w:r>
           </w:p>
           <w:p>
@@ -2216,12 +2614,21 @@
                 <w:lang w:eastAsia="de-DE"/>
               </w:rPr>
             </w:pPr>
-            <w:r>
-              <w:rPr>
-                <w:rFonts w:ascii="Calibri" w:eastAsia="Times New Roman" w:hAnsi="Calibri" w:cs="Times New Roman"/>
-                <w:lang w:eastAsia="de-DE"/>
-              </w:rPr>
-              <w:t>To Do: Kapitel weiter schreiben</w:t>
+            <w:proofErr w:type="spellStart"/>
+            <w:r>
+              <w:rPr>
+                <w:rFonts w:ascii="Calibri" w:eastAsia="Times New Roman" w:hAnsi="Calibri" w:cs="Times New Roman"/>
+                <w:lang w:eastAsia="de-DE"/>
+              </w:rPr>
+              <w:t>To</w:t>
+            </w:r>
+            <w:proofErr w:type="spellEnd"/>
+            <w:r>
+              <w:rPr>
+                <w:rFonts w:ascii="Calibri" w:eastAsia="Times New Roman" w:hAnsi="Calibri" w:cs="Times New Roman"/>
+                <w:lang w:eastAsia="de-DE"/>
+              </w:rPr>
+              <w:t xml:space="preserve"> Do: Kapitel weiter schreiben</w:t>
             </w:r>
           </w:p>
           <w:p>
@@ -2251,7 +2658,23 @@
                 <w:rFonts w:ascii="Calibri" w:eastAsia="Times New Roman" w:hAnsi="Calibri" w:cs="Times New Roman"/>
                 <w:lang w:eastAsia="de-DE"/>
               </w:rPr>
-              <w:t xml:space="preserve"> (bundle-Verfahren)</w:t>
+              <w:t xml:space="preserve"> (</w:t>
+            </w:r>
+            <w:proofErr w:type="spellStart"/>
+            <w:r>
+              <w:rPr>
+                <w:rFonts w:ascii="Calibri" w:eastAsia="Times New Roman" w:hAnsi="Calibri" w:cs="Times New Roman"/>
+                <w:lang w:eastAsia="de-DE"/>
+              </w:rPr>
+              <w:t>bundle</w:t>
+            </w:r>
+            <w:proofErr w:type="spellEnd"/>
+            <w:r>
+              <w:rPr>
+                <w:rFonts w:ascii="Calibri" w:eastAsia="Times New Roman" w:hAnsi="Calibri" w:cs="Times New Roman"/>
+                <w:lang w:eastAsia="de-DE"/>
+              </w:rPr>
+              <w:t>-Verfahren)</w:t>
             </w:r>
           </w:p>
         </w:tc>
@@ -2403,7 +2826,39 @@
                 <w:rFonts w:ascii="Calibri" w:eastAsia="Times New Roman" w:hAnsi="Calibri" w:cs="Times New Roman"/>
                 <w:lang w:eastAsia="de-DE"/>
               </w:rPr>
-              <w:t xml:space="preserve"> Kapitel weiter schreiben (augmented bundle)</w:t>
+              <w:t xml:space="preserve"> Kapitel weiter schreiben (</w:t>
+            </w:r>
+            <w:proofErr w:type="spellStart"/>
+            <w:r>
+              <w:rPr>
+                <w:rFonts w:ascii="Calibri" w:eastAsia="Times New Roman" w:hAnsi="Calibri" w:cs="Times New Roman"/>
+                <w:lang w:eastAsia="de-DE"/>
+              </w:rPr>
+              <w:t>augmented</w:t>
+            </w:r>
+            <w:proofErr w:type="spellEnd"/>
+            <w:r>
+              <w:rPr>
+                <w:rFonts w:ascii="Calibri" w:eastAsia="Times New Roman" w:hAnsi="Calibri" w:cs="Times New Roman"/>
+                <w:lang w:eastAsia="de-DE"/>
+              </w:rPr>
+              <w:t xml:space="preserve"> </w:t>
+            </w:r>
+            <w:proofErr w:type="spellStart"/>
+            <w:r>
+              <w:rPr>
+                <w:rFonts w:ascii="Calibri" w:eastAsia="Times New Roman" w:hAnsi="Calibri" w:cs="Times New Roman"/>
+                <w:lang w:eastAsia="de-DE"/>
+              </w:rPr>
+              <w:t>bundle</w:t>
+            </w:r>
+            <w:proofErr w:type="spellEnd"/>
+            <w:r>
+              <w:rPr>
+                <w:rFonts w:ascii="Calibri" w:eastAsia="Times New Roman" w:hAnsi="Calibri" w:cs="Times New Roman"/>
+                <w:lang w:eastAsia="de-DE"/>
+              </w:rPr>
+              <w:t>)</w:t>
             </w:r>
           </w:p>
         </w:tc>
@@ -2990,25 +3445,58 @@
                 <w:rFonts w:ascii="Calibri" w:eastAsia="Times New Roman" w:hAnsi="Calibri" w:cs="Times New Roman"/>
                 <w:lang w:val="en-US" w:eastAsia="de-DE"/>
               </w:rPr>
-              <w:t>To Do: Schwedisch</w:t>
-            </w:r>
-          </w:p>
-          <w:p>
-            <w:pPr>
-              <w:spacing w:after="0" w:line="240" w:lineRule="auto"/>
+              <w:t xml:space="preserve">To Do: </w:t>
+            </w:r>
+            <w:proofErr w:type="spellStart"/>
+            <w:r>
               <w:rPr>
                 <w:rFonts w:ascii="Calibri" w:eastAsia="Times New Roman" w:hAnsi="Calibri" w:cs="Times New Roman"/>
                 <w:lang w:val="en-US" w:eastAsia="de-DE"/>
               </w:rPr>
-            </w:pPr>
-            <w:r>
+              <w:t>Schwedisch</w:t>
+            </w:r>
+            <w:proofErr w:type="spellEnd"/>
+          </w:p>
+          <w:p>
+            <w:pPr>
+              <w:spacing w:after="0" w:line="240" w:lineRule="auto"/>
               <w:rPr>
                 <w:rFonts w:ascii="Calibri" w:eastAsia="Times New Roman" w:hAnsi="Calibri" w:cs="Times New Roman"/>
                 <w:lang w:val="en-US" w:eastAsia="de-DE"/>
               </w:rPr>
+            </w:pPr>
+            <w:r>
+              <w:rPr>
+                <w:rFonts w:ascii="Calibri" w:eastAsia="Times New Roman" w:hAnsi="Calibri" w:cs="Times New Roman"/>
+                <w:lang w:val="en-US" w:eastAsia="de-DE"/>
+              </w:rPr>
               <w:tab/>
-              <w:t>Asymptotische Fehler</w:t>
-            </w:r>
+            </w:r>
+            <w:proofErr w:type="spellStart"/>
+            <w:r>
+              <w:rPr>
+                <w:rFonts w:ascii="Calibri" w:eastAsia="Times New Roman" w:hAnsi="Calibri" w:cs="Times New Roman"/>
+                <w:lang w:val="en-US" w:eastAsia="de-DE"/>
+              </w:rPr>
+              <w:t>Asymptotische</w:t>
+            </w:r>
+            <w:proofErr w:type="spellEnd"/>
+            <w:r>
+              <w:rPr>
+                <w:rFonts w:ascii="Calibri" w:eastAsia="Times New Roman" w:hAnsi="Calibri" w:cs="Times New Roman"/>
+                <w:lang w:val="en-US" w:eastAsia="de-DE"/>
+              </w:rPr>
+              <w:t xml:space="preserve"> </w:t>
+            </w:r>
+            <w:proofErr w:type="spellStart"/>
+            <w:r>
+              <w:rPr>
+                <w:rFonts w:ascii="Calibri" w:eastAsia="Times New Roman" w:hAnsi="Calibri" w:cs="Times New Roman"/>
+                <w:lang w:val="en-US" w:eastAsia="de-DE"/>
+              </w:rPr>
+              <w:t>Fehler</w:t>
+            </w:r>
+            <w:proofErr w:type="spellEnd"/>
           </w:p>
           <w:p>
             <w:pPr>
@@ -3035,34 +3523,68 @@
                 <w:lang w:val="en-US" w:eastAsia="de-DE"/>
               </w:rPr>
             </w:pPr>
+            <w:proofErr w:type="spellStart"/>
             <w:r>
               <w:rPr>
                 <w:rFonts w:ascii="Calibri" w:eastAsia="Times New Roman" w:hAnsi="Calibri" w:cs="Times New Roman"/>
                 <w:lang w:val="en-US" w:eastAsia="de-DE"/>
               </w:rPr>
-              <w:t xml:space="preserve">Getan: </w:t>
-            </w:r>
+              <w:t>Getan</w:t>
+            </w:r>
+            <w:proofErr w:type="spellEnd"/>
             <w:r>
               <w:rPr>
                 <w:rFonts w:ascii="Calibri" w:eastAsia="Times New Roman" w:hAnsi="Calibri" w:cs="Times New Roman"/>
                 <w:lang w:val="en-US" w:eastAsia="de-DE"/>
               </w:rPr>
-              <w:t>gelesen: bird’S-eye view on bundle methods</w:t>
-            </w:r>
-          </w:p>
-          <w:p>
-            <w:pPr>
-              <w:spacing w:after="0" w:line="240" w:lineRule="auto"/>
-              <w:rPr>
-                <w:rFonts w:ascii="Calibri" w:eastAsia="Times New Roman" w:hAnsi="Calibri" w:cs="Times New Roman"/>
-                <w:lang w:eastAsia="de-DE"/>
-              </w:rPr>
-            </w:pPr>
+              <w:t xml:space="preserve">: </w:t>
+            </w:r>
+            <w:proofErr w:type="spellStart"/>
             <w:r>
               <w:rPr>
                 <w:rFonts w:ascii="Calibri" w:eastAsia="Times New Roman" w:hAnsi="Calibri" w:cs="Times New Roman"/>
                 <w:lang w:val="en-US" w:eastAsia="de-DE"/>
               </w:rPr>
+              <w:t>gelesen</w:t>
+            </w:r>
+            <w:proofErr w:type="spellEnd"/>
+            <w:r>
+              <w:rPr>
+                <w:rFonts w:ascii="Calibri" w:eastAsia="Times New Roman" w:hAnsi="Calibri" w:cs="Times New Roman"/>
+                <w:lang w:val="en-US" w:eastAsia="de-DE"/>
+              </w:rPr>
+              <w:t xml:space="preserve">: </w:t>
+            </w:r>
+            <w:proofErr w:type="spellStart"/>
+            <w:r>
+              <w:rPr>
+                <w:rFonts w:ascii="Calibri" w:eastAsia="Times New Roman" w:hAnsi="Calibri" w:cs="Times New Roman"/>
+                <w:lang w:val="en-US" w:eastAsia="de-DE"/>
+              </w:rPr>
+              <w:t>bird’S-eye</w:t>
+            </w:r>
+            <w:proofErr w:type="spellEnd"/>
+            <w:r>
+              <w:rPr>
+                <w:rFonts w:ascii="Calibri" w:eastAsia="Times New Roman" w:hAnsi="Calibri" w:cs="Times New Roman"/>
+                <w:lang w:val="en-US" w:eastAsia="de-DE"/>
+              </w:rPr>
+              <w:t xml:space="preserve"> view on bundle methods</w:t>
+            </w:r>
+          </w:p>
+          <w:p>
+            <w:pPr>
+              <w:spacing w:after="0" w:line="240" w:lineRule="auto"/>
+              <w:rPr>
+                <w:rFonts w:ascii="Calibri" w:eastAsia="Times New Roman" w:hAnsi="Calibri" w:cs="Times New Roman"/>
+                <w:lang w:eastAsia="de-DE"/>
+              </w:rPr>
+            </w:pPr>
+            <w:r>
+              <w:rPr>
+                <w:rFonts w:ascii="Calibri" w:eastAsia="Times New Roman" w:hAnsi="Calibri" w:cs="Times New Roman"/>
+                <w:lang w:val="en-US" w:eastAsia="de-DE"/>
+              </w:rPr>
               <w:tab/>
             </w:r>
             <w:r>
@@ -3084,8 +3606,33 @@
                 <w:rFonts w:ascii="Calibri" w:eastAsia="Times New Roman" w:hAnsi="Calibri" w:cs="Times New Roman"/>
                 <w:lang w:eastAsia="de-DE"/>
               </w:rPr>
-              <w:t xml:space="preserve"> assumption on errors</w:t>
-            </w:r>
+              <w:t xml:space="preserve"> </w:t>
+            </w:r>
+            <w:proofErr w:type="spellStart"/>
+            <w:r>
+              <w:rPr>
+                <w:rFonts w:ascii="Calibri" w:eastAsia="Times New Roman" w:hAnsi="Calibri" w:cs="Times New Roman"/>
+                <w:lang w:eastAsia="de-DE"/>
+              </w:rPr>
+              <w:t>assumption</w:t>
+            </w:r>
+            <w:proofErr w:type="spellEnd"/>
+            <w:r>
+              <w:rPr>
+                <w:rFonts w:ascii="Calibri" w:eastAsia="Times New Roman" w:hAnsi="Calibri" w:cs="Times New Roman"/>
+                <w:lang w:eastAsia="de-DE"/>
+              </w:rPr>
+              <w:t xml:space="preserve"> on </w:t>
+            </w:r>
+            <w:proofErr w:type="spellStart"/>
+            <w:r>
+              <w:rPr>
+                <w:rFonts w:ascii="Calibri" w:eastAsia="Times New Roman" w:hAnsi="Calibri" w:cs="Times New Roman"/>
+                <w:lang w:eastAsia="de-DE"/>
+              </w:rPr>
+              <w:t>errors</w:t>
+            </w:r>
+            <w:proofErr w:type="spellEnd"/>
           </w:p>
           <w:p>
             <w:pPr>
@@ -3241,12 +3788,37 @@
                 <w:lang w:eastAsia="de-DE"/>
               </w:rPr>
             </w:pPr>
-            <w:r>
-              <w:rPr>
-                <w:rFonts w:ascii="Calibri" w:eastAsia="Times New Roman" w:hAnsi="Calibri" w:cs="Times New Roman"/>
-                <w:lang w:eastAsia="de-DE"/>
-              </w:rPr>
-              <w:t>To Do: depth-paper lesen</w:t>
+            <w:proofErr w:type="spellStart"/>
+            <w:r>
+              <w:rPr>
+                <w:rFonts w:ascii="Calibri" w:eastAsia="Times New Roman" w:hAnsi="Calibri" w:cs="Times New Roman"/>
+                <w:lang w:eastAsia="de-DE"/>
+              </w:rPr>
+              <w:t>To</w:t>
+            </w:r>
+            <w:proofErr w:type="spellEnd"/>
+            <w:r>
+              <w:rPr>
+                <w:rFonts w:ascii="Calibri" w:eastAsia="Times New Roman" w:hAnsi="Calibri" w:cs="Times New Roman"/>
+                <w:lang w:eastAsia="de-DE"/>
+              </w:rPr>
+              <w:t xml:space="preserve"> Do: </w:t>
+            </w:r>
+            <w:proofErr w:type="spellStart"/>
+            <w:r>
+              <w:rPr>
+                <w:rFonts w:ascii="Calibri" w:eastAsia="Times New Roman" w:hAnsi="Calibri" w:cs="Times New Roman"/>
+                <w:lang w:eastAsia="de-DE"/>
+              </w:rPr>
+              <w:t>depth</w:t>
+            </w:r>
+            <w:proofErr w:type="spellEnd"/>
+            <w:r>
+              <w:rPr>
+                <w:rFonts w:ascii="Calibri" w:eastAsia="Times New Roman" w:hAnsi="Calibri" w:cs="Times New Roman"/>
+                <w:lang w:eastAsia="de-DE"/>
+              </w:rPr>
+              <w:t>-paper lesen</w:t>
             </w:r>
           </w:p>
           <w:p>
@@ -3269,7 +3841,23 @@
                 <w:rFonts w:ascii="Calibri" w:eastAsia="Times New Roman" w:hAnsi="Calibri" w:cs="Times New Roman"/>
                 <w:lang w:eastAsia="de-DE"/>
               </w:rPr>
-              <w:t>1-2 weitere paper zum Thema lesen</w:t>
+              <w:t xml:space="preserve">1-2 weitere </w:t>
+            </w:r>
+            <w:proofErr w:type="spellStart"/>
+            <w:r>
+              <w:rPr>
+                <w:rFonts w:ascii="Calibri" w:eastAsia="Times New Roman" w:hAnsi="Calibri" w:cs="Times New Roman"/>
+                <w:lang w:eastAsia="de-DE"/>
+              </w:rPr>
+              <w:t>paper</w:t>
+            </w:r>
+            <w:proofErr w:type="spellEnd"/>
+            <w:r>
+              <w:rPr>
+                <w:rFonts w:ascii="Calibri" w:eastAsia="Times New Roman" w:hAnsi="Calibri" w:cs="Times New Roman"/>
+                <w:lang w:eastAsia="de-DE"/>
+              </w:rPr>
+              <w:t xml:space="preserve"> zum Thema lesen</w:t>
             </w:r>
           </w:p>
           <w:p>
@@ -3310,12 +3898,37 @@
               </w:rPr>
               <w:tab/>
             </w:r>
-            <w:r>
-              <w:rPr>
-                <w:rFonts w:ascii="Calibri" w:eastAsia="Times New Roman" w:hAnsi="Calibri" w:cs="Times New Roman"/>
-                <w:lang w:eastAsia="de-DE"/>
-              </w:rPr>
-              <w:t>assumption on errors und asymptotischer Fehler aufgeschrieben</w:t>
+            <w:proofErr w:type="spellStart"/>
+            <w:r>
+              <w:rPr>
+                <w:rFonts w:ascii="Calibri" w:eastAsia="Times New Roman" w:hAnsi="Calibri" w:cs="Times New Roman"/>
+                <w:lang w:eastAsia="de-DE"/>
+              </w:rPr>
+              <w:t>assumption</w:t>
+            </w:r>
+            <w:proofErr w:type="spellEnd"/>
+            <w:r>
+              <w:rPr>
+                <w:rFonts w:ascii="Calibri" w:eastAsia="Times New Roman" w:hAnsi="Calibri" w:cs="Times New Roman"/>
+                <w:lang w:eastAsia="de-DE"/>
+              </w:rPr>
+              <w:t xml:space="preserve"> on </w:t>
+            </w:r>
+            <w:proofErr w:type="spellStart"/>
+            <w:r>
+              <w:rPr>
+                <w:rFonts w:ascii="Calibri" w:eastAsia="Times New Roman" w:hAnsi="Calibri" w:cs="Times New Roman"/>
+                <w:lang w:eastAsia="de-DE"/>
+              </w:rPr>
+              <w:t>errors</w:t>
+            </w:r>
+            <w:proofErr w:type="spellEnd"/>
+            <w:r>
+              <w:rPr>
+                <w:rFonts w:ascii="Calibri" w:eastAsia="Times New Roman" w:hAnsi="Calibri" w:cs="Times New Roman"/>
+                <w:lang w:eastAsia="de-DE"/>
+              </w:rPr>
+              <w:t xml:space="preserve"> und asymptotischer Fehler aufgeschrieben</w:t>
             </w:r>
           </w:p>
           <w:p>
@@ -3623,12 +4236,21 @@
                 <w:lang w:eastAsia="de-DE"/>
               </w:rPr>
             </w:pPr>
-            <w:r>
-              <w:rPr>
-                <w:rFonts w:ascii="Calibri" w:eastAsia="Times New Roman" w:hAnsi="Calibri" w:cs="Times New Roman"/>
-                <w:lang w:eastAsia="de-DE"/>
-              </w:rPr>
-              <w:t>Mella Geburtstag</w:t>
+            <w:proofErr w:type="spellStart"/>
+            <w:r>
+              <w:rPr>
+                <w:rFonts w:ascii="Calibri" w:eastAsia="Times New Roman" w:hAnsi="Calibri" w:cs="Times New Roman"/>
+                <w:lang w:eastAsia="de-DE"/>
+              </w:rPr>
+              <w:t>Mella</w:t>
+            </w:r>
+            <w:proofErr w:type="spellEnd"/>
+            <w:r>
+              <w:rPr>
+                <w:rFonts w:ascii="Calibri" w:eastAsia="Times New Roman" w:hAnsi="Calibri" w:cs="Times New Roman"/>
+                <w:lang w:eastAsia="de-DE"/>
+              </w:rPr>
+              <w:t xml:space="preserve"> Geburtstag</w:t>
             </w:r>
           </w:p>
         </w:tc>
@@ -3965,6 +4587,7 @@
                 <w:rFonts w:ascii="Calibri" w:eastAsia="Times New Roman" w:hAnsi="Calibri" w:cs="Times New Roman"/>
                 <w:lang w:eastAsia="de-DE"/>
               </w:rPr>
+              <w:lastRenderedPageBreak/>
               <w:t>08.05.2017</w:t>
             </w:r>
           </w:p>
@@ -4070,7 +4693,23 @@
                 <w:rFonts w:ascii="Calibri" w:eastAsia="Times New Roman" w:hAnsi="Calibri" w:cs="Times New Roman"/>
                 <w:lang w:eastAsia="de-DE"/>
               </w:rPr>
-              <w:t>Getan: Definitionen eps-subdifferential rausgesucht</w:t>
+              <w:t xml:space="preserve">Getan: Definitionen </w:t>
+            </w:r>
+            <w:proofErr w:type="spellStart"/>
+            <w:r>
+              <w:rPr>
+                <w:rFonts w:ascii="Calibri" w:eastAsia="Times New Roman" w:hAnsi="Calibri" w:cs="Times New Roman"/>
+                <w:lang w:eastAsia="de-DE"/>
+              </w:rPr>
+              <w:t>eps</w:t>
+            </w:r>
+            <w:proofErr w:type="spellEnd"/>
+            <w:r>
+              <w:rPr>
+                <w:rFonts w:ascii="Calibri" w:eastAsia="Times New Roman" w:hAnsi="Calibri" w:cs="Times New Roman"/>
+                <w:lang w:eastAsia="de-DE"/>
+              </w:rPr>
+              <w:t>-subdifferential rausgesucht</w:t>
             </w:r>
           </w:p>
         </w:tc>
@@ -4110,7 +4749,6 @@
                 <w:rFonts w:ascii="Calibri" w:eastAsia="Times New Roman" w:hAnsi="Calibri" w:cs="Times New Roman"/>
                 <w:lang w:eastAsia="de-DE"/>
               </w:rPr>
-              <w:lastRenderedPageBreak/>
               <w:t>09.05.2017</w:t>
             </w:r>
           </w:p>
@@ -4176,6 +4814,7 @@
                 <w:lang w:eastAsia="de-DE"/>
               </w:rPr>
             </w:pPr>
+            <w:proofErr w:type="spellStart"/>
             <w:r>
               <w:rPr>
                 <w:rFonts w:ascii="Calibri" w:eastAsia="Times New Roman" w:hAnsi="Calibri" w:cs="Times New Roman"/>
@@ -4188,8 +4827,25 @@
                 <w:rFonts w:ascii="Calibri" w:eastAsia="Times New Roman" w:hAnsi="Calibri" w:cs="Times New Roman"/>
                 <w:lang w:eastAsia="de-DE"/>
               </w:rPr>
-              <w:t>onv inex</w:t>
-            </w:r>
+              <w:t>onv</w:t>
+            </w:r>
+            <w:proofErr w:type="spellEnd"/>
+            <w:r>
+              <w:rPr>
+                <w:rFonts w:ascii="Calibri" w:eastAsia="Times New Roman" w:hAnsi="Calibri" w:cs="Times New Roman"/>
+                <w:lang w:eastAsia="de-DE"/>
+              </w:rPr>
+              <w:t xml:space="preserve"> </w:t>
+            </w:r>
+            <w:proofErr w:type="spellStart"/>
+            <w:r>
+              <w:rPr>
+                <w:rFonts w:ascii="Calibri" w:eastAsia="Times New Roman" w:hAnsi="Calibri" w:cs="Times New Roman"/>
+                <w:lang w:eastAsia="de-DE"/>
+              </w:rPr>
+              <w:t>inex</w:t>
+            </w:r>
+            <w:proofErr w:type="spellEnd"/>
           </w:p>
         </w:tc>
         <w:tc>
@@ -4218,12 +4874,37 @@
                 <w:lang w:eastAsia="de-DE"/>
               </w:rPr>
             </w:pPr>
-            <w:r>
-              <w:rPr>
-                <w:rFonts w:ascii="Calibri" w:eastAsia="Times New Roman" w:hAnsi="Calibri" w:cs="Times New Roman"/>
-                <w:lang w:eastAsia="de-DE"/>
-              </w:rPr>
-              <w:t>To Do: eta-Absatz Korrigieren</w:t>
+            <w:proofErr w:type="spellStart"/>
+            <w:r>
+              <w:rPr>
+                <w:rFonts w:ascii="Calibri" w:eastAsia="Times New Roman" w:hAnsi="Calibri" w:cs="Times New Roman"/>
+                <w:lang w:eastAsia="de-DE"/>
+              </w:rPr>
+              <w:t>To</w:t>
+            </w:r>
+            <w:proofErr w:type="spellEnd"/>
+            <w:r>
+              <w:rPr>
+                <w:rFonts w:ascii="Calibri" w:eastAsia="Times New Roman" w:hAnsi="Calibri" w:cs="Times New Roman"/>
+                <w:lang w:eastAsia="de-DE"/>
+              </w:rPr>
+              <w:t xml:space="preserve"> Do: </w:t>
+            </w:r>
+            <w:proofErr w:type="spellStart"/>
+            <w:r>
+              <w:rPr>
+                <w:rFonts w:ascii="Calibri" w:eastAsia="Times New Roman" w:hAnsi="Calibri" w:cs="Times New Roman"/>
+                <w:lang w:eastAsia="de-DE"/>
+              </w:rPr>
+              <w:t>eta</w:t>
+            </w:r>
+            <w:proofErr w:type="spellEnd"/>
+            <w:r>
+              <w:rPr>
+                <w:rFonts w:ascii="Calibri" w:eastAsia="Times New Roman" w:hAnsi="Calibri" w:cs="Times New Roman"/>
+                <w:lang w:eastAsia="de-DE"/>
+              </w:rPr>
+              <w:t>-Absatz Korrigieren</w:t>
             </w:r>
           </w:p>
           <w:p>
@@ -4241,12 +4922,21 @@
               </w:rPr>
               <w:t xml:space="preserve">Getan: </w:t>
             </w:r>
-            <w:r>
-              <w:rPr>
-                <w:rFonts w:ascii="Calibri" w:eastAsia="Times New Roman" w:hAnsi="Calibri" w:cs="Times New Roman"/>
-                <w:lang w:eastAsia="de-DE"/>
-              </w:rPr>
-              <w:t>eta-Absatz ausgerechnet</w:t>
+            <w:proofErr w:type="spellStart"/>
+            <w:r>
+              <w:rPr>
+                <w:rFonts w:ascii="Calibri" w:eastAsia="Times New Roman" w:hAnsi="Calibri" w:cs="Times New Roman"/>
+                <w:lang w:eastAsia="de-DE"/>
+              </w:rPr>
+              <w:t>eta</w:t>
+            </w:r>
+            <w:proofErr w:type="spellEnd"/>
+            <w:r>
+              <w:rPr>
+                <w:rFonts w:ascii="Calibri" w:eastAsia="Times New Roman" w:hAnsi="Calibri" w:cs="Times New Roman"/>
+                <w:lang w:eastAsia="de-DE"/>
+              </w:rPr>
+              <w:t>-Absatz ausgerechnet</w:t>
             </w:r>
           </w:p>
           <w:p>
@@ -4385,13 +5075,31 @@
                 <w:lang w:eastAsia="de-DE"/>
               </w:rPr>
             </w:pPr>
-            <w:r>
-              <w:rPr>
-                <w:rFonts w:ascii="Calibri" w:eastAsia="Times New Roman" w:hAnsi="Calibri" w:cs="Times New Roman"/>
-                <w:lang w:eastAsia="de-DE"/>
-              </w:rPr>
-              <w:t>Conv inex</w:t>
-            </w:r>
+            <w:proofErr w:type="spellStart"/>
+            <w:r>
+              <w:rPr>
+                <w:rFonts w:ascii="Calibri" w:eastAsia="Times New Roman" w:hAnsi="Calibri" w:cs="Times New Roman"/>
+                <w:lang w:eastAsia="de-DE"/>
+              </w:rPr>
+              <w:t>Conv</w:t>
+            </w:r>
+            <w:proofErr w:type="spellEnd"/>
+            <w:r>
+              <w:rPr>
+                <w:rFonts w:ascii="Calibri" w:eastAsia="Times New Roman" w:hAnsi="Calibri" w:cs="Times New Roman"/>
+                <w:lang w:eastAsia="de-DE"/>
+              </w:rPr>
+              <w:t xml:space="preserve"> </w:t>
+            </w:r>
+            <w:proofErr w:type="spellStart"/>
+            <w:r>
+              <w:rPr>
+                <w:rFonts w:ascii="Calibri" w:eastAsia="Times New Roman" w:hAnsi="Calibri" w:cs="Times New Roman"/>
+                <w:lang w:eastAsia="de-DE"/>
+              </w:rPr>
+              <w:t>inex</w:t>
+            </w:r>
+            <w:proofErr w:type="spellEnd"/>
           </w:p>
         </w:tc>
         <w:tc>
@@ -4420,6 +5128,7 @@
                 <w:lang w:eastAsia="de-DE"/>
               </w:rPr>
             </w:pPr>
+            <w:proofErr w:type="spellStart"/>
             <w:r>
               <w:rPr>
                 <w:rFonts w:ascii="Calibri" w:eastAsia="Times New Roman" w:hAnsi="Calibri" w:cs="Times New Roman"/>
@@ -4432,23 +5141,40 @@
                 <w:rFonts w:ascii="Calibri" w:eastAsia="Times New Roman" w:hAnsi="Calibri" w:cs="Times New Roman"/>
                 <w:lang w:eastAsia="de-DE"/>
               </w:rPr>
-              <w:t>iVo Umwelt</w:t>
-            </w:r>
-          </w:p>
-          <w:p>
-            <w:pPr>
-              <w:spacing w:after="0" w:line="240" w:lineRule="auto"/>
-              <w:rPr>
-                <w:rFonts w:ascii="Calibri" w:eastAsia="Times New Roman" w:hAnsi="Calibri" w:cs="Times New Roman"/>
-                <w:lang w:eastAsia="de-DE"/>
-              </w:rPr>
-            </w:pPr>
-            <w:r>
-              <w:rPr>
-                <w:rFonts w:ascii="Calibri" w:eastAsia="Times New Roman" w:hAnsi="Calibri" w:cs="Times New Roman"/>
-                <w:lang w:eastAsia="de-DE"/>
-              </w:rPr>
-              <w:t>To Do: Beweis Fehlerabschätzung genereller Fehler</w:t>
+              <w:t>iVo</w:t>
+            </w:r>
+            <w:proofErr w:type="spellEnd"/>
+            <w:r>
+              <w:rPr>
+                <w:rFonts w:ascii="Calibri" w:eastAsia="Times New Roman" w:hAnsi="Calibri" w:cs="Times New Roman"/>
+                <w:lang w:eastAsia="de-DE"/>
+              </w:rPr>
+              <w:t xml:space="preserve"> Umwelt</w:t>
+            </w:r>
+          </w:p>
+          <w:p>
+            <w:pPr>
+              <w:spacing w:after="0" w:line="240" w:lineRule="auto"/>
+              <w:rPr>
+                <w:rFonts w:ascii="Calibri" w:eastAsia="Times New Roman" w:hAnsi="Calibri" w:cs="Times New Roman"/>
+                <w:lang w:eastAsia="de-DE"/>
+              </w:rPr>
+            </w:pPr>
+            <w:proofErr w:type="spellStart"/>
+            <w:r>
+              <w:rPr>
+                <w:rFonts w:ascii="Calibri" w:eastAsia="Times New Roman" w:hAnsi="Calibri" w:cs="Times New Roman"/>
+                <w:lang w:eastAsia="de-DE"/>
+              </w:rPr>
+              <w:t>To</w:t>
+            </w:r>
+            <w:proofErr w:type="spellEnd"/>
+            <w:r>
+              <w:rPr>
+                <w:rFonts w:ascii="Calibri" w:eastAsia="Times New Roman" w:hAnsi="Calibri" w:cs="Times New Roman"/>
+                <w:lang w:eastAsia="de-DE"/>
+              </w:rPr>
+              <w:t xml:space="preserve"> Do: Beweis Fehlerabschätzung genereller Fehler</w:t>
             </w:r>
           </w:p>
           <w:p>
@@ -4465,7 +5191,23 @@
                 <w:lang w:eastAsia="de-DE"/>
               </w:rPr>
               <w:tab/>
-              <w:t>Beweis Fehlerabschätzung lower Model</w:t>
+              <w:t xml:space="preserve">Beweis Fehlerabschätzung </w:t>
+            </w:r>
+            <w:proofErr w:type="spellStart"/>
+            <w:r>
+              <w:rPr>
+                <w:rFonts w:ascii="Calibri" w:eastAsia="Times New Roman" w:hAnsi="Calibri" w:cs="Times New Roman"/>
+                <w:lang w:eastAsia="de-DE"/>
+              </w:rPr>
+              <w:t>lower</w:t>
+            </w:r>
+            <w:proofErr w:type="spellEnd"/>
+            <w:r>
+              <w:rPr>
+                <w:rFonts w:ascii="Calibri" w:eastAsia="Times New Roman" w:hAnsi="Calibri" w:cs="Times New Roman"/>
+                <w:lang w:eastAsia="de-DE"/>
+              </w:rPr>
+              <w:t xml:space="preserve"> Model</w:t>
             </w:r>
           </w:p>
           <w:p>
@@ -4500,12 +5242,53 @@
               </w:rPr>
               <w:t xml:space="preserve">Getan: </w:t>
             </w:r>
-            <w:r>
-              <w:rPr>
-                <w:rFonts w:ascii="Calibri" w:eastAsia="Times New Roman" w:hAnsi="Calibri" w:cs="Times New Roman"/>
-                <w:lang w:eastAsia="de-DE"/>
-              </w:rPr>
-              <w:t>Conv inex Stategien durchgeschaut</w:t>
+            <w:proofErr w:type="spellStart"/>
+            <w:r>
+              <w:rPr>
+                <w:rFonts w:ascii="Calibri" w:eastAsia="Times New Roman" w:hAnsi="Calibri" w:cs="Times New Roman"/>
+                <w:lang w:eastAsia="de-DE"/>
+              </w:rPr>
+              <w:t>Conv</w:t>
+            </w:r>
+            <w:proofErr w:type="spellEnd"/>
+            <w:r>
+              <w:rPr>
+                <w:rFonts w:ascii="Calibri" w:eastAsia="Times New Roman" w:hAnsi="Calibri" w:cs="Times New Roman"/>
+                <w:lang w:eastAsia="de-DE"/>
+              </w:rPr>
+              <w:t xml:space="preserve"> </w:t>
+            </w:r>
+            <w:proofErr w:type="spellStart"/>
+            <w:r>
+              <w:rPr>
+                <w:rFonts w:ascii="Calibri" w:eastAsia="Times New Roman" w:hAnsi="Calibri" w:cs="Times New Roman"/>
+                <w:lang w:eastAsia="de-DE"/>
+              </w:rPr>
+              <w:t>inex</w:t>
+            </w:r>
+            <w:proofErr w:type="spellEnd"/>
+            <w:r>
+              <w:rPr>
+                <w:rFonts w:ascii="Calibri" w:eastAsia="Times New Roman" w:hAnsi="Calibri" w:cs="Times New Roman"/>
+                <w:lang w:eastAsia="de-DE"/>
+              </w:rPr>
+              <w:t xml:space="preserve"> </w:t>
+            </w:r>
+            <w:proofErr w:type="spellStart"/>
+            <w:r>
+              <w:rPr>
+                <w:rFonts w:ascii="Calibri" w:eastAsia="Times New Roman" w:hAnsi="Calibri" w:cs="Times New Roman"/>
+                <w:lang w:eastAsia="de-DE"/>
+              </w:rPr>
+              <w:t>Stategien</w:t>
+            </w:r>
+            <w:proofErr w:type="spellEnd"/>
+            <w:r>
+              <w:rPr>
+                <w:rFonts w:ascii="Calibri" w:eastAsia="Times New Roman" w:hAnsi="Calibri" w:cs="Times New Roman"/>
+                <w:lang w:eastAsia="de-DE"/>
+              </w:rPr>
+              <w:t xml:space="preserve"> durchgeschaut</w:t>
             </w:r>
           </w:p>
           <w:p>
@@ -4627,13 +5410,31 @@
                 <w:lang w:eastAsia="de-DE"/>
               </w:rPr>
             </w:pPr>
-            <w:r>
-              <w:rPr>
-                <w:rFonts w:ascii="Calibri" w:eastAsia="Times New Roman" w:hAnsi="Calibri" w:cs="Times New Roman"/>
-                <w:lang w:eastAsia="de-DE"/>
-              </w:rPr>
-              <w:t>Conv inex</w:t>
-            </w:r>
+            <w:proofErr w:type="spellStart"/>
+            <w:r>
+              <w:rPr>
+                <w:rFonts w:ascii="Calibri" w:eastAsia="Times New Roman" w:hAnsi="Calibri" w:cs="Times New Roman"/>
+                <w:lang w:eastAsia="de-DE"/>
+              </w:rPr>
+              <w:t>Conv</w:t>
+            </w:r>
+            <w:proofErr w:type="spellEnd"/>
+            <w:r>
+              <w:rPr>
+                <w:rFonts w:ascii="Calibri" w:eastAsia="Times New Roman" w:hAnsi="Calibri" w:cs="Times New Roman"/>
+                <w:lang w:eastAsia="de-DE"/>
+              </w:rPr>
+              <w:t xml:space="preserve"> </w:t>
+            </w:r>
+            <w:proofErr w:type="spellStart"/>
+            <w:r>
+              <w:rPr>
+                <w:rFonts w:ascii="Calibri" w:eastAsia="Times New Roman" w:hAnsi="Calibri" w:cs="Times New Roman"/>
+                <w:lang w:eastAsia="de-DE"/>
+              </w:rPr>
+              <w:t>inex</w:t>
+            </w:r>
+            <w:proofErr w:type="spellEnd"/>
           </w:p>
         </w:tc>
         <w:tc>
@@ -4683,7 +5484,39 @@
                 <w:rFonts w:ascii="Calibri" w:eastAsia="Times New Roman" w:hAnsi="Calibri" w:cs="Times New Roman"/>
                 <w:lang w:eastAsia="de-DE"/>
               </w:rPr>
-              <w:t>Getan: Convex inex soweit fertig</w:t>
+              <w:t xml:space="preserve">Getan: </w:t>
+            </w:r>
+            <w:proofErr w:type="spellStart"/>
+            <w:r>
+              <w:rPr>
+                <w:rFonts w:ascii="Calibri" w:eastAsia="Times New Roman" w:hAnsi="Calibri" w:cs="Times New Roman"/>
+                <w:lang w:eastAsia="de-DE"/>
+              </w:rPr>
+              <w:t>Convex</w:t>
+            </w:r>
+            <w:proofErr w:type="spellEnd"/>
+            <w:r>
+              <w:rPr>
+                <w:rFonts w:ascii="Calibri" w:eastAsia="Times New Roman" w:hAnsi="Calibri" w:cs="Times New Roman"/>
+                <w:lang w:eastAsia="de-DE"/>
+              </w:rPr>
+              <w:t xml:space="preserve"> </w:t>
+            </w:r>
+            <w:proofErr w:type="spellStart"/>
+            <w:r>
+              <w:rPr>
+                <w:rFonts w:ascii="Calibri" w:eastAsia="Times New Roman" w:hAnsi="Calibri" w:cs="Times New Roman"/>
+                <w:lang w:eastAsia="de-DE"/>
+              </w:rPr>
+              <w:t>inex</w:t>
+            </w:r>
+            <w:proofErr w:type="spellEnd"/>
+            <w:r>
+              <w:rPr>
+                <w:rFonts w:ascii="Calibri" w:eastAsia="Times New Roman" w:hAnsi="Calibri" w:cs="Times New Roman"/>
+                <w:lang w:eastAsia="de-DE"/>
+              </w:rPr>
+              <w:t xml:space="preserve"> soweit fertig</w:t>
             </w:r>
           </w:p>
           <w:p>
@@ -4804,13 +5637,31 @@
                 <w:lang w:eastAsia="de-DE"/>
               </w:rPr>
             </w:pPr>
-            <w:r>
-              <w:rPr>
-                <w:rFonts w:ascii="Calibri" w:eastAsia="Times New Roman" w:hAnsi="Calibri" w:cs="Times New Roman"/>
-                <w:lang w:eastAsia="de-DE"/>
-              </w:rPr>
-              <w:t>Conv inex</w:t>
-            </w:r>
+            <w:proofErr w:type="spellStart"/>
+            <w:r>
+              <w:rPr>
+                <w:rFonts w:ascii="Calibri" w:eastAsia="Times New Roman" w:hAnsi="Calibri" w:cs="Times New Roman"/>
+                <w:lang w:eastAsia="de-DE"/>
+              </w:rPr>
+              <w:t>Conv</w:t>
+            </w:r>
+            <w:proofErr w:type="spellEnd"/>
+            <w:r>
+              <w:rPr>
+                <w:rFonts w:ascii="Calibri" w:eastAsia="Times New Roman" w:hAnsi="Calibri" w:cs="Times New Roman"/>
+                <w:lang w:eastAsia="de-DE"/>
+              </w:rPr>
+              <w:t xml:space="preserve"> </w:t>
+            </w:r>
+            <w:proofErr w:type="spellStart"/>
+            <w:r>
+              <w:rPr>
+                <w:rFonts w:ascii="Calibri" w:eastAsia="Times New Roman" w:hAnsi="Calibri" w:cs="Times New Roman"/>
+                <w:lang w:eastAsia="de-DE"/>
+              </w:rPr>
+              <w:t>inex</w:t>
+            </w:r>
+            <w:proofErr w:type="spellEnd"/>
           </w:p>
           <w:p>
             <w:pPr>
@@ -4862,12 +5713,21 @@
               </w:rPr>
               <w:t> </w:t>
             </w:r>
-            <w:r>
-              <w:rPr>
-                <w:rFonts w:ascii="Calibri" w:eastAsia="Times New Roman" w:hAnsi="Calibri" w:cs="Times New Roman"/>
-                <w:lang w:eastAsia="de-DE"/>
-              </w:rPr>
-              <w:t>To Do: Ergebnisse für konvexe Zielfunktion in Algorithmus anschauen</w:t>
+            <w:proofErr w:type="spellStart"/>
+            <w:r>
+              <w:rPr>
+                <w:rFonts w:ascii="Calibri" w:eastAsia="Times New Roman" w:hAnsi="Calibri" w:cs="Times New Roman"/>
+                <w:lang w:eastAsia="de-DE"/>
+              </w:rPr>
+              <w:t>To</w:t>
+            </w:r>
+            <w:proofErr w:type="spellEnd"/>
+            <w:r>
+              <w:rPr>
+                <w:rFonts w:ascii="Calibri" w:eastAsia="Times New Roman" w:hAnsi="Calibri" w:cs="Times New Roman"/>
+                <w:lang w:eastAsia="de-DE"/>
+              </w:rPr>
+              <w:t xml:space="preserve"> Do: Ergebnisse für konvexe Zielfunktion in Algorithmus anschauen</w:t>
             </w:r>
           </w:p>
           <w:p>
@@ -4891,7 +5751,39 @@
                 <w:rFonts w:ascii="Calibri" w:eastAsia="Times New Roman" w:hAnsi="Calibri" w:cs="Times New Roman"/>
                 <w:lang w:eastAsia="de-DE"/>
               </w:rPr>
-              <w:t xml:space="preserve"> depth schema einzupassen</w:t>
+              <w:t xml:space="preserve"> </w:t>
+            </w:r>
+            <w:proofErr w:type="spellStart"/>
+            <w:r>
+              <w:rPr>
+                <w:rFonts w:ascii="Calibri" w:eastAsia="Times New Roman" w:hAnsi="Calibri" w:cs="Times New Roman"/>
+                <w:lang w:eastAsia="de-DE"/>
+              </w:rPr>
+              <w:t>depth</w:t>
+            </w:r>
+            <w:proofErr w:type="spellEnd"/>
+            <w:r>
+              <w:rPr>
+                <w:rFonts w:ascii="Calibri" w:eastAsia="Times New Roman" w:hAnsi="Calibri" w:cs="Times New Roman"/>
+                <w:lang w:eastAsia="de-DE"/>
+              </w:rPr>
+              <w:t xml:space="preserve"> </w:t>
+            </w:r>
+            <w:proofErr w:type="spellStart"/>
+            <w:r>
+              <w:rPr>
+                <w:rFonts w:ascii="Calibri" w:eastAsia="Times New Roman" w:hAnsi="Calibri" w:cs="Times New Roman"/>
+                <w:lang w:eastAsia="de-DE"/>
+              </w:rPr>
+              <w:t>schema</w:t>
+            </w:r>
+            <w:proofErr w:type="spellEnd"/>
+            <w:r>
+              <w:rPr>
+                <w:rFonts w:ascii="Calibri" w:eastAsia="Times New Roman" w:hAnsi="Calibri" w:cs="Times New Roman"/>
+                <w:lang w:eastAsia="de-DE"/>
+              </w:rPr>
+              <w:t xml:space="preserve"> einzupassen</w:t>
             </w:r>
             <w:r>
               <w:rPr>
@@ -5338,6 +6230,7 @@
                 <w:lang w:eastAsia="de-DE"/>
               </w:rPr>
             </w:pPr>
+            <w:proofErr w:type="spellStart"/>
             <w:r>
               <w:rPr>
                 <w:rFonts w:ascii="Calibri" w:eastAsia="Times New Roman" w:hAnsi="Calibri" w:cs="Times New Roman"/>
@@ -5350,15 +6243,9 @@
                 <w:rFonts w:ascii="Calibri" w:eastAsia="Times New Roman" w:hAnsi="Calibri" w:cs="Times New Roman"/>
                 <w:lang w:eastAsia="de-DE"/>
               </w:rPr>
-              <w:t>onv inex.</w:t>
-            </w:r>
-            <w:r>
-              <w:rPr>
-                <w:rFonts w:ascii="Calibri" w:eastAsia="Times New Roman" w:hAnsi="Calibri" w:cs="Times New Roman"/>
-                <w:lang w:eastAsia="de-DE"/>
-              </w:rPr>
-              <w:t xml:space="preserve"> (in nonconv inex-Teil)</w:t>
-            </w:r>
+              <w:t>onv</w:t>
+            </w:r>
+            <w:proofErr w:type="spellEnd"/>
             <w:r>
               <w:rPr>
                 <w:rFonts w:ascii="Calibri" w:eastAsia="Times New Roman" w:hAnsi="Calibri" w:cs="Times New Roman"/>
@@ -5366,6 +6253,68 @@
               </w:rPr>
               <w:t xml:space="preserve"> </w:t>
             </w:r>
+            <w:proofErr w:type="spellStart"/>
+            <w:r>
+              <w:rPr>
+                <w:rFonts w:ascii="Calibri" w:eastAsia="Times New Roman" w:hAnsi="Calibri" w:cs="Times New Roman"/>
+                <w:lang w:eastAsia="de-DE"/>
+              </w:rPr>
+              <w:t>inex</w:t>
+            </w:r>
+            <w:proofErr w:type="spellEnd"/>
+            <w:r>
+              <w:rPr>
+                <w:rFonts w:ascii="Calibri" w:eastAsia="Times New Roman" w:hAnsi="Calibri" w:cs="Times New Roman"/>
+                <w:lang w:eastAsia="de-DE"/>
+              </w:rPr>
+              <w:t>.</w:t>
+            </w:r>
+            <w:r>
+              <w:rPr>
+                <w:rFonts w:ascii="Calibri" w:eastAsia="Times New Roman" w:hAnsi="Calibri" w:cs="Times New Roman"/>
+                <w:lang w:eastAsia="de-DE"/>
+              </w:rPr>
+              <w:t xml:space="preserve"> (in </w:t>
+            </w:r>
+            <w:proofErr w:type="spellStart"/>
+            <w:r>
+              <w:rPr>
+                <w:rFonts w:ascii="Calibri" w:eastAsia="Times New Roman" w:hAnsi="Calibri" w:cs="Times New Roman"/>
+                <w:lang w:eastAsia="de-DE"/>
+              </w:rPr>
+              <w:t>nonconv</w:t>
+            </w:r>
+            <w:proofErr w:type="spellEnd"/>
+            <w:r>
+              <w:rPr>
+                <w:rFonts w:ascii="Calibri" w:eastAsia="Times New Roman" w:hAnsi="Calibri" w:cs="Times New Roman"/>
+                <w:lang w:eastAsia="de-DE"/>
+              </w:rPr>
+              <w:t xml:space="preserve"> </w:t>
+            </w:r>
+            <w:proofErr w:type="spellStart"/>
+            <w:r>
+              <w:rPr>
+                <w:rFonts w:ascii="Calibri" w:eastAsia="Times New Roman" w:hAnsi="Calibri" w:cs="Times New Roman"/>
+                <w:lang w:eastAsia="de-DE"/>
+              </w:rPr>
+              <w:t>inex</w:t>
+            </w:r>
+            <w:proofErr w:type="spellEnd"/>
+            <w:r>
+              <w:rPr>
+                <w:rFonts w:ascii="Calibri" w:eastAsia="Times New Roman" w:hAnsi="Calibri" w:cs="Times New Roman"/>
+                <w:lang w:eastAsia="de-DE"/>
+              </w:rPr>
+              <w:t>-Teil)</w:t>
+            </w:r>
+            <w:r>
+              <w:rPr>
+                <w:rFonts w:ascii="Calibri" w:eastAsia="Times New Roman" w:hAnsi="Calibri" w:cs="Times New Roman"/>
+                <w:lang w:eastAsia="de-DE"/>
+              </w:rPr>
+              <w:t xml:space="preserve"> </w:t>
+            </w:r>
             <w:r>
               <w:rPr>
                 <w:rFonts w:ascii="Calibri" w:eastAsia="Times New Roman" w:hAnsi="Calibri" w:cs="Times New Roman"/>
@@ -5396,28 +6345,69 @@
                 <w:lang w:eastAsia="de-DE"/>
               </w:rPr>
             </w:pPr>
-            <w:r>
-              <w:rPr>
-                <w:rFonts w:ascii="Calibri" w:eastAsia="Times New Roman" w:hAnsi="Calibri" w:cs="Times New Roman"/>
-                <w:lang w:eastAsia="de-DE"/>
-              </w:rPr>
-              <w:t>To Do: mit Simon bisherigen Stand durchgehen</w:t>
-            </w:r>
-          </w:p>
-          <w:p>
-            <w:pPr>
-              <w:spacing w:after="0" w:line="240" w:lineRule="auto"/>
-              <w:rPr>
-                <w:rFonts w:ascii="Calibri" w:eastAsia="Times New Roman" w:hAnsi="Calibri" w:cs="Times New Roman"/>
-                <w:lang w:eastAsia="de-DE"/>
-              </w:rPr>
-            </w:pPr>
-            <w:r>
-              <w:rPr>
-                <w:rFonts w:ascii="Calibri" w:eastAsia="Times New Roman" w:hAnsi="Calibri" w:cs="Times New Roman"/>
-                <w:lang w:eastAsia="de-DE"/>
-              </w:rPr>
-              <w:t>Getan: Treffen mit Lukas zu conv inex-Erweiterung</w:t>
+            <w:proofErr w:type="spellStart"/>
+            <w:r>
+              <w:rPr>
+                <w:rFonts w:ascii="Calibri" w:eastAsia="Times New Roman" w:hAnsi="Calibri" w:cs="Times New Roman"/>
+                <w:lang w:eastAsia="de-DE"/>
+              </w:rPr>
+              <w:t>To</w:t>
+            </w:r>
+            <w:proofErr w:type="spellEnd"/>
+            <w:r>
+              <w:rPr>
+                <w:rFonts w:ascii="Calibri" w:eastAsia="Times New Roman" w:hAnsi="Calibri" w:cs="Times New Roman"/>
+                <w:lang w:eastAsia="de-DE"/>
+              </w:rPr>
+              <w:t xml:space="preserve"> Do: mit Simon bisherigen Stand durchgehen</w:t>
+            </w:r>
+          </w:p>
+          <w:p>
+            <w:pPr>
+              <w:spacing w:after="0" w:line="240" w:lineRule="auto"/>
+              <w:rPr>
+                <w:rFonts w:ascii="Calibri" w:eastAsia="Times New Roman" w:hAnsi="Calibri" w:cs="Times New Roman"/>
+                <w:lang w:eastAsia="de-DE"/>
+              </w:rPr>
+            </w:pPr>
+            <w:r>
+              <w:rPr>
+                <w:rFonts w:ascii="Calibri" w:eastAsia="Times New Roman" w:hAnsi="Calibri" w:cs="Times New Roman"/>
+                <w:lang w:eastAsia="de-DE"/>
+              </w:rPr>
+              <w:t xml:space="preserve">Getan: Treffen mit Lukas zu </w:t>
+            </w:r>
+            <w:proofErr w:type="spellStart"/>
+            <w:r>
+              <w:rPr>
+                <w:rFonts w:ascii="Calibri" w:eastAsia="Times New Roman" w:hAnsi="Calibri" w:cs="Times New Roman"/>
+                <w:lang w:eastAsia="de-DE"/>
+              </w:rPr>
+              <w:t>conv</w:t>
+            </w:r>
+            <w:proofErr w:type="spellEnd"/>
+            <w:r>
+              <w:rPr>
+                <w:rFonts w:ascii="Calibri" w:eastAsia="Times New Roman" w:hAnsi="Calibri" w:cs="Times New Roman"/>
+                <w:lang w:eastAsia="de-DE"/>
+              </w:rPr>
+              <w:t xml:space="preserve"> </w:t>
+            </w:r>
+            <w:proofErr w:type="spellStart"/>
+            <w:r>
+              <w:rPr>
+                <w:rFonts w:ascii="Calibri" w:eastAsia="Times New Roman" w:hAnsi="Calibri" w:cs="Times New Roman"/>
+                <w:lang w:eastAsia="de-DE"/>
+              </w:rPr>
+              <w:t>inex</w:t>
+            </w:r>
+            <w:proofErr w:type="spellEnd"/>
+            <w:r>
+              <w:rPr>
+                <w:rFonts w:ascii="Calibri" w:eastAsia="Times New Roman" w:hAnsi="Calibri" w:cs="Times New Roman"/>
+                <w:lang w:eastAsia="de-DE"/>
+              </w:rPr>
+              <w:t>-Erweiterung</w:t>
             </w:r>
             <w:r>
               <w:rPr>
@@ -5631,12 +6621,21 @@
                 <w:lang w:eastAsia="de-DE"/>
               </w:rPr>
             </w:pPr>
-            <w:r>
-              <w:rPr>
-                <w:rFonts w:ascii="Calibri" w:eastAsia="Times New Roman" w:hAnsi="Calibri" w:cs="Times New Roman"/>
-                <w:lang w:eastAsia="de-DE"/>
-              </w:rPr>
-              <w:t>To Do: schon Fertiges weiter korrigieren</w:t>
+            <w:proofErr w:type="spellStart"/>
+            <w:r>
+              <w:rPr>
+                <w:rFonts w:ascii="Calibri" w:eastAsia="Times New Roman" w:hAnsi="Calibri" w:cs="Times New Roman"/>
+                <w:lang w:eastAsia="de-DE"/>
+              </w:rPr>
+              <w:t>To</w:t>
+            </w:r>
+            <w:proofErr w:type="spellEnd"/>
+            <w:r>
+              <w:rPr>
+                <w:rFonts w:ascii="Calibri" w:eastAsia="Times New Roman" w:hAnsi="Calibri" w:cs="Times New Roman"/>
+                <w:lang w:eastAsia="de-DE"/>
+              </w:rPr>
+              <w:t xml:space="preserve"> Do: schon Fertiges weiter korrigieren</w:t>
             </w:r>
           </w:p>
           <w:p>
@@ -5653,7 +6652,22 @@
                 <w:lang w:eastAsia="de-DE"/>
               </w:rPr>
               <w:tab/>
-              <w:t>Korrenkturen einarbeiten</w:t>
+            </w:r>
+            <w:proofErr w:type="spellStart"/>
+            <w:r>
+              <w:rPr>
+                <w:rFonts w:ascii="Calibri" w:eastAsia="Times New Roman" w:hAnsi="Calibri" w:cs="Times New Roman"/>
+                <w:lang w:eastAsia="de-DE"/>
+              </w:rPr>
+              <w:t>Korrenkturen</w:t>
+            </w:r>
+            <w:proofErr w:type="spellEnd"/>
+            <w:r>
+              <w:rPr>
+                <w:rFonts w:ascii="Calibri" w:eastAsia="Times New Roman" w:hAnsi="Calibri" w:cs="Times New Roman"/>
+                <w:lang w:eastAsia="de-DE"/>
+              </w:rPr>
+              <w:t xml:space="preserve"> einarbeiten</w:t>
             </w:r>
           </w:p>
           <w:p>
@@ -5687,7 +6701,23 @@
                 <w:lang w:eastAsia="de-DE"/>
               </w:rPr>
               <w:tab/>
-              <w:t>Beweis depth zu Hare Paper?</w:t>
+              <w:t xml:space="preserve">Beweis </w:t>
+            </w:r>
+            <w:proofErr w:type="spellStart"/>
+            <w:r>
+              <w:rPr>
+                <w:rFonts w:ascii="Calibri" w:eastAsia="Times New Roman" w:hAnsi="Calibri" w:cs="Times New Roman"/>
+                <w:lang w:eastAsia="de-DE"/>
+              </w:rPr>
+              <w:t>depth</w:t>
+            </w:r>
+            <w:proofErr w:type="spellEnd"/>
+            <w:r>
+              <w:rPr>
+                <w:rFonts w:ascii="Calibri" w:eastAsia="Times New Roman" w:hAnsi="Calibri" w:cs="Times New Roman"/>
+                <w:lang w:eastAsia="de-DE"/>
+              </w:rPr>
+              <w:t xml:space="preserve"> zu Hare Paper?</w:t>
             </w:r>
           </w:p>
           <w:p>
@@ -5850,12 +6880,21 @@
               </w:rPr>
               <w:t> </w:t>
             </w:r>
-            <w:r>
-              <w:rPr>
-                <w:rFonts w:ascii="Calibri" w:eastAsia="Times New Roman" w:hAnsi="Calibri" w:cs="Times New Roman"/>
-                <w:lang w:eastAsia="de-DE"/>
-              </w:rPr>
-              <w:t>To Do: mit Simon alles bis (exklusive) Noll durchgehen</w:t>
+            <w:proofErr w:type="spellStart"/>
+            <w:r>
+              <w:rPr>
+                <w:rFonts w:ascii="Calibri" w:eastAsia="Times New Roman" w:hAnsi="Calibri" w:cs="Times New Roman"/>
+                <w:lang w:eastAsia="de-DE"/>
+              </w:rPr>
+              <w:t>To</w:t>
+            </w:r>
+            <w:proofErr w:type="spellEnd"/>
+            <w:r>
+              <w:rPr>
+                <w:rFonts w:ascii="Calibri" w:eastAsia="Times New Roman" w:hAnsi="Calibri" w:cs="Times New Roman"/>
+                <w:lang w:eastAsia="de-DE"/>
+              </w:rPr>
+              <w:t xml:space="preserve"> Do: mit Simon alles bis (exklusive) Noll durchgehen</w:t>
             </w:r>
           </w:p>
           <w:p>
@@ -5872,7 +6911,23 @@
                 <w:lang w:eastAsia="de-DE"/>
               </w:rPr>
               <w:tab/>
-              <w:t>Was alles neu definieren in Hare-section???</w:t>
+              <w:t>Was alles neu definieren in Hare-</w:t>
+            </w:r>
+            <w:proofErr w:type="spellStart"/>
+            <w:r>
+              <w:rPr>
+                <w:rFonts w:ascii="Calibri" w:eastAsia="Times New Roman" w:hAnsi="Calibri" w:cs="Times New Roman"/>
+                <w:lang w:eastAsia="de-DE"/>
+              </w:rPr>
+              <w:t>section</w:t>
+            </w:r>
+            <w:proofErr w:type="spellEnd"/>
+            <w:r>
+              <w:rPr>
+                <w:rFonts w:ascii="Calibri" w:eastAsia="Times New Roman" w:hAnsi="Calibri" w:cs="Times New Roman"/>
+                <w:lang w:eastAsia="de-DE"/>
+              </w:rPr>
+              <w:t>???</w:t>
             </w:r>
           </w:p>
           <w:p>
@@ -6237,12 +7292,21 @@
               </w:rPr>
               <w:t> </w:t>
             </w:r>
-            <w:r>
-              <w:rPr>
-                <w:rFonts w:ascii="Calibri" w:eastAsia="Times New Roman" w:hAnsi="Calibri" w:cs="Times New Roman"/>
-                <w:lang w:eastAsia="de-DE"/>
-              </w:rPr>
-              <w:t>To Do: Noll weiter schreiben</w:t>
+            <w:proofErr w:type="spellStart"/>
+            <w:r>
+              <w:rPr>
+                <w:rFonts w:ascii="Calibri" w:eastAsia="Times New Roman" w:hAnsi="Calibri" w:cs="Times New Roman"/>
+                <w:lang w:eastAsia="de-DE"/>
+              </w:rPr>
+              <w:t>To</w:t>
+            </w:r>
+            <w:proofErr w:type="spellEnd"/>
+            <w:r>
+              <w:rPr>
+                <w:rFonts w:ascii="Calibri" w:eastAsia="Times New Roman" w:hAnsi="Calibri" w:cs="Times New Roman"/>
+                <w:lang w:eastAsia="de-DE"/>
+              </w:rPr>
+              <w:t xml:space="preserve"> Do: Noll weiter schreiben</w:t>
             </w:r>
           </w:p>
           <w:p>
@@ -6259,7 +7323,23 @@
                 <w:lang w:eastAsia="de-DE"/>
               </w:rPr>
               <w:tab/>
-              <w:t>Dazu paper lesen</w:t>
+              <w:t xml:space="preserve">Dazu </w:t>
+            </w:r>
+            <w:proofErr w:type="spellStart"/>
+            <w:r>
+              <w:rPr>
+                <w:rFonts w:ascii="Calibri" w:eastAsia="Times New Roman" w:hAnsi="Calibri" w:cs="Times New Roman"/>
+                <w:lang w:eastAsia="de-DE"/>
+              </w:rPr>
+              <w:t>paper</w:t>
+            </w:r>
+            <w:proofErr w:type="spellEnd"/>
+            <w:r>
+              <w:rPr>
+                <w:rFonts w:ascii="Calibri" w:eastAsia="Times New Roman" w:hAnsi="Calibri" w:cs="Times New Roman"/>
+                <w:lang w:eastAsia="de-DE"/>
+              </w:rPr>
+              <w:t xml:space="preserve"> lesen</w:t>
             </w:r>
           </w:p>
           <w:p>
@@ -6484,6 +7564,7 @@
                 <w:rFonts w:ascii="Calibri" w:eastAsia="Times New Roman" w:hAnsi="Calibri" w:cs="Times New Roman"/>
                 <w:lang w:eastAsia="de-DE"/>
               </w:rPr>
+              <w:lastRenderedPageBreak/>
               <w:t>21.05.2017</w:t>
             </w:r>
           </w:p>
@@ -6629,7 +7710,6 @@
                 <w:rFonts w:ascii="Calibri" w:eastAsia="Times New Roman" w:hAnsi="Calibri" w:cs="Times New Roman"/>
                 <w:lang w:eastAsia="de-DE"/>
               </w:rPr>
-              <w:lastRenderedPageBreak/>
               <w:t>22.05.2017</w:t>
             </w:r>
           </w:p>
@@ -6742,7 +7822,23 @@
                 <w:rFonts w:ascii="Calibri" w:eastAsia="Times New Roman" w:hAnsi="Calibri" w:cs="Times New Roman"/>
                 <w:lang w:eastAsia="de-DE"/>
               </w:rPr>
-              <w:t>Getan: Preliliminareis Kapitel etwas geschrieben</w:t>
+              <w:t xml:space="preserve">Getan: </w:t>
+            </w:r>
+            <w:proofErr w:type="spellStart"/>
+            <w:r>
+              <w:rPr>
+                <w:rFonts w:ascii="Calibri" w:eastAsia="Times New Roman" w:hAnsi="Calibri" w:cs="Times New Roman"/>
+                <w:lang w:eastAsia="de-DE"/>
+              </w:rPr>
+              <w:t>Preliliminareis</w:t>
+            </w:r>
+            <w:proofErr w:type="spellEnd"/>
+            <w:r>
+              <w:rPr>
+                <w:rFonts w:ascii="Calibri" w:eastAsia="Times New Roman" w:hAnsi="Calibri" w:cs="Times New Roman"/>
+                <w:lang w:eastAsia="de-DE"/>
+              </w:rPr>
+              <w:t xml:space="preserve"> Kapitel etwas geschrieben</w:t>
             </w:r>
           </w:p>
         </w:tc>
@@ -6901,7 +7997,23 @@
                 <w:rFonts w:ascii="Calibri" w:eastAsia="Times New Roman" w:hAnsi="Calibri" w:cs="Times New Roman"/>
                 <w:lang w:eastAsia="de-DE"/>
               </w:rPr>
-              <w:t>Getan: Preliminaries soweit fertig</w:t>
+              <w:t xml:space="preserve">Getan: </w:t>
+            </w:r>
+            <w:proofErr w:type="spellStart"/>
+            <w:r>
+              <w:rPr>
+                <w:rFonts w:ascii="Calibri" w:eastAsia="Times New Roman" w:hAnsi="Calibri" w:cs="Times New Roman"/>
+                <w:lang w:eastAsia="de-DE"/>
+              </w:rPr>
+              <w:t>Preliminaries</w:t>
+            </w:r>
+            <w:proofErr w:type="spellEnd"/>
+            <w:r>
+              <w:rPr>
+                <w:rFonts w:ascii="Calibri" w:eastAsia="Times New Roman" w:hAnsi="Calibri" w:cs="Times New Roman"/>
+                <w:lang w:eastAsia="de-DE"/>
+              </w:rPr>
+              <w:t xml:space="preserve"> soweit fertig</w:t>
             </w:r>
           </w:p>
           <w:p>
@@ -7082,12 +8194,21 @@
               </w:rPr>
               <w:t> </w:t>
             </w:r>
-            <w:r>
-              <w:rPr>
-                <w:rFonts w:ascii="Calibri" w:eastAsia="Times New Roman" w:hAnsi="Calibri" w:cs="Times New Roman"/>
-                <w:lang w:eastAsia="de-DE"/>
-              </w:rPr>
-              <w:t>To Do: Noll BFGS und SR1-Update implementieren</w:t>
+            <w:proofErr w:type="spellStart"/>
+            <w:r>
+              <w:rPr>
+                <w:rFonts w:ascii="Calibri" w:eastAsia="Times New Roman" w:hAnsi="Calibri" w:cs="Times New Roman"/>
+                <w:lang w:eastAsia="de-DE"/>
+              </w:rPr>
+              <w:t>To</w:t>
+            </w:r>
+            <w:proofErr w:type="spellEnd"/>
+            <w:r>
+              <w:rPr>
+                <w:rFonts w:ascii="Calibri" w:eastAsia="Times New Roman" w:hAnsi="Calibri" w:cs="Times New Roman"/>
+                <w:lang w:eastAsia="de-DE"/>
+              </w:rPr>
+              <w:t xml:space="preserve"> Do: Noll BFGS und SR1-Update implementieren</w:t>
             </w:r>
           </w:p>
           <w:p>
@@ -8653,12 +9774,21 @@
               </w:rPr>
               <w:t> </w:t>
             </w:r>
+            <w:proofErr w:type="spellStart"/>
             <w:r>
               <w:rPr>
                 <w:rFonts w:ascii="Calibri" w:eastAsia="Times New Roman" w:hAnsi="Calibri" w:cs="Times New Roman"/>
                 <w:lang w:val="en-US" w:eastAsia="de-DE"/>
               </w:rPr>
-              <w:t>Getan: Plots Noll, time-Plots</w:t>
+              <w:t>Getan</w:t>
+            </w:r>
+            <w:proofErr w:type="spellEnd"/>
+            <w:r>
+              <w:rPr>
+                <w:rFonts w:ascii="Calibri" w:eastAsia="Times New Roman" w:hAnsi="Calibri" w:cs="Times New Roman"/>
+                <w:lang w:val="en-US" w:eastAsia="de-DE"/>
+              </w:rPr>
+              <w:t>: Plots Noll, time-Plots</w:t>
             </w:r>
           </w:p>
         </w:tc>
@@ -9967,6 +11097,7 @@
                 <w:rFonts w:ascii="Calibri" w:eastAsia="Times New Roman" w:hAnsi="Calibri" w:cs="Times New Roman"/>
                 <w:lang w:eastAsia="de-DE"/>
               </w:rPr>
+              <w:lastRenderedPageBreak/>
               <w:t>12.06.2017</w:t>
             </w:r>
           </w:p>
@@ -10088,7 +11219,6 @@
                 <w:rFonts w:ascii="Calibri" w:eastAsia="Times New Roman" w:hAnsi="Calibri" w:cs="Times New Roman"/>
                 <w:lang w:eastAsia="de-DE"/>
               </w:rPr>
-              <w:lastRenderedPageBreak/>
               <w:tab/>
               <w:t>Mails an Lukas und Andre</w:t>
             </w:r>
@@ -10107,7 +11237,23 @@
                 <w:lang w:eastAsia="de-DE"/>
               </w:rPr>
               <w:tab/>
-              <w:t>Tests mit Covtype-Data</w:t>
+              <w:t xml:space="preserve">Tests mit </w:t>
+            </w:r>
+            <w:proofErr w:type="spellStart"/>
+            <w:r>
+              <w:rPr>
+                <w:rFonts w:ascii="Calibri" w:eastAsia="Times New Roman" w:hAnsi="Calibri" w:cs="Times New Roman"/>
+                <w:lang w:eastAsia="de-DE"/>
+              </w:rPr>
+              <w:t>Covtype</w:t>
+            </w:r>
+            <w:proofErr w:type="spellEnd"/>
+            <w:r>
+              <w:rPr>
+                <w:rFonts w:ascii="Calibri" w:eastAsia="Times New Roman" w:hAnsi="Calibri" w:cs="Times New Roman"/>
+                <w:lang w:eastAsia="de-DE"/>
+              </w:rPr>
+              <w:t>-Data</w:t>
             </w:r>
             <w:r>
               <w:rPr>
@@ -10145,8 +11291,17 @@
                 <w:rFonts w:ascii="Calibri" w:eastAsia="Times New Roman" w:hAnsi="Calibri" w:cs="Times New Roman"/>
                 <w:lang w:eastAsia="de-DE"/>
               </w:rPr>
-              <w:t>Noch 24 Tage für Noll und Bilevel</w:t>
-            </w:r>
+              <w:t xml:space="preserve">Noch 24 Tage für Noll und </w:t>
+            </w:r>
+            <w:proofErr w:type="spellStart"/>
+            <w:r>
+              <w:rPr>
+                <w:rFonts w:ascii="Calibri" w:eastAsia="Times New Roman" w:hAnsi="Calibri" w:cs="Times New Roman"/>
+                <w:lang w:eastAsia="de-DE"/>
+              </w:rPr>
+              <w:t>Bilevel</w:t>
+            </w:r>
+            <w:proofErr w:type="spellEnd"/>
           </w:p>
         </w:tc>
       </w:tr>
@@ -10185,7 +11340,6 @@
                 <w:rFonts w:ascii="Calibri" w:eastAsia="Times New Roman" w:hAnsi="Calibri" w:cs="Times New Roman"/>
                 <w:lang w:eastAsia="de-DE"/>
               </w:rPr>
-              <w:lastRenderedPageBreak/>
               <w:t>13.06.2017</w:t>
             </w:r>
           </w:p>
@@ -10256,8 +11410,17 @@
                 <w:rFonts w:ascii="Calibri" w:eastAsia="Times New Roman" w:hAnsi="Calibri" w:cs="Times New Roman"/>
                 <w:lang w:eastAsia="de-DE"/>
               </w:rPr>
-              <w:t>Noll, Bilevel</w:t>
-            </w:r>
+              <w:t xml:space="preserve">Noll, </w:t>
+            </w:r>
+            <w:proofErr w:type="spellStart"/>
+            <w:r>
+              <w:rPr>
+                <w:rFonts w:ascii="Calibri" w:eastAsia="Times New Roman" w:hAnsi="Calibri" w:cs="Times New Roman"/>
+                <w:lang w:eastAsia="de-DE"/>
+              </w:rPr>
+              <w:t>Bilevel</w:t>
+            </w:r>
+            <w:proofErr w:type="spellEnd"/>
           </w:p>
         </w:tc>
         <w:tc>
@@ -10293,12 +11456,21 @@
               </w:rPr>
               <w:t> </w:t>
             </w:r>
-            <w:r>
-              <w:rPr>
-                <w:rFonts w:ascii="Calibri" w:eastAsia="Times New Roman" w:hAnsi="Calibri" w:cs="Times New Roman"/>
-                <w:lang w:eastAsia="de-DE"/>
-              </w:rPr>
-              <w:t>To Do: Datensatz für weitere Test raussuchen</w:t>
+            <w:proofErr w:type="spellStart"/>
+            <w:r>
+              <w:rPr>
+                <w:rFonts w:ascii="Calibri" w:eastAsia="Times New Roman" w:hAnsi="Calibri" w:cs="Times New Roman"/>
+                <w:lang w:eastAsia="de-DE"/>
+              </w:rPr>
+              <w:t>To</w:t>
+            </w:r>
+            <w:proofErr w:type="spellEnd"/>
+            <w:r>
+              <w:rPr>
+                <w:rFonts w:ascii="Calibri" w:eastAsia="Times New Roman" w:hAnsi="Calibri" w:cs="Times New Roman"/>
+                <w:lang w:eastAsia="de-DE"/>
+              </w:rPr>
+              <w:t xml:space="preserve"> Do: Datensatz für weitere Test raussuchen</w:t>
             </w:r>
             <w:r>
               <w:rPr>
@@ -10313,7 +11485,23 @@
                 <w:lang w:eastAsia="de-DE"/>
               </w:rPr>
               <w:tab/>
-              <w:t>dafür: an Downloadort nach Papern schauen</w:t>
+              <w:t xml:space="preserve">dafür: an Downloadort nach </w:t>
+            </w:r>
+            <w:proofErr w:type="spellStart"/>
+            <w:r>
+              <w:rPr>
+                <w:rFonts w:ascii="Calibri" w:eastAsia="Times New Roman" w:hAnsi="Calibri" w:cs="Times New Roman"/>
+                <w:lang w:eastAsia="de-DE"/>
+              </w:rPr>
+              <w:t>Papern</w:t>
+            </w:r>
+            <w:proofErr w:type="spellEnd"/>
+            <w:r>
+              <w:rPr>
+                <w:rFonts w:ascii="Calibri" w:eastAsia="Times New Roman" w:hAnsi="Calibri" w:cs="Times New Roman"/>
+                <w:lang w:eastAsia="de-DE"/>
+              </w:rPr>
+              <w:t xml:space="preserve"> schauen</w:t>
             </w:r>
           </w:p>
           <w:p>
@@ -10428,12 +11616,37 @@
                 <w:lang w:eastAsia="de-DE"/>
               </w:rPr>
             </w:pPr>
-            <w:r>
-              <w:rPr>
-                <w:rFonts w:ascii="Calibri" w:eastAsia="Times New Roman" w:hAnsi="Calibri" w:cs="Times New Roman"/>
-                <w:lang w:eastAsia="de-DE"/>
-              </w:rPr>
-              <w:t>Bilevel: Vergleich mit „0815“ Algo aus MATLAB</w:t>
+            <w:proofErr w:type="spellStart"/>
+            <w:r>
+              <w:rPr>
+                <w:rFonts w:ascii="Calibri" w:eastAsia="Times New Roman" w:hAnsi="Calibri" w:cs="Times New Roman"/>
+                <w:lang w:eastAsia="de-DE"/>
+              </w:rPr>
+              <w:t>Bilevel</w:t>
+            </w:r>
+            <w:proofErr w:type="spellEnd"/>
+            <w:r>
+              <w:rPr>
+                <w:rFonts w:ascii="Calibri" w:eastAsia="Times New Roman" w:hAnsi="Calibri" w:cs="Times New Roman"/>
+                <w:lang w:eastAsia="de-DE"/>
+              </w:rPr>
+              <w:t xml:space="preserve">: Vergleich mit „0815“ </w:t>
+            </w:r>
+            <w:proofErr w:type="spellStart"/>
+            <w:r>
+              <w:rPr>
+                <w:rFonts w:ascii="Calibri" w:eastAsia="Times New Roman" w:hAnsi="Calibri" w:cs="Times New Roman"/>
+                <w:lang w:eastAsia="de-DE"/>
+              </w:rPr>
+              <w:t>Algo</w:t>
+            </w:r>
+            <w:proofErr w:type="spellEnd"/>
+            <w:r>
+              <w:rPr>
+                <w:rFonts w:ascii="Calibri" w:eastAsia="Times New Roman" w:hAnsi="Calibri" w:cs="Times New Roman"/>
+                <w:lang w:eastAsia="de-DE"/>
+              </w:rPr>
+              <w:t xml:space="preserve"> aus MATLAB</w:t>
             </w:r>
           </w:p>
           <w:p>
@@ -10450,7 +11663,23 @@
                 <w:lang w:eastAsia="de-DE"/>
               </w:rPr>
               <w:tab/>
-              <w:t xml:space="preserve">In Papern nach Vergleichsergebnissen gesucht </w:t>
+              <w:t xml:space="preserve">In </w:t>
+            </w:r>
+            <w:proofErr w:type="spellStart"/>
+            <w:r>
+              <w:rPr>
+                <w:rFonts w:ascii="Calibri" w:eastAsia="Times New Roman" w:hAnsi="Calibri" w:cs="Times New Roman"/>
+                <w:lang w:eastAsia="de-DE"/>
+              </w:rPr>
+              <w:t>Papern</w:t>
+            </w:r>
+            <w:proofErr w:type="spellEnd"/>
+            <w:r>
+              <w:rPr>
+                <w:rFonts w:ascii="Calibri" w:eastAsia="Times New Roman" w:hAnsi="Calibri" w:cs="Times New Roman"/>
+                <w:lang w:eastAsia="de-DE"/>
+              </w:rPr>
+              <w:t xml:space="preserve"> nach Vergleichsergebnissen gesucht </w:t>
             </w:r>
             <w:r>
               <w:rPr>
@@ -10497,8 +11726,17 @@
                 <w:rFonts w:ascii="Calibri" w:eastAsia="Times New Roman" w:hAnsi="Calibri" w:cs="Times New Roman"/>
                 <w:lang w:eastAsia="de-DE"/>
               </w:rPr>
-              <w:t>Noch 23 Tage für Noll und Bilevel</w:t>
-            </w:r>
+              <w:t xml:space="preserve">Noch 23 Tage für Noll und </w:t>
+            </w:r>
+            <w:proofErr w:type="spellStart"/>
+            <w:r>
+              <w:rPr>
+                <w:rFonts w:ascii="Calibri" w:eastAsia="Times New Roman" w:hAnsi="Calibri" w:cs="Times New Roman"/>
+                <w:lang w:eastAsia="de-DE"/>
+              </w:rPr>
+              <w:t>Bilevel</w:t>
+            </w:r>
+            <w:proofErr w:type="spellEnd"/>
           </w:p>
         </w:tc>
       </w:tr>
@@ -10644,12 +11882,21 @@
               </w:rPr>
               <w:t> </w:t>
             </w:r>
-            <w:r>
-              <w:rPr>
-                <w:rFonts w:ascii="Calibri" w:eastAsia="Times New Roman" w:hAnsi="Calibri" w:cs="Times New Roman"/>
-                <w:lang w:eastAsia="de-DE"/>
-              </w:rPr>
-              <w:t>To Do</w:t>
+            <w:proofErr w:type="spellStart"/>
+            <w:r>
+              <w:rPr>
+                <w:rFonts w:ascii="Calibri" w:eastAsia="Times New Roman" w:hAnsi="Calibri" w:cs="Times New Roman"/>
+                <w:lang w:eastAsia="de-DE"/>
+              </w:rPr>
+              <w:t>To</w:t>
+            </w:r>
+            <w:proofErr w:type="spellEnd"/>
+            <w:r>
+              <w:rPr>
+                <w:rFonts w:ascii="Calibri" w:eastAsia="Times New Roman" w:hAnsi="Calibri" w:cs="Times New Roman"/>
+                <w:lang w:eastAsia="de-DE"/>
+              </w:rPr>
+              <w:t xml:space="preserve"> Do</w:t>
             </w:r>
             <w:r>
               <w:rPr>
@@ -10663,7 +11910,23 @@
                 <w:rFonts w:ascii="Calibri" w:eastAsia="Times New Roman" w:hAnsi="Calibri" w:cs="Times New Roman"/>
                 <w:lang w:eastAsia="de-DE"/>
               </w:rPr>
-              <w:t>Noll-Algo an akademischer Funktion testen</w:t>
+              <w:t>Noll-</w:t>
+            </w:r>
+            <w:proofErr w:type="spellStart"/>
+            <w:r>
+              <w:rPr>
+                <w:rFonts w:ascii="Calibri" w:eastAsia="Times New Roman" w:hAnsi="Calibri" w:cs="Times New Roman"/>
+                <w:lang w:eastAsia="de-DE"/>
+              </w:rPr>
+              <w:t>Algo</w:t>
+            </w:r>
+            <w:proofErr w:type="spellEnd"/>
+            <w:r>
+              <w:rPr>
+                <w:rFonts w:ascii="Calibri" w:eastAsia="Times New Roman" w:hAnsi="Calibri" w:cs="Times New Roman"/>
+                <w:lang w:eastAsia="de-DE"/>
+              </w:rPr>
+              <w:t xml:space="preserve"> an akademischer Funktion testen</w:t>
             </w:r>
           </w:p>
           <w:p>
@@ -10686,7 +11949,23 @@
                 <w:rFonts w:ascii="Calibri" w:eastAsia="Times New Roman" w:hAnsi="Calibri" w:cs="Times New Roman"/>
                 <w:lang w:eastAsia="de-DE"/>
               </w:rPr>
-              <w:t>Heraussuchen von akedemischen Testfunktionen</w:t>
+              <w:t xml:space="preserve">Heraussuchen von </w:t>
+            </w:r>
+            <w:proofErr w:type="spellStart"/>
+            <w:r>
+              <w:rPr>
+                <w:rFonts w:ascii="Calibri" w:eastAsia="Times New Roman" w:hAnsi="Calibri" w:cs="Times New Roman"/>
+                <w:lang w:eastAsia="de-DE"/>
+              </w:rPr>
+              <w:t>akedemischen</w:t>
+            </w:r>
+            <w:proofErr w:type="spellEnd"/>
+            <w:r>
+              <w:rPr>
+                <w:rFonts w:ascii="Calibri" w:eastAsia="Times New Roman" w:hAnsi="Calibri" w:cs="Times New Roman"/>
+                <w:lang w:eastAsia="de-DE"/>
+              </w:rPr>
+              <w:t xml:space="preserve"> Testfunktionen</w:t>
             </w:r>
           </w:p>
           <w:p>
@@ -10719,24 +11998,49 @@
                 <w:rFonts w:ascii="Calibri" w:eastAsia="Times New Roman" w:hAnsi="Calibri" w:cs="Times New Roman"/>
                 <w:lang w:eastAsia="de-DE"/>
               </w:rPr>
-              <w:t>Ergebnisse: Parabel, smooth+nonsmooth, Rosenbrock smooth sind tauglich</w:t>
-            </w:r>
-          </w:p>
-          <w:p>
-            <w:pPr>
-              <w:spacing w:after="0" w:line="240" w:lineRule="auto"/>
-              <w:rPr>
-                <w:rFonts w:ascii="Calibri" w:eastAsia="Times New Roman" w:hAnsi="Calibri" w:cs="Times New Roman"/>
-                <w:lang w:eastAsia="de-DE"/>
-              </w:rPr>
-            </w:pPr>
-            <w:r>
-              <w:rPr>
-                <w:rFonts w:ascii="Calibri" w:eastAsia="Times New Roman" w:hAnsi="Calibri" w:cs="Times New Roman"/>
-                <w:lang w:eastAsia="de-DE"/>
-              </w:rPr>
-              <w:t>Noch 22 Tage für Noll und Bilevel</w:t>
-            </w:r>
+              <w:t xml:space="preserve">Ergebnisse: Parabel, </w:t>
+            </w:r>
+            <w:proofErr w:type="spellStart"/>
+            <w:r>
+              <w:rPr>
+                <w:rFonts w:ascii="Calibri" w:eastAsia="Times New Roman" w:hAnsi="Calibri" w:cs="Times New Roman"/>
+                <w:lang w:eastAsia="de-DE"/>
+              </w:rPr>
+              <w:t>smooth+nonsmooth</w:t>
+            </w:r>
+            <w:proofErr w:type="spellEnd"/>
+            <w:r>
+              <w:rPr>
+                <w:rFonts w:ascii="Calibri" w:eastAsia="Times New Roman" w:hAnsi="Calibri" w:cs="Times New Roman"/>
+                <w:lang w:eastAsia="de-DE"/>
+              </w:rPr>
+              <w:t>, Rosenbrock smooth sind tauglich</w:t>
+            </w:r>
+          </w:p>
+          <w:p>
+            <w:pPr>
+              <w:spacing w:after="0" w:line="240" w:lineRule="auto"/>
+              <w:rPr>
+                <w:rFonts w:ascii="Calibri" w:eastAsia="Times New Roman" w:hAnsi="Calibri" w:cs="Times New Roman"/>
+                <w:lang w:eastAsia="de-DE"/>
+              </w:rPr>
+            </w:pPr>
+            <w:r>
+              <w:rPr>
+                <w:rFonts w:ascii="Calibri" w:eastAsia="Times New Roman" w:hAnsi="Calibri" w:cs="Times New Roman"/>
+                <w:lang w:eastAsia="de-DE"/>
+              </w:rPr>
+              <w:t xml:space="preserve">Noch 22 Tage für Noll und </w:t>
+            </w:r>
+            <w:proofErr w:type="spellStart"/>
+            <w:r>
+              <w:rPr>
+                <w:rFonts w:ascii="Calibri" w:eastAsia="Times New Roman" w:hAnsi="Calibri" w:cs="Times New Roman"/>
+                <w:lang w:eastAsia="de-DE"/>
+              </w:rPr>
+              <w:t>Bilevel</w:t>
+            </w:r>
+            <w:proofErr w:type="spellEnd"/>
           </w:p>
         </w:tc>
       </w:tr>
@@ -10890,12 +12194,21 @@
                 <w:lang w:eastAsia="de-DE"/>
               </w:rPr>
             </w:pPr>
-            <w:r>
-              <w:rPr>
-                <w:rFonts w:ascii="Calibri" w:eastAsia="Times New Roman" w:hAnsi="Calibri" w:cs="Times New Roman"/>
-                <w:lang w:eastAsia="de-DE"/>
-              </w:rPr>
-              <w:t>To Do: Tests für verschiedene Startwerte ausprobieren</w:t>
+            <w:proofErr w:type="spellStart"/>
+            <w:r>
+              <w:rPr>
+                <w:rFonts w:ascii="Calibri" w:eastAsia="Times New Roman" w:hAnsi="Calibri" w:cs="Times New Roman"/>
+                <w:lang w:eastAsia="de-DE"/>
+              </w:rPr>
+              <w:t>To</w:t>
+            </w:r>
+            <w:proofErr w:type="spellEnd"/>
+            <w:r>
+              <w:rPr>
+                <w:rFonts w:ascii="Calibri" w:eastAsia="Times New Roman" w:hAnsi="Calibri" w:cs="Times New Roman"/>
+                <w:lang w:eastAsia="de-DE"/>
+              </w:rPr>
+              <w:t xml:space="preserve"> Do: Tests für verschiedene Startwerte ausprobieren</w:t>
             </w:r>
             <w:r>
               <w:rPr>
@@ -11441,12 +12754,21 @@
               </w:rPr>
               <w:t> </w:t>
             </w:r>
-            <w:r>
-              <w:rPr>
-                <w:rFonts w:ascii="Calibri" w:eastAsia="Times New Roman" w:hAnsi="Calibri" w:cs="Times New Roman"/>
-                <w:lang w:eastAsia="de-DE"/>
-              </w:rPr>
-              <w:t>To Do: Kapitel Noll (Numerik) abschließen</w:t>
+            <w:proofErr w:type="spellStart"/>
+            <w:r>
+              <w:rPr>
+                <w:rFonts w:ascii="Calibri" w:eastAsia="Times New Roman" w:hAnsi="Calibri" w:cs="Times New Roman"/>
+                <w:lang w:eastAsia="de-DE"/>
+              </w:rPr>
+              <w:t>To</w:t>
+            </w:r>
+            <w:proofErr w:type="spellEnd"/>
+            <w:r>
+              <w:rPr>
+                <w:rFonts w:ascii="Calibri" w:eastAsia="Times New Roman" w:hAnsi="Calibri" w:cs="Times New Roman"/>
+                <w:lang w:eastAsia="de-DE"/>
+              </w:rPr>
+              <w:t xml:space="preserve"> Do: Kapitel Noll (Numerik) abschließen</w:t>
             </w:r>
           </w:p>
           <w:p>
@@ -11664,14 +12986,39 @@
                 <w:rFonts w:ascii="Calibri" w:eastAsia="Times New Roman" w:hAnsi="Calibri" w:cs="Times New Roman"/>
                 <w:lang w:eastAsia="de-DE"/>
               </w:rPr>
-              <w:t>Getan: Algo</w:t>
-            </w:r>
-            <w:r>
-              <w:rPr>
-                <w:rFonts w:ascii="Calibri" w:eastAsia="Times New Roman" w:hAnsi="Calibri" w:cs="Times New Roman"/>
-                <w:lang w:eastAsia="de-DE"/>
-              </w:rPr>
-              <w:t xml:space="preserve"> für Stem Plots richtig gestellt</w:t>
+              <w:t xml:space="preserve">Getan: </w:t>
+            </w:r>
+            <w:proofErr w:type="spellStart"/>
+            <w:r>
+              <w:rPr>
+                <w:rFonts w:ascii="Calibri" w:eastAsia="Times New Roman" w:hAnsi="Calibri" w:cs="Times New Roman"/>
+                <w:lang w:eastAsia="de-DE"/>
+              </w:rPr>
+              <w:t>Algo</w:t>
+            </w:r>
+            <w:proofErr w:type="spellEnd"/>
+            <w:r>
+              <w:rPr>
+                <w:rFonts w:ascii="Calibri" w:eastAsia="Times New Roman" w:hAnsi="Calibri" w:cs="Times New Roman"/>
+                <w:lang w:eastAsia="de-DE"/>
+              </w:rPr>
+              <w:t xml:space="preserve"> für </w:t>
+            </w:r>
+            <w:proofErr w:type="spellStart"/>
+            <w:r>
+              <w:rPr>
+                <w:rFonts w:ascii="Calibri" w:eastAsia="Times New Roman" w:hAnsi="Calibri" w:cs="Times New Roman"/>
+                <w:lang w:eastAsia="de-DE"/>
+              </w:rPr>
+              <w:t>Stem</w:t>
+            </w:r>
+            <w:proofErr w:type="spellEnd"/>
+            <w:r>
+              <w:rPr>
+                <w:rFonts w:ascii="Calibri" w:eastAsia="Times New Roman" w:hAnsi="Calibri" w:cs="Times New Roman"/>
+                <w:lang w:eastAsia="de-DE"/>
+              </w:rPr>
+              <w:t xml:space="preserve"> Plots richtig gestellt</w:t>
             </w:r>
           </w:p>
           <w:p>
@@ -11703,7 +13050,23 @@
                 <w:lang w:eastAsia="de-DE"/>
               </w:rPr>
               <w:tab/>
-              <w:t>alle plots für Q-Kapitel fertiggestellt</w:t>
+              <w:t xml:space="preserve">alle </w:t>
+            </w:r>
+            <w:proofErr w:type="spellStart"/>
+            <w:r>
+              <w:rPr>
+                <w:rFonts w:ascii="Calibri" w:eastAsia="Times New Roman" w:hAnsi="Calibri" w:cs="Times New Roman"/>
+                <w:lang w:eastAsia="de-DE"/>
+              </w:rPr>
+              <w:t>plots</w:t>
+            </w:r>
+            <w:proofErr w:type="spellEnd"/>
+            <w:r>
+              <w:rPr>
+                <w:rFonts w:ascii="Calibri" w:eastAsia="Times New Roman" w:hAnsi="Calibri" w:cs="Times New Roman"/>
+                <w:lang w:eastAsia="de-DE"/>
+              </w:rPr>
+              <w:t xml:space="preserve"> für Q-Kapitel fertiggestellt</w:t>
             </w:r>
           </w:p>
           <w:p>
@@ -11866,12 +13229,21 @@
               </w:rPr>
               <w:t> </w:t>
             </w:r>
-            <w:r>
-              <w:rPr>
-                <w:rFonts w:ascii="Calibri" w:eastAsia="Times New Roman" w:hAnsi="Calibri" w:cs="Times New Roman"/>
-                <w:lang w:eastAsia="de-DE"/>
-              </w:rPr>
-              <w:t xml:space="preserve">To Do: </w:t>
+            <w:proofErr w:type="spellStart"/>
+            <w:r>
+              <w:rPr>
+                <w:rFonts w:ascii="Calibri" w:eastAsia="Times New Roman" w:hAnsi="Calibri" w:cs="Times New Roman"/>
+                <w:lang w:eastAsia="de-DE"/>
+              </w:rPr>
+              <w:t>To</w:t>
+            </w:r>
+            <w:proofErr w:type="spellEnd"/>
+            <w:r>
+              <w:rPr>
+                <w:rFonts w:ascii="Calibri" w:eastAsia="Times New Roman" w:hAnsi="Calibri" w:cs="Times New Roman"/>
+                <w:lang w:eastAsia="de-DE"/>
+              </w:rPr>
+              <w:t xml:space="preserve"> Do: </w:t>
             </w:r>
             <w:r>
               <w:rPr>
@@ -11932,15 +13304,24 @@
                 <w:rFonts w:ascii="Calibri" w:eastAsia="Times New Roman" w:hAnsi="Calibri" w:cs="Times New Roman"/>
                 <w:lang w:eastAsia="de-DE"/>
               </w:rPr>
-              <w:t>Getan: versucht herauszufinden was Optimierung in Bilevel-</w:t>
-            </w:r>
-            <w:r>
-              <w:rPr>
-                <w:rFonts w:ascii="Calibri" w:eastAsia="Times New Roman" w:hAnsi="Calibri" w:cs="Times New Roman"/>
-                <w:lang w:eastAsia="de-DE"/>
-              </w:rPr>
               <w:lastRenderedPageBreak/>
-              <w:t>Anwendung macht</w:t>
+              <w:t xml:space="preserve">Getan: versucht herauszufinden was Optimierung in </w:t>
+            </w:r>
+            <w:proofErr w:type="spellStart"/>
+            <w:r>
+              <w:rPr>
+                <w:rFonts w:ascii="Calibri" w:eastAsia="Times New Roman" w:hAnsi="Calibri" w:cs="Times New Roman"/>
+                <w:lang w:eastAsia="de-DE"/>
+              </w:rPr>
+              <w:t>Bilevel</w:t>
+            </w:r>
+            <w:proofErr w:type="spellEnd"/>
+            <w:r>
+              <w:rPr>
+                <w:rFonts w:ascii="Calibri" w:eastAsia="Times New Roman" w:hAnsi="Calibri" w:cs="Times New Roman"/>
+                <w:lang w:eastAsia="de-DE"/>
+              </w:rPr>
+              <w:t>-Anwendung macht</w:t>
             </w:r>
           </w:p>
           <w:p>
@@ -12109,7 +13490,55 @@
                 <w:rFonts w:ascii="Calibri" w:eastAsia="Times New Roman" w:hAnsi="Calibri" w:cs="Times New Roman"/>
                 <w:lang w:eastAsia="de-DE"/>
               </w:rPr>
-              <w:t>Getan: Mninima in Hingequad function suchen</w:t>
+              <w:t xml:space="preserve">Getan: </w:t>
+            </w:r>
+            <w:proofErr w:type="spellStart"/>
+            <w:r>
+              <w:rPr>
+                <w:rFonts w:ascii="Calibri" w:eastAsia="Times New Roman" w:hAnsi="Calibri" w:cs="Times New Roman"/>
+                <w:lang w:eastAsia="de-DE"/>
+              </w:rPr>
+              <w:t>Mninima</w:t>
+            </w:r>
+            <w:proofErr w:type="spellEnd"/>
+            <w:r>
+              <w:rPr>
+                <w:rFonts w:ascii="Calibri" w:eastAsia="Times New Roman" w:hAnsi="Calibri" w:cs="Times New Roman"/>
+                <w:lang w:eastAsia="de-DE"/>
+              </w:rPr>
+              <w:t xml:space="preserve"> in </w:t>
+            </w:r>
+            <w:proofErr w:type="spellStart"/>
+            <w:r>
+              <w:rPr>
+                <w:rFonts w:ascii="Calibri" w:eastAsia="Times New Roman" w:hAnsi="Calibri" w:cs="Times New Roman"/>
+                <w:lang w:eastAsia="de-DE"/>
+              </w:rPr>
+              <w:t>Hingequad</w:t>
+            </w:r>
+            <w:proofErr w:type="spellEnd"/>
+            <w:r>
+              <w:rPr>
+                <w:rFonts w:ascii="Calibri" w:eastAsia="Times New Roman" w:hAnsi="Calibri" w:cs="Times New Roman"/>
+                <w:lang w:eastAsia="de-DE"/>
+              </w:rPr>
+              <w:t xml:space="preserve"> </w:t>
+            </w:r>
+            <w:proofErr w:type="spellStart"/>
+            <w:r>
+              <w:rPr>
+                <w:rFonts w:ascii="Calibri" w:eastAsia="Times New Roman" w:hAnsi="Calibri" w:cs="Times New Roman"/>
+                <w:lang w:eastAsia="de-DE"/>
+              </w:rPr>
+              <w:t>function</w:t>
+            </w:r>
+            <w:proofErr w:type="spellEnd"/>
+            <w:r>
+              <w:rPr>
+                <w:rFonts w:ascii="Calibri" w:eastAsia="Times New Roman" w:hAnsi="Calibri" w:cs="Times New Roman"/>
+                <w:lang w:eastAsia="de-DE"/>
+              </w:rPr>
+              <w:t xml:space="preserve"> suchen</w:t>
             </w:r>
           </w:p>
           <w:p>
@@ -12288,12 +13717,21 @@
                 <w:lang w:eastAsia="de-DE"/>
               </w:rPr>
             </w:pPr>
-            <w:r>
-              <w:rPr>
-                <w:rFonts w:ascii="Calibri" w:eastAsia="Times New Roman" w:hAnsi="Calibri" w:cs="Times New Roman"/>
-                <w:lang w:eastAsia="de-DE"/>
-              </w:rPr>
-              <w:t>To Do: Vergleich Mittelung für verschiedene Anzahlen</w:t>
+            <w:proofErr w:type="spellStart"/>
+            <w:r>
+              <w:rPr>
+                <w:rFonts w:ascii="Calibri" w:eastAsia="Times New Roman" w:hAnsi="Calibri" w:cs="Times New Roman"/>
+                <w:lang w:eastAsia="de-DE"/>
+              </w:rPr>
+              <w:t>To</w:t>
+            </w:r>
+            <w:proofErr w:type="spellEnd"/>
+            <w:r>
+              <w:rPr>
+                <w:rFonts w:ascii="Calibri" w:eastAsia="Times New Roman" w:hAnsi="Calibri" w:cs="Times New Roman"/>
+                <w:lang w:eastAsia="de-DE"/>
+              </w:rPr>
+              <w:t xml:space="preserve"> Do: Vergleich Mittelung für verschiedene Anzahlen</w:t>
             </w:r>
             <w:r>
               <w:rPr>
@@ -12323,12 +13761,37 @@
               </w:rPr>
               <w:tab/>
             </w:r>
-            <w:r>
-              <w:rPr>
-                <w:rFonts w:ascii="Calibri" w:eastAsia="Times New Roman" w:hAnsi="Calibri" w:cs="Times New Roman"/>
-                <w:lang w:eastAsia="de-DE"/>
-              </w:rPr>
-              <w:t xml:space="preserve">minimierung aller vorhandenen Datensätze mit bundle und 0815 </w:t>
+            <w:proofErr w:type="spellStart"/>
+            <w:r>
+              <w:rPr>
+                <w:rFonts w:ascii="Calibri" w:eastAsia="Times New Roman" w:hAnsi="Calibri" w:cs="Times New Roman"/>
+                <w:lang w:eastAsia="de-DE"/>
+              </w:rPr>
+              <w:t>minimierung</w:t>
+            </w:r>
+            <w:proofErr w:type="spellEnd"/>
+            <w:r>
+              <w:rPr>
+                <w:rFonts w:ascii="Calibri" w:eastAsia="Times New Roman" w:hAnsi="Calibri" w:cs="Times New Roman"/>
+                <w:lang w:eastAsia="de-DE"/>
+              </w:rPr>
+              <w:t xml:space="preserve"> aller vorhandenen Datensätze mit </w:t>
+            </w:r>
+            <w:proofErr w:type="spellStart"/>
+            <w:r>
+              <w:rPr>
+                <w:rFonts w:ascii="Calibri" w:eastAsia="Times New Roman" w:hAnsi="Calibri" w:cs="Times New Roman"/>
+                <w:lang w:eastAsia="de-DE"/>
+              </w:rPr>
+              <w:t>bundle</w:t>
+            </w:r>
+            <w:proofErr w:type="spellEnd"/>
+            <w:r>
+              <w:rPr>
+                <w:rFonts w:ascii="Calibri" w:eastAsia="Times New Roman" w:hAnsi="Calibri" w:cs="Times New Roman"/>
+                <w:lang w:eastAsia="de-DE"/>
+              </w:rPr>
+              <w:t xml:space="preserve"> und 0815 </w:t>
             </w:r>
             <w:r>
               <w:rPr>
@@ -12359,7 +13822,22 @@
                 <w:lang w:eastAsia="de-DE"/>
               </w:rPr>
               <w:tab/>
-              <w:t xml:space="preserve">Hingequad scheint eigentlich bessere Zielfunktion zu sein… </w:t>
+            </w:r>
+            <w:proofErr w:type="spellStart"/>
+            <w:r>
+              <w:rPr>
+                <w:rFonts w:ascii="Calibri" w:eastAsia="Times New Roman" w:hAnsi="Calibri" w:cs="Times New Roman"/>
+                <w:lang w:eastAsia="de-DE"/>
+              </w:rPr>
+              <w:t>Hingequad</w:t>
+            </w:r>
+            <w:proofErr w:type="spellEnd"/>
+            <w:r>
+              <w:rPr>
+                <w:rFonts w:ascii="Calibri" w:eastAsia="Times New Roman" w:hAnsi="Calibri" w:cs="Times New Roman"/>
+                <w:lang w:eastAsia="de-DE"/>
+              </w:rPr>
+              <w:t xml:space="preserve"> scheint eigentlich bessere Zielfunktion zu sein… </w:t>
             </w:r>
             <w:r>
               <w:rPr>
@@ -12373,7 +13851,71 @@
                 <w:rFonts w:ascii="Calibri" w:eastAsia="Times New Roman" w:hAnsi="Calibri" w:cs="Times New Roman"/>
                 <w:lang w:eastAsia="de-DE"/>
               </w:rPr>
-              <w:t xml:space="preserve"> optimierung mit hingequad im outer level (skaliert mit 100)</w:t>
+              <w:t xml:space="preserve"> </w:t>
+            </w:r>
+            <w:proofErr w:type="spellStart"/>
+            <w:r>
+              <w:rPr>
+                <w:rFonts w:ascii="Calibri" w:eastAsia="Times New Roman" w:hAnsi="Calibri" w:cs="Times New Roman"/>
+                <w:lang w:eastAsia="de-DE"/>
+              </w:rPr>
+              <w:t>optimierung</w:t>
+            </w:r>
+            <w:proofErr w:type="spellEnd"/>
+            <w:r>
+              <w:rPr>
+                <w:rFonts w:ascii="Calibri" w:eastAsia="Times New Roman" w:hAnsi="Calibri" w:cs="Times New Roman"/>
+                <w:lang w:eastAsia="de-DE"/>
+              </w:rPr>
+              <w:t xml:space="preserve"> mit </w:t>
+            </w:r>
+            <w:proofErr w:type="spellStart"/>
+            <w:r>
+              <w:rPr>
+                <w:rFonts w:ascii="Calibri" w:eastAsia="Times New Roman" w:hAnsi="Calibri" w:cs="Times New Roman"/>
+                <w:lang w:eastAsia="de-DE"/>
+              </w:rPr>
+              <w:t>hingequad</w:t>
+            </w:r>
+            <w:proofErr w:type="spellEnd"/>
+            <w:r>
+              <w:rPr>
+                <w:rFonts w:ascii="Calibri" w:eastAsia="Times New Roman" w:hAnsi="Calibri" w:cs="Times New Roman"/>
+                <w:lang w:eastAsia="de-DE"/>
+              </w:rPr>
+              <w:t xml:space="preserve"> im </w:t>
+            </w:r>
+            <w:proofErr w:type="spellStart"/>
+            <w:r>
+              <w:rPr>
+                <w:rFonts w:ascii="Calibri" w:eastAsia="Times New Roman" w:hAnsi="Calibri" w:cs="Times New Roman"/>
+                <w:lang w:eastAsia="de-DE"/>
+              </w:rPr>
+              <w:t>outer</w:t>
+            </w:r>
+            <w:proofErr w:type="spellEnd"/>
+            <w:r>
+              <w:rPr>
+                <w:rFonts w:ascii="Calibri" w:eastAsia="Times New Roman" w:hAnsi="Calibri" w:cs="Times New Roman"/>
+                <w:lang w:eastAsia="de-DE"/>
+              </w:rPr>
+              <w:t xml:space="preserve"> </w:t>
+            </w:r>
+            <w:proofErr w:type="spellStart"/>
+            <w:r>
+              <w:rPr>
+                <w:rFonts w:ascii="Calibri" w:eastAsia="Times New Roman" w:hAnsi="Calibri" w:cs="Times New Roman"/>
+                <w:lang w:eastAsia="de-DE"/>
+              </w:rPr>
+              <w:t>level</w:t>
+            </w:r>
+            <w:proofErr w:type="spellEnd"/>
+            <w:r>
+              <w:rPr>
+                <w:rFonts w:ascii="Calibri" w:eastAsia="Times New Roman" w:hAnsi="Calibri" w:cs="Times New Roman"/>
+                <w:lang w:eastAsia="de-DE"/>
+              </w:rPr>
+              <w:t xml:space="preserve"> (skaliert mit 100)</w:t>
             </w:r>
           </w:p>
           <w:p>
@@ -12978,14 +14520,78 @@
                 <w:lang w:eastAsia="de-DE"/>
               </w:rPr>
               <w:tab/>
-              <w:t>schauen, für welche Datensätze die Minima ungefähr mit bundle bilevel gefunden werden und was 0815 macht</w:t>
-            </w:r>
-            <w:r>
-              <w:rPr>
-                <w:rFonts w:ascii="Calibri" w:eastAsia="Times New Roman" w:hAnsi="Calibri" w:cs="Times New Roman"/>
-                <w:lang w:eastAsia="de-DE"/>
-              </w:rPr>
-              <w:t xml:space="preserve"> (fminsearch, fminbnd)</w:t>
+              <w:t xml:space="preserve">schauen, für welche Datensätze die Minima ungefähr mit </w:t>
+            </w:r>
+            <w:proofErr w:type="spellStart"/>
+            <w:r>
+              <w:rPr>
+                <w:rFonts w:ascii="Calibri" w:eastAsia="Times New Roman" w:hAnsi="Calibri" w:cs="Times New Roman"/>
+                <w:lang w:eastAsia="de-DE"/>
+              </w:rPr>
+              <w:t>bundle</w:t>
+            </w:r>
+            <w:proofErr w:type="spellEnd"/>
+            <w:r>
+              <w:rPr>
+                <w:rFonts w:ascii="Calibri" w:eastAsia="Times New Roman" w:hAnsi="Calibri" w:cs="Times New Roman"/>
+                <w:lang w:eastAsia="de-DE"/>
+              </w:rPr>
+              <w:t xml:space="preserve"> </w:t>
+            </w:r>
+            <w:proofErr w:type="spellStart"/>
+            <w:r>
+              <w:rPr>
+                <w:rFonts w:ascii="Calibri" w:eastAsia="Times New Roman" w:hAnsi="Calibri" w:cs="Times New Roman"/>
+                <w:lang w:eastAsia="de-DE"/>
+              </w:rPr>
+              <w:t>bilevel</w:t>
+            </w:r>
+            <w:proofErr w:type="spellEnd"/>
+            <w:r>
+              <w:rPr>
+                <w:rFonts w:ascii="Calibri" w:eastAsia="Times New Roman" w:hAnsi="Calibri" w:cs="Times New Roman"/>
+                <w:lang w:eastAsia="de-DE"/>
+              </w:rPr>
+              <w:t xml:space="preserve"> gefunden werden und was 0815 macht</w:t>
+            </w:r>
+            <w:r>
+              <w:rPr>
+                <w:rFonts w:ascii="Calibri" w:eastAsia="Times New Roman" w:hAnsi="Calibri" w:cs="Times New Roman"/>
+                <w:lang w:eastAsia="de-DE"/>
+              </w:rPr>
+              <w:t xml:space="preserve"> (</w:t>
+            </w:r>
+            <w:proofErr w:type="spellStart"/>
+            <w:r>
+              <w:rPr>
+                <w:rFonts w:ascii="Calibri" w:eastAsia="Times New Roman" w:hAnsi="Calibri" w:cs="Times New Roman"/>
+                <w:lang w:eastAsia="de-DE"/>
+              </w:rPr>
+              <w:t>fminsearch</w:t>
+            </w:r>
+            <w:proofErr w:type="spellEnd"/>
+            <w:r>
+              <w:rPr>
+                <w:rFonts w:ascii="Calibri" w:eastAsia="Times New Roman" w:hAnsi="Calibri" w:cs="Times New Roman"/>
+                <w:lang w:eastAsia="de-DE"/>
+              </w:rPr>
+              <w:t xml:space="preserve">, </w:t>
+            </w:r>
+            <w:proofErr w:type="spellStart"/>
+            <w:r>
+              <w:rPr>
+                <w:rFonts w:ascii="Calibri" w:eastAsia="Times New Roman" w:hAnsi="Calibri" w:cs="Times New Roman"/>
+                <w:lang w:eastAsia="de-DE"/>
+              </w:rPr>
+              <w:t>fminbnd</w:t>
+            </w:r>
+            <w:proofErr w:type="spellEnd"/>
+            <w:r>
+              <w:rPr>
+                <w:rFonts w:ascii="Calibri" w:eastAsia="Times New Roman" w:hAnsi="Calibri" w:cs="Times New Roman"/>
+                <w:lang w:eastAsia="de-DE"/>
+              </w:rPr>
+              <w:t>)</w:t>
             </w:r>
           </w:p>
           <w:p>
@@ -13278,8 +14884,17 @@
                 <w:rFonts w:ascii="Calibri" w:eastAsia="Times New Roman" w:hAnsi="Calibri" w:cs="Times New Roman"/>
                 <w:lang w:eastAsia="de-DE"/>
               </w:rPr>
-              <w:t>20:00 Garnix</w:t>
-            </w:r>
+              <w:t xml:space="preserve">20:00 </w:t>
+            </w:r>
+            <w:proofErr w:type="spellStart"/>
+            <w:r>
+              <w:rPr>
+                <w:rFonts w:ascii="Calibri" w:eastAsia="Times New Roman" w:hAnsi="Calibri" w:cs="Times New Roman"/>
+                <w:lang w:eastAsia="de-DE"/>
+              </w:rPr>
+              <w:t>Garnix</w:t>
+            </w:r>
+            <w:proofErr w:type="spellEnd"/>
           </w:p>
         </w:tc>
       </w:tr>
@@ -13453,23 +15068,41 @@
                 <w:rFonts w:ascii="Calibri" w:eastAsia="Times New Roman" w:hAnsi="Calibri" w:cs="Times New Roman"/>
                 <w:lang w:eastAsia="de-DE"/>
               </w:rPr>
-              <w:t>Heraussuchen und aufschreiben: Kettenregel, IFT nonsmooth</w:t>
-            </w:r>
-          </w:p>
-          <w:p>
-            <w:pPr>
-              <w:spacing w:after="0" w:line="240" w:lineRule="auto"/>
-              <w:rPr>
-                <w:rFonts w:ascii="Calibri" w:eastAsia="Times New Roman" w:hAnsi="Calibri" w:cs="Times New Roman"/>
-                <w:lang w:eastAsia="de-DE"/>
-              </w:rPr>
-            </w:pPr>
-            <w:r>
-              <w:rPr>
-                <w:rFonts w:ascii="Calibri" w:eastAsia="Times New Roman" w:hAnsi="Calibri" w:cs="Times New Roman"/>
-                <w:lang w:eastAsia="de-DE"/>
-              </w:rPr>
-              <w:t>RiVo Umwelt</w:t>
+              <w:t xml:space="preserve">Heraussuchen und aufschreiben: Kettenregel, IFT </w:t>
+            </w:r>
+            <w:proofErr w:type="spellStart"/>
+            <w:r>
+              <w:rPr>
+                <w:rFonts w:ascii="Calibri" w:eastAsia="Times New Roman" w:hAnsi="Calibri" w:cs="Times New Roman"/>
+                <w:lang w:eastAsia="de-DE"/>
+              </w:rPr>
+              <w:t>nonsmooth</w:t>
+            </w:r>
+            <w:proofErr w:type="spellEnd"/>
+          </w:p>
+          <w:p>
+            <w:pPr>
+              <w:spacing w:after="0" w:line="240" w:lineRule="auto"/>
+              <w:rPr>
+                <w:rFonts w:ascii="Calibri" w:eastAsia="Times New Roman" w:hAnsi="Calibri" w:cs="Times New Roman"/>
+                <w:lang w:eastAsia="de-DE"/>
+              </w:rPr>
+            </w:pPr>
+            <w:proofErr w:type="spellStart"/>
+            <w:r>
+              <w:rPr>
+                <w:rFonts w:ascii="Calibri" w:eastAsia="Times New Roman" w:hAnsi="Calibri" w:cs="Times New Roman"/>
+                <w:lang w:eastAsia="de-DE"/>
+              </w:rPr>
+              <w:t>RiVo</w:t>
+            </w:r>
+            <w:proofErr w:type="spellEnd"/>
+            <w:r>
+              <w:rPr>
+                <w:rFonts w:ascii="Calibri" w:eastAsia="Times New Roman" w:hAnsi="Calibri" w:cs="Times New Roman"/>
+                <w:lang w:eastAsia="de-DE"/>
+              </w:rPr>
+              <w:t xml:space="preserve"> Umwelt</w:t>
             </w:r>
           </w:p>
           <w:p>
@@ -14004,6 +15637,7 @@
                 <w:lang w:eastAsia="de-DE"/>
               </w:rPr>
             </w:pPr>
+            <w:proofErr w:type="spellStart"/>
             <w:r>
               <w:rPr>
                 <w:rFonts w:ascii="Calibri" w:eastAsia="Times New Roman" w:hAnsi="Calibri" w:cs="Times New Roman"/>
@@ -14011,6 +15645,7 @@
               </w:rPr>
               <w:t>LaHo</w:t>
             </w:r>
+            <w:proofErr w:type="spellEnd"/>
           </w:p>
         </w:tc>
       </w:tr>
@@ -14049,6 +15684,7 @@
                 <w:rFonts w:ascii="Calibri" w:eastAsia="Times New Roman" w:hAnsi="Calibri" w:cs="Times New Roman"/>
                 <w:lang w:eastAsia="de-DE"/>
               </w:rPr>
+              <w:lastRenderedPageBreak/>
               <w:t>02.07.2017</w:t>
             </w:r>
           </w:p>
@@ -14149,6 +15785,7 @@
               </w:rPr>
               <w:t> </w:t>
             </w:r>
+            <w:proofErr w:type="spellStart"/>
             <w:r>
               <w:rPr>
                 <w:rFonts w:ascii="Calibri" w:eastAsia="Times New Roman" w:hAnsi="Calibri" w:cs="Times New Roman"/>
@@ -14156,6 +15793,7 @@
               </w:rPr>
               <w:t>LaHo</w:t>
             </w:r>
+            <w:proofErr w:type="spellEnd"/>
           </w:p>
         </w:tc>
       </w:tr>
@@ -14194,7 +15832,6 @@
                 <w:rFonts w:ascii="Calibri" w:eastAsia="Times New Roman" w:hAnsi="Calibri" w:cs="Times New Roman"/>
                 <w:lang w:eastAsia="de-DE"/>
               </w:rPr>
-              <w:lastRenderedPageBreak/>
               <w:t>03.07.2017</w:t>
             </w:r>
           </w:p>
@@ -14693,7 +16330,39 @@
                 <w:lang w:eastAsia="de-DE"/>
               </w:rPr>
               <w:tab/>
-              <w:t>Beweis serious steps verbessert</w:t>
+              <w:t xml:space="preserve">Beweis </w:t>
+            </w:r>
+            <w:proofErr w:type="spellStart"/>
+            <w:r>
+              <w:rPr>
+                <w:rFonts w:ascii="Calibri" w:eastAsia="Times New Roman" w:hAnsi="Calibri" w:cs="Times New Roman"/>
+                <w:lang w:eastAsia="de-DE"/>
+              </w:rPr>
+              <w:t>serious</w:t>
+            </w:r>
+            <w:proofErr w:type="spellEnd"/>
+            <w:r>
+              <w:rPr>
+                <w:rFonts w:ascii="Calibri" w:eastAsia="Times New Roman" w:hAnsi="Calibri" w:cs="Times New Roman"/>
+                <w:lang w:eastAsia="de-DE"/>
+              </w:rPr>
+              <w:t xml:space="preserve"> </w:t>
+            </w:r>
+            <w:proofErr w:type="spellStart"/>
+            <w:r>
+              <w:rPr>
+                <w:rFonts w:ascii="Calibri" w:eastAsia="Times New Roman" w:hAnsi="Calibri" w:cs="Times New Roman"/>
+                <w:lang w:eastAsia="de-DE"/>
+              </w:rPr>
+              <w:t>steps</w:t>
+            </w:r>
+            <w:proofErr w:type="spellEnd"/>
+            <w:r>
+              <w:rPr>
+                <w:rFonts w:ascii="Calibri" w:eastAsia="Times New Roman" w:hAnsi="Calibri" w:cs="Times New Roman"/>
+                <w:lang w:eastAsia="de-DE"/>
+              </w:rPr>
+              <w:t xml:space="preserve"> verbessert</w:t>
             </w:r>
             <w:r>
               <w:rPr>
@@ -14852,7 +16521,23 @@
                 <w:rFonts w:ascii="Calibri" w:eastAsia="Times New Roman" w:hAnsi="Calibri" w:cs="Times New Roman"/>
                 <w:lang w:eastAsia="de-DE"/>
               </w:rPr>
-              <w:t>: Beweis Null steps verbessern</w:t>
+              <w:t xml:space="preserve">: Beweis Null </w:t>
+            </w:r>
+            <w:proofErr w:type="spellStart"/>
+            <w:r>
+              <w:rPr>
+                <w:rFonts w:ascii="Calibri" w:eastAsia="Times New Roman" w:hAnsi="Calibri" w:cs="Times New Roman"/>
+                <w:lang w:eastAsia="de-DE"/>
+              </w:rPr>
+              <w:t>steps</w:t>
+            </w:r>
+            <w:proofErr w:type="spellEnd"/>
+            <w:r>
+              <w:rPr>
+                <w:rFonts w:ascii="Calibri" w:eastAsia="Times New Roman" w:hAnsi="Calibri" w:cs="Times New Roman"/>
+                <w:lang w:eastAsia="de-DE"/>
+              </w:rPr>
+              <w:t xml:space="preserve"> verbessern</w:t>
             </w:r>
           </w:p>
           <w:p>
@@ -15167,6 +16852,7 @@
               </w:rPr>
               <w:t> </w:t>
             </w:r>
+            <w:proofErr w:type="spellStart"/>
             <w:r>
               <w:rPr>
                 <w:rFonts w:ascii="Calibri" w:eastAsia="Times New Roman" w:hAnsi="Calibri" w:cs="Times New Roman"/>
@@ -15174,6 +16860,7 @@
               </w:rPr>
               <w:t>LaHo</w:t>
             </w:r>
+            <w:proofErr w:type="spellEnd"/>
           </w:p>
           <w:p>
             <w:pPr>
@@ -15328,6 +17015,7 @@
               </w:rPr>
               <w:t> </w:t>
             </w:r>
+            <w:proofErr w:type="spellStart"/>
             <w:r>
               <w:rPr>
                 <w:rFonts w:ascii="Calibri" w:eastAsia="Times New Roman" w:hAnsi="Calibri" w:cs="Times New Roman"/>
@@ -15335,6 +17023,7 @@
               </w:rPr>
               <w:t>LaHo</w:t>
             </w:r>
+            <w:proofErr w:type="spellEnd"/>
           </w:p>
           <w:p>
             <w:pPr>
@@ -15552,7 +17241,22 @@
                 <w:lang w:eastAsia="de-DE"/>
               </w:rPr>
               <w:tab/>
-              <w:t>wb-Berechnung</w:t>
+            </w:r>
+            <w:proofErr w:type="spellStart"/>
+            <w:r>
+              <w:rPr>
+                <w:rFonts w:ascii="Calibri" w:eastAsia="Times New Roman" w:hAnsi="Calibri" w:cs="Times New Roman"/>
+                <w:lang w:eastAsia="de-DE"/>
+              </w:rPr>
+              <w:t>wb</w:t>
+            </w:r>
+            <w:proofErr w:type="spellEnd"/>
+            <w:r>
+              <w:rPr>
+                <w:rFonts w:ascii="Calibri" w:eastAsia="Times New Roman" w:hAnsi="Calibri" w:cs="Times New Roman"/>
+                <w:lang w:eastAsia="de-DE"/>
+              </w:rPr>
+              <w:t>-Berechnung</w:t>
             </w:r>
           </w:p>
           <w:p>
@@ -15572,7 +17276,23 @@
                 <w:lang w:eastAsia="de-DE"/>
               </w:rPr>
               <w:tab/>
-              <w:t>Simons arbeit gelesen</w:t>
+              <w:t xml:space="preserve">Simons </w:t>
+            </w:r>
+            <w:proofErr w:type="spellStart"/>
+            <w:r>
+              <w:rPr>
+                <w:rFonts w:ascii="Calibri" w:eastAsia="Times New Roman" w:hAnsi="Calibri" w:cs="Times New Roman"/>
+                <w:lang w:eastAsia="de-DE"/>
+              </w:rPr>
+              <w:t>arbeit</w:t>
+            </w:r>
+            <w:proofErr w:type="spellEnd"/>
+            <w:r>
+              <w:rPr>
+                <w:rFonts w:ascii="Calibri" w:eastAsia="Times New Roman" w:hAnsi="Calibri" w:cs="Times New Roman"/>
+                <w:lang w:eastAsia="de-DE"/>
+              </w:rPr>
+              <w:t xml:space="preserve"> gelesen</w:t>
             </w:r>
           </w:p>
         </w:tc>
@@ -15926,7 +17646,39 @@
                 <w:lang w:eastAsia="de-DE"/>
               </w:rPr>
               <w:tab/>
-              <w:t>Unterschied quadprog –qpas: 10^-1</w:t>
+              <w:t xml:space="preserve">Unterschied </w:t>
+            </w:r>
+            <w:proofErr w:type="spellStart"/>
+            <w:r>
+              <w:rPr>
+                <w:rFonts w:ascii="Calibri" w:eastAsia="Times New Roman" w:hAnsi="Calibri" w:cs="Times New Roman"/>
+                <w:lang w:eastAsia="de-DE"/>
+              </w:rPr>
+              <w:t>quadprog</w:t>
+            </w:r>
+            <w:proofErr w:type="spellEnd"/>
+            <w:r>
+              <w:rPr>
+                <w:rFonts w:ascii="Calibri" w:eastAsia="Times New Roman" w:hAnsi="Calibri" w:cs="Times New Roman"/>
+                <w:lang w:eastAsia="de-DE"/>
+              </w:rPr>
+              <w:t xml:space="preserve"> –</w:t>
+            </w:r>
+            <w:proofErr w:type="spellStart"/>
+            <w:r>
+              <w:rPr>
+                <w:rFonts w:ascii="Calibri" w:eastAsia="Times New Roman" w:hAnsi="Calibri" w:cs="Times New Roman"/>
+                <w:lang w:eastAsia="de-DE"/>
+              </w:rPr>
+              <w:t>qpas</w:t>
+            </w:r>
+            <w:proofErr w:type="spellEnd"/>
+            <w:r>
+              <w:rPr>
+                <w:rFonts w:ascii="Calibri" w:eastAsia="Times New Roman" w:hAnsi="Calibri" w:cs="Times New Roman"/>
+                <w:lang w:eastAsia="de-DE"/>
+              </w:rPr>
+              <w:t>: 10^-1</w:t>
             </w:r>
           </w:p>
           <w:p>
@@ -15975,12 +17727,21 @@
                 <w:lang w:eastAsia="de-DE"/>
               </w:rPr>
             </w:pPr>
-            <w:r>
-              <w:rPr>
-                <w:rFonts w:ascii="Calibri" w:eastAsia="Times New Roman" w:hAnsi="Calibri" w:cs="Times New Roman"/>
-                <w:lang w:eastAsia="de-DE"/>
-              </w:rPr>
-              <w:t>Formalia weiter ausgebessert</w:t>
+            <w:proofErr w:type="spellStart"/>
+            <w:r>
+              <w:rPr>
+                <w:rFonts w:ascii="Calibri" w:eastAsia="Times New Roman" w:hAnsi="Calibri" w:cs="Times New Roman"/>
+                <w:lang w:eastAsia="de-DE"/>
+              </w:rPr>
+              <w:t>Formalia</w:t>
+            </w:r>
+            <w:proofErr w:type="spellEnd"/>
+            <w:r>
+              <w:rPr>
+                <w:rFonts w:ascii="Calibri" w:eastAsia="Times New Roman" w:hAnsi="Calibri" w:cs="Times New Roman"/>
+                <w:lang w:eastAsia="de-DE"/>
+              </w:rPr>
+              <w:t xml:space="preserve"> weiter ausgebessert</w:t>
             </w:r>
           </w:p>
         </w:tc>
@@ -16120,12 +17881,21 @@
               </w:rPr>
               <w:t xml:space="preserve">Getan: </w:t>
             </w:r>
-            <w:r>
-              <w:rPr>
-                <w:rFonts w:ascii="Calibri" w:eastAsia="Times New Roman" w:hAnsi="Calibri" w:cs="Times New Roman"/>
-                <w:lang w:eastAsia="de-DE"/>
-              </w:rPr>
-              <w:t>Formalia weiter ausgebessert</w:t>
+            <w:proofErr w:type="spellStart"/>
+            <w:r>
+              <w:rPr>
+                <w:rFonts w:ascii="Calibri" w:eastAsia="Times New Roman" w:hAnsi="Calibri" w:cs="Times New Roman"/>
+                <w:lang w:eastAsia="de-DE"/>
+              </w:rPr>
+              <w:t>Formalia</w:t>
+            </w:r>
+            <w:proofErr w:type="spellEnd"/>
+            <w:r>
+              <w:rPr>
+                <w:rFonts w:ascii="Calibri" w:eastAsia="Times New Roman" w:hAnsi="Calibri" w:cs="Times New Roman"/>
+                <w:lang w:eastAsia="de-DE"/>
+              </w:rPr>
+              <w:t xml:space="preserve"> weiter ausgebessert</w:t>
             </w:r>
           </w:p>
           <w:p>
@@ -16142,7 +17912,23 @@
                 <w:lang w:eastAsia="de-DE"/>
               </w:rPr>
               <w:tab/>
-              <w:t>Datensatz gefunden, für den lambda Optimierung Sinn macht</w:t>
+              <w:t xml:space="preserve">Datensatz gefunden, für den </w:t>
+            </w:r>
+            <w:proofErr w:type="spellStart"/>
+            <w:r>
+              <w:rPr>
+                <w:rFonts w:ascii="Calibri" w:eastAsia="Times New Roman" w:hAnsi="Calibri" w:cs="Times New Roman"/>
+                <w:lang w:eastAsia="de-DE"/>
+              </w:rPr>
+              <w:t>lambda</w:t>
+            </w:r>
+            <w:proofErr w:type="spellEnd"/>
+            <w:r>
+              <w:rPr>
+                <w:rFonts w:ascii="Calibri" w:eastAsia="Times New Roman" w:hAnsi="Calibri" w:cs="Times New Roman"/>
+                <w:lang w:eastAsia="de-DE"/>
+              </w:rPr>
+              <w:t xml:space="preserve"> Optimierung Sinn macht</w:t>
             </w:r>
           </w:p>
         </w:tc>
@@ -16289,12 +18075,53 @@
               </w:rPr>
               <w:t> </w:t>
             </w:r>
-            <w:r>
-              <w:rPr>
-                <w:rFonts w:ascii="Calibri" w:eastAsia="Times New Roman" w:hAnsi="Calibri" w:cs="Times New Roman"/>
-                <w:lang w:eastAsia="de-DE"/>
-              </w:rPr>
-              <w:t>ToDo: Formalia ausbessern (unter Punkt Formalia)</w:t>
+            <w:proofErr w:type="spellStart"/>
+            <w:r>
+              <w:rPr>
+                <w:rFonts w:ascii="Calibri" w:eastAsia="Times New Roman" w:hAnsi="Calibri" w:cs="Times New Roman"/>
+                <w:lang w:eastAsia="de-DE"/>
+              </w:rPr>
+              <w:t>ToDo</w:t>
+            </w:r>
+            <w:proofErr w:type="spellEnd"/>
+            <w:r>
+              <w:rPr>
+                <w:rFonts w:ascii="Calibri" w:eastAsia="Times New Roman" w:hAnsi="Calibri" w:cs="Times New Roman"/>
+                <w:lang w:eastAsia="de-DE"/>
+              </w:rPr>
+              <w:t xml:space="preserve">: </w:t>
+            </w:r>
+            <w:proofErr w:type="spellStart"/>
+            <w:r>
+              <w:rPr>
+                <w:rFonts w:ascii="Calibri" w:eastAsia="Times New Roman" w:hAnsi="Calibri" w:cs="Times New Roman"/>
+                <w:lang w:eastAsia="de-DE"/>
+              </w:rPr>
+              <w:t>Formalia</w:t>
+            </w:r>
+            <w:proofErr w:type="spellEnd"/>
+            <w:r>
+              <w:rPr>
+                <w:rFonts w:ascii="Calibri" w:eastAsia="Times New Roman" w:hAnsi="Calibri" w:cs="Times New Roman"/>
+                <w:lang w:eastAsia="de-DE"/>
+              </w:rPr>
+              <w:t xml:space="preserve"> ausbessern (unter Punkt </w:t>
+            </w:r>
+            <w:proofErr w:type="spellStart"/>
+            <w:r>
+              <w:rPr>
+                <w:rFonts w:ascii="Calibri" w:eastAsia="Times New Roman" w:hAnsi="Calibri" w:cs="Times New Roman"/>
+                <w:lang w:eastAsia="de-DE"/>
+              </w:rPr>
+              <w:t>Formalia</w:t>
+            </w:r>
+            <w:proofErr w:type="spellEnd"/>
+            <w:r>
+              <w:rPr>
+                <w:rFonts w:ascii="Calibri" w:eastAsia="Times New Roman" w:hAnsi="Calibri" w:cs="Times New Roman"/>
+                <w:lang w:eastAsia="de-DE"/>
+              </w:rPr>
+              <w:t>)</w:t>
             </w:r>
           </w:p>
           <w:p>
@@ -16450,12 +18277,21 @@
               </w:rPr>
               <w:t> </w:t>
             </w:r>
-            <w:r>
-              <w:rPr>
-                <w:rFonts w:ascii="Calibri" w:eastAsia="Times New Roman" w:hAnsi="Calibri" w:cs="Times New Roman"/>
-                <w:lang w:eastAsia="de-DE"/>
-              </w:rPr>
-              <w:t>Formaliea ausbessern</w:t>
+            <w:proofErr w:type="spellStart"/>
+            <w:r>
+              <w:rPr>
+                <w:rFonts w:ascii="Calibri" w:eastAsia="Times New Roman" w:hAnsi="Calibri" w:cs="Times New Roman"/>
+                <w:lang w:eastAsia="de-DE"/>
+              </w:rPr>
+              <w:t>Formaliea</w:t>
+            </w:r>
+            <w:proofErr w:type="spellEnd"/>
+            <w:r>
+              <w:rPr>
+                <w:rFonts w:ascii="Calibri" w:eastAsia="Times New Roman" w:hAnsi="Calibri" w:cs="Times New Roman"/>
+                <w:lang w:eastAsia="de-DE"/>
+              </w:rPr>
+              <w:t xml:space="preserve"> ausbessern</w:t>
             </w:r>
           </w:p>
         </w:tc>
@@ -16799,6 +18635,7 @@
                 <w:rFonts w:ascii="Calibri" w:eastAsia="Times New Roman" w:hAnsi="Calibri" w:cs="Times New Roman"/>
                 <w:lang w:eastAsia="de-DE"/>
               </w:rPr>
+              <w:lastRenderedPageBreak/>
               <w:t>17.07.2017</w:t>
             </w:r>
           </w:p>
@@ -16922,13 +18759,21 @@
                 <w:lang w:eastAsia="de-DE"/>
               </w:rPr>
             </w:pPr>
-            <w:r>
-              <w:rPr>
-                <w:rFonts w:ascii="Calibri" w:eastAsia="Times New Roman" w:hAnsi="Calibri" w:cs="Times New Roman"/>
-                <w:lang w:eastAsia="de-DE"/>
-              </w:rPr>
-              <w:lastRenderedPageBreak/>
-              <w:t xml:space="preserve">To Do: Einleitung </w:t>
+            <w:proofErr w:type="spellStart"/>
+            <w:r>
+              <w:rPr>
+                <w:rFonts w:ascii="Calibri" w:eastAsia="Times New Roman" w:hAnsi="Calibri" w:cs="Times New Roman"/>
+                <w:lang w:eastAsia="de-DE"/>
+              </w:rPr>
+              <w:t>To</w:t>
+            </w:r>
+            <w:proofErr w:type="spellEnd"/>
+            <w:r>
+              <w:rPr>
+                <w:rFonts w:ascii="Calibri" w:eastAsia="Times New Roman" w:hAnsi="Calibri" w:cs="Times New Roman"/>
+                <w:lang w:eastAsia="de-DE"/>
+              </w:rPr>
+              <w:t xml:space="preserve"> Do: Einleitung </w:t>
             </w:r>
             <w:r>
               <w:rPr>
@@ -17087,7 +18932,6 @@
                 <w:rFonts w:ascii="Calibri" w:eastAsia="Times New Roman" w:hAnsi="Calibri" w:cs="Times New Roman"/>
                 <w:lang w:eastAsia="de-DE"/>
               </w:rPr>
-              <w:lastRenderedPageBreak/>
               <w:t>18.07.2017</w:t>
             </w:r>
           </w:p>
@@ -17194,12 +19038,21 @@
               </w:rPr>
               <w:t> </w:t>
             </w:r>
-            <w:r>
-              <w:rPr>
-                <w:rFonts w:ascii="Calibri" w:eastAsia="Times New Roman" w:hAnsi="Calibri" w:cs="Times New Roman"/>
-                <w:lang w:eastAsia="de-DE"/>
-              </w:rPr>
-              <w:t>To Do:</w:t>
+            <w:proofErr w:type="spellStart"/>
+            <w:r>
+              <w:rPr>
+                <w:rFonts w:ascii="Calibri" w:eastAsia="Times New Roman" w:hAnsi="Calibri" w:cs="Times New Roman"/>
+                <w:lang w:eastAsia="de-DE"/>
+              </w:rPr>
+              <w:t>To</w:t>
+            </w:r>
+            <w:proofErr w:type="spellEnd"/>
+            <w:r>
+              <w:rPr>
+                <w:rFonts w:ascii="Calibri" w:eastAsia="Times New Roman" w:hAnsi="Calibri" w:cs="Times New Roman"/>
+                <w:lang w:eastAsia="de-DE"/>
+              </w:rPr>
+              <w:t xml:space="preserve"> Do:</w:t>
             </w:r>
             <w:r>
               <w:rPr>
@@ -17361,12 +19214,21 @@
                 <w:lang w:eastAsia="de-DE"/>
               </w:rPr>
             </w:pPr>
-            <w:r>
-              <w:rPr>
-                <w:rFonts w:ascii="Calibri" w:eastAsia="Times New Roman" w:hAnsi="Calibri" w:cs="Times New Roman"/>
-                <w:lang w:eastAsia="de-DE"/>
-              </w:rPr>
-              <w:t xml:space="preserve">To Do: </w:t>
+            <w:proofErr w:type="spellStart"/>
+            <w:r>
+              <w:rPr>
+                <w:rFonts w:ascii="Calibri" w:eastAsia="Times New Roman" w:hAnsi="Calibri" w:cs="Times New Roman"/>
+                <w:lang w:eastAsia="de-DE"/>
+              </w:rPr>
+              <w:t>To</w:t>
+            </w:r>
+            <w:proofErr w:type="spellEnd"/>
+            <w:r>
+              <w:rPr>
+                <w:rFonts w:ascii="Calibri" w:eastAsia="Times New Roman" w:hAnsi="Calibri" w:cs="Times New Roman"/>
+                <w:lang w:eastAsia="de-DE"/>
+              </w:rPr>
+              <w:t xml:space="preserve"> Do: </w:t>
             </w:r>
             <w:r>
               <w:rPr>
@@ -18109,12 +19971,21 @@
                 <w:lang w:eastAsia="de-DE"/>
               </w:rPr>
             </w:pPr>
-            <w:r>
-              <w:rPr>
-                <w:rFonts w:ascii="Calibri" w:eastAsia="Times New Roman" w:hAnsi="Calibri" w:cs="Times New Roman"/>
-                <w:lang w:eastAsia="de-DE"/>
-              </w:rPr>
-              <w:t>To Do: Anwendung Numerik und aufschreiben</w:t>
+            <w:proofErr w:type="spellStart"/>
+            <w:r>
+              <w:rPr>
+                <w:rFonts w:ascii="Calibri" w:eastAsia="Times New Roman" w:hAnsi="Calibri" w:cs="Times New Roman"/>
+                <w:lang w:eastAsia="de-DE"/>
+              </w:rPr>
+              <w:t>To</w:t>
+            </w:r>
+            <w:proofErr w:type="spellEnd"/>
+            <w:r>
+              <w:rPr>
+                <w:rFonts w:ascii="Calibri" w:eastAsia="Times New Roman" w:hAnsi="Calibri" w:cs="Times New Roman"/>
+                <w:lang w:eastAsia="de-DE"/>
+              </w:rPr>
+              <w:t xml:space="preserve"> Do: Anwendung Numerik und aufschreiben</w:t>
             </w:r>
           </w:p>
         </w:tc>
@@ -18249,12 +20120,21 @@
                 <w:lang w:eastAsia="de-DE"/>
               </w:rPr>
             </w:pPr>
-            <w:r>
-              <w:rPr>
-                <w:rFonts w:ascii="Calibri" w:eastAsia="Times New Roman" w:hAnsi="Calibri" w:cs="Times New Roman"/>
-                <w:lang w:eastAsia="de-DE"/>
-              </w:rPr>
-              <w:t>To Do: Anwendung aufschreiben</w:t>
+            <w:proofErr w:type="spellStart"/>
+            <w:r>
+              <w:rPr>
+                <w:rFonts w:ascii="Calibri" w:eastAsia="Times New Roman" w:hAnsi="Calibri" w:cs="Times New Roman"/>
+                <w:lang w:eastAsia="de-DE"/>
+              </w:rPr>
+              <w:t>To</w:t>
+            </w:r>
+            <w:proofErr w:type="spellEnd"/>
+            <w:r>
+              <w:rPr>
+                <w:rFonts w:ascii="Calibri" w:eastAsia="Times New Roman" w:hAnsi="Calibri" w:cs="Times New Roman"/>
+                <w:lang w:eastAsia="de-DE"/>
+              </w:rPr>
+              <w:t xml:space="preserve"> Do: Anwendung aufschreiben</w:t>
             </w:r>
           </w:p>
         </w:tc>
@@ -18396,12 +20276,21 @@
               </w:rPr>
               <w:t> </w:t>
             </w:r>
-            <w:r>
-              <w:rPr>
-                <w:rFonts w:ascii="Calibri" w:eastAsia="Times New Roman" w:hAnsi="Calibri" w:cs="Times New Roman"/>
-                <w:lang w:eastAsia="de-DE"/>
-              </w:rPr>
-              <w:t>To Do: Formeln checken</w:t>
+            <w:proofErr w:type="spellStart"/>
+            <w:r>
+              <w:rPr>
+                <w:rFonts w:ascii="Calibri" w:eastAsia="Times New Roman" w:hAnsi="Calibri" w:cs="Times New Roman"/>
+                <w:lang w:eastAsia="de-DE"/>
+              </w:rPr>
+              <w:t>To</w:t>
+            </w:r>
+            <w:proofErr w:type="spellEnd"/>
+            <w:r>
+              <w:rPr>
+                <w:rFonts w:ascii="Calibri" w:eastAsia="Times New Roman" w:hAnsi="Calibri" w:cs="Times New Roman"/>
+                <w:lang w:eastAsia="de-DE"/>
+              </w:rPr>
+              <w:t xml:space="preserve"> Do: Formeln checken</w:t>
             </w:r>
           </w:p>
         </w:tc>
@@ -18536,12 +20425,21 @@
               </w:rPr>
               <w:t> </w:t>
             </w:r>
-            <w:r>
-              <w:rPr>
-                <w:rFonts w:ascii="Calibri" w:eastAsia="Times New Roman" w:hAnsi="Calibri" w:cs="Times New Roman"/>
-                <w:lang w:eastAsia="de-DE"/>
-              </w:rPr>
-              <w:t xml:space="preserve">To Do: Diskussion schreiben </w:t>
+            <w:proofErr w:type="spellStart"/>
+            <w:r>
+              <w:rPr>
+                <w:rFonts w:ascii="Calibri" w:eastAsia="Times New Roman" w:hAnsi="Calibri" w:cs="Times New Roman"/>
+                <w:lang w:eastAsia="de-DE"/>
+              </w:rPr>
+              <w:t>To</w:t>
+            </w:r>
+            <w:proofErr w:type="spellEnd"/>
+            <w:r>
+              <w:rPr>
+                <w:rFonts w:ascii="Calibri" w:eastAsia="Times New Roman" w:hAnsi="Calibri" w:cs="Times New Roman"/>
+                <w:lang w:eastAsia="de-DE"/>
+              </w:rPr>
+              <w:t xml:space="preserve"> Do: Diskussion schreiben </w:t>
             </w:r>
             <w:r>
               <w:rPr>
@@ -18579,14 +20477,46 @@
                 <w:rFonts w:ascii="Calibri" w:eastAsia="Times New Roman" w:hAnsi="Calibri" w:cs="Times New Roman"/>
                 <w:lang w:eastAsia="de-DE"/>
               </w:rPr>
-              <w:t xml:space="preserve"> Noll-Algo jetzt auch in An</w:t>
-            </w:r>
-            <w:r>
-              <w:rPr>
-                <w:rFonts w:ascii="Calibri" w:eastAsia="Times New Roman" w:hAnsi="Calibri" w:cs="Times New Roman"/>
-                <w:lang w:eastAsia="de-DE"/>
-              </w:rPr>
-              <w:t xml:space="preserve">wnedung </w:t>
+              <w:t xml:space="preserve"> Noll-</w:t>
+            </w:r>
+            <w:proofErr w:type="spellStart"/>
+            <w:r>
+              <w:rPr>
+                <w:rFonts w:ascii="Calibri" w:eastAsia="Times New Roman" w:hAnsi="Calibri" w:cs="Times New Roman"/>
+                <w:lang w:eastAsia="de-DE"/>
+              </w:rPr>
+              <w:t>Algo</w:t>
+            </w:r>
+            <w:proofErr w:type="spellEnd"/>
+            <w:r>
+              <w:rPr>
+                <w:rFonts w:ascii="Calibri" w:eastAsia="Times New Roman" w:hAnsi="Calibri" w:cs="Times New Roman"/>
+                <w:lang w:eastAsia="de-DE"/>
+              </w:rPr>
+              <w:t xml:space="preserve"> jetzt auch in </w:t>
+            </w:r>
+            <w:proofErr w:type="spellStart"/>
+            <w:r>
+              <w:rPr>
+                <w:rFonts w:ascii="Calibri" w:eastAsia="Times New Roman" w:hAnsi="Calibri" w:cs="Times New Roman"/>
+                <w:lang w:eastAsia="de-DE"/>
+              </w:rPr>
+              <w:t>An</w:t>
+            </w:r>
+            <w:r>
+              <w:rPr>
+                <w:rFonts w:ascii="Calibri" w:eastAsia="Times New Roman" w:hAnsi="Calibri" w:cs="Times New Roman"/>
+                <w:lang w:eastAsia="de-DE"/>
+              </w:rPr>
+              <w:t>wnedung</w:t>
+            </w:r>
+            <w:proofErr w:type="spellEnd"/>
+            <w:r>
+              <w:rPr>
+                <w:rFonts w:ascii="Calibri" w:eastAsia="Times New Roman" w:hAnsi="Calibri" w:cs="Times New Roman"/>
+                <w:lang w:eastAsia="de-DE"/>
+              </w:rPr>
+              <w:t xml:space="preserve"> </w:t>
             </w:r>
             <w:r>
               <w:rPr>
@@ -18762,12 +20692,21 @@
                 <w:lang w:eastAsia="de-DE"/>
               </w:rPr>
             </w:pPr>
-            <w:r>
-              <w:rPr>
-                <w:rFonts w:ascii="Calibri" w:eastAsia="Times New Roman" w:hAnsi="Calibri" w:cs="Times New Roman"/>
-                <w:lang w:eastAsia="de-DE"/>
-              </w:rPr>
-              <w:t>To Do: Formatieren</w:t>
+            <w:proofErr w:type="spellStart"/>
+            <w:r>
+              <w:rPr>
+                <w:rFonts w:ascii="Calibri" w:eastAsia="Times New Roman" w:hAnsi="Calibri" w:cs="Times New Roman"/>
+                <w:lang w:eastAsia="de-DE"/>
+              </w:rPr>
+              <w:t>To</w:t>
+            </w:r>
+            <w:proofErr w:type="spellEnd"/>
+            <w:r>
+              <w:rPr>
+                <w:rFonts w:ascii="Calibri" w:eastAsia="Times New Roman" w:hAnsi="Calibri" w:cs="Times New Roman"/>
+                <w:lang w:eastAsia="de-DE"/>
+              </w:rPr>
+              <w:t xml:space="preserve"> Do: Formatieren</w:t>
             </w:r>
             <w:r>
               <w:rPr>
@@ -18782,7 +20721,38 @@
                 <w:lang w:eastAsia="de-DE"/>
               </w:rPr>
               <w:tab/>
-              <w:t>Formalia unter Punkt „Formalia“</w:t>
+            </w:r>
+            <w:proofErr w:type="spellStart"/>
+            <w:r>
+              <w:rPr>
+                <w:rFonts w:ascii="Calibri" w:eastAsia="Times New Roman" w:hAnsi="Calibri" w:cs="Times New Roman"/>
+                <w:lang w:eastAsia="de-DE"/>
+              </w:rPr>
+              <w:t>Formalia</w:t>
+            </w:r>
+            <w:proofErr w:type="spellEnd"/>
+            <w:r>
+              <w:rPr>
+                <w:rFonts w:ascii="Calibri" w:eastAsia="Times New Roman" w:hAnsi="Calibri" w:cs="Times New Roman"/>
+                <w:lang w:eastAsia="de-DE"/>
+              </w:rPr>
+              <w:t xml:space="preserve"> unter Punkt „</w:t>
+            </w:r>
+            <w:proofErr w:type="spellStart"/>
+            <w:r>
+              <w:rPr>
+                <w:rFonts w:ascii="Calibri" w:eastAsia="Times New Roman" w:hAnsi="Calibri" w:cs="Times New Roman"/>
+                <w:lang w:eastAsia="de-DE"/>
+              </w:rPr>
+              <w:t>Formalia</w:t>
+            </w:r>
+            <w:proofErr w:type="spellEnd"/>
+            <w:r>
+              <w:rPr>
+                <w:rFonts w:ascii="Calibri" w:eastAsia="Times New Roman" w:hAnsi="Calibri" w:cs="Times New Roman"/>
+                <w:lang w:eastAsia="de-DE"/>
+              </w:rPr>
+              <w:t>“</w:t>
             </w:r>
             <w:r>
               <w:rPr>

</xml_diff>

<commit_message>
Theorie Bilevel Kapitel soweit wie möglich fertig
</commit_message>
<xml_diff>
--- a/Kalender.docx
+++ b/Kalender.docx
@@ -36,11 +36,9 @@
           <w:numId w:val="5"/>
         </w:numPr>
       </w:pPr>
-      <w:proofErr w:type="spellStart"/>
       <w:r>
         <w:t>Formalia</w:t>
       </w:r>
-      <w:proofErr w:type="spellEnd"/>
       <w:r>
         <w:t>:</w:t>
       </w:r>
@@ -68,15 +66,51 @@
         <w:ind w:left="851"/>
       </w:pPr>
       <w:r>
-        <w:t xml:space="preserve">Chapter vs. </w:t>
+        <w:t>Einheitlich wie die argumente der upper level Loss function sind</w:t>
       </w:r>
-      <w:proofErr w:type="spellStart"/>
+    </w:p>
+    <w:p>
+      <w:pPr>
+        <w:pStyle w:val="Listenabsatz"/>
+        <w:numPr>
+          <w:ilvl w:val="0"/>
+          <w:numId w:val="6"/>
+        </w:numPr>
+        <w:ind w:left="851"/>
+      </w:pPr>
       <w:r>
-        <w:t>Section</w:t>
+        <w:t>Einheitlich s.t. auseinander oder zusammen</w:t>
       </w:r>
-      <w:proofErr w:type="spellEnd"/>
+    </w:p>
+    <w:p>
+      <w:pPr>
+        <w:pStyle w:val="Listenabsatz"/>
+        <w:numPr>
+          <w:ilvl w:val="0"/>
+          <w:numId w:val="6"/>
+        </w:numPr>
+        <w:ind w:left="851"/>
+      </w:pPr>
       <w:r>
-        <w:t xml:space="preserve"> anschauen</w:t>
+        <w:t>H(C) anstatt der ausgeschirebenen matrix</w:t>
+      </w:r>
+      <w:r>
+        <w:t xml:space="preserve"> (in Bilevel)</w:t>
+      </w:r>
+      <w:bookmarkStart w:id="0" w:name="_GoBack"/>
+      <w:bookmarkEnd w:id="0"/>
+    </w:p>
+    <w:p>
+      <w:pPr>
+        <w:pStyle w:val="Listenabsatz"/>
+        <w:numPr>
+          <w:ilvl w:val="0"/>
+          <w:numId w:val="6"/>
+        </w:numPr>
+        <w:ind w:left="851"/>
+      </w:pPr>
+      <w:r>
+        <w:t>Chapter vs. Section anschauen</w:t>
       </w:r>
     </w:p>
     <w:p>
@@ -101,21 +135,8 @@
         </w:numPr>
         <w:ind w:left="851"/>
       </w:pPr>
-      <w:proofErr w:type="spellStart"/>
       <w:r>
-        <w:t>Subscript</w:t>
-      </w:r>
-      <w:proofErr w:type="spellEnd"/>
-      <w:r>
-        <w:t xml:space="preserve"> </w:t>
-      </w:r>
-      <w:proofErr w:type="spellStart"/>
-      <w:r>
-        <w:t>text</w:t>
-      </w:r>
-      <w:proofErr w:type="spellEnd"/>
-      <w:r>
-        <w:t xml:space="preserve"> einheitlich</w:t>
+        <w:t>Subscript text einheitlich</w:t>
       </w:r>
     </w:p>
     <w:p>
@@ -144,21 +165,8 @@
         <w:t>n</w:t>
       </w:r>
       <w:r>
-        <w:t>=</w:t>
+        <w:t>=feat im Feature space</w:t>
       </w:r>
-      <w:proofErr w:type="spellStart"/>
-      <w:r>
-        <w:t>feat</w:t>
-      </w:r>
-      <w:proofErr w:type="spellEnd"/>
-      <w:r>
-        <w:t xml:space="preserve"> im Feature </w:t>
-      </w:r>
-      <w:proofErr w:type="spellStart"/>
-      <w:r>
-        <w:t>space</w:t>
-      </w:r>
-      <w:proofErr w:type="spellEnd"/>
       <w:r>
         <w:t xml:space="preserve"> </w:t>
       </w:r>
@@ -168,8 +176,6 @@
       <w:r>
         <w:t xml:space="preserve"> ausbessern</w:t>
       </w:r>
-      <w:bookmarkStart w:id="0" w:name="_GoBack"/>
-      <w:bookmarkEnd w:id="0"/>
     </w:p>
     <w:p>
       <w:pPr>
@@ -181,39 +187,7 @@
         <w:ind w:left="851"/>
       </w:pPr>
       <w:r>
-        <w:t xml:space="preserve">kontrollieren, ob </w:t>
-      </w:r>
-      <w:proofErr w:type="spellStart"/>
-      <w:r>
-        <w:t>datensatz</w:t>
-      </w:r>
-      <w:proofErr w:type="spellEnd"/>
-      <w:r>
-        <w:t xml:space="preserve"> als </w:t>
-      </w:r>
-      <w:proofErr w:type="spellStart"/>
-      <w:r>
-        <w:t>matrixa</w:t>
-      </w:r>
-      <w:proofErr w:type="spellEnd"/>
-      <w:r>
-        <w:t xml:space="preserve"> </w:t>
-      </w:r>
-      <w:proofErr w:type="spellStart"/>
-      <w:r>
-        <w:t>xuh</w:t>
-      </w:r>
-      <w:proofErr w:type="spellEnd"/>
-      <w:r>
-        <w:t xml:space="preserve"> gebraucht wird, dann in </w:t>
-      </w:r>
-      <w:proofErr w:type="spellStart"/>
-      <w:r>
-        <w:t>Natiotaion</w:t>
-      </w:r>
-      <w:proofErr w:type="spellEnd"/>
-      <w:r>
-        <w:t xml:space="preserve"> definieren</w:t>
+        <w:t>kontrollieren, ob datensatz als matrixa xuh gebraucht wird, dann in Natiotaion definieren</w:t>
       </w:r>
     </w:p>
     <w:p>
@@ -239,29 +213,8 @@
         <w:ind w:left="851"/>
       </w:pPr>
       <w:r>
-        <w:t xml:space="preserve">2 Pfeile statt einem bei </w:t>
+        <w:t>2 Pfeile statt einem bei set valued mappings</w:t>
       </w:r>
-      <w:proofErr w:type="spellStart"/>
-      <w:r>
-        <w:t>set</w:t>
-      </w:r>
-      <w:proofErr w:type="spellEnd"/>
-      <w:r>
-        <w:t xml:space="preserve"> </w:t>
-      </w:r>
-      <w:proofErr w:type="spellStart"/>
-      <w:r>
-        <w:t>valued</w:t>
-      </w:r>
-      <w:proofErr w:type="spellEnd"/>
-      <w:r>
-        <w:t xml:space="preserve"> </w:t>
-      </w:r>
-      <w:proofErr w:type="spellStart"/>
-      <w:r>
-        <w:t>mappings</w:t>
-      </w:r>
-      <w:proofErr w:type="spellEnd"/>
     </w:p>
     <w:p>
       <w:pPr>
@@ -286,31 +239,7 @@
         <w:ind w:left="851"/>
       </w:pPr>
       <w:r>
-        <w:t>Größe der Norm/</w:t>
-      </w:r>
-      <w:proofErr w:type="spellStart"/>
-      <w:r>
-        <w:t>betrags</w:t>
-      </w:r>
-      <w:proofErr w:type="spellEnd"/>
-      <w:r>
-        <w:t>/</w:t>
-      </w:r>
-      <w:proofErr w:type="spellStart"/>
-      <w:r>
-        <w:t>mid</w:t>
-      </w:r>
-      <w:proofErr w:type="spellEnd"/>
-      <w:r>
-        <w:t xml:space="preserve"> striche mit \</w:t>
-      </w:r>
-      <w:proofErr w:type="spellStart"/>
-      <w:r>
-        <w:t>vert</w:t>
-      </w:r>
-      <w:proofErr w:type="spellEnd"/>
-      <w:r>
-        <w:t xml:space="preserve"> anpassen, siehe auch </w:t>
+        <w:t xml:space="preserve">Größe der Norm/betrags/mid striche mit \vert anpassen, siehe auch </w:t>
       </w:r>
       <w:hyperlink r:id="rId6" w:history="1">
         <w:r>
@@ -343,15 +272,7 @@
         <w:sym w:font="Wingdings" w:char="F0E0"/>
       </w:r>
       <w:r>
-        <w:t xml:space="preserve"> alles als U, \Omega schon in </w:t>
-      </w:r>
-      <w:proofErr w:type="spellStart"/>
-      <w:r>
-        <w:t>Bilevel</w:t>
-      </w:r>
-      <w:proofErr w:type="spellEnd"/>
-      <w:r>
-        <w:t xml:space="preserve"> besetzt</w:t>
+        <w:t xml:space="preserve"> alles als U, \Omega schon in Bilevel besetzt</w:t>
       </w:r>
     </w:p>
     <w:p>
@@ -364,69 +285,7 @@
         <w:ind w:left="851"/>
       </w:pPr>
       <w:r>
-        <w:t xml:space="preserve">Alle </w:t>
-      </w:r>
-      <w:proofErr w:type="spellStart"/>
-      <w:r>
-        <w:t>subscript</w:t>
-      </w:r>
-      <w:proofErr w:type="spellEnd"/>
-      <w:r>
-        <w:t xml:space="preserve"> Wörter in kursiv</w:t>
-      </w:r>
-    </w:p>
-    <w:p>
-      <w:pPr>
-        <w:pStyle w:val="Listenabsatz"/>
-        <w:numPr>
-          <w:ilvl w:val="0"/>
-          <w:numId w:val="6"/>
-        </w:numPr>
-        <w:ind w:left="851"/>
-      </w:pPr>
-      <w:proofErr w:type="spellStart"/>
-      <w:r>
-        <w:t>Delta^t</w:t>
-      </w:r>
-      <w:proofErr w:type="spellEnd"/>
-    </w:p>
-    <w:p>
-      <w:pPr>
-        <w:pStyle w:val="Listenabsatz"/>
-        <w:numPr>
-          <w:ilvl w:val="0"/>
-          <w:numId w:val="6"/>
-        </w:numPr>
-        <w:ind w:left="851"/>
-      </w:pPr>
-      <w:r>
-        <w:t xml:space="preserve">Q in </w:t>
-      </w:r>
-      <w:proofErr w:type="spellStart"/>
-      <w:r>
-        <w:t>ul_subprob</w:t>
-      </w:r>
-      <w:proofErr w:type="spellEnd"/>
-    </w:p>
-    <w:p>
-      <w:pPr>
-        <w:pStyle w:val="Listenabsatz"/>
-        <w:numPr>
-          <w:ilvl w:val="0"/>
-          <w:numId w:val="6"/>
-        </w:numPr>
-        <w:ind w:left="851"/>
-      </w:pPr>
-      <w:r>
-        <w:t xml:space="preserve">Anwendung nicht vergessen, dass </w:t>
-      </w:r>
-      <w:proofErr w:type="spellStart"/>
-      <w:r>
-        <w:t>funktion</w:t>
-      </w:r>
-      <w:proofErr w:type="spellEnd"/>
-      <w:r>
-        <w:t xml:space="preserve"> skaliert ist</w:t>
+        <w:t>Alle subscript Wörter in kursiv</w:t>
       </w:r>
     </w:p>
     <w:p>
@@ -439,15 +298,7 @@
         <w:ind w:left="851"/>
       </w:pPr>
       <w:r>
-        <w:t xml:space="preserve">Bei Anwendung dazuschreiben dass nun </w:t>
-      </w:r>
-      <w:proofErr w:type="spellStart"/>
-      <w:r>
-        <w:t>x^i</w:t>
-      </w:r>
-      <w:proofErr w:type="spellEnd"/>
-      <w:r>
-        <w:t xml:space="preserve"> Datensamples und nicht mehr Iterierte</w:t>
+        <w:t>Delta^t</w:t>
       </w:r>
     </w:p>
     <w:p>
@@ -459,29 +310,47 @@
         </w:numPr>
         <w:ind w:left="851"/>
       </w:pPr>
-      <w:proofErr w:type="spellStart"/>
       <w:r>
-        <w:t>Align+split</w:t>
+        <w:t>Q in ul_subprob</w:t>
       </w:r>
-      <w:proofErr w:type="spellEnd"/>
+    </w:p>
+    <w:p>
+      <w:pPr>
+        <w:pStyle w:val="Listenabsatz"/>
+        <w:numPr>
+          <w:ilvl w:val="0"/>
+          <w:numId w:val="6"/>
+        </w:numPr>
+        <w:ind w:left="851"/>
+      </w:pPr>
       <w:r>
-        <w:t xml:space="preserve"> anstatt </w:t>
+        <w:t>Anwendung nicht vergessen, dass funktion skaliert ist</w:t>
       </w:r>
-      <w:proofErr w:type="spellStart"/>
+    </w:p>
+    <w:p>
+      <w:pPr>
+        <w:pStyle w:val="Listenabsatz"/>
+        <w:numPr>
+          <w:ilvl w:val="0"/>
+          <w:numId w:val="6"/>
+        </w:numPr>
+        <w:ind w:left="851"/>
+      </w:pPr>
       <w:r>
-        <w:t>equation+split</w:t>
+        <w:t>Bei Anwendung dazuschreiben dass nun x^i Datensamples und nicht mehr Iterierte</w:t>
       </w:r>
-      <w:proofErr w:type="spellEnd"/>
+    </w:p>
+    <w:p>
+      <w:pPr>
+        <w:pStyle w:val="Listenabsatz"/>
+        <w:numPr>
+          <w:ilvl w:val="0"/>
+          <w:numId w:val="6"/>
+        </w:numPr>
+        <w:ind w:left="851"/>
+      </w:pPr>
       <w:r>
-        <w:t xml:space="preserve">, wenn Seitenumbruch in </w:t>
-      </w:r>
-      <w:proofErr w:type="spellStart"/>
-      <w:r>
-        <w:t>Gleichiungssystem</w:t>
-      </w:r>
-      <w:proofErr w:type="spellEnd"/>
-      <w:r>
-        <w:t xml:space="preserve"> erwünscht</w:t>
+        <w:t>Align+split anstatt equation+split, wenn Seitenumbruch in Gleichiungssystem erwünscht</w:t>
       </w:r>
     </w:p>
     <w:p>
@@ -545,15 +414,7 @@
         <w:ind w:left="851"/>
       </w:pPr>
       <w:r>
-        <w:t xml:space="preserve">Möglichkeit bei mehr Parametern: eigenen Datensatz duplizieren und </w:t>
-      </w:r>
-      <w:proofErr w:type="spellStart"/>
-      <w:r>
-        <w:t>noise</w:t>
-      </w:r>
-      <w:proofErr w:type="spellEnd"/>
-      <w:r>
-        <w:t xml:space="preserve"> drauf</w:t>
+        <w:t>Möglichkeit bei mehr Parametern: eigenen Datensatz duplizieren und noise drauf</w:t>
       </w:r>
     </w:p>
     <w:p>
@@ -585,23 +446,7 @@
         <w:ind w:left="851"/>
       </w:pPr>
       <w:r>
-        <w:t xml:space="preserve">Prüfen ob die zwei möglichen Formen der </w:t>
-      </w:r>
-      <w:proofErr w:type="spellStart"/>
-      <w:r>
-        <w:t>dw</w:t>
-      </w:r>
-      <w:proofErr w:type="spellEnd"/>
-      <w:r>
-        <w:t>/</w:t>
-      </w:r>
-      <w:proofErr w:type="spellStart"/>
-      <w:r>
-        <w:t>dlambda</w:t>
-      </w:r>
-      <w:proofErr w:type="spellEnd"/>
-      <w:r>
-        <w:t xml:space="preserve"> Ableitung gleich sind</w:t>
+        <w:t>Prüfen ob die zwei möglichen Formen der dw/dlambda Ableitung gleich sind</w:t>
       </w:r>
     </w:p>
     <w:p>
@@ -614,39 +459,7 @@
         <w:ind w:left="851"/>
       </w:pPr>
       <w:r>
-        <w:t xml:space="preserve">Schauen, ob </w:t>
-      </w:r>
-      <w:proofErr w:type="spellStart"/>
-      <w:r>
-        <w:t>constrained</w:t>
-      </w:r>
-      <w:proofErr w:type="spellEnd"/>
-      <w:r>
-        <w:t xml:space="preserve"> </w:t>
-      </w:r>
-      <w:proofErr w:type="spellStart"/>
-      <w:r>
-        <w:t>case</w:t>
-      </w:r>
-      <w:proofErr w:type="spellEnd"/>
-      <w:r>
-        <w:t xml:space="preserve"> möglich mit den </w:t>
-      </w:r>
-      <w:proofErr w:type="spellStart"/>
-      <w:r>
-        <w:t>generalized</w:t>
-      </w:r>
-      <w:proofErr w:type="spellEnd"/>
-      <w:r>
-        <w:t xml:space="preserve"> </w:t>
-      </w:r>
-      <w:proofErr w:type="spellStart"/>
-      <w:r>
-        <w:t>inequalities</w:t>
-      </w:r>
-      <w:proofErr w:type="spellEnd"/>
-      <w:r>
-        <w:t xml:space="preserve"> von Robinson</w:t>
+        <w:t>Schauen, ob constrained case möglich mit den generalized inequalities von Robinson</w:t>
       </w:r>
     </w:p>
     <w:p>
@@ -824,21 +637,12 @@
                 <w:lang w:eastAsia="de-DE"/>
               </w:rPr>
             </w:pPr>
-            <w:proofErr w:type="spellStart"/>
-            <w:r>
-              <w:rPr>
-                <w:rFonts w:ascii="Calibri" w:eastAsia="Times New Roman" w:hAnsi="Calibri" w:cs="Times New Roman"/>
-                <w:lang w:eastAsia="de-DE"/>
-              </w:rPr>
-              <w:t>To</w:t>
-            </w:r>
-            <w:proofErr w:type="spellEnd"/>
-            <w:r>
-              <w:rPr>
-                <w:rFonts w:ascii="Calibri" w:eastAsia="Times New Roman" w:hAnsi="Calibri" w:cs="Times New Roman"/>
-                <w:lang w:eastAsia="de-DE"/>
-              </w:rPr>
-              <w:t xml:space="preserve"> Do</w:t>
+            <w:r>
+              <w:rPr>
+                <w:rFonts w:ascii="Calibri" w:eastAsia="Times New Roman" w:hAnsi="Calibri" w:cs="Times New Roman"/>
+                <w:lang w:eastAsia="de-DE"/>
+              </w:rPr>
+              <w:t>To Do</w:t>
             </w:r>
           </w:p>
         </w:tc>
@@ -1099,6 +903,7 @@
                 <w:rFonts w:ascii="Calibri" w:eastAsia="Times New Roman" w:hAnsi="Calibri" w:cs="Times New Roman"/>
                 <w:lang w:eastAsia="de-DE"/>
               </w:rPr>
+              <w:lastRenderedPageBreak/>
               <w:t>20.04.2017</w:t>
             </w:r>
           </w:p>
@@ -1221,23 +1026,7 @@
                 <w:lang w:eastAsia="de-DE"/>
               </w:rPr>
               <w:tab/>
-              <w:t>\</w:t>
-            </w:r>
-            <w:proofErr w:type="spellStart"/>
-            <w:r>
-              <w:rPr>
-                <w:rFonts w:ascii="Calibri" w:eastAsia="Times New Roman" w:hAnsi="Calibri" w:cs="Times New Roman"/>
-                <w:lang w:eastAsia="de-DE"/>
-              </w:rPr>
-              <w:t>delta</w:t>
-            </w:r>
-            <w:proofErr w:type="spellEnd"/>
-            <w:r>
-              <w:rPr>
-                <w:rFonts w:ascii="Calibri" w:eastAsia="Times New Roman" w:hAnsi="Calibri" w:cs="Times New Roman"/>
-                <w:lang w:eastAsia="de-DE"/>
-              </w:rPr>
-              <w:t xml:space="preserve"> definiert</w:t>
+              <w:t>\delta definiert</w:t>
             </w:r>
           </w:p>
           <w:p>
@@ -1254,39 +1043,7 @@
                 <w:lang w:eastAsia="de-DE"/>
               </w:rPr>
               <w:tab/>
-              <w:t xml:space="preserve">Test mit neuem </w:t>
-            </w:r>
-            <w:proofErr w:type="spellStart"/>
-            <w:r>
-              <w:rPr>
-                <w:rFonts w:ascii="Calibri" w:eastAsia="Times New Roman" w:hAnsi="Calibri" w:cs="Times New Roman"/>
-                <w:lang w:eastAsia="de-DE"/>
-              </w:rPr>
-              <w:t>Stopping</w:t>
-            </w:r>
-            <w:proofErr w:type="spellEnd"/>
-            <w:r>
-              <w:rPr>
-                <w:rFonts w:ascii="Calibri" w:eastAsia="Times New Roman" w:hAnsi="Calibri" w:cs="Times New Roman"/>
-                <w:lang w:eastAsia="de-DE"/>
-              </w:rPr>
-              <w:t xml:space="preserve"> </w:t>
-            </w:r>
-            <w:proofErr w:type="spellStart"/>
-            <w:r>
-              <w:rPr>
-                <w:rFonts w:ascii="Calibri" w:eastAsia="Times New Roman" w:hAnsi="Calibri" w:cs="Times New Roman"/>
-                <w:lang w:eastAsia="de-DE"/>
-              </w:rPr>
-              <w:t>criterion</w:t>
-            </w:r>
-            <w:proofErr w:type="spellEnd"/>
-            <w:r>
-              <w:rPr>
-                <w:rFonts w:ascii="Calibri" w:eastAsia="Times New Roman" w:hAnsi="Calibri" w:cs="Times New Roman"/>
-                <w:lang w:eastAsia="de-DE"/>
-              </w:rPr>
-              <w:t xml:space="preserve"> (</w:t>
+              <w:t>Test mit neuem Stopping criterion (</w:t>
             </w:r>
             <w:r>
               <w:rPr>
@@ -1340,7 +1097,6 @@
                 <w:rFonts w:ascii="Calibri" w:eastAsia="Times New Roman" w:hAnsi="Calibri" w:cs="Times New Roman"/>
                 <w:lang w:eastAsia="de-DE"/>
               </w:rPr>
-              <w:lastRenderedPageBreak/>
               <w:t>21.04.2017</w:t>
             </w:r>
           </w:p>
@@ -1478,39 +1234,7 @@
                 <w:lang w:eastAsia="de-DE"/>
               </w:rPr>
               <w:tab/>
-              <w:t xml:space="preserve">Überlegung </w:t>
-            </w:r>
-            <w:proofErr w:type="spellStart"/>
-            <w:r>
-              <w:rPr>
-                <w:rFonts w:ascii="Calibri" w:eastAsia="Times New Roman" w:hAnsi="Calibri" w:cs="Times New Roman"/>
-                <w:lang w:eastAsia="de-DE"/>
-              </w:rPr>
-              <w:t>lim</w:t>
-            </w:r>
-            <w:proofErr w:type="spellEnd"/>
-            <w:r>
-              <w:rPr>
-                <w:rFonts w:ascii="Calibri" w:eastAsia="Times New Roman" w:hAnsi="Calibri" w:cs="Times New Roman"/>
-                <w:lang w:eastAsia="de-DE"/>
-              </w:rPr>
-              <w:t xml:space="preserve"> </w:t>
-            </w:r>
-            <w:proofErr w:type="spellStart"/>
-            <w:r>
-              <w:rPr>
-                <w:rFonts w:ascii="Calibri" w:eastAsia="Times New Roman" w:hAnsi="Calibri" w:cs="Times New Roman"/>
-                <w:lang w:eastAsia="de-DE"/>
-              </w:rPr>
-              <w:t>inf</w:t>
-            </w:r>
-            <w:proofErr w:type="spellEnd"/>
-            <w:r>
-              <w:rPr>
-                <w:rFonts w:ascii="Calibri" w:eastAsia="Times New Roman" w:hAnsi="Calibri" w:cs="Times New Roman"/>
-                <w:lang w:eastAsia="de-DE"/>
-              </w:rPr>
-              <w:t xml:space="preserve"> t im Q-Fall</w:t>
+              <w:t>Überlegung lim inf t im Q-Fall</w:t>
             </w:r>
           </w:p>
         </w:tc>
@@ -2340,23 +2064,7 @@
                 <w:lang w:eastAsia="de-DE"/>
               </w:rPr>
               <w:tab/>
-              <w:t xml:space="preserve">Algorithmus für Q </w:t>
-            </w:r>
-            <w:proofErr w:type="spellStart"/>
-            <w:r>
-              <w:rPr>
-                <w:rFonts w:ascii="Calibri" w:eastAsia="Times New Roman" w:hAnsi="Calibri" w:cs="Times New Roman"/>
-                <w:lang w:eastAsia="de-DE"/>
-              </w:rPr>
-              <w:t>bounded</w:t>
-            </w:r>
-            <w:proofErr w:type="spellEnd"/>
-            <w:r>
-              <w:rPr>
-                <w:rFonts w:ascii="Calibri" w:eastAsia="Times New Roman" w:hAnsi="Calibri" w:cs="Times New Roman"/>
-                <w:lang w:eastAsia="de-DE"/>
-              </w:rPr>
-              <w:t xml:space="preserve"> ändern </w:t>
+              <w:t xml:space="preserve">Algorithmus für Q bounded ändern </w:t>
             </w:r>
           </w:p>
           <w:p>
@@ -2418,23 +2126,7 @@
                 <w:rFonts w:ascii="Calibri" w:eastAsia="Times New Roman" w:hAnsi="Calibri" w:cs="Times New Roman"/>
                 <w:lang w:eastAsia="de-DE"/>
               </w:rPr>
-              <w:t xml:space="preserve">Q </w:t>
-            </w:r>
-            <w:proofErr w:type="spellStart"/>
-            <w:r>
-              <w:rPr>
-                <w:rFonts w:ascii="Calibri" w:eastAsia="Times New Roman" w:hAnsi="Calibri" w:cs="Times New Roman"/>
-                <w:lang w:eastAsia="de-DE"/>
-              </w:rPr>
-              <w:t>bound</w:t>
-            </w:r>
-            <w:proofErr w:type="spellEnd"/>
-            <w:r>
-              <w:rPr>
-                <w:rFonts w:ascii="Calibri" w:eastAsia="Times New Roman" w:hAnsi="Calibri" w:cs="Times New Roman"/>
-                <w:lang w:eastAsia="de-DE"/>
-              </w:rPr>
-              <w:t xml:space="preserve"> geändert</w:t>
+              <w:t>Q bound geändert</w:t>
             </w:r>
           </w:p>
           <w:p>
@@ -2614,21 +2306,12 @@
                 <w:lang w:eastAsia="de-DE"/>
               </w:rPr>
             </w:pPr>
-            <w:proofErr w:type="spellStart"/>
-            <w:r>
-              <w:rPr>
-                <w:rFonts w:ascii="Calibri" w:eastAsia="Times New Roman" w:hAnsi="Calibri" w:cs="Times New Roman"/>
-                <w:lang w:eastAsia="de-DE"/>
-              </w:rPr>
-              <w:t>To</w:t>
-            </w:r>
-            <w:proofErr w:type="spellEnd"/>
-            <w:r>
-              <w:rPr>
-                <w:rFonts w:ascii="Calibri" w:eastAsia="Times New Roman" w:hAnsi="Calibri" w:cs="Times New Roman"/>
-                <w:lang w:eastAsia="de-DE"/>
-              </w:rPr>
-              <w:t xml:space="preserve"> Do: Kapitel weiter schreiben</w:t>
+            <w:r>
+              <w:rPr>
+                <w:rFonts w:ascii="Calibri" w:eastAsia="Times New Roman" w:hAnsi="Calibri" w:cs="Times New Roman"/>
+                <w:lang w:eastAsia="de-DE"/>
+              </w:rPr>
+              <w:t>To Do: Kapitel weiter schreiben</w:t>
             </w:r>
           </w:p>
           <w:p>
@@ -2658,23 +2341,7 @@
                 <w:rFonts w:ascii="Calibri" w:eastAsia="Times New Roman" w:hAnsi="Calibri" w:cs="Times New Roman"/>
                 <w:lang w:eastAsia="de-DE"/>
               </w:rPr>
-              <w:t xml:space="preserve"> (</w:t>
-            </w:r>
-            <w:proofErr w:type="spellStart"/>
-            <w:r>
-              <w:rPr>
-                <w:rFonts w:ascii="Calibri" w:eastAsia="Times New Roman" w:hAnsi="Calibri" w:cs="Times New Roman"/>
-                <w:lang w:eastAsia="de-DE"/>
-              </w:rPr>
-              <w:t>bundle</w:t>
-            </w:r>
-            <w:proofErr w:type="spellEnd"/>
-            <w:r>
-              <w:rPr>
-                <w:rFonts w:ascii="Calibri" w:eastAsia="Times New Roman" w:hAnsi="Calibri" w:cs="Times New Roman"/>
-                <w:lang w:eastAsia="de-DE"/>
-              </w:rPr>
-              <w:t>-Verfahren)</w:t>
+              <w:t xml:space="preserve"> (bundle-Verfahren)</w:t>
             </w:r>
           </w:p>
         </w:tc>
@@ -2826,39 +2493,7 @@
                 <w:rFonts w:ascii="Calibri" w:eastAsia="Times New Roman" w:hAnsi="Calibri" w:cs="Times New Roman"/>
                 <w:lang w:eastAsia="de-DE"/>
               </w:rPr>
-              <w:t xml:space="preserve"> Kapitel weiter schreiben (</w:t>
-            </w:r>
-            <w:proofErr w:type="spellStart"/>
-            <w:r>
-              <w:rPr>
-                <w:rFonts w:ascii="Calibri" w:eastAsia="Times New Roman" w:hAnsi="Calibri" w:cs="Times New Roman"/>
-                <w:lang w:eastAsia="de-DE"/>
-              </w:rPr>
-              <w:t>augmented</w:t>
-            </w:r>
-            <w:proofErr w:type="spellEnd"/>
-            <w:r>
-              <w:rPr>
-                <w:rFonts w:ascii="Calibri" w:eastAsia="Times New Roman" w:hAnsi="Calibri" w:cs="Times New Roman"/>
-                <w:lang w:eastAsia="de-DE"/>
-              </w:rPr>
-              <w:t xml:space="preserve"> </w:t>
-            </w:r>
-            <w:proofErr w:type="spellStart"/>
-            <w:r>
-              <w:rPr>
-                <w:rFonts w:ascii="Calibri" w:eastAsia="Times New Roman" w:hAnsi="Calibri" w:cs="Times New Roman"/>
-                <w:lang w:eastAsia="de-DE"/>
-              </w:rPr>
-              <w:t>bundle</w:t>
-            </w:r>
-            <w:proofErr w:type="spellEnd"/>
-            <w:r>
-              <w:rPr>
-                <w:rFonts w:ascii="Calibri" w:eastAsia="Times New Roman" w:hAnsi="Calibri" w:cs="Times New Roman"/>
-                <w:lang w:eastAsia="de-DE"/>
-              </w:rPr>
-              <w:t>)</w:t>
+              <w:t xml:space="preserve"> Kapitel weiter schreiben (augmented bundle)</w:t>
             </w:r>
           </w:p>
         </w:tc>
@@ -3445,58 +3080,25 @@
                 <w:rFonts w:ascii="Calibri" w:eastAsia="Times New Roman" w:hAnsi="Calibri" w:cs="Times New Roman"/>
                 <w:lang w:val="en-US" w:eastAsia="de-DE"/>
               </w:rPr>
-              <w:t xml:space="preserve">To Do: </w:t>
-            </w:r>
-            <w:proofErr w:type="spellStart"/>
-            <w:r>
+              <w:t>To Do: Schwedisch</w:t>
+            </w:r>
+          </w:p>
+          <w:p>
+            <w:pPr>
+              <w:spacing w:after="0" w:line="240" w:lineRule="auto"/>
               <w:rPr>
                 <w:rFonts w:ascii="Calibri" w:eastAsia="Times New Roman" w:hAnsi="Calibri" w:cs="Times New Roman"/>
                 <w:lang w:val="en-US" w:eastAsia="de-DE"/>
               </w:rPr>
-              <w:t>Schwedisch</w:t>
-            </w:r>
-            <w:proofErr w:type="spellEnd"/>
-          </w:p>
-          <w:p>
-            <w:pPr>
-              <w:spacing w:after="0" w:line="240" w:lineRule="auto"/>
+            </w:pPr>
+            <w:r>
               <w:rPr>
                 <w:rFonts w:ascii="Calibri" w:eastAsia="Times New Roman" w:hAnsi="Calibri" w:cs="Times New Roman"/>
                 <w:lang w:val="en-US" w:eastAsia="de-DE"/>
               </w:rPr>
-            </w:pPr>
-            <w:r>
-              <w:rPr>
-                <w:rFonts w:ascii="Calibri" w:eastAsia="Times New Roman" w:hAnsi="Calibri" w:cs="Times New Roman"/>
-                <w:lang w:val="en-US" w:eastAsia="de-DE"/>
-              </w:rPr>
               <w:tab/>
-            </w:r>
-            <w:proofErr w:type="spellStart"/>
-            <w:r>
-              <w:rPr>
-                <w:rFonts w:ascii="Calibri" w:eastAsia="Times New Roman" w:hAnsi="Calibri" w:cs="Times New Roman"/>
-                <w:lang w:val="en-US" w:eastAsia="de-DE"/>
-              </w:rPr>
-              <w:t>Asymptotische</w:t>
-            </w:r>
-            <w:proofErr w:type="spellEnd"/>
-            <w:r>
-              <w:rPr>
-                <w:rFonts w:ascii="Calibri" w:eastAsia="Times New Roman" w:hAnsi="Calibri" w:cs="Times New Roman"/>
-                <w:lang w:val="en-US" w:eastAsia="de-DE"/>
-              </w:rPr>
-              <w:t xml:space="preserve"> </w:t>
-            </w:r>
-            <w:proofErr w:type="spellStart"/>
-            <w:r>
-              <w:rPr>
-                <w:rFonts w:ascii="Calibri" w:eastAsia="Times New Roman" w:hAnsi="Calibri" w:cs="Times New Roman"/>
-                <w:lang w:val="en-US" w:eastAsia="de-DE"/>
-              </w:rPr>
-              <w:t>Fehler</w:t>
-            </w:r>
-            <w:proofErr w:type="spellEnd"/>
+              <w:t>Asymptotische Fehler</w:t>
+            </w:r>
           </w:p>
           <w:p>
             <w:pPr>
@@ -3523,82 +3125,48 @@
                 <w:lang w:val="en-US" w:eastAsia="de-DE"/>
               </w:rPr>
             </w:pPr>
-            <w:proofErr w:type="spellStart"/>
             <w:r>
               <w:rPr>
                 <w:rFonts w:ascii="Calibri" w:eastAsia="Times New Roman" w:hAnsi="Calibri" w:cs="Times New Roman"/>
                 <w:lang w:val="en-US" w:eastAsia="de-DE"/>
               </w:rPr>
-              <w:t>Getan</w:t>
-            </w:r>
-            <w:proofErr w:type="spellEnd"/>
+              <w:t xml:space="preserve">Getan: </w:t>
+            </w:r>
             <w:r>
               <w:rPr>
                 <w:rFonts w:ascii="Calibri" w:eastAsia="Times New Roman" w:hAnsi="Calibri" w:cs="Times New Roman"/>
                 <w:lang w:val="en-US" w:eastAsia="de-DE"/>
               </w:rPr>
-              <w:t xml:space="preserve">: </w:t>
-            </w:r>
-            <w:proofErr w:type="spellStart"/>
+              <w:t>gelesen: bird’S-eye view on bundle methods</w:t>
+            </w:r>
+          </w:p>
+          <w:p>
+            <w:pPr>
+              <w:spacing w:after="0" w:line="240" w:lineRule="auto"/>
+              <w:rPr>
+                <w:rFonts w:ascii="Calibri" w:eastAsia="Times New Roman" w:hAnsi="Calibri" w:cs="Times New Roman"/>
+                <w:lang w:eastAsia="de-DE"/>
+              </w:rPr>
+            </w:pPr>
             <w:r>
               <w:rPr>
                 <w:rFonts w:ascii="Calibri" w:eastAsia="Times New Roman" w:hAnsi="Calibri" w:cs="Times New Roman"/>
                 <w:lang w:val="en-US" w:eastAsia="de-DE"/>
               </w:rPr>
-              <w:t>gelesen</w:t>
-            </w:r>
-            <w:proofErr w:type="spellEnd"/>
+              <w:tab/>
+            </w:r>
+            <w:r>
+              <w:rPr>
+                <w:rFonts w:ascii="Calibri" w:eastAsia="Times New Roman" w:hAnsi="Calibri" w:cs="Times New Roman"/>
+                <w:lang w:eastAsia="de-DE"/>
+              </w:rPr>
+              <w:t xml:space="preserve">Noll </w:t>
+            </w:r>
             <w:r>
               <w:rPr>
                 <w:rFonts w:ascii="Calibri" w:eastAsia="Times New Roman" w:hAnsi="Calibri" w:cs="Times New Roman"/>
                 <w:lang w:val="en-US" w:eastAsia="de-DE"/>
               </w:rPr>
-              <w:t xml:space="preserve">: </w:t>
-            </w:r>
-            <w:proofErr w:type="spellStart"/>
-            <w:r>
-              <w:rPr>
-                <w:rFonts w:ascii="Calibri" w:eastAsia="Times New Roman" w:hAnsi="Calibri" w:cs="Times New Roman"/>
-                <w:lang w:val="en-US" w:eastAsia="de-DE"/>
-              </w:rPr>
-              <w:t>bird’S-eye</w:t>
-            </w:r>
-            <w:proofErr w:type="spellEnd"/>
-            <w:r>
-              <w:rPr>
-                <w:rFonts w:ascii="Calibri" w:eastAsia="Times New Roman" w:hAnsi="Calibri" w:cs="Times New Roman"/>
-                <w:lang w:val="en-US" w:eastAsia="de-DE"/>
-              </w:rPr>
-              <w:t xml:space="preserve"> view on bundle methods</w:t>
-            </w:r>
-          </w:p>
-          <w:p>
-            <w:pPr>
-              <w:spacing w:after="0" w:line="240" w:lineRule="auto"/>
-              <w:rPr>
-                <w:rFonts w:ascii="Calibri" w:eastAsia="Times New Roman" w:hAnsi="Calibri" w:cs="Times New Roman"/>
-                <w:lang w:eastAsia="de-DE"/>
-              </w:rPr>
-            </w:pPr>
-            <w:r>
-              <w:rPr>
-                <w:rFonts w:ascii="Calibri" w:eastAsia="Times New Roman" w:hAnsi="Calibri" w:cs="Times New Roman"/>
-                <w:lang w:val="en-US" w:eastAsia="de-DE"/>
-              </w:rPr>
-              <w:tab/>
-            </w:r>
-            <w:r>
-              <w:rPr>
-                <w:rFonts w:ascii="Calibri" w:eastAsia="Times New Roman" w:hAnsi="Calibri" w:cs="Times New Roman"/>
-                <w:lang w:eastAsia="de-DE"/>
-              </w:rPr>
-              <w:t xml:space="preserve">Noll </w:t>
-            </w:r>
-            <w:r>
-              <w:rPr>
-                <w:rFonts w:ascii="Calibri" w:eastAsia="Times New Roman" w:hAnsi="Calibri" w:cs="Times New Roman"/>
-                <w:lang w:val="en-US" w:eastAsia="de-DE"/>
-              </w:rPr>
               <w:sym w:font="Wingdings" w:char="F0E0"/>
             </w:r>
             <w:r>
@@ -3606,33 +3174,8 @@
                 <w:rFonts w:ascii="Calibri" w:eastAsia="Times New Roman" w:hAnsi="Calibri" w:cs="Times New Roman"/>
                 <w:lang w:eastAsia="de-DE"/>
               </w:rPr>
-              <w:t xml:space="preserve"> </w:t>
-            </w:r>
-            <w:proofErr w:type="spellStart"/>
-            <w:r>
-              <w:rPr>
-                <w:rFonts w:ascii="Calibri" w:eastAsia="Times New Roman" w:hAnsi="Calibri" w:cs="Times New Roman"/>
-                <w:lang w:eastAsia="de-DE"/>
-              </w:rPr>
-              <w:t>assumption</w:t>
-            </w:r>
-            <w:proofErr w:type="spellEnd"/>
-            <w:r>
-              <w:rPr>
-                <w:rFonts w:ascii="Calibri" w:eastAsia="Times New Roman" w:hAnsi="Calibri" w:cs="Times New Roman"/>
-                <w:lang w:eastAsia="de-DE"/>
-              </w:rPr>
-              <w:t xml:space="preserve"> on </w:t>
-            </w:r>
-            <w:proofErr w:type="spellStart"/>
-            <w:r>
-              <w:rPr>
-                <w:rFonts w:ascii="Calibri" w:eastAsia="Times New Roman" w:hAnsi="Calibri" w:cs="Times New Roman"/>
-                <w:lang w:eastAsia="de-DE"/>
-              </w:rPr>
-              <w:t>errors</w:t>
-            </w:r>
-            <w:proofErr w:type="spellEnd"/>
+              <w:t xml:space="preserve"> assumption on errors</w:t>
+            </w:r>
           </w:p>
           <w:p>
             <w:pPr>
@@ -3788,37 +3331,12 @@
                 <w:lang w:eastAsia="de-DE"/>
               </w:rPr>
             </w:pPr>
-            <w:proofErr w:type="spellStart"/>
-            <w:r>
-              <w:rPr>
-                <w:rFonts w:ascii="Calibri" w:eastAsia="Times New Roman" w:hAnsi="Calibri" w:cs="Times New Roman"/>
-                <w:lang w:eastAsia="de-DE"/>
-              </w:rPr>
-              <w:t>To</w:t>
-            </w:r>
-            <w:proofErr w:type="spellEnd"/>
-            <w:r>
-              <w:rPr>
-                <w:rFonts w:ascii="Calibri" w:eastAsia="Times New Roman" w:hAnsi="Calibri" w:cs="Times New Roman"/>
-                <w:lang w:eastAsia="de-DE"/>
-              </w:rPr>
-              <w:t xml:space="preserve"> Do: </w:t>
-            </w:r>
-            <w:proofErr w:type="spellStart"/>
-            <w:r>
-              <w:rPr>
-                <w:rFonts w:ascii="Calibri" w:eastAsia="Times New Roman" w:hAnsi="Calibri" w:cs="Times New Roman"/>
-                <w:lang w:eastAsia="de-DE"/>
-              </w:rPr>
-              <w:t>depth</w:t>
-            </w:r>
-            <w:proofErr w:type="spellEnd"/>
-            <w:r>
-              <w:rPr>
-                <w:rFonts w:ascii="Calibri" w:eastAsia="Times New Roman" w:hAnsi="Calibri" w:cs="Times New Roman"/>
-                <w:lang w:eastAsia="de-DE"/>
-              </w:rPr>
-              <w:t>-paper lesen</w:t>
+            <w:r>
+              <w:rPr>
+                <w:rFonts w:ascii="Calibri" w:eastAsia="Times New Roman" w:hAnsi="Calibri" w:cs="Times New Roman"/>
+                <w:lang w:eastAsia="de-DE"/>
+              </w:rPr>
+              <w:t>To Do: depth-paper lesen</w:t>
             </w:r>
           </w:p>
           <w:p>
@@ -3841,23 +3359,7 @@
                 <w:rFonts w:ascii="Calibri" w:eastAsia="Times New Roman" w:hAnsi="Calibri" w:cs="Times New Roman"/>
                 <w:lang w:eastAsia="de-DE"/>
               </w:rPr>
-              <w:t xml:space="preserve">1-2 weitere </w:t>
-            </w:r>
-            <w:proofErr w:type="spellStart"/>
-            <w:r>
-              <w:rPr>
-                <w:rFonts w:ascii="Calibri" w:eastAsia="Times New Roman" w:hAnsi="Calibri" w:cs="Times New Roman"/>
-                <w:lang w:eastAsia="de-DE"/>
-              </w:rPr>
-              <w:t>paper</w:t>
-            </w:r>
-            <w:proofErr w:type="spellEnd"/>
-            <w:r>
-              <w:rPr>
-                <w:rFonts w:ascii="Calibri" w:eastAsia="Times New Roman" w:hAnsi="Calibri" w:cs="Times New Roman"/>
-                <w:lang w:eastAsia="de-DE"/>
-              </w:rPr>
-              <w:t xml:space="preserve"> zum Thema lesen</w:t>
+              <w:t>1-2 weitere paper zum Thema lesen</w:t>
             </w:r>
           </w:p>
           <w:p>
@@ -3898,37 +3400,12 @@
               </w:rPr>
               <w:tab/>
             </w:r>
-            <w:proofErr w:type="spellStart"/>
-            <w:r>
-              <w:rPr>
-                <w:rFonts w:ascii="Calibri" w:eastAsia="Times New Roman" w:hAnsi="Calibri" w:cs="Times New Roman"/>
-                <w:lang w:eastAsia="de-DE"/>
-              </w:rPr>
-              <w:t>assumption</w:t>
-            </w:r>
-            <w:proofErr w:type="spellEnd"/>
-            <w:r>
-              <w:rPr>
-                <w:rFonts w:ascii="Calibri" w:eastAsia="Times New Roman" w:hAnsi="Calibri" w:cs="Times New Roman"/>
-                <w:lang w:eastAsia="de-DE"/>
-              </w:rPr>
-              <w:t xml:space="preserve"> on </w:t>
-            </w:r>
-            <w:proofErr w:type="spellStart"/>
-            <w:r>
-              <w:rPr>
-                <w:rFonts w:ascii="Calibri" w:eastAsia="Times New Roman" w:hAnsi="Calibri" w:cs="Times New Roman"/>
-                <w:lang w:eastAsia="de-DE"/>
-              </w:rPr>
-              <w:t>errors</w:t>
-            </w:r>
-            <w:proofErr w:type="spellEnd"/>
-            <w:r>
-              <w:rPr>
-                <w:rFonts w:ascii="Calibri" w:eastAsia="Times New Roman" w:hAnsi="Calibri" w:cs="Times New Roman"/>
-                <w:lang w:eastAsia="de-DE"/>
-              </w:rPr>
-              <w:t xml:space="preserve"> und asymptotischer Fehler aufgeschrieben</w:t>
+            <w:r>
+              <w:rPr>
+                <w:rFonts w:ascii="Calibri" w:eastAsia="Times New Roman" w:hAnsi="Calibri" w:cs="Times New Roman"/>
+                <w:lang w:eastAsia="de-DE"/>
+              </w:rPr>
+              <w:t>assumption on errors und asymptotischer Fehler aufgeschrieben</w:t>
             </w:r>
           </w:p>
           <w:p>
@@ -4236,21 +3713,12 @@
                 <w:lang w:eastAsia="de-DE"/>
               </w:rPr>
             </w:pPr>
-            <w:proofErr w:type="spellStart"/>
-            <w:r>
-              <w:rPr>
-                <w:rFonts w:ascii="Calibri" w:eastAsia="Times New Roman" w:hAnsi="Calibri" w:cs="Times New Roman"/>
-                <w:lang w:eastAsia="de-DE"/>
-              </w:rPr>
-              <w:t>Mella</w:t>
-            </w:r>
-            <w:proofErr w:type="spellEnd"/>
-            <w:r>
-              <w:rPr>
-                <w:rFonts w:ascii="Calibri" w:eastAsia="Times New Roman" w:hAnsi="Calibri" w:cs="Times New Roman"/>
-                <w:lang w:eastAsia="de-DE"/>
-              </w:rPr>
-              <w:t xml:space="preserve"> Geburtstag</w:t>
+            <w:r>
+              <w:rPr>
+                <w:rFonts w:ascii="Calibri" w:eastAsia="Times New Roman" w:hAnsi="Calibri" w:cs="Times New Roman"/>
+                <w:lang w:eastAsia="de-DE"/>
+              </w:rPr>
+              <w:t>Mella Geburtstag</w:t>
             </w:r>
           </w:p>
         </w:tc>
@@ -4290,6 +3758,7 @@
                 <w:rFonts w:ascii="Calibri" w:eastAsia="Times New Roman" w:hAnsi="Calibri" w:cs="Times New Roman"/>
                 <w:lang w:eastAsia="de-DE"/>
               </w:rPr>
+              <w:lastRenderedPageBreak/>
               <w:t>06.05.2017</w:t>
             </w:r>
           </w:p>
@@ -4587,7 +4056,6 @@
                 <w:rFonts w:ascii="Calibri" w:eastAsia="Times New Roman" w:hAnsi="Calibri" w:cs="Times New Roman"/>
                 <w:lang w:eastAsia="de-DE"/>
               </w:rPr>
-              <w:lastRenderedPageBreak/>
               <w:t>08.05.2017</w:t>
             </w:r>
           </w:p>
@@ -4693,23 +4161,7 @@
                 <w:rFonts w:ascii="Calibri" w:eastAsia="Times New Roman" w:hAnsi="Calibri" w:cs="Times New Roman"/>
                 <w:lang w:eastAsia="de-DE"/>
               </w:rPr>
-              <w:t xml:space="preserve">Getan: Definitionen </w:t>
-            </w:r>
-            <w:proofErr w:type="spellStart"/>
-            <w:r>
-              <w:rPr>
-                <w:rFonts w:ascii="Calibri" w:eastAsia="Times New Roman" w:hAnsi="Calibri" w:cs="Times New Roman"/>
-                <w:lang w:eastAsia="de-DE"/>
-              </w:rPr>
-              <w:t>eps</w:t>
-            </w:r>
-            <w:proofErr w:type="spellEnd"/>
-            <w:r>
-              <w:rPr>
-                <w:rFonts w:ascii="Calibri" w:eastAsia="Times New Roman" w:hAnsi="Calibri" w:cs="Times New Roman"/>
-                <w:lang w:eastAsia="de-DE"/>
-              </w:rPr>
-              <w:t>-subdifferential rausgesucht</w:t>
+              <w:t>Getan: Definitionen eps-subdifferential rausgesucht</w:t>
             </w:r>
           </w:p>
         </w:tc>
@@ -4814,7 +4266,6 @@
                 <w:lang w:eastAsia="de-DE"/>
               </w:rPr>
             </w:pPr>
-            <w:proofErr w:type="spellStart"/>
             <w:r>
               <w:rPr>
                 <w:rFonts w:ascii="Calibri" w:eastAsia="Times New Roman" w:hAnsi="Calibri" w:cs="Times New Roman"/>
@@ -4827,25 +4278,8 @@
                 <w:rFonts w:ascii="Calibri" w:eastAsia="Times New Roman" w:hAnsi="Calibri" w:cs="Times New Roman"/>
                 <w:lang w:eastAsia="de-DE"/>
               </w:rPr>
-              <w:t>onv</w:t>
-            </w:r>
-            <w:proofErr w:type="spellEnd"/>
-            <w:r>
-              <w:rPr>
-                <w:rFonts w:ascii="Calibri" w:eastAsia="Times New Roman" w:hAnsi="Calibri" w:cs="Times New Roman"/>
-                <w:lang w:eastAsia="de-DE"/>
-              </w:rPr>
-              <w:t xml:space="preserve"> </w:t>
-            </w:r>
-            <w:proofErr w:type="spellStart"/>
-            <w:r>
-              <w:rPr>
-                <w:rFonts w:ascii="Calibri" w:eastAsia="Times New Roman" w:hAnsi="Calibri" w:cs="Times New Roman"/>
-                <w:lang w:eastAsia="de-DE"/>
-              </w:rPr>
-              <w:t>inex</w:t>
-            </w:r>
-            <w:proofErr w:type="spellEnd"/>
+              <w:t>onv inex</w:t>
+            </w:r>
           </w:p>
         </w:tc>
         <w:tc>
@@ -4874,37 +4308,12 @@
                 <w:lang w:eastAsia="de-DE"/>
               </w:rPr>
             </w:pPr>
-            <w:proofErr w:type="spellStart"/>
-            <w:r>
-              <w:rPr>
-                <w:rFonts w:ascii="Calibri" w:eastAsia="Times New Roman" w:hAnsi="Calibri" w:cs="Times New Roman"/>
-                <w:lang w:eastAsia="de-DE"/>
-              </w:rPr>
-              <w:t>To</w:t>
-            </w:r>
-            <w:proofErr w:type="spellEnd"/>
-            <w:r>
-              <w:rPr>
-                <w:rFonts w:ascii="Calibri" w:eastAsia="Times New Roman" w:hAnsi="Calibri" w:cs="Times New Roman"/>
-                <w:lang w:eastAsia="de-DE"/>
-              </w:rPr>
-              <w:t xml:space="preserve"> Do: </w:t>
-            </w:r>
-            <w:proofErr w:type="spellStart"/>
-            <w:r>
-              <w:rPr>
-                <w:rFonts w:ascii="Calibri" w:eastAsia="Times New Roman" w:hAnsi="Calibri" w:cs="Times New Roman"/>
-                <w:lang w:eastAsia="de-DE"/>
-              </w:rPr>
-              <w:t>eta</w:t>
-            </w:r>
-            <w:proofErr w:type="spellEnd"/>
-            <w:r>
-              <w:rPr>
-                <w:rFonts w:ascii="Calibri" w:eastAsia="Times New Roman" w:hAnsi="Calibri" w:cs="Times New Roman"/>
-                <w:lang w:eastAsia="de-DE"/>
-              </w:rPr>
-              <w:t>-Absatz Korrigieren</w:t>
+            <w:r>
+              <w:rPr>
+                <w:rFonts w:ascii="Calibri" w:eastAsia="Times New Roman" w:hAnsi="Calibri" w:cs="Times New Roman"/>
+                <w:lang w:eastAsia="de-DE"/>
+              </w:rPr>
+              <w:t>To Do: eta-Absatz Korrigieren</w:t>
             </w:r>
           </w:p>
           <w:p>
@@ -4922,21 +4331,12 @@
               </w:rPr>
               <w:t xml:space="preserve">Getan: </w:t>
             </w:r>
-            <w:proofErr w:type="spellStart"/>
-            <w:r>
-              <w:rPr>
-                <w:rFonts w:ascii="Calibri" w:eastAsia="Times New Roman" w:hAnsi="Calibri" w:cs="Times New Roman"/>
-                <w:lang w:eastAsia="de-DE"/>
-              </w:rPr>
-              <w:t>eta</w:t>
-            </w:r>
-            <w:proofErr w:type="spellEnd"/>
-            <w:r>
-              <w:rPr>
-                <w:rFonts w:ascii="Calibri" w:eastAsia="Times New Roman" w:hAnsi="Calibri" w:cs="Times New Roman"/>
-                <w:lang w:eastAsia="de-DE"/>
-              </w:rPr>
-              <w:t>-Absatz ausgerechnet</w:t>
+            <w:r>
+              <w:rPr>
+                <w:rFonts w:ascii="Calibri" w:eastAsia="Times New Roman" w:hAnsi="Calibri" w:cs="Times New Roman"/>
+                <w:lang w:eastAsia="de-DE"/>
+              </w:rPr>
+              <w:t>eta-Absatz ausgerechnet</w:t>
             </w:r>
           </w:p>
           <w:p>
@@ -5075,31 +4475,13 @@
                 <w:lang w:eastAsia="de-DE"/>
               </w:rPr>
             </w:pPr>
-            <w:proofErr w:type="spellStart"/>
-            <w:r>
-              <w:rPr>
-                <w:rFonts w:ascii="Calibri" w:eastAsia="Times New Roman" w:hAnsi="Calibri" w:cs="Times New Roman"/>
-                <w:lang w:eastAsia="de-DE"/>
-              </w:rPr>
-              <w:t>Conv</w:t>
-            </w:r>
-            <w:proofErr w:type="spellEnd"/>
-            <w:r>
-              <w:rPr>
-                <w:rFonts w:ascii="Calibri" w:eastAsia="Times New Roman" w:hAnsi="Calibri" w:cs="Times New Roman"/>
-                <w:lang w:eastAsia="de-DE"/>
-              </w:rPr>
-              <w:t xml:space="preserve"> </w:t>
-            </w:r>
-            <w:proofErr w:type="spellStart"/>
-            <w:r>
-              <w:rPr>
-                <w:rFonts w:ascii="Calibri" w:eastAsia="Times New Roman" w:hAnsi="Calibri" w:cs="Times New Roman"/>
-                <w:lang w:eastAsia="de-DE"/>
-              </w:rPr>
-              <w:t>inex</w:t>
-            </w:r>
-            <w:proofErr w:type="spellEnd"/>
+            <w:r>
+              <w:rPr>
+                <w:rFonts w:ascii="Calibri" w:eastAsia="Times New Roman" w:hAnsi="Calibri" w:cs="Times New Roman"/>
+                <w:lang w:eastAsia="de-DE"/>
+              </w:rPr>
+              <w:t>Conv inex</w:t>
+            </w:r>
           </w:p>
         </w:tc>
         <w:tc>
@@ -5128,7 +4510,6 @@
                 <w:lang w:eastAsia="de-DE"/>
               </w:rPr>
             </w:pPr>
-            <w:proofErr w:type="spellStart"/>
             <w:r>
               <w:rPr>
                 <w:rFonts w:ascii="Calibri" w:eastAsia="Times New Roman" w:hAnsi="Calibri" w:cs="Times New Roman"/>
@@ -5141,40 +4522,23 @@
                 <w:rFonts w:ascii="Calibri" w:eastAsia="Times New Roman" w:hAnsi="Calibri" w:cs="Times New Roman"/>
                 <w:lang w:eastAsia="de-DE"/>
               </w:rPr>
-              <w:t>iVo</w:t>
-            </w:r>
-            <w:proofErr w:type="spellEnd"/>
-            <w:r>
-              <w:rPr>
-                <w:rFonts w:ascii="Calibri" w:eastAsia="Times New Roman" w:hAnsi="Calibri" w:cs="Times New Roman"/>
-                <w:lang w:eastAsia="de-DE"/>
-              </w:rPr>
-              <w:t xml:space="preserve"> Umwelt</w:t>
-            </w:r>
-          </w:p>
-          <w:p>
-            <w:pPr>
-              <w:spacing w:after="0" w:line="240" w:lineRule="auto"/>
-              <w:rPr>
-                <w:rFonts w:ascii="Calibri" w:eastAsia="Times New Roman" w:hAnsi="Calibri" w:cs="Times New Roman"/>
-                <w:lang w:eastAsia="de-DE"/>
-              </w:rPr>
-            </w:pPr>
-            <w:proofErr w:type="spellStart"/>
-            <w:r>
-              <w:rPr>
-                <w:rFonts w:ascii="Calibri" w:eastAsia="Times New Roman" w:hAnsi="Calibri" w:cs="Times New Roman"/>
-                <w:lang w:eastAsia="de-DE"/>
-              </w:rPr>
-              <w:t>To</w:t>
-            </w:r>
-            <w:proofErr w:type="spellEnd"/>
-            <w:r>
-              <w:rPr>
-                <w:rFonts w:ascii="Calibri" w:eastAsia="Times New Roman" w:hAnsi="Calibri" w:cs="Times New Roman"/>
-                <w:lang w:eastAsia="de-DE"/>
-              </w:rPr>
-              <w:t xml:space="preserve"> Do: Beweis Fehlerabschätzung genereller Fehler</w:t>
+              <w:t>iVo Umwelt</w:t>
+            </w:r>
+          </w:p>
+          <w:p>
+            <w:pPr>
+              <w:spacing w:after="0" w:line="240" w:lineRule="auto"/>
+              <w:rPr>
+                <w:rFonts w:ascii="Calibri" w:eastAsia="Times New Roman" w:hAnsi="Calibri" w:cs="Times New Roman"/>
+                <w:lang w:eastAsia="de-DE"/>
+              </w:rPr>
+            </w:pPr>
+            <w:r>
+              <w:rPr>
+                <w:rFonts w:ascii="Calibri" w:eastAsia="Times New Roman" w:hAnsi="Calibri" w:cs="Times New Roman"/>
+                <w:lang w:eastAsia="de-DE"/>
+              </w:rPr>
+              <w:t>To Do: Beweis Fehlerabschätzung genereller Fehler</w:t>
             </w:r>
           </w:p>
           <w:p>
@@ -5191,23 +4555,7 @@
                 <w:lang w:eastAsia="de-DE"/>
               </w:rPr>
               <w:tab/>
-              <w:t xml:space="preserve">Beweis Fehlerabschätzung </w:t>
-            </w:r>
-            <w:proofErr w:type="spellStart"/>
-            <w:r>
-              <w:rPr>
-                <w:rFonts w:ascii="Calibri" w:eastAsia="Times New Roman" w:hAnsi="Calibri" w:cs="Times New Roman"/>
-                <w:lang w:eastAsia="de-DE"/>
-              </w:rPr>
-              <w:t>lower</w:t>
-            </w:r>
-            <w:proofErr w:type="spellEnd"/>
-            <w:r>
-              <w:rPr>
-                <w:rFonts w:ascii="Calibri" w:eastAsia="Times New Roman" w:hAnsi="Calibri" w:cs="Times New Roman"/>
-                <w:lang w:eastAsia="de-DE"/>
-              </w:rPr>
-              <w:t xml:space="preserve"> Model</w:t>
+              <w:t>Beweis Fehlerabschätzung lower Model</w:t>
             </w:r>
           </w:p>
           <w:p>
@@ -5242,53 +4590,12 @@
               </w:rPr>
               <w:t xml:space="preserve">Getan: </w:t>
             </w:r>
-            <w:proofErr w:type="spellStart"/>
-            <w:r>
-              <w:rPr>
-                <w:rFonts w:ascii="Calibri" w:eastAsia="Times New Roman" w:hAnsi="Calibri" w:cs="Times New Roman"/>
-                <w:lang w:eastAsia="de-DE"/>
-              </w:rPr>
-              <w:t>Conv</w:t>
-            </w:r>
-            <w:proofErr w:type="spellEnd"/>
-            <w:r>
-              <w:rPr>
-                <w:rFonts w:ascii="Calibri" w:eastAsia="Times New Roman" w:hAnsi="Calibri" w:cs="Times New Roman"/>
-                <w:lang w:eastAsia="de-DE"/>
-              </w:rPr>
-              <w:t xml:space="preserve"> </w:t>
-            </w:r>
-            <w:proofErr w:type="spellStart"/>
-            <w:r>
-              <w:rPr>
-                <w:rFonts w:ascii="Calibri" w:eastAsia="Times New Roman" w:hAnsi="Calibri" w:cs="Times New Roman"/>
-                <w:lang w:eastAsia="de-DE"/>
-              </w:rPr>
-              <w:t>inex</w:t>
-            </w:r>
-            <w:proofErr w:type="spellEnd"/>
-            <w:r>
-              <w:rPr>
-                <w:rFonts w:ascii="Calibri" w:eastAsia="Times New Roman" w:hAnsi="Calibri" w:cs="Times New Roman"/>
-                <w:lang w:eastAsia="de-DE"/>
-              </w:rPr>
-              <w:t xml:space="preserve"> </w:t>
-            </w:r>
-            <w:proofErr w:type="spellStart"/>
-            <w:r>
-              <w:rPr>
-                <w:rFonts w:ascii="Calibri" w:eastAsia="Times New Roman" w:hAnsi="Calibri" w:cs="Times New Roman"/>
-                <w:lang w:eastAsia="de-DE"/>
-              </w:rPr>
-              <w:t>Stategien</w:t>
-            </w:r>
-            <w:proofErr w:type="spellEnd"/>
-            <w:r>
-              <w:rPr>
-                <w:rFonts w:ascii="Calibri" w:eastAsia="Times New Roman" w:hAnsi="Calibri" w:cs="Times New Roman"/>
-                <w:lang w:eastAsia="de-DE"/>
-              </w:rPr>
-              <w:t xml:space="preserve"> durchgeschaut</w:t>
+            <w:r>
+              <w:rPr>
+                <w:rFonts w:ascii="Calibri" w:eastAsia="Times New Roman" w:hAnsi="Calibri" w:cs="Times New Roman"/>
+                <w:lang w:eastAsia="de-DE"/>
+              </w:rPr>
+              <w:t>Conv inex Stategien durchgeschaut</w:t>
             </w:r>
           </w:p>
           <w:p>
@@ -5410,31 +4717,13 @@
                 <w:lang w:eastAsia="de-DE"/>
               </w:rPr>
             </w:pPr>
-            <w:proofErr w:type="spellStart"/>
-            <w:r>
-              <w:rPr>
-                <w:rFonts w:ascii="Calibri" w:eastAsia="Times New Roman" w:hAnsi="Calibri" w:cs="Times New Roman"/>
-                <w:lang w:eastAsia="de-DE"/>
-              </w:rPr>
-              <w:t>Conv</w:t>
-            </w:r>
-            <w:proofErr w:type="spellEnd"/>
-            <w:r>
-              <w:rPr>
-                <w:rFonts w:ascii="Calibri" w:eastAsia="Times New Roman" w:hAnsi="Calibri" w:cs="Times New Roman"/>
-                <w:lang w:eastAsia="de-DE"/>
-              </w:rPr>
-              <w:t xml:space="preserve"> </w:t>
-            </w:r>
-            <w:proofErr w:type="spellStart"/>
-            <w:r>
-              <w:rPr>
-                <w:rFonts w:ascii="Calibri" w:eastAsia="Times New Roman" w:hAnsi="Calibri" w:cs="Times New Roman"/>
-                <w:lang w:eastAsia="de-DE"/>
-              </w:rPr>
-              <w:t>inex</w:t>
-            </w:r>
-            <w:proofErr w:type="spellEnd"/>
+            <w:r>
+              <w:rPr>
+                <w:rFonts w:ascii="Calibri" w:eastAsia="Times New Roman" w:hAnsi="Calibri" w:cs="Times New Roman"/>
+                <w:lang w:eastAsia="de-DE"/>
+              </w:rPr>
+              <w:t>Conv inex</w:t>
+            </w:r>
           </w:p>
         </w:tc>
         <w:tc>
@@ -5484,39 +4773,7 @@
                 <w:rFonts w:ascii="Calibri" w:eastAsia="Times New Roman" w:hAnsi="Calibri" w:cs="Times New Roman"/>
                 <w:lang w:eastAsia="de-DE"/>
               </w:rPr>
-              <w:t xml:space="preserve">Getan: </w:t>
-            </w:r>
-            <w:proofErr w:type="spellStart"/>
-            <w:r>
-              <w:rPr>
-                <w:rFonts w:ascii="Calibri" w:eastAsia="Times New Roman" w:hAnsi="Calibri" w:cs="Times New Roman"/>
-                <w:lang w:eastAsia="de-DE"/>
-              </w:rPr>
-              <w:t>Convex</w:t>
-            </w:r>
-            <w:proofErr w:type="spellEnd"/>
-            <w:r>
-              <w:rPr>
-                <w:rFonts w:ascii="Calibri" w:eastAsia="Times New Roman" w:hAnsi="Calibri" w:cs="Times New Roman"/>
-                <w:lang w:eastAsia="de-DE"/>
-              </w:rPr>
-              <w:t xml:space="preserve"> </w:t>
-            </w:r>
-            <w:proofErr w:type="spellStart"/>
-            <w:r>
-              <w:rPr>
-                <w:rFonts w:ascii="Calibri" w:eastAsia="Times New Roman" w:hAnsi="Calibri" w:cs="Times New Roman"/>
-                <w:lang w:eastAsia="de-DE"/>
-              </w:rPr>
-              <w:t>inex</w:t>
-            </w:r>
-            <w:proofErr w:type="spellEnd"/>
-            <w:r>
-              <w:rPr>
-                <w:rFonts w:ascii="Calibri" w:eastAsia="Times New Roman" w:hAnsi="Calibri" w:cs="Times New Roman"/>
-                <w:lang w:eastAsia="de-DE"/>
-              </w:rPr>
-              <w:t xml:space="preserve"> soweit fertig</w:t>
+              <w:t>Getan: Convex inex soweit fertig</w:t>
             </w:r>
           </w:p>
           <w:p>
@@ -5637,31 +4894,13 @@
                 <w:lang w:eastAsia="de-DE"/>
               </w:rPr>
             </w:pPr>
-            <w:proofErr w:type="spellStart"/>
-            <w:r>
-              <w:rPr>
-                <w:rFonts w:ascii="Calibri" w:eastAsia="Times New Roman" w:hAnsi="Calibri" w:cs="Times New Roman"/>
-                <w:lang w:eastAsia="de-DE"/>
-              </w:rPr>
-              <w:t>Conv</w:t>
-            </w:r>
-            <w:proofErr w:type="spellEnd"/>
-            <w:r>
-              <w:rPr>
-                <w:rFonts w:ascii="Calibri" w:eastAsia="Times New Roman" w:hAnsi="Calibri" w:cs="Times New Roman"/>
-                <w:lang w:eastAsia="de-DE"/>
-              </w:rPr>
-              <w:t xml:space="preserve"> </w:t>
-            </w:r>
-            <w:proofErr w:type="spellStart"/>
-            <w:r>
-              <w:rPr>
-                <w:rFonts w:ascii="Calibri" w:eastAsia="Times New Roman" w:hAnsi="Calibri" w:cs="Times New Roman"/>
-                <w:lang w:eastAsia="de-DE"/>
-              </w:rPr>
-              <w:t>inex</w:t>
-            </w:r>
-            <w:proofErr w:type="spellEnd"/>
+            <w:r>
+              <w:rPr>
+                <w:rFonts w:ascii="Calibri" w:eastAsia="Times New Roman" w:hAnsi="Calibri" w:cs="Times New Roman"/>
+                <w:lang w:eastAsia="de-DE"/>
+              </w:rPr>
+              <w:t>Conv inex</w:t>
+            </w:r>
           </w:p>
           <w:p>
             <w:pPr>
@@ -5713,21 +4952,12 @@
               </w:rPr>
               <w:t> </w:t>
             </w:r>
-            <w:proofErr w:type="spellStart"/>
-            <w:r>
-              <w:rPr>
-                <w:rFonts w:ascii="Calibri" w:eastAsia="Times New Roman" w:hAnsi="Calibri" w:cs="Times New Roman"/>
-                <w:lang w:eastAsia="de-DE"/>
-              </w:rPr>
-              <w:t>To</w:t>
-            </w:r>
-            <w:proofErr w:type="spellEnd"/>
-            <w:r>
-              <w:rPr>
-                <w:rFonts w:ascii="Calibri" w:eastAsia="Times New Roman" w:hAnsi="Calibri" w:cs="Times New Roman"/>
-                <w:lang w:eastAsia="de-DE"/>
-              </w:rPr>
-              <w:t xml:space="preserve"> Do: Ergebnisse für konvexe Zielfunktion in Algorithmus anschauen</w:t>
+            <w:r>
+              <w:rPr>
+                <w:rFonts w:ascii="Calibri" w:eastAsia="Times New Roman" w:hAnsi="Calibri" w:cs="Times New Roman"/>
+                <w:lang w:eastAsia="de-DE"/>
+              </w:rPr>
+              <w:t>To Do: Ergebnisse für konvexe Zielfunktion in Algorithmus anschauen</w:t>
             </w:r>
           </w:p>
           <w:p>
@@ -5751,39 +4981,7 @@
                 <w:rFonts w:ascii="Calibri" w:eastAsia="Times New Roman" w:hAnsi="Calibri" w:cs="Times New Roman"/>
                 <w:lang w:eastAsia="de-DE"/>
               </w:rPr>
-              <w:t xml:space="preserve"> </w:t>
-            </w:r>
-            <w:proofErr w:type="spellStart"/>
-            <w:r>
-              <w:rPr>
-                <w:rFonts w:ascii="Calibri" w:eastAsia="Times New Roman" w:hAnsi="Calibri" w:cs="Times New Roman"/>
-                <w:lang w:eastAsia="de-DE"/>
-              </w:rPr>
-              <w:t>depth</w:t>
-            </w:r>
-            <w:proofErr w:type="spellEnd"/>
-            <w:r>
-              <w:rPr>
-                <w:rFonts w:ascii="Calibri" w:eastAsia="Times New Roman" w:hAnsi="Calibri" w:cs="Times New Roman"/>
-                <w:lang w:eastAsia="de-DE"/>
-              </w:rPr>
-              <w:t xml:space="preserve"> </w:t>
-            </w:r>
-            <w:proofErr w:type="spellStart"/>
-            <w:r>
-              <w:rPr>
-                <w:rFonts w:ascii="Calibri" w:eastAsia="Times New Roman" w:hAnsi="Calibri" w:cs="Times New Roman"/>
-                <w:lang w:eastAsia="de-DE"/>
-              </w:rPr>
-              <w:t>schema</w:t>
-            </w:r>
-            <w:proofErr w:type="spellEnd"/>
-            <w:r>
-              <w:rPr>
-                <w:rFonts w:ascii="Calibri" w:eastAsia="Times New Roman" w:hAnsi="Calibri" w:cs="Times New Roman"/>
-                <w:lang w:eastAsia="de-DE"/>
-              </w:rPr>
-              <w:t xml:space="preserve"> einzupassen</w:t>
+              <w:t xml:space="preserve"> depth schema einzupassen</w:t>
             </w:r>
             <w:r>
               <w:rPr>
@@ -6230,7 +5428,6 @@
                 <w:lang w:eastAsia="de-DE"/>
               </w:rPr>
             </w:pPr>
-            <w:proofErr w:type="spellStart"/>
             <w:r>
               <w:rPr>
                 <w:rFonts w:ascii="Calibri" w:eastAsia="Times New Roman" w:hAnsi="Calibri" w:cs="Times New Roman"/>
@@ -6243,9 +5440,15 @@
                 <w:rFonts w:ascii="Calibri" w:eastAsia="Times New Roman" w:hAnsi="Calibri" w:cs="Times New Roman"/>
                 <w:lang w:eastAsia="de-DE"/>
               </w:rPr>
-              <w:t>onv</w:t>
-            </w:r>
-            <w:proofErr w:type="spellEnd"/>
+              <w:t>onv inex.</w:t>
+            </w:r>
+            <w:r>
+              <w:rPr>
+                <w:rFonts w:ascii="Calibri" w:eastAsia="Times New Roman" w:hAnsi="Calibri" w:cs="Times New Roman"/>
+                <w:lang w:eastAsia="de-DE"/>
+              </w:rPr>
+              <w:t xml:space="preserve"> (in nonconv inex-Teil)</w:t>
+            </w:r>
             <w:r>
               <w:rPr>
                 <w:rFonts w:ascii="Calibri" w:eastAsia="Times New Roman" w:hAnsi="Calibri" w:cs="Times New Roman"/>
@@ -6253,68 +5456,6 @@
               </w:rPr>
               <w:t xml:space="preserve"> </w:t>
             </w:r>
-            <w:proofErr w:type="spellStart"/>
-            <w:r>
-              <w:rPr>
-                <w:rFonts w:ascii="Calibri" w:eastAsia="Times New Roman" w:hAnsi="Calibri" w:cs="Times New Roman"/>
-                <w:lang w:eastAsia="de-DE"/>
-              </w:rPr>
-              <w:t>inex</w:t>
-            </w:r>
-            <w:proofErr w:type="spellEnd"/>
-            <w:r>
-              <w:rPr>
-                <w:rFonts w:ascii="Calibri" w:eastAsia="Times New Roman" w:hAnsi="Calibri" w:cs="Times New Roman"/>
-                <w:lang w:eastAsia="de-DE"/>
-              </w:rPr>
-              <w:t>.</w:t>
-            </w:r>
-            <w:r>
-              <w:rPr>
-                <w:rFonts w:ascii="Calibri" w:eastAsia="Times New Roman" w:hAnsi="Calibri" w:cs="Times New Roman"/>
-                <w:lang w:eastAsia="de-DE"/>
-              </w:rPr>
-              <w:t xml:space="preserve"> (in </w:t>
-            </w:r>
-            <w:proofErr w:type="spellStart"/>
-            <w:r>
-              <w:rPr>
-                <w:rFonts w:ascii="Calibri" w:eastAsia="Times New Roman" w:hAnsi="Calibri" w:cs="Times New Roman"/>
-                <w:lang w:eastAsia="de-DE"/>
-              </w:rPr>
-              <w:t>nonconv</w:t>
-            </w:r>
-            <w:proofErr w:type="spellEnd"/>
-            <w:r>
-              <w:rPr>
-                <w:rFonts w:ascii="Calibri" w:eastAsia="Times New Roman" w:hAnsi="Calibri" w:cs="Times New Roman"/>
-                <w:lang w:eastAsia="de-DE"/>
-              </w:rPr>
-              <w:t xml:space="preserve"> </w:t>
-            </w:r>
-            <w:proofErr w:type="spellStart"/>
-            <w:r>
-              <w:rPr>
-                <w:rFonts w:ascii="Calibri" w:eastAsia="Times New Roman" w:hAnsi="Calibri" w:cs="Times New Roman"/>
-                <w:lang w:eastAsia="de-DE"/>
-              </w:rPr>
-              <w:t>inex</w:t>
-            </w:r>
-            <w:proofErr w:type="spellEnd"/>
-            <w:r>
-              <w:rPr>
-                <w:rFonts w:ascii="Calibri" w:eastAsia="Times New Roman" w:hAnsi="Calibri" w:cs="Times New Roman"/>
-                <w:lang w:eastAsia="de-DE"/>
-              </w:rPr>
-              <w:t>-Teil)</w:t>
-            </w:r>
-            <w:r>
-              <w:rPr>
-                <w:rFonts w:ascii="Calibri" w:eastAsia="Times New Roman" w:hAnsi="Calibri" w:cs="Times New Roman"/>
-                <w:lang w:eastAsia="de-DE"/>
-              </w:rPr>
-              <w:t xml:space="preserve"> </w:t>
-            </w:r>
             <w:r>
               <w:rPr>
                 <w:rFonts w:ascii="Calibri" w:eastAsia="Times New Roman" w:hAnsi="Calibri" w:cs="Times New Roman"/>
@@ -6345,69 +5486,28 @@
                 <w:lang w:eastAsia="de-DE"/>
               </w:rPr>
             </w:pPr>
-            <w:proofErr w:type="spellStart"/>
-            <w:r>
-              <w:rPr>
-                <w:rFonts w:ascii="Calibri" w:eastAsia="Times New Roman" w:hAnsi="Calibri" w:cs="Times New Roman"/>
-                <w:lang w:eastAsia="de-DE"/>
-              </w:rPr>
-              <w:t>To</w:t>
-            </w:r>
-            <w:proofErr w:type="spellEnd"/>
-            <w:r>
-              <w:rPr>
-                <w:rFonts w:ascii="Calibri" w:eastAsia="Times New Roman" w:hAnsi="Calibri" w:cs="Times New Roman"/>
-                <w:lang w:eastAsia="de-DE"/>
-              </w:rPr>
-              <w:t xml:space="preserve"> Do: mit Simon bisherigen Stand durchgehen</w:t>
-            </w:r>
-          </w:p>
-          <w:p>
-            <w:pPr>
-              <w:spacing w:after="0" w:line="240" w:lineRule="auto"/>
-              <w:rPr>
-                <w:rFonts w:ascii="Calibri" w:eastAsia="Times New Roman" w:hAnsi="Calibri" w:cs="Times New Roman"/>
-                <w:lang w:eastAsia="de-DE"/>
-              </w:rPr>
-            </w:pPr>
-            <w:r>
-              <w:rPr>
-                <w:rFonts w:ascii="Calibri" w:eastAsia="Times New Roman" w:hAnsi="Calibri" w:cs="Times New Roman"/>
-                <w:lang w:eastAsia="de-DE"/>
-              </w:rPr>
-              <w:t xml:space="preserve">Getan: Treffen mit Lukas zu </w:t>
-            </w:r>
-            <w:proofErr w:type="spellStart"/>
-            <w:r>
-              <w:rPr>
-                <w:rFonts w:ascii="Calibri" w:eastAsia="Times New Roman" w:hAnsi="Calibri" w:cs="Times New Roman"/>
-                <w:lang w:eastAsia="de-DE"/>
-              </w:rPr>
-              <w:t>conv</w:t>
-            </w:r>
-            <w:proofErr w:type="spellEnd"/>
-            <w:r>
-              <w:rPr>
-                <w:rFonts w:ascii="Calibri" w:eastAsia="Times New Roman" w:hAnsi="Calibri" w:cs="Times New Roman"/>
-                <w:lang w:eastAsia="de-DE"/>
-              </w:rPr>
-              <w:t xml:space="preserve"> </w:t>
-            </w:r>
-            <w:proofErr w:type="spellStart"/>
-            <w:r>
-              <w:rPr>
-                <w:rFonts w:ascii="Calibri" w:eastAsia="Times New Roman" w:hAnsi="Calibri" w:cs="Times New Roman"/>
-                <w:lang w:eastAsia="de-DE"/>
-              </w:rPr>
-              <w:t>inex</w:t>
-            </w:r>
-            <w:proofErr w:type="spellEnd"/>
-            <w:r>
-              <w:rPr>
-                <w:rFonts w:ascii="Calibri" w:eastAsia="Times New Roman" w:hAnsi="Calibri" w:cs="Times New Roman"/>
-                <w:lang w:eastAsia="de-DE"/>
-              </w:rPr>
-              <w:t>-Erweiterung</w:t>
+            <w:r>
+              <w:rPr>
+                <w:rFonts w:ascii="Calibri" w:eastAsia="Times New Roman" w:hAnsi="Calibri" w:cs="Times New Roman"/>
+                <w:lang w:eastAsia="de-DE"/>
+              </w:rPr>
+              <w:t>To Do: mit Simon bisherigen Stand durchgehen</w:t>
+            </w:r>
+          </w:p>
+          <w:p>
+            <w:pPr>
+              <w:spacing w:after="0" w:line="240" w:lineRule="auto"/>
+              <w:rPr>
+                <w:rFonts w:ascii="Calibri" w:eastAsia="Times New Roman" w:hAnsi="Calibri" w:cs="Times New Roman"/>
+                <w:lang w:eastAsia="de-DE"/>
+              </w:rPr>
+            </w:pPr>
+            <w:r>
+              <w:rPr>
+                <w:rFonts w:ascii="Calibri" w:eastAsia="Times New Roman" w:hAnsi="Calibri" w:cs="Times New Roman"/>
+                <w:lang w:eastAsia="de-DE"/>
+              </w:rPr>
+              <w:t>Getan: Treffen mit Lukas zu conv inex-Erweiterung</w:t>
             </w:r>
             <w:r>
               <w:rPr>
@@ -6621,21 +5721,12 @@
                 <w:lang w:eastAsia="de-DE"/>
               </w:rPr>
             </w:pPr>
-            <w:proofErr w:type="spellStart"/>
-            <w:r>
-              <w:rPr>
-                <w:rFonts w:ascii="Calibri" w:eastAsia="Times New Roman" w:hAnsi="Calibri" w:cs="Times New Roman"/>
-                <w:lang w:eastAsia="de-DE"/>
-              </w:rPr>
-              <w:t>To</w:t>
-            </w:r>
-            <w:proofErr w:type="spellEnd"/>
-            <w:r>
-              <w:rPr>
-                <w:rFonts w:ascii="Calibri" w:eastAsia="Times New Roman" w:hAnsi="Calibri" w:cs="Times New Roman"/>
-                <w:lang w:eastAsia="de-DE"/>
-              </w:rPr>
-              <w:t xml:space="preserve"> Do: schon Fertiges weiter korrigieren</w:t>
+            <w:r>
+              <w:rPr>
+                <w:rFonts w:ascii="Calibri" w:eastAsia="Times New Roman" w:hAnsi="Calibri" w:cs="Times New Roman"/>
+                <w:lang w:eastAsia="de-DE"/>
+              </w:rPr>
+              <w:t>To Do: schon Fertiges weiter korrigieren</w:t>
             </w:r>
           </w:p>
           <w:p>
@@ -6652,22 +5743,7 @@
                 <w:lang w:eastAsia="de-DE"/>
               </w:rPr>
               <w:tab/>
-            </w:r>
-            <w:proofErr w:type="spellStart"/>
-            <w:r>
-              <w:rPr>
-                <w:rFonts w:ascii="Calibri" w:eastAsia="Times New Roman" w:hAnsi="Calibri" w:cs="Times New Roman"/>
-                <w:lang w:eastAsia="de-DE"/>
-              </w:rPr>
-              <w:t>Korrenkturen</w:t>
-            </w:r>
-            <w:proofErr w:type="spellEnd"/>
-            <w:r>
-              <w:rPr>
-                <w:rFonts w:ascii="Calibri" w:eastAsia="Times New Roman" w:hAnsi="Calibri" w:cs="Times New Roman"/>
-                <w:lang w:eastAsia="de-DE"/>
-              </w:rPr>
-              <w:t xml:space="preserve"> einarbeiten</w:t>
+              <w:t>Korrenkturen einarbeiten</w:t>
             </w:r>
           </w:p>
           <w:p>
@@ -6701,23 +5777,7 @@
                 <w:lang w:eastAsia="de-DE"/>
               </w:rPr>
               <w:tab/>
-              <w:t xml:space="preserve">Beweis </w:t>
-            </w:r>
-            <w:proofErr w:type="spellStart"/>
-            <w:r>
-              <w:rPr>
-                <w:rFonts w:ascii="Calibri" w:eastAsia="Times New Roman" w:hAnsi="Calibri" w:cs="Times New Roman"/>
-                <w:lang w:eastAsia="de-DE"/>
-              </w:rPr>
-              <w:t>depth</w:t>
-            </w:r>
-            <w:proofErr w:type="spellEnd"/>
-            <w:r>
-              <w:rPr>
-                <w:rFonts w:ascii="Calibri" w:eastAsia="Times New Roman" w:hAnsi="Calibri" w:cs="Times New Roman"/>
-                <w:lang w:eastAsia="de-DE"/>
-              </w:rPr>
-              <w:t xml:space="preserve"> zu Hare Paper?</w:t>
+              <w:t>Beweis depth zu Hare Paper?</w:t>
             </w:r>
           </w:p>
           <w:p>
@@ -6880,21 +5940,12 @@
               </w:rPr>
               <w:t> </w:t>
             </w:r>
-            <w:proofErr w:type="spellStart"/>
-            <w:r>
-              <w:rPr>
-                <w:rFonts w:ascii="Calibri" w:eastAsia="Times New Roman" w:hAnsi="Calibri" w:cs="Times New Roman"/>
-                <w:lang w:eastAsia="de-DE"/>
-              </w:rPr>
-              <w:t>To</w:t>
-            </w:r>
-            <w:proofErr w:type="spellEnd"/>
-            <w:r>
-              <w:rPr>
-                <w:rFonts w:ascii="Calibri" w:eastAsia="Times New Roman" w:hAnsi="Calibri" w:cs="Times New Roman"/>
-                <w:lang w:eastAsia="de-DE"/>
-              </w:rPr>
-              <w:t xml:space="preserve"> Do: mit Simon alles bis (exklusive) Noll durchgehen</w:t>
+            <w:r>
+              <w:rPr>
+                <w:rFonts w:ascii="Calibri" w:eastAsia="Times New Roman" w:hAnsi="Calibri" w:cs="Times New Roman"/>
+                <w:lang w:eastAsia="de-DE"/>
+              </w:rPr>
+              <w:t>To Do: mit Simon alles bis (exklusive) Noll durchgehen</w:t>
             </w:r>
           </w:p>
           <w:p>
@@ -6911,23 +5962,7 @@
                 <w:lang w:eastAsia="de-DE"/>
               </w:rPr>
               <w:tab/>
-              <w:t>Was alles neu definieren in Hare-</w:t>
-            </w:r>
-            <w:proofErr w:type="spellStart"/>
-            <w:r>
-              <w:rPr>
-                <w:rFonts w:ascii="Calibri" w:eastAsia="Times New Roman" w:hAnsi="Calibri" w:cs="Times New Roman"/>
-                <w:lang w:eastAsia="de-DE"/>
-              </w:rPr>
-              <w:t>section</w:t>
-            </w:r>
-            <w:proofErr w:type="spellEnd"/>
-            <w:r>
-              <w:rPr>
-                <w:rFonts w:ascii="Calibri" w:eastAsia="Times New Roman" w:hAnsi="Calibri" w:cs="Times New Roman"/>
-                <w:lang w:eastAsia="de-DE"/>
-              </w:rPr>
-              <w:t>???</w:t>
+              <w:t>Was alles neu definieren in Hare-section???</w:t>
             </w:r>
           </w:p>
           <w:p>
@@ -7292,21 +6327,12 @@
               </w:rPr>
               <w:t> </w:t>
             </w:r>
-            <w:proofErr w:type="spellStart"/>
-            <w:r>
-              <w:rPr>
-                <w:rFonts w:ascii="Calibri" w:eastAsia="Times New Roman" w:hAnsi="Calibri" w:cs="Times New Roman"/>
-                <w:lang w:eastAsia="de-DE"/>
-              </w:rPr>
-              <w:t>To</w:t>
-            </w:r>
-            <w:proofErr w:type="spellEnd"/>
-            <w:r>
-              <w:rPr>
-                <w:rFonts w:ascii="Calibri" w:eastAsia="Times New Roman" w:hAnsi="Calibri" w:cs="Times New Roman"/>
-                <w:lang w:eastAsia="de-DE"/>
-              </w:rPr>
-              <w:t xml:space="preserve"> Do: Noll weiter schreiben</w:t>
+            <w:r>
+              <w:rPr>
+                <w:rFonts w:ascii="Calibri" w:eastAsia="Times New Roman" w:hAnsi="Calibri" w:cs="Times New Roman"/>
+                <w:lang w:eastAsia="de-DE"/>
+              </w:rPr>
+              <w:t>To Do: Noll weiter schreiben</w:t>
             </w:r>
           </w:p>
           <w:p>
@@ -7323,23 +6349,7 @@
                 <w:lang w:eastAsia="de-DE"/>
               </w:rPr>
               <w:tab/>
-              <w:t xml:space="preserve">Dazu </w:t>
-            </w:r>
-            <w:proofErr w:type="spellStart"/>
-            <w:r>
-              <w:rPr>
-                <w:rFonts w:ascii="Calibri" w:eastAsia="Times New Roman" w:hAnsi="Calibri" w:cs="Times New Roman"/>
-                <w:lang w:eastAsia="de-DE"/>
-              </w:rPr>
-              <w:t>paper</w:t>
-            </w:r>
-            <w:proofErr w:type="spellEnd"/>
-            <w:r>
-              <w:rPr>
-                <w:rFonts w:ascii="Calibri" w:eastAsia="Times New Roman" w:hAnsi="Calibri" w:cs="Times New Roman"/>
-                <w:lang w:eastAsia="de-DE"/>
-              </w:rPr>
-              <w:t xml:space="preserve"> lesen</w:t>
+              <w:t>Dazu paper lesen</w:t>
             </w:r>
           </w:p>
           <w:p>
@@ -7372,6 +6382,7 @@
                 <w:rFonts w:ascii="Calibri" w:eastAsia="Times New Roman" w:hAnsi="Calibri" w:cs="Times New Roman"/>
                 <w:lang w:eastAsia="de-DE"/>
               </w:rPr>
+              <w:lastRenderedPageBreak/>
               <w:t xml:space="preserve">Getan: Noll </w:t>
             </w:r>
             <w:r>
@@ -7426,6 +6437,7 @@
                 <w:rFonts w:ascii="Calibri" w:eastAsia="Times New Roman" w:hAnsi="Calibri" w:cs="Times New Roman"/>
                 <w:lang w:eastAsia="de-DE"/>
               </w:rPr>
+              <w:lastRenderedPageBreak/>
               <w:t>20.05.2017</w:t>
             </w:r>
           </w:p>
@@ -7564,7 +6576,6 @@
                 <w:rFonts w:ascii="Calibri" w:eastAsia="Times New Roman" w:hAnsi="Calibri" w:cs="Times New Roman"/>
                 <w:lang w:eastAsia="de-DE"/>
               </w:rPr>
-              <w:lastRenderedPageBreak/>
               <w:t>21.05.2017</w:t>
             </w:r>
           </w:p>
@@ -7822,23 +6833,7 @@
                 <w:rFonts w:ascii="Calibri" w:eastAsia="Times New Roman" w:hAnsi="Calibri" w:cs="Times New Roman"/>
                 <w:lang w:eastAsia="de-DE"/>
               </w:rPr>
-              <w:t xml:space="preserve">Getan: </w:t>
-            </w:r>
-            <w:proofErr w:type="spellStart"/>
-            <w:r>
-              <w:rPr>
-                <w:rFonts w:ascii="Calibri" w:eastAsia="Times New Roman" w:hAnsi="Calibri" w:cs="Times New Roman"/>
-                <w:lang w:eastAsia="de-DE"/>
-              </w:rPr>
-              <w:t>Preliliminareis</w:t>
-            </w:r>
-            <w:proofErr w:type="spellEnd"/>
-            <w:r>
-              <w:rPr>
-                <w:rFonts w:ascii="Calibri" w:eastAsia="Times New Roman" w:hAnsi="Calibri" w:cs="Times New Roman"/>
-                <w:lang w:eastAsia="de-DE"/>
-              </w:rPr>
-              <w:t xml:space="preserve"> Kapitel etwas geschrieben</w:t>
+              <w:t>Getan: Preliliminareis Kapitel etwas geschrieben</w:t>
             </w:r>
           </w:p>
         </w:tc>
@@ -7997,23 +6992,7 @@
                 <w:rFonts w:ascii="Calibri" w:eastAsia="Times New Roman" w:hAnsi="Calibri" w:cs="Times New Roman"/>
                 <w:lang w:eastAsia="de-DE"/>
               </w:rPr>
-              <w:t xml:space="preserve">Getan: </w:t>
-            </w:r>
-            <w:proofErr w:type="spellStart"/>
-            <w:r>
-              <w:rPr>
-                <w:rFonts w:ascii="Calibri" w:eastAsia="Times New Roman" w:hAnsi="Calibri" w:cs="Times New Roman"/>
-                <w:lang w:eastAsia="de-DE"/>
-              </w:rPr>
-              <w:t>Preliminaries</w:t>
-            </w:r>
-            <w:proofErr w:type="spellEnd"/>
-            <w:r>
-              <w:rPr>
-                <w:rFonts w:ascii="Calibri" w:eastAsia="Times New Roman" w:hAnsi="Calibri" w:cs="Times New Roman"/>
-                <w:lang w:eastAsia="de-DE"/>
-              </w:rPr>
-              <w:t xml:space="preserve"> soweit fertig</w:t>
+              <w:t>Getan: Preliminaries soweit fertig</w:t>
             </w:r>
           </w:p>
           <w:p>
@@ -8194,21 +7173,12 @@
               </w:rPr>
               <w:t> </w:t>
             </w:r>
-            <w:proofErr w:type="spellStart"/>
-            <w:r>
-              <w:rPr>
-                <w:rFonts w:ascii="Calibri" w:eastAsia="Times New Roman" w:hAnsi="Calibri" w:cs="Times New Roman"/>
-                <w:lang w:eastAsia="de-DE"/>
-              </w:rPr>
-              <w:t>To</w:t>
-            </w:r>
-            <w:proofErr w:type="spellEnd"/>
-            <w:r>
-              <w:rPr>
-                <w:rFonts w:ascii="Calibri" w:eastAsia="Times New Roman" w:hAnsi="Calibri" w:cs="Times New Roman"/>
-                <w:lang w:eastAsia="de-DE"/>
-              </w:rPr>
-              <w:t xml:space="preserve"> Do: Noll BFGS und SR1-Update implementieren</w:t>
+            <w:r>
+              <w:rPr>
+                <w:rFonts w:ascii="Calibri" w:eastAsia="Times New Roman" w:hAnsi="Calibri" w:cs="Times New Roman"/>
+                <w:lang w:eastAsia="de-DE"/>
+              </w:rPr>
+              <w:t>To Do: Noll BFGS und SR1-Update implementieren</w:t>
             </w:r>
           </w:p>
           <w:p>
@@ -9774,21 +8744,12 @@
               </w:rPr>
               <w:t> </w:t>
             </w:r>
-            <w:proofErr w:type="spellStart"/>
             <w:r>
               <w:rPr>
                 <w:rFonts w:ascii="Calibri" w:eastAsia="Times New Roman" w:hAnsi="Calibri" w:cs="Times New Roman"/>
                 <w:lang w:val="en-US" w:eastAsia="de-DE"/>
               </w:rPr>
-              <w:t>Getan</w:t>
-            </w:r>
-            <w:proofErr w:type="spellEnd"/>
-            <w:r>
-              <w:rPr>
-                <w:rFonts w:ascii="Calibri" w:eastAsia="Times New Roman" w:hAnsi="Calibri" w:cs="Times New Roman"/>
-                <w:lang w:val="en-US" w:eastAsia="de-DE"/>
-              </w:rPr>
-              <w:t>: Plots Noll, time-Plots</w:t>
+              <w:t>Getan: Plots Noll, time-Plots</w:t>
             </w:r>
           </w:p>
         </w:tc>
@@ -10821,6 +9782,7 @@
                 <w:rFonts w:ascii="Calibri" w:eastAsia="Times New Roman" w:hAnsi="Calibri" w:cs="Times New Roman"/>
                 <w:lang w:eastAsia="de-DE"/>
               </w:rPr>
+              <w:lastRenderedPageBreak/>
               <w:t>10.06.2017</w:t>
             </w:r>
           </w:p>
@@ -11097,7 +10059,6 @@
                 <w:rFonts w:ascii="Calibri" w:eastAsia="Times New Roman" w:hAnsi="Calibri" w:cs="Times New Roman"/>
                 <w:lang w:eastAsia="de-DE"/>
               </w:rPr>
-              <w:lastRenderedPageBreak/>
               <w:t>12.06.2017</w:t>
             </w:r>
           </w:p>
@@ -11237,23 +10198,7 @@
                 <w:lang w:eastAsia="de-DE"/>
               </w:rPr>
               <w:tab/>
-              <w:t xml:space="preserve">Tests mit </w:t>
-            </w:r>
-            <w:proofErr w:type="spellStart"/>
-            <w:r>
-              <w:rPr>
-                <w:rFonts w:ascii="Calibri" w:eastAsia="Times New Roman" w:hAnsi="Calibri" w:cs="Times New Roman"/>
-                <w:lang w:eastAsia="de-DE"/>
-              </w:rPr>
-              <w:t>Covtype</w:t>
-            </w:r>
-            <w:proofErr w:type="spellEnd"/>
-            <w:r>
-              <w:rPr>
-                <w:rFonts w:ascii="Calibri" w:eastAsia="Times New Roman" w:hAnsi="Calibri" w:cs="Times New Roman"/>
-                <w:lang w:eastAsia="de-DE"/>
-              </w:rPr>
-              <w:t>-Data</w:t>
+              <w:t>Tests mit Covtype-Data</w:t>
             </w:r>
             <w:r>
               <w:rPr>
@@ -11291,17 +10236,8 @@
                 <w:rFonts w:ascii="Calibri" w:eastAsia="Times New Roman" w:hAnsi="Calibri" w:cs="Times New Roman"/>
                 <w:lang w:eastAsia="de-DE"/>
               </w:rPr>
-              <w:t xml:space="preserve">Noch 24 Tage für Noll und </w:t>
-            </w:r>
-            <w:proofErr w:type="spellStart"/>
-            <w:r>
-              <w:rPr>
-                <w:rFonts w:ascii="Calibri" w:eastAsia="Times New Roman" w:hAnsi="Calibri" w:cs="Times New Roman"/>
-                <w:lang w:eastAsia="de-DE"/>
-              </w:rPr>
-              <w:t>Bilevel</w:t>
-            </w:r>
-            <w:proofErr w:type="spellEnd"/>
+              <w:t>Noch 24 Tage für Noll und Bilevel</w:t>
+            </w:r>
           </w:p>
         </w:tc>
       </w:tr>
@@ -11410,17 +10346,8 @@
                 <w:rFonts w:ascii="Calibri" w:eastAsia="Times New Roman" w:hAnsi="Calibri" w:cs="Times New Roman"/>
                 <w:lang w:eastAsia="de-DE"/>
               </w:rPr>
-              <w:t xml:space="preserve">Noll, </w:t>
-            </w:r>
-            <w:proofErr w:type="spellStart"/>
-            <w:r>
-              <w:rPr>
-                <w:rFonts w:ascii="Calibri" w:eastAsia="Times New Roman" w:hAnsi="Calibri" w:cs="Times New Roman"/>
-                <w:lang w:eastAsia="de-DE"/>
-              </w:rPr>
-              <w:t>Bilevel</w:t>
-            </w:r>
-            <w:proofErr w:type="spellEnd"/>
+              <w:t>Noll, Bilevel</w:t>
+            </w:r>
           </w:p>
         </w:tc>
         <w:tc>
@@ -11456,21 +10383,12 @@
               </w:rPr>
               <w:t> </w:t>
             </w:r>
-            <w:proofErr w:type="spellStart"/>
-            <w:r>
-              <w:rPr>
-                <w:rFonts w:ascii="Calibri" w:eastAsia="Times New Roman" w:hAnsi="Calibri" w:cs="Times New Roman"/>
-                <w:lang w:eastAsia="de-DE"/>
-              </w:rPr>
-              <w:t>To</w:t>
-            </w:r>
-            <w:proofErr w:type="spellEnd"/>
-            <w:r>
-              <w:rPr>
-                <w:rFonts w:ascii="Calibri" w:eastAsia="Times New Roman" w:hAnsi="Calibri" w:cs="Times New Roman"/>
-                <w:lang w:eastAsia="de-DE"/>
-              </w:rPr>
-              <w:t xml:space="preserve"> Do: Datensatz für weitere Test raussuchen</w:t>
+            <w:r>
+              <w:rPr>
+                <w:rFonts w:ascii="Calibri" w:eastAsia="Times New Roman" w:hAnsi="Calibri" w:cs="Times New Roman"/>
+                <w:lang w:eastAsia="de-DE"/>
+              </w:rPr>
+              <w:t>To Do: Datensatz für weitere Test raussuchen</w:t>
             </w:r>
             <w:r>
               <w:rPr>
@@ -11485,23 +10403,7 @@
                 <w:lang w:eastAsia="de-DE"/>
               </w:rPr>
               <w:tab/>
-              <w:t xml:space="preserve">dafür: an Downloadort nach </w:t>
-            </w:r>
-            <w:proofErr w:type="spellStart"/>
-            <w:r>
-              <w:rPr>
-                <w:rFonts w:ascii="Calibri" w:eastAsia="Times New Roman" w:hAnsi="Calibri" w:cs="Times New Roman"/>
-                <w:lang w:eastAsia="de-DE"/>
-              </w:rPr>
-              <w:t>Papern</w:t>
-            </w:r>
-            <w:proofErr w:type="spellEnd"/>
-            <w:r>
-              <w:rPr>
-                <w:rFonts w:ascii="Calibri" w:eastAsia="Times New Roman" w:hAnsi="Calibri" w:cs="Times New Roman"/>
-                <w:lang w:eastAsia="de-DE"/>
-              </w:rPr>
-              <w:t xml:space="preserve"> schauen</w:t>
+              <w:t>dafür: an Downloadort nach Papern schauen</w:t>
             </w:r>
           </w:p>
           <w:p>
@@ -11616,37 +10518,12 @@
                 <w:lang w:eastAsia="de-DE"/>
               </w:rPr>
             </w:pPr>
-            <w:proofErr w:type="spellStart"/>
-            <w:r>
-              <w:rPr>
-                <w:rFonts w:ascii="Calibri" w:eastAsia="Times New Roman" w:hAnsi="Calibri" w:cs="Times New Roman"/>
-                <w:lang w:eastAsia="de-DE"/>
-              </w:rPr>
-              <w:t>Bilevel</w:t>
-            </w:r>
-            <w:proofErr w:type="spellEnd"/>
-            <w:r>
-              <w:rPr>
-                <w:rFonts w:ascii="Calibri" w:eastAsia="Times New Roman" w:hAnsi="Calibri" w:cs="Times New Roman"/>
-                <w:lang w:eastAsia="de-DE"/>
-              </w:rPr>
-              <w:t xml:space="preserve">: Vergleich mit „0815“ </w:t>
-            </w:r>
-            <w:proofErr w:type="spellStart"/>
-            <w:r>
-              <w:rPr>
-                <w:rFonts w:ascii="Calibri" w:eastAsia="Times New Roman" w:hAnsi="Calibri" w:cs="Times New Roman"/>
-                <w:lang w:eastAsia="de-DE"/>
-              </w:rPr>
-              <w:t>Algo</w:t>
-            </w:r>
-            <w:proofErr w:type="spellEnd"/>
-            <w:r>
-              <w:rPr>
-                <w:rFonts w:ascii="Calibri" w:eastAsia="Times New Roman" w:hAnsi="Calibri" w:cs="Times New Roman"/>
-                <w:lang w:eastAsia="de-DE"/>
-              </w:rPr>
-              <w:t xml:space="preserve"> aus MATLAB</w:t>
+            <w:r>
+              <w:rPr>
+                <w:rFonts w:ascii="Calibri" w:eastAsia="Times New Roman" w:hAnsi="Calibri" w:cs="Times New Roman"/>
+                <w:lang w:eastAsia="de-DE"/>
+              </w:rPr>
+              <w:t>Bilevel: Vergleich mit „0815“ Algo aus MATLAB</w:t>
             </w:r>
           </w:p>
           <w:p>
@@ -11663,23 +10540,7 @@
                 <w:lang w:eastAsia="de-DE"/>
               </w:rPr>
               <w:tab/>
-              <w:t xml:space="preserve">In </w:t>
-            </w:r>
-            <w:proofErr w:type="spellStart"/>
-            <w:r>
-              <w:rPr>
-                <w:rFonts w:ascii="Calibri" w:eastAsia="Times New Roman" w:hAnsi="Calibri" w:cs="Times New Roman"/>
-                <w:lang w:eastAsia="de-DE"/>
-              </w:rPr>
-              <w:t>Papern</w:t>
-            </w:r>
-            <w:proofErr w:type="spellEnd"/>
-            <w:r>
-              <w:rPr>
-                <w:rFonts w:ascii="Calibri" w:eastAsia="Times New Roman" w:hAnsi="Calibri" w:cs="Times New Roman"/>
-                <w:lang w:eastAsia="de-DE"/>
-              </w:rPr>
-              <w:t xml:space="preserve"> nach Vergleichsergebnissen gesucht </w:t>
+              <w:t xml:space="preserve">In Papern nach Vergleichsergebnissen gesucht </w:t>
             </w:r>
             <w:r>
               <w:rPr>
@@ -11726,17 +10587,8 @@
                 <w:rFonts w:ascii="Calibri" w:eastAsia="Times New Roman" w:hAnsi="Calibri" w:cs="Times New Roman"/>
                 <w:lang w:eastAsia="de-DE"/>
               </w:rPr>
-              <w:t xml:space="preserve">Noch 23 Tage für Noll und </w:t>
-            </w:r>
-            <w:proofErr w:type="spellStart"/>
-            <w:r>
-              <w:rPr>
-                <w:rFonts w:ascii="Calibri" w:eastAsia="Times New Roman" w:hAnsi="Calibri" w:cs="Times New Roman"/>
-                <w:lang w:eastAsia="de-DE"/>
-              </w:rPr>
-              <w:t>Bilevel</w:t>
-            </w:r>
-            <w:proofErr w:type="spellEnd"/>
+              <w:t>Noch 23 Tage für Noll und Bilevel</w:t>
+            </w:r>
           </w:p>
         </w:tc>
       </w:tr>
@@ -11882,21 +10734,12 @@
               </w:rPr>
               <w:t> </w:t>
             </w:r>
-            <w:proofErr w:type="spellStart"/>
-            <w:r>
-              <w:rPr>
-                <w:rFonts w:ascii="Calibri" w:eastAsia="Times New Roman" w:hAnsi="Calibri" w:cs="Times New Roman"/>
-                <w:lang w:eastAsia="de-DE"/>
-              </w:rPr>
-              <w:t>To</w:t>
-            </w:r>
-            <w:proofErr w:type="spellEnd"/>
-            <w:r>
-              <w:rPr>
-                <w:rFonts w:ascii="Calibri" w:eastAsia="Times New Roman" w:hAnsi="Calibri" w:cs="Times New Roman"/>
-                <w:lang w:eastAsia="de-DE"/>
-              </w:rPr>
-              <w:t xml:space="preserve"> Do</w:t>
+            <w:r>
+              <w:rPr>
+                <w:rFonts w:ascii="Calibri" w:eastAsia="Times New Roman" w:hAnsi="Calibri" w:cs="Times New Roman"/>
+                <w:lang w:eastAsia="de-DE"/>
+              </w:rPr>
+              <w:t>To Do</w:t>
             </w:r>
             <w:r>
               <w:rPr>
@@ -11910,23 +10753,7 @@
                 <w:rFonts w:ascii="Calibri" w:eastAsia="Times New Roman" w:hAnsi="Calibri" w:cs="Times New Roman"/>
                 <w:lang w:eastAsia="de-DE"/>
               </w:rPr>
-              <w:t>Noll-</w:t>
-            </w:r>
-            <w:proofErr w:type="spellStart"/>
-            <w:r>
-              <w:rPr>
-                <w:rFonts w:ascii="Calibri" w:eastAsia="Times New Roman" w:hAnsi="Calibri" w:cs="Times New Roman"/>
-                <w:lang w:eastAsia="de-DE"/>
-              </w:rPr>
-              <w:t>Algo</w:t>
-            </w:r>
-            <w:proofErr w:type="spellEnd"/>
-            <w:r>
-              <w:rPr>
-                <w:rFonts w:ascii="Calibri" w:eastAsia="Times New Roman" w:hAnsi="Calibri" w:cs="Times New Roman"/>
-                <w:lang w:eastAsia="de-DE"/>
-              </w:rPr>
-              <w:t xml:space="preserve"> an akademischer Funktion testen</w:t>
+              <w:t>Noll-Algo an akademischer Funktion testen</w:t>
             </w:r>
           </w:p>
           <w:p>
@@ -11949,23 +10776,7 @@
                 <w:rFonts w:ascii="Calibri" w:eastAsia="Times New Roman" w:hAnsi="Calibri" w:cs="Times New Roman"/>
                 <w:lang w:eastAsia="de-DE"/>
               </w:rPr>
-              <w:t xml:space="preserve">Heraussuchen von </w:t>
-            </w:r>
-            <w:proofErr w:type="spellStart"/>
-            <w:r>
-              <w:rPr>
-                <w:rFonts w:ascii="Calibri" w:eastAsia="Times New Roman" w:hAnsi="Calibri" w:cs="Times New Roman"/>
-                <w:lang w:eastAsia="de-DE"/>
-              </w:rPr>
-              <w:t>akedemischen</w:t>
-            </w:r>
-            <w:proofErr w:type="spellEnd"/>
-            <w:r>
-              <w:rPr>
-                <w:rFonts w:ascii="Calibri" w:eastAsia="Times New Roman" w:hAnsi="Calibri" w:cs="Times New Roman"/>
-                <w:lang w:eastAsia="de-DE"/>
-              </w:rPr>
-              <w:t xml:space="preserve"> Testfunktionen</w:t>
+              <w:t>Heraussuchen von akedemischen Testfunktionen</w:t>
             </w:r>
           </w:p>
           <w:p>
@@ -11998,49 +10809,24 @@
                 <w:rFonts w:ascii="Calibri" w:eastAsia="Times New Roman" w:hAnsi="Calibri" w:cs="Times New Roman"/>
                 <w:lang w:eastAsia="de-DE"/>
               </w:rPr>
-              <w:t xml:space="preserve">Ergebnisse: Parabel, </w:t>
-            </w:r>
-            <w:proofErr w:type="spellStart"/>
-            <w:r>
-              <w:rPr>
-                <w:rFonts w:ascii="Calibri" w:eastAsia="Times New Roman" w:hAnsi="Calibri" w:cs="Times New Roman"/>
-                <w:lang w:eastAsia="de-DE"/>
-              </w:rPr>
-              <w:t>smooth+nonsmooth</w:t>
-            </w:r>
-            <w:proofErr w:type="spellEnd"/>
-            <w:r>
-              <w:rPr>
-                <w:rFonts w:ascii="Calibri" w:eastAsia="Times New Roman" w:hAnsi="Calibri" w:cs="Times New Roman"/>
-                <w:lang w:eastAsia="de-DE"/>
-              </w:rPr>
-              <w:t>, Rosenbrock smooth sind tauglich</w:t>
-            </w:r>
-          </w:p>
-          <w:p>
-            <w:pPr>
-              <w:spacing w:after="0" w:line="240" w:lineRule="auto"/>
-              <w:rPr>
-                <w:rFonts w:ascii="Calibri" w:eastAsia="Times New Roman" w:hAnsi="Calibri" w:cs="Times New Roman"/>
-                <w:lang w:eastAsia="de-DE"/>
-              </w:rPr>
-            </w:pPr>
-            <w:r>
-              <w:rPr>
-                <w:rFonts w:ascii="Calibri" w:eastAsia="Times New Roman" w:hAnsi="Calibri" w:cs="Times New Roman"/>
-                <w:lang w:eastAsia="de-DE"/>
-              </w:rPr>
-              <w:t xml:space="preserve">Noch 22 Tage für Noll und </w:t>
-            </w:r>
-            <w:proofErr w:type="spellStart"/>
-            <w:r>
-              <w:rPr>
-                <w:rFonts w:ascii="Calibri" w:eastAsia="Times New Roman" w:hAnsi="Calibri" w:cs="Times New Roman"/>
-                <w:lang w:eastAsia="de-DE"/>
-              </w:rPr>
-              <w:t>Bilevel</w:t>
-            </w:r>
-            <w:proofErr w:type="spellEnd"/>
+              <w:t>Ergebnisse: Parabel, smooth+nonsmooth, Rosenbrock smooth sind tauglich</w:t>
+            </w:r>
+          </w:p>
+          <w:p>
+            <w:pPr>
+              <w:spacing w:after="0" w:line="240" w:lineRule="auto"/>
+              <w:rPr>
+                <w:rFonts w:ascii="Calibri" w:eastAsia="Times New Roman" w:hAnsi="Calibri" w:cs="Times New Roman"/>
+                <w:lang w:eastAsia="de-DE"/>
+              </w:rPr>
+            </w:pPr>
+            <w:r>
+              <w:rPr>
+                <w:rFonts w:ascii="Calibri" w:eastAsia="Times New Roman" w:hAnsi="Calibri" w:cs="Times New Roman"/>
+                <w:lang w:eastAsia="de-DE"/>
+              </w:rPr>
+              <w:t>Noch 22 Tage für Noll und Bilevel</w:t>
+            </w:r>
           </w:p>
         </w:tc>
       </w:tr>
@@ -12194,21 +10980,12 @@
                 <w:lang w:eastAsia="de-DE"/>
               </w:rPr>
             </w:pPr>
-            <w:proofErr w:type="spellStart"/>
-            <w:r>
-              <w:rPr>
-                <w:rFonts w:ascii="Calibri" w:eastAsia="Times New Roman" w:hAnsi="Calibri" w:cs="Times New Roman"/>
-                <w:lang w:eastAsia="de-DE"/>
-              </w:rPr>
-              <w:t>To</w:t>
-            </w:r>
-            <w:proofErr w:type="spellEnd"/>
-            <w:r>
-              <w:rPr>
-                <w:rFonts w:ascii="Calibri" w:eastAsia="Times New Roman" w:hAnsi="Calibri" w:cs="Times New Roman"/>
-                <w:lang w:eastAsia="de-DE"/>
-              </w:rPr>
-              <w:t xml:space="preserve"> Do: Tests für verschiedene Startwerte ausprobieren</w:t>
+            <w:r>
+              <w:rPr>
+                <w:rFonts w:ascii="Calibri" w:eastAsia="Times New Roman" w:hAnsi="Calibri" w:cs="Times New Roman"/>
+                <w:lang w:eastAsia="de-DE"/>
+              </w:rPr>
+              <w:t>To Do: Tests für verschiedene Startwerte ausprobieren</w:t>
             </w:r>
             <w:r>
               <w:rPr>
@@ -12754,21 +11531,12 @@
               </w:rPr>
               <w:t> </w:t>
             </w:r>
-            <w:proofErr w:type="spellStart"/>
-            <w:r>
-              <w:rPr>
-                <w:rFonts w:ascii="Calibri" w:eastAsia="Times New Roman" w:hAnsi="Calibri" w:cs="Times New Roman"/>
-                <w:lang w:eastAsia="de-DE"/>
-              </w:rPr>
-              <w:t>To</w:t>
-            </w:r>
-            <w:proofErr w:type="spellEnd"/>
-            <w:r>
-              <w:rPr>
-                <w:rFonts w:ascii="Calibri" w:eastAsia="Times New Roman" w:hAnsi="Calibri" w:cs="Times New Roman"/>
-                <w:lang w:eastAsia="de-DE"/>
-              </w:rPr>
-              <w:t xml:space="preserve"> Do: Kapitel Noll (Numerik) abschließen</w:t>
+            <w:r>
+              <w:rPr>
+                <w:rFonts w:ascii="Calibri" w:eastAsia="Times New Roman" w:hAnsi="Calibri" w:cs="Times New Roman"/>
+                <w:lang w:eastAsia="de-DE"/>
+              </w:rPr>
+              <w:t>To Do: Kapitel Noll (Numerik) abschließen</w:t>
             </w:r>
           </w:p>
           <w:p>
@@ -12986,39 +11754,14 @@
                 <w:rFonts w:ascii="Calibri" w:eastAsia="Times New Roman" w:hAnsi="Calibri" w:cs="Times New Roman"/>
                 <w:lang w:eastAsia="de-DE"/>
               </w:rPr>
-              <w:t xml:space="preserve">Getan: </w:t>
-            </w:r>
-            <w:proofErr w:type="spellStart"/>
-            <w:r>
-              <w:rPr>
-                <w:rFonts w:ascii="Calibri" w:eastAsia="Times New Roman" w:hAnsi="Calibri" w:cs="Times New Roman"/>
-                <w:lang w:eastAsia="de-DE"/>
-              </w:rPr>
-              <w:t>Algo</w:t>
-            </w:r>
-            <w:proofErr w:type="spellEnd"/>
-            <w:r>
-              <w:rPr>
-                <w:rFonts w:ascii="Calibri" w:eastAsia="Times New Roman" w:hAnsi="Calibri" w:cs="Times New Roman"/>
-                <w:lang w:eastAsia="de-DE"/>
-              </w:rPr>
-              <w:t xml:space="preserve"> für </w:t>
-            </w:r>
-            <w:proofErr w:type="spellStart"/>
-            <w:r>
-              <w:rPr>
-                <w:rFonts w:ascii="Calibri" w:eastAsia="Times New Roman" w:hAnsi="Calibri" w:cs="Times New Roman"/>
-                <w:lang w:eastAsia="de-DE"/>
-              </w:rPr>
-              <w:t>Stem</w:t>
-            </w:r>
-            <w:proofErr w:type="spellEnd"/>
-            <w:r>
-              <w:rPr>
-                <w:rFonts w:ascii="Calibri" w:eastAsia="Times New Roman" w:hAnsi="Calibri" w:cs="Times New Roman"/>
-                <w:lang w:eastAsia="de-DE"/>
-              </w:rPr>
-              <w:t xml:space="preserve"> Plots richtig gestellt</w:t>
+              <w:t>Getan: Algo</w:t>
+            </w:r>
+            <w:r>
+              <w:rPr>
+                <w:rFonts w:ascii="Calibri" w:eastAsia="Times New Roman" w:hAnsi="Calibri" w:cs="Times New Roman"/>
+                <w:lang w:eastAsia="de-DE"/>
+              </w:rPr>
+              <w:t xml:space="preserve"> für Stem Plots richtig gestellt</w:t>
             </w:r>
           </w:p>
           <w:p>
@@ -13050,23 +11793,7 @@
                 <w:lang w:eastAsia="de-DE"/>
               </w:rPr>
               <w:tab/>
-              <w:t xml:space="preserve">alle </w:t>
-            </w:r>
-            <w:proofErr w:type="spellStart"/>
-            <w:r>
-              <w:rPr>
-                <w:rFonts w:ascii="Calibri" w:eastAsia="Times New Roman" w:hAnsi="Calibri" w:cs="Times New Roman"/>
-                <w:lang w:eastAsia="de-DE"/>
-              </w:rPr>
-              <w:t>plots</w:t>
-            </w:r>
-            <w:proofErr w:type="spellEnd"/>
-            <w:r>
-              <w:rPr>
-                <w:rFonts w:ascii="Calibri" w:eastAsia="Times New Roman" w:hAnsi="Calibri" w:cs="Times New Roman"/>
-                <w:lang w:eastAsia="de-DE"/>
-              </w:rPr>
-              <w:t xml:space="preserve"> für Q-Kapitel fertiggestellt</w:t>
+              <w:t>alle plots für Q-Kapitel fertiggestellt</w:t>
             </w:r>
           </w:p>
           <w:p>
@@ -13122,6 +11849,7 @@
                 <w:rFonts w:ascii="Calibri" w:eastAsia="Times New Roman" w:hAnsi="Calibri" w:cs="Times New Roman"/>
                 <w:lang w:eastAsia="de-DE"/>
               </w:rPr>
+              <w:lastRenderedPageBreak/>
               <w:t>20.06.2017</w:t>
             </w:r>
           </w:p>
@@ -13229,21 +11957,12 @@
               </w:rPr>
               <w:t> </w:t>
             </w:r>
-            <w:proofErr w:type="spellStart"/>
-            <w:r>
-              <w:rPr>
-                <w:rFonts w:ascii="Calibri" w:eastAsia="Times New Roman" w:hAnsi="Calibri" w:cs="Times New Roman"/>
-                <w:lang w:eastAsia="de-DE"/>
-              </w:rPr>
-              <w:t>To</w:t>
-            </w:r>
-            <w:proofErr w:type="spellEnd"/>
-            <w:r>
-              <w:rPr>
-                <w:rFonts w:ascii="Calibri" w:eastAsia="Times New Roman" w:hAnsi="Calibri" w:cs="Times New Roman"/>
-                <w:lang w:eastAsia="de-DE"/>
-              </w:rPr>
-              <w:t xml:space="preserve"> Do: </w:t>
+            <w:r>
+              <w:rPr>
+                <w:rFonts w:ascii="Calibri" w:eastAsia="Times New Roman" w:hAnsi="Calibri" w:cs="Times New Roman"/>
+                <w:lang w:eastAsia="de-DE"/>
+              </w:rPr>
+              <w:t xml:space="preserve">To Do: </w:t>
             </w:r>
             <w:r>
               <w:rPr>
@@ -13304,24 +12023,7 @@
                 <w:rFonts w:ascii="Calibri" w:eastAsia="Times New Roman" w:hAnsi="Calibri" w:cs="Times New Roman"/>
                 <w:lang w:eastAsia="de-DE"/>
               </w:rPr>
-              <w:lastRenderedPageBreak/>
-              <w:t xml:space="preserve">Getan: versucht herauszufinden was Optimierung in </w:t>
-            </w:r>
-            <w:proofErr w:type="spellStart"/>
-            <w:r>
-              <w:rPr>
-                <w:rFonts w:ascii="Calibri" w:eastAsia="Times New Roman" w:hAnsi="Calibri" w:cs="Times New Roman"/>
-                <w:lang w:eastAsia="de-DE"/>
-              </w:rPr>
-              <w:t>Bilevel</w:t>
-            </w:r>
-            <w:proofErr w:type="spellEnd"/>
-            <w:r>
-              <w:rPr>
-                <w:rFonts w:ascii="Calibri" w:eastAsia="Times New Roman" w:hAnsi="Calibri" w:cs="Times New Roman"/>
-                <w:lang w:eastAsia="de-DE"/>
-              </w:rPr>
-              <w:t>-Anwendung macht</w:t>
+              <w:t>Getan: versucht herauszufinden was Optimierung in Bilevel-Anwendung macht</w:t>
             </w:r>
           </w:p>
           <w:p>
@@ -13377,7 +12079,6 @@
                 <w:rFonts w:ascii="Calibri" w:eastAsia="Times New Roman" w:hAnsi="Calibri" w:cs="Times New Roman"/>
                 <w:lang w:eastAsia="de-DE"/>
               </w:rPr>
-              <w:lastRenderedPageBreak/>
               <w:t>21.06.2017</w:t>
             </w:r>
           </w:p>
@@ -13490,55 +12191,7 @@
                 <w:rFonts w:ascii="Calibri" w:eastAsia="Times New Roman" w:hAnsi="Calibri" w:cs="Times New Roman"/>
                 <w:lang w:eastAsia="de-DE"/>
               </w:rPr>
-              <w:t xml:space="preserve">Getan: </w:t>
-            </w:r>
-            <w:proofErr w:type="spellStart"/>
-            <w:r>
-              <w:rPr>
-                <w:rFonts w:ascii="Calibri" w:eastAsia="Times New Roman" w:hAnsi="Calibri" w:cs="Times New Roman"/>
-                <w:lang w:eastAsia="de-DE"/>
-              </w:rPr>
-              <w:t>Mninima</w:t>
-            </w:r>
-            <w:proofErr w:type="spellEnd"/>
-            <w:r>
-              <w:rPr>
-                <w:rFonts w:ascii="Calibri" w:eastAsia="Times New Roman" w:hAnsi="Calibri" w:cs="Times New Roman"/>
-                <w:lang w:eastAsia="de-DE"/>
-              </w:rPr>
-              <w:t xml:space="preserve"> in </w:t>
-            </w:r>
-            <w:proofErr w:type="spellStart"/>
-            <w:r>
-              <w:rPr>
-                <w:rFonts w:ascii="Calibri" w:eastAsia="Times New Roman" w:hAnsi="Calibri" w:cs="Times New Roman"/>
-                <w:lang w:eastAsia="de-DE"/>
-              </w:rPr>
-              <w:t>Hingequad</w:t>
-            </w:r>
-            <w:proofErr w:type="spellEnd"/>
-            <w:r>
-              <w:rPr>
-                <w:rFonts w:ascii="Calibri" w:eastAsia="Times New Roman" w:hAnsi="Calibri" w:cs="Times New Roman"/>
-                <w:lang w:eastAsia="de-DE"/>
-              </w:rPr>
-              <w:t xml:space="preserve"> </w:t>
-            </w:r>
-            <w:proofErr w:type="spellStart"/>
-            <w:r>
-              <w:rPr>
-                <w:rFonts w:ascii="Calibri" w:eastAsia="Times New Roman" w:hAnsi="Calibri" w:cs="Times New Roman"/>
-                <w:lang w:eastAsia="de-DE"/>
-              </w:rPr>
-              <w:t>function</w:t>
-            </w:r>
-            <w:proofErr w:type="spellEnd"/>
-            <w:r>
-              <w:rPr>
-                <w:rFonts w:ascii="Calibri" w:eastAsia="Times New Roman" w:hAnsi="Calibri" w:cs="Times New Roman"/>
-                <w:lang w:eastAsia="de-DE"/>
-              </w:rPr>
-              <w:t xml:space="preserve"> suchen</w:t>
+              <w:t>Getan: Mninima in Hingequad function suchen</w:t>
             </w:r>
           </w:p>
           <w:p>
@@ -13717,21 +12370,12 @@
                 <w:lang w:eastAsia="de-DE"/>
               </w:rPr>
             </w:pPr>
-            <w:proofErr w:type="spellStart"/>
-            <w:r>
-              <w:rPr>
-                <w:rFonts w:ascii="Calibri" w:eastAsia="Times New Roman" w:hAnsi="Calibri" w:cs="Times New Roman"/>
-                <w:lang w:eastAsia="de-DE"/>
-              </w:rPr>
-              <w:t>To</w:t>
-            </w:r>
-            <w:proofErr w:type="spellEnd"/>
-            <w:r>
-              <w:rPr>
-                <w:rFonts w:ascii="Calibri" w:eastAsia="Times New Roman" w:hAnsi="Calibri" w:cs="Times New Roman"/>
-                <w:lang w:eastAsia="de-DE"/>
-              </w:rPr>
-              <w:t xml:space="preserve"> Do: Vergleich Mittelung für verschiedene Anzahlen</w:t>
+            <w:r>
+              <w:rPr>
+                <w:rFonts w:ascii="Calibri" w:eastAsia="Times New Roman" w:hAnsi="Calibri" w:cs="Times New Roman"/>
+                <w:lang w:eastAsia="de-DE"/>
+              </w:rPr>
+              <w:t>To Do: Vergleich Mittelung für verschiedene Anzahlen</w:t>
             </w:r>
             <w:r>
               <w:rPr>
@@ -13761,37 +12405,12 @@
               </w:rPr>
               <w:tab/>
             </w:r>
-            <w:proofErr w:type="spellStart"/>
-            <w:r>
-              <w:rPr>
-                <w:rFonts w:ascii="Calibri" w:eastAsia="Times New Roman" w:hAnsi="Calibri" w:cs="Times New Roman"/>
-                <w:lang w:eastAsia="de-DE"/>
-              </w:rPr>
-              <w:t>minimierung</w:t>
-            </w:r>
-            <w:proofErr w:type="spellEnd"/>
-            <w:r>
-              <w:rPr>
-                <w:rFonts w:ascii="Calibri" w:eastAsia="Times New Roman" w:hAnsi="Calibri" w:cs="Times New Roman"/>
-                <w:lang w:eastAsia="de-DE"/>
-              </w:rPr>
-              <w:t xml:space="preserve"> aller vorhandenen Datensätze mit </w:t>
-            </w:r>
-            <w:proofErr w:type="spellStart"/>
-            <w:r>
-              <w:rPr>
-                <w:rFonts w:ascii="Calibri" w:eastAsia="Times New Roman" w:hAnsi="Calibri" w:cs="Times New Roman"/>
-                <w:lang w:eastAsia="de-DE"/>
-              </w:rPr>
-              <w:t>bundle</w:t>
-            </w:r>
-            <w:proofErr w:type="spellEnd"/>
-            <w:r>
-              <w:rPr>
-                <w:rFonts w:ascii="Calibri" w:eastAsia="Times New Roman" w:hAnsi="Calibri" w:cs="Times New Roman"/>
-                <w:lang w:eastAsia="de-DE"/>
-              </w:rPr>
-              <w:t xml:space="preserve"> und 0815 </w:t>
+            <w:r>
+              <w:rPr>
+                <w:rFonts w:ascii="Calibri" w:eastAsia="Times New Roman" w:hAnsi="Calibri" w:cs="Times New Roman"/>
+                <w:lang w:eastAsia="de-DE"/>
+              </w:rPr>
+              <w:t xml:space="preserve">minimierung aller vorhandenen Datensätze mit bundle und 0815 </w:t>
             </w:r>
             <w:r>
               <w:rPr>
@@ -13822,22 +12441,7 @@
                 <w:lang w:eastAsia="de-DE"/>
               </w:rPr>
               <w:tab/>
-            </w:r>
-            <w:proofErr w:type="spellStart"/>
-            <w:r>
-              <w:rPr>
-                <w:rFonts w:ascii="Calibri" w:eastAsia="Times New Roman" w:hAnsi="Calibri" w:cs="Times New Roman"/>
-                <w:lang w:eastAsia="de-DE"/>
-              </w:rPr>
-              <w:t>Hingequad</w:t>
-            </w:r>
-            <w:proofErr w:type="spellEnd"/>
-            <w:r>
-              <w:rPr>
-                <w:rFonts w:ascii="Calibri" w:eastAsia="Times New Roman" w:hAnsi="Calibri" w:cs="Times New Roman"/>
-                <w:lang w:eastAsia="de-DE"/>
-              </w:rPr>
-              <w:t xml:space="preserve"> scheint eigentlich bessere Zielfunktion zu sein… </w:t>
+              <w:t xml:space="preserve">Hingequad scheint eigentlich bessere Zielfunktion zu sein… </w:t>
             </w:r>
             <w:r>
               <w:rPr>
@@ -13851,71 +12455,7 @@
                 <w:rFonts w:ascii="Calibri" w:eastAsia="Times New Roman" w:hAnsi="Calibri" w:cs="Times New Roman"/>
                 <w:lang w:eastAsia="de-DE"/>
               </w:rPr>
-              <w:t xml:space="preserve"> </w:t>
-            </w:r>
-            <w:proofErr w:type="spellStart"/>
-            <w:r>
-              <w:rPr>
-                <w:rFonts w:ascii="Calibri" w:eastAsia="Times New Roman" w:hAnsi="Calibri" w:cs="Times New Roman"/>
-                <w:lang w:eastAsia="de-DE"/>
-              </w:rPr>
-              <w:t>optimierung</w:t>
-            </w:r>
-            <w:proofErr w:type="spellEnd"/>
-            <w:r>
-              <w:rPr>
-                <w:rFonts w:ascii="Calibri" w:eastAsia="Times New Roman" w:hAnsi="Calibri" w:cs="Times New Roman"/>
-                <w:lang w:eastAsia="de-DE"/>
-              </w:rPr>
-              <w:t xml:space="preserve"> mit </w:t>
-            </w:r>
-            <w:proofErr w:type="spellStart"/>
-            <w:r>
-              <w:rPr>
-                <w:rFonts w:ascii="Calibri" w:eastAsia="Times New Roman" w:hAnsi="Calibri" w:cs="Times New Roman"/>
-                <w:lang w:eastAsia="de-DE"/>
-              </w:rPr>
-              <w:t>hingequad</w:t>
-            </w:r>
-            <w:proofErr w:type="spellEnd"/>
-            <w:r>
-              <w:rPr>
-                <w:rFonts w:ascii="Calibri" w:eastAsia="Times New Roman" w:hAnsi="Calibri" w:cs="Times New Roman"/>
-                <w:lang w:eastAsia="de-DE"/>
-              </w:rPr>
-              <w:t xml:space="preserve"> im </w:t>
-            </w:r>
-            <w:proofErr w:type="spellStart"/>
-            <w:r>
-              <w:rPr>
-                <w:rFonts w:ascii="Calibri" w:eastAsia="Times New Roman" w:hAnsi="Calibri" w:cs="Times New Roman"/>
-                <w:lang w:eastAsia="de-DE"/>
-              </w:rPr>
-              <w:t>outer</w:t>
-            </w:r>
-            <w:proofErr w:type="spellEnd"/>
-            <w:r>
-              <w:rPr>
-                <w:rFonts w:ascii="Calibri" w:eastAsia="Times New Roman" w:hAnsi="Calibri" w:cs="Times New Roman"/>
-                <w:lang w:eastAsia="de-DE"/>
-              </w:rPr>
-              <w:t xml:space="preserve"> </w:t>
-            </w:r>
-            <w:proofErr w:type="spellStart"/>
-            <w:r>
-              <w:rPr>
-                <w:rFonts w:ascii="Calibri" w:eastAsia="Times New Roman" w:hAnsi="Calibri" w:cs="Times New Roman"/>
-                <w:lang w:eastAsia="de-DE"/>
-              </w:rPr>
-              <w:t>level</w:t>
-            </w:r>
-            <w:proofErr w:type="spellEnd"/>
-            <w:r>
-              <w:rPr>
-                <w:rFonts w:ascii="Calibri" w:eastAsia="Times New Roman" w:hAnsi="Calibri" w:cs="Times New Roman"/>
-                <w:lang w:eastAsia="de-DE"/>
-              </w:rPr>
-              <w:t xml:space="preserve"> (skaliert mit 100)</w:t>
+              <w:t xml:space="preserve"> optimierung mit hingequad im outer level (skaliert mit 100)</w:t>
             </w:r>
           </w:p>
           <w:p>
@@ -14520,78 +13060,14 @@
                 <w:lang w:eastAsia="de-DE"/>
               </w:rPr>
               <w:tab/>
-              <w:t xml:space="preserve">schauen, für welche Datensätze die Minima ungefähr mit </w:t>
-            </w:r>
-            <w:proofErr w:type="spellStart"/>
-            <w:r>
-              <w:rPr>
-                <w:rFonts w:ascii="Calibri" w:eastAsia="Times New Roman" w:hAnsi="Calibri" w:cs="Times New Roman"/>
-                <w:lang w:eastAsia="de-DE"/>
-              </w:rPr>
-              <w:t>bundle</w:t>
-            </w:r>
-            <w:proofErr w:type="spellEnd"/>
-            <w:r>
-              <w:rPr>
-                <w:rFonts w:ascii="Calibri" w:eastAsia="Times New Roman" w:hAnsi="Calibri" w:cs="Times New Roman"/>
-                <w:lang w:eastAsia="de-DE"/>
-              </w:rPr>
-              <w:t xml:space="preserve"> </w:t>
-            </w:r>
-            <w:proofErr w:type="spellStart"/>
-            <w:r>
-              <w:rPr>
-                <w:rFonts w:ascii="Calibri" w:eastAsia="Times New Roman" w:hAnsi="Calibri" w:cs="Times New Roman"/>
-                <w:lang w:eastAsia="de-DE"/>
-              </w:rPr>
-              <w:t>bilevel</w:t>
-            </w:r>
-            <w:proofErr w:type="spellEnd"/>
-            <w:r>
-              <w:rPr>
-                <w:rFonts w:ascii="Calibri" w:eastAsia="Times New Roman" w:hAnsi="Calibri" w:cs="Times New Roman"/>
-                <w:lang w:eastAsia="de-DE"/>
-              </w:rPr>
-              <w:t xml:space="preserve"> gefunden werden und was 0815 macht</w:t>
-            </w:r>
-            <w:r>
-              <w:rPr>
-                <w:rFonts w:ascii="Calibri" w:eastAsia="Times New Roman" w:hAnsi="Calibri" w:cs="Times New Roman"/>
-                <w:lang w:eastAsia="de-DE"/>
-              </w:rPr>
-              <w:t xml:space="preserve"> (</w:t>
-            </w:r>
-            <w:proofErr w:type="spellStart"/>
-            <w:r>
-              <w:rPr>
-                <w:rFonts w:ascii="Calibri" w:eastAsia="Times New Roman" w:hAnsi="Calibri" w:cs="Times New Roman"/>
-                <w:lang w:eastAsia="de-DE"/>
-              </w:rPr>
-              <w:t>fminsearch</w:t>
-            </w:r>
-            <w:proofErr w:type="spellEnd"/>
-            <w:r>
-              <w:rPr>
-                <w:rFonts w:ascii="Calibri" w:eastAsia="Times New Roman" w:hAnsi="Calibri" w:cs="Times New Roman"/>
-                <w:lang w:eastAsia="de-DE"/>
-              </w:rPr>
-              <w:t xml:space="preserve">, </w:t>
-            </w:r>
-            <w:proofErr w:type="spellStart"/>
-            <w:r>
-              <w:rPr>
-                <w:rFonts w:ascii="Calibri" w:eastAsia="Times New Roman" w:hAnsi="Calibri" w:cs="Times New Roman"/>
-                <w:lang w:eastAsia="de-DE"/>
-              </w:rPr>
-              <w:t>fminbnd</w:t>
-            </w:r>
-            <w:proofErr w:type="spellEnd"/>
-            <w:r>
-              <w:rPr>
-                <w:rFonts w:ascii="Calibri" w:eastAsia="Times New Roman" w:hAnsi="Calibri" w:cs="Times New Roman"/>
-                <w:lang w:eastAsia="de-DE"/>
-              </w:rPr>
-              <w:t>)</w:t>
+              <w:t>schauen, für welche Datensätze die Minima ungefähr mit bundle bilevel gefunden werden und was 0815 macht</w:t>
+            </w:r>
+            <w:r>
+              <w:rPr>
+                <w:rFonts w:ascii="Calibri" w:eastAsia="Times New Roman" w:hAnsi="Calibri" w:cs="Times New Roman"/>
+                <w:lang w:eastAsia="de-DE"/>
+              </w:rPr>
+              <w:t xml:space="preserve"> (fminsearch, fminbnd)</w:t>
             </w:r>
           </w:p>
           <w:p>
@@ -14884,17 +13360,8 @@
                 <w:rFonts w:ascii="Calibri" w:eastAsia="Times New Roman" w:hAnsi="Calibri" w:cs="Times New Roman"/>
                 <w:lang w:eastAsia="de-DE"/>
               </w:rPr>
-              <w:t xml:space="preserve">20:00 </w:t>
-            </w:r>
-            <w:proofErr w:type="spellStart"/>
-            <w:r>
-              <w:rPr>
-                <w:rFonts w:ascii="Calibri" w:eastAsia="Times New Roman" w:hAnsi="Calibri" w:cs="Times New Roman"/>
-                <w:lang w:eastAsia="de-DE"/>
-              </w:rPr>
-              <w:t>Garnix</w:t>
-            </w:r>
-            <w:proofErr w:type="spellEnd"/>
+              <w:t>20:00 Garnix</w:t>
+            </w:r>
           </w:p>
         </w:tc>
       </w:tr>
@@ -15068,41 +13535,23 @@
                 <w:rFonts w:ascii="Calibri" w:eastAsia="Times New Roman" w:hAnsi="Calibri" w:cs="Times New Roman"/>
                 <w:lang w:eastAsia="de-DE"/>
               </w:rPr>
-              <w:t xml:space="preserve">Heraussuchen und aufschreiben: Kettenregel, IFT </w:t>
-            </w:r>
-            <w:proofErr w:type="spellStart"/>
-            <w:r>
-              <w:rPr>
-                <w:rFonts w:ascii="Calibri" w:eastAsia="Times New Roman" w:hAnsi="Calibri" w:cs="Times New Roman"/>
-                <w:lang w:eastAsia="de-DE"/>
-              </w:rPr>
-              <w:t>nonsmooth</w:t>
-            </w:r>
-            <w:proofErr w:type="spellEnd"/>
-          </w:p>
-          <w:p>
-            <w:pPr>
-              <w:spacing w:after="0" w:line="240" w:lineRule="auto"/>
-              <w:rPr>
-                <w:rFonts w:ascii="Calibri" w:eastAsia="Times New Roman" w:hAnsi="Calibri" w:cs="Times New Roman"/>
-                <w:lang w:eastAsia="de-DE"/>
-              </w:rPr>
-            </w:pPr>
-            <w:proofErr w:type="spellStart"/>
-            <w:r>
-              <w:rPr>
-                <w:rFonts w:ascii="Calibri" w:eastAsia="Times New Roman" w:hAnsi="Calibri" w:cs="Times New Roman"/>
-                <w:lang w:eastAsia="de-DE"/>
-              </w:rPr>
-              <w:t>RiVo</w:t>
-            </w:r>
-            <w:proofErr w:type="spellEnd"/>
-            <w:r>
-              <w:rPr>
-                <w:rFonts w:ascii="Calibri" w:eastAsia="Times New Roman" w:hAnsi="Calibri" w:cs="Times New Roman"/>
-                <w:lang w:eastAsia="de-DE"/>
-              </w:rPr>
-              <w:t xml:space="preserve"> Umwelt</w:t>
+              <w:t>Heraussuchen und aufschreiben: Kettenregel, IFT nonsmooth</w:t>
+            </w:r>
+          </w:p>
+          <w:p>
+            <w:pPr>
+              <w:spacing w:after="0" w:line="240" w:lineRule="auto"/>
+              <w:rPr>
+                <w:rFonts w:ascii="Calibri" w:eastAsia="Times New Roman" w:hAnsi="Calibri" w:cs="Times New Roman"/>
+                <w:lang w:eastAsia="de-DE"/>
+              </w:rPr>
+            </w:pPr>
+            <w:r>
+              <w:rPr>
+                <w:rFonts w:ascii="Calibri" w:eastAsia="Times New Roman" w:hAnsi="Calibri" w:cs="Times New Roman"/>
+                <w:lang w:eastAsia="de-DE"/>
+              </w:rPr>
+              <w:t>RiVo Umwelt</w:t>
             </w:r>
           </w:p>
           <w:p>
@@ -15521,6 +13970,7 @@
                 <w:rFonts w:ascii="Calibri" w:eastAsia="Times New Roman" w:hAnsi="Calibri" w:cs="Times New Roman"/>
                 <w:lang w:eastAsia="de-DE"/>
               </w:rPr>
+              <w:lastRenderedPageBreak/>
               <w:t>01.07.2017</w:t>
             </w:r>
           </w:p>
@@ -15637,7 +14087,6 @@
                 <w:lang w:eastAsia="de-DE"/>
               </w:rPr>
             </w:pPr>
-            <w:proofErr w:type="spellStart"/>
             <w:r>
               <w:rPr>
                 <w:rFonts w:ascii="Calibri" w:eastAsia="Times New Roman" w:hAnsi="Calibri" w:cs="Times New Roman"/>
@@ -15645,7 +14094,6 @@
               </w:rPr>
               <w:t>LaHo</w:t>
             </w:r>
-            <w:proofErr w:type="spellEnd"/>
           </w:p>
         </w:tc>
       </w:tr>
@@ -15684,7 +14132,6 @@
                 <w:rFonts w:ascii="Calibri" w:eastAsia="Times New Roman" w:hAnsi="Calibri" w:cs="Times New Roman"/>
                 <w:lang w:eastAsia="de-DE"/>
               </w:rPr>
-              <w:lastRenderedPageBreak/>
               <w:t>02.07.2017</w:t>
             </w:r>
           </w:p>
@@ -15785,7 +14232,6 @@
               </w:rPr>
               <w:t> </w:t>
             </w:r>
-            <w:proofErr w:type="spellStart"/>
             <w:r>
               <w:rPr>
                 <w:rFonts w:ascii="Calibri" w:eastAsia="Times New Roman" w:hAnsi="Calibri" w:cs="Times New Roman"/>
@@ -15793,7 +14239,6 @@
               </w:rPr>
               <w:t>LaHo</w:t>
             </w:r>
-            <w:proofErr w:type="spellEnd"/>
           </w:p>
         </w:tc>
       </w:tr>
@@ -16330,39 +14775,7 @@
                 <w:lang w:eastAsia="de-DE"/>
               </w:rPr>
               <w:tab/>
-              <w:t xml:space="preserve">Beweis </w:t>
-            </w:r>
-            <w:proofErr w:type="spellStart"/>
-            <w:r>
-              <w:rPr>
-                <w:rFonts w:ascii="Calibri" w:eastAsia="Times New Roman" w:hAnsi="Calibri" w:cs="Times New Roman"/>
-                <w:lang w:eastAsia="de-DE"/>
-              </w:rPr>
-              <w:t>serious</w:t>
-            </w:r>
-            <w:proofErr w:type="spellEnd"/>
-            <w:r>
-              <w:rPr>
-                <w:rFonts w:ascii="Calibri" w:eastAsia="Times New Roman" w:hAnsi="Calibri" w:cs="Times New Roman"/>
-                <w:lang w:eastAsia="de-DE"/>
-              </w:rPr>
-              <w:t xml:space="preserve"> </w:t>
-            </w:r>
-            <w:proofErr w:type="spellStart"/>
-            <w:r>
-              <w:rPr>
-                <w:rFonts w:ascii="Calibri" w:eastAsia="Times New Roman" w:hAnsi="Calibri" w:cs="Times New Roman"/>
-                <w:lang w:eastAsia="de-DE"/>
-              </w:rPr>
-              <w:t>steps</w:t>
-            </w:r>
-            <w:proofErr w:type="spellEnd"/>
-            <w:r>
-              <w:rPr>
-                <w:rFonts w:ascii="Calibri" w:eastAsia="Times New Roman" w:hAnsi="Calibri" w:cs="Times New Roman"/>
-                <w:lang w:eastAsia="de-DE"/>
-              </w:rPr>
-              <w:t xml:space="preserve"> verbessert</w:t>
+              <w:t>Beweis serious steps verbessert</w:t>
             </w:r>
             <w:r>
               <w:rPr>
@@ -16521,23 +14934,7 @@
                 <w:rFonts w:ascii="Calibri" w:eastAsia="Times New Roman" w:hAnsi="Calibri" w:cs="Times New Roman"/>
                 <w:lang w:eastAsia="de-DE"/>
               </w:rPr>
-              <w:t xml:space="preserve">: Beweis Null </w:t>
-            </w:r>
-            <w:proofErr w:type="spellStart"/>
-            <w:r>
-              <w:rPr>
-                <w:rFonts w:ascii="Calibri" w:eastAsia="Times New Roman" w:hAnsi="Calibri" w:cs="Times New Roman"/>
-                <w:lang w:eastAsia="de-DE"/>
-              </w:rPr>
-              <w:t>steps</w:t>
-            </w:r>
-            <w:proofErr w:type="spellEnd"/>
-            <w:r>
-              <w:rPr>
-                <w:rFonts w:ascii="Calibri" w:eastAsia="Times New Roman" w:hAnsi="Calibri" w:cs="Times New Roman"/>
-                <w:lang w:eastAsia="de-DE"/>
-              </w:rPr>
-              <w:t xml:space="preserve"> verbessern</w:t>
+              <w:t>: Beweis Null steps verbessern</w:t>
             </w:r>
           </w:p>
           <w:p>
@@ -16852,7 +15249,6 @@
               </w:rPr>
               <w:t> </w:t>
             </w:r>
-            <w:proofErr w:type="spellStart"/>
             <w:r>
               <w:rPr>
                 <w:rFonts w:ascii="Calibri" w:eastAsia="Times New Roman" w:hAnsi="Calibri" w:cs="Times New Roman"/>
@@ -16860,7 +15256,6 @@
               </w:rPr>
               <w:t>LaHo</w:t>
             </w:r>
-            <w:proofErr w:type="spellEnd"/>
           </w:p>
           <w:p>
             <w:pPr>
@@ -17015,7 +15410,6 @@
               </w:rPr>
               <w:t> </w:t>
             </w:r>
-            <w:proofErr w:type="spellStart"/>
             <w:r>
               <w:rPr>
                 <w:rFonts w:ascii="Calibri" w:eastAsia="Times New Roman" w:hAnsi="Calibri" w:cs="Times New Roman"/>
@@ -17023,7 +15417,6 @@
               </w:rPr>
               <w:t>LaHo</w:t>
             </w:r>
-            <w:proofErr w:type="spellEnd"/>
           </w:p>
           <w:p>
             <w:pPr>
@@ -17241,22 +15634,7 @@
                 <w:lang w:eastAsia="de-DE"/>
               </w:rPr>
               <w:tab/>
-            </w:r>
-            <w:proofErr w:type="spellStart"/>
-            <w:r>
-              <w:rPr>
-                <w:rFonts w:ascii="Calibri" w:eastAsia="Times New Roman" w:hAnsi="Calibri" w:cs="Times New Roman"/>
-                <w:lang w:eastAsia="de-DE"/>
-              </w:rPr>
-              <w:t>wb</w:t>
-            </w:r>
-            <w:proofErr w:type="spellEnd"/>
-            <w:r>
-              <w:rPr>
-                <w:rFonts w:ascii="Calibri" w:eastAsia="Times New Roman" w:hAnsi="Calibri" w:cs="Times New Roman"/>
-                <w:lang w:eastAsia="de-DE"/>
-              </w:rPr>
-              <w:t>-Berechnung</w:t>
+              <w:t>wb-Berechnung</w:t>
             </w:r>
           </w:p>
           <w:p>
@@ -17276,23 +15654,7 @@
                 <w:lang w:eastAsia="de-DE"/>
               </w:rPr>
               <w:tab/>
-              <w:t xml:space="preserve">Simons </w:t>
-            </w:r>
-            <w:proofErr w:type="spellStart"/>
-            <w:r>
-              <w:rPr>
-                <w:rFonts w:ascii="Calibri" w:eastAsia="Times New Roman" w:hAnsi="Calibri" w:cs="Times New Roman"/>
-                <w:lang w:eastAsia="de-DE"/>
-              </w:rPr>
-              <w:t>arbeit</w:t>
-            </w:r>
-            <w:proofErr w:type="spellEnd"/>
-            <w:r>
-              <w:rPr>
-                <w:rFonts w:ascii="Calibri" w:eastAsia="Times New Roman" w:hAnsi="Calibri" w:cs="Times New Roman"/>
-                <w:lang w:eastAsia="de-DE"/>
-              </w:rPr>
-              <w:t xml:space="preserve"> gelesen</w:t>
+              <w:t>Simons arbeit gelesen</w:t>
             </w:r>
           </w:p>
         </w:tc>
@@ -17646,39 +16008,7 @@
                 <w:lang w:eastAsia="de-DE"/>
               </w:rPr>
               <w:tab/>
-              <w:t xml:space="preserve">Unterschied </w:t>
-            </w:r>
-            <w:proofErr w:type="spellStart"/>
-            <w:r>
-              <w:rPr>
-                <w:rFonts w:ascii="Calibri" w:eastAsia="Times New Roman" w:hAnsi="Calibri" w:cs="Times New Roman"/>
-                <w:lang w:eastAsia="de-DE"/>
-              </w:rPr>
-              <w:t>quadprog</w:t>
-            </w:r>
-            <w:proofErr w:type="spellEnd"/>
-            <w:r>
-              <w:rPr>
-                <w:rFonts w:ascii="Calibri" w:eastAsia="Times New Roman" w:hAnsi="Calibri" w:cs="Times New Roman"/>
-                <w:lang w:eastAsia="de-DE"/>
-              </w:rPr>
-              <w:t xml:space="preserve"> –</w:t>
-            </w:r>
-            <w:proofErr w:type="spellStart"/>
-            <w:r>
-              <w:rPr>
-                <w:rFonts w:ascii="Calibri" w:eastAsia="Times New Roman" w:hAnsi="Calibri" w:cs="Times New Roman"/>
-                <w:lang w:eastAsia="de-DE"/>
-              </w:rPr>
-              <w:t>qpas</w:t>
-            </w:r>
-            <w:proofErr w:type="spellEnd"/>
-            <w:r>
-              <w:rPr>
-                <w:rFonts w:ascii="Calibri" w:eastAsia="Times New Roman" w:hAnsi="Calibri" w:cs="Times New Roman"/>
-                <w:lang w:eastAsia="de-DE"/>
-              </w:rPr>
-              <w:t>: 10^-1</w:t>
+              <w:t>Unterschied quadprog –qpas: 10^-1</w:t>
             </w:r>
           </w:p>
           <w:p>
@@ -17727,21 +16057,12 @@
                 <w:lang w:eastAsia="de-DE"/>
               </w:rPr>
             </w:pPr>
-            <w:proofErr w:type="spellStart"/>
-            <w:r>
-              <w:rPr>
-                <w:rFonts w:ascii="Calibri" w:eastAsia="Times New Roman" w:hAnsi="Calibri" w:cs="Times New Roman"/>
-                <w:lang w:eastAsia="de-DE"/>
-              </w:rPr>
-              <w:t>Formalia</w:t>
-            </w:r>
-            <w:proofErr w:type="spellEnd"/>
-            <w:r>
-              <w:rPr>
-                <w:rFonts w:ascii="Calibri" w:eastAsia="Times New Roman" w:hAnsi="Calibri" w:cs="Times New Roman"/>
-                <w:lang w:eastAsia="de-DE"/>
-              </w:rPr>
-              <w:t xml:space="preserve"> weiter ausgebessert</w:t>
+            <w:r>
+              <w:rPr>
+                <w:rFonts w:ascii="Calibri" w:eastAsia="Times New Roman" w:hAnsi="Calibri" w:cs="Times New Roman"/>
+                <w:lang w:eastAsia="de-DE"/>
+              </w:rPr>
+              <w:t>Formalia weiter ausgebessert</w:t>
             </w:r>
           </w:p>
         </w:tc>
@@ -17881,21 +16202,12 @@
               </w:rPr>
               <w:t xml:space="preserve">Getan: </w:t>
             </w:r>
-            <w:proofErr w:type="spellStart"/>
-            <w:r>
-              <w:rPr>
-                <w:rFonts w:ascii="Calibri" w:eastAsia="Times New Roman" w:hAnsi="Calibri" w:cs="Times New Roman"/>
-                <w:lang w:eastAsia="de-DE"/>
-              </w:rPr>
-              <w:t>Formalia</w:t>
-            </w:r>
-            <w:proofErr w:type="spellEnd"/>
-            <w:r>
-              <w:rPr>
-                <w:rFonts w:ascii="Calibri" w:eastAsia="Times New Roman" w:hAnsi="Calibri" w:cs="Times New Roman"/>
-                <w:lang w:eastAsia="de-DE"/>
-              </w:rPr>
-              <w:t xml:space="preserve"> weiter ausgebessert</w:t>
+            <w:r>
+              <w:rPr>
+                <w:rFonts w:ascii="Calibri" w:eastAsia="Times New Roman" w:hAnsi="Calibri" w:cs="Times New Roman"/>
+                <w:lang w:eastAsia="de-DE"/>
+              </w:rPr>
+              <w:t>Formalia weiter ausgebessert</w:t>
             </w:r>
           </w:p>
           <w:p>
@@ -17912,23 +16224,7 @@
                 <w:lang w:eastAsia="de-DE"/>
               </w:rPr>
               <w:tab/>
-              <w:t xml:space="preserve">Datensatz gefunden, für den </w:t>
-            </w:r>
-            <w:proofErr w:type="spellStart"/>
-            <w:r>
-              <w:rPr>
-                <w:rFonts w:ascii="Calibri" w:eastAsia="Times New Roman" w:hAnsi="Calibri" w:cs="Times New Roman"/>
-                <w:lang w:eastAsia="de-DE"/>
-              </w:rPr>
-              <w:t>lambda</w:t>
-            </w:r>
-            <w:proofErr w:type="spellEnd"/>
-            <w:r>
-              <w:rPr>
-                <w:rFonts w:ascii="Calibri" w:eastAsia="Times New Roman" w:hAnsi="Calibri" w:cs="Times New Roman"/>
-                <w:lang w:eastAsia="de-DE"/>
-              </w:rPr>
-              <w:t xml:space="preserve"> Optimierung Sinn macht</w:t>
+              <w:t>Datensatz gefunden, für den lambda Optimierung Sinn macht</w:t>
             </w:r>
           </w:p>
         </w:tc>
@@ -18075,53 +16371,12 @@
               </w:rPr>
               <w:t> </w:t>
             </w:r>
-            <w:proofErr w:type="spellStart"/>
-            <w:r>
-              <w:rPr>
-                <w:rFonts w:ascii="Calibri" w:eastAsia="Times New Roman" w:hAnsi="Calibri" w:cs="Times New Roman"/>
-                <w:lang w:eastAsia="de-DE"/>
-              </w:rPr>
-              <w:t>ToDo</w:t>
-            </w:r>
-            <w:proofErr w:type="spellEnd"/>
-            <w:r>
-              <w:rPr>
-                <w:rFonts w:ascii="Calibri" w:eastAsia="Times New Roman" w:hAnsi="Calibri" w:cs="Times New Roman"/>
-                <w:lang w:eastAsia="de-DE"/>
-              </w:rPr>
-              <w:t xml:space="preserve">: </w:t>
-            </w:r>
-            <w:proofErr w:type="spellStart"/>
-            <w:r>
-              <w:rPr>
-                <w:rFonts w:ascii="Calibri" w:eastAsia="Times New Roman" w:hAnsi="Calibri" w:cs="Times New Roman"/>
-                <w:lang w:eastAsia="de-DE"/>
-              </w:rPr>
-              <w:t>Formalia</w:t>
-            </w:r>
-            <w:proofErr w:type="spellEnd"/>
-            <w:r>
-              <w:rPr>
-                <w:rFonts w:ascii="Calibri" w:eastAsia="Times New Roman" w:hAnsi="Calibri" w:cs="Times New Roman"/>
-                <w:lang w:eastAsia="de-DE"/>
-              </w:rPr>
-              <w:t xml:space="preserve"> ausbessern (unter Punkt </w:t>
-            </w:r>
-            <w:proofErr w:type="spellStart"/>
-            <w:r>
-              <w:rPr>
-                <w:rFonts w:ascii="Calibri" w:eastAsia="Times New Roman" w:hAnsi="Calibri" w:cs="Times New Roman"/>
-                <w:lang w:eastAsia="de-DE"/>
-              </w:rPr>
-              <w:t>Formalia</w:t>
-            </w:r>
-            <w:proofErr w:type="spellEnd"/>
-            <w:r>
-              <w:rPr>
-                <w:rFonts w:ascii="Calibri" w:eastAsia="Times New Roman" w:hAnsi="Calibri" w:cs="Times New Roman"/>
-                <w:lang w:eastAsia="de-DE"/>
-              </w:rPr>
-              <w:t>)</w:t>
+            <w:r>
+              <w:rPr>
+                <w:rFonts w:ascii="Calibri" w:eastAsia="Times New Roman" w:hAnsi="Calibri" w:cs="Times New Roman"/>
+                <w:lang w:eastAsia="de-DE"/>
+              </w:rPr>
+              <w:t>ToDo: Formalia ausbessern (unter Punkt Formalia)</w:t>
             </w:r>
           </w:p>
           <w:p>
@@ -18277,21 +16532,12 @@
               </w:rPr>
               <w:t> </w:t>
             </w:r>
-            <w:proofErr w:type="spellStart"/>
-            <w:r>
-              <w:rPr>
-                <w:rFonts w:ascii="Calibri" w:eastAsia="Times New Roman" w:hAnsi="Calibri" w:cs="Times New Roman"/>
-                <w:lang w:eastAsia="de-DE"/>
-              </w:rPr>
-              <w:t>Formaliea</w:t>
-            </w:r>
-            <w:proofErr w:type="spellEnd"/>
-            <w:r>
-              <w:rPr>
-                <w:rFonts w:ascii="Calibri" w:eastAsia="Times New Roman" w:hAnsi="Calibri" w:cs="Times New Roman"/>
-                <w:lang w:eastAsia="de-DE"/>
-              </w:rPr>
-              <w:t xml:space="preserve"> ausbessern</w:t>
+            <w:r>
+              <w:rPr>
+                <w:rFonts w:ascii="Calibri" w:eastAsia="Times New Roman" w:hAnsi="Calibri" w:cs="Times New Roman"/>
+                <w:lang w:eastAsia="de-DE"/>
+              </w:rPr>
+              <w:t>Formaliea ausbessern</w:t>
             </w:r>
           </w:p>
         </w:tc>
@@ -18331,6 +16577,7 @@
                 <w:rFonts w:ascii="Calibri" w:eastAsia="Times New Roman" w:hAnsi="Calibri" w:cs="Times New Roman"/>
                 <w:lang w:eastAsia="de-DE"/>
               </w:rPr>
+              <w:lastRenderedPageBreak/>
               <w:t>15.07.2017</w:t>
             </w:r>
           </w:p>
@@ -18635,7 +16882,6 @@
                 <w:rFonts w:ascii="Calibri" w:eastAsia="Times New Roman" w:hAnsi="Calibri" w:cs="Times New Roman"/>
                 <w:lang w:eastAsia="de-DE"/>
               </w:rPr>
-              <w:lastRenderedPageBreak/>
               <w:t>17.07.2017</w:t>
             </w:r>
           </w:p>
@@ -18759,21 +17005,12 @@
                 <w:lang w:eastAsia="de-DE"/>
               </w:rPr>
             </w:pPr>
-            <w:proofErr w:type="spellStart"/>
-            <w:r>
-              <w:rPr>
-                <w:rFonts w:ascii="Calibri" w:eastAsia="Times New Roman" w:hAnsi="Calibri" w:cs="Times New Roman"/>
-                <w:lang w:eastAsia="de-DE"/>
-              </w:rPr>
-              <w:t>To</w:t>
-            </w:r>
-            <w:proofErr w:type="spellEnd"/>
-            <w:r>
-              <w:rPr>
-                <w:rFonts w:ascii="Calibri" w:eastAsia="Times New Roman" w:hAnsi="Calibri" w:cs="Times New Roman"/>
-                <w:lang w:eastAsia="de-DE"/>
-              </w:rPr>
-              <w:t xml:space="preserve"> Do: Einleitung </w:t>
+            <w:r>
+              <w:rPr>
+                <w:rFonts w:ascii="Calibri" w:eastAsia="Times New Roman" w:hAnsi="Calibri" w:cs="Times New Roman"/>
+                <w:lang w:eastAsia="de-DE"/>
+              </w:rPr>
+              <w:t xml:space="preserve">To Do: Einleitung </w:t>
             </w:r>
             <w:r>
               <w:rPr>
@@ -19038,21 +17275,12 @@
               </w:rPr>
               <w:t> </w:t>
             </w:r>
-            <w:proofErr w:type="spellStart"/>
-            <w:r>
-              <w:rPr>
-                <w:rFonts w:ascii="Calibri" w:eastAsia="Times New Roman" w:hAnsi="Calibri" w:cs="Times New Roman"/>
-                <w:lang w:eastAsia="de-DE"/>
-              </w:rPr>
-              <w:t>To</w:t>
-            </w:r>
-            <w:proofErr w:type="spellEnd"/>
-            <w:r>
-              <w:rPr>
-                <w:rFonts w:ascii="Calibri" w:eastAsia="Times New Roman" w:hAnsi="Calibri" w:cs="Times New Roman"/>
-                <w:lang w:eastAsia="de-DE"/>
-              </w:rPr>
-              <w:t xml:space="preserve"> Do:</w:t>
+            <w:r>
+              <w:rPr>
+                <w:rFonts w:ascii="Calibri" w:eastAsia="Times New Roman" w:hAnsi="Calibri" w:cs="Times New Roman"/>
+                <w:lang w:eastAsia="de-DE"/>
+              </w:rPr>
+              <w:t>To Do:</w:t>
             </w:r>
             <w:r>
               <w:rPr>
@@ -19214,21 +17442,12 @@
                 <w:lang w:eastAsia="de-DE"/>
               </w:rPr>
             </w:pPr>
-            <w:proofErr w:type="spellStart"/>
-            <w:r>
-              <w:rPr>
-                <w:rFonts w:ascii="Calibri" w:eastAsia="Times New Roman" w:hAnsi="Calibri" w:cs="Times New Roman"/>
-                <w:lang w:eastAsia="de-DE"/>
-              </w:rPr>
-              <w:t>To</w:t>
-            </w:r>
-            <w:proofErr w:type="spellEnd"/>
-            <w:r>
-              <w:rPr>
-                <w:rFonts w:ascii="Calibri" w:eastAsia="Times New Roman" w:hAnsi="Calibri" w:cs="Times New Roman"/>
-                <w:lang w:eastAsia="de-DE"/>
-              </w:rPr>
-              <w:t xml:space="preserve"> Do: </w:t>
+            <w:r>
+              <w:rPr>
+                <w:rFonts w:ascii="Calibri" w:eastAsia="Times New Roman" w:hAnsi="Calibri" w:cs="Times New Roman"/>
+                <w:lang w:eastAsia="de-DE"/>
+              </w:rPr>
+              <w:t xml:space="preserve">To Do: </w:t>
             </w:r>
             <w:r>
               <w:rPr>
@@ -19971,21 +18190,12 @@
                 <w:lang w:eastAsia="de-DE"/>
               </w:rPr>
             </w:pPr>
-            <w:proofErr w:type="spellStart"/>
-            <w:r>
-              <w:rPr>
-                <w:rFonts w:ascii="Calibri" w:eastAsia="Times New Roman" w:hAnsi="Calibri" w:cs="Times New Roman"/>
-                <w:lang w:eastAsia="de-DE"/>
-              </w:rPr>
-              <w:t>To</w:t>
-            </w:r>
-            <w:proofErr w:type="spellEnd"/>
-            <w:r>
-              <w:rPr>
-                <w:rFonts w:ascii="Calibri" w:eastAsia="Times New Roman" w:hAnsi="Calibri" w:cs="Times New Roman"/>
-                <w:lang w:eastAsia="de-DE"/>
-              </w:rPr>
-              <w:t xml:space="preserve"> Do: Anwendung Numerik und aufschreiben</w:t>
+            <w:r>
+              <w:rPr>
+                <w:rFonts w:ascii="Calibri" w:eastAsia="Times New Roman" w:hAnsi="Calibri" w:cs="Times New Roman"/>
+                <w:lang w:eastAsia="de-DE"/>
+              </w:rPr>
+              <w:t>To Do: Anwendung Numerik und aufschreiben</w:t>
             </w:r>
           </w:p>
         </w:tc>
@@ -20120,21 +18330,12 @@
                 <w:lang w:eastAsia="de-DE"/>
               </w:rPr>
             </w:pPr>
-            <w:proofErr w:type="spellStart"/>
-            <w:r>
-              <w:rPr>
-                <w:rFonts w:ascii="Calibri" w:eastAsia="Times New Roman" w:hAnsi="Calibri" w:cs="Times New Roman"/>
-                <w:lang w:eastAsia="de-DE"/>
-              </w:rPr>
-              <w:t>To</w:t>
-            </w:r>
-            <w:proofErr w:type="spellEnd"/>
-            <w:r>
-              <w:rPr>
-                <w:rFonts w:ascii="Calibri" w:eastAsia="Times New Roman" w:hAnsi="Calibri" w:cs="Times New Roman"/>
-                <w:lang w:eastAsia="de-DE"/>
-              </w:rPr>
-              <w:t xml:space="preserve"> Do: Anwendung aufschreiben</w:t>
+            <w:r>
+              <w:rPr>
+                <w:rFonts w:ascii="Calibri" w:eastAsia="Times New Roman" w:hAnsi="Calibri" w:cs="Times New Roman"/>
+                <w:lang w:eastAsia="de-DE"/>
+              </w:rPr>
+              <w:t>To Do: Anwendung aufschreiben</w:t>
             </w:r>
           </w:p>
         </w:tc>
@@ -20276,21 +18477,12 @@
               </w:rPr>
               <w:t> </w:t>
             </w:r>
-            <w:proofErr w:type="spellStart"/>
-            <w:r>
-              <w:rPr>
-                <w:rFonts w:ascii="Calibri" w:eastAsia="Times New Roman" w:hAnsi="Calibri" w:cs="Times New Roman"/>
-                <w:lang w:eastAsia="de-DE"/>
-              </w:rPr>
-              <w:t>To</w:t>
-            </w:r>
-            <w:proofErr w:type="spellEnd"/>
-            <w:r>
-              <w:rPr>
-                <w:rFonts w:ascii="Calibri" w:eastAsia="Times New Roman" w:hAnsi="Calibri" w:cs="Times New Roman"/>
-                <w:lang w:eastAsia="de-DE"/>
-              </w:rPr>
-              <w:t xml:space="preserve"> Do: Formeln checken</w:t>
+            <w:r>
+              <w:rPr>
+                <w:rFonts w:ascii="Calibri" w:eastAsia="Times New Roman" w:hAnsi="Calibri" w:cs="Times New Roman"/>
+                <w:lang w:eastAsia="de-DE"/>
+              </w:rPr>
+              <w:t>To Do: Formeln checken</w:t>
             </w:r>
           </w:p>
         </w:tc>
@@ -20425,21 +18617,12 @@
               </w:rPr>
               <w:t> </w:t>
             </w:r>
-            <w:proofErr w:type="spellStart"/>
-            <w:r>
-              <w:rPr>
-                <w:rFonts w:ascii="Calibri" w:eastAsia="Times New Roman" w:hAnsi="Calibri" w:cs="Times New Roman"/>
-                <w:lang w:eastAsia="de-DE"/>
-              </w:rPr>
-              <w:t>To</w:t>
-            </w:r>
-            <w:proofErr w:type="spellEnd"/>
-            <w:r>
-              <w:rPr>
-                <w:rFonts w:ascii="Calibri" w:eastAsia="Times New Roman" w:hAnsi="Calibri" w:cs="Times New Roman"/>
-                <w:lang w:eastAsia="de-DE"/>
-              </w:rPr>
-              <w:t xml:space="preserve"> Do: Diskussion schreiben </w:t>
+            <w:r>
+              <w:rPr>
+                <w:rFonts w:ascii="Calibri" w:eastAsia="Times New Roman" w:hAnsi="Calibri" w:cs="Times New Roman"/>
+                <w:lang w:eastAsia="de-DE"/>
+              </w:rPr>
+              <w:t xml:space="preserve">To Do: Diskussion schreiben </w:t>
             </w:r>
             <w:r>
               <w:rPr>
@@ -20477,46 +18660,14 @@
                 <w:rFonts w:ascii="Calibri" w:eastAsia="Times New Roman" w:hAnsi="Calibri" w:cs="Times New Roman"/>
                 <w:lang w:eastAsia="de-DE"/>
               </w:rPr>
-              <w:t xml:space="preserve"> Noll-</w:t>
-            </w:r>
-            <w:proofErr w:type="spellStart"/>
-            <w:r>
-              <w:rPr>
-                <w:rFonts w:ascii="Calibri" w:eastAsia="Times New Roman" w:hAnsi="Calibri" w:cs="Times New Roman"/>
-                <w:lang w:eastAsia="de-DE"/>
-              </w:rPr>
-              <w:t>Algo</w:t>
-            </w:r>
-            <w:proofErr w:type="spellEnd"/>
-            <w:r>
-              <w:rPr>
-                <w:rFonts w:ascii="Calibri" w:eastAsia="Times New Roman" w:hAnsi="Calibri" w:cs="Times New Roman"/>
-                <w:lang w:eastAsia="de-DE"/>
-              </w:rPr>
-              <w:t xml:space="preserve"> jetzt auch in </w:t>
-            </w:r>
-            <w:proofErr w:type="spellStart"/>
-            <w:r>
-              <w:rPr>
-                <w:rFonts w:ascii="Calibri" w:eastAsia="Times New Roman" w:hAnsi="Calibri" w:cs="Times New Roman"/>
-                <w:lang w:eastAsia="de-DE"/>
-              </w:rPr>
-              <w:t>An</w:t>
-            </w:r>
-            <w:r>
-              <w:rPr>
-                <w:rFonts w:ascii="Calibri" w:eastAsia="Times New Roman" w:hAnsi="Calibri" w:cs="Times New Roman"/>
-                <w:lang w:eastAsia="de-DE"/>
-              </w:rPr>
-              <w:t>wnedung</w:t>
-            </w:r>
-            <w:proofErr w:type="spellEnd"/>
-            <w:r>
-              <w:rPr>
-                <w:rFonts w:ascii="Calibri" w:eastAsia="Times New Roman" w:hAnsi="Calibri" w:cs="Times New Roman"/>
-                <w:lang w:eastAsia="de-DE"/>
-              </w:rPr>
-              <w:t xml:space="preserve"> </w:t>
+              <w:t xml:space="preserve"> Noll-Algo jetzt auch in An</w:t>
+            </w:r>
+            <w:r>
+              <w:rPr>
+                <w:rFonts w:ascii="Calibri" w:eastAsia="Times New Roman" w:hAnsi="Calibri" w:cs="Times New Roman"/>
+                <w:lang w:eastAsia="de-DE"/>
+              </w:rPr>
+              <w:t xml:space="preserve">wnedung </w:t>
             </w:r>
             <w:r>
               <w:rPr>
@@ -20692,21 +18843,12 @@
                 <w:lang w:eastAsia="de-DE"/>
               </w:rPr>
             </w:pPr>
-            <w:proofErr w:type="spellStart"/>
-            <w:r>
-              <w:rPr>
-                <w:rFonts w:ascii="Calibri" w:eastAsia="Times New Roman" w:hAnsi="Calibri" w:cs="Times New Roman"/>
-                <w:lang w:eastAsia="de-DE"/>
-              </w:rPr>
-              <w:t>To</w:t>
-            </w:r>
-            <w:proofErr w:type="spellEnd"/>
-            <w:r>
-              <w:rPr>
-                <w:rFonts w:ascii="Calibri" w:eastAsia="Times New Roman" w:hAnsi="Calibri" w:cs="Times New Roman"/>
-                <w:lang w:eastAsia="de-DE"/>
-              </w:rPr>
-              <w:t xml:space="preserve"> Do: Formatieren</w:t>
+            <w:r>
+              <w:rPr>
+                <w:rFonts w:ascii="Calibri" w:eastAsia="Times New Roman" w:hAnsi="Calibri" w:cs="Times New Roman"/>
+                <w:lang w:eastAsia="de-DE"/>
+              </w:rPr>
+              <w:t>To Do: Formatieren</w:t>
             </w:r>
             <w:r>
               <w:rPr>
@@ -20721,38 +18863,7 @@
                 <w:lang w:eastAsia="de-DE"/>
               </w:rPr>
               <w:tab/>
-            </w:r>
-            <w:proofErr w:type="spellStart"/>
-            <w:r>
-              <w:rPr>
-                <w:rFonts w:ascii="Calibri" w:eastAsia="Times New Roman" w:hAnsi="Calibri" w:cs="Times New Roman"/>
-                <w:lang w:eastAsia="de-DE"/>
-              </w:rPr>
-              <w:t>Formalia</w:t>
-            </w:r>
-            <w:proofErr w:type="spellEnd"/>
-            <w:r>
-              <w:rPr>
-                <w:rFonts w:ascii="Calibri" w:eastAsia="Times New Roman" w:hAnsi="Calibri" w:cs="Times New Roman"/>
-                <w:lang w:eastAsia="de-DE"/>
-              </w:rPr>
-              <w:t xml:space="preserve"> unter Punkt „</w:t>
-            </w:r>
-            <w:proofErr w:type="spellStart"/>
-            <w:r>
-              <w:rPr>
-                <w:rFonts w:ascii="Calibri" w:eastAsia="Times New Roman" w:hAnsi="Calibri" w:cs="Times New Roman"/>
-                <w:lang w:eastAsia="de-DE"/>
-              </w:rPr>
-              <w:t>Formalia</w:t>
-            </w:r>
-            <w:proofErr w:type="spellEnd"/>
-            <w:r>
-              <w:rPr>
-                <w:rFonts w:ascii="Calibri" w:eastAsia="Times New Roman" w:hAnsi="Calibri" w:cs="Times New Roman"/>
-                <w:lang w:eastAsia="de-DE"/>
-              </w:rPr>
-              <w:t>“</w:t>
+              <w:t>Formalia unter Punkt „Formalia“</w:t>
             </w:r>
             <w:r>
               <w:rPr>

</xml_diff>

<commit_message>
Outrata alle Sicherungen, Auswertungen Arbeit: Auwertungen
</commit_message>
<xml_diff>
--- a/Kalender.docx
+++ b/Kalender.docx
@@ -39,8 +39,18 @@
       <w:r>
         <w:t>Formalia</w:t>
       </w:r>
+    </w:p>
+    <w:p>
+      <w:pPr>
+        <w:pStyle w:val="Listenabsatz"/>
+        <w:numPr>
+          <w:ilvl w:val="0"/>
+          <w:numId w:val="6"/>
+        </w:numPr>
+        <w:ind w:left="851"/>
+      </w:pPr>
       <w:r>
-        <w:t>:</w:t>
+        <w:t>Einheitlicher Abstand/Untergliederung der Überschriften</w:t>
       </w:r>
     </w:p>
     <w:p>
@@ -53,7 +63,105 @@
         <w:ind w:left="851"/>
       </w:pPr>
       <w:r>
-        <w:t>Einheitlicher Abstand/Untergliederung der Überschriften</w:t>
+        <w:t>Figure, Theorem… groß wenn bestimmt</w:t>
+      </w:r>
+    </w:p>
+    <w:p>
+      <w:pPr>
+        <w:pStyle w:val="Listenabsatz"/>
+        <w:numPr>
+          <w:ilvl w:val="0"/>
+          <w:numId w:val="6"/>
+        </w:numPr>
+        <w:ind w:left="851"/>
+      </w:pPr>
+      <w:r>
+        <w:t>Liste Tabelle/Bilder auf eigene Seita?</w:t>
+      </w:r>
+    </w:p>
+    <w:p>
+      <w:pPr>
+        <w:pStyle w:val="Listenabsatz"/>
+        <w:numPr>
+          <w:ilvl w:val="0"/>
+          <w:numId w:val="6"/>
+        </w:numPr>
+        <w:ind w:left="851"/>
+      </w:pPr>
+      <w:r>
+        <w:t>Formeln alle gleich im Latexdokument abgesetzt</w:t>
+      </w:r>
+    </w:p>
+    <w:p>
+      <w:pPr>
+        <w:pStyle w:val="Listenabsatz"/>
+        <w:numPr>
+          <w:ilvl w:val="0"/>
+          <w:numId w:val="6"/>
+        </w:numPr>
+        <w:ind w:left="851"/>
+      </w:pPr>
+      <w:r>
+        <w:t>Prüfen, ob alle Schritte… in stopping conditions passen, in alles Algos, so wie in Arbeit becshrieben</w:t>
+      </w:r>
+      <w:bookmarkStart w:id="0" w:name="_GoBack"/>
+      <w:bookmarkEnd w:id="0"/>
+    </w:p>
+    <w:p>
+      <w:pPr>
+        <w:pStyle w:val="Listenabsatz"/>
+        <w:numPr>
+          <w:ilvl w:val="0"/>
+          <w:numId w:val="6"/>
+        </w:numPr>
+        <w:ind w:left="851"/>
+        <w:rPr>
+          <w:color w:val="FF0000"/>
+        </w:rPr>
+      </w:pPr>
+      <w:r>
+        <w:rPr>
+          <w:color w:val="FF0000"/>
+        </w:rPr>
+        <w:t>!!!!!!!!</w:t>
+      </w:r>
+      <w:r>
+        <w:rPr>
+          <w:color w:val="FF0000"/>
+        </w:rPr>
+        <w:t>Zeit: Präsens; für experimente/Numerik auch Vergangenheit</w:t>
+      </w:r>
+      <w:r>
+        <w:rPr>
+          <w:color w:val="FF0000"/>
+        </w:rPr>
+        <w:t>???</w:t>
+      </w:r>
+    </w:p>
+    <w:p>
+      <w:pPr>
+        <w:pStyle w:val="Listenabsatz"/>
+        <w:numPr>
+          <w:ilvl w:val="0"/>
+          <w:numId w:val="6"/>
+        </w:numPr>
+        <w:ind w:left="851"/>
+      </w:pPr>
+      <w:r>
+        <w:t>Bemerkung (unten) zu ionosphere data set genauigkeit</w:t>
+      </w:r>
+    </w:p>
+    <w:p>
+      <w:pPr>
+        <w:pStyle w:val="Listenabsatz"/>
+        <w:numPr>
+          <w:ilvl w:val="0"/>
+          <w:numId w:val="6"/>
+        </w:numPr>
+        <w:ind w:left="851"/>
+      </w:pPr>
+      <w:r>
+        <w:t>Maschine auf der gerechnet wurde noch zu Variable Metric dazuschreiben</w:t>
       </w:r>
     </w:p>
     <w:p>
@@ -97,8 +205,6 @@
       <w:r>
         <w:t xml:space="preserve"> (in Bilevel)</w:t>
       </w:r>
-      <w:bookmarkStart w:id="0" w:name="_GoBack"/>
-      <w:bookmarkEnd w:id="0"/>
     </w:p>
     <w:p>
       <w:pPr>
@@ -481,6 +587,516 @@
         <w:ind w:left="851"/>
       </w:pPr>
     </w:p>
+    <w:p>
+      <w:pPr>
+        <w:tabs>
+          <w:tab w:val="left" w:pos="916"/>
+          <w:tab w:val="left" w:pos="1832"/>
+          <w:tab w:val="left" w:pos="2748"/>
+          <w:tab w:val="left" w:pos="3664"/>
+          <w:tab w:val="left" w:pos="4580"/>
+          <w:tab w:val="left" w:pos="5496"/>
+          <w:tab w:val="left" w:pos="6412"/>
+          <w:tab w:val="left" w:pos="7328"/>
+          <w:tab w:val="left" w:pos="8244"/>
+          <w:tab w:val="left" w:pos="9160"/>
+          <w:tab w:val="left" w:pos="10076"/>
+          <w:tab w:val="left" w:pos="10992"/>
+          <w:tab w:val="left" w:pos="11908"/>
+          <w:tab w:val="left" w:pos="12824"/>
+          <w:tab w:val="left" w:pos="13740"/>
+          <w:tab w:val="left" w:pos="14656"/>
+        </w:tabs>
+        <w:spacing w:after="0" w:line="240" w:lineRule="auto"/>
+        <w:rPr>
+          <w:rFonts w:ascii="Courier New" w:eastAsia="Times New Roman" w:hAnsi="Courier New" w:cs="Courier New"/>
+          <w:sz w:val="20"/>
+          <w:szCs w:val="20"/>
+          <w:lang w:val="en-US" w:eastAsia="de-DE"/>
+        </w:rPr>
+      </w:pPr>
+      <w:r>
+        <w:rPr>
+          <w:rFonts w:ascii="Courier New" w:eastAsia="Times New Roman" w:hAnsi="Courier New" w:cs="Courier New"/>
+          <w:sz w:val="20"/>
+          <w:szCs w:val="20"/>
+          <w:lang w:val="en-US" w:eastAsia="de-DE"/>
+        </w:rPr>
+        <w:lastRenderedPageBreak/>
+        <w:t>They investigated using backprop and the perceptron training algorithm</w:t>
+      </w:r>
+    </w:p>
+    <w:p>
+      <w:pPr>
+        <w:tabs>
+          <w:tab w:val="left" w:pos="916"/>
+          <w:tab w:val="left" w:pos="1832"/>
+          <w:tab w:val="left" w:pos="2748"/>
+          <w:tab w:val="left" w:pos="3664"/>
+          <w:tab w:val="left" w:pos="4580"/>
+          <w:tab w:val="left" w:pos="5496"/>
+          <w:tab w:val="left" w:pos="6412"/>
+          <w:tab w:val="left" w:pos="7328"/>
+          <w:tab w:val="left" w:pos="8244"/>
+          <w:tab w:val="left" w:pos="9160"/>
+          <w:tab w:val="left" w:pos="10076"/>
+          <w:tab w:val="left" w:pos="10992"/>
+          <w:tab w:val="left" w:pos="11908"/>
+          <w:tab w:val="left" w:pos="12824"/>
+          <w:tab w:val="left" w:pos="13740"/>
+          <w:tab w:val="left" w:pos="14656"/>
+        </w:tabs>
+        <w:spacing w:after="0" w:line="240" w:lineRule="auto"/>
+        <w:rPr>
+          <w:rFonts w:ascii="Courier New" w:eastAsia="Times New Roman" w:hAnsi="Courier New" w:cs="Courier New"/>
+          <w:sz w:val="20"/>
+          <w:szCs w:val="20"/>
+          <w:lang w:val="en-US" w:eastAsia="de-DE"/>
+        </w:rPr>
+      </w:pPr>
+      <w:r>
+        <w:rPr>
+          <w:rFonts w:ascii="Courier New" w:eastAsia="Times New Roman" w:hAnsi="Courier New" w:cs="Courier New"/>
+          <w:sz w:val="20"/>
+          <w:szCs w:val="20"/>
+          <w:lang w:val="en-US" w:eastAsia="de-DE"/>
+        </w:rPr>
+        <w:t xml:space="preserve">      on this database.  Using the first 200 instances for training, which</w:t>
+      </w:r>
+    </w:p>
+    <w:p>
+      <w:pPr>
+        <w:tabs>
+          <w:tab w:val="left" w:pos="916"/>
+          <w:tab w:val="left" w:pos="1832"/>
+          <w:tab w:val="left" w:pos="2748"/>
+          <w:tab w:val="left" w:pos="3664"/>
+          <w:tab w:val="left" w:pos="4580"/>
+          <w:tab w:val="left" w:pos="5496"/>
+          <w:tab w:val="left" w:pos="6412"/>
+          <w:tab w:val="left" w:pos="7328"/>
+          <w:tab w:val="left" w:pos="8244"/>
+          <w:tab w:val="left" w:pos="9160"/>
+          <w:tab w:val="left" w:pos="10076"/>
+          <w:tab w:val="left" w:pos="10992"/>
+          <w:tab w:val="left" w:pos="11908"/>
+          <w:tab w:val="left" w:pos="12824"/>
+          <w:tab w:val="left" w:pos="13740"/>
+          <w:tab w:val="left" w:pos="14656"/>
+        </w:tabs>
+        <w:spacing w:after="0" w:line="240" w:lineRule="auto"/>
+        <w:rPr>
+          <w:rFonts w:ascii="Courier New" w:eastAsia="Times New Roman" w:hAnsi="Courier New" w:cs="Courier New"/>
+          <w:sz w:val="20"/>
+          <w:szCs w:val="20"/>
+          <w:lang w:val="en-US" w:eastAsia="de-DE"/>
+        </w:rPr>
+      </w:pPr>
+      <w:r>
+        <w:rPr>
+          <w:rFonts w:ascii="Courier New" w:eastAsia="Times New Roman" w:hAnsi="Courier New" w:cs="Courier New"/>
+          <w:sz w:val="20"/>
+          <w:szCs w:val="20"/>
+          <w:lang w:val="en-US" w:eastAsia="de-DE"/>
+        </w:rPr>
+        <w:t xml:space="preserve">      were carefully split almost 50% positive and 50% negative, they found</w:t>
+      </w:r>
+    </w:p>
+    <w:p>
+      <w:pPr>
+        <w:tabs>
+          <w:tab w:val="left" w:pos="916"/>
+          <w:tab w:val="left" w:pos="1832"/>
+          <w:tab w:val="left" w:pos="2748"/>
+          <w:tab w:val="left" w:pos="3664"/>
+          <w:tab w:val="left" w:pos="4580"/>
+          <w:tab w:val="left" w:pos="5496"/>
+          <w:tab w:val="left" w:pos="6412"/>
+          <w:tab w:val="left" w:pos="7328"/>
+          <w:tab w:val="left" w:pos="8244"/>
+          <w:tab w:val="left" w:pos="9160"/>
+          <w:tab w:val="left" w:pos="10076"/>
+          <w:tab w:val="left" w:pos="10992"/>
+          <w:tab w:val="left" w:pos="11908"/>
+          <w:tab w:val="left" w:pos="12824"/>
+          <w:tab w:val="left" w:pos="13740"/>
+          <w:tab w:val="left" w:pos="14656"/>
+        </w:tabs>
+        <w:spacing w:after="0" w:line="240" w:lineRule="auto"/>
+        <w:rPr>
+          <w:rFonts w:ascii="Courier New" w:eastAsia="Times New Roman" w:hAnsi="Courier New" w:cs="Courier New"/>
+          <w:sz w:val="20"/>
+          <w:szCs w:val="20"/>
+          <w:lang w:val="en-US" w:eastAsia="de-DE"/>
+        </w:rPr>
+      </w:pPr>
+      <w:r>
+        <w:rPr>
+          <w:rFonts w:ascii="Courier New" w:eastAsia="Times New Roman" w:hAnsi="Courier New" w:cs="Courier New"/>
+          <w:sz w:val="20"/>
+          <w:szCs w:val="20"/>
+          <w:lang w:val="en-US" w:eastAsia="de-DE"/>
+        </w:rPr>
+        <w:t xml:space="preserve">      that a "linear" perceptron attained 90.7%, a "non-linear" perceptron</w:t>
+      </w:r>
+    </w:p>
+    <w:p>
+      <w:pPr>
+        <w:tabs>
+          <w:tab w:val="left" w:pos="916"/>
+          <w:tab w:val="left" w:pos="1832"/>
+          <w:tab w:val="left" w:pos="2748"/>
+          <w:tab w:val="left" w:pos="3664"/>
+          <w:tab w:val="left" w:pos="4580"/>
+          <w:tab w:val="left" w:pos="5496"/>
+          <w:tab w:val="left" w:pos="6412"/>
+          <w:tab w:val="left" w:pos="7328"/>
+          <w:tab w:val="left" w:pos="8244"/>
+          <w:tab w:val="left" w:pos="9160"/>
+          <w:tab w:val="left" w:pos="10076"/>
+          <w:tab w:val="left" w:pos="10992"/>
+          <w:tab w:val="left" w:pos="11908"/>
+          <w:tab w:val="left" w:pos="12824"/>
+          <w:tab w:val="left" w:pos="13740"/>
+          <w:tab w:val="left" w:pos="14656"/>
+        </w:tabs>
+        <w:spacing w:after="0" w:line="240" w:lineRule="auto"/>
+        <w:rPr>
+          <w:rFonts w:ascii="Courier New" w:eastAsia="Times New Roman" w:hAnsi="Courier New" w:cs="Courier New"/>
+          <w:sz w:val="20"/>
+          <w:szCs w:val="20"/>
+          <w:lang w:val="en-US" w:eastAsia="de-DE"/>
+        </w:rPr>
+      </w:pPr>
+      <w:r>
+        <w:rPr>
+          <w:rFonts w:ascii="Courier New" w:eastAsia="Times New Roman" w:hAnsi="Courier New" w:cs="Courier New"/>
+          <w:sz w:val="20"/>
+          <w:szCs w:val="20"/>
+          <w:lang w:val="en-US" w:eastAsia="de-DE"/>
+        </w:rPr>
+        <w:t xml:space="preserve">      attained 92%, and backprop an average of over 96% accuracy on the </w:t>
+      </w:r>
+    </w:p>
+    <w:p>
+      <w:pPr>
+        <w:tabs>
+          <w:tab w:val="left" w:pos="916"/>
+          <w:tab w:val="left" w:pos="1832"/>
+          <w:tab w:val="left" w:pos="2748"/>
+          <w:tab w:val="left" w:pos="3664"/>
+          <w:tab w:val="left" w:pos="4580"/>
+          <w:tab w:val="left" w:pos="5496"/>
+          <w:tab w:val="left" w:pos="6412"/>
+          <w:tab w:val="left" w:pos="7328"/>
+          <w:tab w:val="left" w:pos="8244"/>
+          <w:tab w:val="left" w:pos="9160"/>
+          <w:tab w:val="left" w:pos="10076"/>
+          <w:tab w:val="left" w:pos="10992"/>
+          <w:tab w:val="left" w:pos="11908"/>
+          <w:tab w:val="left" w:pos="12824"/>
+          <w:tab w:val="left" w:pos="13740"/>
+          <w:tab w:val="left" w:pos="14656"/>
+        </w:tabs>
+        <w:spacing w:after="0" w:line="240" w:lineRule="auto"/>
+        <w:rPr>
+          <w:rFonts w:ascii="Courier New" w:eastAsia="Times New Roman" w:hAnsi="Courier New" w:cs="Courier New"/>
+          <w:sz w:val="20"/>
+          <w:szCs w:val="20"/>
+          <w:lang w:val="en-US" w:eastAsia="de-DE"/>
+        </w:rPr>
+      </w:pPr>
+      <w:r>
+        <w:rPr>
+          <w:rFonts w:ascii="Courier New" w:eastAsia="Times New Roman" w:hAnsi="Courier New" w:cs="Courier New"/>
+          <w:sz w:val="20"/>
+          <w:szCs w:val="20"/>
+          <w:lang w:val="en-US" w:eastAsia="de-DE"/>
+        </w:rPr>
+        <w:t xml:space="preserve">      remaining 150 test instances, consisting of 123 "good" and only 24 "bad"</w:t>
+      </w:r>
+    </w:p>
+    <w:p>
+      <w:pPr>
+        <w:tabs>
+          <w:tab w:val="left" w:pos="916"/>
+          <w:tab w:val="left" w:pos="1832"/>
+          <w:tab w:val="left" w:pos="2748"/>
+          <w:tab w:val="left" w:pos="3664"/>
+          <w:tab w:val="left" w:pos="4580"/>
+          <w:tab w:val="left" w:pos="5496"/>
+          <w:tab w:val="left" w:pos="6412"/>
+          <w:tab w:val="left" w:pos="7328"/>
+          <w:tab w:val="left" w:pos="8244"/>
+          <w:tab w:val="left" w:pos="9160"/>
+          <w:tab w:val="left" w:pos="10076"/>
+          <w:tab w:val="left" w:pos="10992"/>
+          <w:tab w:val="left" w:pos="11908"/>
+          <w:tab w:val="left" w:pos="12824"/>
+          <w:tab w:val="left" w:pos="13740"/>
+          <w:tab w:val="left" w:pos="14656"/>
+        </w:tabs>
+        <w:spacing w:after="0" w:line="240" w:lineRule="auto"/>
+        <w:rPr>
+          <w:rFonts w:ascii="Courier New" w:eastAsia="Times New Roman" w:hAnsi="Courier New" w:cs="Courier New"/>
+          <w:sz w:val="20"/>
+          <w:szCs w:val="20"/>
+          <w:lang w:val="en-US" w:eastAsia="de-DE"/>
+        </w:rPr>
+      </w:pPr>
+      <w:r>
+        <w:rPr>
+          <w:rFonts w:ascii="Courier New" w:eastAsia="Times New Roman" w:hAnsi="Courier New" w:cs="Courier New"/>
+          <w:sz w:val="20"/>
+          <w:szCs w:val="20"/>
+          <w:lang w:val="en-US" w:eastAsia="de-DE"/>
+        </w:rPr>
+        <w:t xml:space="preserve">      instances.  (There was a counting error or some mistake somewhere; there</w:t>
+      </w:r>
+    </w:p>
+    <w:p>
+      <w:pPr>
+        <w:tabs>
+          <w:tab w:val="left" w:pos="916"/>
+          <w:tab w:val="left" w:pos="1832"/>
+          <w:tab w:val="left" w:pos="2748"/>
+          <w:tab w:val="left" w:pos="3664"/>
+          <w:tab w:val="left" w:pos="4580"/>
+          <w:tab w:val="left" w:pos="5496"/>
+          <w:tab w:val="left" w:pos="6412"/>
+          <w:tab w:val="left" w:pos="7328"/>
+          <w:tab w:val="left" w:pos="8244"/>
+          <w:tab w:val="left" w:pos="9160"/>
+          <w:tab w:val="left" w:pos="10076"/>
+          <w:tab w:val="left" w:pos="10992"/>
+          <w:tab w:val="left" w:pos="11908"/>
+          <w:tab w:val="left" w:pos="12824"/>
+          <w:tab w:val="left" w:pos="13740"/>
+          <w:tab w:val="left" w:pos="14656"/>
+        </w:tabs>
+        <w:spacing w:after="0" w:line="240" w:lineRule="auto"/>
+        <w:rPr>
+          <w:rFonts w:ascii="Courier New" w:eastAsia="Times New Roman" w:hAnsi="Courier New" w:cs="Courier New"/>
+          <w:sz w:val="20"/>
+          <w:szCs w:val="20"/>
+          <w:lang w:val="en-US" w:eastAsia="de-DE"/>
+        </w:rPr>
+      </w:pPr>
+      <w:r>
+        <w:rPr>
+          <w:rFonts w:ascii="Courier New" w:eastAsia="Times New Roman" w:hAnsi="Courier New" w:cs="Courier New"/>
+          <w:sz w:val="20"/>
+          <w:szCs w:val="20"/>
+          <w:lang w:val="en-US" w:eastAsia="de-DE"/>
+        </w:rPr>
+        <w:t xml:space="preserve">      are a total of 351 rather than 350 instances in this domain.) Accuracy</w:t>
+      </w:r>
+    </w:p>
+    <w:p>
+      <w:pPr>
+        <w:tabs>
+          <w:tab w:val="left" w:pos="916"/>
+          <w:tab w:val="left" w:pos="1832"/>
+          <w:tab w:val="left" w:pos="2748"/>
+          <w:tab w:val="left" w:pos="3664"/>
+          <w:tab w:val="left" w:pos="4580"/>
+          <w:tab w:val="left" w:pos="5496"/>
+          <w:tab w:val="left" w:pos="6412"/>
+          <w:tab w:val="left" w:pos="7328"/>
+          <w:tab w:val="left" w:pos="8244"/>
+          <w:tab w:val="left" w:pos="9160"/>
+          <w:tab w:val="left" w:pos="10076"/>
+          <w:tab w:val="left" w:pos="10992"/>
+          <w:tab w:val="left" w:pos="11908"/>
+          <w:tab w:val="left" w:pos="12824"/>
+          <w:tab w:val="left" w:pos="13740"/>
+          <w:tab w:val="left" w:pos="14656"/>
+        </w:tabs>
+        <w:spacing w:after="0" w:line="240" w:lineRule="auto"/>
+        <w:rPr>
+          <w:rFonts w:ascii="Courier New" w:eastAsia="Times New Roman" w:hAnsi="Courier New" w:cs="Courier New"/>
+          <w:sz w:val="20"/>
+          <w:szCs w:val="20"/>
+          <w:lang w:val="en-US" w:eastAsia="de-DE"/>
+        </w:rPr>
+      </w:pPr>
+      <w:r>
+        <w:rPr>
+          <w:rFonts w:ascii="Courier New" w:eastAsia="Times New Roman" w:hAnsi="Courier New" w:cs="Courier New"/>
+          <w:sz w:val="20"/>
+          <w:szCs w:val="20"/>
+          <w:lang w:val="en-US" w:eastAsia="de-DE"/>
+        </w:rPr>
+        <w:t xml:space="preserve">      on "good" instances was much higher than for "bad" instances.  Backprop</w:t>
+      </w:r>
+    </w:p>
+    <w:p>
+      <w:pPr>
+        <w:tabs>
+          <w:tab w:val="left" w:pos="916"/>
+          <w:tab w:val="left" w:pos="1832"/>
+          <w:tab w:val="left" w:pos="2748"/>
+          <w:tab w:val="left" w:pos="3664"/>
+          <w:tab w:val="left" w:pos="4580"/>
+          <w:tab w:val="left" w:pos="5496"/>
+          <w:tab w:val="left" w:pos="6412"/>
+          <w:tab w:val="left" w:pos="7328"/>
+          <w:tab w:val="left" w:pos="8244"/>
+          <w:tab w:val="left" w:pos="9160"/>
+          <w:tab w:val="left" w:pos="10076"/>
+          <w:tab w:val="left" w:pos="10992"/>
+          <w:tab w:val="left" w:pos="11908"/>
+          <w:tab w:val="left" w:pos="12824"/>
+          <w:tab w:val="left" w:pos="13740"/>
+          <w:tab w:val="left" w:pos="14656"/>
+        </w:tabs>
+        <w:spacing w:after="0" w:line="240" w:lineRule="auto"/>
+        <w:rPr>
+          <w:rFonts w:ascii="Courier New" w:eastAsia="Times New Roman" w:hAnsi="Courier New" w:cs="Courier New"/>
+          <w:sz w:val="20"/>
+          <w:szCs w:val="20"/>
+          <w:lang w:val="en-US" w:eastAsia="de-DE"/>
+        </w:rPr>
+      </w:pPr>
+      <w:r>
+        <w:rPr>
+          <w:rFonts w:ascii="Courier New" w:eastAsia="Times New Roman" w:hAnsi="Courier New" w:cs="Courier New"/>
+          <w:sz w:val="20"/>
+          <w:szCs w:val="20"/>
+          <w:lang w:val="en-US" w:eastAsia="de-DE"/>
+        </w:rPr>
+        <w:t xml:space="preserve">      was tested with several different numbers of hidden units (in [0,15])</w:t>
+      </w:r>
+    </w:p>
+    <w:p>
+      <w:pPr>
+        <w:tabs>
+          <w:tab w:val="left" w:pos="916"/>
+          <w:tab w:val="left" w:pos="1832"/>
+          <w:tab w:val="left" w:pos="2748"/>
+          <w:tab w:val="left" w:pos="3664"/>
+          <w:tab w:val="left" w:pos="4580"/>
+          <w:tab w:val="left" w:pos="5496"/>
+          <w:tab w:val="left" w:pos="6412"/>
+          <w:tab w:val="left" w:pos="7328"/>
+          <w:tab w:val="left" w:pos="8244"/>
+          <w:tab w:val="left" w:pos="9160"/>
+          <w:tab w:val="left" w:pos="10076"/>
+          <w:tab w:val="left" w:pos="10992"/>
+          <w:tab w:val="left" w:pos="11908"/>
+          <w:tab w:val="left" w:pos="12824"/>
+          <w:tab w:val="left" w:pos="13740"/>
+          <w:tab w:val="left" w:pos="14656"/>
+        </w:tabs>
+        <w:spacing w:after="0" w:line="240" w:lineRule="auto"/>
+        <w:rPr>
+          <w:rFonts w:ascii="Courier New" w:eastAsia="Times New Roman" w:hAnsi="Courier New" w:cs="Courier New"/>
+          <w:sz w:val="20"/>
+          <w:szCs w:val="20"/>
+          <w:lang w:val="en-US" w:eastAsia="de-DE"/>
+        </w:rPr>
+      </w:pPr>
+      <w:r>
+        <w:rPr>
+          <w:rFonts w:ascii="Courier New" w:eastAsia="Times New Roman" w:hAnsi="Courier New" w:cs="Courier New"/>
+          <w:sz w:val="20"/>
+          <w:szCs w:val="20"/>
+          <w:lang w:val="en-US" w:eastAsia="de-DE"/>
+        </w:rPr>
+        <w:t xml:space="preserve">      and incremental results were also reported (corresponding to how well</w:t>
+      </w:r>
+    </w:p>
+    <w:p>
+      <w:pPr>
+        <w:tabs>
+          <w:tab w:val="left" w:pos="916"/>
+          <w:tab w:val="left" w:pos="1832"/>
+          <w:tab w:val="left" w:pos="2748"/>
+          <w:tab w:val="left" w:pos="3664"/>
+          <w:tab w:val="left" w:pos="4580"/>
+          <w:tab w:val="left" w:pos="5496"/>
+          <w:tab w:val="left" w:pos="6412"/>
+          <w:tab w:val="left" w:pos="7328"/>
+          <w:tab w:val="left" w:pos="8244"/>
+          <w:tab w:val="left" w:pos="9160"/>
+          <w:tab w:val="left" w:pos="10076"/>
+          <w:tab w:val="left" w:pos="10992"/>
+          <w:tab w:val="left" w:pos="11908"/>
+          <w:tab w:val="left" w:pos="12824"/>
+          <w:tab w:val="left" w:pos="13740"/>
+          <w:tab w:val="left" w:pos="14656"/>
+        </w:tabs>
+        <w:spacing w:after="0" w:line="240" w:lineRule="auto"/>
+        <w:rPr>
+          <w:rFonts w:ascii="Courier New" w:eastAsia="Times New Roman" w:hAnsi="Courier New" w:cs="Courier New"/>
+          <w:sz w:val="20"/>
+          <w:szCs w:val="20"/>
+          <w:lang w:val="en-US" w:eastAsia="de-DE"/>
+        </w:rPr>
+      </w:pPr>
+      <w:r>
+        <w:rPr>
+          <w:rFonts w:ascii="Courier New" w:eastAsia="Times New Roman" w:hAnsi="Courier New" w:cs="Courier New"/>
+          <w:sz w:val="20"/>
+          <w:szCs w:val="20"/>
+          <w:lang w:val="en-US" w:eastAsia="de-DE"/>
+        </w:rPr>
+        <w:t xml:space="preserve">      the different variants of backprop did after a periodic number of </w:t>
+      </w:r>
+    </w:p>
+    <w:p>
+      <w:pPr>
+        <w:tabs>
+          <w:tab w:val="left" w:pos="916"/>
+          <w:tab w:val="left" w:pos="1832"/>
+          <w:tab w:val="left" w:pos="2748"/>
+          <w:tab w:val="left" w:pos="3664"/>
+          <w:tab w:val="left" w:pos="4580"/>
+          <w:tab w:val="left" w:pos="5496"/>
+          <w:tab w:val="left" w:pos="6412"/>
+          <w:tab w:val="left" w:pos="7328"/>
+          <w:tab w:val="left" w:pos="8244"/>
+          <w:tab w:val="left" w:pos="9160"/>
+          <w:tab w:val="left" w:pos="10076"/>
+          <w:tab w:val="left" w:pos="10992"/>
+          <w:tab w:val="left" w:pos="11908"/>
+          <w:tab w:val="left" w:pos="12824"/>
+          <w:tab w:val="left" w:pos="13740"/>
+          <w:tab w:val="left" w:pos="14656"/>
+        </w:tabs>
+        <w:spacing w:after="0" w:line="240" w:lineRule="auto"/>
+        <w:rPr>
+          <w:rFonts w:ascii="Courier New" w:eastAsia="Times New Roman" w:hAnsi="Courier New" w:cs="Courier New"/>
+          <w:sz w:val="20"/>
+          <w:szCs w:val="20"/>
+          <w:lang w:eastAsia="de-DE"/>
+        </w:rPr>
+      </w:pPr>
+      <w:r>
+        <w:rPr>
+          <w:rFonts w:ascii="Courier New" w:eastAsia="Times New Roman" w:hAnsi="Courier New" w:cs="Courier New"/>
+          <w:sz w:val="20"/>
+          <w:szCs w:val="20"/>
+          <w:lang w:val="en-US" w:eastAsia="de-DE"/>
+        </w:rPr>
+        <w:t xml:space="preserve">      </w:t>
+      </w:r>
+      <w:r>
+        <w:rPr>
+          <w:rFonts w:ascii="Courier New" w:eastAsia="Times New Roman" w:hAnsi="Courier New" w:cs="Courier New"/>
+          <w:sz w:val="20"/>
+          <w:szCs w:val="20"/>
+          <w:lang w:eastAsia="de-DE"/>
+        </w:rPr>
+        <w:t>epochs).</w:t>
+      </w:r>
+    </w:p>
+    <w:p>
+      <w:pPr>
+        <w:pStyle w:val="Listenabsatz"/>
+        <w:ind w:left="851"/>
+      </w:pPr>
+    </w:p>
     <w:tbl>
       <w:tblPr>
         <w:tblW w:w="4700" w:type="pct"/>
@@ -903,7 +1519,6 @@
                 <w:rFonts w:ascii="Calibri" w:eastAsia="Times New Roman" w:hAnsi="Calibri" w:cs="Times New Roman"/>
                 <w:lang w:eastAsia="de-DE"/>
               </w:rPr>
-              <w:lastRenderedPageBreak/>
               <w:t>20.04.2017</w:t>
             </w:r>
           </w:p>
@@ -2381,6 +2996,7 @@
                 <w:rFonts w:ascii="Calibri" w:eastAsia="Times New Roman" w:hAnsi="Calibri" w:cs="Times New Roman"/>
                 <w:lang w:eastAsia="de-DE"/>
               </w:rPr>
+              <w:lastRenderedPageBreak/>
               <w:t>28.04.2017</w:t>
             </w:r>
           </w:p>
@@ -3758,7 +4374,6 @@
                 <w:rFonts w:ascii="Calibri" w:eastAsia="Times New Roman" w:hAnsi="Calibri" w:cs="Times New Roman"/>
                 <w:lang w:eastAsia="de-DE"/>
               </w:rPr>
-              <w:lastRenderedPageBreak/>
               <w:t>06.05.2017</w:t>
             </w:r>
           </w:p>
@@ -5183,6 +5798,7 @@
                 <w:rFonts w:ascii="Calibri" w:eastAsia="Times New Roman" w:hAnsi="Calibri" w:cs="Times New Roman"/>
                 <w:lang w:eastAsia="de-DE"/>
               </w:rPr>
+              <w:lastRenderedPageBreak/>
               <w:t>14.05.2017</w:t>
             </w:r>
           </w:p>
@@ -6382,7 +6998,6 @@
                 <w:rFonts w:ascii="Calibri" w:eastAsia="Times New Roman" w:hAnsi="Calibri" w:cs="Times New Roman"/>
                 <w:lang w:eastAsia="de-DE"/>
               </w:rPr>
-              <w:lastRenderedPageBreak/>
               <w:t xml:space="preserve">Getan: Noll </w:t>
             </w:r>
             <w:r>
@@ -6437,7 +7052,6 @@
                 <w:rFonts w:ascii="Calibri" w:eastAsia="Times New Roman" w:hAnsi="Calibri" w:cs="Times New Roman"/>
                 <w:lang w:eastAsia="de-DE"/>
               </w:rPr>
-              <w:lastRenderedPageBreak/>
               <w:t>20.05.2017</w:t>
             </w:r>
           </w:p>
@@ -7963,6 +8577,7 @@
                 <w:rFonts w:ascii="Calibri" w:eastAsia="Times New Roman" w:hAnsi="Calibri" w:cs="Times New Roman"/>
                 <w:lang w:eastAsia="de-DE"/>
               </w:rPr>
+              <w:lastRenderedPageBreak/>
               <w:t>29.05.2017</w:t>
             </w:r>
           </w:p>
@@ -9782,7 +10397,6 @@
                 <w:rFonts w:ascii="Calibri" w:eastAsia="Times New Roman" w:hAnsi="Calibri" w:cs="Times New Roman"/>
                 <w:lang w:eastAsia="de-DE"/>
               </w:rPr>
-              <w:lastRenderedPageBreak/>
               <w:t>10.06.2017</w:t>
             </w:r>
           </w:p>
@@ -10809,7 +11423,15 @@
                 <w:rFonts w:ascii="Calibri" w:eastAsia="Times New Roman" w:hAnsi="Calibri" w:cs="Times New Roman"/>
                 <w:lang w:eastAsia="de-DE"/>
               </w:rPr>
-              <w:t>Ergebnisse: Parabel, smooth+nonsmooth, Rosenbrock smooth sind tauglich</w:t>
+              <w:t xml:space="preserve">Ergebnisse: Parabel, smooth+nonsmooth, Rosenbrock </w:t>
+            </w:r>
+            <w:r>
+              <w:rPr>
+                <w:rFonts w:ascii="Calibri" w:eastAsia="Times New Roman" w:hAnsi="Calibri" w:cs="Times New Roman"/>
+                <w:lang w:eastAsia="de-DE"/>
+              </w:rPr>
+              <w:lastRenderedPageBreak/>
+              <w:t>smooth sind tauglich</w:t>
             </w:r>
           </w:p>
           <w:p>
@@ -10865,6 +11487,7 @@
                 <w:rFonts w:ascii="Calibri" w:eastAsia="Times New Roman" w:hAnsi="Calibri" w:cs="Times New Roman"/>
                 <w:lang w:eastAsia="de-DE"/>
               </w:rPr>
+              <w:lastRenderedPageBreak/>
               <w:t>15.06.2017</w:t>
             </w:r>
           </w:p>
@@ -11849,7 +12472,6 @@
                 <w:rFonts w:ascii="Calibri" w:eastAsia="Times New Roman" w:hAnsi="Calibri" w:cs="Times New Roman"/>
                 <w:lang w:eastAsia="de-DE"/>
               </w:rPr>
-              <w:lastRenderedPageBreak/>
               <w:t>20.06.2017</w:t>
             </w:r>
           </w:p>
@@ -13060,7 +13682,15 @@
                 <w:lang w:eastAsia="de-DE"/>
               </w:rPr>
               <w:tab/>
-              <w:t>schauen, für welche Datensätze die Minima ungefähr mit bundle bilevel gefunden werden und was 0815 macht</w:t>
+              <w:t xml:space="preserve">schauen, für welche Datensätze die Minima ungefähr </w:t>
+            </w:r>
+            <w:r>
+              <w:rPr>
+                <w:rFonts w:ascii="Calibri" w:eastAsia="Times New Roman" w:hAnsi="Calibri" w:cs="Times New Roman"/>
+                <w:lang w:eastAsia="de-DE"/>
+              </w:rPr>
+              <w:lastRenderedPageBreak/>
+              <w:t>mit bundle bilevel gefunden werden und was 0815 macht</w:t>
             </w:r>
             <w:r>
               <w:rPr>
@@ -13184,6 +13814,7 @@
                 <w:rFonts w:ascii="Calibri" w:eastAsia="Times New Roman" w:hAnsi="Calibri" w:cs="Times New Roman"/>
                 <w:lang w:eastAsia="de-DE"/>
               </w:rPr>
+              <w:lastRenderedPageBreak/>
               <w:t>27.06.2017</w:t>
             </w:r>
           </w:p>
@@ -13970,7 +14601,6 @@
                 <w:rFonts w:ascii="Calibri" w:eastAsia="Times New Roman" w:hAnsi="Calibri" w:cs="Times New Roman"/>
                 <w:lang w:eastAsia="de-DE"/>
               </w:rPr>
-              <w:lastRenderedPageBreak/>
               <w:t>01.07.2017</w:t>
             </w:r>
           </w:p>
@@ -15633,6 +16263,7 @@
                 <w:rFonts w:ascii="Calibri" w:eastAsia="Times New Roman" w:hAnsi="Calibri" w:cs="Times New Roman"/>
                 <w:lang w:eastAsia="de-DE"/>
               </w:rPr>
+              <w:lastRenderedPageBreak/>
               <w:tab/>
               <w:t>wb-Berechnung</w:t>
             </w:r>
@@ -15694,6 +16325,7 @@
                 <w:rFonts w:ascii="Calibri" w:eastAsia="Times New Roman" w:hAnsi="Calibri" w:cs="Times New Roman"/>
                 <w:lang w:eastAsia="de-DE"/>
               </w:rPr>
+              <w:lastRenderedPageBreak/>
               <w:t>11.07.2017</w:t>
             </w:r>
           </w:p>
@@ -16577,7 +17209,6 @@
                 <w:rFonts w:ascii="Calibri" w:eastAsia="Times New Roman" w:hAnsi="Calibri" w:cs="Times New Roman"/>
                 <w:lang w:eastAsia="de-DE"/>
               </w:rPr>
-              <w:lastRenderedPageBreak/>
               <w:t>15.07.2017</w:t>
             </w:r>
           </w:p>
@@ -18521,6 +19152,7 @@
                 <w:rFonts w:ascii="Calibri" w:eastAsia="Times New Roman" w:hAnsi="Calibri" w:cs="Times New Roman"/>
                 <w:lang w:eastAsia="de-DE"/>
               </w:rPr>
+              <w:lastRenderedPageBreak/>
               <w:t>27.07.2017</w:t>
             </w:r>
           </w:p>
@@ -20735,6 +21367,56 @@
       <w:u w:val="single"/>
     </w:rPr>
   </w:style>
+  <w:style w:type="paragraph" w:styleId="HTMLVorformatiert">
+    <w:name w:val="HTML Preformatted"/>
+    <w:basedOn w:val="Standard"/>
+    <w:link w:val="HTMLVorformatiertZchn"/>
+    <w:uiPriority w:val="99"/>
+    <w:semiHidden/>
+    <w:unhideWhenUsed/>
+    <w:rsid w:val="0076750B"/>
+    <w:pPr>
+      <w:tabs>
+        <w:tab w:val="left" w:pos="916"/>
+        <w:tab w:val="left" w:pos="1832"/>
+        <w:tab w:val="left" w:pos="2748"/>
+        <w:tab w:val="left" w:pos="3664"/>
+        <w:tab w:val="left" w:pos="4580"/>
+        <w:tab w:val="left" w:pos="5496"/>
+        <w:tab w:val="left" w:pos="6412"/>
+        <w:tab w:val="left" w:pos="7328"/>
+        <w:tab w:val="left" w:pos="8244"/>
+        <w:tab w:val="left" w:pos="9160"/>
+        <w:tab w:val="left" w:pos="10076"/>
+        <w:tab w:val="left" w:pos="10992"/>
+        <w:tab w:val="left" w:pos="11908"/>
+        <w:tab w:val="left" w:pos="12824"/>
+        <w:tab w:val="left" w:pos="13740"/>
+        <w:tab w:val="left" w:pos="14656"/>
+      </w:tabs>
+      <w:spacing w:after="0" w:line="240" w:lineRule="auto"/>
+    </w:pPr>
+    <w:rPr>
+      <w:rFonts w:ascii="Courier New" w:eastAsia="Times New Roman" w:hAnsi="Courier New" w:cs="Courier New"/>
+      <w:sz w:val="20"/>
+      <w:szCs w:val="20"/>
+      <w:lang w:eastAsia="de-DE"/>
+    </w:rPr>
+  </w:style>
+  <w:style w:type="character" w:customStyle="1" w:styleId="HTMLVorformatiertZchn">
+    <w:name w:val="HTML Vorformatiert Zchn"/>
+    <w:basedOn w:val="Absatz-Standardschriftart"/>
+    <w:link w:val="HTMLVorformatiert"/>
+    <w:uiPriority w:val="99"/>
+    <w:semiHidden/>
+    <w:rsid w:val="0076750B"/>
+    <w:rPr>
+      <w:rFonts w:ascii="Courier New" w:eastAsia="Times New Roman" w:hAnsi="Courier New" w:cs="Courier New"/>
+      <w:sz w:val="20"/>
+      <w:szCs w:val="20"/>
+      <w:lang w:eastAsia="de-DE"/>
+    </w:rPr>
+  </w:style>
 </w:styles>
 </file>
 
@@ -20961,6 +21643,56 @@
     <w:rPr>
       <w:color w:val="0000FF" w:themeColor="hyperlink"/>
       <w:u w:val="single"/>
+    </w:rPr>
+  </w:style>
+  <w:style w:type="paragraph" w:styleId="HTMLVorformatiert">
+    <w:name w:val="HTML Preformatted"/>
+    <w:basedOn w:val="Standard"/>
+    <w:link w:val="HTMLVorformatiertZchn"/>
+    <w:uiPriority w:val="99"/>
+    <w:semiHidden/>
+    <w:unhideWhenUsed/>
+    <w:rsid w:val="0076750B"/>
+    <w:pPr>
+      <w:tabs>
+        <w:tab w:val="left" w:pos="916"/>
+        <w:tab w:val="left" w:pos="1832"/>
+        <w:tab w:val="left" w:pos="2748"/>
+        <w:tab w:val="left" w:pos="3664"/>
+        <w:tab w:val="left" w:pos="4580"/>
+        <w:tab w:val="left" w:pos="5496"/>
+        <w:tab w:val="left" w:pos="6412"/>
+        <w:tab w:val="left" w:pos="7328"/>
+        <w:tab w:val="left" w:pos="8244"/>
+        <w:tab w:val="left" w:pos="9160"/>
+        <w:tab w:val="left" w:pos="10076"/>
+        <w:tab w:val="left" w:pos="10992"/>
+        <w:tab w:val="left" w:pos="11908"/>
+        <w:tab w:val="left" w:pos="12824"/>
+        <w:tab w:val="left" w:pos="13740"/>
+        <w:tab w:val="left" w:pos="14656"/>
+      </w:tabs>
+      <w:spacing w:after="0" w:line="240" w:lineRule="auto"/>
+    </w:pPr>
+    <w:rPr>
+      <w:rFonts w:ascii="Courier New" w:eastAsia="Times New Roman" w:hAnsi="Courier New" w:cs="Courier New"/>
+      <w:sz w:val="20"/>
+      <w:szCs w:val="20"/>
+      <w:lang w:eastAsia="de-DE"/>
+    </w:rPr>
+  </w:style>
+  <w:style w:type="character" w:customStyle="1" w:styleId="HTMLVorformatiertZchn">
+    <w:name w:val="HTML Vorformatiert Zchn"/>
+    <w:basedOn w:val="Absatz-Standardschriftart"/>
+    <w:link w:val="HTMLVorformatiert"/>
+    <w:uiPriority w:val="99"/>
+    <w:semiHidden/>
+    <w:rsid w:val="0076750B"/>
+    <w:rPr>
+      <w:rFonts w:ascii="Courier New" w:eastAsia="Times New Roman" w:hAnsi="Courier New" w:cs="Courier New"/>
+      <w:sz w:val="20"/>
+      <w:szCs w:val="20"/>
+      <w:lang w:eastAsia="de-DE"/>
     </w:rPr>
   </w:style>
 </w:styles>

</xml_diff>

<commit_message>
so gut wie fertig
</commit_message>
<xml_diff>
--- a/Kalender.docx
+++ b/Kalender.docx
@@ -63,10 +63,62 @@
         <w:ind w:left="851"/>
       </w:pPr>
       <w:r>
-        <w:t>Zeit Präsens im Auswerungskapital</w:t>
+        <w:t>Einleitung</w:t>
+      </w:r>
+    </w:p>
+    <w:p>
+      <w:pPr>
+        <w:pStyle w:val="Listenabsatz"/>
+        <w:numPr>
+          <w:ilvl w:val="0"/>
+          <w:numId w:val="6"/>
+        </w:numPr>
+        <w:ind w:left="851"/>
+      </w:pPr>
+      <w:r>
+        <w:t>Abstract</w:t>
+      </w:r>
+    </w:p>
+    <w:p>
+      <w:pPr>
+        <w:pStyle w:val="Listenabsatz"/>
+        <w:numPr>
+          <w:ilvl w:val="0"/>
+          <w:numId w:val="6"/>
+        </w:numPr>
+        <w:ind w:left="851"/>
+      </w:pPr>
+      <w:r>
+        <w:t>Zusammenfassung</w:t>
+      </w:r>
+    </w:p>
+    <w:p>
+      <w:pPr>
+        <w:pStyle w:val="Listenabsatz"/>
+        <w:numPr>
+          <w:ilvl w:val="0"/>
+          <w:numId w:val="6"/>
+        </w:numPr>
+        <w:ind w:left="851"/>
+      </w:pPr>
+      <w:r>
+        <w:t>Appendix gegenbeispiel</w:t>
       </w:r>
       <w:bookmarkStart w:id="0" w:name="_GoBack"/>
       <w:bookmarkEnd w:id="0"/>
+    </w:p>
+    <w:p>
+      <w:pPr>
+        <w:pStyle w:val="Listenabsatz"/>
+        <w:numPr>
+          <w:ilvl w:val="0"/>
+          <w:numId w:val="6"/>
+        </w:numPr>
+        <w:ind w:left="851"/>
+      </w:pPr>
+      <w:r>
+        <w:t>Zeit Präsens im Auswerungskapital</w:t>
+      </w:r>
     </w:p>
     <w:p>
       <w:pPr>
@@ -565,6 +617,7 @@
         <w:ind w:left="851"/>
       </w:pPr>
       <w:r>
+        <w:lastRenderedPageBreak/>
         <w:t>Prüfen ob die zwei möglichen Formen der dw/dlambda Ableitung gleich sind</w:t>
       </w:r>
     </w:p>
@@ -635,7 +688,6 @@
           <w:szCs w:val="20"/>
           <w:lang w:val="en-US" w:eastAsia="de-DE"/>
         </w:rPr>
-        <w:lastRenderedPageBreak/>
         <w:t>They investigated using backprop and the perceptron training algorithm</w:t>
       </w:r>
     </w:p>
@@ -2747,6 +2799,7 @@
                 <w:rFonts w:ascii="Calibri" w:eastAsia="Times New Roman" w:hAnsi="Calibri" w:cs="Times New Roman"/>
                 <w:lang w:eastAsia="de-DE"/>
               </w:rPr>
+              <w:lastRenderedPageBreak/>
               <w:tab/>
             </w:r>
             <w:r>
@@ -2811,6 +2864,7 @@
                 <w:rFonts w:ascii="Calibri" w:eastAsia="Times New Roman" w:hAnsi="Calibri" w:cs="Times New Roman"/>
                 <w:lang w:eastAsia="de-DE"/>
               </w:rPr>
+              <w:lastRenderedPageBreak/>
               <w:t>27.04.2017</w:t>
             </w:r>
           </w:p>
@@ -3009,7 +3063,6 @@
                 <w:rFonts w:ascii="Calibri" w:eastAsia="Times New Roman" w:hAnsi="Calibri" w:cs="Times New Roman"/>
                 <w:lang w:eastAsia="de-DE"/>
               </w:rPr>
-              <w:lastRenderedPageBreak/>
               <w:t>28.04.2017</w:t>
             </w:r>
           </w:p>
@@ -5457,6 +5510,7 @@
                 <w:rFonts w:ascii="Calibri" w:eastAsia="Times New Roman" w:hAnsi="Calibri" w:cs="Times New Roman"/>
                 <w:lang w:eastAsia="de-DE"/>
               </w:rPr>
+              <w:lastRenderedPageBreak/>
               <w:t>12.05.2017</w:t>
             </w:r>
           </w:p>
@@ -5811,7 +5865,6 @@
                 <w:rFonts w:ascii="Calibri" w:eastAsia="Times New Roman" w:hAnsi="Calibri" w:cs="Times New Roman"/>
                 <w:lang w:eastAsia="de-DE"/>
               </w:rPr>
-              <w:lastRenderedPageBreak/>
               <w:t>14.05.2017</w:t>
             </w:r>
           </w:p>
@@ -8122,6 +8175,7 @@
                 <w:rFonts w:ascii="Calibri" w:eastAsia="Times New Roman" w:hAnsi="Calibri" w:cs="Times New Roman"/>
                 <w:lang w:eastAsia="de-DE"/>
               </w:rPr>
+              <w:lastRenderedPageBreak/>
               <w:t>26.05.2017</w:t>
             </w:r>
           </w:p>
@@ -8590,7 +8644,6 @@
                 <w:rFonts w:ascii="Calibri" w:eastAsia="Times New Roman" w:hAnsi="Calibri" w:cs="Times New Roman"/>
                 <w:lang w:eastAsia="de-DE"/>
               </w:rPr>
-              <w:lastRenderedPageBreak/>
               <w:t>29.05.2017</w:t>
             </w:r>
           </w:p>
@@ -11197,6 +11250,7 @@
                 <w:rFonts w:ascii="Calibri" w:eastAsia="Times New Roman" w:hAnsi="Calibri" w:cs="Times New Roman"/>
                 <w:lang w:eastAsia="de-DE"/>
               </w:rPr>
+              <w:lastRenderedPageBreak/>
               <w:tab/>
               <w:t>Regression kurz angeschaut</w:t>
             </w:r>
@@ -11254,6 +11308,7 @@
                 <w:rFonts w:ascii="Calibri" w:eastAsia="Times New Roman" w:hAnsi="Calibri" w:cs="Times New Roman"/>
                 <w:lang w:eastAsia="de-DE"/>
               </w:rPr>
+              <w:lastRenderedPageBreak/>
               <w:t>14.06.2017</w:t>
             </w:r>
           </w:p>
@@ -11436,15 +11491,7 @@
                 <w:rFonts w:ascii="Calibri" w:eastAsia="Times New Roman" w:hAnsi="Calibri" w:cs="Times New Roman"/>
                 <w:lang w:eastAsia="de-DE"/>
               </w:rPr>
-              <w:t xml:space="preserve">Ergebnisse: Parabel, smooth+nonsmooth, Rosenbrock </w:t>
-            </w:r>
-            <w:r>
-              <w:rPr>
-                <w:rFonts w:ascii="Calibri" w:eastAsia="Times New Roman" w:hAnsi="Calibri" w:cs="Times New Roman"/>
-                <w:lang w:eastAsia="de-DE"/>
-              </w:rPr>
-              <w:lastRenderedPageBreak/>
-              <w:t>smooth sind tauglich</w:t>
+              <w:t>Ergebnisse: Parabel, smooth+nonsmooth, Rosenbrock smooth sind tauglich</w:t>
             </w:r>
           </w:p>
           <w:p>
@@ -11500,7 +11547,6 @@
                 <w:rFonts w:ascii="Calibri" w:eastAsia="Times New Roman" w:hAnsi="Calibri" w:cs="Times New Roman"/>
                 <w:lang w:eastAsia="de-DE"/>
               </w:rPr>
-              <w:lastRenderedPageBreak/>
               <w:t>15.06.2017</w:t>
             </w:r>
           </w:p>
@@ -13259,6 +13305,13 @@
                 <w:lang w:eastAsia="de-DE"/>
               </w:rPr>
               <w:br/>
+            </w:r>
+            <w:r>
+              <w:rPr>
+                <w:rFonts w:ascii="Calibri" w:eastAsia="Times New Roman" w:hAnsi="Calibri" w:cs="Times New Roman"/>
+                <w:lang w:eastAsia="de-DE"/>
+              </w:rPr>
+              <w:lastRenderedPageBreak/>
               <w:t>Noch 14 Tage</w:t>
             </w:r>
           </w:p>
@@ -13299,6 +13352,7 @@
                 <w:rFonts w:ascii="Calibri" w:eastAsia="Times New Roman" w:hAnsi="Calibri" w:cs="Times New Roman"/>
                 <w:lang w:eastAsia="de-DE"/>
               </w:rPr>
+              <w:lastRenderedPageBreak/>
               <w:t>24.06.2017</w:t>
             </w:r>
           </w:p>
@@ -13695,15 +13749,7 @@
                 <w:lang w:eastAsia="de-DE"/>
               </w:rPr>
               <w:tab/>
-              <w:t xml:space="preserve">schauen, für welche Datensätze die Minima ungefähr </w:t>
-            </w:r>
-            <w:r>
-              <w:rPr>
-                <w:rFonts w:ascii="Calibri" w:eastAsia="Times New Roman" w:hAnsi="Calibri" w:cs="Times New Roman"/>
-                <w:lang w:eastAsia="de-DE"/>
-              </w:rPr>
-              <w:lastRenderedPageBreak/>
-              <w:t>mit bundle bilevel gefunden werden und was 0815 macht</w:t>
+              <w:t>schauen, für welche Datensätze die Minima ungefähr mit bundle bilevel gefunden werden und was 0815 macht</w:t>
             </w:r>
             <w:r>
               <w:rPr>
@@ -13827,7 +13873,6 @@
                 <w:rFonts w:ascii="Calibri" w:eastAsia="Times New Roman" w:hAnsi="Calibri" w:cs="Times New Roman"/>
                 <w:lang w:eastAsia="de-DE"/>
               </w:rPr>
-              <w:lastRenderedPageBreak/>
               <w:t>27.06.2017</w:t>
             </w:r>
           </w:p>
@@ -15792,6 +15837,7 @@
                 <w:rFonts w:ascii="Calibri" w:eastAsia="Times New Roman" w:hAnsi="Calibri" w:cs="Times New Roman"/>
                 <w:lang w:eastAsia="de-DE"/>
               </w:rPr>
+              <w:lastRenderedPageBreak/>
               <w:t>08.07.2017</w:t>
             </w:r>
           </w:p>
@@ -16276,7 +16322,6 @@
                 <w:rFonts w:ascii="Calibri" w:eastAsia="Times New Roman" w:hAnsi="Calibri" w:cs="Times New Roman"/>
                 <w:lang w:eastAsia="de-DE"/>
               </w:rPr>
-              <w:lastRenderedPageBreak/>
               <w:tab/>
               <w:t>wb-Berechnung</w:t>
             </w:r>
@@ -16338,7 +16383,6 @@
                 <w:rFonts w:ascii="Calibri" w:eastAsia="Times New Roman" w:hAnsi="Calibri" w:cs="Times New Roman"/>
                 <w:lang w:eastAsia="de-DE"/>
               </w:rPr>
-              <w:lastRenderedPageBreak/>
               <w:t>11.07.2017</w:t>
             </w:r>
           </w:p>
@@ -18587,6 +18631,7 @@
                 <w:rFonts w:ascii="Calibri" w:eastAsia="Times New Roman" w:hAnsi="Calibri" w:cs="Times New Roman"/>
                 <w:lang w:eastAsia="de-DE"/>
               </w:rPr>
+              <w:lastRenderedPageBreak/>
               <w:t>23.07.2017</w:t>
             </w:r>
           </w:p>
@@ -19165,7 +19210,6 @@
                 <w:rFonts w:ascii="Calibri" w:eastAsia="Times New Roman" w:hAnsi="Calibri" w:cs="Times New Roman"/>
                 <w:lang w:eastAsia="de-DE"/>
               </w:rPr>
-              <w:lastRenderedPageBreak/>
               <w:t>27.07.2017</w:t>
             </w:r>
           </w:p>

</xml_diff>